<commit_message>
Izmjene- napisao na discord sta sve
</commit_message>
<xml_diff>
--- a/Dokumentacija_v1.0.docx
+++ b/Dokumentacija_v1.0.docx
@@ -1,6 +1,6 @@
 
 <file path=word/document.xml><?xml version="1.0" encoding="utf-8"?>
-<w:document xmlns:wpc="http://schemas.microsoft.com/office/word/2010/wordprocessingCanvas" xmlns:cx="http://schemas.microsoft.com/office/drawing/2014/chartex" xmlns:cx1="http://schemas.microsoft.com/office/drawing/2015/9/8/chartex" xmlns:cx2="http://schemas.microsoft.com/office/drawing/2015/10/21/chartex" xmlns:cx3="http://schemas.microsoft.com/office/drawing/2016/5/9/chartex" xmlns:cx4="http://schemas.microsoft.com/office/drawing/2016/5/10/chartex" xmlns:cx5="http://schemas.microsoft.com/office/drawing/2016/5/11/chartex" xmlns:cx6="http://schemas.microsoft.com/office/drawing/2016/5/12/chartex" xmlns:cx7="http://schemas.microsoft.com/office/drawing/2016/5/13/chartex" xmlns:cx8="http://schemas.microsoft.com/office/drawing/2016/5/14/chartex" xmlns:mc="http://schemas.openxmlformats.org/markup-compatibility/2006" xmlns:aink="http://schemas.microsoft.com/office/drawing/2016/ink" xmlns:am3d="http://schemas.microsoft.com/office/drawing/2017/model3d" xmlns:o="urn:schemas-microsoft-com:office:office" xmlns:r="http://schemas.openxmlformats.org/officeDocument/2006/relationships" xmlns:m="http://schemas.openxmlformats.org/officeDocument/2006/math" xmlns:v="urn:schemas-microsoft-com:vml" xmlns:wp14="http://schemas.microsoft.com/office/word/2010/wordprocessingDrawing" xmlns:wp="http://schemas.openxmlformats.org/drawingml/2006/wordprocessingDrawing" xmlns:w10="urn:schemas-microsoft-com:office:word" xmlns:w="http://schemas.openxmlformats.org/wordprocessingml/2006/main" xmlns:w14="http://schemas.microsoft.com/office/word/2010/wordml" xmlns:w15="http://schemas.microsoft.com/office/word/2012/wordml" xmlns:w16cid="http://schemas.microsoft.com/office/word/2016/wordml/cid" xmlns:w16se="http://schemas.microsoft.com/office/word/2015/wordml/symex" xmlns:wpg="http://schemas.microsoft.com/office/word/2010/wordprocessingGroup" xmlns:wpi="http://schemas.microsoft.com/office/word/2010/wordprocessingInk" xmlns:wne="http://schemas.microsoft.com/office/word/2006/wordml" xmlns:wps="http://schemas.microsoft.com/office/word/2010/wordprocessingShape" mc:Ignorable="w14 w15 w16se w16cid wp14">
+<w:document xmlns:wpc="http://schemas.microsoft.com/office/word/2010/wordprocessingCanvas" xmlns:cx="http://schemas.microsoft.com/office/drawing/2014/chartex" xmlns:cx1="http://schemas.microsoft.com/office/drawing/2015/9/8/chartex" xmlns:mc="http://schemas.openxmlformats.org/markup-compatibility/2006" xmlns:o="urn:schemas-microsoft-com:office:office" xmlns:r="http://schemas.openxmlformats.org/officeDocument/2006/relationships" xmlns:m="http://schemas.openxmlformats.org/officeDocument/2006/math" xmlns:v="urn:schemas-microsoft-com:vml" xmlns:wp14="http://schemas.microsoft.com/office/word/2010/wordprocessingDrawing" xmlns:wp="http://schemas.openxmlformats.org/drawingml/2006/wordprocessingDrawing" xmlns:w10="urn:schemas-microsoft-com:office:word" xmlns:w="http://schemas.openxmlformats.org/wordprocessingml/2006/main" xmlns:w14="http://schemas.microsoft.com/office/word/2010/wordml" xmlns:w15="http://schemas.microsoft.com/office/word/2012/wordml" xmlns:w16se="http://schemas.microsoft.com/office/word/2015/wordml/symex" xmlns:wpg="http://schemas.microsoft.com/office/word/2010/wordprocessingGroup" xmlns:wpi="http://schemas.microsoft.com/office/word/2010/wordprocessingInk" xmlns:wne="http://schemas.microsoft.com/office/word/2006/wordml" xmlns:wps="http://schemas.microsoft.com/office/word/2010/wordprocessingShape" mc:Ignorable="w14 w15 w16se wp14">
   <w:background w:color="FFFFFF"/>
   <w:body>
     <w:p>
@@ -621,7 +621,6 @@
           <w:docPartUnique/>
         </w:docPartObj>
       </w:sdtPr>
-      <w:sdtEndPr/>
       <w:sdtContent>
         <w:p>
           <w:pPr>
@@ -1012,7 +1011,35 @@
                 <w:rStyle w:val="Hyperlink"/>
                 <w:noProof/>
               </w:rPr>
-              <w:t>4.1 Opis obrazaca uporabe</w:t>
+              <w:t>4.1 Opis o</w:t>
+            </w:r>
+            <w:r>
+              <w:rPr>
+                <w:rStyle w:val="Hyperlink"/>
+                <w:noProof/>
+              </w:rPr>
+              <w:t>b</w:t>
+            </w:r>
+            <w:r>
+              <w:rPr>
+                <w:rStyle w:val="Hyperlink"/>
+                <w:noProof/>
+              </w:rPr>
+              <w:t>ra</w:t>
+            </w:r>
+            <w:r>
+              <w:rPr>
+                <w:rStyle w:val="Hyperlink"/>
+                <w:noProof/>
+              </w:rPr>
+              <w:t>z</w:t>
+            </w:r>
+            <w:r>
+              <w:rPr>
+                <w:rStyle w:val="Hyperlink"/>
+                <w:noProof/>
+              </w:rPr>
+              <w:t>aca uporabe</w:t>
             </w:r>
             <w:r>
               <w:rPr>
@@ -6882,7 +6909,21 @@
         <w:rPr>
           <w:color w:val="000000"/>
         </w:rPr>
-        <w:t>Pokretač: Pritisak na gumb registracija</w:t>
+        <w:t xml:space="preserve">Pokretač: Pritisak na gumb </w:t>
+      </w:r>
+      <w:r>
+        <w:rPr>
+          <w:i/>
+          <w:color w:val="000000"/>
+        </w:rPr>
+        <w:t>R</w:t>
+      </w:r>
+      <w:r>
+        <w:rPr>
+          <w:i/>
+          <w:color w:val="000000"/>
+        </w:rPr>
+        <w:t>egistracija</w:t>
       </w:r>
     </w:p>
     <w:p>
@@ -7237,7 +7278,21 @@
         <w:rPr>
           <w:color w:val="000000"/>
         </w:rPr>
-        <w:t>Pokretač: Pritisak na gumb registracija</w:t>
+        <w:t xml:space="preserve">Pokretač: Pritisak na gumb </w:t>
+      </w:r>
+      <w:r>
+        <w:rPr>
+          <w:i/>
+          <w:color w:val="000000"/>
+        </w:rPr>
+        <w:t>R</w:t>
+      </w:r>
+      <w:r>
+        <w:rPr>
+          <w:i/>
+          <w:color w:val="000000"/>
+        </w:rPr>
+        <w:t>egistracija</w:t>
       </w:r>
     </w:p>
     <w:p>
@@ -7602,14 +7657,29 @@
         <w:spacing w:line="360" w:lineRule="auto"/>
         <w:jc w:val="both"/>
         <w:rPr>
-          <w:color w:val="000000"/>
-        </w:rPr>
-      </w:pPr>
-      <w:r>
-        <w:rPr>
-          <w:color w:val="000000"/>
-        </w:rPr>
-        <w:t>Pokretač: Pritisak na gumb prijava</w:t>
+          <w:i/>
+          <w:color w:val="000000"/>
+        </w:rPr>
+      </w:pPr>
+      <w:r>
+        <w:rPr>
+          <w:color w:val="000000"/>
+        </w:rPr>
+        <w:t xml:space="preserve">Pokretač: Pritisak na gumb </w:t>
+      </w:r>
+      <w:r>
+        <w:rPr>
+          <w:i/>
+          <w:color w:val="000000"/>
+        </w:rPr>
+        <w:t>P</w:t>
+      </w:r>
+      <w:r>
+        <w:rPr>
+          <w:i/>
+          <w:color w:val="000000"/>
+        </w:rPr>
+        <w:t>rijava</w:t>
       </w:r>
     </w:p>
     <w:p>
@@ -7956,14 +8026,29 @@
         <w:spacing w:line="360" w:lineRule="auto"/>
         <w:jc w:val="both"/>
         <w:rPr>
-          <w:color w:val="000000"/>
-        </w:rPr>
-      </w:pPr>
-      <w:r>
-        <w:rPr>
-          <w:color w:val="000000"/>
-        </w:rPr>
-        <w:t>Pokretač: Odabir parkirališta i klik na gumb rezervacija</w:t>
+          <w:i/>
+          <w:color w:val="000000"/>
+        </w:rPr>
+      </w:pPr>
+      <w:r>
+        <w:rPr>
+          <w:color w:val="000000"/>
+        </w:rPr>
+        <w:t xml:space="preserve">Pokretač: Odabir parkirališta i klik na gumb </w:t>
+      </w:r>
+      <w:r>
+        <w:rPr>
+          <w:i/>
+          <w:color w:val="000000"/>
+        </w:rPr>
+        <w:t>R</w:t>
+      </w:r>
+      <w:r>
+        <w:rPr>
+          <w:i/>
+          <w:color w:val="000000"/>
+        </w:rPr>
+        <w:t>ezervacija</w:t>
       </w:r>
     </w:p>
     <w:p>
@@ -8372,7 +8457,21 @@
         <w:rPr>
           <w:color w:val="000000"/>
         </w:rPr>
-        <w:t>Pokretač: Odabir parkirališta i klik na gumb rezervacija</w:t>
+        <w:t xml:space="preserve">Pokretač: Odabir parkirališta i klik na gumb </w:t>
+      </w:r>
+      <w:r>
+        <w:rPr>
+          <w:i/>
+          <w:color w:val="000000"/>
+        </w:rPr>
+        <w:t>R</w:t>
+      </w:r>
+      <w:r>
+        <w:rPr>
+          <w:i/>
+          <w:color w:val="000000"/>
+        </w:rPr>
+        <w:t>ezervacija</w:t>
       </w:r>
     </w:p>
     <w:p>
@@ -8684,7 +8783,21 @@
         <w:rPr>
           <w:color w:val="000000"/>
         </w:rPr>
-        <w:t>Pokretač: Odabir parkirališta i klik na gumb rezervacija</w:t>
+        <w:t xml:space="preserve">Pokretač: Odabir parkirališta i klik na gumb </w:t>
+      </w:r>
+      <w:r>
+        <w:rPr>
+          <w:i/>
+          <w:color w:val="000000"/>
+        </w:rPr>
+        <w:t>R</w:t>
+      </w:r>
+      <w:r>
+        <w:rPr>
+          <w:i/>
+          <w:color w:val="000000"/>
+        </w:rPr>
+        <w:t>ezervacija</w:t>
       </w:r>
     </w:p>
     <w:p>
@@ -9329,6 +9442,25 @@
       </w:pPr>
       <w:r>
         <w:t>Preduvjeti: Tvrtka je prijavljena</w:t>
+      </w:r>
+    </w:p>
+    <w:p>
+      <w:pPr>
+        <w:numPr>
+          <w:ilvl w:val="1"/>
+          <w:numId w:val="16"/>
+        </w:numPr>
+        <w:spacing w:line="360" w:lineRule="auto"/>
+        <w:jc w:val="both"/>
+      </w:pPr>
+      <w:r>
+        <w:t xml:space="preserve">Pokretač: Pritisak na gumb </w:t>
+      </w:r>
+      <w:r>
+        <w:rPr>
+          <w:i/>
+        </w:rPr>
+        <w:t>UrediParking</w:t>
       </w:r>
     </w:p>
     <w:p>
@@ -10441,6 +10573,7 @@
         <w:rPr>
           <w:noProof/>
           <w:color w:val="000000"/>
+          <w:lang w:val="en-US"/>
         </w:rPr>
         <w:drawing>
           <wp:inline distT="0" distB="0" distL="0" distR="0">
@@ -10485,16 +10618,38 @@
       </w:pPr>
       <w:bookmarkStart w:id="11" w:name="_Toc531152201"/>
       <w:r>
-        <w:t xml:space="preserve">Slika 4.2. </w:t>
-      </w:r>
-      <w:fldSimple w:instr=" SEQ Slika_4.2. \* ARABIC ">
-        <w:r>
-          <w:rPr>
-            <w:noProof/>
-          </w:rPr>
-          <w:t>1</w:t>
-        </w:r>
-      </w:fldSimple>
+        <w:t>Slika 4.2.</w:t>
+      </w:r>
+      <w:r>
+        <w:rPr>
+          <w:noProof/>
+        </w:rPr>
+        <w:fldChar w:fldCharType="begin"/>
+      </w:r>
+      <w:r>
+        <w:rPr>
+          <w:noProof/>
+        </w:rPr>
+        <w:instrText xml:space="preserve"> SEQ Slika_4.2. \* ARABIC </w:instrText>
+      </w:r>
+      <w:r>
+        <w:rPr>
+          <w:noProof/>
+        </w:rPr>
+        <w:fldChar w:fldCharType="separate"/>
+      </w:r>
+      <w:r>
+        <w:rPr>
+          <w:noProof/>
+        </w:rPr>
+        <w:t>1</w:t>
+      </w:r>
+      <w:r>
+        <w:rPr>
+          <w:noProof/>
+        </w:rPr>
+        <w:fldChar w:fldCharType="end"/>
+      </w:r>
       <w:r>
         <w:t xml:space="preserve"> Dijagram svih obrazaca uporabe</w:t>
       </w:r>
@@ -10549,6 +10704,7 @@
         <w:rPr>
           <w:noProof/>
           <w:color w:val="000000"/>
+          <w:lang w:val="en-US"/>
         </w:rPr>
         <w:drawing>
           <wp:inline distT="0" distB="0" distL="0" distR="0">
@@ -10597,16 +10753,38 @@
       </w:pPr>
       <w:bookmarkStart w:id="12" w:name="_Toc531152202"/>
       <w:r>
-        <w:t xml:space="preserve">Slika 4.2. </w:t>
-      </w:r>
-      <w:fldSimple w:instr=" SEQ Slika_4.2. \* ARABIC ">
-        <w:r>
-          <w:rPr>
-            <w:noProof/>
-          </w:rPr>
-          <w:t>2</w:t>
-        </w:r>
-      </w:fldSimple>
+        <w:t>Slika 4.2.</w:t>
+      </w:r>
+      <w:r>
+        <w:rPr>
+          <w:noProof/>
+        </w:rPr>
+        <w:fldChar w:fldCharType="begin"/>
+      </w:r>
+      <w:r>
+        <w:rPr>
+          <w:noProof/>
+        </w:rPr>
+        <w:instrText xml:space="preserve"> SEQ Slika_4.2. \* ARABIC </w:instrText>
+      </w:r>
+      <w:r>
+        <w:rPr>
+          <w:noProof/>
+        </w:rPr>
+        <w:fldChar w:fldCharType="separate"/>
+      </w:r>
+      <w:r>
+        <w:rPr>
+          <w:noProof/>
+        </w:rPr>
+        <w:t>2</w:t>
+      </w:r>
+      <w:r>
+        <w:rPr>
+          <w:noProof/>
+        </w:rPr>
+        <w:fldChar w:fldCharType="end"/>
+      </w:r>
       <w:r>
         <w:rPr>
           <w:color w:val="000000"/>
@@ -10633,6 +10811,7 @@
         <w:rPr>
           <w:noProof/>
           <w:color w:val="000000"/>
+          <w:lang w:val="en-US"/>
         </w:rPr>
         <w:drawing>
           <wp:inline distT="0" distB="0" distL="0" distR="0">
@@ -10683,16 +10862,38 @@
       <w:bookmarkStart w:id="14" w:name="_Toc531152203"/>
       <w:bookmarkEnd w:id="13"/>
       <w:r>
-        <w:t xml:space="preserve">Slika 4.2. </w:t>
-      </w:r>
-      <w:fldSimple w:instr=" SEQ Slika_4.2. \* ARABIC ">
-        <w:r>
-          <w:rPr>
-            <w:noProof/>
-          </w:rPr>
-          <w:t>3</w:t>
-        </w:r>
-      </w:fldSimple>
+        <w:t>Slika 4.2.</w:t>
+      </w:r>
+      <w:r>
+        <w:rPr>
+          <w:noProof/>
+        </w:rPr>
+        <w:fldChar w:fldCharType="begin"/>
+      </w:r>
+      <w:r>
+        <w:rPr>
+          <w:noProof/>
+        </w:rPr>
+        <w:instrText xml:space="preserve"> SEQ Slika_4.2. \* ARABIC </w:instrText>
+      </w:r>
+      <w:r>
+        <w:rPr>
+          <w:noProof/>
+        </w:rPr>
+        <w:fldChar w:fldCharType="separate"/>
+      </w:r>
+      <w:r>
+        <w:rPr>
+          <w:noProof/>
+        </w:rPr>
+        <w:t>3</w:t>
+      </w:r>
+      <w:r>
+        <w:rPr>
+          <w:noProof/>
+        </w:rPr>
+        <w:fldChar w:fldCharType="end"/>
+      </w:r>
       <w:r>
         <w:rPr>
           <w:color w:val="000000"/>
@@ -10737,6 +10938,7 @@
         <w:rPr>
           <w:noProof/>
           <w:color w:val="000000"/>
+          <w:lang w:val="en-US"/>
         </w:rPr>
         <w:drawing>
           <wp:inline distT="0" distB="0" distL="0" distR="0">
@@ -10785,16 +10987,38 @@
       </w:pPr>
       <w:bookmarkStart w:id="15" w:name="_Toc531152204"/>
       <w:r>
-        <w:t xml:space="preserve">Slika 4.2. </w:t>
-      </w:r>
-      <w:fldSimple w:instr=" SEQ Slika_4.2. \* ARABIC ">
-        <w:r>
-          <w:rPr>
-            <w:noProof/>
-          </w:rPr>
-          <w:t>4</w:t>
-        </w:r>
-      </w:fldSimple>
+        <w:t>Slika 4.2.</w:t>
+      </w:r>
+      <w:r>
+        <w:rPr>
+          <w:noProof/>
+        </w:rPr>
+        <w:fldChar w:fldCharType="begin"/>
+      </w:r>
+      <w:r>
+        <w:rPr>
+          <w:noProof/>
+        </w:rPr>
+        <w:instrText xml:space="preserve"> SEQ Slika_4.2. \* ARABIC </w:instrText>
+      </w:r>
+      <w:r>
+        <w:rPr>
+          <w:noProof/>
+        </w:rPr>
+        <w:fldChar w:fldCharType="separate"/>
+      </w:r>
+      <w:r>
+        <w:rPr>
+          <w:noProof/>
+        </w:rPr>
+        <w:t>4</w:t>
+      </w:r>
+      <w:r>
+        <w:rPr>
+          <w:noProof/>
+        </w:rPr>
+        <w:fldChar w:fldCharType="end"/>
+      </w:r>
       <w:r>
         <w:rPr>
           <w:color w:val="000000"/>
@@ -10838,6 +11062,7 @@
         <w:rPr>
           <w:noProof/>
           <w:color w:val="000000"/>
+          <w:lang w:val="en-US"/>
         </w:rPr>
         <w:drawing>
           <wp:inline distT="0" distB="0" distL="0" distR="0">
@@ -10886,16 +11111,38 @@
       </w:pPr>
       <w:bookmarkStart w:id="16" w:name="_Toc531152205"/>
       <w:r>
-        <w:t xml:space="preserve">Slika 4.2. </w:t>
-      </w:r>
-      <w:fldSimple w:instr=" SEQ Slika_4.2. \* ARABIC ">
-        <w:r>
-          <w:rPr>
-            <w:noProof/>
-          </w:rPr>
-          <w:t>5</w:t>
-        </w:r>
-      </w:fldSimple>
+        <w:t>Slika 4.2.</w:t>
+      </w:r>
+      <w:r>
+        <w:rPr>
+          <w:noProof/>
+        </w:rPr>
+        <w:fldChar w:fldCharType="begin"/>
+      </w:r>
+      <w:r>
+        <w:rPr>
+          <w:noProof/>
+        </w:rPr>
+        <w:instrText xml:space="preserve"> SEQ Slika_4.2. \* ARABIC </w:instrText>
+      </w:r>
+      <w:r>
+        <w:rPr>
+          <w:noProof/>
+        </w:rPr>
+        <w:fldChar w:fldCharType="separate"/>
+      </w:r>
+      <w:r>
+        <w:rPr>
+          <w:noProof/>
+        </w:rPr>
+        <w:t>5</w:t>
+      </w:r>
+      <w:r>
+        <w:rPr>
+          <w:noProof/>
+        </w:rPr>
+        <w:fldChar w:fldCharType="end"/>
+      </w:r>
       <w:r>
         <w:rPr>
           <w:color w:val="000000"/>
@@ -11028,6 +11275,7 @@
         <w:rPr>
           <w:noProof/>
           <w:color w:val="000000"/>
+          <w:lang w:val="en-US"/>
         </w:rPr>
         <w:drawing>
           <wp:inline distT="0" distB="0" distL="0" distR="0">
@@ -11191,7 +11439,19 @@
         <w:rPr>
           <w:color w:val="000000"/>
         </w:rPr>
-        <w:t>Anonimni korisnik klikne na gumb 'prijava' te zatim ispunjava obrazac s podacima nakon čega sustav provjerava ispravnost tih podataka. Ako sustav utvrdi da su podaci ispravni korisnik se prosljeđuje njegovo sučelje ovisno o vrsti korisnika: korisnik, tvrtka ili administrator. Inače, korisnik dobiva poruku o neispravnosti podataka.</w:t>
+        <w:t>Anonimni korisnik klikne na gumb 'prijava' te zatim ispunjava obrazac s podacima nakon čega sustav provjerava ispravnost tih podataka. Ako sustav utvrdi da su podaci ispravni korisnik</w:t>
+      </w:r>
+      <w:r>
+        <w:rPr>
+          <w:color w:val="000000"/>
+        </w:rPr>
+        <w:t>u</w:t>
+      </w:r>
+      <w:r>
+        <w:rPr>
+          <w:color w:val="000000"/>
+        </w:rPr>
+        <w:t xml:space="preserve"> se prosljeđuje njegovo sučelje ovisno o vrsti korisnika: korisnik, tvrtka ili administrator. Inače, korisnik dobiva poruku o neispravnosti podataka.</w:t>
       </w:r>
     </w:p>
     <w:p>
@@ -11225,6 +11485,7 @@
         <w:rPr>
           <w:noProof/>
           <w:color w:val="000000"/>
+          <w:lang w:val="en-US"/>
         </w:rPr>
         <w:drawing>
           <wp:inline distT="0" distB="0" distL="0" distR="0">
@@ -11437,7 +11698,19 @@
         <w:rPr>
           <w:color w:val="000000"/>
         </w:rPr>
-        <w:t>Korisnik odabire jedno od dostupnih parkirališta na karti te klikne na gumb 'rezervacija' te zatim bira vrstu rezervacije. Nakon odabira jedne od dostupnih vrsta rezervacija (jednokratna, ponavljajuća i trajna), ispunjava obrazac za rezervaciju nakon čega sustav validira ispunjeni obrazac te provjerava dostupnost rezervacije. Ako sustav utvrdi da je rezervacija dostupna, obavlja plaćanje te šalje korisniku poruku o uspješnoj rezervaciji. Inače, korisnik dobiva poruku o nedostupnosti rezervacije ili obavijest o krivo unesenim podacima.</w:t>
+        <w:t>Korisnik odabire jedno od dostupnih parkirališta na karti te klikne na gumb 'r</w:t>
+      </w:r>
+      <w:r>
+        <w:rPr>
+          <w:color w:val="000000"/>
+        </w:rPr>
+        <w:t>ezervacija' i</w:t>
+      </w:r>
+      <w:r>
+        <w:rPr>
+          <w:color w:val="000000"/>
+        </w:rPr>
+        <w:t xml:space="preserve"> zatim bira vrstu rezervacije. Nakon odabira jedne od dostupnih vrsta rezervacija (jednokratna, ponavljajuća i trajna), ispunjava obrazac za rezervaciju nakon čega sustav validira ispunjeni obrazac te provjerava dostupnost rezervacije. Ako sustav utvrdi da je rezervacija dostupna, obavlja plaćanje te šalje korisniku poruku o uspješnoj rezervaciji. Inače, korisnik dobiva poruku o nedostupnosti rezervacije ili obavijest o krivo unesenim podacima.</w:t>
       </w:r>
     </w:p>
     <w:p>
@@ -11476,6 +11749,7 @@
         <w:rPr>
           <w:noProof/>
           <w:color w:val="000000"/>
+          <w:lang w:val="en-US"/>
         </w:rPr>
         <w:drawing>
           <wp:inline distT="0" distB="0" distL="0" distR="0">
@@ -11614,7 +11888,31 @@
         <w:rPr>
           <w:color w:val="000000"/>
         </w:rPr>
-        <w:t>Korisnik klikne na gumb 'Upravljanje automobilima' te se prosljeđuje na popis svih svojih automobila. Korisnik zatim može dodati novi automobil ili obrisati postojeći. Klikom na gumb za brisanje postojećeg automobila od korisnika se traži potvrda za traženu akciju. Ako korisnik klikne potvrdno automobil se briše iz njegovog popisa. Dodatno, korisnik može kliknuti na gumb za dodavanje novog automobila nakon čega ispunjava obrazac. Ako je unesao ispravne podatke i nijedan drugi korisnik ne posjeduje taj automobil korisnik dobiva obavijest o uspješnom dodavanju automobila.</w:t>
+        <w:t>Korisnik klikne na gumb 'Upravljanje automobilima' te se prosljeđuje na popis svih svojih automobila. Korisnik zatim može dodati novi automobil ili obrisati postojeći. Klikom na gumb za brisanje postojećeg automobila od korisnika se traži potvrda za traženu akciju. Ako korisnik klikne potvrdno</w:t>
+      </w:r>
+      <w:r>
+        <w:rPr>
+          <w:color w:val="000000"/>
+        </w:rPr>
+        <w:t>,</w:t>
+      </w:r>
+      <w:r>
+        <w:rPr>
+          <w:color w:val="000000"/>
+        </w:rPr>
+        <w:t xml:space="preserve"> automobil se briše iz njegovog popisa. Dodatno, korisnik može kliknuti na gumb za dodavanje novog automobila nakon čega </w:t>
+      </w:r>
+      <w:r>
+        <w:rPr>
+          <w:color w:val="000000"/>
+        </w:rPr>
+        <w:t>ispunjava obrazac. Ako je unio</w:t>
+      </w:r>
+      <w:r>
+        <w:rPr>
+          <w:color w:val="000000"/>
+        </w:rPr>
+        <w:t xml:space="preserve"> ispravne podatke i nijedan drugi korisnik ne posjeduje taj automobil korisnik dobiva obavijest o uspješnom dodavanju automobila.</w:t>
       </w:r>
     </w:p>
     <w:p>
@@ -11636,6 +11934,7 @@
         <w:rPr>
           <w:noProof/>
           <w:color w:val="000000"/>
+          <w:lang w:val="en-US"/>
         </w:rPr>
         <w:drawing>
           <wp:inline distT="0" distB="0" distL="0" distR="0">
@@ -11792,6 +12091,7 @@
         <w:rPr>
           <w:noProof/>
           <w:color w:val="000000"/>
+          <w:lang w:val="en-US"/>
         </w:rPr>
         <w:drawing>
           <wp:inline distT="0" distB="0" distL="0" distR="0">
@@ -11954,42 +12254,32 @@
         <w:rPr>
           <w:noProof/>
           <w:color w:val="000000"/>
-        </w:rPr>
-        <w:drawing>
-          <wp:inline distT="0" distB="0" distL="0" distR="0">
-            <wp:extent cx="5629275" cy="6924675"/>
-            <wp:effectExtent l="0" t="0" r="0" b="0"/>
-            <wp:docPr id="14" name="image4.png"/>
-            <wp:cNvGraphicFramePr/>
-            <a:graphic xmlns:a="http://schemas.openxmlformats.org/drawingml/2006/main">
-              <a:graphicData uri="http://schemas.openxmlformats.org/drawingml/2006/picture">
-                <pic:pic xmlns:pic="http://schemas.openxmlformats.org/drawingml/2006/picture">
-                  <pic:nvPicPr>
-                    <pic:cNvPr id="0" name="image4.png"/>
-                    <pic:cNvPicPr preferRelativeResize="0"/>
-                  </pic:nvPicPr>
-                  <pic:blipFill>
-                    <a:blip r:embed="rId18"/>
-                    <a:srcRect/>
-                    <a:stretch>
-                      <a:fillRect/>
-                    </a:stretch>
-                  </pic:blipFill>
-                  <pic:spPr>
-                    <a:xfrm>
-                      <a:off x="0" y="0"/>
-                      <a:ext cx="5629275" cy="6924675"/>
-                    </a:xfrm>
-                    <a:prstGeom prst="rect">
-                      <a:avLst/>
-                    </a:prstGeom>
-                    <a:ln/>
-                  </pic:spPr>
-                </pic:pic>
-              </a:graphicData>
-            </a:graphic>
-          </wp:inline>
-        </w:drawing>
+          <w:lang w:val="en-US"/>
+        </w:rPr>
+        <w:pict>
+          <v:shapetype id="_x0000_t75" coordsize="21600,21600" o:spt="75" o:preferrelative="t" path="m@4@5l@4@11@9@11@9@5xe" filled="f" stroked="f">
+            <v:stroke joinstyle="miter"/>
+            <v:formulas>
+              <v:f eqn="if lineDrawn pixelLineWidth 0"/>
+              <v:f eqn="sum @0 1 0"/>
+              <v:f eqn="sum 0 0 @1"/>
+              <v:f eqn="prod @2 1 2"/>
+              <v:f eqn="prod @3 21600 pixelWidth"/>
+              <v:f eqn="prod @3 21600 pixelHeight"/>
+              <v:f eqn="sum @0 0 1"/>
+              <v:f eqn="prod @6 1 2"/>
+              <v:f eqn="prod @7 21600 pixelWidth"/>
+              <v:f eqn="sum @8 21600 0"/>
+              <v:f eqn="prod @7 21600 pixelHeight"/>
+              <v:f eqn="sum @10 21600 0"/>
+            </v:formulas>
+            <v:path o:extrusionok="f" gradientshapeok="t" o:connecttype="rect"/>
+            <o:lock v:ext="edit" aspectratio="t"/>
+          </v:shapetype>
+          <v:shape id="_x0000_i1032" type="#_x0000_t75" style="width:452.75pt;height:512.05pt">
+            <v:imagedata r:id="rId18" o:title="UC9 - Upravljanje parkiralištima"/>
+          </v:shape>
+        </w:pict>
       </w:r>
     </w:p>
     <w:p>
@@ -12079,7 +12369,19 @@
         <w:rPr>
           <w:color w:val="000000"/>
         </w:rPr>
-        <w:t>Nakon što se karta s lokacijama parkirališta učita korisnik može kliziti po karti kako bi ju lakše mogao pregledavati te kliknuti na pojedino parkiralište kako bi mogao vidjeti dodatne informacije ili napraviti rezervaciju.</w:t>
+        <w:t xml:space="preserve">Nakon što se karta s lokacijama parkirališta učita korisnik može kliziti po karti kako bi ju </w:t>
+      </w:r>
+      <w:r>
+        <w:rPr>
+          <w:color w:val="000000"/>
+        </w:rPr>
+        <w:t>mogao lakše</w:t>
+      </w:r>
+      <w:r>
+        <w:rPr>
+          <w:color w:val="000000"/>
+        </w:rPr>
+        <w:t xml:space="preserve"> pregledavati te kliknuti na pojedino parkiralište kako bi mogao vidjeti dodatne informacije ili napraviti rezervaciju.</w:t>
       </w:r>
     </w:p>
     <w:p>
@@ -12103,6 +12405,7 @@
       <w:r>
         <w:rPr>
           <w:noProof/>
+          <w:lang w:val="en-US"/>
         </w:rPr>
         <w:drawing>
           <wp:inline distT="0" distB="0" distL="0" distR="0">
@@ -12230,7 +12533,19 @@
         <w:rPr>
           <w:color w:val="000000"/>
         </w:rPr>
-        <w:t>Administrator može pregledati listu tvrtki ili korisnika. Klikom na brisanje računa se iz baze podataka brišu rezervacije vezane uz korisnika ili uz sva parkirališta tvrtke, potom se brišu sva parkirališta ako je odabrana tvrtke te na posljetku brisanje podataka samog računa.</w:t>
+        <w:t>Administrator može pregledati listu tvrtki ili korisnika. Klikom na brisanje računa se iz baze podataka brišu rezervacije vezane uz korisnika ili uz sva parkirališta tvrtke, potom se brišu sva par</w:t>
+      </w:r>
+      <w:r>
+        <w:rPr>
+          <w:color w:val="000000"/>
+        </w:rPr>
+        <w:t>kirališta ako je odabrana tvrtka</w:t>
+      </w:r>
+      <w:r>
+        <w:rPr>
+          <w:color w:val="000000"/>
+        </w:rPr>
+        <w:t xml:space="preserve"> te na posljetku brisanje podataka samog računa.</w:t>
       </w:r>
     </w:p>
     <w:p>
@@ -12240,6 +12555,7 @@
       <w:r>
         <w:rPr>
           <w:noProof/>
+          <w:lang w:val="en-US"/>
         </w:rPr>
         <w:drawing>
           <wp:inline distT="0" distB="0" distL="0" distR="0">
@@ -12357,6 +12673,7 @@
       <w:r>
         <w:rPr>
           <w:noProof/>
+          <w:lang w:val="en-US"/>
         </w:rPr>
         <w:drawing>
           <wp:inline distT="0" distB="0" distL="0" distR="0">
@@ -12749,7 +13066,12 @@
       </w:pPr>
       <w:bookmarkStart w:id="30" w:name="_Toc531131723"/>
       <w:r>
-        <w:t>Svrha, opći prioriteti i skica sustava</w:t>
+        <w:t>Svrha, opći prioriteti i skica susta</w:t>
+      </w:r>
+      <w:bookmarkStart w:id="31" w:name="_GoBack"/>
+      <w:bookmarkEnd w:id="31"/>
+      <w:r>
+        <w:t>va</w:t>
       </w:r>
       <w:bookmarkEnd w:id="30"/>
     </w:p>
@@ -12843,6 +13165,7 @@
         <w:rPr>
           <w:noProof/>
           <w:color w:val="000000"/>
+          <w:lang w:val="en-US"/>
         </w:rPr>
         <w:drawing>
           <wp:inline distT="0" distB="0" distL="0" distR="0">
@@ -12897,8 +13220,8 @@
           <w:color w:val="000000"/>
         </w:rPr>
       </w:pPr>
-      <w:bookmarkStart w:id="31" w:name="_qsh70q" w:colFirst="0" w:colLast="0"/>
-      <w:bookmarkEnd w:id="31"/>
+      <w:bookmarkStart w:id="32" w:name="_qsh70q" w:colFirst="0" w:colLast="0"/>
+      <w:bookmarkEnd w:id="32"/>
       <w:r>
         <w:rPr>
           <w:i/>
@@ -13249,12 +13572,13 @@
           <w:between w:val="nil"/>
         </w:pBdr>
       </w:pPr>
-      <w:bookmarkStart w:id="32" w:name="_3as4poj" w:colFirst="0" w:colLast="0"/>
-      <w:bookmarkEnd w:id="32"/>
+      <w:bookmarkStart w:id="33" w:name="_3as4poj" w:colFirst="0" w:colLast="0"/>
+      <w:bookmarkEnd w:id="33"/>
       <w:r>
         <w:rPr>
           <w:noProof/>
           <w:color w:val="000000"/>
+          <w:lang w:val="en-US"/>
         </w:rPr>
         <w:drawing>
           <wp:inline distT="0" distB="0" distL="0" distR="0">
@@ -13309,8 +13633,8 @@
           <w:color w:val="000000"/>
         </w:rPr>
       </w:pPr>
-      <w:bookmarkStart w:id="33" w:name="_1pxezwc" w:colFirst="0" w:colLast="0"/>
-      <w:bookmarkEnd w:id="33"/>
+      <w:bookmarkStart w:id="34" w:name="_1pxezwc" w:colFirst="0" w:colLast="0"/>
+      <w:bookmarkEnd w:id="34"/>
       <w:r>
         <w:rPr>
           <w:i/>
@@ -13343,12 +13667,12 @@
           <w:numId w:val="23"/>
         </w:numPr>
       </w:pPr>
-      <w:bookmarkStart w:id="34" w:name="_Toc531131724"/>
+      <w:bookmarkStart w:id="35" w:name="_Toc531131724"/>
       <w:r>
         <w:lastRenderedPageBreak/>
         <w:t>Dijagram razreda s opisom</w:t>
       </w:r>
-      <w:bookmarkEnd w:id="34"/>
+      <w:bookmarkEnd w:id="35"/>
     </w:p>
     <w:p>
       <w:pPr>
@@ -13387,13 +13711,25 @@
           <w:color w:val="000000"/>
         </w:rPr>
         <w:br/>
+        <w:t xml:space="preserve">            </w:t>
+      </w:r>
+      <w:r>
+        <w:rPr>
+          <w:color w:val="000000"/>
+        </w:rPr>
+        <w:t>D</w:t>
       </w:r>
       <w:r>
         <w:rPr>
           <w:color w:val="000000"/>
         </w:rPr>
         <w:tab/>
-        <w:t xml:space="preserve">Dijagram razreda prikazuje sve postojeće razrede koje koristimo u implementaciji, zajedno s njihovim odnosima. Pretpostavlja se da su svi atributi privatni, i da za svaki atribut postoje pripadajuće metode </w:t>
+      </w:r>
+      <w:r>
+        <w:rPr>
+          <w:color w:val="000000"/>
+        </w:rPr>
+        <w:t xml:space="preserve">ijagram razreda prikazuje sve postojeće razrede koje koristimo u implementaciji, zajedno s njihovim odnosima. Pretpostavlja se da su svi atributi privatni, i da za svaki atribut postoje pripadajuće metode </w:t>
       </w:r>
       <w:r>
         <w:rPr>
@@ -13456,8 +13792,8 @@
           <w:color w:val="000000"/>
         </w:rPr>
       </w:pPr>
-      <w:bookmarkStart w:id="35" w:name="2p2csry" w:colFirst="0" w:colLast="0"/>
-      <w:bookmarkEnd w:id="35"/>
+      <w:bookmarkStart w:id="36" w:name="2p2csry" w:colFirst="0" w:colLast="0"/>
+      <w:bookmarkEnd w:id="36"/>
     </w:p>
     <w:p>
       <w:pPr>
@@ -15342,6 +15678,7 @@
       <w:r>
         <w:rPr>
           <w:noProof/>
+          <w:lang w:val="en-US"/>
         </w:rPr>
         <w:drawing>
           <wp:anchor distT="114300" distB="114300" distL="114300" distR="114300" simplePos="0" relativeHeight="251658240" behindDoc="0" locked="0" layoutInCell="1" hidden="0" allowOverlap="1">
@@ -15410,8 +15747,8 @@
           <w:color w:val="000000"/>
         </w:rPr>
       </w:pPr>
-      <w:bookmarkStart w:id="36" w:name="_147n2zr" w:colFirst="0" w:colLast="0"/>
-      <w:bookmarkEnd w:id="36"/>
+      <w:bookmarkStart w:id="37" w:name="_147n2zr" w:colFirst="0" w:colLast="0"/>
+      <w:bookmarkEnd w:id="37"/>
       <w:r>
         <w:rPr>
           <w:i/>
@@ -15419,6 +15756,22 @@
         </w:rPr>
         <w:t>Slika 6.2.1 Dijagram razreda</w:t>
       </w:r>
+    </w:p>
+    <w:p>
+      <w:pPr>
+        <w:pBdr>
+          <w:top w:val="nil"/>
+          <w:left w:val="nil"/>
+          <w:bottom w:val="nil"/>
+          <w:right w:val="nil"/>
+          <w:between w:val="nil"/>
+        </w:pBdr>
+        <w:spacing w:after="200"/>
+        <w:jc w:val="center"/>
+        <w:rPr>
+          <w:color w:val="000000"/>
+        </w:rPr>
+      </w:pPr>
     </w:p>
     <w:p>
       <w:pPr>
@@ -15476,12 +15829,12 @@
           <w:numId w:val="23"/>
         </w:numPr>
       </w:pPr>
-      <w:bookmarkStart w:id="37" w:name="_Toc531131725"/>
+      <w:bookmarkStart w:id="38" w:name="_Toc531131725"/>
       <w:r>
         <w:lastRenderedPageBreak/>
         <w:t>Dijagram objekata</w:t>
       </w:r>
-      <w:bookmarkEnd w:id="37"/>
+      <w:bookmarkEnd w:id="38"/>
     </w:p>
     <w:p>
       <w:pPr>
@@ -15523,6 +15876,7 @@
       <w:r>
         <w:rPr>
           <w:noProof/>
+          <w:lang w:val="en-US"/>
         </w:rPr>
         <w:drawing>
           <wp:anchor distT="114300" distB="114300" distL="114300" distR="114300" simplePos="0" relativeHeight="251659264" behindDoc="0" locked="0" layoutInCell="1" hidden="0" allowOverlap="1">
@@ -15586,8 +15940,8 @@
           <w:u w:val="single"/>
         </w:rPr>
       </w:pPr>
-      <w:bookmarkStart w:id="38" w:name="_23ckvvd" w:colFirst="0" w:colLast="0"/>
-      <w:bookmarkEnd w:id="38"/>
+      <w:bookmarkStart w:id="39" w:name="_23ckvvd" w:colFirst="0" w:colLast="0"/>
+      <w:bookmarkEnd w:id="39"/>
       <w:r>
         <w:rPr>
           <w:i/>
@@ -15638,11 +15992,11 @@
           <w:numId w:val="23"/>
         </w:numPr>
       </w:pPr>
-      <w:bookmarkStart w:id="39" w:name="_Toc531131726"/>
+      <w:bookmarkStart w:id="40" w:name="_Toc531131726"/>
       <w:r>
         <w:t>Ostali UML dijagrami</w:t>
       </w:r>
-      <w:bookmarkEnd w:id="39"/>
+      <w:bookmarkEnd w:id="40"/>
     </w:p>
     <w:p>
       <w:pPr>
@@ -15770,8 +16124,8 @@
           <w:color w:val="000000"/>
         </w:rPr>
       </w:pPr>
-      <w:bookmarkStart w:id="40" w:name="32hioqz" w:colFirst="0" w:colLast="0"/>
-      <w:bookmarkEnd w:id="40"/>
+      <w:bookmarkStart w:id="41" w:name="32hioqz" w:colFirst="0" w:colLast="0"/>
+      <w:bookmarkEnd w:id="41"/>
     </w:p>
     <w:p>
       <w:pPr>
@@ -15798,12 +16152,12 @@
           <w:numId w:val="23"/>
         </w:numPr>
       </w:pPr>
-      <w:bookmarkStart w:id="41" w:name="_Toc531131727"/>
+      <w:bookmarkStart w:id="42" w:name="_Toc531131727"/>
       <w:r>
         <w:lastRenderedPageBreak/>
         <w:t>Implementacija i korisničko sučelje</w:t>
       </w:r>
-      <w:bookmarkEnd w:id="41"/>
+      <w:bookmarkEnd w:id="42"/>
     </w:p>
     <w:p>
       <w:pPr>
@@ -16024,8 +16378,8 @@
           <w:color w:val="000000"/>
         </w:rPr>
       </w:pPr>
-      <w:bookmarkStart w:id="42" w:name="41mghml" w:colFirst="0" w:colLast="0"/>
-      <w:bookmarkEnd w:id="42"/>
+      <w:bookmarkStart w:id="43" w:name="41mghml" w:colFirst="0" w:colLast="0"/>
+      <w:bookmarkEnd w:id="43"/>
     </w:p>
     <w:p>
       <w:pPr>
@@ -16035,11 +16389,11 @@
           <w:numId w:val="23"/>
         </w:numPr>
       </w:pPr>
-      <w:bookmarkStart w:id="43" w:name="_Toc531131728"/>
+      <w:bookmarkStart w:id="44" w:name="_Toc531131728"/>
       <w:r>
         <w:t>Dijagram razmještaja</w:t>
       </w:r>
-      <w:bookmarkEnd w:id="43"/>
+      <w:bookmarkEnd w:id="44"/>
     </w:p>
     <w:p>
       <w:pPr>
@@ -16098,8 +16452,8 @@
           <w:color w:val="000000"/>
         </w:rPr>
       </w:pPr>
-      <w:bookmarkStart w:id="44" w:name="vx1227" w:colFirst="0" w:colLast="0"/>
-      <w:bookmarkEnd w:id="44"/>
+      <w:bookmarkStart w:id="45" w:name="vx1227" w:colFirst="0" w:colLast="0"/>
+      <w:bookmarkEnd w:id="45"/>
     </w:p>
     <w:p>
       <w:pPr>
@@ -16126,12 +16480,12 @@
           <w:numId w:val="23"/>
         </w:numPr>
       </w:pPr>
-      <w:bookmarkStart w:id="45" w:name="_Toc531131729"/>
+      <w:bookmarkStart w:id="46" w:name="_Toc531131729"/>
       <w:r>
         <w:lastRenderedPageBreak/>
         <w:t>Korištene tehnologije i alati</w:t>
       </w:r>
-      <w:bookmarkEnd w:id="45"/>
+      <w:bookmarkEnd w:id="46"/>
     </w:p>
     <w:p>
       <w:pPr>
@@ -16200,14 +16554,14 @@
           <w:numId w:val="23"/>
         </w:numPr>
       </w:pPr>
-      <w:bookmarkStart w:id="46" w:name="1v1yuxt" w:colFirst="0" w:colLast="0"/>
-      <w:bookmarkStart w:id="47" w:name="_Toc531131730"/>
-      <w:bookmarkEnd w:id="46"/>
+      <w:bookmarkStart w:id="47" w:name="1v1yuxt" w:colFirst="0" w:colLast="0"/>
+      <w:bookmarkStart w:id="48" w:name="_Toc531131730"/>
+      <w:bookmarkEnd w:id="47"/>
       <w:r>
         <w:lastRenderedPageBreak/>
         <w:t>Isječak programskog koda vezan za temeljnu funkcionalnost sustava</w:t>
       </w:r>
-      <w:bookmarkEnd w:id="47"/>
+      <w:bookmarkEnd w:id="48"/>
     </w:p>
     <w:p>
       <w:pPr>
@@ -16292,14 +16646,14 @@
           <w:numId w:val="23"/>
         </w:numPr>
       </w:pPr>
-      <w:bookmarkStart w:id="48" w:name="2u6wntf" w:colFirst="0" w:colLast="0"/>
-      <w:bookmarkStart w:id="49" w:name="_Toc531131731"/>
-      <w:bookmarkEnd w:id="48"/>
+      <w:bookmarkStart w:id="49" w:name="2u6wntf" w:colFirst="0" w:colLast="0"/>
+      <w:bookmarkStart w:id="50" w:name="_Toc531131731"/>
+      <w:bookmarkEnd w:id="49"/>
       <w:r>
         <w:lastRenderedPageBreak/>
         <w:t>Ispitivanje programskog rješenja</w:t>
       </w:r>
-      <w:bookmarkEnd w:id="49"/>
+      <w:bookmarkEnd w:id="50"/>
     </w:p>
     <w:p>
       <w:pPr>
@@ -16448,14 +16802,14 @@
           <w:numId w:val="23"/>
         </w:numPr>
       </w:pPr>
-      <w:bookmarkStart w:id="50" w:name="3tbugp1" w:colFirst="0" w:colLast="0"/>
-      <w:bookmarkStart w:id="51" w:name="_Toc531131732"/>
-      <w:bookmarkEnd w:id="50"/>
+      <w:bookmarkStart w:id="51" w:name="3tbugp1" w:colFirst="0" w:colLast="0"/>
+      <w:bookmarkStart w:id="52" w:name="_Toc531131732"/>
+      <w:bookmarkEnd w:id="51"/>
       <w:r>
         <w:lastRenderedPageBreak/>
         <w:t>Upute za instalaciju</w:t>
       </w:r>
-      <w:bookmarkEnd w:id="51"/>
+      <w:bookmarkEnd w:id="52"/>
     </w:p>
     <w:p>
       <w:pPr>
@@ -16521,14 +16875,14 @@
           <w:numId w:val="23"/>
         </w:numPr>
       </w:pPr>
-      <w:bookmarkStart w:id="52" w:name="nmf14n" w:colFirst="0" w:colLast="0"/>
-      <w:bookmarkStart w:id="53" w:name="_Toc531131733"/>
-      <w:bookmarkEnd w:id="52"/>
+      <w:bookmarkStart w:id="53" w:name="nmf14n" w:colFirst="0" w:colLast="0"/>
+      <w:bookmarkStart w:id="54" w:name="_Toc531131733"/>
+      <w:bookmarkEnd w:id="53"/>
       <w:r>
         <w:lastRenderedPageBreak/>
         <w:t>Korisničke upute</w:t>
       </w:r>
-      <w:bookmarkEnd w:id="53"/>
+      <w:bookmarkEnd w:id="54"/>
     </w:p>
     <w:p>
       <w:pPr>
@@ -16583,8 +16937,8 @@
           <w:color w:val="000000"/>
         </w:rPr>
       </w:pPr>
-      <w:bookmarkStart w:id="54" w:name="1mrcu09" w:colFirst="0" w:colLast="0"/>
-      <w:bookmarkEnd w:id="54"/>
+      <w:bookmarkStart w:id="55" w:name="1mrcu09" w:colFirst="0" w:colLast="0"/>
+      <w:bookmarkEnd w:id="55"/>
     </w:p>
     <w:p>
       <w:pPr>
@@ -16611,12 +16965,12 @@
           <w:numId w:val="23"/>
         </w:numPr>
       </w:pPr>
-      <w:bookmarkStart w:id="55" w:name="_Toc531131734"/>
+      <w:bookmarkStart w:id="56" w:name="_Toc531131734"/>
       <w:r>
         <w:lastRenderedPageBreak/>
         <w:t>Zaključak i budući rad</w:t>
       </w:r>
-      <w:bookmarkEnd w:id="55"/>
+      <w:bookmarkEnd w:id="56"/>
     </w:p>
     <w:p/>
     <w:p>
@@ -16670,8 +17024,8 @@
           <w:color w:val="000000"/>
         </w:rPr>
       </w:pPr>
-      <w:bookmarkStart w:id="56" w:name="2lwamvv" w:colFirst="0" w:colLast="0"/>
-      <w:bookmarkEnd w:id="56"/>
+      <w:bookmarkStart w:id="57" w:name="2lwamvv" w:colFirst="0" w:colLast="0"/>
+      <w:bookmarkEnd w:id="57"/>
     </w:p>
     <w:p>
       <w:pPr>
@@ -16698,12 +17052,12 @@
           <w:numId w:val="23"/>
         </w:numPr>
       </w:pPr>
-      <w:bookmarkStart w:id="57" w:name="_Toc531131735"/>
+      <w:bookmarkStart w:id="58" w:name="_Toc531131735"/>
       <w:r>
         <w:lastRenderedPageBreak/>
         <w:t>Popis literature</w:t>
       </w:r>
-      <w:bookmarkEnd w:id="57"/>
+      <w:bookmarkEnd w:id="58"/>
     </w:p>
     <w:p>
       <w:pPr>
@@ -17052,8 +17406,8 @@
           <w:color w:val="000000"/>
         </w:rPr>
       </w:pPr>
-      <w:bookmarkStart w:id="58" w:name="3l18frh" w:colFirst="0" w:colLast="0"/>
-      <w:bookmarkEnd w:id="58"/>
+      <w:bookmarkStart w:id="59" w:name="3l18frh" w:colFirst="0" w:colLast="0"/>
+      <w:bookmarkEnd w:id="59"/>
       <w:r>
         <w:rPr>
           <w:rFonts w:ascii="Arial" w:eastAsia="Arial" w:hAnsi="Arial" w:cs="Arial"/>
@@ -17088,12 +17442,12 @@
         <w:spacing w:line="360" w:lineRule="auto"/>
         <w:ind w:left="360"/>
       </w:pPr>
-      <w:bookmarkStart w:id="59" w:name="_Toc531131736"/>
+      <w:bookmarkStart w:id="60" w:name="_Toc531131736"/>
       <w:r>
         <w:lastRenderedPageBreak/>
         <w:t>Dodatak A: Indeks (slika, dijagrama, tablica, ispisa kôda)</w:t>
       </w:r>
-      <w:bookmarkEnd w:id="59"/>
+      <w:bookmarkEnd w:id="60"/>
     </w:p>
     <w:p/>
     <w:p>
@@ -17121,7 +17475,14 @@
             <w:rStyle w:val="Hyperlink"/>
             <w:noProof/>
           </w:rPr>
-          <w:t>Slika 4.2. 1 Dijagram svih obrazaca uporabe</w:t>
+          <w:t>Slika 4.2.</w:t>
+        </w:r>
+        <w:r>
+          <w:rPr>
+            <w:rStyle w:val="Hyperlink"/>
+            <w:noProof/>
+          </w:rPr>
+          <w:t>1 Dijagram svih obrazaca uporabe</w:t>
         </w:r>
         <w:r>
           <w:rPr>
@@ -17189,7 +17550,14 @@
             <w:rStyle w:val="Hyperlink"/>
             <w:noProof/>
           </w:rPr>
-          <w:t>Slika 4.2. 2 Dijagram obrazaca uporabe za anonimnog korisnika – UC1, UC2, UC3</w:t>
+          <w:t>Slika 4.2.</w:t>
+        </w:r>
+        <w:r>
+          <w:rPr>
+            <w:rStyle w:val="Hyperlink"/>
+            <w:noProof/>
+          </w:rPr>
+          <w:t>2 Dijagram obrazaca uporabe za anonimnog korisnika – UC1, UC2, UC3</w:t>
         </w:r>
         <w:r>
           <w:rPr>
@@ -17257,7 +17625,14 @@
             <w:rStyle w:val="Hyperlink"/>
             <w:noProof/>
           </w:rPr>
-          <w:t>Slika 4.2. 3 Dijagram obrazaca uporabe za korisnika – UC4-8, UC10</w:t>
+          <w:t>Slika 4.2.</w:t>
+        </w:r>
+        <w:r>
+          <w:rPr>
+            <w:rStyle w:val="Hyperlink"/>
+            <w:noProof/>
+          </w:rPr>
+          <w:t>3 Dijagram obrazaca uporabe za korisnika – UC4-8, UC10</w:t>
         </w:r>
         <w:r>
           <w:rPr>
@@ -17325,7 +17700,14 @@
             <w:rStyle w:val="Hyperlink"/>
             <w:noProof/>
           </w:rPr>
-          <w:t>Slika 4.2. 4 Dijagram obrazaca uporabe za tvrtku – UC9</w:t>
+          <w:t>Slika 4.2.</w:t>
+        </w:r>
+        <w:r>
+          <w:rPr>
+            <w:rStyle w:val="Hyperlink"/>
+            <w:noProof/>
+          </w:rPr>
+          <w:t>4 Dijagram obrazaca uporabe za tvrtku – UC9</w:t>
         </w:r>
         <w:r>
           <w:rPr>
@@ -17393,7 +17775,14 @@
             <w:rStyle w:val="Hyperlink"/>
             <w:noProof/>
           </w:rPr>
-          <w:t>Slika 4.2. 5 Dijagram obrazaca uporabe za administratora i sustav – UC11, UC12</w:t>
+          <w:t>Slika 4.2.</w:t>
+        </w:r>
+        <w:r>
+          <w:rPr>
+            <w:rStyle w:val="Hyperlink"/>
+            <w:noProof/>
+          </w:rPr>
+          <w:t>5 Dijagram obrazaca uporabe za administratora i sustav – UC11, UC12</w:t>
         </w:r>
         <w:r>
           <w:rPr>
@@ -17458,7 +17847,6 @@
           <w:docPartUnique/>
         </w:docPartObj>
       </w:sdtPr>
-      <w:sdtEndPr/>
       <w:sdtContent>
         <w:p>
           <w:pPr>
@@ -17786,7 +18174,6 @@
           <w:docPartUnique/>
         </w:docPartObj>
       </w:sdtPr>
-      <w:sdtEndPr/>
       <w:sdtContent>
         <w:p>
           <w:pPr>
@@ -17912,7 +18299,6 @@
           <w:docPartUnique/>
         </w:docPartObj>
       </w:sdtPr>
-      <w:sdtEndPr/>
       <w:sdtContent>
         <w:p>
           <w:pPr>
@@ -18003,7 +18389,6 @@
           <w:docPartUnique/>
         </w:docPartObj>
       </w:sdtPr>
-      <w:sdtEndPr/>
       <w:sdtContent>
         <w:p>
           <w:pPr>
@@ -18104,8 +18489,6 @@
       <w:r>
         <w:br w:type="page"/>
       </w:r>
-      <w:bookmarkStart w:id="60" w:name="_GoBack"/>
-      <w:bookmarkEnd w:id="60"/>
     </w:p>
     <w:p>
       <w:pPr>
@@ -23903,6 +24286,7 @@
       <w:r>
         <w:rPr>
           <w:noProof/>
+          <w:lang w:val="en-US"/>
         </w:rPr>
         <w:drawing>
           <wp:inline distT="0" distB="0" distL="0" distR="0" wp14:anchorId="4A0B3598" wp14:editId="42EB8D65">
@@ -24119,7 +24503,7 @@
 </file>
 
 <file path=word/endnotes.xml><?xml version="1.0" encoding="utf-8"?>
-<w:endnotes xmlns:wpc="http://schemas.microsoft.com/office/word/2010/wordprocessingCanvas" xmlns:cx="http://schemas.microsoft.com/office/drawing/2014/chartex" xmlns:cx1="http://schemas.microsoft.com/office/drawing/2015/9/8/chartex" xmlns:cx2="http://schemas.microsoft.com/office/drawing/2015/10/21/chartex" xmlns:cx3="http://schemas.microsoft.com/office/drawing/2016/5/9/chartex" xmlns:cx4="http://schemas.microsoft.com/office/drawing/2016/5/10/chartex" xmlns:cx5="http://schemas.microsoft.com/office/drawing/2016/5/11/chartex" xmlns:cx6="http://schemas.microsoft.com/office/drawing/2016/5/12/chartex" xmlns:cx7="http://schemas.microsoft.com/office/drawing/2016/5/13/chartex" xmlns:cx8="http://schemas.microsoft.com/office/drawing/2016/5/14/chartex" xmlns:mc="http://schemas.openxmlformats.org/markup-compatibility/2006" xmlns:aink="http://schemas.microsoft.com/office/drawing/2016/ink" xmlns:am3d="http://schemas.microsoft.com/office/drawing/2017/model3d" xmlns:o="urn:schemas-microsoft-com:office:office" xmlns:r="http://schemas.openxmlformats.org/officeDocument/2006/relationships" xmlns:m="http://schemas.openxmlformats.org/officeDocument/2006/math" xmlns:v="urn:schemas-microsoft-com:vml" xmlns:wp14="http://schemas.microsoft.com/office/word/2010/wordprocessingDrawing" xmlns:wp="http://schemas.openxmlformats.org/drawingml/2006/wordprocessingDrawing" xmlns:w10="urn:schemas-microsoft-com:office:word" xmlns:w="http://schemas.openxmlformats.org/wordprocessingml/2006/main" xmlns:w14="http://schemas.microsoft.com/office/word/2010/wordml" xmlns:w15="http://schemas.microsoft.com/office/word/2012/wordml" xmlns:w16cid="http://schemas.microsoft.com/office/word/2016/wordml/cid" xmlns:w16se="http://schemas.microsoft.com/office/word/2015/wordml/symex" xmlns:wpg="http://schemas.microsoft.com/office/word/2010/wordprocessingGroup" xmlns:wpi="http://schemas.microsoft.com/office/word/2010/wordprocessingInk" xmlns:wne="http://schemas.microsoft.com/office/word/2006/wordml" xmlns:wps="http://schemas.microsoft.com/office/word/2010/wordprocessingShape" mc:Ignorable="w14 w15 w16se w16cid wp14">
+<w:endnotes xmlns:wpc="http://schemas.microsoft.com/office/word/2010/wordprocessingCanvas" xmlns:cx="http://schemas.microsoft.com/office/drawing/2014/chartex" xmlns:cx1="http://schemas.microsoft.com/office/drawing/2015/9/8/chartex" xmlns:mc="http://schemas.openxmlformats.org/markup-compatibility/2006" xmlns:o="urn:schemas-microsoft-com:office:office" xmlns:r="http://schemas.openxmlformats.org/officeDocument/2006/relationships" xmlns:m="http://schemas.openxmlformats.org/officeDocument/2006/math" xmlns:v="urn:schemas-microsoft-com:vml" xmlns:wp14="http://schemas.microsoft.com/office/word/2010/wordprocessingDrawing" xmlns:wp="http://schemas.openxmlformats.org/drawingml/2006/wordprocessingDrawing" xmlns:w10="urn:schemas-microsoft-com:office:word" xmlns:w="http://schemas.openxmlformats.org/wordprocessingml/2006/main" xmlns:w14="http://schemas.microsoft.com/office/word/2010/wordml" xmlns:w15="http://schemas.microsoft.com/office/word/2012/wordml" xmlns:w16se="http://schemas.microsoft.com/office/word/2015/wordml/symex" xmlns:wpg="http://schemas.microsoft.com/office/word/2010/wordprocessingGroup" xmlns:wpi="http://schemas.microsoft.com/office/word/2010/wordprocessingInk" xmlns:wne="http://schemas.microsoft.com/office/word/2006/wordml" xmlns:wps="http://schemas.microsoft.com/office/word/2010/wordprocessingShape" mc:Ignorable="w14 w15 w16se wp14">
   <w:endnote w:type="separator" w:id="-1">
     <w:p>
       <w:r>
@@ -24138,7 +24522,7 @@
 </file>
 
 <file path=word/footer1.xml><?xml version="1.0" encoding="utf-8"?>
-<w:ftr xmlns:wpc="http://schemas.microsoft.com/office/word/2010/wordprocessingCanvas" xmlns:cx="http://schemas.microsoft.com/office/drawing/2014/chartex" xmlns:cx1="http://schemas.microsoft.com/office/drawing/2015/9/8/chartex" xmlns:cx2="http://schemas.microsoft.com/office/drawing/2015/10/21/chartex" xmlns:cx3="http://schemas.microsoft.com/office/drawing/2016/5/9/chartex" xmlns:cx4="http://schemas.microsoft.com/office/drawing/2016/5/10/chartex" xmlns:cx5="http://schemas.microsoft.com/office/drawing/2016/5/11/chartex" xmlns:cx6="http://schemas.microsoft.com/office/drawing/2016/5/12/chartex" xmlns:cx7="http://schemas.microsoft.com/office/drawing/2016/5/13/chartex" xmlns:cx8="http://schemas.microsoft.com/office/drawing/2016/5/14/chartex" xmlns:mc="http://schemas.openxmlformats.org/markup-compatibility/2006" xmlns:aink="http://schemas.microsoft.com/office/drawing/2016/ink" xmlns:am3d="http://schemas.microsoft.com/office/drawing/2017/model3d" xmlns:o="urn:schemas-microsoft-com:office:office" xmlns:r="http://schemas.openxmlformats.org/officeDocument/2006/relationships" xmlns:m="http://schemas.openxmlformats.org/officeDocument/2006/math" xmlns:v="urn:schemas-microsoft-com:vml" xmlns:wp14="http://schemas.microsoft.com/office/word/2010/wordprocessingDrawing" xmlns:wp="http://schemas.openxmlformats.org/drawingml/2006/wordprocessingDrawing" xmlns:w10="urn:schemas-microsoft-com:office:word" xmlns:w="http://schemas.openxmlformats.org/wordprocessingml/2006/main" xmlns:w14="http://schemas.microsoft.com/office/word/2010/wordml" xmlns:w15="http://schemas.microsoft.com/office/word/2012/wordml" xmlns:w16cid="http://schemas.microsoft.com/office/word/2016/wordml/cid" xmlns:w16se="http://schemas.microsoft.com/office/word/2015/wordml/symex" xmlns:wpg="http://schemas.microsoft.com/office/word/2010/wordprocessingGroup" xmlns:wpi="http://schemas.microsoft.com/office/word/2010/wordprocessingInk" xmlns:wne="http://schemas.microsoft.com/office/word/2006/wordml" xmlns:wps="http://schemas.microsoft.com/office/word/2010/wordprocessingShape" mc:Ignorable="w14 w15 w16se w16cid wp14">
+<w:ftr xmlns:wpc="http://schemas.microsoft.com/office/word/2010/wordprocessingCanvas" xmlns:cx="http://schemas.microsoft.com/office/drawing/2014/chartex" xmlns:cx1="http://schemas.microsoft.com/office/drawing/2015/9/8/chartex" xmlns:mc="http://schemas.openxmlformats.org/markup-compatibility/2006" xmlns:o="urn:schemas-microsoft-com:office:office" xmlns:r="http://schemas.openxmlformats.org/officeDocument/2006/relationships" xmlns:m="http://schemas.openxmlformats.org/officeDocument/2006/math" xmlns:v="urn:schemas-microsoft-com:vml" xmlns:wp14="http://schemas.microsoft.com/office/word/2010/wordprocessingDrawing" xmlns:wp="http://schemas.openxmlformats.org/drawingml/2006/wordprocessingDrawing" xmlns:w10="urn:schemas-microsoft-com:office:word" xmlns:w="http://schemas.openxmlformats.org/wordprocessingml/2006/main" xmlns:w14="http://schemas.microsoft.com/office/word/2010/wordml" xmlns:w15="http://schemas.microsoft.com/office/word/2012/wordml" xmlns:w16se="http://schemas.microsoft.com/office/word/2015/wordml/symex" xmlns:wpg="http://schemas.microsoft.com/office/word/2010/wordprocessingGroup" xmlns:wpi="http://schemas.microsoft.com/office/word/2010/wordprocessingInk" xmlns:wne="http://schemas.microsoft.com/office/word/2006/wordml" xmlns:wps="http://schemas.microsoft.com/office/word/2010/wordprocessingShape" mc:Ignorable="w14 w15 w16se wp14">
   <w:p>
     <w:pPr>
       <w:pBdr>
@@ -24248,7 +24632,7 @@
         <w:noProof/>
         <w:color w:val="000000"/>
       </w:rPr>
-      <w:t>1</w:t>
+      <w:t>45</w:t>
     </w:r>
     <w:r>
       <w:rPr>
@@ -24273,11 +24657,12 @@
         <w:sz w:val="20"/>
         <w:szCs w:val="20"/>
       </w:rPr>
-      <w:t>24. November 2018.24. November 2018.</w:t>
+      <w:t>24. November 2018.</w:t>
     </w:r>
     <w:r>
       <w:rPr>
         <w:noProof/>
+        <w:lang w:val="en-US"/>
       </w:rPr>
       <w:drawing>
         <wp:anchor distT="0" distB="0" distL="0" distR="0" simplePos="0" relativeHeight="251659264" behindDoc="0" locked="0" layoutInCell="1" hidden="0" allowOverlap="1">
@@ -24346,7 +24731,7 @@
 </file>
 
 <file path=word/footnotes.xml><?xml version="1.0" encoding="utf-8"?>
-<w:footnotes xmlns:wpc="http://schemas.microsoft.com/office/word/2010/wordprocessingCanvas" xmlns:cx="http://schemas.microsoft.com/office/drawing/2014/chartex" xmlns:cx1="http://schemas.microsoft.com/office/drawing/2015/9/8/chartex" xmlns:cx2="http://schemas.microsoft.com/office/drawing/2015/10/21/chartex" xmlns:cx3="http://schemas.microsoft.com/office/drawing/2016/5/9/chartex" xmlns:cx4="http://schemas.microsoft.com/office/drawing/2016/5/10/chartex" xmlns:cx5="http://schemas.microsoft.com/office/drawing/2016/5/11/chartex" xmlns:cx6="http://schemas.microsoft.com/office/drawing/2016/5/12/chartex" xmlns:cx7="http://schemas.microsoft.com/office/drawing/2016/5/13/chartex" xmlns:cx8="http://schemas.microsoft.com/office/drawing/2016/5/14/chartex" xmlns:mc="http://schemas.openxmlformats.org/markup-compatibility/2006" xmlns:aink="http://schemas.microsoft.com/office/drawing/2016/ink" xmlns:am3d="http://schemas.microsoft.com/office/drawing/2017/model3d" xmlns:o="urn:schemas-microsoft-com:office:office" xmlns:r="http://schemas.openxmlformats.org/officeDocument/2006/relationships" xmlns:m="http://schemas.openxmlformats.org/officeDocument/2006/math" xmlns:v="urn:schemas-microsoft-com:vml" xmlns:wp14="http://schemas.microsoft.com/office/word/2010/wordprocessingDrawing" xmlns:wp="http://schemas.openxmlformats.org/drawingml/2006/wordprocessingDrawing" xmlns:w10="urn:schemas-microsoft-com:office:word" xmlns:w="http://schemas.openxmlformats.org/wordprocessingml/2006/main" xmlns:w14="http://schemas.microsoft.com/office/word/2010/wordml" xmlns:w15="http://schemas.microsoft.com/office/word/2012/wordml" xmlns:w16cid="http://schemas.microsoft.com/office/word/2016/wordml/cid" xmlns:w16se="http://schemas.microsoft.com/office/word/2015/wordml/symex" xmlns:wpg="http://schemas.microsoft.com/office/word/2010/wordprocessingGroup" xmlns:wpi="http://schemas.microsoft.com/office/word/2010/wordprocessingInk" xmlns:wne="http://schemas.microsoft.com/office/word/2006/wordml" xmlns:wps="http://schemas.microsoft.com/office/word/2010/wordprocessingShape" mc:Ignorable="w14 w15 w16se w16cid wp14">
+<w:footnotes xmlns:wpc="http://schemas.microsoft.com/office/word/2010/wordprocessingCanvas" xmlns:cx="http://schemas.microsoft.com/office/drawing/2014/chartex" xmlns:cx1="http://schemas.microsoft.com/office/drawing/2015/9/8/chartex" xmlns:mc="http://schemas.openxmlformats.org/markup-compatibility/2006" xmlns:o="urn:schemas-microsoft-com:office:office" xmlns:r="http://schemas.openxmlformats.org/officeDocument/2006/relationships" xmlns:m="http://schemas.openxmlformats.org/officeDocument/2006/math" xmlns:v="urn:schemas-microsoft-com:vml" xmlns:wp14="http://schemas.microsoft.com/office/word/2010/wordprocessingDrawing" xmlns:wp="http://schemas.openxmlformats.org/drawingml/2006/wordprocessingDrawing" xmlns:w10="urn:schemas-microsoft-com:office:word" xmlns:w="http://schemas.openxmlformats.org/wordprocessingml/2006/main" xmlns:w14="http://schemas.microsoft.com/office/word/2010/wordml" xmlns:w15="http://schemas.microsoft.com/office/word/2012/wordml" xmlns:w16se="http://schemas.microsoft.com/office/word/2015/wordml/symex" xmlns:wpg="http://schemas.microsoft.com/office/word/2010/wordprocessingGroup" xmlns:wpi="http://schemas.microsoft.com/office/word/2010/wordprocessingInk" xmlns:wne="http://schemas.microsoft.com/office/word/2006/wordml" xmlns:wps="http://schemas.microsoft.com/office/word/2010/wordprocessingShape" mc:Ignorable="w14 w15 w16se wp14">
   <w:footnote w:type="separator" w:id="-1">
     <w:p>
       <w:r>
@@ -24365,7 +24750,7 @@
 </file>
 
 <file path=word/header1.xml><?xml version="1.0" encoding="utf-8"?>
-<w:hdr xmlns:wpc="http://schemas.microsoft.com/office/word/2010/wordprocessingCanvas" xmlns:cx="http://schemas.microsoft.com/office/drawing/2014/chartex" xmlns:cx1="http://schemas.microsoft.com/office/drawing/2015/9/8/chartex" xmlns:cx2="http://schemas.microsoft.com/office/drawing/2015/10/21/chartex" xmlns:cx3="http://schemas.microsoft.com/office/drawing/2016/5/9/chartex" xmlns:cx4="http://schemas.microsoft.com/office/drawing/2016/5/10/chartex" xmlns:cx5="http://schemas.microsoft.com/office/drawing/2016/5/11/chartex" xmlns:cx6="http://schemas.microsoft.com/office/drawing/2016/5/12/chartex" xmlns:cx7="http://schemas.microsoft.com/office/drawing/2016/5/13/chartex" xmlns:cx8="http://schemas.microsoft.com/office/drawing/2016/5/14/chartex" xmlns:mc="http://schemas.openxmlformats.org/markup-compatibility/2006" xmlns:aink="http://schemas.microsoft.com/office/drawing/2016/ink" xmlns:am3d="http://schemas.microsoft.com/office/drawing/2017/model3d" xmlns:o="urn:schemas-microsoft-com:office:office" xmlns:r="http://schemas.openxmlformats.org/officeDocument/2006/relationships" xmlns:m="http://schemas.openxmlformats.org/officeDocument/2006/math" xmlns:v="urn:schemas-microsoft-com:vml" xmlns:wp14="http://schemas.microsoft.com/office/word/2010/wordprocessingDrawing" xmlns:wp="http://schemas.openxmlformats.org/drawingml/2006/wordprocessingDrawing" xmlns:w10="urn:schemas-microsoft-com:office:word" xmlns:w="http://schemas.openxmlformats.org/wordprocessingml/2006/main" xmlns:w14="http://schemas.microsoft.com/office/word/2010/wordml" xmlns:w15="http://schemas.microsoft.com/office/word/2012/wordml" xmlns:w16cid="http://schemas.microsoft.com/office/word/2016/wordml/cid" xmlns:w16se="http://schemas.microsoft.com/office/word/2015/wordml/symex" xmlns:wpg="http://schemas.microsoft.com/office/word/2010/wordprocessingGroup" xmlns:wpi="http://schemas.microsoft.com/office/word/2010/wordprocessingInk" xmlns:wne="http://schemas.microsoft.com/office/word/2006/wordml" xmlns:wps="http://schemas.microsoft.com/office/word/2010/wordprocessingShape" mc:Ignorable="w14 w15 w16se w16cid wp14">
+<w:hdr xmlns:wpc="http://schemas.microsoft.com/office/word/2010/wordprocessingCanvas" xmlns:cx="http://schemas.microsoft.com/office/drawing/2014/chartex" xmlns:cx1="http://schemas.microsoft.com/office/drawing/2015/9/8/chartex" xmlns:mc="http://schemas.openxmlformats.org/markup-compatibility/2006" xmlns:o="urn:schemas-microsoft-com:office:office" xmlns:r="http://schemas.openxmlformats.org/officeDocument/2006/relationships" xmlns:m="http://schemas.openxmlformats.org/officeDocument/2006/math" xmlns:v="urn:schemas-microsoft-com:vml" xmlns:wp14="http://schemas.microsoft.com/office/word/2010/wordprocessingDrawing" xmlns:wp="http://schemas.openxmlformats.org/drawingml/2006/wordprocessingDrawing" xmlns:w10="urn:schemas-microsoft-com:office:word" xmlns:w="http://schemas.openxmlformats.org/wordprocessingml/2006/main" xmlns:w14="http://schemas.microsoft.com/office/word/2010/wordml" xmlns:w15="http://schemas.microsoft.com/office/word/2012/wordml" xmlns:w16se="http://schemas.microsoft.com/office/word/2015/wordml/symex" xmlns:wpg="http://schemas.microsoft.com/office/word/2010/wordprocessingGroup" xmlns:wpi="http://schemas.microsoft.com/office/word/2010/wordprocessingInk" xmlns:wne="http://schemas.microsoft.com/office/word/2006/wordml" xmlns:wps="http://schemas.microsoft.com/office/word/2010/wordprocessingShape" mc:Ignorable="w14 w15 w16se wp14">
   <w:p>
     <w:pPr>
       <w:pBdr>
@@ -24417,6 +24802,7 @@
     <w:r>
       <w:rPr>
         <w:noProof/>
+        <w:lang w:val="en-US"/>
       </w:rPr>
       <w:drawing>
         <wp:anchor distT="0" distB="0" distL="0" distR="0" simplePos="0" relativeHeight="251658240" behindDoc="0" locked="0" layoutInCell="1" hidden="0" allowOverlap="1">
@@ -24467,7 +24853,7 @@
 </file>
 
 <file path=word/numbering.xml><?xml version="1.0" encoding="utf-8"?>
-<w:numbering xmlns:wpc="http://schemas.microsoft.com/office/word/2010/wordprocessingCanvas" xmlns:cx="http://schemas.microsoft.com/office/drawing/2014/chartex" xmlns:cx1="http://schemas.microsoft.com/office/drawing/2015/9/8/chartex" xmlns:cx2="http://schemas.microsoft.com/office/drawing/2015/10/21/chartex" xmlns:cx3="http://schemas.microsoft.com/office/drawing/2016/5/9/chartex" xmlns:cx4="http://schemas.microsoft.com/office/drawing/2016/5/10/chartex" xmlns:cx5="http://schemas.microsoft.com/office/drawing/2016/5/11/chartex" xmlns:cx6="http://schemas.microsoft.com/office/drawing/2016/5/12/chartex" xmlns:cx7="http://schemas.microsoft.com/office/drawing/2016/5/13/chartex" xmlns:cx8="http://schemas.microsoft.com/office/drawing/2016/5/14/chartex" xmlns:mc="http://schemas.openxmlformats.org/markup-compatibility/2006" xmlns:aink="http://schemas.microsoft.com/office/drawing/2016/ink" xmlns:am3d="http://schemas.microsoft.com/office/drawing/2017/model3d" xmlns:o="urn:schemas-microsoft-com:office:office" xmlns:r="http://schemas.openxmlformats.org/officeDocument/2006/relationships" xmlns:m="http://schemas.openxmlformats.org/officeDocument/2006/math" xmlns:v="urn:schemas-microsoft-com:vml" xmlns:wp14="http://schemas.microsoft.com/office/word/2010/wordprocessingDrawing" xmlns:wp="http://schemas.openxmlformats.org/drawingml/2006/wordprocessingDrawing" xmlns:w10="urn:schemas-microsoft-com:office:word" xmlns:w="http://schemas.openxmlformats.org/wordprocessingml/2006/main" xmlns:w14="http://schemas.microsoft.com/office/word/2010/wordml" xmlns:w15="http://schemas.microsoft.com/office/word/2012/wordml" xmlns:w16cid="http://schemas.microsoft.com/office/word/2016/wordml/cid" xmlns:w16se="http://schemas.microsoft.com/office/word/2015/wordml/symex" xmlns:wpg="http://schemas.microsoft.com/office/word/2010/wordprocessingGroup" xmlns:wpi="http://schemas.microsoft.com/office/word/2010/wordprocessingInk" xmlns:wne="http://schemas.microsoft.com/office/word/2006/wordml" xmlns:wps="http://schemas.microsoft.com/office/word/2010/wordprocessingShape" mc:Ignorable="w14 w15 w16se w16cid wp14">
+<w:numbering xmlns:wpc="http://schemas.microsoft.com/office/word/2010/wordprocessingCanvas" xmlns:cx="http://schemas.microsoft.com/office/drawing/2014/chartex" xmlns:cx1="http://schemas.microsoft.com/office/drawing/2015/9/8/chartex" xmlns:mc="http://schemas.openxmlformats.org/markup-compatibility/2006" xmlns:o="urn:schemas-microsoft-com:office:office" xmlns:r="http://schemas.openxmlformats.org/officeDocument/2006/relationships" xmlns:m="http://schemas.openxmlformats.org/officeDocument/2006/math" xmlns:v="urn:schemas-microsoft-com:vml" xmlns:wp14="http://schemas.microsoft.com/office/word/2010/wordprocessingDrawing" xmlns:wp="http://schemas.openxmlformats.org/drawingml/2006/wordprocessingDrawing" xmlns:w10="urn:schemas-microsoft-com:office:word" xmlns:w="http://schemas.openxmlformats.org/wordprocessingml/2006/main" xmlns:w14="http://schemas.microsoft.com/office/word/2010/wordml" xmlns:w15="http://schemas.microsoft.com/office/word/2012/wordml" xmlns:w16se="http://schemas.microsoft.com/office/word/2015/wordml/symex" xmlns:wpg="http://schemas.microsoft.com/office/word/2010/wordprocessingGroup" xmlns:wpi="http://schemas.microsoft.com/office/word/2010/wordprocessingInk" xmlns:wne="http://schemas.microsoft.com/office/word/2006/wordml" xmlns:wps="http://schemas.microsoft.com/office/word/2010/wordprocessingShape" mc:Ignorable="w14 w15 w16se wp14">
   <w:abstractNum w:abstractNumId="0" w15:restartNumberingAfterBreak="0">
     <w:nsid w:val="0D924EA7"/>
     <w:multiLevelType w:val="multilevel"/>
@@ -26897,7 +27283,7 @@
 </file>
 
 <file path=word/styles.xml><?xml version="1.0" encoding="utf-8"?>
-<w:styles xmlns:mc="http://schemas.openxmlformats.org/markup-compatibility/2006" xmlns:r="http://schemas.openxmlformats.org/officeDocument/2006/relationships" xmlns:w="http://schemas.openxmlformats.org/wordprocessingml/2006/main" xmlns:w14="http://schemas.microsoft.com/office/word/2010/wordml" xmlns:w15="http://schemas.microsoft.com/office/word/2012/wordml" xmlns:w16cid="http://schemas.microsoft.com/office/word/2016/wordml/cid" xmlns:w16se="http://schemas.microsoft.com/office/word/2015/wordml/symex" mc:Ignorable="w14 w15 w16se w16cid">
+<w:styles xmlns:mc="http://schemas.openxmlformats.org/markup-compatibility/2006" xmlns:r="http://schemas.openxmlformats.org/officeDocument/2006/relationships" xmlns:w="http://schemas.openxmlformats.org/wordprocessingml/2006/main" xmlns:w14="http://schemas.microsoft.com/office/word/2010/wordml" xmlns:w15="http://schemas.microsoft.com/office/word/2012/wordml" xmlns:w16se="http://schemas.microsoft.com/office/word/2015/wordml/symex" mc:Ignorable="w14 w15 w16se">
   <w:docDefaults>
     <w:rPrDefault>
       <w:rPr>
@@ -26909,7 +27295,7 @@
     </w:rPrDefault>
     <w:pPrDefault/>
   </w:docDefaults>
-  <w:latentStyles w:defLockedState="0" w:defUIPriority="99" w:defSemiHidden="0" w:defUnhideWhenUsed="0" w:defQFormat="0" w:count="375">
+  <w:latentStyles w:defLockedState="0" w:defUIPriority="99" w:defSemiHidden="0" w:defUnhideWhenUsed="0" w:defQFormat="0" w:count="371">
     <w:lsdException w:name="Normal" w:uiPriority="0" w:qFormat="1"/>
     <w:lsdException w:name="heading 1" w:uiPriority="9" w:qFormat="1"/>
     <w:lsdException w:name="heading 2" w:semiHidden="1" w:uiPriority="9" w:unhideWhenUsed="1" w:qFormat="1"/>
@@ -27281,10 +27667,6 @@
     <w:lsdException w:name="List Table 5 Dark Accent 6" w:uiPriority="50"/>
     <w:lsdException w:name="List Table 6 Colorful Accent 6" w:uiPriority="51"/>
     <w:lsdException w:name="List Table 7 Colorful Accent 6" w:uiPriority="52"/>
-    <w:lsdException w:name="Mention" w:semiHidden="1" w:unhideWhenUsed="1"/>
-    <w:lsdException w:name="Smart Hyperlink" w:semiHidden="1" w:unhideWhenUsed="1"/>
-    <w:lsdException w:name="Hashtag" w:semiHidden="1" w:unhideWhenUsed="1"/>
-    <w:lsdException w:name="Unresolved Mention" w:semiHidden="1" w:unhideWhenUsed="1"/>
   </w:latentStyles>
   <w:style w:type="paragraph" w:default="1" w:styleId="Normal">
     <w:name w:val="Normal"/>
@@ -27596,6 +27978,48 @@
     <w:uiPriority w:val="99"/>
     <w:unhideWhenUsed/>
     <w:rsid w:val="00555421"/>
+  </w:style>
+  <w:style w:type="paragraph" w:styleId="Header">
+    <w:name w:val="header"/>
+    <w:basedOn w:val="Normal"/>
+    <w:link w:val="HeaderChar"/>
+    <w:uiPriority w:val="99"/>
+    <w:unhideWhenUsed/>
+    <w:rsid w:val="00FD4AFF"/>
+    <w:pPr>
+      <w:tabs>
+        <w:tab w:val="center" w:pos="4680"/>
+        <w:tab w:val="right" w:pos="9360"/>
+      </w:tabs>
+    </w:pPr>
+  </w:style>
+  <w:style w:type="character" w:customStyle="1" w:styleId="HeaderChar">
+    <w:name w:val="Header Char"/>
+    <w:basedOn w:val="DefaultParagraphFont"/>
+    <w:link w:val="Header"/>
+    <w:uiPriority w:val="99"/>
+    <w:rsid w:val="00FD4AFF"/>
+  </w:style>
+  <w:style w:type="paragraph" w:styleId="Footer">
+    <w:name w:val="footer"/>
+    <w:basedOn w:val="Normal"/>
+    <w:link w:val="FooterChar"/>
+    <w:uiPriority w:val="99"/>
+    <w:unhideWhenUsed/>
+    <w:rsid w:val="00FD4AFF"/>
+    <w:pPr>
+      <w:tabs>
+        <w:tab w:val="center" w:pos="4680"/>
+        <w:tab w:val="right" w:pos="9360"/>
+      </w:tabs>
+    </w:pPr>
+  </w:style>
+  <w:style w:type="character" w:customStyle="1" w:styleId="FooterChar">
+    <w:name w:val="Footer Char"/>
+    <w:basedOn w:val="DefaultParagraphFont"/>
+    <w:link w:val="Footer"/>
+    <w:uiPriority w:val="99"/>
+    <w:rsid w:val="00FD4AFF"/>
   </w:style>
 </w:styles>
 </file>
@@ -27925,7 +28349,7 @@
 </file>
 
 <file path=customXml/itemProps1.xml><?xml version="1.0" encoding="utf-8"?>
-<ds:datastoreItem xmlns:ds="http://schemas.openxmlformats.org/officeDocument/2006/customXml" ds:itemID="{C4D690E3-33B0-4CAE-8AD1-0C2161F1175A}">
+<ds:datastoreItem xmlns:ds="http://schemas.openxmlformats.org/officeDocument/2006/customXml" ds:itemID="{0B36D668-201B-45A9-848D-E4FA51484C83}">
   <ds:schemaRefs>
     <ds:schemaRef ds:uri="http://schemas.openxmlformats.org/officeDocument/2006/bibliography"/>
   </ds:schemaRefs>

</xml_diff>

<commit_message>
File proveden kroz gramatiku
</commit_message>
<xml_diff>
--- a/Dokumentacija_v1.0.docx
+++ b/Dokumentacija_v1.0.docx
@@ -198,6 +198,7 @@
           <w:color w:val="000000"/>
         </w:rPr>
       </w:pPr>
+      <w:proofErr w:type="spellStart"/>
       <w:r>
         <w:rPr>
           <w:rFonts w:ascii="Arial" w:eastAsia="Arial" w:hAnsi="Arial" w:cs="Arial"/>
@@ -208,6 +209,7 @@
         </w:rPr>
         <w:t>ParkirajMe</w:t>
       </w:r>
+      <w:proofErr w:type="spellEnd"/>
     </w:p>
     <w:p>
       <w:pPr>
@@ -231,7 +233,27 @@
           <w:sz w:val="32"/>
           <w:szCs w:val="32"/>
         </w:rPr>
-        <w:t>Dokumentacija, Rev. 1</w:t>
+        <w:t xml:space="preserve">Dokumentacija, </w:t>
+      </w:r>
+      <w:proofErr w:type="spellStart"/>
+      <w:r>
+        <w:rPr>
+          <w:rFonts w:ascii="Arial" w:eastAsia="Arial" w:hAnsi="Arial" w:cs="Arial"/>
+          <w:color w:val="000000"/>
+          <w:sz w:val="32"/>
+          <w:szCs w:val="32"/>
+        </w:rPr>
+        <w:t>Rev</w:t>
+      </w:r>
+      <w:proofErr w:type="spellEnd"/>
+      <w:r>
+        <w:rPr>
+          <w:rFonts w:ascii="Arial" w:eastAsia="Arial" w:hAnsi="Arial" w:cs="Arial"/>
+          <w:color w:val="000000"/>
+          <w:sz w:val="32"/>
+          <w:szCs w:val="32"/>
+        </w:rPr>
+        <w:t>. 1</w:t>
       </w:r>
       <w:r>
         <w:rPr>
@@ -362,6 +384,7 @@
         </w:rPr>
         <w:t xml:space="preserve">Grupa: </w:t>
       </w:r>
+      <w:proofErr w:type="spellStart"/>
       <w:r>
         <w:rPr>
           <w:rFonts w:ascii="Arial" w:eastAsia="Arial" w:hAnsi="Arial" w:cs="Arial"/>
@@ -370,6 +393,7 @@
         </w:rPr>
         <w:t>ferovci</w:t>
       </w:r>
+      <w:proofErr w:type="spellEnd"/>
     </w:p>
     <w:p>
       <w:pPr>
@@ -399,55 +423,18 @@
           <w:i/>
           <w:color w:val="000000"/>
         </w:rPr>
-        <w:t>Hrvoje Ditrih</w:t>
-      </w:r>
-    </w:p>
-    <w:p>
-      <w:pPr>
-        <w:pBdr>
-          <w:top w:val="nil"/>
-          <w:left w:val="nil"/>
-          <w:bottom w:val="nil"/>
-          <w:right w:val="nil"/>
-          <w:between w:val="nil"/>
-        </w:pBdr>
-        <w:spacing w:line="360" w:lineRule="auto"/>
-        <w:jc w:val="center"/>
-        <w:rPr>
-          <w:color w:val="000000"/>
-        </w:rPr>
-      </w:pPr>
-    </w:p>
-    <w:p>
-      <w:pPr>
-        <w:pBdr>
-          <w:top w:val="nil"/>
-          <w:left w:val="nil"/>
-          <w:bottom w:val="nil"/>
-          <w:right w:val="nil"/>
-          <w:between w:val="nil"/>
-        </w:pBdr>
-        <w:spacing w:line="360" w:lineRule="auto"/>
-        <w:jc w:val="center"/>
-        <w:rPr>
-          <w:color w:val="000000"/>
-        </w:rPr>
-      </w:pPr>
-      <w:r>
-        <w:rPr>
-          <w:rFonts w:ascii="Arial" w:eastAsia="Arial" w:hAnsi="Arial" w:cs="Arial"/>
-          <w:color w:val="000000"/>
-        </w:rPr>
-        <w:t xml:space="preserve">Datum predaje: </w:t>
-      </w:r>
+        <w:t xml:space="preserve">Hrvoje </w:t>
+      </w:r>
+      <w:proofErr w:type="spellStart"/>
       <w:r>
         <w:rPr>
           <w:rFonts w:ascii="Arial" w:eastAsia="Arial" w:hAnsi="Arial" w:cs="Arial"/>
           <w:i/>
           <w:color w:val="000000"/>
         </w:rPr>
-        <w:t>28. studeni 2018.</w:t>
-      </w:r>
+        <w:t>Ditrih</w:t>
+      </w:r>
+      <w:proofErr w:type="spellEnd"/>
     </w:p>
     <w:p>
       <w:pPr>
@@ -480,76 +467,12 @@
           <w:color w:val="000000"/>
         </w:rPr>
       </w:pPr>
-    </w:p>
-    <w:p>
-      <w:pPr>
-        <w:pBdr>
-          <w:top w:val="nil"/>
-          <w:left w:val="nil"/>
-          <w:bottom w:val="nil"/>
-          <w:right w:val="nil"/>
-          <w:between w:val="nil"/>
-        </w:pBdr>
-        <w:spacing w:line="360" w:lineRule="auto"/>
-        <w:jc w:val="center"/>
-        <w:rPr>
-          <w:color w:val="000000"/>
-        </w:rPr>
-      </w:pPr>
-    </w:p>
-    <w:p>
-      <w:pPr>
-        <w:pBdr>
-          <w:top w:val="nil"/>
-          <w:left w:val="nil"/>
-          <w:bottom w:val="nil"/>
-          <w:right w:val="nil"/>
-          <w:between w:val="nil"/>
-        </w:pBdr>
-        <w:spacing w:line="360" w:lineRule="auto"/>
-        <w:jc w:val="center"/>
-        <w:rPr>
-          <w:color w:val="000000"/>
-        </w:rPr>
-      </w:pPr>
-    </w:p>
-    <w:p>
-      <w:pPr>
-        <w:pBdr>
-          <w:top w:val="nil"/>
-          <w:left w:val="nil"/>
-          <w:bottom w:val="nil"/>
-          <w:right w:val="nil"/>
-          <w:between w:val="nil"/>
-        </w:pBdr>
-        <w:spacing w:line="360" w:lineRule="auto"/>
-        <w:jc w:val="center"/>
-        <w:rPr>
-          <w:color w:val="000000"/>
-        </w:rPr>
-      </w:pPr>
-    </w:p>
-    <w:p>
-      <w:pPr>
-        <w:pBdr>
-          <w:top w:val="nil"/>
-          <w:left w:val="nil"/>
-          <w:bottom w:val="nil"/>
-          <w:right w:val="nil"/>
-          <w:between w:val="nil"/>
-        </w:pBdr>
-        <w:spacing w:line="360" w:lineRule="auto"/>
-        <w:jc w:val="center"/>
-        <w:rPr>
-          <w:color w:val="000000"/>
-        </w:rPr>
-      </w:pPr>
       <w:r>
         <w:rPr>
           <w:rFonts w:ascii="Arial" w:eastAsia="Arial" w:hAnsi="Arial" w:cs="Arial"/>
           <w:color w:val="000000"/>
         </w:rPr>
-        <w:t xml:space="preserve">Nastavnik: </w:t>
+        <w:t xml:space="preserve">Datum predaje: </w:t>
       </w:r>
       <w:r>
         <w:rPr>
@@ -557,8 +480,129 @@
           <w:i/>
           <w:color w:val="000000"/>
         </w:rPr>
-        <w:t>Nikolina Frid</w:t>
-      </w:r>
+        <w:t>28. studeni 2018.</w:t>
+      </w:r>
+    </w:p>
+    <w:p>
+      <w:pPr>
+        <w:pBdr>
+          <w:top w:val="nil"/>
+          <w:left w:val="nil"/>
+          <w:bottom w:val="nil"/>
+          <w:right w:val="nil"/>
+          <w:between w:val="nil"/>
+        </w:pBdr>
+        <w:spacing w:line="360" w:lineRule="auto"/>
+        <w:jc w:val="center"/>
+        <w:rPr>
+          <w:color w:val="000000"/>
+        </w:rPr>
+      </w:pPr>
+    </w:p>
+    <w:p>
+      <w:pPr>
+        <w:pBdr>
+          <w:top w:val="nil"/>
+          <w:left w:val="nil"/>
+          <w:bottom w:val="nil"/>
+          <w:right w:val="nil"/>
+          <w:between w:val="nil"/>
+        </w:pBdr>
+        <w:spacing w:line="360" w:lineRule="auto"/>
+        <w:jc w:val="center"/>
+        <w:rPr>
+          <w:color w:val="000000"/>
+        </w:rPr>
+      </w:pPr>
+    </w:p>
+    <w:p>
+      <w:pPr>
+        <w:pBdr>
+          <w:top w:val="nil"/>
+          <w:left w:val="nil"/>
+          <w:bottom w:val="nil"/>
+          <w:right w:val="nil"/>
+          <w:between w:val="nil"/>
+        </w:pBdr>
+        <w:spacing w:line="360" w:lineRule="auto"/>
+        <w:jc w:val="center"/>
+        <w:rPr>
+          <w:color w:val="000000"/>
+        </w:rPr>
+      </w:pPr>
+    </w:p>
+    <w:p>
+      <w:pPr>
+        <w:pBdr>
+          <w:top w:val="nil"/>
+          <w:left w:val="nil"/>
+          <w:bottom w:val="nil"/>
+          <w:right w:val="nil"/>
+          <w:between w:val="nil"/>
+        </w:pBdr>
+        <w:spacing w:line="360" w:lineRule="auto"/>
+        <w:jc w:val="center"/>
+        <w:rPr>
+          <w:color w:val="000000"/>
+        </w:rPr>
+      </w:pPr>
+    </w:p>
+    <w:p>
+      <w:pPr>
+        <w:pBdr>
+          <w:top w:val="nil"/>
+          <w:left w:val="nil"/>
+          <w:bottom w:val="nil"/>
+          <w:right w:val="nil"/>
+          <w:between w:val="nil"/>
+        </w:pBdr>
+        <w:spacing w:line="360" w:lineRule="auto"/>
+        <w:jc w:val="center"/>
+        <w:rPr>
+          <w:color w:val="000000"/>
+        </w:rPr>
+      </w:pPr>
+    </w:p>
+    <w:p>
+      <w:pPr>
+        <w:pBdr>
+          <w:top w:val="nil"/>
+          <w:left w:val="nil"/>
+          <w:bottom w:val="nil"/>
+          <w:right w:val="nil"/>
+          <w:between w:val="nil"/>
+        </w:pBdr>
+        <w:spacing w:line="360" w:lineRule="auto"/>
+        <w:jc w:val="center"/>
+        <w:rPr>
+          <w:color w:val="000000"/>
+        </w:rPr>
+      </w:pPr>
+      <w:r>
+        <w:rPr>
+          <w:rFonts w:ascii="Arial" w:eastAsia="Arial" w:hAnsi="Arial" w:cs="Arial"/>
+          <w:color w:val="000000"/>
+        </w:rPr>
+        <w:t xml:space="preserve">Nastavnik: </w:t>
+      </w:r>
+      <w:r>
+        <w:rPr>
+          <w:rFonts w:ascii="Arial" w:eastAsia="Arial" w:hAnsi="Arial" w:cs="Arial"/>
+          <w:i/>
+          <w:color w:val="000000"/>
+        </w:rPr>
+        <w:t xml:space="preserve">Nikolina </w:t>
+      </w:r>
+      <w:proofErr w:type="spellStart"/>
+      <w:r>
+        <w:rPr>
+          <w:rFonts w:ascii="Arial" w:eastAsia="Arial" w:hAnsi="Arial" w:cs="Arial"/>
+          <w:i/>
+          <w:color w:val="000000"/>
+        </w:rPr>
+        <w:t>Frid</w:t>
+      </w:r>
+      <w:proofErr w:type="spellEnd"/>
     </w:p>
     <w:p>
       <w:pPr>
@@ -621,6 +665,7 @@
           <w:docPartUnique/>
         </w:docPartObj>
       </w:sdtPr>
+      <w:sdtEndPr/>
       <w:sdtContent>
         <w:p>
           <w:pPr>
@@ -1011,35 +1056,7 @@
                 <w:rStyle w:val="Hyperlink"/>
                 <w:noProof/>
               </w:rPr>
-              <w:t>4.1 Opis o</w:t>
-            </w:r>
-            <w:r>
-              <w:rPr>
-                <w:rStyle w:val="Hyperlink"/>
-                <w:noProof/>
-              </w:rPr>
-              <w:t>b</w:t>
-            </w:r>
-            <w:r>
-              <w:rPr>
-                <w:rStyle w:val="Hyperlink"/>
-                <w:noProof/>
-              </w:rPr>
-              <w:t>ra</w:t>
-            </w:r>
-            <w:r>
-              <w:rPr>
-                <w:rStyle w:val="Hyperlink"/>
-                <w:noProof/>
-              </w:rPr>
-              <w:t>z</w:t>
-            </w:r>
-            <w:r>
-              <w:rPr>
-                <w:rStyle w:val="Hyperlink"/>
-                <w:noProof/>
-              </w:rPr>
-              <w:t>aca uporabe</w:t>
+              <w:t>4.1 Opis obrazaca uporabe</w:t>
             </w:r>
             <w:r>
               <w:rPr>
@@ -3075,13 +3092,23 @@
                 <w:color w:val="000000"/>
               </w:rPr>
             </w:pPr>
+            <w:proofErr w:type="spellStart"/>
             <w:r>
               <w:rPr>
                 <w:rFonts w:ascii="Arial" w:eastAsia="Arial" w:hAnsi="Arial" w:cs="Arial"/>
                 <w:b/>
                 <w:color w:val="000000"/>
               </w:rPr>
-              <w:t>Rev.</w:t>
+              <w:t>Rev</w:t>
+            </w:r>
+            <w:proofErr w:type="spellEnd"/>
+            <w:r>
+              <w:rPr>
+                <w:rFonts w:ascii="Arial" w:eastAsia="Arial" w:hAnsi="Arial" w:cs="Arial"/>
+                <w:b/>
+                <w:color w:val="000000"/>
+              </w:rPr>
+              <w:t>.</w:t>
             </w:r>
           </w:p>
         </w:tc>
@@ -3287,6 +3314,7 @@
                 <w:color w:val="000000"/>
               </w:rPr>
             </w:pPr>
+            <w:proofErr w:type="spellStart"/>
             <w:r>
               <w:rPr>
                 <w:rFonts w:ascii="Arial" w:eastAsia="Arial" w:hAnsi="Arial" w:cs="Arial"/>
@@ -3294,6 +3322,7 @@
               </w:rPr>
               <w:t>Ditrih</w:t>
             </w:r>
+            <w:proofErr w:type="spellEnd"/>
           </w:p>
         </w:tc>
         <w:tc>
@@ -3428,13 +3457,31 @@
                 <w:color w:val="000000"/>
               </w:rPr>
             </w:pPr>
-            <w:r>
-              <w:rPr>
-                <w:rFonts w:ascii="Arial" w:eastAsia="Arial" w:hAnsi="Arial" w:cs="Arial"/>
-                <w:color w:val="000000"/>
-              </w:rPr>
-              <w:t>Požeg, Bilanović</w:t>
-            </w:r>
+            <w:proofErr w:type="spellStart"/>
+            <w:r>
+              <w:rPr>
+                <w:rFonts w:ascii="Arial" w:eastAsia="Arial" w:hAnsi="Arial" w:cs="Arial"/>
+                <w:color w:val="000000"/>
+              </w:rPr>
+              <w:t>Požeg</w:t>
+            </w:r>
+            <w:proofErr w:type="spellEnd"/>
+            <w:r>
+              <w:rPr>
+                <w:rFonts w:ascii="Arial" w:eastAsia="Arial" w:hAnsi="Arial" w:cs="Arial"/>
+                <w:color w:val="000000"/>
+              </w:rPr>
+              <w:t xml:space="preserve">, </w:t>
+            </w:r>
+            <w:proofErr w:type="spellStart"/>
+            <w:r>
+              <w:rPr>
+                <w:rFonts w:ascii="Arial" w:eastAsia="Arial" w:hAnsi="Arial" w:cs="Arial"/>
+                <w:color w:val="000000"/>
+              </w:rPr>
+              <w:t>Bilanović</w:t>
+            </w:r>
+            <w:proofErr w:type="spellEnd"/>
           </w:p>
         </w:tc>
         <w:tc>
@@ -3571,12 +3618,21 @@
                 <w:color w:val="000000"/>
               </w:rPr>
             </w:pPr>
-            <w:r>
-              <w:rPr>
-                <w:rFonts w:ascii="Arial" w:eastAsia="Arial" w:hAnsi="Arial" w:cs="Arial"/>
-                <w:color w:val="000000"/>
-              </w:rPr>
-              <w:t>Bilanović,</w:t>
+            <w:proofErr w:type="spellStart"/>
+            <w:r>
+              <w:rPr>
+                <w:rFonts w:ascii="Arial" w:eastAsia="Arial" w:hAnsi="Arial" w:cs="Arial"/>
+                <w:color w:val="000000"/>
+              </w:rPr>
+              <w:t>Bilanović</w:t>
+            </w:r>
+            <w:proofErr w:type="spellEnd"/>
+            <w:r>
+              <w:rPr>
+                <w:rFonts w:ascii="Arial" w:eastAsia="Arial" w:hAnsi="Arial" w:cs="Arial"/>
+                <w:color w:val="000000"/>
+              </w:rPr>
+              <w:t>,</w:t>
             </w:r>
           </w:p>
           <w:p>
@@ -3594,6 +3650,7 @@
                 <w:color w:val="000000"/>
               </w:rPr>
             </w:pPr>
+            <w:proofErr w:type="spellStart"/>
             <w:r>
               <w:rPr>
                 <w:rFonts w:ascii="Arial" w:eastAsia="Arial" w:hAnsi="Arial" w:cs="Arial"/>
@@ -3601,6 +3658,7 @@
               </w:rPr>
               <w:t>Požeg</w:t>
             </w:r>
+            <w:proofErr w:type="spellEnd"/>
           </w:p>
         </w:tc>
         <w:tc>
@@ -3706,8 +3764,17 @@
                 <w:rFonts w:ascii="Arial" w:eastAsia="Arial" w:hAnsi="Arial" w:cs="Arial"/>
                 <w:color w:val="000000"/>
               </w:rPr>
-              <w:t>Use Case</w:t>
-            </w:r>
+              <w:t xml:space="preserve">Use </w:t>
+            </w:r>
+            <w:proofErr w:type="spellStart"/>
+            <w:r>
+              <w:rPr>
+                <w:rFonts w:ascii="Arial" w:eastAsia="Arial" w:hAnsi="Arial" w:cs="Arial"/>
+                <w:color w:val="000000"/>
+              </w:rPr>
+              <w:t>Case</w:t>
+            </w:r>
+            <w:proofErr w:type="spellEnd"/>
           </w:p>
         </w:tc>
         <w:tc>
@@ -3737,12 +3804,21 @@
                 <w:color w:val="000000"/>
               </w:rPr>
             </w:pPr>
-            <w:r>
-              <w:rPr>
-                <w:rFonts w:ascii="Arial" w:eastAsia="Arial" w:hAnsi="Arial" w:cs="Arial"/>
-                <w:color w:val="000000"/>
-              </w:rPr>
-              <w:t>Škudar,</w:t>
+            <w:proofErr w:type="spellStart"/>
+            <w:r>
+              <w:rPr>
+                <w:rFonts w:ascii="Arial" w:eastAsia="Arial" w:hAnsi="Arial" w:cs="Arial"/>
+                <w:color w:val="000000"/>
+              </w:rPr>
+              <w:t>Škudar</w:t>
+            </w:r>
+            <w:proofErr w:type="spellEnd"/>
+            <w:r>
+              <w:rPr>
+                <w:rFonts w:ascii="Arial" w:eastAsia="Arial" w:hAnsi="Arial" w:cs="Arial"/>
+                <w:color w:val="000000"/>
+              </w:rPr>
+              <w:t>,</w:t>
             </w:r>
           </w:p>
           <w:p>
@@ -3760,6 +3836,7 @@
                 <w:color w:val="000000"/>
               </w:rPr>
             </w:pPr>
+            <w:proofErr w:type="spellStart"/>
             <w:r>
               <w:rPr>
                 <w:rFonts w:ascii="Arial" w:eastAsia="Arial" w:hAnsi="Arial" w:cs="Arial"/>
@@ -3767,6 +3844,7 @@
               </w:rPr>
               <w:t>Hudiček</w:t>
             </w:r>
+            <w:proofErr w:type="spellEnd"/>
           </w:p>
         </w:tc>
         <w:tc>
@@ -3925,6 +4003,7 @@
                 <w:color w:val="000000"/>
               </w:rPr>
             </w:pPr>
+            <w:proofErr w:type="spellStart"/>
             <w:r>
               <w:rPr>
                 <w:rFonts w:ascii="Arial" w:eastAsia="Arial" w:hAnsi="Arial" w:cs="Arial"/>
@@ -3932,6 +4011,7 @@
               </w:rPr>
               <w:t>Požeg</w:t>
             </w:r>
+            <w:proofErr w:type="spellEnd"/>
           </w:p>
         </w:tc>
         <w:tc>
@@ -4066,6 +4146,7 @@
                 <w:color w:val="000000"/>
               </w:rPr>
             </w:pPr>
+            <w:proofErr w:type="spellStart"/>
             <w:r>
               <w:rPr>
                 <w:rFonts w:ascii="Arial" w:eastAsia="Arial" w:hAnsi="Arial" w:cs="Arial"/>
@@ -4073,6 +4154,7 @@
               </w:rPr>
               <w:t>Ditrih</w:t>
             </w:r>
+            <w:proofErr w:type="spellEnd"/>
           </w:p>
         </w:tc>
         <w:tc>
@@ -4207,13 +4289,31 @@
                 <w:color w:val="000000"/>
               </w:rPr>
             </w:pPr>
-            <w:r>
-              <w:rPr>
-                <w:rFonts w:ascii="Arial" w:eastAsia="Arial" w:hAnsi="Arial" w:cs="Arial"/>
-                <w:color w:val="000000"/>
-              </w:rPr>
-              <w:t>Ditrih, Požeg</w:t>
-            </w:r>
+            <w:proofErr w:type="spellStart"/>
+            <w:r>
+              <w:rPr>
+                <w:rFonts w:ascii="Arial" w:eastAsia="Arial" w:hAnsi="Arial" w:cs="Arial"/>
+                <w:color w:val="000000"/>
+              </w:rPr>
+              <w:t>Ditrih</w:t>
+            </w:r>
+            <w:proofErr w:type="spellEnd"/>
+            <w:r>
+              <w:rPr>
+                <w:rFonts w:ascii="Arial" w:eastAsia="Arial" w:hAnsi="Arial" w:cs="Arial"/>
+                <w:color w:val="000000"/>
+              </w:rPr>
+              <w:t xml:space="preserve">, </w:t>
+            </w:r>
+            <w:proofErr w:type="spellStart"/>
+            <w:r>
+              <w:rPr>
+                <w:rFonts w:ascii="Arial" w:eastAsia="Arial" w:hAnsi="Arial" w:cs="Arial"/>
+                <w:color w:val="000000"/>
+              </w:rPr>
+              <w:t>Požeg</w:t>
+            </w:r>
+            <w:proofErr w:type="spellEnd"/>
           </w:p>
         </w:tc>
         <w:tc>
@@ -4348,6 +4448,7 @@
                 <w:color w:val="000000"/>
               </w:rPr>
             </w:pPr>
+            <w:proofErr w:type="spellStart"/>
             <w:r>
               <w:rPr>
                 <w:rFonts w:ascii="Arial" w:eastAsia="Arial" w:hAnsi="Arial" w:cs="Arial"/>
@@ -4355,6 +4456,7 @@
               </w:rPr>
               <w:t>Bilanović</w:t>
             </w:r>
+            <w:proofErr w:type="spellEnd"/>
           </w:p>
         </w:tc>
         <w:tc>
@@ -4490,6 +4592,7 @@
                 <w:color w:val="000000"/>
               </w:rPr>
             </w:pPr>
+            <w:proofErr w:type="spellStart"/>
             <w:r>
               <w:rPr>
                 <w:rFonts w:ascii="Arial" w:eastAsia="Arial" w:hAnsi="Arial" w:cs="Arial"/>
@@ -4497,6 +4600,7 @@
               </w:rPr>
               <w:t>Bilanović</w:t>
             </w:r>
+            <w:proofErr w:type="spellEnd"/>
           </w:p>
         </w:tc>
         <w:tc>
@@ -4631,6 +4735,7 @@
                 <w:color w:val="000000"/>
               </w:rPr>
             </w:pPr>
+            <w:proofErr w:type="spellStart"/>
             <w:r>
               <w:rPr>
                 <w:rFonts w:ascii="Arial" w:eastAsia="Arial" w:hAnsi="Arial" w:cs="Arial"/>
@@ -4638,6 +4743,7 @@
               </w:rPr>
               <w:t>Škudar</w:t>
             </w:r>
+            <w:proofErr w:type="spellEnd"/>
           </w:p>
         </w:tc>
         <w:tc>
@@ -5011,13 +5117,31 @@
                 <w:color w:val="000000"/>
               </w:rPr>
             </w:pPr>
-            <w:r>
-              <w:rPr>
-                <w:rFonts w:ascii="Arial" w:eastAsia="Arial" w:hAnsi="Arial" w:cs="Arial"/>
-                <w:color w:val="000000"/>
-              </w:rPr>
-              <w:t>Bilanović, Ditrih</w:t>
-            </w:r>
+            <w:proofErr w:type="spellStart"/>
+            <w:r>
+              <w:rPr>
+                <w:rFonts w:ascii="Arial" w:eastAsia="Arial" w:hAnsi="Arial" w:cs="Arial"/>
+                <w:color w:val="000000"/>
+              </w:rPr>
+              <w:t>Bilanović</w:t>
+            </w:r>
+            <w:proofErr w:type="spellEnd"/>
+            <w:r>
+              <w:rPr>
+                <w:rFonts w:ascii="Arial" w:eastAsia="Arial" w:hAnsi="Arial" w:cs="Arial"/>
+                <w:color w:val="000000"/>
+              </w:rPr>
+              <w:t xml:space="preserve">, </w:t>
+            </w:r>
+            <w:proofErr w:type="spellStart"/>
+            <w:r>
+              <w:rPr>
+                <w:rFonts w:ascii="Arial" w:eastAsia="Arial" w:hAnsi="Arial" w:cs="Arial"/>
+                <w:color w:val="000000"/>
+              </w:rPr>
+              <w:t>Ditrih</w:t>
+            </w:r>
+            <w:proofErr w:type="spellEnd"/>
           </w:p>
         </w:tc>
         <w:tc>
@@ -5223,7 +5347,33 @@
         <w:rPr>
           <w:color w:val="000000"/>
         </w:rPr>
-        <w:t>Glavni aktori uz korisnike su tvrtke koje nude svoja parkirna mjesta. Kako bi koristio usluge aplikacije korisnik se prvo mora registrirati na web stranici, što je omogućeno svakoj punoljetnoj osobi. Korisnik tijekom regristracije unosi sljedeće podatke: OIB, ime, prezime, adresa e-pošte, broj registracije svog automobila te broj kreditne kartice. Registrirani korisnik ima na raspolaganju sljedeće opcije:</w:t>
+        <w:t xml:space="preserve">Glavni </w:t>
+      </w:r>
+      <w:proofErr w:type="spellStart"/>
+      <w:r>
+        <w:rPr>
+          <w:color w:val="000000"/>
+        </w:rPr>
+        <w:t>aktori</w:t>
+      </w:r>
+      <w:proofErr w:type="spellEnd"/>
+      <w:r>
+        <w:rPr>
+          <w:color w:val="000000"/>
+        </w:rPr>
+        <w:t xml:space="preserve"> uz korisnike su tvrtke koje nude svoja parkirna mjesta. Kako bi koristio usluge aplikacije korisnik se prvo mora registrirati na web stranici, što je omogućeno svakoj punoljetn</w:t>
+      </w:r>
+      <w:r>
+        <w:rPr>
+          <w:color w:val="000000"/>
+        </w:rPr>
+        <w:t>oj osobi. Korisnik tijekom regi</w:t>
+      </w:r>
+      <w:r>
+        <w:rPr>
+          <w:color w:val="000000"/>
+        </w:rPr>
+        <w:t>stracije unosi sljedeće podatke: OIB, ime, prezime, adresa e-pošte, broj registracije svog automobila te broj kreditne kartice. Registrirani korisnik ima na raspolaganju sljedeće opcije:</w:t>
       </w:r>
     </w:p>
     <w:p>
@@ -5789,7 +5939,21 @@
         <w:rPr>
           <w:color w:val="000000"/>
         </w:rPr>
-        <w:t>WEB (World Wide Web) – najkorištenija usluga interneta koja omogućava dohvaćanje hipertekstualnih dokumenata.</w:t>
+        <w:t xml:space="preserve">WEB (World Wide Web) – najkorištenija usluga interneta koja omogućava dohvaćanje </w:t>
+      </w:r>
+      <w:proofErr w:type="spellStart"/>
+      <w:r>
+        <w:rPr>
+          <w:color w:val="000000"/>
+        </w:rPr>
+        <w:t>hipertekstualnih</w:t>
+      </w:r>
+      <w:proofErr w:type="spellEnd"/>
+      <w:r>
+        <w:rPr>
+          <w:color w:val="000000"/>
+        </w:rPr>
+        <w:t xml:space="preserve"> dokumenata.</w:t>
       </w:r>
     </w:p>
     <w:p>
@@ -5823,11 +5987,19 @@
           <w:color w:val="000000"/>
         </w:rPr>
       </w:pPr>
-      <w:r>
-        <w:rPr>
-          <w:color w:val="000000"/>
-        </w:rPr>
-        <w:t>Frontend – obuhvaća prezentacijski sloj aplikacije, točnije, onaj dio aplikacije koji je vidljiv korisniku i preko kojeg korisnik radi sa aplikacijom.</w:t>
+      <w:proofErr w:type="spellStart"/>
+      <w:r>
+        <w:rPr>
+          <w:color w:val="000000"/>
+        </w:rPr>
+        <w:t>Frontend</w:t>
+      </w:r>
+      <w:proofErr w:type="spellEnd"/>
+      <w:r>
+        <w:rPr>
+          <w:color w:val="000000"/>
+        </w:rPr>
+        <w:t xml:space="preserve"> – obuhvaća prezentacijski sloj aplikacije, točnije, onaj dio aplikacije koji je vidljiv korisniku i preko kojeg korisnik radi sa aplikacijom.</w:t>
       </w:r>
     </w:p>
     <w:p>
@@ -5861,11 +6033,31 @@
           <w:color w:val="000000"/>
         </w:rPr>
       </w:pPr>
-      <w:r>
-        <w:rPr>
-          <w:color w:val="000000"/>
-        </w:rPr>
-        <w:t>Backend – obuhvaća sloj podatkovne poveznice aplikacije, točnije, onaj dio aplikacije koji nije vidljiv korisniku i koji je zadužen za obavljanje večine operacija u aplikaciji.</w:t>
+      <w:proofErr w:type="spellStart"/>
+      <w:r>
+        <w:rPr>
+          <w:color w:val="000000"/>
+        </w:rPr>
+        <w:t>Backend</w:t>
+      </w:r>
+      <w:proofErr w:type="spellEnd"/>
+      <w:r>
+        <w:rPr>
+          <w:color w:val="000000"/>
+        </w:rPr>
+        <w:t xml:space="preserve"> – obuhvaća sloj podatkovne poveznice aplikacije, točnije, onaj dio aplikacije koji nije vidljiv korisniku i koji je zadužen za obavljanje </w:t>
+      </w:r>
+      <w:r>
+        <w:rPr>
+          <w:color w:val="000000"/>
+        </w:rPr>
+        <w:t>većine</w:t>
+      </w:r>
+      <w:r>
+        <w:rPr>
+          <w:color w:val="000000"/>
+        </w:rPr>
+        <w:t xml:space="preserve"> operacija u aplikaciji.</w:t>
       </w:r>
     </w:p>
     <w:p>
@@ -6038,12 +6230,21 @@
           <w:u w:val="single"/>
         </w:rPr>
       </w:pPr>
+      <w:proofErr w:type="spellStart"/>
       <w:r>
         <w:rPr>
           <w:color w:val="000000"/>
           <w:u w:val="single"/>
         </w:rPr>
-        <w:t>Aktori:</w:t>
+        <w:t>Aktori</w:t>
+      </w:r>
+      <w:proofErr w:type="spellEnd"/>
+      <w:r>
+        <w:rPr>
+          <w:color w:val="000000"/>
+          <w:u w:val="single"/>
+        </w:rPr>
+        <w:t>:</w:t>
       </w:r>
     </w:p>
     <w:p>
@@ -6775,11 +6976,19 @@
           <w:color w:val="000000"/>
         </w:rPr>
       </w:pPr>
-      <w:r>
-        <w:rPr>
-          <w:color w:val="000000"/>
-        </w:rPr>
-        <w:t>Rbr.: UC1</w:t>
+      <w:proofErr w:type="spellStart"/>
+      <w:r>
+        <w:rPr>
+          <w:color w:val="000000"/>
+        </w:rPr>
+        <w:t>Rbr</w:t>
+      </w:r>
+      <w:proofErr w:type="spellEnd"/>
+      <w:r>
+        <w:rPr>
+          <w:color w:val="000000"/>
+        </w:rPr>
+        <w:t>.: UC1</w:t>
       </w:r>
     </w:p>
     <w:p>
@@ -6857,7 +7066,21 @@
         <w:rPr>
           <w:color w:val="000000"/>
         </w:rPr>
-        <w:t>Glavni aktor: Anonimni korisnik</w:t>
+        <w:t xml:space="preserve">Glavni </w:t>
+      </w:r>
+      <w:proofErr w:type="spellStart"/>
+      <w:r>
+        <w:rPr>
+          <w:color w:val="000000"/>
+        </w:rPr>
+        <w:t>aktor</w:t>
+      </w:r>
+      <w:proofErr w:type="spellEnd"/>
+      <w:r>
+        <w:rPr>
+          <w:color w:val="000000"/>
+        </w:rPr>
+        <w:t>: Anonimni korisnik</w:t>
       </w:r>
     </w:p>
     <w:p>
@@ -7144,11 +7367,19 @@
           <w:color w:val="000000"/>
         </w:rPr>
       </w:pPr>
-      <w:r>
-        <w:rPr>
-          <w:color w:val="000000"/>
-        </w:rPr>
-        <w:t>Rbr.: UC2</w:t>
+      <w:proofErr w:type="spellStart"/>
+      <w:r>
+        <w:rPr>
+          <w:color w:val="000000"/>
+        </w:rPr>
+        <w:t>Rbr</w:t>
+      </w:r>
+      <w:proofErr w:type="spellEnd"/>
+      <w:r>
+        <w:rPr>
+          <w:color w:val="000000"/>
+        </w:rPr>
+        <w:t>.: UC2</w:t>
       </w:r>
     </w:p>
     <w:p>
@@ -7226,7 +7457,21 @@
         <w:rPr>
           <w:color w:val="000000"/>
         </w:rPr>
-        <w:t>Glavni aktor: Anonimni korisnik</w:t>
+        <w:t xml:space="preserve">Glavni </w:t>
+      </w:r>
+      <w:proofErr w:type="spellStart"/>
+      <w:r>
+        <w:rPr>
+          <w:color w:val="000000"/>
+        </w:rPr>
+        <w:t>aktor</w:t>
+      </w:r>
+      <w:proofErr w:type="spellEnd"/>
+      <w:r>
+        <w:rPr>
+          <w:color w:val="000000"/>
+        </w:rPr>
+        <w:t>: Anonimni korisnik</w:t>
       </w:r>
     </w:p>
     <w:p>
@@ -7529,12 +7774,20 @@
           <w:color w:val="000000"/>
         </w:rPr>
       </w:pPr>
+      <w:proofErr w:type="spellStart"/>
       <w:r>
         <w:rPr>
           <w:color w:val="000000"/>
         </w:rPr>
         <w:lastRenderedPageBreak/>
-        <w:t>Rbr.: UC3</w:t>
+        <w:t>Rbr</w:t>
+      </w:r>
+      <w:proofErr w:type="spellEnd"/>
+      <w:r>
+        <w:rPr>
+          <w:color w:val="000000"/>
+        </w:rPr>
+        <w:t>.: UC3</w:t>
       </w:r>
     </w:p>
     <w:p>
@@ -7612,7 +7865,21 @@
         <w:rPr>
           <w:color w:val="000000"/>
         </w:rPr>
-        <w:t>Glavni aktor: Anonimni korisnik</w:t>
+        <w:t xml:space="preserve">Glavni </w:t>
+      </w:r>
+      <w:proofErr w:type="spellStart"/>
+      <w:r>
+        <w:rPr>
+          <w:color w:val="000000"/>
+        </w:rPr>
+        <w:t>aktor</w:t>
+      </w:r>
+      <w:proofErr w:type="spellEnd"/>
+      <w:r>
+        <w:rPr>
+          <w:color w:val="000000"/>
+        </w:rPr>
+        <w:t>: Anonimni korisnik</w:t>
       </w:r>
     </w:p>
     <w:p>
@@ -7757,7 +8024,19 @@
         <w:rPr>
           <w:color w:val="000000"/>
         </w:rPr>
-        <w:t>Sustav provjerava ispravnost podataka te proslijeđuje klijenta na stranicu za prijavljene klijente</w:t>
+        <w:t xml:space="preserve">Sustav provjerava ispravnost podataka te </w:t>
+      </w:r>
+      <w:r>
+        <w:rPr>
+          <w:color w:val="000000"/>
+        </w:rPr>
+        <w:t>prosljeđuje</w:t>
+      </w:r>
+      <w:r>
+        <w:rPr>
+          <w:color w:val="000000"/>
+        </w:rPr>
+        <w:t xml:space="preserve"> klijenta na stranicu za prijavljene klijente</w:t>
       </w:r>
     </w:p>
     <w:p>
@@ -7899,11 +8178,19 @@
           <w:color w:val="000000"/>
         </w:rPr>
       </w:pPr>
-      <w:r>
-        <w:rPr>
-          <w:color w:val="000000"/>
-        </w:rPr>
-        <w:t>Rbr.: UC4</w:t>
+      <w:proofErr w:type="spellStart"/>
+      <w:r>
+        <w:rPr>
+          <w:color w:val="000000"/>
+        </w:rPr>
+        <w:t>Rbr</w:t>
+      </w:r>
+      <w:proofErr w:type="spellEnd"/>
+      <w:r>
+        <w:rPr>
+          <w:color w:val="000000"/>
+        </w:rPr>
+        <w:t>.: UC4</w:t>
       </w:r>
     </w:p>
     <w:p>
@@ -7981,7 +8268,21 @@
         <w:rPr>
           <w:color w:val="000000"/>
         </w:rPr>
-        <w:t>Glavni aktor: Korisnik</w:t>
+        <w:t xml:space="preserve">Glavni </w:t>
+      </w:r>
+      <w:proofErr w:type="spellStart"/>
+      <w:r>
+        <w:rPr>
+          <w:color w:val="000000"/>
+        </w:rPr>
+        <w:t>aktor</w:t>
+      </w:r>
+      <w:proofErr w:type="spellEnd"/>
+      <w:r>
+        <w:rPr>
+          <w:color w:val="000000"/>
+        </w:rPr>
+        <w:t>: Korisnik</w:t>
       </w:r>
     </w:p>
     <w:p>
@@ -8322,12 +8623,20 @@
           <w:color w:val="000000"/>
         </w:rPr>
       </w:pPr>
+      <w:proofErr w:type="spellStart"/>
       <w:r>
         <w:rPr>
           <w:color w:val="000000"/>
         </w:rPr>
         <w:lastRenderedPageBreak/>
-        <w:t>Rbr.: UC5</w:t>
+        <w:t>Rbr</w:t>
+      </w:r>
+      <w:proofErr w:type="spellEnd"/>
+      <w:r>
+        <w:rPr>
+          <w:color w:val="000000"/>
+        </w:rPr>
+        <w:t>.: UC5</w:t>
       </w:r>
     </w:p>
     <w:p>
@@ -8405,7 +8714,21 @@
         <w:rPr>
           <w:color w:val="000000"/>
         </w:rPr>
-        <w:t>Glavni aktor: Korisnik</w:t>
+        <w:t xml:space="preserve">Glavni </w:t>
+      </w:r>
+      <w:proofErr w:type="spellStart"/>
+      <w:r>
+        <w:rPr>
+          <w:color w:val="000000"/>
+        </w:rPr>
+        <w:t>aktor</w:t>
+      </w:r>
+      <w:proofErr w:type="spellEnd"/>
+      <w:r>
+        <w:rPr>
+          <w:color w:val="000000"/>
+        </w:rPr>
+        <w:t>: Korisnik</w:t>
       </w:r>
     </w:p>
     <w:p>
@@ -8649,11 +8972,19 @@
           <w:color w:val="000000"/>
         </w:rPr>
       </w:pPr>
-      <w:r>
-        <w:rPr>
-          <w:color w:val="000000"/>
-        </w:rPr>
-        <w:t>Rbr.: UC6</w:t>
+      <w:proofErr w:type="spellStart"/>
+      <w:r>
+        <w:rPr>
+          <w:color w:val="000000"/>
+        </w:rPr>
+        <w:t>Rbr</w:t>
+      </w:r>
+      <w:proofErr w:type="spellEnd"/>
+      <w:r>
+        <w:rPr>
+          <w:color w:val="000000"/>
+        </w:rPr>
+        <w:t>.: UC6</w:t>
       </w:r>
     </w:p>
     <w:p>
@@ -8731,7 +9062,21 @@
         <w:rPr>
           <w:color w:val="000000"/>
         </w:rPr>
-        <w:t>Glavni aktor: Korisnik</w:t>
+        <w:t xml:space="preserve">Glavni </w:t>
+      </w:r>
+      <w:proofErr w:type="spellStart"/>
+      <w:r>
+        <w:rPr>
+          <w:color w:val="000000"/>
+        </w:rPr>
+        <w:t>aktor</w:t>
+      </w:r>
+      <w:proofErr w:type="spellEnd"/>
+      <w:r>
+        <w:rPr>
+          <w:color w:val="000000"/>
+        </w:rPr>
+        <w:t>: Korisnik</w:t>
       </w:r>
     </w:p>
     <w:p>
@@ -9019,9 +9364,14 @@
         <w:spacing w:line="360" w:lineRule="auto"/>
         <w:jc w:val="both"/>
       </w:pPr>
+      <w:proofErr w:type="spellStart"/>
       <w:r>
         <w:lastRenderedPageBreak/>
-        <w:t>Rbr.: UC7</w:t>
+        <w:t>Rbr</w:t>
+      </w:r>
+      <w:proofErr w:type="spellEnd"/>
+      <w:r>
+        <w:t>.: UC7</w:t>
       </w:r>
     </w:p>
     <w:p>
@@ -9060,7 +9410,15 @@
         <w:jc w:val="both"/>
       </w:pPr>
       <w:r>
-        <w:t>Glavni aktor: Korisnik</w:t>
+        <w:t xml:space="preserve">Glavni </w:t>
+      </w:r>
+      <w:proofErr w:type="spellStart"/>
+      <w:r>
+        <w:t>aktor</w:t>
+      </w:r>
+      <w:proofErr w:type="spellEnd"/>
+      <w:r>
+        <w:t>: Korisnik</w:t>
       </w:r>
     </w:p>
     <w:p>
@@ -9191,8 +9549,13 @@
         <w:spacing w:line="360" w:lineRule="auto"/>
         <w:jc w:val="both"/>
       </w:pPr>
-      <w:r>
-        <w:t>Rbr.: UC8</w:t>
+      <w:proofErr w:type="spellStart"/>
+      <w:r>
+        <w:t>Rbr</w:t>
+      </w:r>
+      <w:proofErr w:type="spellEnd"/>
+      <w:r>
+        <w:t>.: UC8</w:t>
       </w:r>
     </w:p>
     <w:p>
@@ -9231,7 +9594,15 @@
         <w:jc w:val="both"/>
       </w:pPr>
       <w:r>
-        <w:t>Glavni aktor: Korisnik</w:t>
+        <w:t xml:space="preserve">Glavni </w:t>
+      </w:r>
+      <w:proofErr w:type="spellStart"/>
+      <w:r>
+        <w:t>aktor</w:t>
+      </w:r>
+      <w:proofErr w:type="spellEnd"/>
+      <w:r>
+        <w:t>: Korisnik</w:t>
       </w:r>
     </w:p>
     <w:p>
@@ -9259,12 +9630,14 @@
       <w:r>
         <w:t xml:space="preserve">Pokretač: Pritisak na gumb </w:t>
       </w:r>
+      <w:proofErr w:type="spellStart"/>
       <w:r>
         <w:rPr>
           <w:i/>
         </w:rPr>
         <w:t>ParkirajMe</w:t>
       </w:r>
+      <w:proofErr w:type="spellEnd"/>
     </w:p>
     <w:p>
       <w:pPr>
@@ -9302,7 +9675,10 @@
         <w:jc w:val="both"/>
       </w:pPr>
       <w:r>
-        <w:t>Ako aplikacija procjeni da na parkiralištu ima dovoljan broj slobodnih mjesta, nudi korisniku to parkiralšte</w:t>
+        <w:t xml:space="preserve">Ako aplikacija procjeni da na parkiralištu ima dovoljan broj slobodnih mjesta, nudi korisniku to </w:t>
+      </w:r>
+      <w:r>
+        <w:t>parkiralište</w:t>
       </w:r>
     </w:p>
     <w:p>
@@ -9388,8 +9764,13 @@
         <w:spacing w:line="360" w:lineRule="auto"/>
         <w:jc w:val="both"/>
       </w:pPr>
-      <w:r>
-        <w:t>Rbr.: UC9</w:t>
+      <w:proofErr w:type="spellStart"/>
+      <w:r>
+        <w:t>Rbr</w:t>
+      </w:r>
+      <w:proofErr w:type="spellEnd"/>
+      <w:r>
+        <w:t>.: UC9</w:t>
       </w:r>
     </w:p>
     <w:p>
@@ -9428,7 +9809,15 @@
         <w:jc w:val="both"/>
       </w:pPr>
       <w:r>
-        <w:t>Glavni aktor: Tvrtka</w:t>
+        <w:t xml:space="preserve">Glavni </w:t>
+      </w:r>
+      <w:proofErr w:type="spellStart"/>
+      <w:r>
+        <w:t>aktor</w:t>
+      </w:r>
+      <w:proofErr w:type="spellEnd"/>
+      <w:r>
+        <w:t>: Tvrtka</w:t>
       </w:r>
     </w:p>
     <w:p>
@@ -9456,12 +9845,14 @@
       <w:r>
         <w:t xml:space="preserve">Pokretač: Pritisak na gumb </w:t>
       </w:r>
+      <w:proofErr w:type="spellStart"/>
       <w:r>
         <w:rPr>
           <w:i/>
         </w:rPr>
         <w:t>UrediParking</w:t>
       </w:r>
+      <w:proofErr w:type="spellEnd"/>
     </w:p>
     <w:p>
       <w:pPr>
@@ -9569,8 +9960,13 @@
         <w:spacing w:line="360" w:lineRule="auto"/>
         <w:jc w:val="both"/>
       </w:pPr>
-      <w:r>
-        <w:t>Rbr.: UC10</w:t>
+      <w:proofErr w:type="spellStart"/>
+      <w:r>
+        <w:t>Rbr</w:t>
+      </w:r>
+      <w:proofErr w:type="spellEnd"/>
+      <w:r>
+        <w:t>.: UC10</w:t>
       </w:r>
     </w:p>
     <w:p>
@@ -9609,7 +10005,15 @@
         <w:jc w:val="both"/>
       </w:pPr>
       <w:r>
-        <w:t>Glavni aktor: Korisnik</w:t>
+        <w:t xml:space="preserve">Glavni </w:t>
+      </w:r>
+      <w:proofErr w:type="spellStart"/>
+      <w:r>
+        <w:t>aktor</w:t>
+      </w:r>
+      <w:proofErr w:type="spellEnd"/>
+      <w:r>
+        <w:t>: Korisnik</w:t>
       </w:r>
     </w:p>
     <w:p>
@@ -9840,11 +10244,19 @@
           <w:color w:val="000000"/>
         </w:rPr>
       </w:pPr>
-      <w:r>
-        <w:rPr>
-          <w:color w:val="000000"/>
-        </w:rPr>
-        <w:t>Rbr.: UC11</w:t>
+      <w:proofErr w:type="spellStart"/>
+      <w:r>
+        <w:rPr>
+          <w:color w:val="000000"/>
+        </w:rPr>
+        <w:t>Rbr</w:t>
+      </w:r>
+      <w:proofErr w:type="spellEnd"/>
+      <w:r>
+        <w:rPr>
+          <w:color w:val="000000"/>
+        </w:rPr>
+        <w:t>.: UC11</w:t>
       </w:r>
     </w:p>
     <w:p>
@@ -9922,7 +10334,21 @@
         <w:rPr>
           <w:color w:val="000000"/>
         </w:rPr>
-        <w:t>Glavni aktor: Administrator</w:t>
+        <w:t xml:space="preserve">Glavni </w:t>
+      </w:r>
+      <w:proofErr w:type="spellStart"/>
+      <w:r>
+        <w:rPr>
+          <w:color w:val="000000"/>
+        </w:rPr>
+        <w:t>aktor</w:t>
+      </w:r>
+      <w:proofErr w:type="spellEnd"/>
+      <w:r>
+        <w:rPr>
+          <w:color w:val="000000"/>
+        </w:rPr>
+        <w:t>: Administrator</w:t>
       </w:r>
     </w:p>
     <w:p>
@@ -10191,11 +10617,19 @@
           <w:color w:val="000000"/>
         </w:rPr>
       </w:pPr>
-      <w:r>
-        <w:rPr>
-          <w:color w:val="000000"/>
-        </w:rPr>
-        <w:t>Rbr.: UC12</w:t>
+      <w:proofErr w:type="spellStart"/>
+      <w:r>
+        <w:rPr>
+          <w:color w:val="000000"/>
+        </w:rPr>
+        <w:t>Rbr</w:t>
+      </w:r>
+      <w:proofErr w:type="spellEnd"/>
+      <w:r>
+        <w:rPr>
+          <w:color w:val="000000"/>
+        </w:rPr>
+        <w:t>.: UC12</w:t>
       </w:r>
     </w:p>
     <w:p>
@@ -12057,7 +12491,21 @@
         <w:rPr>
           <w:color w:val="000000"/>
         </w:rPr>
-        <w:t>Korisnik klikne na gumb 'ParkirajMe'. Dohvate se podaci o svim parkiralištima nakon čega se određuje optimalno parkiralište na osnovu trenutne lokacije korisnika i popunjenosti najbližih parkirališta. Korisnika se prosljeđuje na određeno parkiralište.</w:t>
+        <w:t>Korisnik klikne na gumb '</w:t>
+      </w:r>
+      <w:proofErr w:type="spellStart"/>
+      <w:r>
+        <w:rPr>
+          <w:color w:val="000000"/>
+        </w:rPr>
+        <w:t>ParkirajMe</w:t>
+      </w:r>
+      <w:proofErr w:type="spellEnd"/>
+      <w:r>
+        <w:rPr>
+          <w:color w:val="000000"/>
+        </w:rPr>
+        <w:t>'. Dohvate se podaci o svim parkiralištima nakon čega se određuje optimalno parkiralište na osnovu trenutne lokacije korisnika i popunjenosti najbližih parkirališta. Korisnika se prosljeđuje na određeno parkiralište.</w:t>
       </w:r>
     </w:p>
     <w:p>
@@ -12276,7 +12724,7 @@
             <v:path o:extrusionok="f" gradientshapeok="t" o:connecttype="rect"/>
             <o:lock v:ext="edit" aspectratio="t"/>
           </v:shapetype>
-          <v:shape id="_x0000_i1032" type="#_x0000_t75" style="width:452.75pt;height:512.05pt">
+          <v:shape id="_x0000_i1025" type="#_x0000_t75" style="width:452.65pt;height:512.15pt">
             <v:imagedata r:id="rId18" o:title="UC9 - Upravljanje parkiralištima"/>
           </v:shape>
         </w:pict>
@@ -13066,12 +13514,7 @@
       </w:pPr>
       <w:bookmarkStart w:id="30" w:name="_Toc531131723"/>
       <w:r>
-        <w:t>Svrha, opći prioriteti i skica susta</w:t>
-      </w:r>
-      <w:bookmarkStart w:id="31" w:name="_GoBack"/>
-      <w:bookmarkEnd w:id="31"/>
-      <w:r>
-        <w:t>va</w:t>
+        <w:t>Svrha, opći prioriteti i skica sustava</w:t>
       </w:r>
       <w:bookmarkEnd w:id="30"/>
     </w:p>
@@ -13220,8 +13663,8 @@
           <w:color w:val="000000"/>
         </w:rPr>
       </w:pPr>
-      <w:bookmarkStart w:id="32" w:name="_qsh70q" w:colFirst="0" w:colLast="0"/>
-      <w:bookmarkEnd w:id="32"/>
+      <w:bookmarkStart w:id="31" w:name="_qsh70q" w:colFirst="0" w:colLast="0"/>
+      <w:bookmarkEnd w:id="31"/>
       <w:r>
         <w:rPr>
           <w:i/>
@@ -13313,7 +13756,153 @@
         <w:rPr>
           <w:color w:val="000000"/>
         </w:rPr>
-        <w:t>Kao programski jezim odabrali smo objektno orijentirani jezik Java. Specifičnije koristiti ćemo tehnologije Spring Framework i Bootstrap. Spring Framework nudi mnoge alate i olakšava pisanje backenda za web aplikacije dok nam Bootstrap olakšava pisanje frontenda. Povezivanje frontenda i backenda će se odvijati preko RESTful API-ja, a upravljač baze podataka za backend će biti H2.</w:t>
+        <w:t>Kao programski jezik</w:t>
+      </w:r>
+      <w:r>
+        <w:rPr>
+          <w:color w:val="000000"/>
+        </w:rPr>
+        <w:t xml:space="preserve"> odabrali smo objektno orijentirani jezik Java. Specifičnije koristiti ćemo tehnologije </w:t>
+      </w:r>
+      <w:proofErr w:type="spellStart"/>
+      <w:r>
+        <w:rPr>
+          <w:color w:val="000000"/>
+        </w:rPr>
+        <w:t>Spring</w:t>
+      </w:r>
+      <w:proofErr w:type="spellEnd"/>
+      <w:r>
+        <w:rPr>
+          <w:color w:val="000000"/>
+        </w:rPr>
+        <w:t xml:space="preserve"> Framework i </w:t>
+      </w:r>
+      <w:proofErr w:type="spellStart"/>
+      <w:r>
+        <w:rPr>
+          <w:color w:val="000000"/>
+        </w:rPr>
+        <w:t>Bootstrap</w:t>
+      </w:r>
+      <w:proofErr w:type="spellEnd"/>
+      <w:r>
+        <w:rPr>
+          <w:color w:val="000000"/>
+        </w:rPr>
+        <w:t xml:space="preserve">. </w:t>
+      </w:r>
+      <w:proofErr w:type="spellStart"/>
+      <w:r>
+        <w:rPr>
+          <w:color w:val="000000"/>
+        </w:rPr>
+        <w:t>Spring</w:t>
+      </w:r>
+      <w:proofErr w:type="spellEnd"/>
+      <w:r>
+        <w:rPr>
+          <w:color w:val="000000"/>
+        </w:rPr>
+        <w:t xml:space="preserve"> Framework nudi mnoge alate i olakšava pisanje </w:t>
+      </w:r>
+      <w:proofErr w:type="spellStart"/>
+      <w:r>
+        <w:rPr>
+          <w:color w:val="000000"/>
+        </w:rPr>
+        <w:t>backenda</w:t>
+      </w:r>
+      <w:proofErr w:type="spellEnd"/>
+      <w:r>
+        <w:rPr>
+          <w:color w:val="000000"/>
+        </w:rPr>
+        <w:t xml:space="preserve"> za web aplikacije dok nam </w:t>
+      </w:r>
+      <w:proofErr w:type="spellStart"/>
+      <w:r>
+        <w:rPr>
+          <w:color w:val="000000"/>
+        </w:rPr>
+        <w:t>Bootstrap</w:t>
+      </w:r>
+      <w:proofErr w:type="spellEnd"/>
+      <w:r>
+        <w:rPr>
+          <w:color w:val="000000"/>
+        </w:rPr>
+        <w:t xml:space="preserve"> olakšava pisanje </w:t>
+      </w:r>
+      <w:proofErr w:type="spellStart"/>
+      <w:r>
+        <w:rPr>
+          <w:color w:val="000000"/>
+        </w:rPr>
+        <w:t>frontenda</w:t>
+      </w:r>
+      <w:proofErr w:type="spellEnd"/>
+      <w:r>
+        <w:rPr>
+          <w:color w:val="000000"/>
+        </w:rPr>
+        <w:t xml:space="preserve">. Povezivanje </w:t>
+      </w:r>
+      <w:proofErr w:type="spellStart"/>
+      <w:r>
+        <w:rPr>
+          <w:color w:val="000000"/>
+        </w:rPr>
+        <w:t>frontenda</w:t>
+      </w:r>
+      <w:proofErr w:type="spellEnd"/>
+      <w:r>
+        <w:rPr>
+          <w:color w:val="000000"/>
+        </w:rPr>
+        <w:t xml:space="preserve"> i </w:t>
+      </w:r>
+      <w:proofErr w:type="spellStart"/>
+      <w:r>
+        <w:rPr>
+          <w:color w:val="000000"/>
+        </w:rPr>
+        <w:t>backenda</w:t>
+      </w:r>
+      <w:proofErr w:type="spellEnd"/>
+      <w:r>
+        <w:rPr>
+          <w:color w:val="000000"/>
+        </w:rPr>
+        <w:t xml:space="preserve"> će se odvijati preko </w:t>
+      </w:r>
+      <w:proofErr w:type="spellStart"/>
+      <w:r>
+        <w:rPr>
+          <w:color w:val="000000"/>
+        </w:rPr>
+        <w:t>RESTful</w:t>
+      </w:r>
+      <w:proofErr w:type="spellEnd"/>
+      <w:r>
+        <w:rPr>
+          <w:color w:val="000000"/>
+        </w:rPr>
+        <w:t xml:space="preserve"> API-ja, a upravljač baze podataka za </w:t>
+      </w:r>
+      <w:proofErr w:type="spellStart"/>
+      <w:r>
+        <w:rPr>
+          <w:color w:val="000000"/>
+        </w:rPr>
+        <w:t>backend</w:t>
+      </w:r>
+      <w:proofErr w:type="spellEnd"/>
+      <w:r>
+        <w:rPr>
+          <w:color w:val="000000"/>
+        </w:rPr>
+        <w:t xml:space="preserve"> će biti H2.</w:t>
       </w:r>
     </w:p>
     <w:p>
@@ -13529,7 +14118,31 @@
         <w:rPr>
           <w:color w:val="000000"/>
         </w:rPr>
-        <w:t>U bazu podataka pohranjivat će se svi podatci relevantni za prijavu korisnika i uporabu same aplikacije. Prlikom kreiranja baze podataka isključit čemo mogućnost redundancije podataka tako što ćemo sve entitete i relacije svesti na treću normalnu formu. Za prikaz strukture baze podataka kreiran je ER model baze podataka.</w:t>
+        <w:t xml:space="preserve">U bazu podataka pohranjivat će se svi podatci relevantni za prijavu korisnika i uporabu same aplikacije. </w:t>
+      </w:r>
+      <w:r>
+        <w:rPr>
+          <w:color w:val="000000"/>
+        </w:rPr>
+        <w:t>Prilikom</w:t>
+      </w:r>
+      <w:r>
+        <w:rPr>
+          <w:color w:val="000000"/>
+        </w:rPr>
+        <w:t xml:space="preserve"> kreiranja baze podataka isključit </w:t>
+      </w:r>
+      <w:r>
+        <w:rPr>
+          <w:color w:val="000000"/>
+        </w:rPr>
+        <w:t>ćemo</w:t>
+      </w:r>
+      <w:r>
+        <w:rPr>
+          <w:color w:val="000000"/>
+        </w:rPr>
+        <w:t xml:space="preserve"> mogućnost redundancije podataka tako što ćemo sve entitete i relacije svesti na treću normalnu formu. Za prikaz strukture baze podataka kreiran je ER model baze podataka.</w:t>
       </w:r>
     </w:p>
     <w:p>
@@ -13572,8 +14185,8 @@
           <w:between w:val="nil"/>
         </w:pBdr>
       </w:pPr>
-      <w:bookmarkStart w:id="33" w:name="_3as4poj" w:colFirst="0" w:colLast="0"/>
-      <w:bookmarkEnd w:id="33"/>
+      <w:bookmarkStart w:id="32" w:name="_3as4poj" w:colFirst="0" w:colLast="0"/>
+      <w:bookmarkEnd w:id="32"/>
       <w:r>
         <w:rPr>
           <w:noProof/>
@@ -13633,8 +14246,8 @@
           <w:color w:val="000000"/>
         </w:rPr>
       </w:pPr>
-      <w:bookmarkStart w:id="34" w:name="_1pxezwc" w:colFirst="0" w:colLast="0"/>
-      <w:bookmarkEnd w:id="34"/>
+      <w:bookmarkStart w:id="33" w:name="_1pxezwc" w:colFirst="0" w:colLast="0"/>
+      <w:bookmarkEnd w:id="33"/>
       <w:r>
         <w:rPr>
           <w:i/>
@@ -13667,12 +14280,12 @@
           <w:numId w:val="23"/>
         </w:numPr>
       </w:pPr>
-      <w:bookmarkStart w:id="35" w:name="_Toc531131724"/>
+      <w:bookmarkStart w:id="34" w:name="_Toc531131724"/>
       <w:r>
         <w:lastRenderedPageBreak/>
         <w:t>Dijagram razreda s opisom</w:t>
       </w:r>
-      <w:bookmarkEnd w:id="35"/>
+      <w:bookmarkEnd w:id="34"/>
     </w:p>
     <w:p>
       <w:pPr>
@@ -13717,20 +14330,9 @@
         <w:rPr>
           <w:color w:val="000000"/>
         </w:rPr>
-        <w:t>D</w:t>
-      </w:r>
-      <w:r>
-        <w:rPr>
-          <w:color w:val="000000"/>
-        </w:rPr>
-        <w:tab/>
-      </w:r>
-      <w:r>
-        <w:rPr>
-          <w:color w:val="000000"/>
-        </w:rPr>
-        <w:t xml:space="preserve">ijagram razreda prikazuje sve postojeće razrede koje koristimo u implementaciji, zajedno s njihovim odnosima. Pretpostavlja se da su svi atributi privatni, i da za svaki atribut postoje pripadajuće metode </w:t>
-      </w:r>
+        <w:t xml:space="preserve">Dijagram razreda prikazuje sve postojeće razrede koje koristimo u implementaciji, zajedno s njihovim odnosima. Pretpostavlja se da su svi atributi privatni, i da za svaki atribut postoje pripadajuće metode </w:t>
+      </w:r>
+      <w:proofErr w:type="spellStart"/>
       <w:r>
         <w:rPr>
           <w:i/>
@@ -13738,6 +14340,7 @@
         </w:rPr>
         <w:t>get</w:t>
       </w:r>
+      <w:proofErr w:type="spellEnd"/>
       <w:r>
         <w:rPr>
           <w:color w:val="000000"/>
@@ -13792,8 +14395,8 @@
           <w:color w:val="000000"/>
         </w:rPr>
       </w:pPr>
-      <w:bookmarkStart w:id="36" w:name="2p2csry" w:colFirst="0" w:colLast="0"/>
-      <w:bookmarkEnd w:id="36"/>
+      <w:bookmarkStart w:id="35" w:name="2p2csry" w:colFirst="0" w:colLast="0"/>
+      <w:bookmarkEnd w:id="35"/>
     </w:p>
     <w:p>
       <w:pPr>
@@ -13865,11 +14468,19 @@
           <w:color w:val="000000"/>
         </w:rPr>
       </w:pPr>
-      <w:r>
-        <w:rPr>
-          <w:color w:val="000000"/>
-        </w:rPr>
-        <w:t>adminID – jedinstveni identifikator administratora</w:t>
+      <w:proofErr w:type="spellStart"/>
+      <w:r>
+        <w:rPr>
+          <w:color w:val="000000"/>
+        </w:rPr>
+        <w:t>adminID</w:t>
+      </w:r>
+      <w:proofErr w:type="spellEnd"/>
+      <w:r>
+        <w:rPr>
+          <w:color w:val="000000"/>
+        </w:rPr>
+        <w:t xml:space="preserve"> – jedinstveni identifikator administratora</w:t>
       </w:r>
     </w:p>
     <w:p>
@@ -13891,11 +14502,33 @@
           <w:color w:val="000000"/>
         </w:rPr>
       </w:pPr>
-      <w:r>
-        <w:rPr>
-          <w:color w:val="000000"/>
-        </w:rPr>
-        <w:t>sifra – hash kombinacije lo</w:t>
+      <w:proofErr w:type="spellStart"/>
+      <w:r>
+        <w:rPr>
+          <w:color w:val="000000"/>
+        </w:rPr>
+        <w:t>sifra</w:t>
+      </w:r>
+      <w:proofErr w:type="spellEnd"/>
+      <w:r>
+        <w:rPr>
+          <w:color w:val="000000"/>
+        </w:rPr>
+        <w:t xml:space="preserve"> – </w:t>
+      </w:r>
+      <w:proofErr w:type="spellStart"/>
+      <w:r>
+        <w:rPr>
+          <w:color w:val="000000"/>
+        </w:rPr>
+        <w:t>hash</w:t>
+      </w:r>
+      <w:proofErr w:type="spellEnd"/>
+      <w:r>
+        <w:rPr>
+          <w:color w:val="000000"/>
+        </w:rPr>
+        <w:t xml:space="preserve"> kombinacije lo</w:t>
       </w:r>
       <w:r>
         <w:t>z</w:t>
@@ -13933,18 +14566,35 @@
           <w:color w:val="000000"/>
         </w:rPr>
       </w:pPr>
-      <w:r>
-        <w:rPr>
-          <w:color w:val="000000"/>
-        </w:rPr>
-        <w:t xml:space="preserve">salt – kriptografski </w:t>
-      </w:r>
+      <w:proofErr w:type="spellStart"/>
+      <w:r>
+        <w:rPr>
+          <w:color w:val="000000"/>
+        </w:rPr>
+        <w:t>salt</w:t>
+      </w:r>
+      <w:proofErr w:type="spellEnd"/>
+      <w:r>
+        <w:rPr>
+          <w:color w:val="000000"/>
+        </w:rPr>
+        <w:t xml:space="preserve"> – kriptografski </w:t>
+      </w:r>
+      <w:proofErr w:type="spellStart"/>
       <w:r>
         <w:rPr>
           <w:i/>
           <w:color w:val="000000"/>
         </w:rPr>
-        <w:t xml:space="preserve">nonce </w:t>
+        <w:t>nonce</w:t>
+      </w:r>
+      <w:proofErr w:type="spellEnd"/>
+      <w:r>
+        <w:rPr>
+          <w:i/>
+          <w:color w:val="000000"/>
+        </w:rPr>
+        <w:t xml:space="preserve"> </w:t>
       </w:r>
       <w:r>
         <w:rPr>
@@ -13994,11 +14644,19 @@
           <w:color w:val="000000"/>
         </w:rPr>
       </w:pPr>
-      <w:r>
-        <w:rPr>
-          <w:color w:val="000000"/>
-        </w:rPr>
-        <w:t>obrisiKorisnika – omogućava brisanje korisničkog računa, a ako je korisnik tvrtka, onda također briše sva pripadajuća parkirališta</w:t>
+      <w:proofErr w:type="spellStart"/>
+      <w:r>
+        <w:rPr>
+          <w:color w:val="000000"/>
+        </w:rPr>
+        <w:t>obrisiKorisnika</w:t>
+      </w:r>
+      <w:proofErr w:type="spellEnd"/>
+      <w:r>
+        <w:rPr>
+          <w:color w:val="000000"/>
+        </w:rPr>
+        <w:t xml:space="preserve"> – omogućava brisanje korisničkog računa, a ako je korisnik tvrtka, onda također briše sva pripadajuća parkirališta</w:t>
       </w:r>
     </w:p>
     <w:p>
@@ -14113,11 +14771,19 @@
           <w:color w:val="000000"/>
         </w:rPr>
       </w:pPr>
-      <w:r>
-        <w:rPr>
-          <w:color w:val="000000"/>
-        </w:rPr>
-        <w:t>registrirajKorisnika – omogućuje registraciju računa običnog korisnika</w:t>
+      <w:proofErr w:type="spellStart"/>
+      <w:r>
+        <w:rPr>
+          <w:color w:val="000000"/>
+        </w:rPr>
+        <w:t>registrirajKorisnika</w:t>
+      </w:r>
+      <w:proofErr w:type="spellEnd"/>
+      <w:r>
+        <w:rPr>
+          <w:color w:val="000000"/>
+        </w:rPr>
+        <w:t xml:space="preserve"> – omogućuje registraciju računa običnog korisnika</w:t>
       </w:r>
     </w:p>
     <w:p>
@@ -14139,11 +14805,19 @@
           <w:color w:val="000000"/>
         </w:rPr>
       </w:pPr>
-      <w:r>
-        <w:rPr>
-          <w:color w:val="000000"/>
-        </w:rPr>
-        <w:t>registrirajTvrtku – omogućuje registraciju računa tvrtke</w:t>
+      <w:proofErr w:type="spellStart"/>
+      <w:r>
+        <w:rPr>
+          <w:color w:val="000000"/>
+        </w:rPr>
+        <w:t>registrirajTvrtku</w:t>
+      </w:r>
+      <w:proofErr w:type="spellEnd"/>
+      <w:r>
+        <w:rPr>
+          <w:color w:val="000000"/>
+        </w:rPr>
+        <w:t xml:space="preserve"> – omogućuje registraciju računa tvrtke</w:t>
       </w:r>
     </w:p>
     <w:p>
@@ -14258,11 +14932,33 @@
           <w:color w:val="000000"/>
         </w:rPr>
       </w:pPr>
-      <w:r>
-        <w:rPr>
-          <w:color w:val="000000"/>
-        </w:rPr>
-        <w:t xml:space="preserve">sifra – hash kombinacije lozinke koju korisnik unosi tijekom prijave i </w:t>
+      <w:proofErr w:type="spellStart"/>
+      <w:r>
+        <w:rPr>
+          <w:color w:val="000000"/>
+        </w:rPr>
+        <w:t>sifra</w:t>
+      </w:r>
+      <w:proofErr w:type="spellEnd"/>
+      <w:r>
+        <w:rPr>
+          <w:color w:val="000000"/>
+        </w:rPr>
+        <w:t xml:space="preserve"> – </w:t>
+      </w:r>
+      <w:proofErr w:type="spellStart"/>
+      <w:r>
+        <w:rPr>
+          <w:color w:val="000000"/>
+        </w:rPr>
+        <w:t>hash</w:t>
+      </w:r>
+      <w:proofErr w:type="spellEnd"/>
+      <w:r>
+        <w:rPr>
+          <w:color w:val="000000"/>
+        </w:rPr>
+        <w:t xml:space="preserve"> kombinacije lozinke koju korisnik unosi tijekom prijave i </w:t>
       </w:r>
       <w:r>
         <w:rPr>
@@ -14343,11 +15039,19 @@
           <w:color w:val="000000"/>
         </w:rPr>
       </w:pPr>
-      <w:r>
-        <w:rPr>
-          <w:color w:val="000000"/>
-        </w:rPr>
-        <w:t>brojKreditneKartice – broj kreditne kartice</w:t>
+      <w:proofErr w:type="spellStart"/>
+      <w:r>
+        <w:rPr>
+          <w:color w:val="000000"/>
+        </w:rPr>
+        <w:t>brojKreditneKartice</w:t>
+      </w:r>
+      <w:proofErr w:type="spellEnd"/>
+      <w:r>
+        <w:rPr>
+          <w:color w:val="000000"/>
+        </w:rPr>
+        <w:t xml:space="preserve"> – broj kreditne kartice</w:t>
       </w:r>
     </w:p>
     <w:p>
@@ -14395,12 +15099,21 @@
           <w:color w:val="000000"/>
         </w:rPr>
       </w:pPr>
-      <w:r>
-        <w:rPr>
-          <w:color w:val="000000"/>
-        </w:rPr>
-        <w:t xml:space="preserve">salt – kriptografski </w:t>
-      </w:r>
+      <w:proofErr w:type="spellStart"/>
+      <w:r>
+        <w:rPr>
+          <w:color w:val="000000"/>
+        </w:rPr>
+        <w:t>salt</w:t>
+      </w:r>
+      <w:proofErr w:type="spellEnd"/>
+      <w:r>
+        <w:rPr>
+          <w:color w:val="000000"/>
+        </w:rPr>
+        <w:t xml:space="preserve"> – kriptografski </w:t>
+      </w:r>
+      <w:proofErr w:type="spellStart"/>
       <w:r>
         <w:rPr>
           <w:i/>
@@ -14408,6 +15121,7 @@
         </w:rPr>
         <w:t>nonce</w:t>
       </w:r>
+      <w:proofErr w:type="spellEnd"/>
       <w:r>
         <w:rPr>
           <w:color w:val="000000"/>
@@ -14482,11 +15196,19 @@
           <w:color w:val="000000"/>
         </w:rPr>
       </w:pPr>
-      <w:r>
-        <w:rPr>
-          <w:color w:val="000000"/>
-        </w:rPr>
-        <w:t>dohvatiParkiralista – dohvaća popis parkirališta, sortirano uzlazno po udaljenosti</w:t>
+      <w:proofErr w:type="spellStart"/>
+      <w:r>
+        <w:rPr>
+          <w:color w:val="000000"/>
+        </w:rPr>
+        <w:t>dohvatiParkiralista</w:t>
+      </w:r>
+      <w:proofErr w:type="spellEnd"/>
+      <w:r>
+        <w:rPr>
+          <w:color w:val="000000"/>
+        </w:rPr>
+        <w:t xml:space="preserve"> – dohvaća popis parkirališta, sortirano uzlazno po udaljenosti</w:t>
       </w:r>
     </w:p>
     <w:p>
@@ -14508,11 +15230,19 @@
           <w:color w:val="000000"/>
         </w:rPr>
       </w:pPr>
-      <w:r>
-        <w:rPr>
-          <w:color w:val="000000"/>
-        </w:rPr>
-        <w:t>dohvatiNajblizeParkiraliste – vraća parkiralište najbliže zadanoj lokaciji</w:t>
+      <w:proofErr w:type="spellStart"/>
+      <w:r>
+        <w:rPr>
+          <w:color w:val="000000"/>
+        </w:rPr>
+        <w:t>dohvatiNajblizeParkiraliste</w:t>
+      </w:r>
+      <w:proofErr w:type="spellEnd"/>
+      <w:r>
+        <w:rPr>
+          <w:color w:val="000000"/>
+        </w:rPr>
+        <w:t xml:space="preserve"> – vraća parkiralište najbliže zadanoj lokaciji</w:t>
       </w:r>
     </w:p>
     <w:p>
@@ -14534,12 +15264,20 @@
           <w:color w:val="000000"/>
         </w:rPr>
       </w:pPr>
+      <w:proofErr w:type="spellStart"/>
       <w:r>
         <w:rPr>
           <w:color w:val="000000"/>
         </w:rPr>
         <w:lastRenderedPageBreak/>
-        <w:t>rezervirajJednokratno – generira jednokratnu rezervaciju</w:t>
+        <w:t>rezervirajJednokratno</w:t>
+      </w:r>
+      <w:proofErr w:type="spellEnd"/>
+      <w:r>
+        <w:rPr>
+          <w:color w:val="000000"/>
+        </w:rPr>
+        <w:t xml:space="preserve"> – generira jednokratnu rezervaciju</w:t>
       </w:r>
     </w:p>
     <w:p>
@@ -14561,11 +15299,19 @@
           <w:color w:val="000000"/>
         </w:rPr>
       </w:pPr>
-      <w:r>
-        <w:rPr>
-          <w:color w:val="000000"/>
-        </w:rPr>
-        <w:t>rezervirajPonavljajuce – generira ponavljajuću rezervaciju</w:t>
+      <w:proofErr w:type="spellStart"/>
+      <w:r>
+        <w:rPr>
+          <w:color w:val="000000"/>
+        </w:rPr>
+        <w:t>rezervirajPonavljajuce</w:t>
+      </w:r>
+      <w:proofErr w:type="spellEnd"/>
+      <w:r>
+        <w:rPr>
+          <w:color w:val="000000"/>
+        </w:rPr>
+        <w:t xml:space="preserve"> – generira ponavljajuću rezervaciju</w:t>
       </w:r>
     </w:p>
     <w:p>
@@ -14587,11 +15333,19 @@
           <w:color w:val="000000"/>
         </w:rPr>
       </w:pPr>
-      <w:r>
-        <w:rPr>
-          <w:color w:val="000000"/>
-        </w:rPr>
-        <w:t>rezervirajTrajno – generira trajnu rezervaciju</w:t>
+      <w:proofErr w:type="spellStart"/>
+      <w:r>
+        <w:rPr>
+          <w:color w:val="000000"/>
+        </w:rPr>
+        <w:t>rezervirajTrajno</w:t>
+      </w:r>
+      <w:proofErr w:type="spellEnd"/>
+      <w:r>
+        <w:rPr>
+          <w:color w:val="000000"/>
+        </w:rPr>
+        <w:t xml:space="preserve"> – generira trajnu rezervaciju</w:t>
       </w:r>
     </w:p>
     <w:p>
@@ -14613,11 +15367,19 @@
           <w:color w:val="000000"/>
         </w:rPr>
       </w:pPr>
-      <w:r>
-        <w:rPr>
-          <w:color w:val="000000"/>
-        </w:rPr>
-        <w:t>urediPodatke – omogućava uređivanje korisničkih podataka</w:t>
+      <w:proofErr w:type="spellStart"/>
+      <w:r>
+        <w:rPr>
+          <w:color w:val="000000"/>
+        </w:rPr>
+        <w:t>urediPodatke</w:t>
+      </w:r>
+      <w:proofErr w:type="spellEnd"/>
+      <w:r>
+        <w:rPr>
+          <w:color w:val="000000"/>
+        </w:rPr>
+        <w:t xml:space="preserve"> – omogućava uređivanje korisničkih podataka</w:t>
       </w:r>
     </w:p>
     <w:p>
@@ -14639,11 +15401,19 @@
           <w:color w:val="000000"/>
         </w:rPr>
       </w:pPr>
-      <w:r>
-        <w:rPr>
-          <w:color w:val="000000"/>
-        </w:rPr>
-        <w:t>ponistiRezervaciju – omogućava brisanje postojeće rezervacije</w:t>
+      <w:proofErr w:type="spellStart"/>
+      <w:r>
+        <w:rPr>
+          <w:color w:val="000000"/>
+        </w:rPr>
+        <w:t>ponistiRezervaciju</w:t>
+      </w:r>
+      <w:proofErr w:type="spellEnd"/>
+      <w:r>
+        <w:rPr>
+          <w:color w:val="000000"/>
+        </w:rPr>
+        <w:t xml:space="preserve"> – omogućava brisanje postojeće rezervacije</w:t>
       </w:r>
     </w:p>
     <w:p>
@@ -14665,50 +15435,67 @@
           <w:color w:val="000000"/>
         </w:rPr>
       </w:pPr>
-      <w:r>
-        <w:rPr>
-          <w:color w:val="000000"/>
-        </w:rPr>
-        <w:t>obrisiRacun – omogućava brisanje korisničkog računa</w:t>
-      </w:r>
-    </w:p>
-    <w:p>
-      <w:pPr>
-        <w:pBdr>
-          <w:top w:val="nil"/>
-          <w:left w:val="nil"/>
-          <w:bottom w:val="nil"/>
-          <w:right w:val="nil"/>
-          <w:between w:val="nil"/>
-        </w:pBdr>
-        <w:spacing w:line="360" w:lineRule="auto"/>
-        <w:jc w:val="both"/>
-        <w:rPr>
-          <w:color w:val="000000"/>
-        </w:rPr>
-      </w:pPr>
-    </w:p>
-    <w:p>
-      <w:pPr>
-        <w:pBdr>
-          <w:top w:val="nil"/>
-          <w:left w:val="nil"/>
-          <w:bottom w:val="nil"/>
-          <w:right w:val="nil"/>
-          <w:between w:val="nil"/>
-        </w:pBdr>
-        <w:spacing w:line="360" w:lineRule="auto"/>
-        <w:jc w:val="both"/>
-        <w:rPr>
-          <w:color w:val="000000"/>
-        </w:rPr>
-      </w:pPr>
+      <w:proofErr w:type="spellStart"/>
+      <w:r>
+        <w:rPr>
+          <w:color w:val="000000"/>
+        </w:rPr>
+        <w:t>obrisiRacun</w:t>
+      </w:r>
+      <w:proofErr w:type="spellEnd"/>
+      <w:r>
+        <w:rPr>
+          <w:color w:val="000000"/>
+        </w:rPr>
+        <w:t xml:space="preserve"> – omogućava brisanje korisničkog računa</w:t>
+      </w:r>
+    </w:p>
+    <w:p>
+      <w:pPr>
+        <w:pBdr>
+          <w:top w:val="nil"/>
+          <w:left w:val="nil"/>
+          <w:bottom w:val="nil"/>
+          <w:right w:val="nil"/>
+          <w:between w:val="nil"/>
+        </w:pBdr>
+        <w:spacing w:line="360" w:lineRule="auto"/>
+        <w:jc w:val="both"/>
+        <w:rPr>
+          <w:color w:val="000000"/>
+        </w:rPr>
+      </w:pPr>
+    </w:p>
+    <w:p>
+      <w:pPr>
+        <w:pBdr>
+          <w:top w:val="nil"/>
+          <w:left w:val="nil"/>
+          <w:bottom w:val="nil"/>
+          <w:right w:val="nil"/>
+          <w:between w:val="nil"/>
+        </w:pBdr>
+        <w:spacing w:line="360" w:lineRule="auto"/>
+        <w:jc w:val="both"/>
+        <w:rPr>
+          <w:color w:val="000000"/>
+        </w:rPr>
+      </w:pPr>
+      <w:proofErr w:type="spellStart"/>
       <w:r>
         <w:rPr>
           <w:b/>
           <w:color w:val="000000"/>
         </w:rPr>
-        <w:t>KorisnikTvrtka –</w:t>
+        <w:t>KorisnikTvrtka</w:t>
+      </w:r>
+      <w:proofErr w:type="spellEnd"/>
+      <w:r>
+        <w:rPr>
+          <w:b/>
+          <w:color w:val="000000"/>
+        </w:rPr>
+        <w:t xml:space="preserve"> –</w:t>
       </w:r>
       <w:r>
         <w:rPr>
@@ -14759,7 +15546,14 @@
       </w:pPr>
       <w:r>
         <w:tab/>
-        <w:t>tvrtkaID - jedinstveni identifikator tvrtke</w:t>
+      </w:r>
+      <w:proofErr w:type="spellStart"/>
+      <w:r>
+        <w:t>tvrtkaID</w:t>
+      </w:r>
+      <w:proofErr w:type="spellEnd"/>
+      <w:r>
+        <w:t xml:space="preserve"> - jedinstveni identifikator tvrtke</w:t>
       </w:r>
     </w:p>
     <w:p>
@@ -14781,11 +15575,19 @@
           <w:color w:val="000000"/>
         </w:rPr>
       </w:pPr>
-      <w:r>
-        <w:rPr>
-          <w:color w:val="000000"/>
-        </w:rPr>
-        <w:t>imeTvrtke – ime tvrtke</w:t>
+      <w:proofErr w:type="spellStart"/>
+      <w:r>
+        <w:rPr>
+          <w:color w:val="000000"/>
+        </w:rPr>
+        <w:t>imeTvrtke</w:t>
+      </w:r>
+      <w:proofErr w:type="spellEnd"/>
+      <w:r>
+        <w:rPr>
+          <w:color w:val="000000"/>
+        </w:rPr>
+        <w:t xml:space="preserve"> – ime tvrtke</w:t>
       </w:r>
     </w:p>
     <w:p>
@@ -14807,11 +15609,19 @@
           <w:color w:val="000000"/>
         </w:rPr>
       </w:pPr>
-      <w:r>
-        <w:rPr>
-          <w:color w:val="000000"/>
-        </w:rPr>
-        <w:t>adresaSjedista – adresa sjedišta</w:t>
+      <w:proofErr w:type="spellStart"/>
+      <w:r>
+        <w:rPr>
+          <w:color w:val="000000"/>
+        </w:rPr>
+        <w:t>adresaSjedista</w:t>
+      </w:r>
+      <w:proofErr w:type="spellEnd"/>
+      <w:r>
+        <w:rPr>
+          <w:color w:val="000000"/>
+        </w:rPr>
+        <w:t xml:space="preserve"> – adresa sjedišta</w:t>
       </w:r>
     </w:p>
     <w:p>
@@ -14853,11 +15663,19 @@
           <w:color w:val="000000"/>
         </w:rPr>
       </w:pPr>
-      <w:r>
-        <w:rPr>
-          <w:color w:val="000000"/>
-        </w:rPr>
-        <w:t>parkiralista – lista registriranih parkirališta koja pripadaju tvrtki</w:t>
+      <w:proofErr w:type="spellStart"/>
+      <w:r>
+        <w:rPr>
+          <w:color w:val="000000"/>
+        </w:rPr>
+        <w:t>parkiralista</w:t>
+      </w:r>
+      <w:proofErr w:type="spellEnd"/>
+      <w:r>
+        <w:rPr>
+          <w:color w:val="000000"/>
+        </w:rPr>
+        <w:t xml:space="preserve"> – lista registriranih parkirališta koja pripadaju tvrtki</w:t>
       </w:r>
     </w:p>
     <w:p>
@@ -14869,8 +15687,21 @@
         <w:spacing w:line="360" w:lineRule="auto"/>
         <w:jc w:val="both"/>
       </w:pPr>
-      <w:r>
-        <w:t xml:space="preserve">sifra – hash kombinacije lozinke koju korisnik (npr. tvrtkin web administrator) unosi tijekom prijave i </w:t>
+      <w:proofErr w:type="spellStart"/>
+      <w:r>
+        <w:t>sifra</w:t>
+      </w:r>
+      <w:proofErr w:type="spellEnd"/>
+      <w:r>
+        <w:t xml:space="preserve"> – </w:t>
+      </w:r>
+      <w:proofErr w:type="spellStart"/>
+      <w:r>
+        <w:t>hash</w:t>
+      </w:r>
+      <w:proofErr w:type="spellEnd"/>
+      <w:r>
+        <w:t xml:space="preserve"> kombinacije lozinke koju korisnik (npr. tvrtkin web administrator) unosi tijekom prijave i </w:t>
       </w:r>
       <w:r>
         <w:rPr>
@@ -14891,15 +15722,22 @@
           <w:i/>
         </w:rPr>
       </w:pPr>
-      <w:r>
-        <w:t xml:space="preserve">salt – kriptografski </w:t>
-      </w:r>
+      <w:proofErr w:type="spellStart"/>
+      <w:r>
+        <w:t>salt</w:t>
+      </w:r>
+      <w:proofErr w:type="spellEnd"/>
+      <w:r>
+        <w:t xml:space="preserve"> – kriptografski </w:t>
+      </w:r>
+      <w:proofErr w:type="spellStart"/>
       <w:r>
         <w:rPr>
           <w:i/>
         </w:rPr>
         <w:t>nonce</w:t>
       </w:r>
+      <w:proofErr w:type="spellEnd"/>
       <w:r>
         <w:t xml:space="preserve"> generiran tijekom registracije tvrtke koji se koristi u verifikaciji lozinke</w:t>
       </w:r>
@@ -14945,11 +15783,33 @@
           <w:color w:val="000000"/>
         </w:rPr>
       </w:pPr>
-      <w:r>
-        <w:rPr>
-          <w:color w:val="000000"/>
-        </w:rPr>
-        <w:t>urediParkiraliste – omogućuje uređvanje podataka registriranog parkirališta</w:t>
+      <w:proofErr w:type="spellStart"/>
+      <w:r>
+        <w:rPr>
+          <w:color w:val="000000"/>
+        </w:rPr>
+        <w:t>urediParkiraliste</w:t>
+      </w:r>
+      <w:proofErr w:type="spellEnd"/>
+      <w:r>
+        <w:rPr>
+          <w:color w:val="000000"/>
+        </w:rPr>
+        <w:t xml:space="preserve"> – omogućuje </w:t>
+      </w:r>
+      <w:proofErr w:type="spellStart"/>
+      <w:r>
+        <w:rPr>
+          <w:color w:val="000000"/>
+        </w:rPr>
+        <w:t>uređvanje</w:t>
+      </w:r>
+      <w:proofErr w:type="spellEnd"/>
+      <w:r>
+        <w:rPr>
+          <w:color w:val="000000"/>
+        </w:rPr>
+        <w:t xml:space="preserve"> podataka registriranog parkirališta</w:t>
       </w:r>
     </w:p>
     <w:p>
@@ -14971,11 +15831,19 @@
           <w:color w:val="000000"/>
         </w:rPr>
       </w:pPr>
-      <w:r>
-        <w:rPr>
-          <w:color w:val="000000"/>
-        </w:rPr>
-        <w:t>dodajParkiraliste – omogućuje registraciju parkirališta</w:t>
+      <w:proofErr w:type="spellStart"/>
+      <w:r>
+        <w:rPr>
+          <w:color w:val="000000"/>
+        </w:rPr>
+        <w:t>dodajParkiraliste</w:t>
+      </w:r>
+      <w:proofErr w:type="spellEnd"/>
+      <w:r>
+        <w:rPr>
+          <w:color w:val="000000"/>
+        </w:rPr>
+        <w:t xml:space="preserve"> – omogućuje registraciju parkirališta</w:t>
       </w:r>
     </w:p>
     <w:p>
@@ -14997,11 +15865,19 @@
           <w:color w:val="000000"/>
         </w:rPr>
       </w:pPr>
-      <w:r>
-        <w:rPr>
-          <w:color w:val="000000"/>
-        </w:rPr>
-        <w:t>obrisiParkiraliste – omogućuje brisanje registriranog parkirališta</w:t>
+      <w:proofErr w:type="spellStart"/>
+      <w:r>
+        <w:rPr>
+          <w:color w:val="000000"/>
+        </w:rPr>
+        <w:t>obrisiParkiraliste</w:t>
+      </w:r>
+      <w:proofErr w:type="spellEnd"/>
+      <w:r>
+        <w:rPr>
+          <w:color w:val="000000"/>
+        </w:rPr>
+        <w:t xml:space="preserve"> – omogućuje brisanje registriranog parkirališta</w:t>
       </w:r>
     </w:p>
     <w:p>
@@ -15116,11 +15992,19 @@
           <w:color w:val="000000"/>
         </w:rPr>
       </w:pPr>
-      <w:r>
-        <w:rPr>
-          <w:color w:val="000000"/>
-        </w:rPr>
-        <w:t>OIBVlasnika – osobni identifikacijski broj vlasnika</w:t>
+      <w:proofErr w:type="spellStart"/>
+      <w:r>
+        <w:rPr>
+          <w:color w:val="000000"/>
+        </w:rPr>
+        <w:t>OIBVlasnika</w:t>
+      </w:r>
+      <w:proofErr w:type="spellEnd"/>
+      <w:r>
+        <w:rPr>
+          <w:color w:val="000000"/>
+        </w:rPr>
+        <w:t xml:space="preserve"> – osobni identifikacijski broj vlasnika</w:t>
       </w:r>
     </w:p>
     <w:p>
@@ -15261,11 +16145,19 @@
           <w:color w:val="000000"/>
         </w:rPr>
       </w:pPr>
-      <w:r>
-        <w:rPr>
-          <w:color w:val="000000"/>
-        </w:rPr>
-        <w:t>brojMjestaUkupno – kapacitet parkirališta</w:t>
+      <w:proofErr w:type="spellStart"/>
+      <w:r>
+        <w:rPr>
+          <w:color w:val="000000"/>
+        </w:rPr>
+        <w:t>brojMjestaUkupno</w:t>
+      </w:r>
+      <w:proofErr w:type="spellEnd"/>
+      <w:r>
+        <w:rPr>
+          <w:color w:val="000000"/>
+        </w:rPr>
+        <w:t xml:space="preserve"> – kapacitet parkirališta</w:t>
       </w:r>
     </w:p>
     <w:p>
@@ -15287,11 +16179,19 @@
           <w:color w:val="000000"/>
         </w:rPr>
       </w:pPr>
-      <w:r>
-        <w:rPr>
-          <w:color w:val="000000"/>
-        </w:rPr>
-        <w:t>brojRezerviranihMjesta – broj mjesta koja su trenutno rezervirana</w:t>
+      <w:proofErr w:type="spellStart"/>
+      <w:r>
+        <w:rPr>
+          <w:color w:val="000000"/>
+        </w:rPr>
+        <w:t>brojRezerviranihMjesta</w:t>
+      </w:r>
+      <w:proofErr w:type="spellEnd"/>
+      <w:r>
+        <w:rPr>
+          <w:color w:val="000000"/>
+        </w:rPr>
+        <w:t xml:space="preserve"> – broj mjesta koja su trenutno rezervirana</w:t>
       </w:r>
     </w:p>
     <w:p>
@@ -15340,11 +16240,19 @@
           <w:color w:val="000000"/>
         </w:rPr>
       </w:pPr>
-      <w:r>
-        <w:rPr>
-          <w:color w:val="000000"/>
-        </w:rPr>
-        <w:t>OIBTvrtke – osobni identifikacijski broj tvrtke kojoj parkiralište pripada</w:t>
+      <w:proofErr w:type="spellStart"/>
+      <w:r>
+        <w:rPr>
+          <w:color w:val="000000"/>
+        </w:rPr>
+        <w:t>OIBTvrtke</w:t>
+      </w:r>
+      <w:proofErr w:type="spellEnd"/>
+      <w:r>
+        <w:rPr>
+          <w:color w:val="000000"/>
+        </w:rPr>
+        <w:t xml:space="preserve"> – osobni identifikacijski broj tvrtke kojoj parkiralište pripada</w:t>
       </w:r>
     </w:p>
     <w:p>
@@ -15366,11 +16274,19 @@
           <w:color w:val="000000"/>
         </w:rPr>
       </w:pPr>
-      <w:r>
-        <w:rPr>
-          <w:color w:val="000000"/>
-        </w:rPr>
-        <w:t>cijenaPoSatu – cijena parkiranja po satu</w:t>
+      <w:proofErr w:type="spellStart"/>
+      <w:r>
+        <w:rPr>
+          <w:color w:val="000000"/>
+        </w:rPr>
+        <w:t>cijenaPoSatu</w:t>
+      </w:r>
+      <w:proofErr w:type="spellEnd"/>
+      <w:r>
+        <w:rPr>
+          <w:color w:val="000000"/>
+        </w:rPr>
+        <w:t xml:space="preserve"> – cijena parkiranja po satu</w:t>
       </w:r>
     </w:p>
     <w:p>
@@ -15414,11 +16330,19 @@
           <w:color w:val="000000"/>
         </w:rPr>
       </w:pPr>
-      <w:r>
-        <w:rPr>
-          <w:color w:val="000000"/>
-        </w:rPr>
-        <w:t>dohvatiSlobodnaMjesta – dohvaća mjesta koja trenutno nisu rezervirana</w:t>
+      <w:proofErr w:type="spellStart"/>
+      <w:r>
+        <w:rPr>
+          <w:color w:val="000000"/>
+        </w:rPr>
+        <w:t>dohvatiSlobodnaMjesta</w:t>
+      </w:r>
+      <w:proofErr w:type="spellEnd"/>
+      <w:r>
+        <w:rPr>
+          <w:color w:val="000000"/>
+        </w:rPr>
+        <w:t xml:space="preserve"> – dohvaća mjesta koja trenutno nisu rezervirana</w:t>
       </w:r>
     </w:p>
     <w:p>
@@ -15440,11 +16364,19 @@
           <w:color w:val="000000"/>
         </w:rPr>
       </w:pPr>
-      <w:r>
-        <w:rPr>
-          <w:color w:val="000000"/>
-        </w:rPr>
-        <w:t>brojSlobodnihMjesta – dohvaća broj slobodnih mjesta</w:t>
+      <w:proofErr w:type="spellStart"/>
+      <w:r>
+        <w:rPr>
+          <w:color w:val="000000"/>
+        </w:rPr>
+        <w:t>brojSlobodnihMjesta</w:t>
+      </w:r>
+      <w:proofErr w:type="spellEnd"/>
+      <w:r>
+        <w:rPr>
+          <w:color w:val="000000"/>
+        </w:rPr>
+        <w:t xml:space="preserve"> – dohvaća broj slobodnih mjesta</w:t>
       </w:r>
     </w:p>
     <w:p>
@@ -15479,12 +16411,21 @@
           <w:color w:val="000000"/>
         </w:rPr>
       </w:pPr>
+      <w:proofErr w:type="spellStart"/>
       <w:r>
         <w:rPr>
           <w:b/>
           <w:color w:val="000000"/>
         </w:rPr>
-        <w:t xml:space="preserve">ModelRezervacija – </w:t>
+        <w:t>ModelRezervacija</w:t>
+      </w:r>
+      <w:proofErr w:type="spellEnd"/>
+      <w:r>
+        <w:rPr>
+          <w:b/>
+          <w:color w:val="000000"/>
+        </w:rPr>
+        <w:t xml:space="preserve"> – </w:t>
       </w:r>
       <w:r>
         <w:rPr>
@@ -15561,11 +16502,19 @@
           <w:color w:val="000000"/>
         </w:rPr>
       </w:pPr>
-      <w:r>
-        <w:rPr>
-          <w:color w:val="000000"/>
-        </w:rPr>
-        <w:t>registracijaAutomobila – registracija automobila</w:t>
+      <w:proofErr w:type="spellStart"/>
+      <w:r>
+        <w:rPr>
+          <w:color w:val="000000"/>
+        </w:rPr>
+        <w:t>registracijaAutomobila</w:t>
+      </w:r>
+      <w:proofErr w:type="spellEnd"/>
+      <w:r>
+        <w:rPr>
+          <w:color w:val="000000"/>
+        </w:rPr>
+        <w:t xml:space="preserve"> – registracija automobila</w:t>
       </w:r>
     </w:p>
     <w:p>
@@ -15587,11 +16536,33 @@
           <w:color w:val="000000"/>
         </w:rPr>
       </w:pPr>
-      <w:r>
-        <w:rPr>
-          <w:color w:val="000000"/>
-        </w:rPr>
-        <w:t>vrijemePocetka – vrijeme pocetka rezervacije</w:t>
+      <w:proofErr w:type="spellStart"/>
+      <w:r>
+        <w:rPr>
+          <w:color w:val="000000"/>
+        </w:rPr>
+        <w:t>vrijemePocetka</w:t>
+      </w:r>
+      <w:proofErr w:type="spellEnd"/>
+      <w:r>
+        <w:rPr>
+          <w:color w:val="000000"/>
+        </w:rPr>
+        <w:t xml:space="preserve"> – vrijeme </w:t>
+      </w:r>
+      <w:r>
+        <w:rPr>
+          <w:color w:val="000000"/>
+        </w:rPr>
+        <w:t>početka</w:t>
+      </w:r>
+      <w:bookmarkStart w:id="36" w:name="_GoBack"/>
+      <w:bookmarkEnd w:id="36"/>
+      <w:r>
+        <w:rPr>
+          <w:color w:val="000000"/>
+        </w:rPr>
+        <w:t xml:space="preserve"> rezervacije</w:t>
       </w:r>
     </w:p>
     <w:p>
@@ -15652,11 +16623,19 @@
           <w:color w:val="000000"/>
         </w:rPr>
       </w:pPr>
-      <w:r>
-        <w:rPr>
-          <w:color w:val="000000"/>
-        </w:rPr>
-        <w:t>parkingID – identifikator parkirališta u kojem se rezervira</w:t>
+      <w:proofErr w:type="spellStart"/>
+      <w:r>
+        <w:rPr>
+          <w:color w:val="000000"/>
+        </w:rPr>
+        <w:t>parkingID</w:t>
+      </w:r>
+      <w:proofErr w:type="spellEnd"/>
+      <w:r>
+        <w:rPr>
+          <w:color w:val="000000"/>
+        </w:rPr>
+        <w:t xml:space="preserve"> – identifikator parkirališta u kojem se rezervira</w:t>
       </w:r>
     </w:p>
     <w:p>
@@ -16061,7 +17040,51 @@
           <w:sz w:val="20"/>
           <w:szCs w:val="20"/>
         </w:rPr>
-        <w:t>U ovom potpoglavlju potrebno je uvrstiti dodatna četiri dijagrama koji prikazuju arhitekturu sustava i to: komunikacijski dijagram, dijagram stanja, dijagam aktivnosti i dijagram komponenti. Potrebno je dati barem po jedan primjerak svakog od dijagrama. Potrebno je da svaki od dijagrama prikazuje (jedan) bitan dio funkcionalnosti sustava. Dijagram komponenti treba prikazivati sve komponente sustava. Prema potrebi, ovdje se mogu dodati i neki dodatni sekvencijski dijagrami za objekte.</w:t>
+        <w:t xml:space="preserve">U ovom </w:t>
+      </w:r>
+      <w:proofErr w:type="spellStart"/>
+      <w:r>
+        <w:rPr>
+          <w:rFonts w:ascii="Arial" w:eastAsia="Arial" w:hAnsi="Arial" w:cs="Arial"/>
+          <w:i/>
+          <w:color w:val="000000"/>
+          <w:sz w:val="20"/>
+          <w:szCs w:val="20"/>
+        </w:rPr>
+        <w:t>potpoglavlju</w:t>
+      </w:r>
+      <w:proofErr w:type="spellEnd"/>
+      <w:r>
+        <w:rPr>
+          <w:rFonts w:ascii="Arial" w:eastAsia="Arial" w:hAnsi="Arial" w:cs="Arial"/>
+          <w:i/>
+          <w:color w:val="000000"/>
+          <w:sz w:val="20"/>
+          <w:szCs w:val="20"/>
+        </w:rPr>
+        <w:t xml:space="preserve"> potrebno je uvrstiti dodatna četiri dijagrama koji prikazuju arhitekturu sustava i to: komunikacijski dijagram, dijagram stanja, </w:t>
+      </w:r>
+      <w:proofErr w:type="spellStart"/>
+      <w:r>
+        <w:rPr>
+          <w:rFonts w:ascii="Arial" w:eastAsia="Arial" w:hAnsi="Arial" w:cs="Arial"/>
+          <w:i/>
+          <w:color w:val="000000"/>
+          <w:sz w:val="20"/>
+          <w:szCs w:val="20"/>
+        </w:rPr>
+        <w:t>dijagam</w:t>
+      </w:r>
+      <w:proofErr w:type="spellEnd"/>
+      <w:r>
+        <w:rPr>
+          <w:rFonts w:ascii="Arial" w:eastAsia="Arial" w:hAnsi="Arial" w:cs="Arial"/>
+          <w:i/>
+          <w:color w:val="000000"/>
+          <w:sz w:val="20"/>
+          <w:szCs w:val="20"/>
+        </w:rPr>
+        <w:t xml:space="preserve"> aktivnosti i dijagram komponenti. Potrebno je dati barem po jedan primjerak svakog od dijagrama. Potrebno je da svaki od dijagrama prikazuje (jedan) bitan dio funkcionalnosti sustava. Dijagram komponenti treba prikazivati sve komponente sustava. Prema potrebi, ovdje se mogu dodati i neki dodatni sekvencijski dijagrami za objekte.</w:t>
       </w:r>
     </w:p>
     <w:p>
@@ -16225,7 +17248,29 @@
           <w:sz w:val="20"/>
           <w:szCs w:val="20"/>
         </w:rPr>
-        <w:t>dati dijagram razmještaja (deployment dijagram)</w:t>
+        <w:t>dati dijagram razmještaja (</w:t>
+      </w:r>
+      <w:proofErr w:type="spellStart"/>
+      <w:r>
+        <w:rPr>
+          <w:rFonts w:ascii="Arial" w:eastAsia="Arial" w:hAnsi="Arial" w:cs="Arial"/>
+          <w:i/>
+          <w:color w:val="000000"/>
+          <w:sz w:val="20"/>
+          <w:szCs w:val="20"/>
+        </w:rPr>
+        <w:t>deployment</w:t>
+      </w:r>
+      <w:proofErr w:type="spellEnd"/>
+      <w:r>
+        <w:rPr>
+          <w:rFonts w:ascii="Arial" w:eastAsia="Arial" w:hAnsi="Arial" w:cs="Arial"/>
+          <w:i/>
+          <w:color w:val="000000"/>
+          <w:sz w:val="20"/>
+          <w:szCs w:val="20"/>
+        </w:rPr>
+        <w:t xml:space="preserve"> dijagram)</w:t>
       </w:r>
     </w:p>
     <w:p>
@@ -16992,21 +18037,25 @@
       <w:r>
         <w:t xml:space="preserve">Tijekom izrade ove dokumentacije prvi puta svi članovi rade na timskom projektu izrade programske potpore što se pokazao kao izazov. U prvoj fazi smo dokumentirali zahtjeve zadatka i preliminarno modelirali sustav. Slijedi implementacija web aplikacije te proširenje i produbljenje dokumentacije. Nitko od članova tima nikada nije programirao </w:t>
       </w:r>
+      <w:proofErr w:type="spellStart"/>
       <w:r>
         <w:rPr>
           <w:i/>
         </w:rPr>
         <w:t>frontend</w:t>
       </w:r>
+      <w:proofErr w:type="spellEnd"/>
       <w:r>
         <w:t xml:space="preserve"> ili </w:t>
       </w:r>
+      <w:proofErr w:type="spellStart"/>
       <w:r>
         <w:rPr>
           <w:i/>
         </w:rPr>
         <w:t>backend</w:t>
       </w:r>
+      <w:proofErr w:type="spellEnd"/>
       <w:r>
         <w:t xml:space="preserve"> pa se moramo upoznati s tehnologijama i dobrim praksama prije nego krenemo sa samom implementacijom. </w:t>
       </w:r>
@@ -17172,7 +18221,87 @@
           <w:rFonts w:ascii="Arial" w:eastAsia="Arial" w:hAnsi="Arial" w:cs="Arial"/>
           <w:color w:val="000000"/>
         </w:rPr>
-        <w:t>I. Sommerville, „Software engineering“, 8th ed, Addison Wesley, 2007.</w:t>
+        <w:t xml:space="preserve">I. </w:t>
+      </w:r>
+      <w:proofErr w:type="spellStart"/>
+      <w:r>
+        <w:rPr>
+          <w:rFonts w:ascii="Arial" w:eastAsia="Arial" w:hAnsi="Arial" w:cs="Arial"/>
+          <w:color w:val="000000"/>
+        </w:rPr>
+        <w:t>Sommerville</w:t>
+      </w:r>
+      <w:proofErr w:type="spellEnd"/>
+      <w:r>
+        <w:rPr>
+          <w:rFonts w:ascii="Arial" w:eastAsia="Arial" w:hAnsi="Arial" w:cs="Arial"/>
+          <w:color w:val="000000"/>
+        </w:rPr>
+        <w:t xml:space="preserve">, „Software </w:t>
+      </w:r>
+      <w:proofErr w:type="spellStart"/>
+      <w:r>
+        <w:rPr>
+          <w:rFonts w:ascii="Arial" w:eastAsia="Arial" w:hAnsi="Arial" w:cs="Arial"/>
+          <w:color w:val="000000"/>
+        </w:rPr>
+        <w:t>engineering</w:t>
+      </w:r>
+      <w:proofErr w:type="spellEnd"/>
+      <w:r>
+        <w:rPr>
+          <w:rFonts w:ascii="Arial" w:eastAsia="Arial" w:hAnsi="Arial" w:cs="Arial"/>
+          <w:color w:val="000000"/>
+        </w:rPr>
+        <w:t xml:space="preserve">“, 8th </w:t>
+      </w:r>
+      <w:proofErr w:type="spellStart"/>
+      <w:r>
+        <w:rPr>
+          <w:rFonts w:ascii="Arial" w:eastAsia="Arial" w:hAnsi="Arial" w:cs="Arial"/>
+          <w:color w:val="000000"/>
+        </w:rPr>
+        <w:t>ed</w:t>
+      </w:r>
+      <w:proofErr w:type="spellEnd"/>
+      <w:r>
+        <w:rPr>
+          <w:rFonts w:ascii="Arial" w:eastAsia="Arial" w:hAnsi="Arial" w:cs="Arial"/>
+          <w:color w:val="000000"/>
+        </w:rPr>
+        <w:t xml:space="preserve">, </w:t>
+      </w:r>
+      <w:proofErr w:type="spellStart"/>
+      <w:r>
+        <w:rPr>
+          <w:rFonts w:ascii="Arial" w:eastAsia="Arial" w:hAnsi="Arial" w:cs="Arial"/>
+          <w:color w:val="000000"/>
+        </w:rPr>
+        <w:t>Addison</w:t>
+      </w:r>
+      <w:proofErr w:type="spellEnd"/>
+      <w:r>
+        <w:rPr>
+          <w:rFonts w:ascii="Arial" w:eastAsia="Arial" w:hAnsi="Arial" w:cs="Arial"/>
+          <w:color w:val="000000"/>
+        </w:rPr>
+        <w:t xml:space="preserve"> </w:t>
+      </w:r>
+      <w:proofErr w:type="spellStart"/>
+      <w:r>
+        <w:rPr>
+          <w:rFonts w:ascii="Arial" w:eastAsia="Arial" w:hAnsi="Arial" w:cs="Arial"/>
+          <w:color w:val="000000"/>
+        </w:rPr>
+        <w:t>Wesley</w:t>
+      </w:r>
+      <w:proofErr w:type="spellEnd"/>
+      <w:r>
+        <w:rPr>
+          <w:rFonts w:ascii="Arial" w:eastAsia="Arial" w:hAnsi="Arial" w:cs="Arial"/>
+          <w:color w:val="000000"/>
+        </w:rPr>
+        <w:t>, 2007.</w:t>
       </w:r>
     </w:p>
     <w:p>
@@ -17194,12 +18323,101 @@
           <w:color w:val="000000"/>
         </w:rPr>
       </w:pPr>
+      <w:proofErr w:type="spellStart"/>
       <w:r>
         <w:rPr>
           <w:rFonts w:ascii="Arial" w:eastAsia="Arial" w:hAnsi="Arial" w:cs="Arial"/>
           <w:color w:val="000000"/>
         </w:rPr>
-        <w:t>T.C.Lethbridge, R.Langaniere, „Object-Oriented Software Engineering“, 2nd ed. McGraw-Hill, 2005.</w:t>
+        <w:t>T.C.Lethbridge</w:t>
+      </w:r>
+      <w:proofErr w:type="spellEnd"/>
+      <w:r>
+        <w:rPr>
+          <w:rFonts w:ascii="Arial" w:eastAsia="Arial" w:hAnsi="Arial" w:cs="Arial"/>
+          <w:color w:val="000000"/>
+        </w:rPr>
+        <w:t xml:space="preserve">, </w:t>
+      </w:r>
+      <w:proofErr w:type="spellStart"/>
+      <w:r>
+        <w:rPr>
+          <w:rFonts w:ascii="Arial" w:eastAsia="Arial" w:hAnsi="Arial" w:cs="Arial"/>
+          <w:color w:val="000000"/>
+        </w:rPr>
+        <w:t>R.Langaniere</w:t>
+      </w:r>
+      <w:proofErr w:type="spellEnd"/>
+      <w:r>
+        <w:rPr>
+          <w:rFonts w:ascii="Arial" w:eastAsia="Arial" w:hAnsi="Arial" w:cs="Arial"/>
+          <w:color w:val="000000"/>
+        </w:rPr>
+        <w:t>, „</w:t>
+      </w:r>
+      <w:proofErr w:type="spellStart"/>
+      <w:r>
+        <w:rPr>
+          <w:rFonts w:ascii="Arial" w:eastAsia="Arial" w:hAnsi="Arial" w:cs="Arial"/>
+          <w:color w:val="000000"/>
+        </w:rPr>
+        <w:t>Object-Oriented</w:t>
+      </w:r>
+      <w:proofErr w:type="spellEnd"/>
+      <w:r>
+        <w:rPr>
+          <w:rFonts w:ascii="Arial" w:eastAsia="Arial" w:hAnsi="Arial" w:cs="Arial"/>
+          <w:color w:val="000000"/>
+        </w:rPr>
+        <w:t xml:space="preserve"> Software </w:t>
+      </w:r>
+      <w:proofErr w:type="spellStart"/>
+      <w:r>
+        <w:rPr>
+          <w:rFonts w:ascii="Arial" w:eastAsia="Arial" w:hAnsi="Arial" w:cs="Arial"/>
+          <w:color w:val="000000"/>
+        </w:rPr>
+        <w:t>Engineering</w:t>
+      </w:r>
+      <w:proofErr w:type="spellEnd"/>
+      <w:r>
+        <w:rPr>
+          <w:rFonts w:ascii="Arial" w:eastAsia="Arial" w:hAnsi="Arial" w:cs="Arial"/>
+          <w:color w:val="000000"/>
+        </w:rPr>
+        <w:t xml:space="preserve">“, 2nd </w:t>
+      </w:r>
+      <w:proofErr w:type="spellStart"/>
+      <w:r>
+        <w:rPr>
+          <w:rFonts w:ascii="Arial" w:eastAsia="Arial" w:hAnsi="Arial" w:cs="Arial"/>
+          <w:color w:val="000000"/>
+        </w:rPr>
+        <w:t>ed</w:t>
+      </w:r>
+      <w:proofErr w:type="spellEnd"/>
+      <w:r>
+        <w:rPr>
+          <w:rFonts w:ascii="Arial" w:eastAsia="Arial" w:hAnsi="Arial" w:cs="Arial"/>
+          <w:color w:val="000000"/>
+        </w:rPr>
+        <w:t xml:space="preserve">. </w:t>
+      </w:r>
+      <w:proofErr w:type="spellStart"/>
+      <w:r>
+        <w:rPr>
+          <w:rFonts w:ascii="Arial" w:eastAsia="Arial" w:hAnsi="Arial" w:cs="Arial"/>
+          <w:color w:val="000000"/>
+        </w:rPr>
+        <w:t>McGraw-Hill</w:t>
+      </w:r>
+      <w:proofErr w:type="spellEnd"/>
+      <w:r>
+        <w:rPr>
+          <w:rFonts w:ascii="Arial" w:eastAsia="Arial" w:hAnsi="Arial" w:cs="Arial"/>
+          <w:color w:val="000000"/>
+        </w:rPr>
+        <w:t>, 2005.</w:t>
       </w:r>
     </w:p>
     <w:p>
@@ -17226,7 +18444,39 @@
           <w:rFonts w:ascii="Arial" w:eastAsia="Arial" w:hAnsi="Arial" w:cs="Arial"/>
           <w:color w:val="000000"/>
         </w:rPr>
-        <w:t xml:space="preserve">Software engineering ,Rutgers University, </w:t>
+        <w:t xml:space="preserve">Software </w:t>
+      </w:r>
+      <w:proofErr w:type="spellStart"/>
+      <w:r>
+        <w:rPr>
+          <w:rFonts w:ascii="Arial" w:eastAsia="Arial" w:hAnsi="Arial" w:cs="Arial"/>
+          <w:color w:val="000000"/>
+        </w:rPr>
+        <w:t>engineering</w:t>
+      </w:r>
+      <w:proofErr w:type="spellEnd"/>
+      <w:r>
+        <w:rPr>
+          <w:rFonts w:ascii="Arial" w:eastAsia="Arial" w:hAnsi="Arial" w:cs="Arial"/>
+          <w:color w:val="000000"/>
+        </w:rPr>
+        <w:t xml:space="preserve"> ,</w:t>
+      </w:r>
+      <w:proofErr w:type="spellStart"/>
+      <w:r>
+        <w:rPr>
+          <w:rFonts w:ascii="Arial" w:eastAsia="Arial" w:hAnsi="Arial" w:cs="Arial"/>
+          <w:color w:val="000000"/>
+        </w:rPr>
+        <w:t>Rutgers</w:t>
+      </w:r>
+      <w:proofErr w:type="spellEnd"/>
+      <w:r>
+        <w:rPr>
+          <w:rFonts w:ascii="Arial" w:eastAsia="Arial" w:hAnsi="Arial" w:cs="Arial"/>
+          <w:color w:val="000000"/>
+        </w:rPr>
+        <w:t xml:space="preserve"> University, </w:t>
       </w:r>
       <w:hyperlink r:id="rId28">
         <w:r>
@@ -17263,7 +18513,135 @@
           <w:rFonts w:ascii="Arial" w:eastAsia="Arial" w:hAnsi="Arial" w:cs="Arial"/>
           <w:color w:val="000000"/>
         </w:rPr>
-        <w:t xml:space="preserve">I. Marsic, „Software engineering book“, Department of Electrical and Computer Engineering, Rutgers University, </w:t>
+        <w:t xml:space="preserve">I. </w:t>
+      </w:r>
+      <w:proofErr w:type="spellStart"/>
+      <w:r>
+        <w:rPr>
+          <w:rFonts w:ascii="Arial" w:eastAsia="Arial" w:hAnsi="Arial" w:cs="Arial"/>
+          <w:color w:val="000000"/>
+        </w:rPr>
+        <w:t>Marsic</w:t>
+      </w:r>
+      <w:proofErr w:type="spellEnd"/>
+      <w:r>
+        <w:rPr>
+          <w:rFonts w:ascii="Arial" w:eastAsia="Arial" w:hAnsi="Arial" w:cs="Arial"/>
+          <w:color w:val="000000"/>
+        </w:rPr>
+        <w:t xml:space="preserve">, „Software </w:t>
+      </w:r>
+      <w:proofErr w:type="spellStart"/>
+      <w:r>
+        <w:rPr>
+          <w:rFonts w:ascii="Arial" w:eastAsia="Arial" w:hAnsi="Arial" w:cs="Arial"/>
+          <w:color w:val="000000"/>
+        </w:rPr>
+        <w:t>engineering</w:t>
+      </w:r>
+      <w:proofErr w:type="spellEnd"/>
+      <w:r>
+        <w:rPr>
+          <w:rFonts w:ascii="Arial" w:eastAsia="Arial" w:hAnsi="Arial" w:cs="Arial"/>
+          <w:color w:val="000000"/>
+        </w:rPr>
+        <w:t xml:space="preserve"> </w:t>
+      </w:r>
+      <w:proofErr w:type="spellStart"/>
+      <w:r>
+        <w:rPr>
+          <w:rFonts w:ascii="Arial" w:eastAsia="Arial" w:hAnsi="Arial" w:cs="Arial"/>
+          <w:color w:val="000000"/>
+        </w:rPr>
+        <w:t>book</w:t>
+      </w:r>
+      <w:proofErr w:type="spellEnd"/>
+      <w:r>
+        <w:rPr>
+          <w:rFonts w:ascii="Arial" w:eastAsia="Arial" w:hAnsi="Arial" w:cs="Arial"/>
+          <w:color w:val="000000"/>
+        </w:rPr>
+        <w:t xml:space="preserve">“, Department </w:t>
+      </w:r>
+      <w:proofErr w:type="spellStart"/>
+      <w:r>
+        <w:rPr>
+          <w:rFonts w:ascii="Arial" w:eastAsia="Arial" w:hAnsi="Arial" w:cs="Arial"/>
+          <w:color w:val="000000"/>
+        </w:rPr>
+        <w:t>of</w:t>
+      </w:r>
+      <w:proofErr w:type="spellEnd"/>
+      <w:r>
+        <w:rPr>
+          <w:rFonts w:ascii="Arial" w:eastAsia="Arial" w:hAnsi="Arial" w:cs="Arial"/>
+          <w:color w:val="000000"/>
+        </w:rPr>
+        <w:t xml:space="preserve"> </w:t>
+      </w:r>
+      <w:proofErr w:type="spellStart"/>
+      <w:r>
+        <w:rPr>
+          <w:rFonts w:ascii="Arial" w:eastAsia="Arial" w:hAnsi="Arial" w:cs="Arial"/>
+          <w:color w:val="000000"/>
+        </w:rPr>
+        <w:t>Electrical</w:t>
+      </w:r>
+      <w:proofErr w:type="spellEnd"/>
+      <w:r>
+        <w:rPr>
+          <w:rFonts w:ascii="Arial" w:eastAsia="Arial" w:hAnsi="Arial" w:cs="Arial"/>
+          <w:color w:val="000000"/>
+        </w:rPr>
+        <w:t xml:space="preserve"> </w:t>
+      </w:r>
+      <w:proofErr w:type="spellStart"/>
+      <w:r>
+        <w:rPr>
+          <w:rFonts w:ascii="Arial" w:eastAsia="Arial" w:hAnsi="Arial" w:cs="Arial"/>
+          <w:color w:val="000000"/>
+        </w:rPr>
+        <w:t>and</w:t>
+      </w:r>
+      <w:proofErr w:type="spellEnd"/>
+      <w:r>
+        <w:rPr>
+          <w:rFonts w:ascii="Arial" w:eastAsia="Arial" w:hAnsi="Arial" w:cs="Arial"/>
+          <w:color w:val="000000"/>
+        </w:rPr>
+        <w:t xml:space="preserve"> Computer </w:t>
+      </w:r>
+      <w:proofErr w:type="spellStart"/>
+      <w:r>
+        <w:rPr>
+          <w:rFonts w:ascii="Arial" w:eastAsia="Arial" w:hAnsi="Arial" w:cs="Arial"/>
+          <w:color w:val="000000"/>
+        </w:rPr>
+        <w:t>Engineering</w:t>
+      </w:r>
+      <w:proofErr w:type="spellEnd"/>
+      <w:r>
+        <w:rPr>
+          <w:rFonts w:ascii="Arial" w:eastAsia="Arial" w:hAnsi="Arial" w:cs="Arial"/>
+          <w:color w:val="000000"/>
+        </w:rPr>
+        <w:t xml:space="preserve">, </w:t>
+      </w:r>
+      <w:proofErr w:type="spellStart"/>
+      <w:r>
+        <w:rPr>
+          <w:rFonts w:ascii="Arial" w:eastAsia="Arial" w:hAnsi="Arial" w:cs="Arial"/>
+          <w:color w:val="000000"/>
+        </w:rPr>
+        <w:t>Rutgers</w:t>
+      </w:r>
+      <w:proofErr w:type="spellEnd"/>
+      <w:r>
+        <w:rPr>
+          <w:rFonts w:ascii="Arial" w:eastAsia="Arial" w:hAnsi="Arial" w:cs="Arial"/>
+          <w:color w:val="000000"/>
+        </w:rPr>
+        <w:t xml:space="preserve"> University, </w:t>
       </w:r>
       <w:hyperlink r:id="rId29">
         <w:r>
@@ -17295,12 +18673,37 @@
           <w:color w:val="000000"/>
         </w:rPr>
       </w:pPr>
+      <w:proofErr w:type="spellStart"/>
       <w:r>
         <w:rPr>
           <w:rFonts w:ascii="Arial" w:eastAsia="Arial" w:hAnsi="Arial" w:cs="Arial"/>
           <w:color w:val="000000"/>
         </w:rPr>
-        <w:t xml:space="preserve">Concepts:  Requirements, </w:t>
+        <w:t>Concepts</w:t>
+      </w:r>
+      <w:proofErr w:type="spellEnd"/>
+      <w:r>
+        <w:rPr>
+          <w:rFonts w:ascii="Arial" w:eastAsia="Arial" w:hAnsi="Arial" w:cs="Arial"/>
+          <w:color w:val="000000"/>
+        </w:rPr>
+        <w:t xml:space="preserve">:  </w:t>
+      </w:r>
+      <w:proofErr w:type="spellStart"/>
+      <w:r>
+        <w:rPr>
+          <w:rFonts w:ascii="Arial" w:eastAsia="Arial" w:hAnsi="Arial" w:cs="Arial"/>
+          <w:color w:val="000000"/>
+        </w:rPr>
+        <w:t>Requirements</w:t>
+      </w:r>
+      <w:proofErr w:type="spellEnd"/>
+      <w:r>
+        <w:rPr>
+          <w:rFonts w:ascii="Arial" w:eastAsia="Arial" w:hAnsi="Arial" w:cs="Arial"/>
+          <w:color w:val="000000"/>
+        </w:rPr>
+        <w:t xml:space="preserve">, </w:t>
       </w:r>
       <w:hyperlink r:id="rId30">
         <w:r>
@@ -17337,7 +18740,55 @@
           <w:rFonts w:ascii="Arial" w:eastAsia="Arial" w:hAnsi="Arial" w:cs="Arial"/>
           <w:color w:val="000000"/>
         </w:rPr>
-        <w:t xml:space="preserve">UML 2 Class Diagram Guidelines, </w:t>
+        <w:t xml:space="preserve">UML 2 </w:t>
+      </w:r>
+      <w:proofErr w:type="spellStart"/>
+      <w:r>
+        <w:rPr>
+          <w:rFonts w:ascii="Arial" w:eastAsia="Arial" w:hAnsi="Arial" w:cs="Arial"/>
+          <w:color w:val="000000"/>
+        </w:rPr>
+        <w:t>Class</w:t>
+      </w:r>
+      <w:proofErr w:type="spellEnd"/>
+      <w:r>
+        <w:rPr>
+          <w:rFonts w:ascii="Arial" w:eastAsia="Arial" w:hAnsi="Arial" w:cs="Arial"/>
+          <w:color w:val="000000"/>
+        </w:rPr>
+        <w:t xml:space="preserve"> </w:t>
+      </w:r>
+      <w:proofErr w:type="spellStart"/>
+      <w:r>
+        <w:rPr>
+          <w:rFonts w:ascii="Arial" w:eastAsia="Arial" w:hAnsi="Arial" w:cs="Arial"/>
+          <w:color w:val="000000"/>
+        </w:rPr>
+        <w:t>Diagram</w:t>
+      </w:r>
+      <w:proofErr w:type="spellEnd"/>
+      <w:r>
+        <w:rPr>
+          <w:rFonts w:ascii="Arial" w:eastAsia="Arial" w:hAnsi="Arial" w:cs="Arial"/>
+          <w:color w:val="000000"/>
+        </w:rPr>
+        <w:t xml:space="preserve"> </w:t>
+      </w:r>
+      <w:proofErr w:type="spellStart"/>
+      <w:r>
+        <w:rPr>
+          <w:rFonts w:ascii="Arial" w:eastAsia="Arial" w:hAnsi="Arial" w:cs="Arial"/>
+          <w:color w:val="000000"/>
+        </w:rPr>
+        <w:t>Guidelines</w:t>
+      </w:r>
+      <w:proofErr w:type="spellEnd"/>
+      <w:r>
+        <w:rPr>
+          <w:rFonts w:ascii="Arial" w:eastAsia="Arial" w:hAnsi="Arial" w:cs="Arial"/>
+          <w:color w:val="000000"/>
+        </w:rPr>
+        <w:t xml:space="preserve">, </w:t>
       </w:r>
       <w:hyperlink r:id="rId31">
         <w:r>
@@ -17369,12 +18820,117 @@
           <w:color w:val="000000"/>
         </w:rPr>
       </w:pPr>
+      <w:proofErr w:type="spellStart"/>
       <w:r>
         <w:rPr>
           <w:rFonts w:ascii="Arial" w:eastAsia="Arial" w:hAnsi="Arial" w:cs="Arial"/>
           <w:color w:val="000000"/>
         </w:rPr>
-        <w:t xml:space="preserve">Domain Class Diagram Modeling Standards and Guidelines, </w:t>
+        <w:t>Domain</w:t>
+      </w:r>
+      <w:proofErr w:type="spellEnd"/>
+      <w:r>
+        <w:rPr>
+          <w:rFonts w:ascii="Arial" w:eastAsia="Arial" w:hAnsi="Arial" w:cs="Arial"/>
+          <w:color w:val="000000"/>
+        </w:rPr>
+        <w:t xml:space="preserve"> </w:t>
+      </w:r>
+      <w:proofErr w:type="spellStart"/>
+      <w:r>
+        <w:rPr>
+          <w:rFonts w:ascii="Arial" w:eastAsia="Arial" w:hAnsi="Arial" w:cs="Arial"/>
+          <w:color w:val="000000"/>
+        </w:rPr>
+        <w:t>Class</w:t>
+      </w:r>
+      <w:proofErr w:type="spellEnd"/>
+      <w:r>
+        <w:rPr>
+          <w:rFonts w:ascii="Arial" w:eastAsia="Arial" w:hAnsi="Arial" w:cs="Arial"/>
+          <w:color w:val="000000"/>
+        </w:rPr>
+        <w:t xml:space="preserve"> </w:t>
+      </w:r>
+      <w:proofErr w:type="spellStart"/>
+      <w:r>
+        <w:rPr>
+          <w:rFonts w:ascii="Arial" w:eastAsia="Arial" w:hAnsi="Arial" w:cs="Arial"/>
+          <w:color w:val="000000"/>
+        </w:rPr>
+        <w:t>Diagram</w:t>
+      </w:r>
+      <w:proofErr w:type="spellEnd"/>
+      <w:r>
+        <w:rPr>
+          <w:rFonts w:ascii="Arial" w:eastAsia="Arial" w:hAnsi="Arial" w:cs="Arial"/>
+          <w:color w:val="000000"/>
+        </w:rPr>
+        <w:t xml:space="preserve"> </w:t>
+      </w:r>
+      <w:proofErr w:type="spellStart"/>
+      <w:r>
+        <w:rPr>
+          <w:rFonts w:ascii="Arial" w:eastAsia="Arial" w:hAnsi="Arial" w:cs="Arial"/>
+          <w:color w:val="000000"/>
+        </w:rPr>
+        <w:t>Modeling</w:t>
+      </w:r>
+      <w:proofErr w:type="spellEnd"/>
+      <w:r>
+        <w:rPr>
+          <w:rFonts w:ascii="Arial" w:eastAsia="Arial" w:hAnsi="Arial" w:cs="Arial"/>
+          <w:color w:val="000000"/>
+        </w:rPr>
+        <w:t xml:space="preserve"> </w:t>
+      </w:r>
+      <w:proofErr w:type="spellStart"/>
+      <w:r>
+        <w:rPr>
+          <w:rFonts w:ascii="Arial" w:eastAsia="Arial" w:hAnsi="Arial" w:cs="Arial"/>
+          <w:color w:val="000000"/>
+        </w:rPr>
+        <w:t>Standards</w:t>
+      </w:r>
+      <w:proofErr w:type="spellEnd"/>
+      <w:r>
+        <w:rPr>
+          <w:rFonts w:ascii="Arial" w:eastAsia="Arial" w:hAnsi="Arial" w:cs="Arial"/>
+          <w:color w:val="000000"/>
+        </w:rPr>
+        <w:t xml:space="preserve"> </w:t>
+      </w:r>
+      <w:proofErr w:type="spellStart"/>
+      <w:r>
+        <w:rPr>
+          <w:rFonts w:ascii="Arial" w:eastAsia="Arial" w:hAnsi="Arial" w:cs="Arial"/>
+          <w:color w:val="000000"/>
+        </w:rPr>
+        <w:t>and</w:t>
+      </w:r>
+      <w:proofErr w:type="spellEnd"/>
+      <w:r>
+        <w:rPr>
+          <w:rFonts w:ascii="Arial" w:eastAsia="Arial" w:hAnsi="Arial" w:cs="Arial"/>
+          <w:color w:val="000000"/>
+        </w:rPr>
+        <w:t xml:space="preserve"> </w:t>
+      </w:r>
+      <w:proofErr w:type="spellStart"/>
+      <w:r>
+        <w:rPr>
+          <w:rFonts w:ascii="Arial" w:eastAsia="Arial" w:hAnsi="Arial" w:cs="Arial"/>
+          <w:color w:val="000000"/>
+        </w:rPr>
+        <w:t>Guidelines</w:t>
+      </w:r>
+      <w:proofErr w:type="spellEnd"/>
+      <w:r>
+        <w:rPr>
+          <w:rFonts w:ascii="Arial" w:eastAsia="Arial" w:hAnsi="Arial" w:cs="Arial"/>
+          <w:color w:val="000000"/>
+        </w:rPr>
+        <w:t xml:space="preserve">, </w:t>
       </w:r>
       <w:hyperlink r:id="rId32">
         <w:r>
@@ -17408,12 +18964,37 @@
       </w:pPr>
       <w:bookmarkStart w:id="59" w:name="3l18frh" w:colFirst="0" w:colLast="0"/>
       <w:bookmarkEnd w:id="59"/>
+      <w:proofErr w:type="spellStart"/>
       <w:r>
         <w:rPr>
           <w:rFonts w:ascii="Arial" w:eastAsia="Arial" w:hAnsi="Arial" w:cs="Arial"/>
           <w:color w:val="000000"/>
         </w:rPr>
-        <w:t xml:space="preserve">Astah Community, </w:t>
+        <w:t>Astah</w:t>
+      </w:r>
+      <w:proofErr w:type="spellEnd"/>
+      <w:r>
+        <w:rPr>
+          <w:rFonts w:ascii="Arial" w:eastAsia="Arial" w:hAnsi="Arial" w:cs="Arial"/>
+          <w:color w:val="000000"/>
+        </w:rPr>
+        <w:t xml:space="preserve"> </w:t>
+      </w:r>
+      <w:proofErr w:type="spellStart"/>
+      <w:r>
+        <w:rPr>
+          <w:rFonts w:ascii="Arial" w:eastAsia="Arial" w:hAnsi="Arial" w:cs="Arial"/>
+          <w:color w:val="000000"/>
+        </w:rPr>
+        <w:t>Community</w:t>
+      </w:r>
+      <w:proofErr w:type="spellEnd"/>
+      <w:r>
+        <w:rPr>
+          <w:rFonts w:ascii="Arial" w:eastAsia="Arial" w:hAnsi="Arial" w:cs="Arial"/>
+          <w:color w:val="000000"/>
+        </w:rPr>
+        <w:t xml:space="preserve">, </w:t>
       </w:r>
       <w:hyperlink r:id="rId33">
         <w:r>
@@ -17847,6 +19428,7 @@
           <w:docPartUnique/>
         </w:docPartObj>
       </w:sdtPr>
+      <w:sdtEndPr/>
       <w:sdtContent>
         <w:p>
           <w:pPr>
@@ -18174,6 +19756,7 @@
           <w:docPartUnique/>
         </w:docPartObj>
       </w:sdtPr>
+      <w:sdtEndPr/>
       <w:sdtContent>
         <w:p>
           <w:pPr>
@@ -18299,6 +19882,7 @@
           <w:docPartUnique/>
         </w:docPartObj>
       </w:sdtPr>
+      <w:sdtEndPr/>
       <w:sdtContent>
         <w:p>
           <w:pPr>
@@ -18389,6 +19973,7 @@
           <w:docPartUnique/>
         </w:docPartObj>
       </w:sdtPr>
+      <w:sdtEndPr/>
       <w:sdtContent>
         <w:p>
           <w:pPr>
@@ -18552,7 +20137,23 @@
     </w:p>
     <w:p>
       <w:r>
-        <w:t>Četvrti sastanak. Dogovorena podjela poslova (Front-end, Back-end), dodaci A-D, dodatno uređivanje dokumentacije.</w:t>
+        <w:t>Četvrti sastanak. Dogovorena podjela poslova (Front-</w:t>
+      </w:r>
+      <w:proofErr w:type="spellStart"/>
+      <w:r>
+        <w:t>end</w:t>
+      </w:r>
+      <w:proofErr w:type="spellEnd"/>
+      <w:r>
+        <w:t xml:space="preserve">, </w:t>
+      </w:r>
+      <w:proofErr w:type="spellStart"/>
+      <w:r>
+        <w:t>Back-end</w:t>
+      </w:r>
+      <w:proofErr w:type="spellEnd"/>
+      <w:r>
+        <w:t>), dodaci A-D, dodatno uređivanje dokumentacije.</w:t>
       </w:r>
     </w:p>
     <w:p>
@@ -18730,7 +20331,27 @@
                 <w:sz w:val="20"/>
                 <w:szCs w:val="20"/>
               </w:rPr>
-              <w:t>Hrvoje Ditrih (voditelj)</w:t>
+              <w:t xml:space="preserve">Hrvoje </w:t>
+            </w:r>
+            <w:proofErr w:type="spellStart"/>
+            <w:r>
+              <w:rPr>
+                <w:rFonts w:ascii="Arial" w:eastAsia="Arial" w:hAnsi="Arial" w:cs="Arial"/>
+                <w:color w:val="000000"/>
+                <w:sz w:val="20"/>
+                <w:szCs w:val="20"/>
+              </w:rPr>
+              <w:t>Ditrih</w:t>
+            </w:r>
+            <w:proofErr w:type="spellEnd"/>
+            <w:r>
+              <w:rPr>
+                <w:rFonts w:ascii="Arial" w:eastAsia="Arial" w:hAnsi="Arial" w:cs="Arial"/>
+                <w:color w:val="000000"/>
+                <w:sz w:val="20"/>
+                <w:szCs w:val="20"/>
+              </w:rPr>
+              <w:t xml:space="preserve"> (voditelj)</w:t>
             </w:r>
           </w:p>
         </w:tc>
@@ -18770,8 +20391,19 @@
                 <w:sz w:val="20"/>
                 <w:szCs w:val="20"/>
               </w:rPr>
-              <w:t>Nikolina Bilanović</w:t>
-            </w:r>
+              <w:t xml:space="preserve">Nikolina </w:t>
+            </w:r>
+            <w:proofErr w:type="spellStart"/>
+            <w:r>
+              <w:rPr>
+                <w:rFonts w:ascii="Arial" w:eastAsia="Arial" w:hAnsi="Arial" w:cs="Arial"/>
+                <w:color w:val="000000"/>
+                <w:sz w:val="20"/>
+                <w:szCs w:val="20"/>
+              </w:rPr>
+              <w:t>Bilanović</w:t>
+            </w:r>
+            <w:proofErr w:type="spellEnd"/>
           </w:p>
         </w:tc>
         <w:tc>
@@ -18850,8 +20482,19 @@
                 <w:sz w:val="20"/>
                 <w:szCs w:val="20"/>
               </w:rPr>
-              <w:t>Martin Požeg</w:t>
-            </w:r>
+              <w:t xml:space="preserve">Martin </w:t>
+            </w:r>
+            <w:proofErr w:type="spellStart"/>
+            <w:r>
+              <w:rPr>
+                <w:rFonts w:ascii="Arial" w:eastAsia="Arial" w:hAnsi="Arial" w:cs="Arial"/>
+                <w:color w:val="000000"/>
+                <w:sz w:val="20"/>
+                <w:szCs w:val="20"/>
+              </w:rPr>
+              <w:t>Požeg</w:t>
+            </w:r>
+            <w:proofErr w:type="spellEnd"/>
           </w:p>
         </w:tc>
         <w:tc>
@@ -18890,8 +20533,19 @@
                 <w:sz w:val="20"/>
                 <w:szCs w:val="20"/>
               </w:rPr>
-              <w:t>Damjan Hudiček</w:t>
-            </w:r>
+              <w:t xml:space="preserve">Damjan </w:t>
+            </w:r>
+            <w:proofErr w:type="spellStart"/>
+            <w:r>
+              <w:rPr>
+                <w:rFonts w:ascii="Arial" w:eastAsia="Arial" w:hAnsi="Arial" w:cs="Arial"/>
+                <w:color w:val="000000"/>
+                <w:sz w:val="20"/>
+                <w:szCs w:val="20"/>
+              </w:rPr>
+              <w:t>Hudiček</w:t>
+            </w:r>
+            <w:proofErr w:type="spellEnd"/>
           </w:p>
         </w:tc>
         <w:tc>
@@ -18929,8 +20583,19 @@
                 <w:sz w:val="20"/>
                 <w:szCs w:val="20"/>
               </w:rPr>
-              <w:t>Silvije Škudar</w:t>
-            </w:r>
+              <w:t xml:space="preserve">Silvije </w:t>
+            </w:r>
+            <w:proofErr w:type="spellStart"/>
+            <w:r>
+              <w:rPr>
+                <w:rFonts w:ascii="Arial" w:eastAsia="Arial" w:hAnsi="Arial" w:cs="Arial"/>
+                <w:color w:val="000000"/>
+                <w:sz w:val="20"/>
+                <w:szCs w:val="20"/>
+              </w:rPr>
+              <w:t>Škudar</w:t>
+            </w:r>
+            <w:proofErr w:type="spellEnd"/>
           </w:p>
         </w:tc>
       </w:tr>
@@ -24421,8 +26086,30 @@
         <w:rPr>
           <w:color w:val="000000"/>
         </w:rPr>
-        <w:t>Učenje tehnologija: Java Spring, Bootstrap</w:t>
-      </w:r>
+        <w:t xml:space="preserve">Učenje tehnologija: Java </w:t>
+      </w:r>
+      <w:proofErr w:type="spellStart"/>
+      <w:r>
+        <w:rPr>
+          <w:color w:val="000000"/>
+        </w:rPr>
+        <w:t>Spring</w:t>
+      </w:r>
+      <w:proofErr w:type="spellEnd"/>
+      <w:r>
+        <w:rPr>
+          <w:color w:val="000000"/>
+        </w:rPr>
+        <w:t xml:space="preserve">, </w:t>
+      </w:r>
+      <w:proofErr w:type="spellStart"/>
+      <w:r>
+        <w:rPr>
+          <w:color w:val="000000"/>
+        </w:rPr>
+        <w:t>Bootstrap</w:t>
+      </w:r>
+      <w:proofErr w:type="spellEnd"/>
     </w:p>
     <w:p>
       <w:pPr>
@@ -24540,6 +26227,7 @@
         <w:color w:val="000000"/>
       </w:rPr>
     </w:pPr>
+    <w:proofErr w:type="spellStart"/>
     <w:r>
       <w:rPr>
         <w:rFonts w:ascii="Arial" w:eastAsia="Arial" w:hAnsi="Arial" w:cs="Arial"/>
@@ -24550,6 +26238,7 @@
       </w:rPr>
       <w:t>ferovci</w:t>
     </w:r>
+    <w:proofErr w:type="spellEnd"/>
     <w:r>
       <w:rPr>
         <w:rFonts w:ascii="Arial" w:eastAsia="Arial" w:hAnsi="Arial" w:cs="Arial"/>
@@ -24592,7 +26281,7 @@
         <w:noProof/>
         <w:color w:val="000000"/>
       </w:rPr>
-      <w:t>1</w:t>
+      <w:t>36</w:t>
     </w:r>
     <w:r>
       <w:rPr>
@@ -24657,7 +26346,27 @@
         <w:sz w:val="20"/>
         <w:szCs w:val="20"/>
       </w:rPr>
-      <w:t>24. November 2018.</w:t>
+      <w:t xml:space="preserve">24. </w:t>
+    </w:r>
+    <w:proofErr w:type="spellStart"/>
+    <w:r>
+      <w:rPr>
+        <w:rFonts w:ascii="Arial" w:eastAsia="Arial" w:hAnsi="Arial" w:cs="Arial"/>
+        <w:color w:val="000000"/>
+        <w:sz w:val="20"/>
+        <w:szCs w:val="20"/>
+      </w:rPr>
+      <w:t>November</w:t>
+    </w:r>
+    <w:proofErr w:type="spellEnd"/>
+    <w:r>
+      <w:rPr>
+        <w:rFonts w:ascii="Arial" w:eastAsia="Arial" w:hAnsi="Arial" w:cs="Arial"/>
+        <w:color w:val="000000"/>
+        <w:sz w:val="20"/>
+        <w:szCs w:val="20"/>
+      </w:rPr>
+      <w:t xml:space="preserve"> 2018.</w:t>
     </w:r>
     <w:r>
       <w:rPr>
@@ -24797,8 +26506,18 @@
         <w:szCs w:val="18"/>
       </w:rPr>
       <w:tab/>
+    </w:r>
+    <w:proofErr w:type="spellStart"/>
+    <w:r>
+      <w:rPr>
+        <w:rFonts w:ascii="Arial" w:eastAsia="Arial" w:hAnsi="Arial" w:cs="Arial"/>
+        <w:color w:val="000000"/>
+        <w:sz w:val="18"/>
+        <w:szCs w:val="18"/>
+      </w:rPr>
       <w:t>ParkirajMe</w:t>
     </w:r>
+    <w:proofErr w:type="spellEnd"/>
     <w:r>
       <w:rPr>
         <w:noProof/>
@@ -28349,7 +30068,7 @@
 </file>
 
 <file path=customXml/itemProps1.xml><?xml version="1.0" encoding="utf-8"?>
-<ds:datastoreItem xmlns:ds="http://schemas.openxmlformats.org/officeDocument/2006/customXml" ds:itemID="{0B36D668-201B-45A9-848D-E4FA51484C83}">
+<ds:datastoreItem xmlns:ds="http://schemas.openxmlformats.org/officeDocument/2006/customXml" ds:itemID="{E846BFFC-1EC8-4AE4-95BD-67B117111744}">
   <ds:schemaRefs>
     <ds:schemaRef ds:uri="http://schemas.openxmlformats.org/officeDocument/2006/bibliography"/>
   </ds:schemaRefs>

</xml_diff>

<commit_message>
tockice u dodatku A maknute
</commit_message>
<xml_diff>
--- a/Dokumentacija_v1.0.docx
+++ b/Dokumentacija_v1.0.docx
@@ -595,75 +595,96 @@
     </w:p>
     <w:p>
       <w:pPr>
-        <w:keepNext/>
-        <w:pBdr>
-          <w:top w:val="nil"/>
-          <w:left w:val="nil"/>
-          <w:bottom w:val="nil"/>
-          <w:right w:val="nil"/>
-          <w:between w:val="nil"/>
-        </w:pBdr>
-        <w:spacing w:before="240" w:after="120"/>
-        <w:rPr>
-          <w:rFonts w:ascii="Arial" w:eastAsia="Arial" w:hAnsi="Arial" w:cs="Arial"/>
-          <w:color w:val="000000"/>
-          <w:sz w:val="28"/>
-          <w:szCs w:val="28"/>
-          <w:u w:val="single"/>
-        </w:rPr>
-      </w:pPr>
-      <w:r>
-        <w:rPr>
-          <w:rFonts w:ascii="Arial" w:eastAsia="Arial" w:hAnsi="Arial" w:cs="Arial"/>
-          <w:color w:val="000000"/>
-          <w:sz w:val="28"/>
-          <w:szCs w:val="28"/>
-          <w:u w:val="single"/>
-        </w:rPr>
-        <w:lastRenderedPageBreak/>
-        <w:t>Sadržaj</w:t>
-      </w:r>
-    </w:p>
-    <w:p>
-      <w:pPr>
         <w:spacing w:line="360" w:lineRule="auto"/>
       </w:pPr>
     </w:p>
     <w:sdt>
       <w:sdtPr>
-        <w:id w:val="1849597772"/>
+        <w:id w:val="-383488663"/>
         <w:docPartObj>
           <w:docPartGallery w:val="Table of Contents"/>
           <w:docPartUnique/>
         </w:docPartObj>
       </w:sdtPr>
-      <w:sdtEndPr/>
+      <w:sdtEndPr>
+        <w:rPr>
+          <w:b/>
+          <w:bCs/>
+        </w:rPr>
+      </w:sdtEndPr>
       <w:sdtContent>
+        <w:p>
+          <w:pPr>
+            <w:keepNext/>
+            <w:pBdr>
+              <w:top w:val="nil"/>
+              <w:left w:val="nil"/>
+              <w:bottom w:val="nil"/>
+              <w:right w:val="nil"/>
+              <w:between w:val="nil"/>
+            </w:pBdr>
+            <w:spacing w:before="240" w:after="120"/>
+            <w:rPr>
+              <w:rFonts w:ascii="Arial" w:eastAsia="Arial" w:hAnsi="Arial" w:cs="Arial"/>
+              <w:color w:val="000000"/>
+              <w:sz w:val="28"/>
+              <w:szCs w:val="28"/>
+              <w:u w:val="single"/>
+            </w:rPr>
+          </w:pPr>
+          <w:r>
+            <w:rPr>
+              <w:rFonts w:ascii="Arial" w:eastAsia="Arial" w:hAnsi="Arial" w:cs="Arial"/>
+              <w:color w:val="000000"/>
+              <w:sz w:val="28"/>
+              <w:szCs w:val="28"/>
+              <w:u w:val="single"/>
+            </w:rPr>
+            <w:t>Sadržaj</w:t>
+          </w:r>
+        </w:p>
+        <w:p>
+          <w:pPr>
+            <w:pStyle w:val="TOCHeading"/>
+          </w:pPr>
+        </w:p>
         <w:p>
           <w:pPr>
             <w:pStyle w:val="TOC1"/>
             <w:tabs>
               <w:tab w:val="left" w:pos="440"/>
-              <w:tab w:val="right" w:pos="9062"/>
+              <w:tab w:val="right" w:leader="dot" w:pos="9062"/>
             </w:tabs>
             <w:rPr>
               <w:rFonts w:asciiTheme="minorHAnsi" w:eastAsiaTheme="minorEastAsia" w:hAnsiTheme="minorHAnsi" w:cstheme="minorBidi"/>
               <w:noProof/>
               <w:sz w:val="22"/>
               <w:szCs w:val="22"/>
-              <w:lang w:val="en-US"/>
+              <w:lang w:eastAsia="hr-HR"/>
             </w:rPr>
           </w:pPr>
           <w:r>
+            <w:rPr>
+              <w:b/>
+              <w:bCs/>
+            </w:rPr>
             <w:fldChar w:fldCharType="begin"/>
           </w:r>
           <w:r>
-            <w:instrText xml:space="preserve"> TOC \h \u \z </w:instrText>
+            <w:rPr>
+              <w:b/>
+              <w:bCs/>
+            </w:rPr>
+            <w:instrText xml:space="preserve"> TOC \o "1-3" \h \z \u </w:instrText>
           </w:r>
           <w:r>
+            <w:rPr>
+              <w:b/>
+              <w:bCs/>
+            </w:rPr>
             <w:fldChar w:fldCharType="separate"/>
           </w:r>
-          <w:hyperlink w:anchor="_Toc531175010" w:history="1">
+          <w:hyperlink w:anchor="_Toc531179910" w:history="1">
             <w:r>
               <w:rPr>
                 <w:rStyle w:val="Hyperlink"/>
@@ -677,7 +698,7 @@
                 <w:noProof/>
                 <w:sz w:val="22"/>
                 <w:szCs w:val="22"/>
-                <w:lang w:val="en-US"/>
+                <w:lang w:eastAsia="hr-HR"/>
               </w:rPr>
               <w:tab/>
             </w:r>
@@ -707,7 +728,7 @@
                 <w:noProof/>
                 <w:webHidden/>
               </w:rPr>
-              <w:instrText xml:space="preserve"> PAGEREF _Toc531175010 \h </w:instrText>
+              <w:instrText xml:space="preserve"> PAGEREF _Toc531179910 \h </w:instrText>
             </w:r>
             <w:r>
               <w:rPr>
@@ -743,17 +764,17 @@
             <w:pStyle w:val="TOC1"/>
             <w:tabs>
               <w:tab w:val="left" w:pos="440"/>
-              <w:tab w:val="right" w:pos="9062"/>
+              <w:tab w:val="right" w:leader="dot" w:pos="9062"/>
             </w:tabs>
             <w:rPr>
               <w:rFonts w:asciiTheme="minorHAnsi" w:eastAsiaTheme="minorEastAsia" w:hAnsiTheme="minorHAnsi" w:cstheme="minorBidi"/>
               <w:noProof/>
               <w:sz w:val="22"/>
               <w:szCs w:val="22"/>
-              <w:lang w:val="en-US"/>
+              <w:lang w:eastAsia="hr-HR"/>
             </w:rPr>
           </w:pPr>
-          <w:hyperlink w:anchor="_Toc531175011" w:history="1">
+          <w:hyperlink w:anchor="_Toc531179911" w:history="1">
             <w:r>
               <w:rPr>
                 <w:rStyle w:val="Hyperlink"/>
@@ -767,7 +788,7 @@
                 <w:noProof/>
                 <w:sz w:val="22"/>
                 <w:szCs w:val="22"/>
-                <w:lang w:val="en-US"/>
+                <w:lang w:eastAsia="hr-HR"/>
               </w:rPr>
               <w:tab/>
             </w:r>
@@ -797,7 +818,7 @@
                 <w:noProof/>
                 <w:webHidden/>
               </w:rPr>
-              <w:instrText xml:space="preserve"> PAGEREF _Toc531175011 \h </w:instrText>
+              <w:instrText xml:space="preserve"> PAGEREF _Toc531179911 \h </w:instrText>
             </w:r>
             <w:r>
               <w:rPr>
@@ -833,17 +854,17 @@
             <w:pStyle w:val="TOC1"/>
             <w:tabs>
               <w:tab w:val="left" w:pos="440"/>
-              <w:tab w:val="right" w:pos="9062"/>
+              <w:tab w:val="right" w:leader="dot" w:pos="9062"/>
             </w:tabs>
             <w:rPr>
               <w:rFonts w:asciiTheme="minorHAnsi" w:eastAsiaTheme="minorEastAsia" w:hAnsiTheme="minorHAnsi" w:cstheme="minorBidi"/>
               <w:noProof/>
               <w:sz w:val="22"/>
               <w:szCs w:val="22"/>
-              <w:lang w:val="en-US"/>
+              <w:lang w:eastAsia="hr-HR"/>
             </w:rPr>
           </w:pPr>
-          <w:hyperlink w:anchor="_Toc531175012" w:history="1">
+          <w:hyperlink w:anchor="_Toc531179912" w:history="1">
             <w:r>
               <w:rPr>
                 <w:rStyle w:val="Hyperlink"/>
@@ -857,7 +878,7 @@
                 <w:noProof/>
                 <w:sz w:val="22"/>
                 <w:szCs w:val="22"/>
-                <w:lang w:val="en-US"/>
+                <w:lang w:eastAsia="hr-HR"/>
               </w:rPr>
               <w:tab/>
             </w:r>
@@ -887,7 +908,7 @@
                 <w:noProof/>
                 <w:webHidden/>
               </w:rPr>
-              <w:instrText xml:space="preserve"> PAGEREF _Toc531175012 \h </w:instrText>
+              <w:instrText xml:space="preserve"> PAGEREF _Toc531179912 \h </w:instrText>
             </w:r>
             <w:r>
               <w:rPr>
@@ -923,17 +944,17 @@
             <w:pStyle w:val="TOC1"/>
             <w:tabs>
               <w:tab w:val="left" w:pos="440"/>
-              <w:tab w:val="right" w:pos="9062"/>
+              <w:tab w:val="right" w:leader="dot" w:pos="9062"/>
             </w:tabs>
             <w:rPr>
               <w:rFonts w:asciiTheme="minorHAnsi" w:eastAsiaTheme="minorEastAsia" w:hAnsiTheme="minorHAnsi" w:cstheme="minorBidi"/>
               <w:noProof/>
               <w:sz w:val="22"/>
               <w:szCs w:val="22"/>
-              <w:lang w:val="en-US"/>
+              <w:lang w:eastAsia="hr-HR"/>
             </w:rPr>
           </w:pPr>
-          <w:hyperlink w:anchor="_Toc531175013" w:history="1">
+          <w:hyperlink w:anchor="_Toc531179913" w:history="1">
             <w:r>
               <w:rPr>
                 <w:rStyle w:val="Hyperlink"/>
@@ -947,7 +968,7 @@
                 <w:noProof/>
                 <w:sz w:val="22"/>
                 <w:szCs w:val="22"/>
-                <w:lang w:val="en-US"/>
+                <w:lang w:eastAsia="hr-HR"/>
               </w:rPr>
               <w:tab/>
             </w:r>
@@ -977,7 +998,7 @@
                 <w:noProof/>
                 <w:webHidden/>
               </w:rPr>
-              <w:instrText xml:space="preserve"> PAGEREF _Toc531175013 \h </w:instrText>
+              <w:instrText xml:space="preserve"> PAGEREF _Toc531179913 \h </w:instrText>
             </w:r>
             <w:r>
               <w:rPr>
@@ -1013,17 +1034,17 @@
             <w:pStyle w:val="TOC2"/>
             <w:tabs>
               <w:tab w:val="left" w:pos="880"/>
-              <w:tab w:val="right" w:pos="9062"/>
+              <w:tab w:val="right" w:leader="dot" w:pos="9062"/>
             </w:tabs>
             <w:rPr>
               <w:rFonts w:asciiTheme="minorHAnsi" w:eastAsiaTheme="minorEastAsia" w:hAnsiTheme="minorHAnsi" w:cstheme="minorBidi"/>
               <w:noProof/>
               <w:sz w:val="22"/>
               <w:szCs w:val="22"/>
-              <w:lang w:val="en-US"/>
+              <w:lang w:eastAsia="hr-HR"/>
             </w:rPr>
           </w:pPr>
-          <w:hyperlink w:anchor="_Toc531175014" w:history="1">
+          <w:hyperlink w:anchor="_Toc531179914" w:history="1">
             <w:r>
               <w:rPr>
                 <w:rStyle w:val="Hyperlink"/>
@@ -1037,7 +1058,7 @@
                 <w:noProof/>
                 <w:sz w:val="22"/>
                 <w:szCs w:val="22"/>
-                <w:lang w:val="en-US"/>
+                <w:lang w:eastAsia="hr-HR"/>
               </w:rPr>
               <w:tab/>
             </w:r>
@@ -1067,7 +1088,7 @@
                 <w:noProof/>
                 <w:webHidden/>
               </w:rPr>
-              <w:instrText xml:space="preserve"> PAGEREF _Toc531175014 \h </w:instrText>
+              <w:instrText xml:space="preserve"> PAGEREF _Toc531179914 \h </w:instrText>
             </w:r>
             <w:r>
               <w:rPr>
@@ -1103,17 +1124,17 @@
             <w:pStyle w:val="TOC2"/>
             <w:tabs>
               <w:tab w:val="left" w:pos="880"/>
-              <w:tab w:val="right" w:pos="9062"/>
+              <w:tab w:val="right" w:leader="dot" w:pos="9062"/>
             </w:tabs>
             <w:rPr>
               <w:rFonts w:asciiTheme="minorHAnsi" w:eastAsiaTheme="minorEastAsia" w:hAnsiTheme="minorHAnsi" w:cstheme="minorBidi"/>
               <w:noProof/>
               <w:sz w:val="22"/>
               <w:szCs w:val="22"/>
-              <w:lang w:val="en-US"/>
+              <w:lang w:eastAsia="hr-HR"/>
             </w:rPr>
           </w:pPr>
-          <w:hyperlink w:anchor="_Toc531175015" w:history="1">
+          <w:hyperlink w:anchor="_Toc531179915" w:history="1">
             <w:r>
               <w:rPr>
                 <w:rStyle w:val="Hyperlink"/>
@@ -1127,7 +1148,7 @@
                 <w:noProof/>
                 <w:sz w:val="22"/>
                 <w:szCs w:val="22"/>
-                <w:lang w:val="en-US"/>
+                <w:lang w:eastAsia="hr-HR"/>
               </w:rPr>
               <w:tab/>
             </w:r>
@@ -1157,7 +1178,7 @@
                 <w:noProof/>
                 <w:webHidden/>
               </w:rPr>
-              <w:instrText xml:space="preserve"> PAGEREF _Toc531175015 \h </w:instrText>
+              <w:instrText xml:space="preserve"> PAGEREF _Toc531179915 \h </w:instrText>
             </w:r>
             <w:r>
               <w:rPr>
@@ -1193,17 +1214,17 @@
             <w:pStyle w:val="TOC2"/>
             <w:tabs>
               <w:tab w:val="left" w:pos="880"/>
-              <w:tab w:val="right" w:pos="9062"/>
+              <w:tab w:val="right" w:leader="dot" w:pos="9062"/>
             </w:tabs>
             <w:rPr>
               <w:rFonts w:asciiTheme="minorHAnsi" w:eastAsiaTheme="minorEastAsia" w:hAnsiTheme="minorHAnsi" w:cstheme="minorBidi"/>
               <w:noProof/>
               <w:sz w:val="22"/>
               <w:szCs w:val="22"/>
-              <w:lang w:val="en-US"/>
+              <w:lang w:eastAsia="hr-HR"/>
             </w:rPr>
           </w:pPr>
-          <w:hyperlink w:anchor="_Toc531175016" w:history="1">
+          <w:hyperlink w:anchor="_Toc531179916" w:history="1">
             <w:r>
               <w:rPr>
                 <w:rStyle w:val="Hyperlink"/>
@@ -1217,7 +1238,7 @@
                 <w:noProof/>
                 <w:sz w:val="22"/>
                 <w:szCs w:val="22"/>
-                <w:lang w:val="en-US"/>
+                <w:lang w:eastAsia="hr-HR"/>
               </w:rPr>
               <w:tab/>
             </w:r>
@@ -1247,7 +1268,7 @@
                 <w:noProof/>
                 <w:webHidden/>
               </w:rPr>
-              <w:instrText xml:space="preserve"> PAGEREF _Toc531175016 \h </w:instrText>
+              <w:instrText xml:space="preserve"> PAGEREF _Toc531179916 \h </w:instrText>
             </w:r>
             <w:r>
               <w:rPr>
@@ -1267,7 +1288,7 @@
                 <w:noProof/>
                 <w:webHidden/>
               </w:rPr>
-              <w:t>17</w:t>
+              <w:t>18</w:t>
             </w:r>
             <w:r>
               <w:rPr>
@@ -1283,17 +1304,17 @@
             <w:pStyle w:val="TOC1"/>
             <w:tabs>
               <w:tab w:val="left" w:pos="440"/>
-              <w:tab w:val="right" w:pos="9062"/>
+              <w:tab w:val="right" w:leader="dot" w:pos="9062"/>
             </w:tabs>
             <w:rPr>
               <w:rFonts w:asciiTheme="minorHAnsi" w:eastAsiaTheme="minorEastAsia" w:hAnsiTheme="minorHAnsi" w:cstheme="minorBidi"/>
               <w:noProof/>
               <w:sz w:val="22"/>
               <w:szCs w:val="22"/>
-              <w:lang w:val="en-US"/>
+              <w:lang w:eastAsia="hr-HR"/>
             </w:rPr>
           </w:pPr>
-          <w:hyperlink w:anchor="_Toc531175017" w:history="1">
+          <w:hyperlink w:anchor="_Toc531179917" w:history="1">
             <w:r>
               <w:rPr>
                 <w:rStyle w:val="Hyperlink"/>
@@ -1307,7 +1328,7 @@
                 <w:noProof/>
                 <w:sz w:val="22"/>
                 <w:szCs w:val="22"/>
-                <w:lang w:val="en-US"/>
+                <w:lang w:eastAsia="hr-HR"/>
               </w:rPr>
               <w:tab/>
             </w:r>
@@ -1337,7 +1358,7 @@
                 <w:noProof/>
                 <w:webHidden/>
               </w:rPr>
-              <w:instrText xml:space="preserve"> PAGEREF _Toc531175017 \h </w:instrText>
+              <w:instrText xml:space="preserve"> PAGEREF _Toc531179917 \h </w:instrText>
             </w:r>
             <w:r>
               <w:rPr>
@@ -1357,7 +1378,7 @@
                 <w:noProof/>
                 <w:webHidden/>
               </w:rPr>
-              <w:t>25</w:t>
+              <w:t>26</w:t>
             </w:r>
             <w:r>
               <w:rPr>
@@ -1373,17 +1394,17 @@
             <w:pStyle w:val="TOC1"/>
             <w:tabs>
               <w:tab w:val="left" w:pos="440"/>
-              <w:tab w:val="right" w:pos="9062"/>
+              <w:tab w:val="right" w:leader="dot" w:pos="9062"/>
             </w:tabs>
             <w:rPr>
               <w:rFonts w:asciiTheme="minorHAnsi" w:eastAsiaTheme="minorEastAsia" w:hAnsiTheme="minorHAnsi" w:cstheme="minorBidi"/>
               <w:noProof/>
               <w:sz w:val="22"/>
               <w:szCs w:val="22"/>
-              <w:lang w:val="en-US"/>
+              <w:lang w:eastAsia="hr-HR"/>
             </w:rPr>
           </w:pPr>
-          <w:hyperlink w:anchor="_Toc531175018" w:history="1">
+          <w:hyperlink w:anchor="_Toc531179918" w:history="1">
             <w:r>
               <w:rPr>
                 <w:rStyle w:val="Hyperlink"/>
@@ -1397,7 +1418,7 @@
                 <w:noProof/>
                 <w:sz w:val="22"/>
                 <w:szCs w:val="22"/>
-                <w:lang w:val="en-US"/>
+                <w:lang w:eastAsia="hr-HR"/>
               </w:rPr>
               <w:tab/>
             </w:r>
@@ -1427,7 +1448,7 @@
                 <w:noProof/>
                 <w:webHidden/>
               </w:rPr>
-              <w:instrText xml:space="preserve"> PAGEREF _Toc531175018 \h </w:instrText>
+              <w:instrText xml:space="preserve"> PAGEREF _Toc531179918 \h </w:instrText>
             </w:r>
             <w:r>
               <w:rPr>
@@ -1447,7 +1468,7 @@
                 <w:noProof/>
                 <w:webHidden/>
               </w:rPr>
-              <w:t>26</w:t>
+              <w:t>27</w:t>
             </w:r>
             <w:r>
               <w:rPr>
@@ -1463,17 +1484,17 @@
             <w:pStyle w:val="TOC2"/>
             <w:tabs>
               <w:tab w:val="left" w:pos="880"/>
-              <w:tab w:val="right" w:pos="9062"/>
+              <w:tab w:val="right" w:leader="dot" w:pos="9062"/>
             </w:tabs>
             <w:rPr>
               <w:rFonts w:asciiTheme="minorHAnsi" w:eastAsiaTheme="minorEastAsia" w:hAnsiTheme="minorHAnsi" w:cstheme="minorBidi"/>
               <w:noProof/>
               <w:sz w:val="22"/>
               <w:szCs w:val="22"/>
-              <w:lang w:val="en-US"/>
+              <w:lang w:eastAsia="hr-HR"/>
             </w:rPr>
           </w:pPr>
-          <w:hyperlink w:anchor="_Toc531175019" w:history="1">
+          <w:hyperlink w:anchor="_Toc531179919" w:history="1">
             <w:r>
               <w:rPr>
                 <w:rStyle w:val="Hyperlink"/>
@@ -1487,7 +1508,7 @@
                 <w:noProof/>
                 <w:sz w:val="22"/>
                 <w:szCs w:val="22"/>
-                <w:lang w:val="en-US"/>
+                <w:lang w:eastAsia="hr-HR"/>
               </w:rPr>
               <w:tab/>
             </w:r>
@@ -1517,7 +1538,7 @@
                 <w:noProof/>
                 <w:webHidden/>
               </w:rPr>
-              <w:instrText xml:space="preserve"> PAGEREF _Toc531175019 \h </w:instrText>
+              <w:instrText xml:space="preserve"> PAGEREF _Toc531179919 \h </w:instrText>
             </w:r>
             <w:r>
               <w:rPr>
@@ -1537,7 +1558,7 @@
                 <w:noProof/>
                 <w:webHidden/>
               </w:rPr>
-              <w:t>26</w:t>
+              <w:t>27</w:t>
             </w:r>
             <w:r>
               <w:rPr>
@@ -1553,17 +1574,17 @@
             <w:pStyle w:val="TOC2"/>
             <w:tabs>
               <w:tab w:val="left" w:pos="880"/>
-              <w:tab w:val="right" w:pos="9062"/>
+              <w:tab w:val="right" w:leader="dot" w:pos="9062"/>
             </w:tabs>
             <w:rPr>
               <w:rFonts w:asciiTheme="minorHAnsi" w:eastAsiaTheme="minorEastAsia" w:hAnsiTheme="minorHAnsi" w:cstheme="minorBidi"/>
               <w:noProof/>
               <w:sz w:val="22"/>
               <w:szCs w:val="22"/>
-              <w:lang w:val="en-US"/>
+              <w:lang w:eastAsia="hr-HR"/>
             </w:rPr>
           </w:pPr>
-          <w:hyperlink w:anchor="_Toc531175020" w:history="1">
+          <w:hyperlink w:anchor="_Toc531179920" w:history="1">
             <w:r>
               <w:rPr>
                 <w:rStyle w:val="Hyperlink"/>
@@ -1577,7 +1598,7 @@
                 <w:noProof/>
                 <w:sz w:val="22"/>
                 <w:szCs w:val="22"/>
-                <w:lang w:val="en-US"/>
+                <w:lang w:eastAsia="hr-HR"/>
               </w:rPr>
               <w:tab/>
             </w:r>
@@ -1607,7 +1628,7 @@
                 <w:noProof/>
                 <w:webHidden/>
               </w:rPr>
-              <w:instrText xml:space="preserve"> PAGEREF _Toc531175020 \h </w:instrText>
+              <w:instrText xml:space="preserve"> PAGEREF _Toc531179920 \h </w:instrText>
             </w:r>
             <w:r>
               <w:rPr>
@@ -1627,7 +1648,7 @@
                 <w:noProof/>
                 <w:webHidden/>
               </w:rPr>
-              <w:t>28</w:t>
+              <w:t>29</w:t>
             </w:r>
             <w:r>
               <w:rPr>
@@ -1643,17 +1664,17 @@
             <w:pStyle w:val="TOC2"/>
             <w:tabs>
               <w:tab w:val="left" w:pos="880"/>
-              <w:tab w:val="right" w:pos="9062"/>
+              <w:tab w:val="right" w:leader="dot" w:pos="9062"/>
             </w:tabs>
             <w:rPr>
               <w:rFonts w:asciiTheme="minorHAnsi" w:eastAsiaTheme="minorEastAsia" w:hAnsiTheme="minorHAnsi" w:cstheme="minorBidi"/>
               <w:noProof/>
               <w:sz w:val="22"/>
               <w:szCs w:val="22"/>
-              <w:lang w:val="en-US"/>
+              <w:lang w:eastAsia="hr-HR"/>
             </w:rPr>
           </w:pPr>
-          <w:hyperlink w:anchor="_Toc531175021" w:history="1">
+          <w:hyperlink w:anchor="_Toc531179921" w:history="1">
             <w:r>
               <w:rPr>
                 <w:rStyle w:val="Hyperlink"/>
@@ -1667,7 +1688,7 @@
                 <w:noProof/>
                 <w:sz w:val="22"/>
                 <w:szCs w:val="22"/>
-                <w:lang w:val="en-US"/>
+                <w:lang w:eastAsia="hr-HR"/>
               </w:rPr>
               <w:tab/>
             </w:r>
@@ -1697,7 +1718,7 @@
                 <w:noProof/>
                 <w:webHidden/>
               </w:rPr>
-              <w:instrText xml:space="preserve"> PAGEREF _Toc531175021 \h </w:instrText>
+              <w:instrText xml:space="preserve"> PAGEREF _Toc531179921 \h </w:instrText>
             </w:r>
             <w:r>
               <w:rPr>
@@ -1717,7 +1738,7 @@
                 <w:noProof/>
                 <w:webHidden/>
               </w:rPr>
-              <w:t>31</w:t>
+              <w:t>32</w:t>
             </w:r>
             <w:r>
               <w:rPr>
@@ -1733,17 +1754,17 @@
             <w:pStyle w:val="TOC2"/>
             <w:tabs>
               <w:tab w:val="left" w:pos="880"/>
-              <w:tab w:val="right" w:pos="9062"/>
+              <w:tab w:val="right" w:leader="dot" w:pos="9062"/>
             </w:tabs>
             <w:rPr>
               <w:rFonts w:asciiTheme="minorHAnsi" w:eastAsiaTheme="minorEastAsia" w:hAnsiTheme="minorHAnsi" w:cstheme="minorBidi"/>
               <w:noProof/>
               <w:sz w:val="22"/>
               <w:szCs w:val="22"/>
-              <w:lang w:val="en-US"/>
+              <w:lang w:eastAsia="hr-HR"/>
             </w:rPr>
           </w:pPr>
-          <w:hyperlink w:anchor="_Toc531175022" w:history="1">
+          <w:hyperlink w:anchor="_Toc531179922" w:history="1">
             <w:r>
               <w:rPr>
                 <w:rStyle w:val="Hyperlink"/>
@@ -1757,7 +1778,7 @@
                 <w:noProof/>
                 <w:sz w:val="22"/>
                 <w:szCs w:val="22"/>
-                <w:lang w:val="en-US"/>
+                <w:lang w:eastAsia="hr-HR"/>
               </w:rPr>
               <w:tab/>
             </w:r>
@@ -1787,7 +1808,7 @@
                 <w:noProof/>
                 <w:webHidden/>
               </w:rPr>
-              <w:instrText xml:space="preserve"> PAGEREF _Toc531175022 \h </w:instrText>
+              <w:instrText xml:space="preserve"> PAGEREF _Toc531179922 \h </w:instrText>
             </w:r>
             <w:r>
               <w:rPr>
@@ -1807,7 +1828,7 @@
                 <w:noProof/>
                 <w:webHidden/>
               </w:rPr>
-              <w:t>32</w:t>
+              <w:t>33</w:t>
             </w:r>
             <w:r>
               <w:rPr>
@@ -1823,17 +1844,17 @@
             <w:pStyle w:val="TOC1"/>
             <w:tabs>
               <w:tab w:val="left" w:pos="440"/>
-              <w:tab w:val="right" w:pos="9062"/>
+              <w:tab w:val="right" w:leader="dot" w:pos="9062"/>
             </w:tabs>
             <w:rPr>
               <w:rFonts w:asciiTheme="minorHAnsi" w:eastAsiaTheme="minorEastAsia" w:hAnsiTheme="minorHAnsi" w:cstheme="minorBidi"/>
               <w:noProof/>
               <w:sz w:val="22"/>
               <w:szCs w:val="22"/>
-              <w:lang w:val="en-US"/>
+              <w:lang w:eastAsia="hr-HR"/>
             </w:rPr>
           </w:pPr>
-          <w:hyperlink w:anchor="_Toc531175023" w:history="1">
+          <w:hyperlink w:anchor="_Toc531179923" w:history="1">
             <w:r>
               <w:rPr>
                 <w:rStyle w:val="Hyperlink"/>
@@ -1847,7 +1868,7 @@
                 <w:noProof/>
                 <w:sz w:val="22"/>
                 <w:szCs w:val="22"/>
-                <w:lang w:val="en-US"/>
+                <w:lang w:eastAsia="hr-HR"/>
               </w:rPr>
               <w:tab/>
             </w:r>
@@ -1877,7 +1898,7 @@
                 <w:noProof/>
                 <w:webHidden/>
               </w:rPr>
-              <w:instrText xml:space="preserve"> PAGEREF _Toc531175023 \h </w:instrText>
+              <w:instrText xml:space="preserve"> PAGEREF _Toc531179923 \h </w:instrText>
             </w:r>
             <w:r>
               <w:rPr>
@@ -1897,7 +1918,7 @@
                 <w:noProof/>
                 <w:webHidden/>
               </w:rPr>
-              <w:t>33</w:t>
+              <w:t>34</w:t>
             </w:r>
             <w:r>
               <w:rPr>
@@ -1913,17 +1934,17 @@
             <w:pStyle w:val="TOC2"/>
             <w:tabs>
               <w:tab w:val="left" w:pos="880"/>
-              <w:tab w:val="right" w:pos="9062"/>
+              <w:tab w:val="right" w:leader="dot" w:pos="9062"/>
             </w:tabs>
             <w:rPr>
               <w:rFonts w:asciiTheme="minorHAnsi" w:eastAsiaTheme="minorEastAsia" w:hAnsiTheme="minorHAnsi" w:cstheme="minorBidi"/>
               <w:noProof/>
               <w:sz w:val="22"/>
               <w:szCs w:val="22"/>
-              <w:lang w:val="en-US"/>
+              <w:lang w:eastAsia="hr-HR"/>
             </w:rPr>
           </w:pPr>
-          <w:hyperlink w:anchor="_Toc531175024" w:history="1">
+          <w:hyperlink w:anchor="_Toc531179924" w:history="1">
             <w:r>
               <w:rPr>
                 <w:rStyle w:val="Hyperlink"/>
@@ -1937,7 +1958,7 @@
                 <w:noProof/>
                 <w:sz w:val="22"/>
                 <w:szCs w:val="22"/>
-                <w:lang w:val="en-US"/>
+                <w:lang w:eastAsia="hr-HR"/>
               </w:rPr>
               <w:tab/>
             </w:r>
@@ -1967,7 +1988,7 @@
                 <w:noProof/>
                 <w:webHidden/>
               </w:rPr>
-              <w:instrText xml:space="preserve"> PAGEREF _Toc531175024 \h </w:instrText>
+              <w:instrText xml:space="preserve"> PAGEREF _Toc531179924 \h </w:instrText>
             </w:r>
             <w:r>
               <w:rPr>
@@ -1987,7 +2008,7 @@
                 <w:noProof/>
                 <w:webHidden/>
               </w:rPr>
-              <w:t>33</w:t>
+              <w:t>34</w:t>
             </w:r>
             <w:r>
               <w:rPr>
@@ -2003,17 +2024,17 @@
             <w:pStyle w:val="TOC2"/>
             <w:tabs>
               <w:tab w:val="left" w:pos="880"/>
-              <w:tab w:val="right" w:pos="9062"/>
+              <w:tab w:val="right" w:leader="dot" w:pos="9062"/>
             </w:tabs>
             <w:rPr>
               <w:rFonts w:asciiTheme="minorHAnsi" w:eastAsiaTheme="minorEastAsia" w:hAnsiTheme="minorHAnsi" w:cstheme="minorBidi"/>
               <w:noProof/>
               <w:sz w:val="22"/>
               <w:szCs w:val="22"/>
-              <w:lang w:val="en-US"/>
+              <w:lang w:eastAsia="hr-HR"/>
             </w:rPr>
           </w:pPr>
-          <w:hyperlink w:anchor="_Toc531175025" w:history="1">
+          <w:hyperlink w:anchor="_Toc531179925" w:history="1">
             <w:r>
               <w:rPr>
                 <w:rStyle w:val="Hyperlink"/>
@@ -2027,7 +2048,7 @@
                 <w:noProof/>
                 <w:sz w:val="22"/>
                 <w:szCs w:val="22"/>
-                <w:lang w:val="en-US"/>
+                <w:lang w:eastAsia="hr-HR"/>
               </w:rPr>
               <w:tab/>
             </w:r>
@@ -2057,7 +2078,7 @@
                 <w:noProof/>
                 <w:webHidden/>
               </w:rPr>
-              <w:instrText xml:space="preserve"> PAGEREF _Toc531175025 \h </w:instrText>
+              <w:instrText xml:space="preserve"> PAGEREF _Toc531179925 \h </w:instrText>
             </w:r>
             <w:r>
               <w:rPr>
@@ -2077,7 +2098,7 @@
                 <w:noProof/>
                 <w:webHidden/>
               </w:rPr>
-              <w:t>34</w:t>
+              <w:t>35</w:t>
             </w:r>
             <w:r>
               <w:rPr>
@@ -2093,17 +2114,17 @@
             <w:pStyle w:val="TOC2"/>
             <w:tabs>
               <w:tab w:val="left" w:pos="880"/>
-              <w:tab w:val="right" w:pos="9062"/>
+              <w:tab w:val="right" w:leader="dot" w:pos="9062"/>
             </w:tabs>
             <w:rPr>
               <w:rFonts w:asciiTheme="minorHAnsi" w:eastAsiaTheme="minorEastAsia" w:hAnsiTheme="minorHAnsi" w:cstheme="minorBidi"/>
               <w:noProof/>
               <w:sz w:val="22"/>
               <w:szCs w:val="22"/>
-              <w:lang w:val="en-US"/>
+              <w:lang w:eastAsia="hr-HR"/>
             </w:rPr>
           </w:pPr>
-          <w:hyperlink w:anchor="_Toc531175026" w:history="1">
+          <w:hyperlink w:anchor="_Toc531179926" w:history="1">
             <w:r>
               <w:rPr>
                 <w:rStyle w:val="Hyperlink"/>
@@ -2117,7 +2138,7 @@
                 <w:noProof/>
                 <w:sz w:val="22"/>
                 <w:szCs w:val="22"/>
-                <w:lang w:val="en-US"/>
+                <w:lang w:eastAsia="hr-HR"/>
               </w:rPr>
               <w:tab/>
             </w:r>
@@ -2147,7 +2168,7 @@
                 <w:noProof/>
                 <w:webHidden/>
               </w:rPr>
-              <w:instrText xml:space="preserve"> PAGEREF _Toc531175026 \h </w:instrText>
+              <w:instrText xml:space="preserve"> PAGEREF _Toc531179926 \h </w:instrText>
             </w:r>
             <w:r>
               <w:rPr>
@@ -2167,7 +2188,7 @@
                 <w:noProof/>
                 <w:webHidden/>
               </w:rPr>
-              <w:t>35</w:t>
+              <w:t>36</w:t>
             </w:r>
             <w:r>
               <w:rPr>
@@ -2183,17 +2204,17 @@
             <w:pStyle w:val="TOC2"/>
             <w:tabs>
               <w:tab w:val="left" w:pos="880"/>
-              <w:tab w:val="right" w:pos="9062"/>
+              <w:tab w:val="right" w:leader="dot" w:pos="9062"/>
             </w:tabs>
             <w:rPr>
               <w:rFonts w:asciiTheme="minorHAnsi" w:eastAsiaTheme="minorEastAsia" w:hAnsiTheme="minorHAnsi" w:cstheme="minorBidi"/>
               <w:noProof/>
               <w:sz w:val="22"/>
               <w:szCs w:val="22"/>
-              <w:lang w:val="en-US"/>
+              <w:lang w:eastAsia="hr-HR"/>
             </w:rPr>
           </w:pPr>
-          <w:hyperlink w:anchor="_Toc531175027" w:history="1">
+          <w:hyperlink w:anchor="_Toc531179927" w:history="1">
             <w:r>
               <w:rPr>
                 <w:rStyle w:val="Hyperlink"/>
@@ -2207,7 +2228,7 @@
                 <w:noProof/>
                 <w:sz w:val="22"/>
                 <w:szCs w:val="22"/>
-                <w:lang w:val="en-US"/>
+                <w:lang w:eastAsia="hr-HR"/>
               </w:rPr>
               <w:tab/>
             </w:r>
@@ -2237,7 +2258,7 @@
                 <w:noProof/>
                 <w:webHidden/>
               </w:rPr>
-              <w:instrText xml:space="preserve"> PAGEREF _Toc531175027 \h </w:instrText>
+              <w:instrText xml:space="preserve"> PAGEREF _Toc531179927 \h </w:instrText>
             </w:r>
             <w:r>
               <w:rPr>
@@ -2257,7 +2278,7 @@
                 <w:noProof/>
                 <w:webHidden/>
               </w:rPr>
-              <w:t>36</w:t>
+              <w:t>37</w:t>
             </w:r>
             <w:r>
               <w:rPr>
@@ -2273,17 +2294,17 @@
             <w:pStyle w:val="TOC2"/>
             <w:tabs>
               <w:tab w:val="left" w:pos="880"/>
-              <w:tab w:val="right" w:pos="9062"/>
+              <w:tab w:val="right" w:leader="dot" w:pos="9062"/>
             </w:tabs>
             <w:rPr>
               <w:rFonts w:asciiTheme="minorHAnsi" w:eastAsiaTheme="minorEastAsia" w:hAnsiTheme="minorHAnsi" w:cstheme="minorBidi"/>
               <w:noProof/>
               <w:sz w:val="22"/>
               <w:szCs w:val="22"/>
-              <w:lang w:val="en-US"/>
+              <w:lang w:eastAsia="hr-HR"/>
             </w:rPr>
           </w:pPr>
-          <w:hyperlink w:anchor="_Toc531175028" w:history="1">
+          <w:hyperlink w:anchor="_Toc531179928" w:history="1">
             <w:r>
               <w:rPr>
                 <w:rStyle w:val="Hyperlink"/>
@@ -2297,7 +2318,7 @@
                 <w:noProof/>
                 <w:sz w:val="22"/>
                 <w:szCs w:val="22"/>
-                <w:lang w:val="en-US"/>
+                <w:lang w:eastAsia="hr-HR"/>
               </w:rPr>
               <w:tab/>
             </w:r>
@@ -2327,7 +2348,7 @@
                 <w:noProof/>
                 <w:webHidden/>
               </w:rPr>
-              <w:instrText xml:space="preserve"> PAGEREF _Toc531175028 \h </w:instrText>
+              <w:instrText xml:space="preserve"> PAGEREF _Toc531179928 \h </w:instrText>
             </w:r>
             <w:r>
               <w:rPr>
@@ -2347,7 +2368,7 @@
                 <w:noProof/>
                 <w:webHidden/>
               </w:rPr>
-              <w:t>37</w:t>
+              <w:t>38</w:t>
             </w:r>
             <w:r>
               <w:rPr>
@@ -2363,17 +2384,17 @@
             <w:pStyle w:val="TOC2"/>
             <w:tabs>
               <w:tab w:val="left" w:pos="880"/>
-              <w:tab w:val="right" w:pos="9062"/>
+              <w:tab w:val="right" w:leader="dot" w:pos="9062"/>
             </w:tabs>
             <w:rPr>
               <w:rFonts w:asciiTheme="minorHAnsi" w:eastAsiaTheme="minorEastAsia" w:hAnsiTheme="minorHAnsi" w:cstheme="minorBidi"/>
               <w:noProof/>
               <w:sz w:val="22"/>
               <w:szCs w:val="22"/>
-              <w:lang w:val="en-US"/>
+              <w:lang w:eastAsia="hr-HR"/>
             </w:rPr>
           </w:pPr>
-          <w:hyperlink w:anchor="_Toc531175029" w:history="1">
+          <w:hyperlink w:anchor="_Toc531179929" w:history="1">
             <w:r>
               <w:rPr>
                 <w:rStyle w:val="Hyperlink"/>
@@ -2387,7 +2408,7 @@
                 <w:noProof/>
                 <w:sz w:val="22"/>
                 <w:szCs w:val="22"/>
-                <w:lang w:val="en-US"/>
+                <w:lang w:eastAsia="hr-HR"/>
               </w:rPr>
               <w:tab/>
             </w:r>
@@ -2417,7 +2438,7 @@
                 <w:noProof/>
                 <w:webHidden/>
               </w:rPr>
-              <w:instrText xml:space="preserve"> PAGEREF _Toc531175029 \h </w:instrText>
+              <w:instrText xml:space="preserve"> PAGEREF _Toc531179929 \h </w:instrText>
             </w:r>
             <w:r>
               <w:rPr>
@@ -2437,7 +2458,7 @@
                 <w:noProof/>
                 <w:webHidden/>
               </w:rPr>
-              <w:t>38</w:t>
+              <w:t>39</w:t>
             </w:r>
             <w:r>
               <w:rPr>
@@ -2453,17 +2474,17 @@
             <w:pStyle w:val="TOC1"/>
             <w:tabs>
               <w:tab w:val="left" w:pos="440"/>
-              <w:tab w:val="right" w:pos="9062"/>
+              <w:tab w:val="right" w:leader="dot" w:pos="9062"/>
             </w:tabs>
             <w:rPr>
               <w:rFonts w:asciiTheme="minorHAnsi" w:eastAsiaTheme="minorEastAsia" w:hAnsiTheme="minorHAnsi" w:cstheme="minorBidi"/>
               <w:noProof/>
               <w:sz w:val="22"/>
               <w:szCs w:val="22"/>
-              <w:lang w:val="en-US"/>
+              <w:lang w:eastAsia="hr-HR"/>
             </w:rPr>
           </w:pPr>
-          <w:hyperlink w:anchor="_Toc531175030" w:history="1">
+          <w:hyperlink w:anchor="_Toc531179930" w:history="1">
             <w:r>
               <w:rPr>
                 <w:rStyle w:val="Hyperlink"/>
@@ -2477,7 +2498,7 @@
                 <w:noProof/>
                 <w:sz w:val="22"/>
                 <w:szCs w:val="22"/>
-                <w:lang w:val="en-US"/>
+                <w:lang w:eastAsia="hr-HR"/>
               </w:rPr>
               <w:tab/>
             </w:r>
@@ -2507,7 +2528,7 @@
                 <w:noProof/>
                 <w:webHidden/>
               </w:rPr>
-              <w:instrText xml:space="preserve"> PAGEREF _Toc531175030 \h </w:instrText>
+              <w:instrText xml:space="preserve"> PAGEREF _Toc531179930 \h </w:instrText>
             </w:r>
             <w:r>
               <w:rPr>
@@ -2527,7 +2548,7 @@
                 <w:noProof/>
                 <w:webHidden/>
               </w:rPr>
-              <w:t>39</w:t>
+              <w:t>40</w:t>
             </w:r>
             <w:r>
               <w:rPr>
@@ -2543,17 +2564,17 @@
             <w:pStyle w:val="TOC1"/>
             <w:tabs>
               <w:tab w:val="left" w:pos="440"/>
-              <w:tab w:val="right" w:pos="9062"/>
+              <w:tab w:val="right" w:leader="dot" w:pos="9062"/>
             </w:tabs>
             <w:rPr>
               <w:rFonts w:asciiTheme="minorHAnsi" w:eastAsiaTheme="minorEastAsia" w:hAnsiTheme="minorHAnsi" w:cstheme="minorBidi"/>
               <w:noProof/>
               <w:sz w:val="22"/>
               <w:szCs w:val="22"/>
-              <w:lang w:val="en-US"/>
+              <w:lang w:eastAsia="hr-HR"/>
             </w:rPr>
           </w:pPr>
-          <w:hyperlink w:anchor="_Toc531175031" w:history="1">
+          <w:hyperlink w:anchor="_Toc531179931" w:history="1">
             <w:r>
               <w:rPr>
                 <w:rStyle w:val="Hyperlink"/>
@@ -2567,7 +2588,7 @@
                 <w:noProof/>
                 <w:sz w:val="22"/>
                 <w:szCs w:val="22"/>
-                <w:lang w:val="en-US"/>
+                <w:lang w:eastAsia="hr-HR"/>
               </w:rPr>
               <w:tab/>
             </w:r>
@@ -2597,7 +2618,7 @@
                 <w:noProof/>
                 <w:webHidden/>
               </w:rPr>
-              <w:instrText xml:space="preserve"> PAGEREF _Toc531175031 \h </w:instrText>
+              <w:instrText xml:space="preserve"> PAGEREF _Toc531179931 \h </w:instrText>
             </w:r>
             <w:r>
               <w:rPr>
@@ -2617,7 +2638,7 @@
                 <w:noProof/>
                 <w:webHidden/>
               </w:rPr>
-              <w:t>40</w:t>
+              <w:t>41</w:t>
             </w:r>
             <w:r>
               <w:rPr>
@@ -2632,17 +2653,17 @@
           <w:pPr>
             <w:pStyle w:val="TOC1"/>
             <w:tabs>
-              <w:tab w:val="right" w:pos="9062"/>
+              <w:tab w:val="right" w:leader="dot" w:pos="9062"/>
             </w:tabs>
             <w:rPr>
               <w:rFonts w:asciiTheme="minorHAnsi" w:eastAsiaTheme="minorEastAsia" w:hAnsiTheme="minorHAnsi" w:cstheme="minorBidi"/>
               <w:noProof/>
               <w:sz w:val="22"/>
               <w:szCs w:val="22"/>
-              <w:lang w:val="en-US"/>
+              <w:lang w:eastAsia="hr-HR"/>
             </w:rPr>
           </w:pPr>
-          <w:hyperlink w:anchor="_Toc531175032" w:history="1">
+          <w:hyperlink w:anchor="_Toc531179932" w:history="1">
             <w:r>
               <w:rPr>
                 <w:rStyle w:val="Hyperlink"/>
@@ -2669,7 +2690,7 @@
                 <w:noProof/>
                 <w:webHidden/>
               </w:rPr>
-              <w:instrText xml:space="preserve"> PAGEREF _Toc531175032 \h </w:instrText>
+              <w:instrText xml:space="preserve"> PAGEREF _Toc531179932 \h </w:instrText>
             </w:r>
             <w:r>
               <w:rPr>
@@ -2689,7 +2710,7 @@
                 <w:noProof/>
                 <w:webHidden/>
               </w:rPr>
-              <w:t>41</w:t>
+              <w:t>42</w:t>
             </w:r>
             <w:r>
               <w:rPr>
@@ -2704,17 +2725,17 @@
           <w:pPr>
             <w:pStyle w:val="TOC1"/>
             <w:tabs>
-              <w:tab w:val="right" w:pos="9062"/>
+              <w:tab w:val="right" w:leader="dot" w:pos="9062"/>
             </w:tabs>
             <w:rPr>
               <w:rFonts w:asciiTheme="minorHAnsi" w:eastAsiaTheme="minorEastAsia" w:hAnsiTheme="minorHAnsi" w:cstheme="minorBidi"/>
               <w:noProof/>
               <w:sz w:val="22"/>
               <w:szCs w:val="22"/>
-              <w:lang w:val="en-US"/>
+              <w:lang w:eastAsia="hr-HR"/>
             </w:rPr>
           </w:pPr>
-          <w:hyperlink w:anchor="_Toc531175033" w:history="1">
+          <w:hyperlink w:anchor="_Toc531179933" w:history="1">
             <w:r>
               <w:rPr>
                 <w:rStyle w:val="Hyperlink"/>
@@ -2741,7 +2762,7 @@
                 <w:noProof/>
                 <w:webHidden/>
               </w:rPr>
-              <w:instrText xml:space="preserve"> PAGEREF _Toc531175033 \h </w:instrText>
+              <w:instrText xml:space="preserve"> PAGEREF _Toc531179933 \h </w:instrText>
             </w:r>
             <w:r>
               <w:rPr>
@@ -2761,7 +2782,7 @@
                 <w:noProof/>
                 <w:webHidden/>
               </w:rPr>
-              <w:t>42</w:t>
+              <w:t>43</w:t>
             </w:r>
             <w:r>
               <w:rPr>
@@ -2776,17 +2797,17 @@
           <w:pPr>
             <w:pStyle w:val="TOC1"/>
             <w:tabs>
-              <w:tab w:val="right" w:pos="9062"/>
+              <w:tab w:val="right" w:leader="dot" w:pos="9062"/>
             </w:tabs>
             <w:rPr>
               <w:rFonts w:asciiTheme="minorHAnsi" w:eastAsiaTheme="minorEastAsia" w:hAnsiTheme="minorHAnsi" w:cstheme="minorBidi"/>
               <w:noProof/>
               <w:sz w:val="22"/>
               <w:szCs w:val="22"/>
-              <w:lang w:val="en-US"/>
+              <w:lang w:eastAsia="hr-HR"/>
             </w:rPr>
           </w:pPr>
-          <w:hyperlink w:anchor="_Toc531175034" w:history="1">
+          <w:hyperlink w:anchor="_Toc531179934" w:history="1">
             <w:r>
               <w:rPr>
                 <w:rStyle w:val="Hyperlink"/>
@@ -2813,7 +2834,7 @@
                 <w:noProof/>
                 <w:webHidden/>
               </w:rPr>
-              <w:instrText xml:space="preserve"> PAGEREF _Toc531175034 \h </w:instrText>
+              <w:instrText xml:space="preserve"> PAGEREF _Toc531179934 \h </w:instrText>
             </w:r>
             <w:r>
               <w:rPr>
@@ -2833,7 +2854,7 @@
                 <w:noProof/>
                 <w:webHidden/>
               </w:rPr>
-              <w:t>43</w:t>
+              <w:t>44</w:t>
             </w:r>
             <w:r>
               <w:rPr>
@@ -2848,17 +2869,17 @@
           <w:pPr>
             <w:pStyle w:val="TOC1"/>
             <w:tabs>
-              <w:tab w:val="right" w:pos="9062"/>
+              <w:tab w:val="right" w:leader="dot" w:pos="9062"/>
             </w:tabs>
             <w:rPr>
               <w:rFonts w:asciiTheme="minorHAnsi" w:eastAsiaTheme="minorEastAsia" w:hAnsiTheme="minorHAnsi" w:cstheme="minorBidi"/>
               <w:noProof/>
               <w:sz w:val="22"/>
               <w:szCs w:val="22"/>
-              <w:lang w:val="en-US"/>
+              <w:lang w:eastAsia="hr-HR"/>
             </w:rPr>
           </w:pPr>
-          <w:hyperlink w:anchor="_Toc531175035" w:history="1">
+          <w:hyperlink w:anchor="_Toc531179935" w:history="1">
             <w:r>
               <w:rPr>
                 <w:rStyle w:val="Hyperlink"/>
@@ -2885,7 +2906,7 @@
                 <w:noProof/>
                 <w:webHidden/>
               </w:rPr>
-              <w:instrText xml:space="preserve"> PAGEREF _Toc531175035 \h </w:instrText>
+              <w:instrText xml:space="preserve"> PAGEREF _Toc531179935 \h </w:instrText>
             </w:r>
             <w:r>
               <w:rPr>
@@ -2905,7 +2926,7 @@
                 <w:noProof/>
                 <w:webHidden/>
               </w:rPr>
-              <w:t>45</w:t>
+              <w:t>46</w:t>
             </w:r>
             <w:r>
               <w:rPr>
@@ -2917,20 +2938,11 @@
           </w:hyperlink>
         </w:p>
         <w:p>
-          <w:pPr>
-            <w:pBdr>
-              <w:top w:val="nil"/>
-              <w:left w:val="nil"/>
-              <w:bottom w:val="nil"/>
-              <w:right w:val="nil"/>
-              <w:between w:val="nil"/>
-            </w:pBdr>
-            <w:spacing w:line="360" w:lineRule="auto"/>
+          <w:r>
             <w:rPr>
-              <w:color w:val="000000"/>
+              <w:b/>
+              <w:bCs/>
             </w:rPr>
-          </w:pPr>
-          <w:r>
             <w:fldChar w:fldCharType="end"/>
           </w:r>
         </w:p>
@@ -2980,7 +2992,7 @@
         <w:spacing w:line="360" w:lineRule="auto"/>
       </w:pPr>
       <w:bookmarkStart w:id="1" w:name="30j0zll" w:colFirst="0" w:colLast="0"/>
-      <w:bookmarkStart w:id="2" w:name="_Toc531175010"/>
+      <w:bookmarkStart w:id="2" w:name="_Toc531179910"/>
       <w:bookmarkEnd w:id="1"/>
       <w:r>
         <w:lastRenderedPageBreak/>
@@ -4982,13 +4994,54 @@
                 <w:color w:val="000000"/>
               </w:rPr>
             </w:pPr>
-            <w:r>
-              <w:rPr>
-                <w:rFonts w:ascii="Arial" w:eastAsia="Arial" w:hAnsi="Arial" w:cs="Arial"/>
-                <w:color w:val="000000"/>
-              </w:rPr>
-              <w:t>Bilanović, Ditrih</w:t>
-            </w:r>
+            <w:proofErr w:type="spellStart"/>
+            <w:r>
+              <w:rPr>
+                <w:rFonts w:ascii="Arial" w:eastAsia="Arial" w:hAnsi="Arial" w:cs="Arial"/>
+                <w:color w:val="000000"/>
+              </w:rPr>
+              <w:t>Bilanović</w:t>
+            </w:r>
+            <w:proofErr w:type="spellEnd"/>
+            <w:r>
+              <w:rPr>
+                <w:rFonts w:ascii="Arial" w:eastAsia="Arial" w:hAnsi="Arial" w:cs="Arial"/>
+                <w:color w:val="000000"/>
+              </w:rPr>
+              <w:t>, Ditrih</w:t>
+            </w:r>
+            <w:r>
+              <w:rPr>
+                <w:rFonts w:ascii="Arial" w:eastAsia="Arial" w:hAnsi="Arial" w:cs="Arial"/>
+                <w:color w:val="000000"/>
+              </w:rPr>
+              <w:t xml:space="preserve">, </w:t>
+            </w:r>
+            <w:proofErr w:type="spellStart"/>
+            <w:r>
+              <w:rPr>
+                <w:rFonts w:ascii="Arial" w:eastAsia="Arial" w:hAnsi="Arial" w:cs="Arial"/>
+                <w:color w:val="000000"/>
+              </w:rPr>
+              <w:t>Požeg</w:t>
+            </w:r>
+            <w:proofErr w:type="spellEnd"/>
+            <w:r>
+              <w:rPr>
+                <w:rFonts w:ascii="Arial" w:eastAsia="Arial" w:hAnsi="Arial" w:cs="Arial"/>
+                <w:color w:val="000000"/>
+              </w:rPr>
+              <w:t xml:space="preserve">, </w:t>
+            </w:r>
+            <w:proofErr w:type="spellStart"/>
+            <w:r>
+              <w:rPr>
+                <w:rFonts w:ascii="Arial" w:eastAsia="Arial" w:hAnsi="Arial" w:cs="Arial"/>
+                <w:color w:val="000000"/>
+              </w:rPr>
+              <w:t>Hudiček</w:t>
+            </w:r>
+            <w:proofErr w:type="spellEnd"/>
           </w:p>
         </w:tc>
         <w:tc>
@@ -5074,7 +5127,7 @@
           <w:numId w:val="23"/>
         </w:numPr>
       </w:pPr>
-      <w:bookmarkStart w:id="4" w:name="_Toc531175011"/>
+      <w:bookmarkStart w:id="4" w:name="_Toc531179911"/>
       <w:r>
         <w:lastRenderedPageBreak/>
         <w:t>Opis projektnog zadatka</w:t>
@@ -5746,7 +5799,7 @@
         </w:tabs>
         <w:spacing w:line="360" w:lineRule="auto"/>
       </w:pPr>
-      <w:bookmarkStart w:id="6" w:name="_Toc531175012"/>
+      <w:bookmarkStart w:id="6" w:name="_Toc531179912"/>
       <w:r>
         <w:lastRenderedPageBreak/>
         <w:t>Pojmovnik</w:t>
@@ -5861,6 +5914,59 @@
           <w:color w:val="000000"/>
         </w:rPr>
         <w:t xml:space="preserve"> operacija u aplikaciji.</w:t>
+      </w:r>
+    </w:p>
+    <w:p>
+      <w:pPr>
+        <w:pBdr>
+          <w:top w:val="nil"/>
+          <w:left w:val="nil"/>
+          <w:bottom w:val="nil"/>
+          <w:right w:val="nil"/>
+          <w:between w:val="nil"/>
+        </w:pBdr>
+        <w:ind w:left="360"/>
+        <w:jc w:val="both"/>
+        <w:rPr>
+          <w:color w:val="000000"/>
+        </w:rPr>
+      </w:pPr>
+    </w:p>
+    <w:p>
+      <w:pPr>
+        <w:pBdr>
+          <w:top w:val="nil"/>
+          <w:left w:val="nil"/>
+          <w:bottom w:val="nil"/>
+          <w:right w:val="nil"/>
+          <w:between w:val="nil"/>
+        </w:pBdr>
+        <w:ind w:left="360"/>
+        <w:jc w:val="both"/>
+        <w:rPr>
+          <w:color w:val="000000"/>
+        </w:rPr>
+      </w:pPr>
+      <w:r>
+        <w:rPr>
+          <w:color w:val="000000"/>
+        </w:rPr>
+        <w:t xml:space="preserve">Kriptografski </w:t>
+      </w:r>
+      <w:proofErr w:type="spellStart"/>
+      <w:r>
+        <w:rPr>
+          <w:i/>
+          <w:color w:val="000000"/>
+        </w:rPr>
+        <w:t>nonce</w:t>
+      </w:r>
+      <w:proofErr w:type="spellEnd"/>
+      <w:r>
+        <w:rPr>
+          <w:color w:val="000000"/>
+        </w:rPr>
+        <w:t xml:space="preserve"> – proizvoljan broj koji se koristi za jednu kriptografsku komunikaciju</w:t>
       </w:r>
     </w:p>
     <w:p>
@@ -5908,7 +6014,7 @@
         </w:tabs>
         <w:spacing w:line="360" w:lineRule="auto"/>
       </w:pPr>
-      <w:bookmarkStart w:id="8" w:name="_Toc531175013"/>
+      <w:bookmarkStart w:id="8" w:name="_Toc531179913"/>
       <w:r>
         <w:lastRenderedPageBreak/>
         <w:t>Funkcionalni zahtjevi</w:t>
@@ -6728,7 +6834,7 @@
           <w:numId w:val="23"/>
         </w:numPr>
       </w:pPr>
-      <w:bookmarkStart w:id="9" w:name="_Toc531175014"/>
+      <w:bookmarkStart w:id="9" w:name="_Toc531179914"/>
       <w:r>
         <w:lastRenderedPageBreak/>
         <w:t>Opis obrazaca uporabe</w:t>
@@ -8342,7 +8448,6 @@
         <w:rPr>
           <w:color w:val="000000"/>
         </w:rPr>
-        <w:lastRenderedPageBreak/>
         <w:t>Rbr.: UC5</w:t>
       </w:r>
     </w:p>
@@ -9036,7 +9141,6 @@
         <w:jc w:val="both"/>
       </w:pPr>
       <w:r>
-        <w:lastRenderedPageBreak/>
         <w:t>Rbr.: UC7</w:t>
       </w:r>
     </w:p>
@@ -9396,7 +9500,6 @@
         <w:jc w:val="both"/>
       </w:pPr>
       <w:r>
-        <w:lastRenderedPageBreak/>
         <w:t>Rbr.: UC9</w:t>
       </w:r>
     </w:p>
@@ -9836,7 +9939,6 @@
         <w:rPr>
           <w:color w:val="000000"/>
         </w:rPr>
-        <w:lastRenderedPageBreak/>
         <w:t>Rbr.: UC11</w:t>
       </w:r>
     </w:p>
@@ -10405,38 +10507,6 @@
         </w:rPr>
         <w:t>Korisnik nema nijednu trajnu rezervaciju</w:t>
       </w:r>
-    </w:p>
-    <w:p>
-      <w:pPr>
-        <w:pBdr>
-          <w:top w:val="nil"/>
-          <w:left w:val="nil"/>
-          <w:bottom w:val="nil"/>
-          <w:right w:val="nil"/>
-          <w:between w:val="nil"/>
-        </w:pBdr>
-        <w:spacing w:line="360" w:lineRule="auto"/>
-        <w:jc w:val="both"/>
-        <w:rPr>
-          <w:color w:val="000000"/>
-        </w:rPr>
-      </w:pPr>
-    </w:p>
-    <w:p>
-      <w:pPr>
-        <w:pBdr>
-          <w:top w:val="nil"/>
-          <w:left w:val="nil"/>
-          <w:bottom w:val="nil"/>
-          <w:right w:val="nil"/>
-          <w:between w:val="nil"/>
-        </w:pBdr>
-        <w:spacing w:line="360" w:lineRule="auto"/>
-        <w:jc w:val="both"/>
-        <w:rPr>
-          <w:color w:val="000000"/>
-        </w:rPr>
-      </w:pPr>
     </w:p>
     <w:p>
       <w:pPr>
@@ -10542,9 +10612,8 @@
           <w:numId w:val="23"/>
         </w:numPr>
       </w:pPr>
-      <w:bookmarkStart w:id="10" w:name="_Toc531175015"/>
-      <w:r>
-        <w:lastRenderedPageBreak/>
+      <w:bookmarkStart w:id="10" w:name="_Toc531179915"/>
+      <w:r>
         <w:t>Dijagrami obrazaca uporabe</w:t>
       </w:r>
       <w:bookmarkEnd w:id="10"/>
@@ -10585,7 +10654,7 @@
           <w:lang w:val="en-US"/>
         </w:rPr>
         <w:drawing>
-          <wp:inline distT="0" distB="0" distL="0" distR="0">
+          <wp:inline distT="0" distB="0" distL="0" distR="0" wp14:anchorId="6D321A0D" wp14:editId="361E6081">
             <wp:extent cx="5760085" cy="7821930"/>
             <wp:effectExtent l="0" t="0" r="0" b="0"/>
             <wp:docPr id="4" name="image11.png"/>
@@ -10625,8 +10694,9 @@
       <w:pPr>
         <w:pStyle w:val="Caption"/>
       </w:pPr>
-      <w:bookmarkStart w:id="11" w:name="_Toc531152201"/>
-      <w:r>
+      <w:bookmarkStart w:id="11" w:name="_Toc531180258"/>
+      <w:r>
+        <w:lastRenderedPageBreak/>
         <w:t>Slika 4.2.</w:t>
       </w:r>
       <w:r>
@@ -10716,7 +10786,7 @@
           <w:lang w:val="en-US"/>
         </w:rPr>
         <w:drawing>
-          <wp:inline distT="0" distB="0" distL="0" distR="0">
+          <wp:inline distT="0" distB="0" distL="0" distR="0" wp14:anchorId="46691166" wp14:editId="47CD5C68">
             <wp:extent cx="5752465" cy="3124835"/>
             <wp:effectExtent l="0" t="0" r="0" b="0"/>
             <wp:docPr id="6" name="image13.png"/>
@@ -10760,7 +10830,7 @@
           <w:color w:val="000000"/>
         </w:rPr>
       </w:pPr>
-      <w:bookmarkStart w:id="12" w:name="_Toc531152202"/>
+      <w:bookmarkStart w:id="12" w:name="_Toc531180259"/>
       <w:r>
         <w:t>Slika 4.2.</w:t>
       </w:r>
@@ -10822,8 +10892,9 @@
           <w:color w:val="000000"/>
           <w:lang w:val="en-US"/>
         </w:rPr>
+        <w:lastRenderedPageBreak/>
         <w:drawing>
-          <wp:inline distT="0" distB="0" distL="0" distR="0">
+          <wp:inline distT="0" distB="0" distL="0" distR="0" wp14:anchorId="2C5EE044" wp14:editId="4ECE6C6A">
             <wp:extent cx="5727700" cy="4838700"/>
             <wp:effectExtent l="0" t="0" r="6350" b="0"/>
             <wp:docPr id="5" name="image1.png"/>
@@ -10868,7 +10939,7 @@
         </w:rPr>
       </w:pPr>
       <w:bookmarkStart w:id="13" w:name="3rdcrjn" w:colFirst="0" w:colLast="0"/>
-      <w:bookmarkStart w:id="14" w:name="_Toc531152203"/>
+      <w:bookmarkStart w:id="14" w:name="_Toc531180260"/>
       <w:bookmarkEnd w:id="13"/>
       <w:r>
         <w:t>Slika 4.2.</w:t>
@@ -10949,8 +11020,9 @@
           <w:color w:val="000000"/>
           <w:lang w:val="en-US"/>
         </w:rPr>
+        <w:lastRenderedPageBreak/>
         <w:drawing>
-          <wp:inline distT="0" distB="0" distL="0" distR="0">
+          <wp:inline distT="0" distB="0" distL="0" distR="0" wp14:anchorId="602204EF" wp14:editId="14242A48">
             <wp:extent cx="5752465" cy="3941445"/>
             <wp:effectExtent l="0" t="0" r="0" b="0"/>
             <wp:docPr id="8" name="image5.png"/>
@@ -10994,7 +11066,7 @@
           <w:color w:val="000000"/>
         </w:rPr>
       </w:pPr>
-      <w:bookmarkStart w:id="15" w:name="_Toc531152204"/>
+      <w:bookmarkStart w:id="15" w:name="_Toc531180261"/>
       <w:r>
         <w:t>Slika 4.2.</w:t>
       </w:r>
@@ -11074,7 +11146,7 @@
           <w:lang w:val="en-US"/>
         </w:rPr>
         <w:drawing>
-          <wp:inline distT="0" distB="0" distL="0" distR="0">
+          <wp:inline distT="0" distB="0" distL="0" distR="0" wp14:anchorId="4A76BD62" wp14:editId="484C3F67">
             <wp:extent cx="5760085" cy="3659505"/>
             <wp:effectExtent l="0" t="0" r="0" b="0"/>
             <wp:docPr id="7" name="image9.png"/>
@@ -11117,7 +11189,7 @@
           <w:color w:val="000000"/>
         </w:rPr>
       </w:pPr>
-      <w:bookmarkStart w:id="16" w:name="_Toc531152205"/>
+      <w:bookmarkStart w:id="16" w:name="_Toc531180262"/>
       <w:r>
         <w:t>Slika 4.2.</w:t>
       </w:r>
@@ -11167,7 +11239,7 @@
           <w:numId w:val="23"/>
         </w:numPr>
       </w:pPr>
-      <w:bookmarkStart w:id="17" w:name="_Toc531175016"/>
+      <w:bookmarkStart w:id="17" w:name="_Toc531179916"/>
       <w:r>
         <w:lastRenderedPageBreak/>
         <w:t>Sekvencijski dijagrami</w:t>
@@ -11269,7 +11341,7 @@
           <w:lang w:val="en-US"/>
         </w:rPr>
         <w:drawing>
-          <wp:inline distT="0" distB="0" distL="0" distR="0">
+          <wp:inline distT="0" distB="0" distL="0" distR="0" wp14:anchorId="3029345A" wp14:editId="37CA23AF">
             <wp:extent cx="5752465" cy="5859145"/>
             <wp:effectExtent l="0" t="0" r="0" b="0"/>
             <wp:docPr id="11" name="image18.png"/>
@@ -11480,7 +11552,7 @@
           <w:lang w:val="en-US"/>
         </w:rPr>
         <w:drawing>
-          <wp:inline distT="0" distB="0" distL="0" distR="0">
+          <wp:inline distT="0" distB="0" distL="0" distR="0" wp14:anchorId="60C7B2E2" wp14:editId="68267EC9">
             <wp:extent cx="5727700" cy="5073650"/>
             <wp:effectExtent l="0" t="0" r="6350" b="0"/>
             <wp:docPr id="9" name="image8.png"/>
@@ -11778,7 +11850,7 @@
           <w:lang w:val="en-US"/>
         </w:rPr>
         <w:drawing>
-          <wp:inline distT="0" distB="0" distL="0" distR="0">
+          <wp:inline distT="0" distB="0" distL="0" distR="0" wp14:anchorId="27DADA6F" wp14:editId="11FAA001">
             <wp:extent cx="5752465" cy="5948045"/>
             <wp:effectExtent l="0" t="0" r="0" b="0"/>
             <wp:docPr id="13" name="image10.png"/>
@@ -11963,7 +12035,7 @@
           <w:lang w:val="en-US"/>
         </w:rPr>
         <w:drawing>
-          <wp:inline distT="0" distB="0" distL="0" distR="0">
+          <wp:inline distT="0" distB="0" distL="0" distR="0" wp14:anchorId="56D90B5F" wp14:editId="5F962083">
             <wp:extent cx="4105275" cy="6154420"/>
             <wp:effectExtent l="0" t="0" r="0" b="0"/>
             <wp:docPr id="12" name="image17.png"/>
@@ -12120,7 +12192,7 @@
           <w:lang w:val="en-US"/>
         </w:rPr>
         <w:drawing>
-          <wp:inline distT="0" distB="0" distL="0" distR="0">
+          <wp:inline distT="0" distB="0" distL="0" distR="0" wp14:anchorId="1D6A3C1A" wp14:editId="0F906440">
             <wp:extent cx="5749925" cy="4272915"/>
             <wp:effectExtent l="0" t="0" r="0" b="0"/>
             <wp:docPr id="16" name="image3.png"/>
@@ -12282,7 +12354,7 @@
           <w:color w:val="000000"/>
           <w:lang w:val="en-US"/>
         </w:rPr>
-        <w:pict>
+        <w:pict w14:anchorId="3162A492">
           <v:shapetype id="_x0000_t75" coordsize="21600,21600" o:spt="75" o:preferrelative="t" path="m@4@5l@4@11@9@11@9@5xe" filled="f" stroked="f">
             <v:stroke joinstyle="miter"/>
             <v:formulas>
@@ -12302,7 +12374,7 @@
             <v:path o:extrusionok="f" gradientshapeok="t" o:connecttype="rect"/>
             <o:lock v:ext="edit" aspectratio="t"/>
           </v:shapetype>
-          <v:shape id="_x0000_i1025" type="#_x0000_t75" style="width:453pt;height:512.25pt">
+          <v:shape id="_x0000_i1097" type="#_x0000_t75" style="width:453pt;height:512.25pt">
             <v:imagedata r:id="rId18" o:title="UC9 - Upravljanje parkiralištima"/>
           </v:shape>
         </w:pict>
@@ -12434,7 +12506,7 @@
           <w:lang w:val="en-US"/>
         </w:rPr>
         <w:drawing>
-          <wp:inline distT="0" distB="0" distL="0" distR="0">
+          <wp:inline distT="0" distB="0" distL="0" distR="0" wp14:anchorId="30504D28" wp14:editId="13ACC263">
             <wp:extent cx="5760085" cy="5749925"/>
             <wp:effectExtent l="0" t="0" r="0" b="0"/>
             <wp:docPr id="15" name="image15.png"/>
@@ -12584,7 +12656,7 @@
           <w:lang w:val="en-US"/>
         </w:rPr>
         <w:drawing>
-          <wp:inline distT="0" distB="0" distL="0" distR="0">
+          <wp:inline distT="0" distB="0" distL="0" distR="0" wp14:anchorId="65AA150C" wp14:editId="48F65955">
             <wp:extent cx="4191635" cy="3343910"/>
             <wp:effectExtent l="0" t="0" r="0" b="0"/>
             <wp:docPr id="17" name="image16.png"/>
@@ -12702,7 +12774,7 @@
           <w:lang w:val="en-US"/>
         </w:rPr>
         <w:drawing>
-          <wp:inline distT="0" distB="0" distL="0" distR="0">
+          <wp:inline distT="0" distB="0" distL="0" distR="0" wp14:anchorId="2DCDE1E7" wp14:editId="4E603475">
             <wp:extent cx="4683125" cy="2809875"/>
             <wp:effectExtent l="0" t="0" r="0" b="0"/>
             <wp:docPr id="18" name="image12.png"/>
@@ -12776,7 +12848,7 @@
         </w:tabs>
         <w:spacing w:line="360" w:lineRule="auto"/>
       </w:pPr>
-      <w:bookmarkStart w:id="27" w:name="_Toc531175017"/>
+      <w:bookmarkStart w:id="27" w:name="_Toc531179917"/>
       <w:r>
         <w:lastRenderedPageBreak/>
         <w:t>Ostali zahtjevi</w:t>
@@ -13058,7 +13130,7 @@
           <w:numId w:val="23"/>
         </w:numPr>
       </w:pPr>
-      <w:bookmarkStart w:id="29" w:name="_Toc531175018"/>
+      <w:bookmarkStart w:id="29" w:name="_Toc531179918"/>
       <w:r>
         <w:lastRenderedPageBreak/>
         <w:t>Arhitektura i dizajn sustava</w:t>
@@ -13073,7 +13145,7 @@
           <w:numId w:val="23"/>
         </w:numPr>
       </w:pPr>
-      <w:bookmarkStart w:id="30" w:name="_Toc531175019"/>
+      <w:bookmarkStart w:id="30" w:name="_Toc531179919"/>
       <w:r>
         <w:t>Svrha, opći prioriteti i skica sustava</w:t>
       </w:r>
@@ -13174,7 +13246,7 @@
           <w:lang w:val="en-US"/>
         </w:rPr>
         <w:drawing>
-          <wp:inline distT="0" distB="0" distL="0" distR="0">
+          <wp:inline distT="0" distB="0" distL="0" distR="0" wp14:anchorId="5BC948AA" wp14:editId="53F58BA1">
             <wp:extent cx="4591050" cy="2211705"/>
             <wp:effectExtent l="0" t="0" r="0" b="0"/>
             <wp:docPr id="19" name="image7.png" descr="Povezana slika"/>
@@ -13521,7 +13593,7 @@
           <w:lang w:val="en-US"/>
         </w:rPr>
         <w:drawing>
-          <wp:inline distT="0" distB="0" distL="0" distR="0">
+          <wp:inline distT="0" distB="0" distL="0" distR="0" wp14:anchorId="0DFA9295" wp14:editId="60D6119A">
             <wp:extent cx="5753100" cy="2371725"/>
             <wp:effectExtent l="0" t="0" r="0" b="0"/>
             <wp:docPr id="20" name="image2.png"/>
@@ -13607,7 +13679,7 @@
           <w:numId w:val="23"/>
         </w:numPr>
       </w:pPr>
-      <w:bookmarkStart w:id="34" w:name="_Toc531175020"/>
+      <w:bookmarkStart w:id="34" w:name="_Toc531179920"/>
       <w:r>
         <w:lastRenderedPageBreak/>
         <w:t>Dijagram razreda s opisom</w:t>
@@ -15648,7 +15720,7 @@
           <w:lang w:val="en-US"/>
         </w:rPr>
         <w:drawing>
-          <wp:anchor distT="114300" distB="114300" distL="114300" distR="114300" simplePos="0" relativeHeight="251658240" behindDoc="0" locked="0" layoutInCell="1" hidden="0" allowOverlap="1">
+          <wp:anchor distT="114300" distB="114300" distL="114300" distR="114300" simplePos="0" relativeHeight="251658240" behindDoc="0" locked="0" layoutInCell="1" hidden="0" allowOverlap="1" wp14:anchorId="0F6E38FC" wp14:editId="128CCE93">
             <wp:simplePos x="0" y="0"/>
             <wp:positionH relativeFrom="column">
               <wp:posOffset>-456882</wp:posOffset>
@@ -15732,7 +15804,7 @@
           <w:numId w:val="23"/>
         </w:numPr>
       </w:pPr>
-      <w:bookmarkStart w:id="37" w:name="_Toc531175021"/>
+      <w:bookmarkStart w:id="37" w:name="_Toc531179921"/>
       <w:r>
         <w:lastRenderedPageBreak/>
         <w:t>Dijagram objekata</w:t>
@@ -15762,12 +15834,10 @@
         <w:spacing w:line="360" w:lineRule="auto"/>
         <w:ind w:firstLine="720"/>
       </w:pPr>
-      <w:bookmarkStart w:id="38" w:name="_GoBack"/>
       <w:r>
         <w:t>Dijagramom objekata (Slika 6.3.1) opisujemo stanje objekata u aplikaciji nakon što je korisnik uspješno rezervirao parkirno mjesto.</w:t>
       </w:r>
     </w:p>
-    <w:bookmarkEnd w:id="38"/>
     <w:p>
       <w:pPr>
         <w:pBdr>
@@ -15785,7 +15855,7 @@
           <w:lang w:val="en-US"/>
         </w:rPr>
         <w:drawing>
-          <wp:anchor distT="114300" distB="114300" distL="114300" distR="114300" simplePos="0" relativeHeight="251659264" behindDoc="0" locked="0" layoutInCell="1" hidden="0" allowOverlap="1">
+          <wp:anchor distT="114300" distB="114300" distL="114300" distR="114300" simplePos="0" relativeHeight="251659264" behindDoc="0" locked="0" layoutInCell="1" hidden="0" allowOverlap="1" wp14:anchorId="3EDDABA1" wp14:editId="590E0B3D">
             <wp:simplePos x="0" y="0"/>
             <wp:positionH relativeFrom="column">
               <wp:posOffset>-290194</wp:posOffset>
@@ -15846,8 +15916,8 @@
           <w:u w:val="single"/>
         </w:rPr>
       </w:pPr>
-      <w:bookmarkStart w:id="39" w:name="_23ckvvd" w:colFirst="0" w:colLast="0"/>
-      <w:bookmarkEnd w:id="39"/>
+      <w:bookmarkStart w:id="38" w:name="_23ckvvd" w:colFirst="0" w:colLast="0"/>
+      <w:bookmarkEnd w:id="38"/>
       <w:r>
         <w:rPr>
           <w:i/>
@@ -15887,12 +15957,12 @@
           <w:numId w:val="23"/>
         </w:numPr>
       </w:pPr>
-      <w:bookmarkStart w:id="40" w:name="_Toc531175022"/>
+      <w:bookmarkStart w:id="39" w:name="_Toc531179922"/>
       <w:r>
         <w:lastRenderedPageBreak/>
         <w:t>Ostali UML dijagrami</w:t>
       </w:r>
-      <w:bookmarkEnd w:id="40"/>
+      <w:bookmarkEnd w:id="39"/>
     </w:p>
     <w:p>
       <w:pPr>
@@ -16020,8 +16090,8 @@
           <w:color w:val="000000"/>
         </w:rPr>
       </w:pPr>
-      <w:bookmarkStart w:id="41" w:name="32hioqz" w:colFirst="0" w:colLast="0"/>
-      <w:bookmarkEnd w:id="41"/>
+      <w:bookmarkStart w:id="40" w:name="32hioqz" w:colFirst="0" w:colLast="0"/>
+      <w:bookmarkEnd w:id="40"/>
     </w:p>
     <w:p>
       <w:pPr>
@@ -16048,12 +16118,12 @@
           <w:numId w:val="23"/>
         </w:numPr>
       </w:pPr>
-      <w:bookmarkStart w:id="42" w:name="_Toc531175023"/>
+      <w:bookmarkStart w:id="41" w:name="_Toc531179923"/>
       <w:r>
         <w:lastRenderedPageBreak/>
         <w:t>Implementacija i korisničko sučelje</w:t>
       </w:r>
-      <w:bookmarkEnd w:id="42"/>
+      <w:bookmarkEnd w:id="41"/>
     </w:p>
     <w:p>
       <w:pPr>
@@ -16274,8 +16344,8 @@
           <w:color w:val="000000"/>
         </w:rPr>
       </w:pPr>
-      <w:bookmarkStart w:id="43" w:name="41mghml" w:colFirst="0" w:colLast="0"/>
-      <w:bookmarkEnd w:id="43"/>
+      <w:bookmarkStart w:id="42" w:name="41mghml" w:colFirst="0" w:colLast="0"/>
+      <w:bookmarkEnd w:id="42"/>
     </w:p>
     <w:p>
       <w:pPr>
@@ -16285,11 +16355,11 @@
           <w:numId w:val="23"/>
         </w:numPr>
       </w:pPr>
-      <w:bookmarkStart w:id="44" w:name="_Toc531175024"/>
+      <w:bookmarkStart w:id="43" w:name="_Toc531179924"/>
       <w:r>
         <w:t>Dijagram razmještaja</w:t>
       </w:r>
-      <w:bookmarkEnd w:id="44"/>
+      <w:bookmarkEnd w:id="43"/>
     </w:p>
     <w:p>
       <w:pPr>
@@ -16348,8 +16418,8 @@
           <w:color w:val="000000"/>
         </w:rPr>
       </w:pPr>
-      <w:bookmarkStart w:id="45" w:name="vx1227" w:colFirst="0" w:colLast="0"/>
-      <w:bookmarkEnd w:id="45"/>
+      <w:bookmarkStart w:id="44" w:name="vx1227" w:colFirst="0" w:colLast="0"/>
+      <w:bookmarkEnd w:id="44"/>
     </w:p>
     <w:p>
       <w:pPr>
@@ -16376,12 +16446,12 @@
           <w:numId w:val="23"/>
         </w:numPr>
       </w:pPr>
-      <w:bookmarkStart w:id="46" w:name="_Toc531175025"/>
+      <w:bookmarkStart w:id="45" w:name="_Toc531179925"/>
       <w:r>
         <w:lastRenderedPageBreak/>
         <w:t>Korištene tehnologije i alati</w:t>
       </w:r>
-      <w:bookmarkEnd w:id="46"/>
+      <w:bookmarkEnd w:id="45"/>
     </w:p>
     <w:p>
       <w:pPr>
@@ -16450,14 +16520,14 @@
           <w:numId w:val="23"/>
         </w:numPr>
       </w:pPr>
-      <w:bookmarkStart w:id="47" w:name="1v1yuxt" w:colFirst="0" w:colLast="0"/>
-      <w:bookmarkStart w:id="48" w:name="_Toc531175026"/>
-      <w:bookmarkEnd w:id="47"/>
+      <w:bookmarkStart w:id="46" w:name="1v1yuxt" w:colFirst="0" w:colLast="0"/>
+      <w:bookmarkStart w:id="47" w:name="_Toc531179926"/>
+      <w:bookmarkEnd w:id="46"/>
       <w:r>
         <w:lastRenderedPageBreak/>
         <w:t>Isječak programskog koda vezan za temeljnu funkcionalnost sustava</w:t>
       </w:r>
-      <w:bookmarkEnd w:id="48"/>
+      <w:bookmarkEnd w:id="47"/>
     </w:p>
     <w:p>
       <w:pPr>
@@ -16542,14 +16612,14 @@
           <w:numId w:val="23"/>
         </w:numPr>
       </w:pPr>
-      <w:bookmarkStart w:id="49" w:name="2u6wntf" w:colFirst="0" w:colLast="0"/>
-      <w:bookmarkStart w:id="50" w:name="_Toc531175027"/>
-      <w:bookmarkEnd w:id="49"/>
+      <w:bookmarkStart w:id="48" w:name="2u6wntf" w:colFirst="0" w:colLast="0"/>
+      <w:bookmarkStart w:id="49" w:name="_Toc531179927"/>
+      <w:bookmarkEnd w:id="48"/>
       <w:r>
         <w:lastRenderedPageBreak/>
         <w:t>Ispitivanje programskog rješenja</w:t>
       </w:r>
-      <w:bookmarkEnd w:id="50"/>
+      <w:bookmarkEnd w:id="49"/>
     </w:p>
     <w:p>
       <w:pPr>
@@ -16698,14 +16768,14 @@
           <w:numId w:val="23"/>
         </w:numPr>
       </w:pPr>
-      <w:bookmarkStart w:id="51" w:name="3tbugp1" w:colFirst="0" w:colLast="0"/>
-      <w:bookmarkStart w:id="52" w:name="_Toc531175028"/>
-      <w:bookmarkEnd w:id="51"/>
+      <w:bookmarkStart w:id="50" w:name="3tbugp1" w:colFirst="0" w:colLast="0"/>
+      <w:bookmarkStart w:id="51" w:name="_Toc531179928"/>
+      <w:bookmarkEnd w:id="50"/>
       <w:r>
         <w:lastRenderedPageBreak/>
         <w:t>Upute za instalaciju</w:t>
       </w:r>
-      <w:bookmarkEnd w:id="52"/>
+      <w:bookmarkEnd w:id="51"/>
     </w:p>
     <w:p>
       <w:pPr>
@@ -16771,14 +16841,14 @@
           <w:numId w:val="23"/>
         </w:numPr>
       </w:pPr>
-      <w:bookmarkStart w:id="53" w:name="nmf14n" w:colFirst="0" w:colLast="0"/>
-      <w:bookmarkStart w:id="54" w:name="_Toc531175029"/>
-      <w:bookmarkEnd w:id="53"/>
+      <w:bookmarkStart w:id="52" w:name="nmf14n" w:colFirst="0" w:colLast="0"/>
+      <w:bookmarkStart w:id="53" w:name="_Toc531179929"/>
+      <w:bookmarkEnd w:id="52"/>
       <w:r>
         <w:lastRenderedPageBreak/>
         <w:t>Korisničke upute</w:t>
       </w:r>
-      <w:bookmarkEnd w:id="54"/>
+      <w:bookmarkEnd w:id="53"/>
     </w:p>
     <w:p>
       <w:pPr>
@@ -16833,8 +16903,8 @@
           <w:color w:val="000000"/>
         </w:rPr>
       </w:pPr>
-      <w:bookmarkStart w:id="55" w:name="1mrcu09" w:colFirst="0" w:colLast="0"/>
-      <w:bookmarkEnd w:id="55"/>
+      <w:bookmarkStart w:id="54" w:name="1mrcu09" w:colFirst="0" w:colLast="0"/>
+      <w:bookmarkEnd w:id="54"/>
     </w:p>
     <w:p>
       <w:pPr>
@@ -16861,61 +16931,61 @@
           <w:numId w:val="23"/>
         </w:numPr>
       </w:pPr>
-      <w:bookmarkStart w:id="56" w:name="_Toc531175030"/>
+      <w:bookmarkStart w:id="55" w:name="_Toc531179930"/>
       <w:r>
         <w:lastRenderedPageBreak/>
         <w:t>Zaključak i budući rad</w:t>
       </w:r>
+      <w:bookmarkEnd w:id="55"/>
+    </w:p>
+    <w:p/>
+    <w:p>
+      <w:pPr>
+        <w:pBdr>
+          <w:top w:val="nil"/>
+          <w:left w:val="nil"/>
+          <w:bottom w:val="nil"/>
+          <w:right w:val="nil"/>
+          <w:between w:val="nil"/>
+        </w:pBdr>
+        <w:spacing w:line="360" w:lineRule="auto"/>
+        <w:ind w:firstLine="360"/>
+        <w:jc w:val="both"/>
+        <w:rPr>
+          <w:color w:val="000000"/>
+        </w:rPr>
+      </w:pPr>
+      <w:r>
+        <w:t xml:space="preserve">Tijekom izrade ove dokumentacije prvi puta svi članovi rade na timskom projektu izrade programske potpore što se pokazao kao izazov. U prvoj fazi smo dokumentirali zahtjeve zadatka i preliminarno modelirali sustav. Slijedi implementacija web aplikacije te proširenje i produbljenje dokumentacije. Nitko od članova tima nikada nije programirao </w:t>
+      </w:r>
+      <w:r>
+        <w:t>frontend</w:t>
+      </w:r>
+      <w:r>
+        <w:t xml:space="preserve"> ili </w:t>
+      </w:r>
+      <w:r>
+        <w:t>backend</w:t>
+      </w:r>
+      <w:r>
+        <w:t xml:space="preserve"> pa se moramo upoznati s tehnologijama i dobrim praksama prije nego krenemo sa samom implementacijom. </w:t>
+      </w:r>
+    </w:p>
+    <w:p>
+      <w:pPr>
+        <w:pBdr>
+          <w:top w:val="nil"/>
+          <w:left w:val="nil"/>
+          <w:bottom w:val="nil"/>
+          <w:right w:val="nil"/>
+          <w:between w:val="nil"/>
+        </w:pBdr>
+        <w:rPr>
+          <w:color w:val="000000"/>
+        </w:rPr>
+      </w:pPr>
+      <w:bookmarkStart w:id="56" w:name="2lwamvv" w:colFirst="0" w:colLast="0"/>
       <w:bookmarkEnd w:id="56"/>
-    </w:p>
-    <w:p/>
-    <w:p>
-      <w:pPr>
-        <w:pBdr>
-          <w:top w:val="nil"/>
-          <w:left w:val="nil"/>
-          <w:bottom w:val="nil"/>
-          <w:right w:val="nil"/>
-          <w:between w:val="nil"/>
-        </w:pBdr>
-        <w:spacing w:line="360" w:lineRule="auto"/>
-        <w:ind w:firstLine="360"/>
-        <w:jc w:val="both"/>
-        <w:rPr>
-          <w:color w:val="000000"/>
-        </w:rPr>
-      </w:pPr>
-      <w:r>
-        <w:t xml:space="preserve">Tijekom izrade ove dokumentacije prvi puta svi članovi rade na timskom projektu izrade programske potpore što se pokazao kao izazov. U prvoj fazi smo dokumentirali zahtjeve zadatka i preliminarno modelirali sustav. Slijedi implementacija web aplikacije te proširenje i produbljenje dokumentacije. Nitko od članova tima nikada nije programirao </w:t>
-      </w:r>
-      <w:r>
-        <w:t>frontend</w:t>
-      </w:r>
-      <w:r>
-        <w:t xml:space="preserve"> ili </w:t>
-      </w:r>
-      <w:r>
-        <w:t>backend</w:t>
-      </w:r>
-      <w:r>
-        <w:t xml:space="preserve"> pa se moramo upoznati s tehnologijama i dobrim praksama prije nego krenemo sa samom implementacijom. </w:t>
-      </w:r>
-    </w:p>
-    <w:p>
-      <w:pPr>
-        <w:pBdr>
-          <w:top w:val="nil"/>
-          <w:left w:val="nil"/>
-          <w:bottom w:val="nil"/>
-          <w:right w:val="nil"/>
-          <w:between w:val="nil"/>
-        </w:pBdr>
-        <w:rPr>
-          <w:color w:val="000000"/>
-        </w:rPr>
-      </w:pPr>
-      <w:bookmarkStart w:id="57" w:name="2lwamvv" w:colFirst="0" w:colLast="0"/>
-      <w:bookmarkEnd w:id="57"/>
     </w:p>
     <w:p>
       <w:pPr>
@@ -16942,12 +17012,12 @@
           <w:numId w:val="23"/>
         </w:numPr>
       </w:pPr>
-      <w:bookmarkStart w:id="58" w:name="_Toc531175031"/>
+      <w:bookmarkStart w:id="57" w:name="_Toc531179931"/>
       <w:r>
         <w:lastRenderedPageBreak/>
         <w:t>Popis literature</w:t>
       </w:r>
-      <w:bookmarkEnd w:id="58"/>
+      <w:bookmarkEnd w:id="57"/>
     </w:p>
     <w:p>
       <w:pPr>
@@ -17296,8 +17366,8 @@
           <w:color w:val="000000"/>
         </w:rPr>
       </w:pPr>
-      <w:bookmarkStart w:id="59" w:name="3l18frh" w:colFirst="0" w:colLast="0"/>
-      <w:bookmarkEnd w:id="59"/>
+      <w:bookmarkStart w:id="58" w:name="3l18frh" w:colFirst="0" w:colLast="0"/>
+      <w:bookmarkEnd w:id="58"/>
       <w:r>
         <w:rPr>
           <w:rFonts w:ascii="Arial" w:eastAsia="Arial" w:hAnsi="Arial" w:cs="Arial"/>
@@ -17327,22 +17397,26 @@
         </w:tabs>
         <w:spacing w:line="360" w:lineRule="auto"/>
       </w:pPr>
-      <w:bookmarkStart w:id="60" w:name="_Toc531175032"/>
+      <w:bookmarkStart w:id="59" w:name="_Toc531179932"/>
       <w:r>
         <w:lastRenderedPageBreak/>
         <w:t>Dodatak A: Indeks (slika, dijagrama, tablica, ispisa kôda)</w:t>
       </w:r>
-      <w:bookmarkEnd w:id="60"/>
+      <w:bookmarkEnd w:id="59"/>
     </w:p>
     <w:p/>
     <w:p>
       <w:pPr>
         <w:pStyle w:val="TableofFigures"/>
         <w:tabs>
-          <w:tab w:val="right" w:leader="dot" w:pos="9062"/>
+          <w:tab w:val="right" w:pos="9062"/>
         </w:tabs>
         <w:rPr>
+          <w:rFonts w:asciiTheme="minorHAnsi" w:eastAsiaTheme="minorEastAsia" w:hAnsiTheme="minorHAnsi" w:cstheme="minorBidi"/>
           <w:noProof/>
+          <w:sz w:val="22"/>
+          <w:szCs w:val="22"/>
+          <w:lang w:eastAsia="hr-HR"/>
         </w:rPr>
       </w:pPr>
       <w:r>
@@ -17354,20 +17428,13 @@
       <w:r>
         <w:fldChar w:fldCharType="separate"/>
       </w:r>
-      <w:hyperlink w:anchor="_Toc531152201" w:history="1">
+      <w:hyperlink w:anchor="_Toc531180258" w:history="1">
         <w:r>
           <w:rPr>
             <w:rStyle w:val="Hyperlink"/>
             <w:noProof/>
           </w:rPr>
-          <w:t>Slika 4.2.</w:t>
-        </w:r>
-        <w:r>
-          <w:rPr>
-            <w:rStyle w:val="Hyperlink"/>
-            <w:noProof/>
-          </w:rPr>
-          <w:t>1 Dijagram svih obrazaca uporabe</w:t>
+          <w:t>Slika 4.2.1 Dijagram svih obrazaca uporabe</w:t>
         </w:r>
         <w:r>
           <w:rPr>
@@ -17388,82 +17455,7 @@
             <w:noProof/>
             <w:webHidden/>
           </w:rPr>
-          <w:instrText xml:space="preserve"> PAGEREF _Toc531152201 \h </w:instrText>
-        </w:r>
-        <w:r>
-          <w:rPr>
-            <w:noProof/>
-            <w:webHidden/>
-          </w:rPr>
-        </w:r>
-        <w:r>
-          <w:rPr>
-            <w:noProof/>
-            <w:webHidden/>
-          </w:rPr>
-          <w:fldChar w:fldCharType="separate"/>
-        </w:r>
-        <w:r>
-          <w:rPr>
-            <w:noProof/>
-            <w:webHidden/>
-          </w:rPr>
-          <w:t>14</w:t>
-        </w:r>
-        <w:r>
-          <w:rPr>
-            <w:noProof/>
-            <w:webHidden/>
-          </w:rPr>
-          <w:fldChar w:fldCharType="end"/>
-        </w:r>
-      </w:hyperlink>
-    </w:p>
-    <w:p>
-      <w:pPr>
-        <w:pStyle w:val="TableofFigures"/>
-        <w:tabs>
-          <w:tab w:val="right" w:leader="dot" w:pos="9062"/>
-        </w:tabs>
-        <w:rPr>
-          <w:noProof/>
-        </w:rPr>
-      </w:pPr>
-      <w:hyperlink w:anchor="_Toc531152202" w:history="1">
-        <w:r>
-          <w:rPr>
-            <w:rStyle w:val="Hyperlink"/>
-            <w:noProof/>
-          </w:rPr>
-          <w:t>Slika 4.2.</w:t>
-        </w:r>
-        <w:r>
-          <w:rPr>
-            <w:rStyle w:val="Hyperlink"/>
-            <w:noProof/>
-          </w:rPr>
-          <w:t>2 Dijagram obrazaca uporabe za anonimnog korisnika – UC1, UC2, UC3</w:t>
-        </w:r>
-        <w:r>
-          <w:rPr>
-            <w:noProof/>
-            <w:webHidden/>
-          </w:rPr>
-          <w:tab/>
-        </w:r>
-        <w:r>
-          <w:rPr>
-            <w:noProof/>
-            <w:webHidden/>
-          </w:rPr>
-          <w:fldChar w:fldCharType="begin"/>
-        </w:r>
-        <w:r>
-          <w:rPr>
-            <w:noProof/>
-            <w:webHidden/>
-          </w:rPr>
-          <w:instrText xml:space="preserve"> PAGEREF _Toc531152202 \h </w:instrText>
+          <w:instrText xml:space="preserve"> PAGEREF _Toc531180258 \h </w:instrText>
         </w:r>
         <w:r>
           <w:rPr>
@@ -17498,26 +17490,23 @@
       <w:pPr>
         <w:pStyle w:val="TableofFigures"/>
         <w:tabs>
-          <w:tab w:val="right" w:leader="dot" w:pos="9062"/>
+          <w:tab w:val="right" w:pos="9062"/>
         </w:tabs>
         <w:rPr>
+          <w:rFonts w:asciiTheme="minorHAnsi" w:eastAsiaTheme="minorEastAsia" w:hAnsiTheme="minorHAnsi" w:cstheme="minorBidi"/>
           <w:noProof/>
-        </w:rPr>
-      </w:pPr>
-      <w:hyperlink w:anchor="_Toc531152203" w:history="1">
+          <w:sz w:val="22"/>
+          <w:szCs w:val="22"/>
+          <w:lang w:eastAsia="hr-HR"/>
+        </w:rPr>
+      </w:pPr>
+      <w:hyperlink w:anchor="_Toc531180259" w:history="1">
         <w:r>
           <w:rPr>
             <w:rStyle w:val="Hyperlink"/>
             <w:noProof/>
           </w:rPr>
-          <w:t>Slika 4.2.</w:t>
-        </w:r>
-        <w:r>
-          <w:rPr>
-            <w:rStyle w:val="Hyperlink"/>
-            <w:noProof/>
-          </w:rPr>
-          <w:t>3 Dijagram obrazaca uporabe za korisnika – UC4-8, UC10</w:t>
+          <w:t>Slika 4.2.2 Dijagram obrazaca uporabe za anonimnog korisnika – UC1, UC2, UC3</w:t>
         </w:r>
         <w:r>
           <w:rPr>
@@ -17538,7 +17527,7 @@
             <w:noProof/>
             <w:webHidden/>
           </w:rPr>
-          <w:instrText xml:space="preserve"> PAGEREF _Toc531152203 \h </w:instrText>
+          <w:instrText xml:space="preserve"> PAGEREF _Toc531180259 \h </w:instrText>
         </w:r>
         <w:r>
           <w:rPr>
@@ -17573,26 +17562,23 @@
       <w:pPr>
         <w:pStyle w:val="TableofFigures"/>
         <w:tabs>
-          <w:tab w:val="right" w:leader="dot" w:pos="9062"/>
+          <w:tab w:val="right" w:pos="9062"/>
         </w:tabs>
         <w:rPr>
+          <w:rFonts w:asciiTheme="minorHAnsi" w:eastAsiaTheme="minorEastAsia" w:hAnsiTheme="minorHAnsi" w:cstheme="minorBidi"/>
           <w:noProof/>
-        </w:rPr>
-      </w:pPr>
-      <w:hyperlink w:anchor="_Toc531152204" w:history="1">
+          <w:sz w:val="22"/>
+          <w:szCs w:val="22"/>
+          <w:lang w:eastAsia="hr-HR"/>
+        </w:rPr>
+      </w:pPr>
+      <w:hyperlink w:anchor="_Toc531180260" w:history="1">
         <w:r>
           <w:rPr>
             <w:rStyle w:val="Hyperlink"/>
             <w:noProof/>
           </w:rPr>
-          <w:t>Slika 4.2.</w:t>
-        </w:r>
-        <w:r>
-          <w:rPr>
-            <w:rStyle w:val="Hyperlink"/>
-            <w:noProof/>
-          </w:rPr>
-          <w:t>4 Dijagram obrazaca uporabe za tvrtku – UC9</w:t>
+          <w:t>Slika 4.2.3 Dijagram obrazaca uporabe za korisnika – UC4-8, UC10</w:t>
         </w:r>
         <w:r>
           <w:rPr>
@@ -17613,7 +17599,7 @@
             <w:noProof/>
             <w:webHidden/>
           </w:rPr>
-          <w:instrText xml:space="preserve"> PAGEREF _Toc531152204 \h </w:instrText>
+          <w:instrText xml:space="preserve"> PAGEREF _Toc531180260 \h </w:instrText>
         </w:r>
         <w:r>
           <w:rPr>
@@ -17648,26 +17634,23 @@
       <w:pPr>
         <w:pStyle w:val="TableofFigures"/>
         <w:tabs>
-          <w:tab w:val="right" w:leader="dot" w:pos="9062"/>
+          <w:tab w:val="right" w:pos="9062"/>
         </w:tabs>
         <w:rPr>
+          <w:rFonts w:asciiTheme="minorHAnsi" w:eastAsiaTheme="minorEastAsia" w:hAnsiTheme="minorHAnsi" w:cstheme="minorBidi"/>
           <w:noProof/>
-        </w:rPr>
-      </w:pPr>
-      <w:hyperlink w:anchor="_Toc531152205" w:history="1">
+          <w:sz w:val="22"/>
+          <w:szCs w:val="22"/>
+          <w:lang w:eastAsia="hr-HR"/>
+        </w:rPr>
+      </w:pPr>
+      <w:hyperlink w:anchor="_Toc531180261" w:history="1">
         <w:r>
           <w:rPr>
             <w:rStyle w:val="Hyperlink"/>
             <w:noProof/>
           </w:rPr>
-          <w:t>Slika 4.2.</w:t>
-        </w:r>
-        <w:r>
-          <w:rPr>
-            <w:rStyle w:val="Hyperlink"/>
-            <w:noProof/>
-          </w:rPr>
-          <w:t>5 Dijagram obrazaca uporabe za administratora i sustav – UC11, UC12</w:t>
+          <w:t>Slika 4.2.4 Dijagram obrazaca uporabe za tvrtku – UC9</w:t>
         </w:r>
         <w:r>
           <w:rPr>
@@ -17688,7 +17671,7 @@
             <w:noProof/>
             <w:webHidden/>
           </w:rPr>
-          <w:instrText xml:space="preserve"> PAGEREF _Toc531152205 \h </w:instrText>
+          <w:instrText xml:space="preserve"> PAGEREF _Toc531180261 \h </w:instrText>
         </w:r>
         <w:r>
           <w:rPr>
@@ -17708,7 +17691,79 @@
             <w:noProof/>
             <w:webHidden/>
           </w:rPr>
-          <w:t>16</w:t>
+          <w:t>17</w:t>
+        </w:r>
+        <w:r>
+          <w:rPr>
+            <w:noProof/>
+            <w:webHidden/>
+          </w:rPr>
+          <w:fldChar w:fldCharType="end"/>
+        </w:r>
+      </w:hyperlink>
+    </w:p>
+    <w:p>
+      <w:pPr>
+        <w:pStyle w:val="TableofFigures"/>
+        <w:tabs>
+          <w:tab w:val="right" w:pos="9062"/>
+        </w:tabs>
+        <w:rPr>
+          <w:rFonts w:asciiTheme="minorHAnsi" w:eastAsiaTheme="minorEastAsia" w:hAnsiTheme="minorHAnsi" w:cstheme="minorBidi"/>
+          <w:noProof/>
+          <w:sz w:val="22"/>
+          <w:szCs w:val="22"/>
+          <w:lang w:eastAsia="hr-HR"/>
+        </w:rPr>
+      </w:pPr>
+      <w:hyperlink w:anchor="_Toc531180262" w:history="1">
+        <w:r>
+          <w:rPr>
+            <w:rStyle w:val="Hyperlink"/>
+            <w:noProof/>
+          </w:rPr>
+          <w:t>Slika 4.2.5  Dijagram obrazaca uporabe za administratora i sustav – UC11, UC12</w:t>
+        </w:r>
+        <w:r>
+          <w:rPr>
+            <w:noProof/>
+            <w:webHidden/>
+          </w:rPr>
+          <w:tab/>
+        </w:r>
+        <w:r>
+          <w:rPr>
+            <w:noProof/>
+            <w:webHidden/>
+          </w:rPr>
+          <w:fldChar w:fldCharType="begin"/>
+        </w:r>
+        <w:r>
+          <w:rPr>
+            <w:noProof/>
+            <w:webHidden/>
+          </w:rPr>
+          <w:instrText xml:space="preserve"> PAGEREF _Toc531180262 \h </w:instrText>
+        </w:r>
+        <w:r>
+          <w:rPr>
+            <w:noProof/>
+            <w:webHidden/>
+          </w:rPr>
+        </w:r>
+        <w:r>
+          <w:rPr>
+            <w:noProof/>
+            <w:webHidden/>
+          </w:rPr>
+          <w:fldChar w:fldCharType="separate"/>
+        </w:r>
+        <w:r>
+          <w:rPr>
+            <w:noProof/>
+            <w:webHidden/>
+          </w:rPr>
+          <w:t>17</w:t>
         </w:r>
         <w:r>
           <w:rPr>
@@ -17771,6 +17826,11 @@
                 <w:color w:val="000000"/>
               </w:rPr>
               <w:tab/>
+            </w:r>
+            <w:r>
+              <w:rPr>
+                <w:color w:val="000000"/>
+              </w:rPr>
               <w:t>19</w:t>
             </w:r>
           </w:hyperlink>
@@ -18324,6 +18384,8 @@
       <w:r>
         <w:br w:type="page"/>
       </w:r>
+      <w:bookmarkStart w:id="60" w:name="_GoBack"/>
+      <w:bookmarkEnd w:id="60"/>
     </w:p>
     <w:p>
       <w:pPr>
@@ -18333,7 +18395,7 @@
         </w:tabs>
         <w:spacing w:line="360" w:lineRule="auto"/>
       </w:pPr>
-      <w:bookmarkStart w:id="61" w:name="_Toc531175033"/>
+      <w:bookmarkStart w:id="61" w:name="_Toc531179933"/>
       <w:r>
         <w:lastRenderedPageBreak/>
         <w:t>Dodatak B: Dnevnik sastajanja</w:t>
@@ -18418,7 +18480,7 @@
         </w:tabs>
         <w:spacing w:line="360" w:lineRule="auto"/>
       </w:pPr>
-      <w:bookmarkStart w:id="63" w:name="_Toc531175034"/>
+      <w:bookmarkStart w:id="63" w:name="_Toc531179934"/>
       <w:r>
         <w:lastRenderedPageBreak/>
         <w:t>Dodatak C: Prikaz aktivnosti grupe</w:t>
@@ -22420,6 +22482,15 @@
                 <w:szCs w:val="20"/>
               </w:rPr>
             </w:pPr>
+            <w:r>
+              <w:rPr>
+                <w:rFonts w:ascii="Arial" w:eastAsia="Arial" w:hAnsi="Arial" w:cs="Arial"/>
+                <w:color w:val="000000"/>
+                <w:sz w:val="32"/>
+                <w:szCs w:val="20"/>
+              </w:rPr>
+              <w:t>100%</w:t>
+            </w:r>
           </w:p>
         </w:tc>
         <w:tc>
@@ -24120,7 +24191,7 @@
           <w:lang w:val="en-US"/>
         </w:rPr>
         <w:drawing>
-          <wp:inline distT="0" distB="0" distL="0" distR="0" wp14:anchorId="4A0B3598" wp14:editId="42EB8D65">
+          <wp:inline distT="0" distB="0" distL="0" distR="0" wp14:anchorId="0AD21581" wp14:editId="388FB062">
             <wp:extent cx="4271568" cy="4762196"/>
             <wp:effectExtent l="0" t="0" r="0" b="635"/>
             <wp:docPr id="22" name="Picture 22"/>
@@ -24177,7 +24248,7 @@
       <w:pPr>
         <w:pStyle w:val="Heading1"/>
       </w:pPr>
-      <w:bookmarkStart w:id="64" w:name="_Toc531175035"/>
+      <w:bookmarkStart w:id="64" w:name="_Toc531179935"/>
       <w:r>
         <w:lastRenderedPageBreak/>
         <w:t>Dodatak D: Plan rada / Pregled rada i stanje ostvarenja</w:t>
@@ -24487,7 +24558,7 @@
         <w:lang w:val="en-US"/>
       </w:rPr>
       <w:drawing>
-        <wp:anchor distT="0" distB="0" distL="0" distR="0" simplePos="0" relativeHeight="251659264" behindDoc="0" locked="0" layoutInCell="1" hidden="0" allowOverlap="1">
+        <wp:anchor distT="0" distB="0" distL="0" distR="0" simplePos="0" relativeHeight="251659264" behindDoc="0" locked="0" layoutInCell="1" hidden="0" allowOverlap="1" wp14:anchorId="153E4D78" wp14:editId="122EBA0E">
           <wp:simplePos x="0" y="0"/>
           <wp:positionH relativeFrom="column">
             <wp:posOffset>-25398</wp:posOffset>
@@ -24627,7 +24698,7 @@
         <w:lang w:val="en-US"/>
       </w:rPr>
       <w:drawing>
-        <wp:anchor distT="0" distB="0" distL="0" distR="0" simplePos="0" relativeHeight="251658240" behindDoc="0" locked="0" layoutInCell="1" hidden="0" allowOverlap="1">
+        <wp:anchor distT="0" distB="0" distL="0" distR="0" simplePos="0" relativeHeight="251658240" behindDoc="0" locked="0" layoutInCell="1" hidden="0" allowOverlap="1" wp14:anchorId="087880CF" wp14:editId="11F23DEC">
           <wp:simplePos x="0" y="0"/>
           <wp:positionH relativeFrom="column">
             <wp:posOffset>0</wp:posOffset>
@@ -25013,7 +25084,7 @@
   <w:abstractNum w:abstractNumId="3" w15:restartNumberingAfterBreak="0">
     <w:nsid w:val="1A8172A2"/>
     <w:multiLevelType w:val="hybridMultilevel"/>
-    <w:tmpl w:val="0148A872"/>
+    <w:tmpl w:val="5928AED8"/>
     <w:lvl w:ilvl="0" w:tplc="041A0001">
       <w:start w:val="1"/>
       <w:numFmt w:val="bullet"/>
@@ -25026,16 +25097,16 @@
         <w:rFonts w:ascii="Symbol" w:hAnsi="Symbol" w:hint="default"/>
       </w:rPr>
     </w:lvl>
-    <w:lvl w:ilvl="1" w:tplc="04090003">
-      <w:start w:val="1"/>
-      <w:numFmt w:val="bullet"/>
-      <w:lvlText w:val="o"/>
+    <w:lvl w:ilvl="1" w:tplc="041A0001">
+      <w:start w:val="1"/>
+      <w:numFmt w:val="bullet"/>
+      <w:lvlText w:val=""/>
       <w:lvlJc w:val="left"/>
       <w:pPr>
         <w:ind w:left="1440" w:hanging="360"/>
       </w:pPr>
       <w:rPr>
-        <w:rFonts w:ascii="Courier New" w:hAnsi="Courier New" w:cs="Courier New" w:hint="default"/>
+        <w:rFonts w:ascii="Symbol" w:hAnsi="Symbol" w:hint="default"/>
       </w:rPr>
     </w:lvl>
     <w:lvl w:ilvl="2" w:tplc="04090005" w:tentative="1">
@@ -27232,7 +27303,7 @@
   <w:abstractNum w:abstractNumId="27" w15:restartNumberingAfterBreak="0">
     <w:nsid w:val="5EAF248D"/>
     <w:multiLevelType w:val="hybridMultilevel"/>
-    <w:tmpl w:val="C0565912"/>
+    <w:tmpl w:val="CFEC4B98"/>
     <w:lvl w:ilvl="0" w:tplc="04090001">
       <w:start w:val="1"/>
       <w:numFmt w:val="bullet"/>
@@ -27245,16 +27316,16 @@
         <w:rFonts w:ascii="Symbol" w:hAnsi="Symbol" w:hint="default"/>
       </w:rPr>
     </w:lvl>
-    <w:lvl w:ilvl="1" w:tplc="04090003">
-      <w:start w:val="1"/>
-      <w:numFmt w:val="bullet"/>
-      <w:lvlText w:val="o"/>
+    <w:lvl w:ilvl="1" w:tplc="041A0001">
+      <w:start w:val="1"/>
+      <w:numFmt w:val="bullet"/>
+      <w:lvlText w:val=""/>
       <w:lvlJc w:val="left"/>
       <w:pPr>
         <w:ind w:left="1440" w:hanging="360"/>
       </w:pPr>
       <w:rPr>
-        <w:rFonts w:ascii="Courier New" w:hAnsi="Courier New" w:cs="Courier New" w:hint="default"/>
+        <w:rFonts w:ascii="Symbol" w:hAnsi="Symbol" w:hint="default"/>
       </w:rPr>
     </w:lvl>
     <w:lvl w:ilvl="2" w:tplc="04090005">
@@ -29326,6 +29397,26 @@
     <w:uiPriority w:val="99"/>
     <w:rsid w:val="00FD4AFF"/>
   </w:style>
+  <w:style w:type="paragraph" w:styleId="TOCHeading">
+    <w:name w:val="TOC Heading"/>
+    <w:basedOn w:val="Heading1"/>
+    <w:next w:val="Normal"/>
+    <w:uiPriority w:val="39"/>
+    <w:unhideWhenUsed/>
+    <w:qFormat/>
+    <w:rsid w:val="00842BAD"/>
+    <w:pPr>
+      <w:widowControl/>
+      <w:spacing w:after="0" w:line="259" w:lineRule="auto"/>
+      <w:outlineLvl w:val="9"/>
+    </w:pPr>
+    <w:rPr>
+      <w:rFonts w:asciiTheme="majorHAnsi" w:eastAsiaTheme="majorEastAsia" w:hAnsiTheme="majorHAnsi" w:cstheme="majorBidi"/>
+      <w:b w:val="0"/>
+      <w:color w:val="365F91" w:themeColor="accent1" w:themeShade="BF"/>
+      <w:lang w:val="en-US"/>
+    </w:rPr>
+  </w:style>
 </w:styles>
 </file>
 
@@ -29654,7 +29745,7 @@
 </file>
 
 <file path=customXml/itemProps1.xml><?xml version="1.0" encoding="utf-8"?>
-<ds:datastoreItem xmlns:ds="http://schemas.openxmlformats.org/officeDocument/2006/customXml" ds:itemID="{42C40B13-D3A1-494B-80E0-A198BCBB532D}">
+<ds:datastoreItem xmlns:ds="http://schemas.openxmlformats.org/officeDocument/2006/customXml" ds:itemID="{FABA4F6A-CD04-49E5-91F0-B5210BBF21F5}">
   <ds:schemaRefs>
     <ds:schemaRef ds:uri="http://schemas.openxmlformats.org/officeDocument/2006/bibliography"/>
   </ds:schemaRefs>

</xml_diff>

<commit_message>
vratio neke dijagrame koji su se pomaknuli
</commit_message>
<xml_diff>
--- a/Dokumentacija_v1.0.docx
+++ b/Dokumentacija_v1.0.docx
@@ -1288,7 +1288,7 @@
                 <w:noProof/>
                 <w:webHidden/>
               </w:rPr>
-              <w:t>18</w:t>
+              <w:t>17</w:t>
             </w:r>
             <w:r>
               <w:rPr>
@@ -1378,7 +1378,7 @@
                 <w:noProof/>
                 <w:webHidden/>
               </w:rPr>
-              <w:t>26</w:t>
+              <w:t>25</w:t>
             </w:r>
             <w:r>
               <w:rPr>
@@ -1468,7 +1468,7 @@
                 <w:noProof/>
                 <w:webHidden/>
               </w:rPr>
-              <w:t>27</w:t>
+              <w:t>26</w:t>
             </w:r>
             <w:r>
               <w:rPr>
@@ -1558,7 +1558,7 @@
                 <w:noProof/>
                 <w:webHidden/>
               </w:rPr>
-              <w:t>27</w:t>
+              <w:t>26</w:t>
             </w:r>
             <w:r>
               <w:rPr>
@@ -1648,7 +1648,7 @@
                 <w:noProof/>
                 <w:webHidden/>
               </w:rPr>
-              <w:t>29</w:t>
+              <w:t>28</w:t>
             </w:r>
             <w:r>
               <w:rPr>
@@ -1738,7 +1738,7 @@
                 <w:noProof/>
                 <w:webHidden/>
               </w:rPr>
-              <w:t>32</w:t>
+              <w:t>31</w:t>
             </w:r>
             <w:r>
               <w:rPr>
@@ -1828,7 +1828,7 @@
                 <w:noProof/>
                 <w:webHidden/>
               </w:rPr>
-              <w:t>33</w:t>
+              <w:t>32</w:t>
             </w:r>
             <w:r>
               <w:rPr>
@@ -1918,7 +1918,7 @@
                 <w:noProof/>
                 <w:webHidden/>
               </w:rPr>
-              <w:t>34</w:t>
+              <w:t>33</w:t>
             </w:r>
             <w:r>
               <w:rPr>
@@ -2008,7 +2008,7 @@
                 <w:noProof/>
                 <w:webHidden/>
               </w:rPr>
-              <w:t>34</w:t>
+              <w:t>33</w:t>
             </w:r>
             <w:r>
               <w:rPr>
@@ -2098,7 +2098,7 @@
                 <w:noProof/>
                 <w:webHidden/>
               </w:rPr>
-              <w:t>35</w:t>
+              <w:t>34</w:t>
             </w:r>
             <w:r>
               <w:rPr>
@@ -2188,7 +2188,7 @@
                 <w:noProof/>
                 <w:webHidden/>
               </w:rPr>
-              <w:t>36</w:t>
+              <w:t>35</w:t>
             </w:r>
             <w:r>
               <w:rPr>
@@ -2278,7 +2278,7 @@
                 <w:noProof/>
                 <w:webHidden/>
               </w:rPr>
-              <w:t>37</w:t>
+              <w:t>36</w:t>
             </w:r>
             <w:r>
               <w:rPr>
@@ -2368,7 +2368,7 @@
                 <w:noProof/>
                 <w:webHidden/>
               </w:rPr>
-              <w:t>38</w:t>
+              <w:t>37</w:t>
             </w:r>
             <w:r>
               <w:rPr>
@@ -2458,7 +2458,7 @@
                 <w:noProof/>
                 <w:webHidden/>
               </w:rPr>
-              <w:t>39</w:t>
+              <w:t>38</w:t>
             </w:r>
             <w:r>
               <w:rPr>
@@ -2548,7 +2548,7 @@
                 <w:noProof/>
                 <w:webHidden/>
               </w:rPr>
-              <w:t>40</w:t>
+              <w:t>39</w:t>
             </w:r>
             <w:r>
               <w:rPr>
@@ -2638,7 +2638,7 @@
                 <w:noProof/>
                 <w:webHidden/>
               </w:rPr>
-              <w:t>41</w:t>
+              <w:t>40</w:t>
             </w:r>
             <w:r>
               <w:rPr>
@@ -2710,7 +2710,7 @@
                 <w:noProof/>
                 <w:webHidden/>
               </w:rPr>
-              <w:t>42</w:t>
+              <w:t>41</w:t>
             </w:r>
             <w:r>
               <w:rPr>
@@ -2782,7 +2782,7 @@
                 <w:noProof/>
                 <w:webHidden/>
               </w:rPr>
-              <w:t>43</w:t>
+              <w:t>42</w:t>
             </w:r>
             <w:r>
               <w:rPr>
@@ -2854,7 +2854,7 @@
                 <w:noProof/>
                 <w:webHidden/>
               </w:rPr>
-              <w:t>44</w:t>
+              <w:t>43</w:t>
             </w:r>
             <w:r>
               <w:rPr>
@@ -2926,7 +2926,7 @@
                 <w:noProof/>
                 <w:webHidden/>
               </w:rPr>
-              <w:t>46</w:t>
+              <w:t>45</w:t>
             </w:r>
             <w:r>
               <w:rPr>
@@ -2975,6 +2975,8 @@
           <w:color w:val="000000"/>
         </w:rPr>
       </w:pPr>
+      <w:bookmarkStart w:id="1" w:name="_GoBack"/>
+      <w:bookmarkEnd w:id="1"/>
       <w:r>
         <w:br w:type="page"/>
       </w:r>
@@ -2991,14 +2993,14 @@
         </w:tabs>
         <w:spacing w:line="360" w:lineRule="auto"/>
       </w:pPr>
-      <w:bookmarkStart w:id="1" w:name="30j0zll" w:colFirst="0" w:colLast="0"/>
-      <w:bookmarkStart w:id="2" w:name="_Toc531179910"/>
-      <w:bookmarkEnd w:id="1"/>
+      <w:bookmarkStart w:id="2" w:name="30j0zll" w:colFirst="0" w:colLast="0"/>
+      <w:bookmarkStart w:id="3" w:name="_Toc531179910"/>
+      <w:bookmarkEnd w:id="2"/>
       <w:r>
         <w:lastRenderedPageBreak/>
         <w:t>Dnevnik promjena dokumentacije</w:t>
       </w:r>
-      <w:bookmarkEnd w:id="2"/>
+      <w:bookmarkEnd w:id="3"/>
     </w:p>
     <w:p>
       <w:pPr>
@@ -5113,8 +5115,8 @@
           <w:color w:val="000000"/>
         </w:rPr>
       </w:pPr>
-      <w:bookmarkStart w:id="3" w:name="3znysh7" w:colFirst="0" w:colLast="0"/>
-      <w:bookmarkEnd w:id="3"/>
+      <w:bookmarkStart w:id="4" w:name="3znysh7" w:colFirst="0" w:colLast="0"/>
+      <w:bookmarkEnd w:id="4"/>
       <w:r>
         <w:br w:type="page"/>
       </w:r>
@@ -5127,12 +5129,12 @@
           <w:numId w:val="23"/>
         </w:numPr>
       </w:pPr>
-      <w:bookmarkStart w:id="4" w:name="_Toc531179911"/>
+      <w:bookmarkStart w:id="5" w:name="_Toc531179911"/>
       <w:r>
         <w:lastRenderedPageBreak/>
         <w:t>Opis projektnog zadatka</w:t>
       </w:r>
-      <w:bookmarkEnd w:id="4"/>
+      <w:bookmarkEnd w:id="5"/>
     </w:p>
     <w:p>
       <w:pPr>
@@ -5767,8 +5769,8 @@
           <w:color w:val="000000"/>
         </w:rPr>
       </w:pPr>
-      <w:bookmarkStart w:id="5" w:name="tyjcwt" w:colFirst="0" w:colLast="0"/>
-      <w:bookmarkEnd w:id="5"/>
+      <w:bookmarkStart w:id="6" w:name="tyjcwt" w:colFirst="0" w:colLast="0"/>
+      <w:bookmarkEnd w:id="6"/>
     </w:p>
     <w:p>
       <w:pPr>
@@ -5799,12 +5801,12 @@
         </w:tabs>
         <w:spacing w:line="360" w:lineRule="auto"/>
       </w:pPr>
-      <w:bookmarkStart w:id="6" w:name="_Toc531179912"/>
+      <w:bookmarkStart w:id="7" w:name="_Toc531179912"/>
       <w:r>
         <w:lastRenderedPageBreak/>
         <w:t>Pojmovnik</w:t>
       </w:r>
-      <w:bookmarkEnd w:id="6"/>
+      <w:bookmarkEnd w:id="7"/>
     </w:p>
     <w:p>
       <w:pPr>
@@ -5982,8 +5984,8 @@
           <w:color w:val="000000"/>
         </w:rPr>
       </w:pPr>
-      <w:bookmarkStart w:id="7" w:name="1t3h5sf" w:colFirst="0" w:colLast="0"/>
-      <w:bookmarkEnd w:id="7"/>
+      <w:bookmarkStart w:id="8" w:name="1t3h5sf" w:colFirst="0" w:colLast="0"/>
+      <w:bookmarkEnd w:id="8"/>
     </w:p>
     <w:p>
       <w:pPr>
@@ -6014,12 +6016,12 @@
         </w:tabs>
         <w:spacing w:line="360" w:lineRule="auto"/>
       </w:pPr>
-      <w:bookmarkStart w:id="8" w:name="_Toc531179913"/>
+      <w:bookmarkStart w:id="9" w:name="_Toc531179913"/>
       <w:r>
         <w:lastRenderedPageBreak/>
         <w:t>Funkcionalni zahtjevi</w:t>
       </w:r>
-      <w:bookmarkEnd w:id="8"/>
+      <w:bookmarkEnd w:id="9"/>
     </w:p>
     <w:p>
       <w:pPr>
@@ -6834,12 +6836,12 @@
           <w:numId w:val="23"/>
         </w:numPr>
       </w:pPr>
-      <w:bookmarkStart w:id="9" w:name="_Toc531179914"/>
+      <w:bookmarkStart w:id="10" w:name="_Toc531179914"/>
       <w:r>
         <w:lastRenderedPageBreak/>
         <w:t>Opis obrazaca uporabe</w:t>
       </w:r>
-      <w:bookmarkEnd w:id="9"/>
+      <w:bookmarkEnd w:id="10"/>
     </w:p>
     <w:p>
       <w:pPr>
@@ -9474,24 +9476,6 @@
     </w:p>
     <w:p>
       <w:pPr>
-        <w:spacing w:line="360" w:lineRule="auto"/>
-        <w:jc w:val="both"/>
-      </w:pPr>
-    </w:p>
-    <w:p>
-      <w:pPr>
-        <w:spacing w:line="360" w:lineRule="auto"/>
-        <w:jc w:val="both"/>
-      </w:pPr>
-    </w:p>
-    <w:p>
-      <w:pPr>
-        <w:spacing w:line="360" w:lineRule="auto"/>
-        <w:jc w:val="both"/>
-      </w:pPr>
-    </w:p>
-    <w:p>
-      <w:pPr>
         <w:numPr>
           <w:ilvl w:val="0"/>
           <w:numId w:val="26"/>
@@ -9500,6 +9484,7 @@
         <w:jc w:val="both"/>
       </w:pPr>
       <w:r>
+        <w:lastRenderedPageBreak/>
         <w:t>Rbr.: UC9</w:t>
       </w:r>
     </w:p>
@@ -10507,6 +10492,22 @@
         </w:rPr>
         <w:t>Korisnik nema nijednu trajnu rezervaciju</w:t>
       </w:r>
+    </w:p>
+    <w:p>
+      <w:pPr>
+        <w:pBdr>
+          <w:top w:val="nil"/>
+          <w:left w:val="nil"/>
+          <w:bottom w:val="nil"/>
+          <w:right w:val="nil"/>
+          <w:between w:val="nil"/>
+        </w:pBdr>
+        <w:spacing w:line="360" w:lineRule="auto"/>
+        <w:jc w:val="both"/>
+        <w:rPr>
+          <w:color w:val="000000"/>
+        </w:rPr>
+      </w:pPr>
     </w:p>
     <w:p>
       <w:pPr>
@@ -10612,11 +10613,12 @@
           <w:numId w:val="23"/>
         </w:numPr>
       </w:pPr>
-      <w:bookmarkStart w:id="10" w:name="_Toc531179915"/>
-      <w:r>
+      <w:bookmarkStart w:id="11" w:name="_Toc531179915"/>
+      <w:r>
+        <w:lastRenderedPageBreak/>
         <w:t>Dijagrami obrazaca uporabe</w:t>
       </w:r>
-      <w:bookmarkEnd w:id="10"/>
+      <w:bookmarkEnd w:id="11"/>
     </w:p>
     <w:p>
       <w:pPr>
@@ -10694,9 +10696,8 @@
       <w:pPr>
         <w:pStyle w:val="Caption"/>
       </w:pPr>
-      <w:bookmarkStart w:id="11" w:name="_Toc531180258"/>
-      <w:r>
-        <w:lastRenderedPageBreak/>
+      <w:bookmarkStart w:id="12" w:name="_Toc531180258"/>
+      <w:r>
         <w:t>Slika 4.2.</w:t>
       </w:r>
       <w:r>
@@ -10732,7 +10733,7 @@
       <w:r>
         <w:t xml:space="preserve"> Dijagram svih obrazaca uporabe</w:t>
       </w:r>
-      <w:bookmarkEnd w:id="11"/>
+      <w:bookmarkEnd w:id="12"/>
     </w:p>
     <w:p>
       <w:pPr>
@@ -10830,7 +10831,7 @@
           <w:color w:val="000000"/>
         </w:rPr>
       </w:pPr>
-      <w:bookmarkStart w:id="12" w:name="_Toc531180259"/>
+      <w:bookmarkStart w:id="13" w:name="_Toc531180259"/>
       <w:r>
         <w:t>Slika 4.2.</w:t>
       </w:r>
@@ -10870,7 +10871,7 @@
         </w:rPr>
         <w:t xml:space="preserve"> Dijagram obrazaca uporabe za anonimnog korisnika – UC1, UC2, UC3</w:t>
       </w:r>
-      <w:bookmarkEnd w:id="12"/>
+      <w:bookmarkEnd w:id="13"/>
     </w:p>
     <w:p>
       <w:pPr>
@@ -10892,7 +10893,6 @@
           <w:color w:val="000000"/>
           <w:lang w:val="en-US"/>
         </w:rPr>
-        <w:lastRenderedPageBreak/>
         <w:drawing>
           <wp:inline distT="0" distB="0" distL="0" distR="0" wp14:anchorId="2C5EE044" wp14:editId="4ECE6C6A">
             <wp:extent cx="5727700" cy="4838700"/>
@@ -10938,9 +10938,9 @@
           <w:color w:val="000000"/>
         </w:rPr>
       </w:pPr>
-      <w:bookmarkStart w:id="13" w:name="3rdcrjn" w:colFirst="0" w:colLast="0"/>
-      <w:bookmarkStart w:id="14" w:name="_Toc531180260"/>
-      <w:bookmarkEnd w:id="13"/>
+      <w:bookmarkStart w:id="14" w:name="3rdcrjn" w:colFirst="0" w:colLast="0"/>
+      <w:bookmarkStart w:id="15" w:name="_Toc531180260"/>
+      <w:bookmarkEnd w:id="14"/>
       <w:r>
         <w:t>Slika 4.2.</w:t>
       </w:r>
@@ -10980,7 +10980,7 @@
         </w:rPr>
         <w:t xml:space="preserve"> Dijagram obrazaca uporabe za korisnika – UC4-8, UC10</w:t>
       </w:r>
-      <w:bookmarkEnd w:id="14"/>
+      <w:bookmarkEnd w:id="15"/>
     </w:p>
     <w:p>
       <w:pPr>
@@ -11020,7 +11020,6 @@
           <w:color w:val="000000"/>
           <w:lang w:val="en-US"/>
         </w:rPr>
-        <w:lastRenderedPageBreak/>
         <w:drawing>
           <wp:inline distT="0" distB="0" distL="0" distR="0" wp14:anchorId="602204EF" wp14:editId="14242A48">
             <wp:extent cx="5752465" cy="3941445"/>
@@ -11066,7 +11065,7 @@
           <w:color w:val="000000"/>
         </w:rPr>
       </w:pPr>
-      <w:bookmarkStart w:id="15" w:name="_Toc531180261"/>
+      <w:bookmarkStart w:id="16" w:name="_Toc531180261"/>
       <w:r>
         <w:t>Slika 4.2.</w:t>
       </w:r>
@@ -11106,7 +11105,7 @@
         </w:rPr>
         <w:t xml:space="preserve"> Dijagram obrazaca uporabe za tvrtku – UC9</w:t>
       </w:r>
-      <w:bookmarkEnd w:id="15"/>
+      <w:bookmarkEnd w:id="16"/>
     </w:p>
     <w:p>
       <w:pPr>
@@ -11189,7 +11188,7 @@
           <w:color w:val="000000"/>
         </w:rPr>
       </w:pPr>
-      <w:bookmarkStart w:id="16" w:name="_Toc531180262"/>
+      <w:bookmarkStart w:id="17" w:name="_Toc531180262"/>
       <w:r>
         <w:t>Slika 4.2.</w:t>
       </w:r>
@@ -11229,7 +11228,7 @@
         </w:rPr>
         <w:t xml:space="preserve">  Dijagram obrazaca uporabe za administratora i sustav – UC11, UC12</w:t>
       </w:r>
-      <w:bookmarkEnd w:id="16"/>
+      <w:bookmarkEnd w:id="17"/>
     </w:p>
     <w:p>
       <w:pPr>
@@ -11239,12 +11238,12 @@
           <w:numId w:val="23"/>
         </w:numPr>
       </w:pPr>
-      <w:bookmarkStart w:id="17" w:name="_Toc531179916"/>
+      <w:bookmarkStart w:id="18" w:name="_Toc531179916"/>
       <w:r>
         <w:lastRenderedPageBreak/>
         <w:t>Sekvencijski dijagrami</w:t>
       </w:r>
-      <w:bookmarkEnd w:id="17"/>
+      <w:bookmarkEnd w:id="18"/>
     </w:p>
     <w:p>
       <w:pPr>
@@ -11393,8 +11392,8 @@
           <w:color w:val="000000"/>
         </w:rPr>
       </w:pPr>
-      <w:bookmarkStart w:id="18" w:name="_lnxbz9" w:colFirst="0" w:colLast="0"/>
-      <w:bookmarkEnd w:id="18"/>
+      <w:bookmarkStart w:id="19" w:name="_lnxbz9" w:colFirst="0" w:colLast="0"/>
+      <w:bookmarkEnd w:id="19"/>
       <w:r>
         <w:rPr>
           <w:i/>
@@ -11604,8 +11603,8 @@
           <w:color w:val="000000"/>
         </w:rPr>
       </w:pPr>
-      <w:bookmarkStart w:id="19" w:name="_35nkun2" w:colFirst="0" w:colLast="0"/>
-      <w:bookmarkEnd w:id="19"/>
+      <w:bookmarkStart w:id="20" w:name="_35nkun2" w:colFirst="0" w:colLast="0"/>
+      <w:bookmarkEnd w:id="20"/>
       <w:r>
         <w:rPr>
           <w:i/>
@@ -11902,8 +11901,8 @@
           <w:color w:val="000000"/>
         </w:rPr>
       </w:pPr>
-      <w:bookmarkStart w:id="20" w:name="_1ksv4uv" w:colFirst="0" w:colLast="0"/>
-      <w:bookmarkEnd w:id="20"/>
+      <w:bookmarkStart w:id="21" w:name="_1ksv4uv" w:colFirst="0" w:colLast="0"/>
+      <w:bookmarkEnd w:id="21"/>
       <w:r>
         <w:rPr>
           <w:i/>
@@ -12087,8 +12086,8 @@
           <w:color w:val="000000"/>
         </w:rPr>
       </w:pPr>
-      <w:bookmarkStart w:id="21" w:name="_44sinio" w:colFirst="0" w:colLast="0"/>
-      <w:bookmarkEnd w:id="21"/>
+      <w:bookmarkStart w:id="22" w:name="_44sinio" w:colFirst="0" w:colLast="0"/>
+      <w:bookmarkEnd w:id="22"/>
       <w:r>
         <w:rPr>
           <w:i/>
@@ -12244,8 +12243,8 @@
           <w:color w:val="000000"/>
         </w:rPr>
       </w:pPr>
-      <w:bookmarkStart w:id="22" w:name="_2jxsxqh" w:colFirst="0" w:colLast="0"/>
-      <w:bookmarkEnd w:id="22"/>
+      <w:bookmarkStart w:id="23" w:name="_2jxsxqh" w:colFirst="0" w:colLast="0"/>
+      <w:bookmarkEnd w:id="23"/>
       <w:r>
         <w:rPr>
           <w:i/>
@@ -12374,7 +12373,7 @@
             <v:path o:extrusionok="f" gradientshapeok="t" o:connecttype="rect"/>
             <o:lock v:ext="edit" aspectratio="t"/>
           </v:shapetype>
-          <v:shape id="_x0000_i1097" type="#_x0000_t75" style="width:453pt;height:512.25pt">
+          <v:shape id="_x0000_i1025" type="#_x0000_t75" style="width:453pt;height:512.25pt">
             <v:imagedata r:id="rId18" o:title="UC9 - Upravljanje parkiralištima"/>
           </v:shape>
         </w:pict>
@@ -12396,8 +12395,8 @@
           <w:color w:val="000000"/>
         </w:rPr>
       </w:pPr>
-      <w:bookmarkStart w:id="23" w:name="_z337ya" w:colFirst="0" w:colLast="0"/>
-      <w:bookmarkEnd w:id="23"/>
+      <w:bookmarkStart w:id="24" w:name="_z337ya" w:colFirst="0" w:colLast="0"/>
+      <w:bookmarkEnd w:id="24"/>
       <w:r>
         <w:rPr>
           <w:i/>
@@ -12558,8 +12557,8 @@
           <w:color w:val="000000"/>
         </w:rPr>
       </w:pPr>
-      <w:bookmarkStart w:id="24" w:name="_3j2qqm3" w:colFirst="0" w:colLast="0"/>
-      <w:bookmarkEnd w:id="24"/>
+      <w:bookmarkStart w:id="25" w:name="_3j2qqm3" w:colFirst="0" w:colLast="0"/>
+      <w:bookmarkEnd w:id="25"/>
       <w:r>
         <w:rPr>
           <w:i/>
@@ -12708,8 +12707,8 @@
           <w:color w:val="000000"/>
         </w:rPr>
       </w:pPr>
-      <w:bookmarkStart w:id="25" w:name="_1y810tw" w:colFirst="0" w:colLast="0"/>
-      <w:bookmarkEnd w:id="25"/>
+      <w:bookmarkStart w:id="26" w:name="_1y810tw" w:colFirst="0" w:colLast="0"/>
+      <w:bookmarkEnd w:id="26"/>
       <w:r>
         <w:rPr>
           <w:i/>
@@ -12826,8 +12825,8 @@
           <w:color w:val="000000"/>
         </w:rPr>
       </w:pPr>
-      <w:bookmarkStart w:id="26" w:name="_4i7ojhp" w:colFirst="0" w:colLast="0"/>
-      <w:bookmarkEnd w:id="26"/>
+      <w:bookmarkStart w:id="27" w:name="_4i7ojhp" w:colFirst="0" w:colLast="0"/>
+      <w:bookmarkEnd w:id="27"/>
       <w:r>
         <w:rPr>
           <w:i/>
@@ -12848,12 +12847,12 @@
         </w:tabs>
         <w:spacing w:line="360" w:lineRule="auto"/>
       </w:pPr>
-      <w:bookmarkStart w:id="27" w:name="_Toc531179917"/>
+      <w:bookmarkStart w:id="28" w:name="_Toc531179917"/>
       <w:r>
         <w:lastRenderedPageBreak/>
         <w:t>Ostali zahtjevi</w:t>
       </w:r>
-      <w:bookmarkEnd w:id="27"/>
+      <w:bookmarkEnd w:id="28"/>
     </w:p>
     <w:p>
       <w:pPr>
@@ -13102,8 +13101,8 @@
           <w:color w:val="000000"/>
         </w:rPr>
       </w:pPr>
-      <w:bookmarkStart w:id="28" w:name="1ci93xb" w:colFirst="0" w:colLast="0"/>
-      <w:bookmarkEnd w:id="28"/>
+      <w:bookmarkStart w:id="29" w:name="1ci93xb" w:colFirst="0" w:colLast="0"/>
+      <w:bookmarkEnd w:id="29"/>
     </w:p>
     <w:p>
       <w:pPr>
@@ -13130,12 +13129,12 @@
           <w:numId w:val="23"/>
         </w:numPr>
       </w:pPr>
-      <w:bookmarkStart w:id="29" w:name="_Toc531179918"/>
+      <w:bookmarkStart w:id="30" w:name="_Toc531179918"/>
       <w:r>
         <w:lastRenderedPageBreak/>
         <w:t>Arhitektura i dizajn sustava</w:t>
       </w:r>
-      <w:bookmarkEnd w:id="29"/>
+      <w:bookmarkEnd w:id="30"/>
     </w:p>
     <w:p>
       <w:pPr>
@@ -13145,11 +13144,11 @@
           <w:numId w:val="23"/>
         </w:numPr>
       </w:pPr>
-      <w:bookmarkStart w:id="30" w:name="_Toc531179919"/>
+      <w:bookmarkStart w:id="31" w:name="_Toc531179919"/>
       <w:r>
         <w:t>Svrha, opći prioriteti i skica sustava</w:t>
       </w:r>
-      <w:bookmarkEnd w:id="30"/>
+      <w:bookmarkEnd w:id="31"/>
     </w:p>
     <w:p>
       <w:pPr>
@@ -13298,8 +13297,8 @@
           <w:color w:val="000000"/>
         </w:rPr>
       </w:pPr>
-      <w:bookmarkStart w:id="31" w:name="_qsh70q" w:colFirst="0" w:colLast="0"/>
-      <w:bookmarkEnd w:id="31"/>
+      <w:bookmarkStart w:id="32" w:name="_qsh70q" w:colFirst="0" w:colLast="0"/>
+      <w:bookmarkEnd w:id="32"/>
       <w:r>
         <w:rPr>
           <w:i/>
@@ -13584,8 +13583,8 @@
           <w:between w:val="nil"/>
         </w:pBdr>
       </w:pPr>
-      <w:bookmarkStart w:id="32" w:name="_3as4poj" w:colFirst="0" w:colLast="0"/>
-      <w:bookmarkEnd w:id="32"/>
+      <w:bookmarkStart w:id="33" w:name="_3as4poj" w:colFirst="0" w:colLast="0"/>
+      <w:bookmarkEnd w:id="33"/>
       <w:r>
         <w:rPr>
           <w:noProof/>
@@ -13645,8 +13644,8 @@
           <w:color w:val="000000"/>
         </w:rPr>
       </w:pPr>
-      <w:bookmarkStart w:id="33" w:name="_1pxezwc" w:colFirst="0" w:colLast="0"/>
-      <w:bookmarkEnd w:id="33"/>
+      <w:bookmarkStart w:id="34" w:name="_1pxezwc" w:colFirst="0" w:colLast="0"/>
+      <w:bookmarkEnd w:id="34"/>
       <w:r>
         <w:rPr>
           <w:i/>
@@ -13679,12 +13678,12 @@
           <w:numId w:val="23"/>
         </w:numPr>
       </w:pPr>
-      <w:bookmarkStart w:id="34" w:name="_Toc531179920"/>
+      <w:bookmarkStart w:id="35" w:name="_Toc531179920"/>
       <w:r>
         <w:lastRenderedPageBreak/>
         <w:t>Dijagram razreda s opisom</w:t>
       </w:r>
-      <w:bookmarkEnd w:id="34"/>
+      <w:bookmarkEnd w:id="35"/>
     </w:p>
     <w:p>
       <w:pPr>
@@ -13793,8 +13792,8 @@
           <w:color w:val="000000"/>
         </w:rPr>
       </w:pPr>
-      <w:bookmarkStart w:id="35" w:name="2p2csry" w:colFirst="0" w:colLast="0"/>
-      <w:bookmarkEnd w:id="35"/>
+      <w:bookmarkStart w:id="36" w:name="2p2csry" w:colFirst="0" w:colLast="0"/>
+      <w:bookmarkEnd w:id="36"/>
     </w:p>
     <w:p>
       <w:pPr>
@@ -15786,8 +15785,8 @@
           <w:color w:val="000000"/>
         </w:rPr>
       </w:pPr>
-      <w:bookmarkStart w:id="36" w:name="_147n2zr" w:colFirst="0" w:colLast="0"/>
-      <w:bookmarkEnd w:id="36"/>
+      <w:bookmarkStart w:id="37" w:name="_147n2zr" w:colFirst="0" w:colLast="0"/>
+      <w:bookmarkEnd w:id="37"/>
       <w:r>
         <w:rPr>
           <w:i/>
@@ -15804,12 +15803,12 @@
           <w:numId w:val="23"/>
         </w:numPr>
       </w:pPr>
-      <w:bookmarkStart w:id="37" w:name="_Toc531179921"/>
+      <w:bookmarkStart w:id="38" w:name="_Toc531179921"/>
       <w:r>
         <w:lastRenderedPageBreak/>
         <w:t>Dijagram objekata</w:t>
       </w:r>
-      <w:bookmarkEnd w:id="37"/>
+      <w:bookmarkEnd w:id="38"/>
     </w:p>
     <w:p>
       <w:pPr>
@@ -15916,8 +15915,8 @@
           <w:u w:val="single"/>
         </w:rPr>
       </w:pPr>
-      <w:bookmarkStart w:id="38" w:name="_23ckvvd" w:colFirst="0" w:colLast="0"/>
-      <w:bookmarkEnd w:id="38"/>
+      <w:bookmarkStart w:id="39" w:name="_23ckvvd" w:colFirst="0" w:colLast="0"/>
+      <w:bookmarkEnd w:id="39"/>
       <w:r>
         <w:rPr>
           <w:i/>
@@ -15957,12 +15956,12 @@
           <w:numId w:val="23"/>
         </w:numPr>
       </w:pPr>
-      <w:bookmarkStart w:id="39" w:name="_Toc531179922"/>
+      <w:bookmarkStart w:id="40" w:name="_Toc531179922"/>
       <w:r>
         <w:lastRenderedPageBreak/>
         <w:t>Ostali UML dijagrami</w:t>
       </w:r>
-      <w:bookmarkEnd w:id="39"/>
+      <w:bookmarkEnd w:id="40"/>
     </w:p>
     <w:p>
       <w:pPr>
@@ -16090,8 +16089,8 @@
           <w:color w:val="000000"/>
         </w:rPr>
       </w:pPr>
-      <w:bookmarkStart w:id="40" w:name="32hioqz" w:colFirst="0" w:colLast="0"/>
-      <w:bookmarkEnd w:id="40"/>
+      <w:bookmarkStart w:id="41" w:name="32hioqz" w:colFirst="0" w:colLast="0"/>
+      <w:bookmarkEnd w:id="41"/>
     </w:p>
     <w:p>
       <w:pPr>
@@ -16118,12 +16117,12 @@
           <w:numId w:val="23"/>
         </w:numPr>
       </w:pPr>
-      <w:bookmarkStart w:id="41" w:name="_Toc531179923"/>
+      <w:bookmarkStart w:id="42" w:name="_Toc531179923"/>
       <w:r>
         <w:lastRenderedPageBreak/>
         <w:t>Implementacija i korisničko sučelje</w:t>
       </w:r>
-      <w:bookmarkEnd w:id="41"/>
+      <w:bookmarkEnd w:id="42"/>
     </w:p>
     <w:p>
       <w:pPr>
@@ -16344,8 +16343,8 @@
           <w:color w:val="000000"/>
         </w:rPr>
       </w:pPr>
-      <w:bookmarkStart w:id="42" w:name="41mghml" w:colFirst="0" w:colLast="0"/>
-      <w:bookmarkEnd w:id="42"/>
+      <w:bookmarkStart w:id="43" w:name="41mghml" w:colFirst="0" w:colLast="0"/>
+      <w:bookmarkEnd w:id="43"/>
     </w:p>
     <w:p>
       <w:pPr>
@@ -16355,11 +16354,11 @@
           <w:numId w:val="23"/>
         </w:numPr>
       </w:pPr>
-      <w:bookmarkStart w:id="43" w:name="_Toc531179924"/>
+      <w:bookmarkStart w:id="44" w:name="_Toc531179924"/>
       <w:r>
         <w:t>Dijagram razmještaja</w:t>
       </w:r>
-      <w:bookmarkEnd w:id="43"/>
+      <w:bookmarkEnd w:id="44"/>
     </w:p>
     <w:p>
       <w:pPr>
@@ -16418,8 +16417,8 @@
           <w:color w:val="000000"/>
         </w:rPr>
       </w:pPr>
-      <w:bookmarkStart w:id="44" w:name="vx1227" w:colFirst="0" w:colLast="0"/>
-      <w:bookmarkEnd w:id="44"/>
+      <w:bookmarkStart w:id="45" w:name="vx1227" w:colFirst="0" w:colLast="0"/>
+      <w:bookmarkEnd w:id="45"/>
     </w:p>
     <w:p>
       <w:pPr>
@@ -16446,12 +16445,12 @@
           <w:numId w:val="23"/>
         </w:numPr>
       </w:pPr>
-      <w:bookmarkStart w:id="45" w:name="_Toc531179925"/>
+      <w:bookmarkStart w:id="46" w:name="_Toc531179925"/>
       <w:r>
         <w:lastRenderedPageBreak/>
         <w:t>Korištene tehnologije i alati</w:t>
       </w:r>
-      <w:bookmarkEnd w:id="45"/>
+      <w:bookmarkEnd w:id="46"/>
     </w:p>
     <w:p>
       <w:pPr>
@@ -16520,14 +16519,14 @@
           <w:numId w:val="23"/>
         </w:numPr>
       </w:pPr>
-      <w:bookmarkStart w:id="46" w:name="1v1yuxt" w:colFirst="0" w:colLast="0"/>
-      <w:bookmarkStart w:id="47" w:name="_Toc531179926"/>
-      <w:bookmarkEnd w:id="46"/>
+      <w:bookmarkStart w:id="47" w:name="1v1yuxt" w:colFirst="0" w:colLast="0"/>
+      <w:bookmarkStart w:id="48" w:name="_Toc531179926"/>
+      <w:bookmarkEnd w:id="47"/>
       <w:r>
         <w:lastRenderedPageBreak/>
         <w:t>Isječak programskog koda vezan za temeljnu funkcionalnost sustava</w:t>
       </w:r>
-      <w:bookmarkEnd w:id="47"/>
+      <w:bookmarkEnd w:id="48"/>
     </w:p>
     <w:p>
       <w:pPr>
@@ -16612,14 +16611,14 @@
           <w:numId w:val="23"/>
         </w:numPr>
       </w:pPr>
-      <w:bookmarkStart w:id="48" w:name="2u6wntf" w:colFirst="0" w:colLast="0"/>
-      <w:bookmarkStart w:id="49" w:name="_Toc531179927"/>
-      <w:bookmarkEnd w:id="48"/>
+      <w:bookmarkStart w:id="49" w:name="2u6wntf" w:colFirst="0" w:colLast="0"/>
+      <w:bookmarkStart w:id="50" w:name="_Toc531179927"/>
+      <w:bookmarkEnd w:id="49"/>
       <w:r>
         <w:lastRenderedPageBreak/>
         <w:t>Ispitivanje programskog rješenja</w:t>
       </w:r>
-      <w:bookmarkEnd w:id="49"/>
+      <w:bookmarkEnd w:id="50"/>
     </w:p>
     <w:p>
       <w:pPr>
@@ -16768,14 +16767,14 @@
           <w:numId w:val="23"/>
         </w:numPr>
       </w:pPr>
-      <w:bookmarkStart w:id="50" w:name="3tbugp1" w:colFirst="0" w:colLast="0"/>
-      <w:bookmarkStart w:id="51" w:name="_Toc531179928"/>
-      <w:bookmarkEnd w:id="50"/>
+      <w:bookmarkStart w:id="51" w:name="3tbugp1" w:colFirst="0" w:colLast="0"/>
+      <w:bookmarkStart w:id="52" w:name="_Toc531179928"/>
+      <w:bookmarkEnd w:id="51"/>
       <w:r>
         <w:lastRenderedPageBreak/>
         <w:t>Upute za instalaciju</w:t>
       </w:r>
-      <w:bookmarkEnd w:id="51"/>
+      <w:bookmarkEnd w:id="52"/>
     </w:p>
     <w:p>
       <w:pPr>
@@ -16841,14 +16840,14 @@
           <w:numId w:val="23"/>
         </w:numPr>
       </w:pPr>
-      <w:bookmarkStart w:id="52" w:name="nmf14n" w:colFirst="0" w:colLast="0"/>
-      <w:bookmarkStart w:id="53" w:name="_Toc531179929"/>
-      <w:bookmarkEnd w:id="52"/>
+      <w:bookmarkStart w:id="53" w:name="nmf14n" w:colFirst="0" w:colLast="0"/>
+      <w:bookmarkStart w:id="54" w:name="_Toc531179929"/>
+      <w:bookmarkEnd w:id="53"/>
       <w:r>
         <w:lastRenderedPageBreak/>
         <w:t>Korisničke upute</w:t>
       </w:r>
-      <w:bookmarkEnd w:id="53"/>
+      <w:bookmarkEnd w:id="54"/>
     </w:p>
     <w:p>
       <w:pPr>
@@ -16903,8 +16902,8 @@
           <w:color w:val="000000"/>
         </w:rPr>
       </w:pPr>
-      <w:bookmarkStart w:id="54" w:name="1mrcu09" w:colFirst="0" w:colLast="0"/>
-      <w:bookmarkEnd w:id="54"/>
+      <w:bookmarkStart w:id="55" w:name="1mrcu09" w:colFirst="0" w:colLast="0"/>
+      <w:bookmarkEnd w:id="55"/>
     </w:p>
     <w:p>
       <w:pPr>
@@ -16931,12 +16930,12 @@
           <w:numId w:val="23"/>
         </w:numPr>
       </w:pPr>
-      <w:bookmarkStart w:id="55" w:name="_Toc531179930"/>
+      <w:bookmarkStart w:id="56" w:name="_Toc531179930"/>
       <w:r>
         <w:lastRenderedPageBreak/>
         <w:t>Zaključak i budući rad</w:t>
       </w:r>
-      <w:bookmarkEnd w:id="55"/>
+      <w:bookmarkEnd w:id="56"/>
     </w:p>
     <w:p/>
     <w:p>
@@ -16984,8 +16983,8 @@
           <w:color w:val="000000"/>
         </w:rPr>
       </w:pPr>
-      <w:bookmarkStart w:id="56" w:name="2lwamvv" w:colFirst="0" w:colLast="0"/>
-      <w:bookmarkEnd w:id="56"/>
+      <w:bookmarkStart w:id="57" w:name="2lwamvv" w:colFirst="0" w:colLast="0"/>
+      <w:bookmarkEnd w:id="57"/>
     </w:p>
     <w:p>
       <w:pPr>
@@ -17012,12 +17011,12 @@
           <w:numId w:val="23"/>
         </w:numPr>
       </w:pPr>
-      <w:bookmarkStart w:id="57" w:name="_Toc531179931"/>
+      <w:bookmarkStart w:id="58" w:name="_Toc531179931"/>
       <w:r>
         <w:lastRenderedPageBreak/>
         <w:t>Popis literature</w:t>
       </w:r>
-      <w:bookmarkEnd w:id="57"/>
+      <w:bookmarkEnd w:id="58"/>
     </w:p>
     <w:p>
       <w:pPr>
@@ -17366,8 +17365,8 @@
           <w:color w:val="000000"/>
         </w:rPr>
       </w:pPr>
-      <w:bookmarkStart w:id="58" w:name="3l18frh" w:colFirst="0" w:colLast="0"/>
-      <w:bookmarkEnd w:id="58"/>
+      <w:bookmarkStart w:id="59" w:name="3l18frh" w:colFirst="0" w:colLast="0"/>
+      <w:bookmarkEnd w:id="59"/>
       <w:r>
         <w:rPr>
           <w:rFonts w:ascii="Arial" w:eastAsia="Arial" w:hAnsi="Arial" w:cs="Arial"/>
@@ -17397,12 +17396,12 @@
         </w:tabs>
         <w:spacing w:line="360" w:lineRule="auto"/>
       </w:pPr>
-      <w:bookmarkStart w:id="59" w:name="_Toc531179932"/>
+      <w:bookmarkStart w:id="60" w:name="_Toc531179932"/>
       <w:r>
         <w:lastRenderedPageBreak/>
         <w:t>Dodatak A: Indeks (slika, dijagrama, tablica, ispisa kôda)</w:t>
       </w:r>
-      <w:bookmarkEnd w:id="59"/>
+      <w:bookmarkEnd w:id="60"/>
     </w:p>
     <w:p/>
     <w:p>
@@ -17475,7 +17474,7 @@
             <w:noProof/>
             <w:webHidden/>
           </w:rPr>
-          <w:t>15</w:t>
+          <w:t>14</w:t>
         </w:r>
         <w:r>
           <w:rPr>
@@ -17619,7 +17618,7 @@
             <w:noProof/>
             <w:webHidden/>
           </w:rPr>
-          <w:t>16</w:t>
+          <w:t>15</w:t>
         </w:r>
         <w:r>
           <w:rPr>
@@ -17691,7 +17690,7 @@
             <w:noProof/>
             <w:webHidden/>
           </w:rPr>
-          <w:t>17</w:t>
+          <w:t>16</w:t>
         </w:r>
         <w:r>
           <w:rPr>
@@ -17763,7 +17762,7 @@
             <w:noProof/>
             <w:webHidden/>
           </w:rPr>
-          <w:t>17</w:t>
+          <w:t>16</w:t>
         </w:r>
         <w:r>
           <w:rPr>
@@ -18384,8 +18383,6 @@
       <w:r>
         <w:br w:type="page"/>
       </w:r>
-      <w:bookmarkStart w:id="60" w:name="_GoBack"/>
-      <w:bookmarkEnd w:id="60"/>
     </w:p>
     <w:p>
       <w:pPr>
@@ -29745,7 +29742,7 @@
 </file>
 
 <file path=customXml/itemProps1.xml><?xml version="1.0" encoding="utf-8"?>
-<ds:datastoreItem xmlns:ds="http://schemas.openxmlformats.org/officeDocument/2006/customXml" ds:itemID="{FABA4F6A-CD04-49E5-91F0-B5210BBF21F5}">
+<ds:datastoreItem xmlns:ds="http://schemas.openxmlformats.org/officeDocument/2006/customXml" ds:itemID="{51E31C6C-B906-423A-9CD7-5B3E870A6AEF}">
   <ds:schemaRefs>
     <ds:schemaRef ds:uri="http://schemas.openxmlformats.org/officeDocument/2006/bibliography"/>
   </ds:schemaRefs>

</xml_diff>

<commit_message>
Ispravljene greške koje smo imali na ocjenjivanju, ostalo jos samo promjeniti malo UC-ove i sekv jer anonimni korisnik može imati pregled svih parkirališta
</commit_message>
<xml_diff>
--- a/Dokumentacija_v1.0.docx
+++ b/Dokumentacija_v1.0.docx
@@ -1,6 +1,6 @@
 
 <file path=word/document.xml><?xml version="1.0" encoding="utf-8"?>
-<w:document xmlns:wpc="http://schemas.microsoft.com/office/word/2010/wordprocessingCanvas" xmlns:cx="http://schemas.microsoft.com/office/drawing/2014/chartex" xmlns:cx1="http://schemas.microsoft.com/office/drawing/2015/9/8/chartex" xmlns:cx2="http://schemas.microsoft.com/office/drawing/2015/10/21/chartex" xmlns:cx3="http://schemas.microsoft.com/office/drawing/2016/5/9/chartex" xmlns:cx4="http://schemas.microsoft.com/office/drawing/2016/5/10/chartex" xmlns:cx5="http://schemas.microsoft.com/office/drawing/2016/5/11/chartex" xmlns:cx6="http://schemas.microsoft.com/office/drawing/2016/5/12/chartex" xmlns:cx7="http://schemas.microsoft.com/office/drawing/2016/5/13/chartex" xmlns:cx8="http://schemas.microsoft.com/office/drawing/2016/5/14/chartex" xmlns:mc="http://schemas.openxmlformats.org/markup-compatibility/2006" xmlns:aink="http://schemas.microsoft.com/office/drawing/2016/ink" xmlns:am3d="http://schemas.microsoft.com/office/drawing/2017/model3d" xmlns:o="urn:schemas-microsoft-com:office:office" xmlns:r="http://schemas.openxmlformats.org/officeDocument/2006/relationships" xmlns:m="http://schemas.openxmlformats.org/officeDocument/2006/math" xmlns:v="urn:schemas-microsoft-com:vml" xmlns:wp14="http://schemas.microsoft.com/office/word/2010/wordprocessingDrawing" xmlns:wp="http://schemas.openxmlformats.org/drawingml/2006/wordprocessingDrawing" xmlns:w10="urn:schemas-microsoft-com:office:word" xmlns:w="http://schemas.openxmlformats.org/wordprocessingml/2006/main" xmlns:w14="http://schemas.microsoft.com/office/word/2010/wordml" xmlns:w15="http://schemas.microsoft.com/office/word/2012/wordml" xmlns:w16cid="http://schemas.microsoft.com/office/word/2016/wordml/cid" xmlns:w16se="http://schemas.microsoft.com/office/word/2015/wordml/symex" xmlns:wpg="http://schemas.microsoft.com/office/word/2010/wordprocessingGroup" xmlns:wpi="http://schemas.microsoft.com/office/word/2010/wordprocessingInk" xmlns:wne="http://schemas.microsoft.com/office/word/2006/wordml" xmlns:wps="http://schemas.microsoft.com/office/word/2010/wordprocessingShape" mc:Ignorable="w14 w15 w16se w16cid wp14">
+<w:document xmlns:wpc="http://schemas.microsoft.com/office/word/2010/wordprocessingCanvas" xmlns:cx="http://schemas.microsoft.com/office/drawing/2014/chartex" xmlns:cx1="http://schemas.microsoft.com/office/drawing/2015/9/8/chartex" xmlns:mc="http://schemas.openxmlformats.org/markup-compatibility/2006" xmlns:o="urn:schemas-microsoft-com:office:office" xmlns:r="http://schemas.openxmlformats.org/officeDocument/2006/relationships" xmlns:m="http://schemas.openxmlformats.org/officeDocument/2006/math" xmlns:v="urn:schemas-microsoft-com:vml" xmlns:wp14="http://schemas.microsoft.com/office/word/2010/wordprocessingDrawing" xmlns:wp="http://schemas.openxmlformats.org/drawingml/2006/wordprocessingDrawing" xmlns:w10="urn:schemas-microsoft-com:office:word" xmlns:w="http://schemas.openxmlformats.org/wordprocessingml/2006/main" xmlns:w14="http://schemas.microsoft.com/office/word/2010/wordml" xmlns:w15="http://schemas.microsoft.com/office/word/2012/wordml" xmlns:w16se="http://schemas.microsoft.com/office/word/2015/wordml/symex" xmlns:wpg="http://schemas.microsoft.com/office/word/2010/wordprocessingGroup" xmlns:wpi="http://schemas.microsoft.com/office/word/2010/wordprocessingInk" xmlns:wne="http://schemas.microsoft.com/office/word/2006/wordml" xmlns:wps="http://schemas.microsoft.com/office/word/2010/wordprocessingShape" mc:Ignorable="w14 w15 w16se wp14">
   <w:background w:color="FFFFFF"/>
   <w:body>
     <w:p>
@@ -621,6 +621,7 @@
           <w:docPartUnique/>
         </w:docPartObj>
       </w:sdtPr>
+      <w:sdtEndPr/>
       <w:sdtContent>
         <w:p>
           <w:pPr>
@@ -1124,7 +1125,7 @@
                 <w:noProof/>
                 <w:webHidden/>
               </w:rPr>
-              <w:t>14</w:t>
+              <w:t>15</w:t>
             </w:r>
             <w:r>
               <w:rPr>
@@ -1196,7 +1197,7 @@
                 <w:noProof/>
                 <w:webHidden/>
               </w:rPr>
-              <w:t>17</w:t>
+              <w:t>16</w:t>
             </w:r>
             <w:r>
               <w:rPr>
@@ -1286,7 +1287,7 @@
                 <w:noProof/>
                 <w:webHidden/>
               </w:rPr>
-              <w:t>25</w:t>
+              <w:t>24</w:t>
             </w:r>
             <w:r>
               <w:rPr>
@@ -1376,7 +1377,7 @@
                 <w:noProof/>
                 <w:webHidden/>
               </w:rPr>
-              <w:t>26</w:t>
+              <w:t>25</w:t>
             </w:r>
             <w:r>
               <w:rPr>
@@ -1466,7 +1467,7 @@
                 <w:noProof/>
                 <w:webHidden/>
               </w:rPr>
-              <w:t>26</w:t>
+              <w:t>25</w:t>
             </w:r>
             <w:r>
               <w:rPr>
@@ -1556,7 +1557,7 @@
                 <w:noProof/>
                 <w:webHidden/>
               </w:rPr>
-              <w:t>28</w:t>
+              <w:t>27</w:t>
             </w:r>
             <w:r>
               <w:rPr>
@@ -1646,7 +1647,7 @@
                 <w:noProof/>
                 <w:webHidden/>
               </w:rPr>
-              <w:t>31</w:t>
+              <w:t>29</w:t>
             </w:r>
             <w:r>
               <w:rPr>
@@ -1736,7 +1737,7 @@
                 <w:noProof/>
                 <w:webHidden/>
               </w:rPr>
-              <w:t>32</w:t>
+              <w:t>31</w:t>
             </w:r>
             <w:r>
               <w:rPr>
@@ -1826,7 +1827,7 @@
                 <w:noProof/>
                 <w:webHidden/>
               </w:rPr>
-              <w:t>33</w:t>
+              <w:t>32</w:t>
             </w:r>
             <w:r>
               <w:rPr>
@@ -1916,7 +1917,7 @@
                 <w:noProof/>
                 <w:webHidden/>
               </w:rPr>
-              <w:t>33</w:t>
+              <w:t>32</w:t>
             </w:r>
             <w:r>
               <w:rPr>
@@ -2006,7 +2007,7 @@
                 <w:noProof/>
                 <w:webHidden/>
               </w:rPr>
-              <w:t>34</w:t>
+              <w:t>33</w:t>
             </w:r>
             <w:r>
               <w:rPr>
@@ -2096,7 +2097,7 @@
                 <w:noProof/>
                 <w:webHidden/>
               </w:rPr>
-              <w:t>35</w:t>
+              <w:t>34</w:t>
             </w:r>
             <w:r>
               <w:rPr>
@@ -2186,7 +2187,7 @@
                 <w:noProof/>
                 <w:webHidden/>
               </w:rPr>
-              <w:t>36</w:t>
+              <w:t>35</w:t>
             </w:r>
             <w:r>
               <w:rPr>
@@ -2276,7 +2277,7 @@
                 <w:noProof/>
                 <w:webHidden/>
               </w:rPr>
-              <w:t>37</w:t>
+              <w:t>36</w:t>
             </w:r>
             <w:r>
               <w:rPr>
@@ -2366,7 +2367,7 @@
                 <w:noProof/>
                 <w:webHidden/>
               </w:rPr>
-              <w:t>38</w:t>
+              <w:t>37</w:t>
             </w:r>
             <w:r>
               <w:rPr>
@@ -2456,7 +2457,7 @@
                 <w:noProof/>
                 <w:webHidden/>
               </w:rPr>
-              <w:t>39</w:t>
+              <w:t>38</w:t>
             </w:r>
             <w:r>
               <w:rPr>
@@ -2546,7 +2547,7 @@
                 <w:noProof/>
                 <w:webHidden/>
               </w:rPr>
-              <w:t>40</w:t>
+              <w:t>39</w:t>
             </w:r>
             <w:r>
               <w:rPr>
@@ -2636,7 +2637,7 @@
                 <w:noProof/>
                 <w:webHidden/>
               </w:rPr>
-              <w:t>41</w:t>
+              <w:t>40</w:t>
             </w:r>
             <w:r>
               <w:rPr>
@@ -2726,7 +2727,7 @@
                 <w:noProof/>
                 <w:webHidden/>
               </w:rPr>
-              <w:t>42</w:t>
+              <w:t>41</w:t>
             </w:r>
             <w:r>
               <w:rPr>
@@ -2816,7 +2817,7 @@
                 <w:noProof/>
                 <w:webHidden/>
               </w:rPr>
-              <w:t>43</w:t>
+              <w:t>42</w:t>
             </w:r>
             <w:r>
               <w:rPr>
@@ -2906,7 +2907,7 @@
                 <w:noProof/>
                 <w:webHidden/>
               </w:rPr>
-              <w:t>45</w:t>
+              <w:t>44</w:t>
             </w:r>
             <w:r>
               <w:rPr>
@@ -7071,6 +7072,23 @@
     </w:p>
     <w:p>
       <w:pPr>
+        <w:pBdr>
+          <w:top w:val="nil"/>
+          <w:left w:val="nil"/>
+          <w:bottom w:val="nil"/>
+          <w:right w:val="nil"/>
+          <w:between w:val="nil"/>
+        </w:pBdr>
+        <w:spacing w:line="360" w:lineRule="auto"/>
+        <w:ind w:left="2160"/>
+        <w:jc w:val="both"/>
+        <w:rPr>
+          <w:color w:val="000000"/>
+        </w:rPr>
+      </w:pPr>
+    </w:p>
+    <w:p>
+      <w:pPr>
         <w:numPr>
           <w:ilvl w:val="0"/>
           <w:numId w:val="11"/>
@@ -7326,31 +7344,7 @@
         <w:rPr>
           <w:color w:val="000000"/>
         </w:rPr>
-        <w:t>Baza podataka provjerava ispravnost podataka te postoji li već tak</w:t>
-      </w:r>
-      <w:r>
-        <w:rPr>
-          <w:color w:val="000000"/>
-        </w:rPr>
-        <w:t>av</w:t>
-      </w:r>
-      <w:r>
-        <w:rPr>
-          <w:color w:val="000000"/>
-        </w:rPr>
-        <w:t xml:space="preserve"> registriran</w:t>
-      </w:r>
-      <w:r>
-        <w:rPr>
-          <w:color w:val="000000"/>
-        </w:rPr>
-        <w:t>i korisnik</w:t>
-      </w:r>
-      <w:r>
-        <w:rPr>
-          <w:color w:val="000000"/>
-        </w:rPr>
-        <w:t xml:space="preserve"> </w:t>
+        <w:t xml:space="preserve">Baza podataka provjerava ispravnost podataka te postoji li već takav registrirani korisnik </w:t>
       </w:r>
     </w:p>
     <w:p>
@@ -7453,6 +7447,11 @@
     </w:p>
     <w:p>
       <w:pPr>
+        <w:pStyle w:val="ListParagraph"/>
+        <w:numPr>
+          <w:ilvl w:val="0"/>
+          <w:numId w:val="26"/>
+        </w:numPr>
         <w:pBdr>
           <w:top w:val="nil"/>
           <w:left w:val="nil"/>
@@ -8509,6 +8508,23 @@
     </w:p>
     <w:p>
       <w:pPr>
+        <w:pBdr>
+          <w:top w:val="nil"/>
+          <w:left w:val="nil"/>
+          <w:bottom w:val="nil"/>
+          <w:right w:val="nil"/>
+          <w:between w:val="nil"/>
+        </w:pBdr>
+        <w:spacing w:line="360" w:lineRule="auto"/>
+        <w:ind w:left="2160"/>
+        <w:jc w:val="both"/>
+        <w:rPr>
+          <w:color w:val="000000"/>
+        </w:rPr>
+      </w:pPr>
+    </w:p>
+    <w:p>
+      <w:pPr>
         <w:numPr>
           <w:ilvl w:val="0"/>
           <w:numId w:val="12"/>
@@ -8858,15 +8874,6 @@
     </w:p>
     <w:p>
       <w:pPr>
-        <w:spacing w:line="360" w:lineRule="auto"/>
-        <w:jc w:val="both"/>
-        <w:rPr>
-          <w:color w:val="000000"/>
-        </w:rPr>
-      </w:pPr>
-    </w:p>
-    <w:p>
-      <w:pPr>
         <w:numPr>
           <w:ilvl w:val="0"/>
           <w:numId w:val="16"/>
@@ -9042,6 +9049,13 @@
     </w:p>
     <w:p>
       <w:pPr>
+        <w:spacing w:line="360" w:lineRule="auto"/>
+        <w:ind w:left="2160"/>
+        <w:jc w:val="both"/>
+      </w:pPr>
+    </w:p>
+    <w:p>
+      <w:pPr>
         <w:numPr>
           <w:ilvl w:val="0"/>
           <w:numId w:val="16"/>
@@ -9243,30 +9257,6 @@
     </w:p>
     <w:p>
       <w:pPr>
-        <w:spacing w:line="360" w:lineRule="auto"/>
-        <w:jc w:val="both"/>
-      </w:pPr>
-    </w:p>
-    <w:p>
-      <w:pPr>
-        <w:spacing w:line="360" w:lineRule="auto"/>
-        <w:jc w:val="both"/>
-      </w:pPr>
-    </w:p>
-    <w:p>
-      <w:pPr>
-        <w:spacing w:line="360" w:lineRule="auto"/>
-        <w:jc w:val="both"/>
-      </w:pPr>
-    </w:p>
-    <w:p>
-      <w:pPr>
-        <w:spacing w:line="360" w:lineRule="auto"/>
-        <w:jc w:val="both"/>
-      </w:pPr>
-    </w:p>
-    <w:p>
-      <w:pPr>
         <w:numPr>
           <w:ilvl w:val="0"/>
           <w:numId w:val="16"/>
@@ -9275,6 +9265,7 @@
         <w:jc w:val="both"/>
       </w:pPr>
       <w:r>
+        <w:lastRenderedPageBreak/>
         <w:t>Rbr.: UC9</w:t>
       </w:r>
     </w:p>
@@ -9288,7 +9279,10 @@
         <w:jc w:val="both"/>
       </w:pPr>
       <w:r>
-        <w:t>Naziv: Upravljanje parkiralištima</w:t>
+        <w:t xml:space="preserve">Naziv: </w:t>
+      </w:r>
+      <w:r>
+        <w:t>Uređivanje parkinga</w:t>
       </w:r>
     </w:p>
     <w:p>
@@ -9301,7 +9295,7 @@
         <w:jc w:val="both"/>
       </w:pPr>
       <w:r>
-        <w:t>Opis: Tvrtka dodaje novi parking ili uređuje podatke o postojećem parkingu</w:t>
+        <w:t>Opis: Tvrtka uređuje podatke o postojećem parkingu</w:t>
       </w:r>
     </w:p>
     <w:p>
@@ -9353,7 +9347,19 @@
         <w:jc w:val="both"/>
       </w:pPr>
       <w:r>
-        <w:t>Aplikacija izlistava tvrtki sva njena parkirališta</w:t>
+        <w:t xml:space="preserve">Tvrtka odabire gumb za </w:t>
+      </w:r>
+      <w:r>
+        <w:t>upravljanje parkirališta</w:t>
+      </w:r>
+      <w:r>
+        <w:t xml:space="preserve"> te zatim gumb </w:t>
+      </w:r>
+      <w:r>
+        <w:rPr>
+          <w:i/>
+        </w:rPr>
+        <w:t>Uređivanje parkinga</w:t>
       </w:r>
     </w:p>
     <w:p>
@@ -9366,7 +9372,7 @@
         <w:jc w:val="both"/>
       </w:pPr>
       <w:r>
-        <w:t>Tvrtka odabire neko parkiralište te klikne na gumb za uređivanje</w:t>
+        <w:t>Aplikacija izlistava tvrtki sva njena parkirališta</w:t>
       </w:r>
     </w:p>
     <w:p>
@@ -9379,7 +9385,10 @@
         <w:jc w:val="both"/>
       </w:pPr>
       <w:r>
-        <w:t>Uređuje podatke o parkiralištu i potvrđuje promjene</w:t>
+        <w:t>T</w:t>
+      </w:r>
+      <w:r>
+        <w:t>vrtka odabire neko parkiralište</w:t>
       </w:r>
     </w:p>
     <w:p>
@@ -9392,7 +9401,7 @@
         <w:jc w:val="both"/>
       </w:pPr>
       <w:r>
-        <w:t>Alternativno: tvrtka kline na gumb za dodavanje novog parkirališta te upisuje podatke i potvrđuje dodavanje</w:t>
+        <w:t>Uređuje podatke o parkiralištu i potvrđuje promjene</w:t>
       </w:r>
     </w:p>
     <w:p>
@@ -9711,6 +9720,7 @@
         <w:rPr>
           <w:color w:val="000000"/>
         </w:rPr>
+        <w:lastRenderedPageBreak/>
         <w:t>Rbr.: UC11</w:t>
       </w:r>
     </w:p>
@@ -10041,6 +10051,23 @@
     </w:p>
     <w:p>
       <w:pPr>
+        <w:pBdr>
+          <w:top w:val="nil"/>
+          <w:left w:val="nil"/>
+          <w:bottom w:val="nil"/>
+          <w:right w:val="nil"/>
+          <w:between w:val="nil"/>
+        </w:pBdr>
+        <w:spacing w:line="360" w:lineRule="auto"/>
+        <w:ind w:left="2160"/>
+        <w:jc w:val="both"/>
+        <w:rPr>
+          <w:color w:val="000000"/>
+        </w:rPr>
+      </w:pPr>
+    </w:p>
+    <w:p>
+      <w:pPr>
         <w:numPr>
           <w:ilvl w:val="0"/>
           <w:numId w:val="12"/>
@@ -10394,6 +10421,200 @@
     </w:p>
     <w:p>
       <w:pPr>
+        <w:pBdr>
+          <w:top w:val="nil"/>
+          <w:left w:val="nil"/>
+          <w:bottom w:val="nil"/>
+          <w:right w:val="nil"/>
+          <w:between w:val="nil"/>
+        </w:pBdr>
+        <w:spacing w:line="360" w:lineRule="auto"/>
+        <w:jc w:val="both"/>
+        <w:rPr>
+          <w:color w:val="000000"/>
+        </w:rPr>
+      </w:pPr>
+    </w:p>
+    <w:p>
+      <w:pPr>
+        <w:pBdr>
+          <w:top w:val="nil"/>
+          <w:left w:val="nil"/>
+          <w:bottom w:val="nil"/>
+          <w:right w:val="nil"/>
+          <w:between w:val="nil"/>
+        </w:pBdr>
+        <w:spacing w:line="360" w:lineRule="auto"/>
+        <w:jc w:val="both"/>
+        <w:rPr>
+          <w:color w:val="000000"/>
+        </w:rPr>
+      </w:pPr>
+    </w:p>
+    <w:p>
+      <w:pPr>
+        <w:numPr>
+          <w:ilvl w:val="0"/>
+          <w:numId w:val="16"/>
+        </w:numPr>
+        <w:spacing w:line="360" w:lineRule="auto"/>
+        <w:jc w:val="both"/>
+      </w:pPr>
+      <w:r>
+        <w:lastRenderedPageBreak/>
+        <w:t>Rbr.: UC13</w:t>
+      </w:r>
+    </w:p>
+    <w:p>
+      <w:pPr>
+        <w:numPr>
+          <w:ilvl w:val="1"/>
+          <w:numId w:val="16"/>
+        </w:numPr>
+        <w:spacing w:line="360" w:lineRule="auto"/>
+        <w:jc w:val="both"/>
+      </w:pPr>
+      <w:r>
+        <w:t xml:space="preserve">Naziv: </w:t>
+      </w:r>
+      <w:r>
+        <w:t>Dodaj parking</w:t>
+      </w:r>
+    </w:p>
+    <w:p>
+      <w:pPr>
+        <w:numPr>
+          <w:ilvl w:val="1"/>
+          <w:numId w:val="16"/>
+        </w:numPr>
+        <w:spacing w:line="360" w:lineRule="auto"/>
+        <w:jc w:val="both"/>
+      </w:pPr>
+      <w:r>
+        <w:t xml:space="preserve">Opis: Tvrtka dodaje novi parking </w:t>
+      </w:r>
+    </w:p>
+    <w:p>
+      <w:pPr>
+        <w:numPr>
+          <w:ilvl w:val="1"/>
+          <w:numId w:val="16"/>
+        </w:numPr>
+        <w:spacing w:line="360" w:lineRule="auto"/>
+        <w:jc w:val="both"/>
+      </w:pPr>
+      <w:r>
+        <w:t>Glavni aktor: Tvrtka</w:t>
+      </w:r>
+    </w:p>
+    <w:p>
+      <w:pPr>
+        <w:numPr>
+          <w:ilvl w:val="1"/>
+          <w:numId w:val="16"/>
+        </w:numPr>
+        <w:spacing w:line="360" w:lineRule="auto"/>
+        <w:jc w:val="both"/>
+      </w:pPr>
+      <w:r>
+        <w:t>Preduvjeti: Tvrtka je prijavljena</w:t>
+      </w:r>
+    </w:p>
+    <w:p>
+      <w:pPr>
+        <w:numPr>
+          <w:ilvl w:val="1"/>
+          <w:numId w:val="16"/>
+        </w:numPr>
+        <w:spacing w:line="360" w:lineRule="auto"/>
+        <w:jc w:val="both"/>
+      </w:pPr>
+      <w:r>
+        <w:t>Opis osnovnog tijeka:</w:t>
+      </w:r>
+    </w:p>
+    <w:p>
+      <w:pPr>
+        <w:numPr>
+          <w:ilvl w:val="2"/>
+          <w:numId w:val="16"/>
+        </w:numPr>
+        <w:spacing w:line="360" w:lineRule="auto"/>
+        <w:jc w:val="both"/>
+      </w:pPr>
+      <w:r>
+        <w:t xml:space="preserve">Tvrtka odabire </w:t>
+      </w:r>
+      <w:r>
+        <w:t xml:space="preserve">gumb za </w:t>
+      </w:r>
+      <w:r>
+        <w:t>upravljanje parkirališta</w:t>
+      </w:r>
+      <w:r>
+        <w:t xml:space="preserve"> te zatim gumb </w:t>
+      </w:r>
+      <w:r>
+        <w:rPr>
+          <w:i/>
+        </w:rPr>
+        <w:t>Dodaj parking</w:t>
+      </w:r>
+    </w:p>
+    <w:p>
+      <w:pPr>
+        <w:numPr>
+          <w:ilvl w:val="2"/>
+          <w:numId w:val="16"/>
+        </w:numPr>
+        <w:spacing w:line="360" w:lineRule="auto"/>
+        <w:jc w:val="both"/>
+      </w:pPr>
+      <w:r>
+        <w:t>Tvrtka upisuje podatke novog parkirališta i potvrđuje dodavanje</w:t>
+      </w:r>
+    </w:p>
+    <w:p>
+      <w:pPr>
+        <w:numPr>
+          <w:ilvl w:val="1"/>
+          <w:numId w:val="16"/>
+        </w:numPr>
+        <w:spacing w:line="360" w:lineRule="auto"/>
+        <w:jc w:val="both"/>
+      </w:pPr>
+      <w:r>
+        <w:t>Opis mogućih odstupanja:</w:t>
+      </w:r>
+    </w:p>
+    <w:p>
+      <w:pPr>
+        <w:numPr>
+          <w:ilvl w:val="2"/>
+          <w:numId w:val="16"/>
+        </w:numPr>
+        <w:spacing w:line="360" w:lineRule="auto"/>
+        <w:jc w:val="both"/>
+      </w:pPr>
+      <w:r>
+        <w:t>Nema</w:t>
+      </w:r>
+    </w:p>
+    <w:p>
+      <w:pPr>
+        <w:rPr>
+          <w:color w:val="000000"/>
+        </w:rPr>
+      </w:pPr>
+      <w:r>
+        <w:rPr>
+          <w:color w:val="000000"/>
+        </w:rPr>
+        <w:br w:type="page"/>
+      </w:r>
+    </w:p>
+    <w:p>
+      <w:pPr>
         <w:pStyle w:val="Heading2"/>
         <w:numPr>
           <w:ilvl w:val="1"/>
@@ -10436,46 +10657,38 @@
           <w:color w:val="000000"/>
         </w:rPr>
       </w:pPr>
+      <w:bookmarkStart w:id="11" w:name="_GoBack"/>
+      <w:bookmarkEnd w:id="11"/>
       <w:r>
         <w:rPr>
           <w:noProof/>
           <w:color w:val="000000"/>
-        </w:rPr>
-        <w:drawing>
-          <wp:inline distT="0" distB="0" distL="0" distR="0" wp14:anchorId="713ED88B" wp14:editId="13064AC1">
-            <wp:extent cx="5760085" cy="7821930"/>
-            <wp:effectExtent l="0" t="0" r="0" b="0"/>
-            <wp:docPr id="4" name="image11.png"/>
-            <wp:cNvGraphicFramePr/>
-            <a:graphic xmlns:a="http://schemas.openxmlformats.org/drawingml/2006/main">
-              <a:graphicData uri="http://schemas.openxmlformats.org/drawingml/2006/picture">
-                <pic:pic xmlns:pic="http://schemas.openxmlformats.org/drawingml/2006/picture">
-                  <pic:nvPicPr>
-                    <pic:cNvPr id="0" name="image11.png"/>
-                    <pic:cNvPicPr preferRelativeResize="0"/>
-                  </pic:nvPicPr>
-                  <pic:blipFill>
-                    <a:blip r:embed="rId7"/>
-                    <a:srcRect/>
-                    <a:stretch>
-                      <a:fillRect/>
-                    </a:stretch>
-                  </pic:blipFill>
-                  <pic:spPr>
-                    <a:xfrm>
-                      <a:off x="0" y="0"/>
-                      <a:ext cx="5760085" cy="7821930"/>
-                    </a:xfrm>
-                    <a:prstGeom prst="rect">
-                      <a:avLst/>
-                    </a:prstGeom>
-                    <a:ln/>
-                  </pic:spPr>
-                </pic:pic>
-              </a:graphicData>
-            </a:graphic>
-          </wp:inline>
-        </w:drawing>
+          <w:lang w:val="en-US"/>
+        </w:rPr>
+        <w:pict w14:anchorId="455A12C8">
+          <v:shapetype id="_x0000_t75" coordsize="21600,21600" o:spt="75" o:preferrelative="t" path="m@4@5l@4@11@9@11@9@5xe" filled="f" stroked="f">
+            <v:stroke joinstyle="miter"/>
+            <v:formulas>
+              <v:f eqn="if lineDrawn pixelLineWidth 0"/>
+              <v:f eqn="sum @0 1 0"/>
+              <v:f eqn="sum 0 0 @1"/>
+              <v:f eqn="prod @2 1 2"/>
+              <v:f eqn="prod @3 21600 pixelWidth"/>
+              <v:f eqn="prod @3 21600 pixelHeight"/>
+              <v:f eqn="sum @0 0 1"/>
+              <v:f eqn="prod @6 1 2"/>
+              <v:f eqn="prod @7 21600 pixelWidth"/>
+              <v:f eqn="sum @8 21600 0"/>
+              <v:f eqn="prod @7 21600 pixelHeight"/>
+              <v:f eqn="sum @10 21600 0"/>
+            </v:formulas>
+            <v:path o:extrusionok="f" gradientshapeok="t" o:connecttype="rect"/>
+            <o:lock v:ext="edit" aspectratio="t"/>
+          </v:shapetype>
+          <v:shape id="_x0000_i1045" type="#_x0000_t75" style="width:452.75pt;height:611.7pt">
+            <v:imagedata r:id="rId8" o:title="full diagram.png"/>
+          </v:shape>
+        </w:pict>
       </w:r>
     </w:p>
     <w:p>
@@ -10517,8 +10730,8 @@
           <w:color w:val="000000"/>
         </w:rPr>
       </w:pPr>
-      <w:bookmarkStart w:id="11" w:name="3rdcrjn" w:colFirst="0" w:colLast="0"/>
-      <w:bookmarkEnd w:id="11"/>
+      <w:bookmarkStart w:id="12" w:name="3rdcrjn" w:colFirst="0" w:colLast="0"/>
+      <w:bookmarkEnd w:id="12"/>
     </w:p>
     <w:p>
       <w:pPr>
@@ -10528,12 +10741,12 @@
           <w:numId w:val="3"/>
         </w:numPr>
       </w:pPr>
-      <w:bookmarkStart w:id="12" w:name="_Toc531131720"/>
+      <w:bookmarkStart w:id="13" w:name="_Toc531131720"/>
       <w:r>
         <w:lastRenderedPageBreak/>
         <w:t>4.3 Sekvencijski dijagrami</w:t>
       </w:r>
-      <w:bookmarkEnd w:id="12"/>
+      <w:bookmarkEnd w:id="13"/>
     </w:p>
     <w:p>
       <w:pPr>
@@ -10627,6 +10840,7 @@
         <w:rPr>
           <w:noProof/>
           <w:color w:val="000000"/>
+          <w:lang w:val="en-US"/>
         </w:rPr>
         <w:drawing>
           <wp:inline distT="0" distB="0" distL="0" distR="0" wp14:anchorId="1F1D746D" wp14:editId="48082BB9">
@@ -10642,7 +10856,7 @@
                     <pic:cNvPicPr preferRelativeResize="0"/>
                   </pic:nvPicPr>
                   <pic:blipFill>
-                    <a:blip r:embed="rId8"/>
+                    <a:blip r:embed="rId9"/>
                     <a:srcRect/>
                     <a:stretch>
                       <a:fillRect/>
@@ -10681,8 +10895,8 @@
           <w:color w:val="000000"/>
         </w:rPr>
       </w:pPr>
-      <w:bookmarkStart w:id="13" w:name="_lnxbz9" w:colFirst="0" w:colLast="0"/>
-      <w:bookmarkEnd w:id="13"/>
+      <w:bookmarkStart w:id="14" w:name="_lnxbz9" w:colFirst="0" w:colLast="0"/>
+      <w:bookmarkEnd w:id="14"/>
       <w:r>
         <w:rPr>
           <w:i/>
@@ -10825,6 +11039,7 @@
         <w:rPr>
           <w:noProof/>
           <w:color w:val="000000"/>
+          <w:lang w:val="en-US"/>
         </w:rPr>
         <w:drawing>
           <wp:inline distT="0" distB="0" distL="0" distR="0" wp14:anchorId="7C8245E6" wp14:editId="2CC085C3">
@@ -10840,7 +11055,7 @@
                     <pic:cNvPicPr preferRelativeResize="0"/>
                   </pic:nvPicPr>
                   <pic:blipFill>
-                    <a:blip r:embed="rId9"/>
+                    <a:blip r:embed="rId10"/>
                     <a:srcRect/>
                     <a:stretch>
                       <a:fillRect/>
@@ -10879,8 +11094,8 @@
           <w:color w:val="000000"/>
         </w:rPr>
       </w:pPr>
-      <w:bookmarkStart w:id="14" w:name="_35nkun2" w:colFirst="0" w:colLast="0"/>
-      <w:bookmarkEnd w:id="14"/>
+      <w:bookmarkStart w:id="15" w:name="_35nkun2" w:colFirst="0" w:colLast="0"/>
+      <w:bookmarkEnd w:id="15"/>
       <w:r>
         <w:rPr>
           <w:i/>
@@ -11050,24 +11265,7 @@
           <w:between w:val="nil"/>
         </w:pBdr>
         <w:spacing w:line="360" w:lineRule="auto"/>
-        <w:ind w:firstLine="720"/>
-        <w:jc w:val="both"/>
-        <w:rPr>
-          <w:color w:val="000000"/>
-        </w:rPr>
-      </w:pPr>
-    </w:p>
-    <w:p>
-      <w:pPr>
-        <w:pBdr>
-          <w:top w:val="nil"/>
-          <w:left w:val="nil"/>
-          <w:bottom w:val="nil"/>
-          <w:right w:val="nil"/>
-          <w:between w:val="nil"/>
-        </w:pBdr>
-        <w:spacing w:line="360" w:lineRule="auto"/>
-        <w:jc w:val="both"/>
+        <w:jc w:val="center"/>
         <w:rPr>
           <w:color w:val="000000"/>
         </w:rPr>
@@ -11076,42 +11274,13 @@
         <w:rPr>
           <w:noProof/>
           <w:color w:val="000000"/>
-        </w:rPr>
-        <w:drawing>
-          <wp:inline distT="0" distB="0" distL="0" distR="0" wp14:anchorId="70D85165" wp14:editId="35B77B70">
-            <wp:extent cx="5752465" cy="5948045"/>
-            <wp:effectExtent l="0" t="0" r="0" b="0"/>
-            <wp:docPr id="13" name="image10.png"/>
-            <wp:cNvGraphicFramePr/>
-            <a:graphic xmlns:a="http://schemas.openxmlformats.org/drawingml/2006/main">
-              <a:graphicData uri="http://schemas.openxmlformats.org/drawingml/2006/picture">
-                <pic:pic xmlns:pic="http://schemas.openxmlformats.org/drawingml/2006/picture">
-                  <pic:nvPicPr>
-                    <pic:cNvPr id="0" name="image10.png"/>
-                    <pic:cNvPicPr preferRelativeResize="0"/>
-                  </pic:nvPicPr>
-                  <pic:blipFill>
-                    <a:blip r:embed="rId10"/>
-                    <a:srcRect/>
-                    <a:stretch>
-                      <a:fillRect/>
-                    </a:stretch>
-                  </pic:blipFill>
-                  <pic:spPr>
-                    <a:xfrm>
-                      <a:off x="0" y="0"/>
-                      <a:ext cx="5752465" cy="5948045"/>
-                    </a:xfrm>
-                    <a:prstGeom prst="rect">
-                      <a:avLst/>
-                    </a:prstGeom>
-                    <a:ln/>
-                  </pic:spPr>
-                </pic:pic>
-              </a:graphicData>
-            </a:graphic>
-          </wp:inline>
-        </w:drawing>
+          <w:lang w:val="en-US"/>
+        </w:rPr>
+        <w:pict w14:anchorId="3247DCDA">
+          <v:shape id="_x0000_i1031" type="#_x0000_t75" style="width:435.45pt;height:513.8pt">
+            <v:imagedata r:id="rId11" o:title="UC4-6 - Rezervacija"/>
+          </v:shape>
+        </w:pict>
       </w:r>
     </w:p>
     <w:p>
@@ -11130,8 +11299,8 @@
           <w:color w:val="000000"/>
         </w:rPr>
       </w:pPr>
-      <w:bookmarkStart w:id="15" w:name="_1ksv4uv" w:colFirst="0" w:colLast="0"/>
-      <w:bookmarkEnd w:id="15"/>
+      <w:bookmarkStart w:id="16" w:name="_1ksv4uv" w:colFirst="0" w:colLast="0"/>
+      <w:bookmarkEnd w:id="16"/>
       <w:r>
         <w:rPr>
           <w:i/>
@@ -11139,22 +11308,6 @@
         </w:rPr>
         <w:t>Slika 4.3.3 Sekvencijski dijagram za rezervacije – UC4-6</w:t>
       </w:r>
-    </w:p>
-    <w:p>
-      <w:pPr>
-        <w:pBdr>
-          <w:top w:val="nil"/>
-          <w:left w:val="nil"/>
-          <w:bottom w:val="nil"/>
-          <w:right w:val="nil"/>
-          <w:between w:val="nil"/>
-        </w:pBdr>
-        <w:spacing w:line="360" w:lineRule="auto"/>
-        <w:jc w:val="both"/>
-        <w:rPr>
-          <w:color w:val="000000"/>
-        </w:rPr>
-      </w:pPr>
     </w:p>
     <w:p>
       <w:pPr>
@@ -11236,6 +11389,7 @@
         <w:rPr>
           <w:noProof/>
           <w:color w:val="000000"/>
+          <w:lang w:val="en-US"/>
         </w:rPr>
         <w:drawing>
           <wp:inline distT="0" distB="0" distL="0" distR="0" wp14:anchorId="5B075951" wp14:editId="43FA6C44">
@@ -11251,7 +11405,7 @@
                     <pic:cNvPicPr preferRelativeResize="0"/>
                   </pic:nvPicPr>
                   <pic:blipFill>
-                    <a:blip r:embed="rId11"/>
+                    <a:blip r:embed="rId12"/>
                     <a:srcRect/>
                     <a:stretch>
                       <a:fillRect/>
@@ -11290,8 +11444,8 @@
           <w:color w:val="000000"/>
         </w:rPr>
       </w:pPr>
-      <w:bookmarkStart w:id="16" w:name="_44sinio" w:colFirst="0" w:colLast="0"/>
-      <w:bookmarkEnd w:id="16"/>
+      <w:bookmarkStart w:id="17" w:name="_44sinio" w:colFirst="0" w:colLast="0"/>
+      <w:bookmarkEnd w:id="17"/>
       <w:r>
         <w:rPr>
           <w:i/>
@@ -11392,6 +11546,7 @@
         <w:rPr>
           <w:noProof/>
           <w:color w:val="000000"/>
+          <w:lang w:val="en-US"/>
         </w:rPr>
         <w:drawing>
           <wp:inline distT="0" distB="0" distL="0" distR="0" wp14:anchorId="79183F7F" wp14:editId="3248E053">
@@ -11407,7 +11562,7 @@
                     <pic:cNvPicPr preferRelativeResize="0"/>
                   </pic:nvPicPr>
                   <pic:blipFill>
-                    <a:blip r:embed="rId12"/>
+                    <a:blip r:embed="rId13"/>
                     <a:srcRect/>
                     <a:stretch>
                       <a:fillRect/>
@@ -11446,8 +11601,8 @@
           <w:color w:val="000000"/>
         </w:rPr>
       </w:pPr>
-      <w:bookmarkStart w:id="17" w:name="_2jxsxqh" w:colFirst="0" w:colLast="0"/>
-      <w:bookmarkEnd w:id="17"/>
+      <w:bookmarkStart w:id="18" w:name="_2jxsxqh" w:colFirst="0" w:colLast="0"/>
+      <w:bookmarkEnd w:id="18"/>
       <w:r>
         <w:rPr>
           <w:i/>
@@ -11554,6 +11709,7 @@
         <w:rPr>
           <w:noProof/>
           <w:color w:val="000000"/>
+          <w:lang w:val="en-US"/>
         </w:rPr>
         <w:drawing>
           <wp:inline distT="0" distB="0" distL="0" distR="0" wp14:anchorId="30D2AD4A" wp14:editId="1D4EC142">
@@ -11569,7 +11725,7 @@
                     <pic:cNvPicPr preferRelativeResize="0"/>
                   </pic:nvPicPr>
                   <pic:blipFill>
-                    <a:blip r:embed="rId13"/>
+                    <a:blip r:embed="rId14"/>
                     <a:srcRect/>
                     <a:stretch>
                       <a:fillRect/>
@@ -11608,8 +11764,8 @@
           <w:color w:val="000000"/>
         </w:rPr>
       </w:pPr>
-      <w:bookmarkStart w:id="18" w:name="_z337ya" w:colFirst="0" w:colLast="0"/>
-      <w:bookmarkEnd w:id="18"/>
+      <w:bookmarkStart w:id="19" w:name="_z337ya" w:colFirst="0" w:colLast="0"/>
+      <w:bookmarkEnd w:id="19"/>
       <w:r>
         <w:rPr>
           <w:i/>
@@ -11683,62 +11839,16 @@
       </w:r>
     </w:p>
     <w:p>
-      <w:pPr>
-        <w:pBdr>
-          <w:top w:val="nil"/>
-          <w:left w:val="nil"/>
-          <w:bottom w:val="nil"/>
-          <w:right w:val="nil"/>
-          <w:between w:val="nil"/>
-        </w:pBdr>
-        <w:spacing w:line="360" w:lineRule="auto"/>
-        <w:ind w:firstLine="720"/>
-        <w:jc w:val="both"/>
-        <w:rPr>
-          <w:color w:val="000000"/>
-        </w:rPr>
-      </w:pPr>
-    </w:p>
-    <w:p>
       <w:r>
         <w:rPr>
           <w:noProof/>
-        </w:rPr>
-        <w:drawing>
-          <wp:inline distT="0" distB="0" distL="0" distR="0" wp14:anchorId="7158BE7D" wp14:editId="7490C67B">
-            <wp:extent cx="5760085" cy="5749925"/>
-            <wp:effectExtent l="0" t="0" r="0" b="0"/>
-            <wp:docPr id="15" name="image15.png"/>
-            <wp:cNvGraphicFramePr/>
-            <a:graphic xmlns:a="http://schemas.openxmlformats.org/drawingml/2006/main">
-              <a:graphicData uri="http://schemas.openxmlformats.org/drawingml/2006/picture">
-                <pic:pic xmlns:pic="http://schemas.openxmlformats.org/drawingml/2006/picture">
-                  <pic:nvPicPr>
-                    <pic:cNvPr id="0" name="image15.png"/>
-                    <pic:cNvPicPr preferRelativeResize="0"/>
-                  </pic:nvPicPr>
-                  <pic:blipFill>
-                    <a:blip r:embed="rId14"/>
-                    <a:srcRect/>
-                    <a:stretch>
-                      <a:fillRect/>
-                    </a:stretch>
-                  </pic:blipFill>
-                  <pic:spPr>
-                    <a:xfrm>
-                      <a:off x="0" y="0"/>
-                      <a:ext cx="5760085" cy="5749925"/>
-                    </a:xfrm>
-                    <a:prstGeom prst="rect">
-                      <a:avLst/>
-                    </a:prstGeom>
-                    <a:ln/>
-                  </pic:spPr>
-                </pic:pic>
-              </a:graphicData>
-            </a:graphic>
-          </wp:inline>
-        </w:drawing>
+          <w:lang w:val="en-US"/>
+        </w:rPr>
+        <w:pict w14:anchorId="50402F4A">
+          <v:shape id="_x0000_i1038" type="#_x0000_t75" style="width:453.3pt;height:529.35pt">
+            <v:imagedata r:id="rId15" o:title="UC10 - Pregled svih parkirališta"/>
+          </v:shape>
+        </w:pict>
       </w:r>
     </w:p>
     <w:p>
@@ -11757,8 +11867,8 @@
           <w:color w:val="000000"/>
         </w:rPr>
       </w:pPr>
-      <w:bookmarkStart w:id="19" w:name="_3j2qqm3" w:colFirst="0" w:colLast="0"/>
-      <w:bookmarkEnd w:id="19"/>
+      <w:bookmarkStart w:id="20" w:name="_3j2qqm3" w:colFirst="0" w:colLast="0"/>
+      <w:bookmarkEnd w:id="20"/>
       <w:r>
         <w:rPr>
           <w:i/>
@@ -11840,6 +11950,7 @@
       <w:r>
         <w:rPr>
           <w:noProof/>
+          <w:lang w:val="en-US"/>
         </w:rPr>
         <w:drawing>
           <wp:inline distT="0" distB="0" distL="0" distR="0" wp14:anchorId="711B4D4C" wp14:editId="3F715D1D">
@@ -11855,7 +11966,7 @@
                     <pic:cNvPicPr preferRelativeResize="0"/>
                   </pic:nvPicPr>
                   <pic:blipFill>
-                    <a:blip r:embed="rId15"/>
+                    <a:blip r:embed="rId16"/>
                     <a:srcRect/>
                     <a:stretch>
                       <a:fillRect/>
@@ -11894,8 +12005,8 @@
           <w:color w:val="000000"/>
         </w:rPr>
       </w:pPr>
-      <w:bookmarkStart w:id="20" w:name="_1y810tw" w:colFirst="0" w:colLast="0"/>
-      <w:bookmarkEnd w:id="20"/>
+      <w:bookmarkStart w:id="21" w:name="_1y810tw" w:colFirst="0" w:colLast="0"/>
+      <w:bookmarkEnd w:id="21"/>
       <w:r>
         <w:rPr>
           <w:i/>
@@ -11957,6 +12068,7 @@
       <w:r>
         <w:rPr>
           <w:noProof/>
+          <w:lang w:val="en-US"/>
         </w:rPr>
         <w:drawing>
           <wp:inline distT="0" distB="0" distL="0" distR="0" wp14:anchorId="7B0DE8CA" wp14:editId="5FA8839E">
@@ -11972,7 +12084,7 @@
                     <pic:cNvPicPr preferRelativeResize="0"/>
                   </pic:nvPicPr>
                   <pic:blipFill>
-                    <a:blip r:embed="rId16"/>
+                    <a:blip r:embed="rId17"/>
                     <a:srcRect/>
                     <a:stretch>
                       <a:fillRect/>
@@ -12011,8 +12123,8 @@
           <w:color w:val="000000"/>
         </w:rPr>
       </w:pPr>
-      <w:bookmarkStart w:id="21" w:name="_4i7ojhp" w:colFirst="0" w:colLast="0"/>
-      <w:bookmarkEnd w:id="21"/>
+      <w:bookmarkStart w:id="22" w:name="_4i7ojhp" w:colFirst="0" w:colLast="0"/>
+      <w:bookmarkEnd w:id="22"/>
       <w:r>
         <w:rPr>
           <w:i/>
@@ -12033,12 +12145,12 @@
         </w:tabs>
         <w:spacing w:line="360" w:lineRule="auto"/>
       </w:pPr>
-      <w:bookmarkStart w:id="22" w:name="_Toc531131721"/>
+      <w:bookmarkStart w:id="23" w:name="_Toc531131721"/>
       <w:r>
         <w:lastRenderedPageBreak/>
         <w:t>Ostali zahtjevi</w:t>
       </w:r>
-      <w:bookmarkEnd w:id="22"/>
+      <w:bookmarkEnd w:id="23"/>
     </w:p>
     <w:p>
       <w:pPr>
@@ -12304,8 +12416,8 @@
           <w:color w:val="000000"/>
         </w:rPr>
       </w:pPr>
-      <w:bookmarkStart w:id="23" w:name="1ci93xb" w:colFirst="0" w:colLast="0"/>
-      <w:bookmarkEnd w:id="23"/>
+      <w:bookmarkStart w:id="24" w:name="1ci93xb" w:colFirst="0" w:colLast="0"/>
+      <w:bookmarkEnd w:id="24"/>
     </w:p>
     <w:p>
       <w:pPr>
@@ -12332,12 +12444,12 @@
           <w:numId w:val="23"/>
         </w:numPr>
       </w:pPr>
-      <w:bookmarkStart w:id="24" w:name="_Toc531131722"/>
+      <w:bookmarkStart w:id="25" w:name="_Toc531131722"/>
       <w:r>
         <w:lastRenderedPageBreak/>
         <w:t>Arhitektura i dizajn sustava</w:t>
       </w:r>
-      <w:bookmarkEnd w:id="24"/>
+      <w:bookmarkEnd w:id="25"/>
     </w:p>
     <w:p>
       <w:pPr>
@@ -12347,11 +12459,11 @@
           <w:numId w:val="23"/>
         </w:numPr>
       </w:pPr>
-      <w:bookmarkStart w:id="25" w:name="_Toc531131723"/>
+      <w:bookmarkStart w:id="26" w:name="_Toc531131723"/>
       <w:r>
         <w:t>Svrha, opći prioriteti i skica sustava</w:t>
       </w:r>
-      <w:bookmarkEnd w:id="25"/>
+      <w:bookmarkEnd w:id="26"/>
     </w:p>
     <w:p>
       <w:pPr>
@@ -12400,12 +12512,7 @@
         <w:jc w:val="both"/>
       </w:pPr>
       <w:r>
-        <w:t xml:space="preserve">Arhitektura sustava se može podijeliti na dva podsustava: web-aplikacija i baza </w:t>
-      </w:r>
-      <w:bookmarkStart w:id="26" w:name="_GoBack"/>
-      <w:bookmarkEnd w:id="26"/>
-      <w:r>
-        <w:t xml:space="preserve">podataka. Dakle, sustav će se sastojati od web aplikacije koja će biti povezana s bazom podataka. Baza podataka će spremati podatke o korisnicima, tvrtkama, parkiralištima i rezervacijama. </w:t>
+        <w:t xml:space="preserve">Arhitektura sustava se može podijeliti na dva podsustava: web-aplikacija i baza podataka. Dakle, sustav će se sastojati od web aplikacije koja će biti povezana s bazom podataka. Baza podataka će spremati podatke o korisnicima, tvrtkama, parkiralištima i rezervacijama. </w:t>
       </w:r>
     </w:p>
     <w:p>
@@ -12445,6 +12552,10 @@
         </w:rPr>
       </w:pPr>
       <w:r>
+        <w:rPr>
+          <w:noProof/>
+          <w:lang w:val="en-US"/>
+        </w:rPr>
         <w:drawing>
           <wp:inline distT="0" distB="0" distL="0" distR="0" wp14:anchorId="79EE81FF" wp14:editId="0E0E97C1">
             <wp:extent cx="5760720" cy="2188210"/>
@@ -12461,7 +12572,7 @@
                     <pic:cNvPicPr/>
                   </pic:nvPicPr>
                   <pic:blipFill>
-                    <a:blip r:embed="rId17"/>
+                    <a:blip r:embed="rId18"/>
                     <a:stretch>
                       <a:fillRect/>
                     </a:stretch>
@@ -12856,6 +12967,7 @@
         <w:rPr>
           <w:noProof/>
           <w:color w:val="000000"/>
+          <w:lang w:val="en-US"/>
         </w:rPr>
         <w:drawing>
           <wp:inline distT="0" distB="0" distL="0" distR="0" wp14:anchorId="439E5858" wp14:editId="2CAFFC7D">
@@ -12871,7 +12983,7 @@
                     <pic:cNvPicPr preferRelativeResize="0"/>
                   </pic:nvPicPr>
                   <pic:blipFill>
-                    <a:blip r:embed="rId18"/>
+                    <a:blip r:embed="rId19"/>
                     <a:srcRect/>
                     <a:stretch>
                       <a:fillRect/>
@@ -14943,6 +15055,7 @@
       <w:r>
         <w:rPr>
           <w:noProof/>
+          <w:lang w:val="en-US"/>
         </w:rPr>
         <w:drawing>
           <wp:anchor distT="114300" distB="114300" distL="114300" distR="114300" simplePos="0" relativeHeight="251658240" behindDoc="0" locked="0" layoutInCell="1" hidden="0" allowOverlap="1" wp14:anchorId="76761D0D" wp14:editId="2C456D2A">
@@ -14966,7 +15079,7 @@
                     <pic:cNvPicPr preferRelativeResize="0"/>
                   </pic:nvPicPr>
                   <pic:blipFill>
-                    <a:blip r:embed="rId19"/>
+                    <a:blip r:embed="rId20"/>
                     <a:srcRect/>
                     <a:stretch>
                       <a:fillRect/>
@@ -15124,6 +15237,7 @@
       <w:r>
         <w:rPr>
           <w:noProof/>
+          <w:lang w:val="en-US"/>
         </w:rPr>
         <w:drawing>
           <wp:anchor distT="114300" distB="114300" distL="114300" distR="114300" simplePos="0" relativeHeight="251659264" behindDoc="0" locked="0" layoutInCell="1" hidden="0" allowOverlap="1" wp14:anchorId="7E79BE65" wp14:editId="1F8A163D">
@@ -15147,7 +15261,7 @@
                     <pic:cNvPicPr preferRelativeResize="0"/>
                   </pic:nvPicPr>
                   <pic:blipFill>
-                    <a:blip r:embed="rId20"/>
+                    <a:blip r:embed="rId21"/>
                     <a:srcRect/>
                     <a:stretch>
                       <a:fillRect/>
@@ -16347,7 +16461,7 @@
         </w:rPr>
         <w:t xml:space="preserve">Oblikovanje programske potpore, FER ZEMRIS, </w:t>
       </w:r>
-      <w:hyperlink r:id="rId21">
+      <w:hyperlink r:id="rId22">
         <w:r>
           <w:rPr>
             <w:rFonts w:ascii="Arial" w:eastAsia="Arial" w:hAnsi="Arial" w:cs="Arial"/>
@@ -16384,7 +16498,7 @@
         </w:rPr>
         <w:t xml:space="preserve">Oblikovanje programske potpore, FER ZEMRIS, </w:t>
       </w:r>
-      <w:hyperlink r:id="rId22">
+      <w:hyperlink r:id="rId23">
         <w:r>
           <w:rPr>
             <w:rFonts w:ascii="Arial" w:eastAsia="Arial" w:hAnsi="Arial" w:cs="Arial"/>
@@ -16475,7 +16589,7 @@
         </w:rPr>
         <w:t xml:space="preserve">Software engineering ,Rutgers University, </w:t>
       </w:r>
-      <w:hyperlink r:id="rId23">
+      <w:hyperlink r:id="rId24">
         <w:r>
           <w:rPr>
             <w:rFonts w:ascii="Arial" w:eastAsia="Arial" w:hAnsi="Arial" w:cs="Arial"/>
@@ -16512,7 +16626,7 @@
         </w:rPr>
         <w:t xml:space="preserve">I. Marsic, „Software engineering book“, Department of Electrical and Computer Engineering, Rutgers University, </w:t>
       </w:r>
-      <w:hyperlink r:id="rId24">
+      <w:hyperlink r:id="rId25">
         <w:r>
           <w:rPr>
             <w:rFonts w:ascii="Arial" w:eastAsia="Arial" w:hAnsi="Arial" w:cs="Arial"/>
@@ -16549,7 +16663,7 @@
         </w:rPr>
         <w:t xml:space="preserve">Concepts:  Requirements, </w:t>
       </w:r>
-      <w:hyperlink r:id="rId25">
+      <w:hyperlink r:id="rId26">
         <w:r>
           <w:rPr>
             <w:rFonts w:ascii="Arial" w:eastAsia="Arial" w:hAnsi="Arial" w:cs="Arial"/>
@@ -16586,7 +16700,7 @@
         </w:rPr>
         <w:t xml:space="preserve">UML 2 Class Diagram Guidelines, </w:t>
       </w:r>
-      <w:hyperlink r:id="rId26">
+      <w:hyperlink r:id="rId27">
         <w:r>
           <w:rPr>
             <w:rFonts w:ascii="Arial" w:eastAsia="Arial" w:hAnsi="Arial" w:cs="Arial"/>
@@ -16623,7 +16737,7 @@
         </w:rPr>
         <w:t xml:space="preserve">Domain Class Diagram Modeling Standards and Guidelines, </w:t>
       </w:r>
-      <w:hyperlink r:id="rId27">
+      <w:hyperlink r:id="rId28">
         <w:r>
           <w:rPr>
             <w:rFonts w:ascii="Arial" w:eastAsia="Arial" w:hAnsi="Arial" w:cs="Arial"/>
@@ -16662,7 +16776,7 @@
         </w:rPr>
         <w:t xml:space="preserve">Astah Community, </w:t>
       </w:r>
-      <w:hyperlink r:id="rId28">
+      <w:hyperlink r:id="rId29">
         <w:r>
           <w:rPr>
             <w:rFonts w:ascii="Arial" w:eastAsia="Arial" w:hAnsi="Arial" w:cs="Arial"/>
@@ -16717,6 +16831,7 @@
           <w:docPartUnique/>
         </w:docPartObj>
       </w:sdtPr>
+      <w:sdtEndPr/>
       <w:sdtContent>
         <w:p>
           <w:pPr>
@@ -17044,6 +17159,7 @@
           <w:docPartUnique/>
         </w:docPartObj>
       </w:sdtPr>
+      <w:sdtEndPr/>
       <w:sdtContent>
         <w:p>
           <w:pPr>
@@ -17169,6 +17285,7 @@
           <w:docPartUnique/>
         </w:docPartObj>
       </w:sdtPr>
+      <w:sdtEndPr/>
       <w:sdtContent>
         <w:p>
           <w:pPr>
@@ -17259,6 +17376,7 @@
           <w:docPartUnique/>
         </w:docPartObj>
       </w:sdtPr>
+      <w:sdtEndPr/>
       <w:sdtContent>
         <w:p>
           <w:pPr>
@@ -23156,6 +23274,7 @@
       <w:r>
         <w:rPr>
           <w:noProof/>
+          <w:lang w:val="en-US"/>
         </w:rPr>
         <w:drawing>
           <wp:inline distT="0" distB="0" distL="0" distR="0" wp14:anchorId="0F83EB38" wp14:editId="52E37AA4">
@@ -23173,7 +23292,7 @@
                     <pic:cNvPicPr/>
                   </pic:nvPicPr>
                   <pic:blipFill>
-                    <a:blip r:embed="rId29"/>
+                    <a:blip r:embed="rId30"/>
                     <a:stretch>
                       <a:fillRect/>
                     </a:stretch>
@@ -23360,8 +23479,8 @@
       </w:pPr>
     </w:p>
     <w:sectPr>
-      <w:headerReference w:type="default" r:id="rId30"/>
-      <w:footerReference w:type="default" r:id="rId31"/>
+      <w:headerReference w:type="default" r:id="rId31"/>
+      <w:footerReference w:type="default" r:id="rId32"/>
       <w:pgSz w:w="11906" w:h="16838"/>
       <w:pgMar w:top="1417" w:right="1417" w:bottom="1417" w:left="1417" w:header="720" w:footer="720" w:gutter="0"/>
       <w:pgNumType w:start="1"/>
@@ -23372,7 +23491,7 @@
 </file>
 
 <file path=word/endnotes.xml><?xml version="1.0" encoding="utf-8"?>
-<w:endnotes xmlns:wpc="http://schemas.microsoft.com/office/word/2010/wordprocessingCanvas" xmlns:cx="http://schemas.microsoft.com/office/drawing/2014/chartex" xmlns:cx1="http://schemas.microsoft.com/office/drawing/2015/9/8/chartex" xmlns:cx2="http://schemas.microsoft.com/office/drawing/2015/10/21/chartex" xmlns:cx3="http://schemas.microsoft.com/office/drawing/2016/5/9/chartex" xmlns:cx4="http://schemas.microsoft.com/office/drawing/2016/5/10/chartex" xmlns:cx5="http://schemas.microsoft.com/office/drawing/2016/5/11/chartex" xmlns:cx6="http://schemas.microsoft.com/office/drawing/2016/5/12/chartex" xmlns:cx7="http://schemas.microsoft.com/office/drawing/2016/5/13/chartex" xmlns:cx8="http://schemas.microsoft.com/office/drawing/2016/5/14/chartex" xmlns:mc="http://schemas.openxmlformats.org/markup-compatibility/2006" xmlns:aink="http://schemas.microsoft.com/office/drawing/2016/ink" xmlns:am3d="http://schemas.microsoft.com/office/drawing/2017/model3d" xmlns:o="urn:schemas-microsoft-com:office:office" xmlns:r="http://schemas.openxmlformats.org/officeDocument/2006/relationships" xmlns:m="http://schemas.openxmlformats.org/officeDocument/2006/math" xmlns:v="urn:schemas-microsoft-com:vml" xmlns:wp14="http://schemas.microsoft.com/office/word/2010/wordprocessingDrawing" xmlns:wp="http://schemas.openxmlformats.org/drawingml/2006/wordprocessingDrawing" xmlns:w10="urn:schemas-microsoft-com:office:word" xmlns:w="http://schemas.openxmlformats.org/wordprocessingml/2006/main" xmlns:w14="http://schemas.microsoft.com/office/word/2010/wordml" xmlns:w15="http://schemas.microsoft.com/office/word/2012/wordml" xmlns:w16cid="http://schemas.microsoft.com/office/word/2016/wordml/cid" xmlns:w16se="http://schemas.microsoft.com/office/word/2015/wordml/symex" xmlns:wpg="http://schemas.microsoft.com/office/word/2010/wordprocessingGroup" xmlns:wpi="http://schemas.microsoft.com/office/word/2010/wordprocessingInk" xmlns:wne="http://schemas.microsoft.com/office/word/2006/wordml" xmlns:wps="http://schemas.microsoft.com/office/word/2010/wordprocessingShape" mc:Ignorable="w14 w15 w16se w16cid wp14">
+<w:endnotes xmlns:wpc="http://schemas.microsoft.com/office/word/2010/wordprocessingCanvas" xmlns:cx="http://schemas.microsoft.com/office/drawing/2014/chartex" xmlns:cx1="http://schemas.microsoft.com/office/drawing/2015/9/8/chartex" xmlns:mc="http://schemas.openxmlformats.org/markup-compatibility/2006" xmlns:o="urn:schemas-microsoft-com:office:office" xmlns:r="http://schemas.openxmlformats.org/officeDocument/2006/relationships" xmlns:m="http://schemas.openxmlformats.org/officeDocument/2006/math" xmlns:v="urn:schemas-microsoft-com:vml" xmlns:wp14="http://schemas.microsoft.com/office/word/2010/wordprocessingDrawing" xmlns:wp="http://schemas.openxmlformats.org/drawingml/2006/wordprocessingDrawing" xmlns:w10="urn:schemas-microsoft-com:office:word" xmlns:w="http://schemas.openxmlformats.org/wordprocessingml/2006/main" xmlns:w14="http://schemas.microsoft.com/office/word/2010/wordml" xmlns:w15="http://schemas.microsoft.com/office/word/2012/wordml" xmlns:w16se="http://schemas.microsoft.com/office/word/2015/wordml/symex" xmlns:wpg="http://schemas.microsoft.com/office/word/2010/wordprocessingGroup" xmlns:wpi="http://schemas.microsoft.com/office/word/2010/wordprocessingInk" xmlns:wne="http://schemas.microsoft.com/office/word/2006/wordml" xmlns:wps="http://schemas.microsoft.com/office/word/2010/wordprocessingShape" mc:Ignorable="w14 w15 w16se wp14">
   <w:endnote w:type="separator" w:id="-1">
     <w:p>
       <w:r>
@@ -23391,7 +23510,7 @@
 </file>
 
 <file path=word/footer1.xml><?xml version="1.0" encoding="utf-8"?>
-<w:ftr xmlns:wpc="http://schemas.microsoft.com/office/word/2010/wordprocessingCanvas" xmlns:cx="http://schemas.microsoft.com/office/drawing/2014/chartex" xmlns:cx1="http://schemas.microsoft.com/office/drawing/2015/9/8/chartex" xmlns:cx2="http://schemas.microsoft.com/office/drawing/2015/10/21/chartex" xmlns:cx3="http://schemas.microsoft.com/office/drawing/2016/5/9/chartex" xmlns:cx4="http://schemas.microsoft.com/office/drawing/2016/5/10/chartex" xmlns:cx5="http://schemas.microsoft.com/office/drawing/2016/5/11/chartex" xmlns:cx6="http://schemas.microsoft.com/office/drawing/2016/5/12/chartex" xmlns:cx7="http://schemas.microsoft.com/office/drawing/2016/5/13/chartex" xmlns:cx8="http://schemas.microsoft.com/office/drawing/2016/5/14/chartex" xmlns:mc="http://schemas.openxmlformats.org/markup-compatibility/2006" xmlns:aink="http://schemas.microsoft.com/office/drawing/2016/ink" xmlns:am3d="http://schemas.microsoft.com/office/drawing/2017/model3d" xmlns:o="urn:schemas-microsoft-com:office:office" xmlns:r="http://schemas.openxmlformats.org/officeDocument/2006/relationships" xmlns:m="http://schemas.openxmlformats.org/officeDocument/2006/math" xmlns:v="urn:schemas-microsoft-com:vml" xmlns:wp14="http://schemas.microsoft.com/office/word/2010/wordprocessingDrawing" xmlns:wp="http://schemas.openxmlformats.org/drawingml/2006/wordprocessingDrawing" xmlns:w10="urn:schemas-microsoft-com:office:word" xmlns:w="http://schemas.openxmlformats.org/wordprocessingml/2006/main" xmlns:w14="http://schemas.microsoft.com/office/word/2010/wordml" xmlns:w15="http://schemas.microsoft.com/office/word/2012/wordml" xmlns:w16cid="http://schemas.microsoft.com/office/word/2016/wordml/cid" xmlns:w16se="http://schemas.microsoft.com/office/word/2015/wordml/symex" xmlns:wpg="http://schemas.microsoft.com/office/word/2010/wordprocessingGroup" xmlns:wpi="http://schemas.microsoft.com/office/word/2010/wordprocessingInk" xmlns:wne="http://schemas.microsoft.com/office/word/2006/wordml" xmlns:wps="http://schemas.microsoft.com/office/word/2010/wordprocessingShape" mc:Ignorable="w14 w15 w16se w16cid wp14">
+<w:ftr xmlns:wpc="http://schemas.microsoft.com/office/word/2010/wordprocessingCanvas" xmlns:cx="http://schemas.microsoft.com/office/drawing/2014/chartex" xmlns:cx1="http://schemas.microsoft.com/office/drawing/2015/9/8/chartex" xmlns:mc="http://schemas.openxmlformats.org/markup-compatibility/2006" xmlns:o="urn:schemas-microsoft-com:office:office" xmlns:r="http://schemas.openxmlformats.org/officeDocument/2006/relationships" xmlns:m="http://schemas.openxmlformats.org/officeDocument/2006/math" xmlns:v="urn:schemas-microsoft-com:vml" xmlns:wp14="http://schemas.microsoft.com/office/word/2010/wordprocessingDrawing" xmlns:wp="http://schemas.openxmlformats.org/drawingml/2006/wordprocessingDrawing" xmlns:w10="urn:schemas-microsoft-com:office:word" xmlns:w="http://schemas.openxmlformats.org/wordprocessingml/2006/main" xmlns:w14="http://schemas.microsoft.com/office/word/2010/wordml" xmlns:w15="http://schemas.microsoft.com/office/word/2012/wordml" xmlns:w16se="http://schemas.microsoft.com/office/word/2015/wordml/symex" xmlns:wpg="http://schemas.microsoft.com/office/word/2010/wordprocessingGroup" xmlns:wpi="http://schemas.microsoft.com/office/word/2010/wordprocessingInk" xmlns:wne="http://schemas.microsoft.com/office/word/2006/wordml" xmlns:wps="http://schemas.microsoft.com/office/word/2010/wordprocessingShape" mc:Ignorable="w14 w15 w16se wp14">
   <w:p>
     <w:pPr>
       <w:pBdr>
@@ -23461,7 +23580,7 @@
         <w:noProof/>
         <w:color w:val="000000"/>
       </w:rPr>
-      <w:t>1</w:t>
+      <w:t>15</w:t>
     </w:r>
     <w:r>
       <w:rPr>
@@ -23501,7 +23620,7 @@
         <w:noProof/>
         <w:color w:val="000000"/>
       </w:rPr>
-      <w:t>1</w:t>
+      <w:t>44</w:t>
     </w:r>
     <w:r>
       <w:rPr>
@@ -23531,6 +23650,7 @@
     <w:r>
       <w:rPr>
         <w:noProof/>
+        <w:lang w:val="en-US"/>
       </w:rPr>
       <w:drawing>
         <wp:anchor distT="0" distB="0" distL="0" distR="0" simplePos="0" relativeHeight="251659264" behindDoc="0" locked="0" layoutInCell="1" hidden="0" allowOverlap="1" wp14:anchorId="1664D163" wp14:editId="34C17F0F">
@@ -23599,7 +23719,7 @@
 </file>
 
 <file path=word/footnotes.xml><?xml version="1.0" encoding="utf-8"?>
-<w:footnotes xmlns:wpc="http://schemas.microsoft.com/office/word/2010/wordprocessingCanvas" xmlns:cx="http://schemas.microsoft.com/office/drawing/2014/chartex" xmlns:cx1="http://schemas.microsoft.com/office/drawing/2015/9/8/chartex" xmlns:cx2="http://schemas.microsoft.com/office/drawing/2015/10/21/chartex" xmlns:cx3="http://schemas.microsoft.com/office/drawing/2016/5/9/chartex" xmlns:cx4="http://schemas.microsoft.com/office/drawing/2016/5/10/chartex" xmlns:cx5="http://schemas.microsoft.com/office/drawing/2016/5/11/chartex" xmlns:cx6="http://schemas.microsoft.com/office/drawing/2016/5/12/chartex" xmlns:cx7="http://schemas.microsoft.com/office/drawing/2016/5/13/chartex" xmlns:cx8="http://schemas.microsoft.com/office/drawing/2016/5/14/chartex" xmlns:mc="http://schemas.openxmlformats.org/markup-compatibility/2006" xmlns:aink="http://schemas.microsoft.com/office/drawing/2016/ink" xmlns:am3d="http://schemas.microsoft.com/office/drawing/2017/model3d" xmlns:o="urn:schemas-microsoft-com:office:office" xmlns:r="http://schemas.openxmlformats.org/officeDocument/2006/relationships" xmlns:m="http://schemas.openxmlformats.org/officeDocument/2006/math" xmlns:v="urn:schemas-microsoft-com:vml" xmlns:wp14="http://schemas.microsoft.com/office/word/2010/wordprocessingDrawing" xmlns:wp="http://schemas.openxmlformats.org/drawingml/2006/wordprocessingDrawing" xmlns:w10="urn:schemas-microsoft-com:office:word" xmlns:w="http://schemas.openxmlformats.org/wordprocessingml/2006/main" xmlns:w14="http://schemas.microsoft.com/office/word/2010/wordml" xmlns:w15="http://schemas.microsoft.com/office/word/2012/wordml" xmlns:w16cid="http://schemas.microsoft.com/office/word/2016/wordml/cid" xmlns:w16se="http://schemas.microsoft.com/office/word/2015/wordml/symex" xmlns:wpg="http://schemas.microsoft.com/office/word/2010/wordprocessingGroup" xmlns:wpi="http://schemas.microsoft.com/office/word/2010/wordprocessingInk" xmlns:wne="http://schemas.microsoft.com/office/word/2006/wordml" xmlns:wps="http://schemas.microsoft.com/office/word/2010/wordprocessingShape" mc:Ignorable="w14 w15 w16se w16cid wp14">
+<w:footnotes xmlns:wpc="http://schemas.microsoft.com/office/word/2010/wordprocessingCanvas" xmlns:cx="http://schemas.microsoft.com/office/drawing/2014/chartex" xmlns:cx1="http://schemas.microsoft.com/office/drawing/2015/9/8/chartex" xmlns:mc="http://schemas.openxmlformats.org/markup-compatibility/2006" xmlns:o="urn:schemas-microsoft-com:office:office" xmlns:r="http://schemas.openxmlformats.org/officeDocument/2006/relationships" xmlns:m="http://schemas.openxmlformats.org/officeDocument/2006/math" xmlns:v="urn:schemas-microsoft-com:vml" xmlns:wp14="http://schemas.microsoft.com/office/word/2010/wordprocessingDrawing" xmlns:wp="http://schemas.openxmlformats.org/drawingml/2006/wordprocessingDrawing" xmlns:w10="urn:schemas-microsoft-com:office:word" xmlns:w="http://schemas.openxmlformats.org/wordprocessingml/2006/main" xmlns:w14="http://schemas.microsoft.com/office/word/2010/wordml" xmlns:w15="http://schemas.microsoft.com/office/word/2012/wordml" xmlns:w16se="http://schemas.microsoft.com/office/word/2015/wordml/symex" xmlns:wpg="http://schemas.microsoft.com/office/word/2010/wordprocessingGroup" xmlns:wpi="http://schemas.microsoft.com/office/word/2010/wordprocessingInk" xmlns:wne="http://schemas.microsoft.com/office/word/2006/wordml" xmlns:wps="http://schemas.microsoft.com/office/word/2010/wordprocessingShape" mc:Ignorable="w14 w15 w16se wp14">
   <w:footnote w:type="separator" w:id="-1">
     <w:p>
       <w:r>
@@ -23618,7 +23738,7 @@
 </file>
 
 <file path=word/header1.xml><?xml version="1.0" encoding="utf-8"?>
-<w:hdr xmlns:wpc="http://schemas.microsoft.com/office/word/2010/wordprocessingCanvas" xmlns:cx="http://schemas.microsoft.com/office/drawing/2014/chartex" xmlns:cx1="http://schemas.microsoft.com/office/drawing/2015/9/8/chartex" xmlns:cx2="http://schemas.microsoft.com/office/drawing/2015/10/21/chartex" xmlns:cx3="http://schemas.microsoft.com/office/drawing/2016/5/9/chartex" xmlns:cx4="http://schemas.microsoft.com/office/drawing/2016/5/10/chartex" xmlns:cx5="http://schemas.microsoft.com/office/drawing/2016/5/11/chartex" xmlns:cx6="http://schemas.microsoft.com/office/drawing/2016/5/12/chartex" xmlns:cx7="http://schemas.microsoft.com/office/drawing/2016/5/13/chartex" xmlns:cx8="http://schemas.microsoft.com/office/drawing/2016/5/14/chartex" xmlns:mc="http://schemas.openxmlformats.org/markup-compatibility/2006" xmlns:aink="http://schemas.microsoft.com/office/drawing/2016/ink" xmlns:am3d="http://schemas.microsoft.com/office/drawing/2017/model3d" xmlns:o="urn:schemas-microsoft-com:office:office" xmlns:r="http://schemas.openxmlformats.org/officeDocument/2006/relationships" xmlns:m="http://schemas.openxmlformats.org/officeDocument/2006/math" xmlns:v="urn:schemas-microsoft-com:vml" xmlns:wp14="http://schemas.microsoft.com/office/word/2010/wordprocessingDrawing" xmlns:wp="http://schemas.openxmlformats.org/drawingml/2006/wordprocessingDrawing" xmlns:w10="urn:schemas-microsoft-com:office:word" xmlns:w="http://schemas.openxmlformats.org/wordprocessingml/2006/main" xmlns:w14="http://schemas.microsoft.com/office/word/2010/wordml" xmlns:w15="http://schemas.microsoft.com/office/word/2012/wordml" xmlns:w16cid="http://schemas.microsoft.com/office/word/2016/wordml/cid" xmlns:w16se="http://schemas.microsoft.com/office/word/2015/wordml/symex" xmlns:wpg="http://schemas.microsoft.com/office/word/2010/wordprocessingGroup" xmlns:wpi="http://schemas.microsoft.com/office/word/2010/wordprocessingInk" xmlns:wne="http://schemas.microsoft.com/office/word/2006/wordml" xmlns:wps="http://schemas.microsoft.com/office/word/2010/wordprocessingShape" mc:Ignorable="w14 w15 w16se w16cid wp14">
+<w:hdr xmlns:wpc="http://schemas.microsoft.com/office/word/2010/wordprocessingCanvas" xmlns:cx="http://schemas.microsoft.com/office/drawing/2014/chartex" xmlns:cx1="http://schemas.microsoft.com/office/drawing/2015/9/8/chartex" xmlns:mc="http://schemas.openxmlformats.org/markup-compatibility/2006" xmlns:o="urn:schemas-microsoft-com:office:office" xmlns:r="http://schemas.openxmlformats.org/officeDocument/2006/relationships" xmlns:m="http://schemas.openxmlformats.org/officeDocument/2006/math" xmlns:v="urn:schemas-microsoft-com:vml" xmlns:wp14="http://schemas.microsoft.com/office/word/2010/wordprocessingDrawing" xmlns:wp="http://schemas.openxmlformats.org/drawingml/2006/wordprocessingDrawing" xmlns:w10="urn:schemas-microsoft-com:office:word" xmlns:w="http://schemas.openxmlformats.org/wordprocessingml/2006/main" xmlns:w14="http://schemas.microsoft.com/office/word/2010/wordml" xmlns:w15="http://schemas.microsoft.com/office/word/2012/wordml" xmlns:w16se="http://schemas.microsoft.com/office/word/2015/wordml/symex" xmlns:wpg="http://schemas.microsoft.com/office/word/2010/wordprocessingGroup" xmlns:wpi="http://schemas.microsoft.com/office/word/2010/wordprocessingInk" xmlns:wne="http://schemas.microsoft.com/office/word/2006/wordml" xmlns:wps="http://schemas.microsoft.com/office/word/2010/wordprocessingShape" mc:Ignorable="w14 w15 w16se wp14">
   <w:p>
     <w:pPr>
       <w:pBdr>
@@ -23670,6 +23790,7 @@
     <w:r>
       <w:rPr>
         <w:noProof/>
+        <w:lang w:val="en-US"/>
       </w:rPr>
       <w:drawing>
         <wp:anchor distT="0" distB="0" distL="0" distR="0" simplePos="0" relativeHeight="251658240" behindDoc="0" locked="0" layoutInCell="1" hidden="0" allowOverlap="1" wp14:anchorId="79378A47" wp14:editId="62C0B822">
@@ -23720,8 +23841,121 @@
 </file>
 
 <file path=word/numbering.xml><?xml version="1.0" encoding="utf-8"?>
-<w:numbering xmlns:wpc="http://schemas.microsoft.com/office/word/2010/wordprocessingCanvas" xmlns:cx="http://schemas.microsoft.com/office/drawing/2014/chartex" xmlns:cx1="http://schemas.microsoft.com/office/drawing/2015/9/8/chartex" xmlns:cx2="http://schemas.microsoft.com/office/drawing/2015/10/21/chartex" xmlns:cx3="http://schemas.microsoft.com/office/drawing/2016/5/9/chartex" xmlns:cx4="http://schemas.microsoft.com/office/drawing/2016/5/10/chartex" xmlns:cx5="http://schemas.microsoft.com/office/drawing/2016/5/11/chartex" xmlns:cx6="http://schemas.microsoft.com/office/drawing/2016/5/12/chartex" xmlns:cx7="http://schemas.microsoft.com/office/drawing/2016/5/13/chartex" xmlns:cx8="http://schemas.microsoft.com/office/drawing/2016/5/14/chartex" xmlns:mc="http://schemas.openxmlformats.org/markup-compatibility/2006" xmlns:aink="http://schemas.microsoft.com/office/drawing/2016/ink" xmlns:am3d="http://schemas.microsoft.com/office/drawing/2017/model3d" xmlns:o="urn:schemas-microsoft-com:office:office" xmlns:r="http://schemas.openxmlformats.org/officeDocument/2006/relationships" xmlns:m="http://schemas.openxmlformats.org/officeDocument/2006/math" xmlns:v="urn:schemas-microsoft-com:vml" xmlns:wp14="http://schemas.microsoft.com/office/word/2010/wordprocessingDrawing" xmlns:wp="http://schemas.openxmlformats.org/drawingml/2006/wordprocessingDrawing" xmlns:w10="urn:schemas-microsoft-com:office:word" xmlns:w="http://schemas.openxmlformats.org/wordprocessingml/2006/main" xmlns:w14="http://schemas.microsoft.com/office/word/2010/wordml" xmlns:w15="http://schemas.microsoft.com/office/word/2012/wordml" xmlns:w16cid="http://schemas.microsoft.com/office/word/2016/wordml/cid" xmlns:w16se="http://schemas.microsoft.com/office/word/2015/wordml/symex" xmlns:wpg="http://schemas.microsoft.com/office/word/2010/wordprocessingGroup" xmlns:wpi="http://schemas.microsoft.com/office/word/2010/wordprocessingInk" xmlns:wne="http://schemas.microsoft.com/office/word/2006/wordml" xmlns:wps="http://schemas.microsoft.com/office/word/2010/wordprocessingShape" mc:Ignorable="w14 w15 w16se w16cid wp14">
+<w:numbering xmlns:wpc="http://schemas.microsoft.com/office/word/2010/wordprocessingCanvas" xmlns:cx="http://schemas.microsoft.com/office/drawing/2014/chartex" xmlns:cx1="http://schemas.microsoft.com/office/drawing/2015/9/8/chartex" xmlns:mc="http://schemas.openxmlformats.org/markup-compatibility/2006" xmlns:o="urn:schemas-microsoft-com:office:office" xmlns:r="http://schemas.openxmlformats.org/officeDocument/2006/relationships" xmlns:m="http://schemas.openxmlformats.org/officeDocument/2006/math" xmlns:v="urn:schemas-microsoft-com:vml" xmlns:wp14="http://schemas.microsoft.com/office/word/2010/wordprocessingDrawing" xmlns:wp="http://schemas.openxmlformats.org/drawingml/2006/wordprocessingDrawing" xmlns:w10="urn:schemas-microsoft-com:office:word" xmlns:w="http://schemas.openxmlformats.org/wordprocessingml/2006/main" xmlns:w14="http://schemas.microsoft.com/office/word/2010/wordml" xmlns:w15="http://schemas.microsoft.com/office/word/2012/wordml" xmlns:w16se="http://schemas.microsoft.com/office/word/2015/wordml/symex" xmlns:wpg="http://schemas.microsoft.com/office/word/2010/wordprocessingGroup" xmlns:wpi="http://schemas.microsoft.com/office/word/2010/wordprocessingInk" xmlns:wne="http://schemas.microsoft.com/office/word/2006/wordml" xmlns:wps="http://schemas.microsoft.com/office/word/2010/wordprocessingShape" mc:Ignorable="w14 w15 w16se wp14">
   <w:abstractNum w:abstractNumId="0" w15:restartNumberingAfterBreak="0">
+    <w:nsid w:val="088750BB"/>
+    <w:multiLevelType w:val="hybridMultilevel"/>
+    <w:tmpl w:val="C91CEF38"/>
+    <w:lvl w:ilvl="0" w:tplc="04090001">
+      <w:start w:val="1"/>
+      <w:numFmt w:val="bullet"/>
+      <w:lvlText w:val=""/>
+      <w:lvlJc w:val="left"/>
+      <w:pPr>
+        <w:ind w:left="720" w:hanging="360"/>
+      </w:pPr>
+      <w:rPr>
+        <w:rFonts w:ascii="Symbol" w:hAnsi="Symbol" w:hint="default"/>
+      </w:rPr>
+    </w:lvl>
+    <w:lvl w:ilvl="1" w:tplc="04090003" w:tentative="1">
+      <w:start w:val="1"/>
+      <w:numFmt w:val="bullet"/>
+      <w:lvlText w:val="o"/>
+      <w:lvlJc w:val="left"/>
+      <w:pPr>
+        <w:ind w:left="1440" w:hanging="360"/>
+      </w:pPr>
+      <w:rPr>
+        <w:rFonts w:ascii="Courier New" w:hAnsi="Courier New" w:cs="Courier New" w:hint="default"/>
+      </w:rPr>
+    </w:lvl>
+    <w:lvl w:ilvl="2" w:tplc="04090005" w:tentative="1">
+      <w:start w:val="1"/>
+      <w:numFmt w:val="bullet"/>
+      <w:lvlText w:val=""/>
+      <w:lvlJc w:val="left"/>
+      <w:pPr>
+        <w:ind w:left="2160" w:hanging="360"/>
+      </w:pPr>
+      <w:rPr>
+        <w:rFonts w:ascii="Wingdings" w:hAnsi="Wingdings" w:hint="default"/>
+      </w:rPr>
+    </w:lvl>
+    <w:lvl w:ilvl="3" w:tplc="04090001" w:tentative="1">
+      <w:start w:val="1"/>
+      <w:numFmt w:val="bullet"/>
+      <w:lvlText w:val=""/>
+      <w:lvlJc w:val="left"/>
+      <w:pPr>
+        <w:ind w:left="2880" w:hanging="360"/>
+      </w:pPr>
+      <w:rPr>
+        <w:rFonts w:ascii="Symbol" w:hAnsi="Symbol" w:hint="default"/>
+      </w:rPr>
+    </w:lvl>
+    <w:lvl w:ilvl="4" w:tplc="04090003" w:tentative="1">
+      <w:start w:val="1"/>
+      <w:numFmt w:val="bullet"/>
+      <w:lvlText w:val="o"/>
+      <w:lvlJc w:val="left"/>
+      <w:pPr>
+        <w:ind w:left="3600" w:hanging="360"/>
+      </w:pPr>
+      <w:rPr>
+        <w:rFonts w:ascii="Courier New" w:hAnsi="Courier New" w:cs="Courier New" w:hint="default"/>
+      </w:rPr>
+    </w:lvl>
+    <w:lvl w:ilvl="5" w:tplc="04090005" w:tentative="1">
+      <w:start w:val="1"/>
+      <w:numFmt w:val="bullet"/>
+      <w:lvlText w:val=""/>
+      <w:lvlJc w:val="left"/>
+      <w:pPr>
+        <w:ind w:left="4320" w:hanging="360"/>
+      </w:pPr>
+      <w:rPr>
+        <w:rFonts w:ascii="Wingdings" w:hAnsi="Wingdings" w:hint="default"/>
+      </w:rPr>
+    </w:lvl>
+    <w:lvl w:ilvl="6" w:tplc="04090001" w:tentative="1">
+      <w:start w:val="1"/>
+      <w:numFmt w:val="bullet"/>
+      <w:lvlText w:val=""/>
+      <w:lvlJc w:val="left"/>
+      <w:pPr>
+        <w:ind w:left="5040" w:hanging="360"/>
+      </w:pPr>
+      <w:rPr>
+        <w:rFonts w:ascii="Symbol" w:hAnsi="Symbol" w:hint="default"/>
+      </w:rPr>
+    </w:lvl>
+    <w:lvl w:ilvl="7" w:tplc="04090003" w:tentative="1">
+      <w:start w:val="1"/>
+      <w:numFmt w:val="bullet"/>
+      <w:lvlText w:val="o"/>
+      <w:lvlJc w:val="left"/>
+      <w:pPr>
+        <w:ind w:left="5760" w:hanging="360"/>
+      </w:pPr>
+      <w:rPr>
+        <w:rFonts w:ascii="Courier New" w:hAnsi="Courier New" w:cs="Courier New" w:hint="default"/>
+      </w:rPr>
+    </w:lvl>
+    <w:lvl w:ilvl="8" w:tplc="04090005" w:tentative="1">
+      <w:start w:val="1"/>
+      <w:numFmt w:val="bullet"/>
+      <w:lvlText w:val=""/>
+      <w:lvlJc w:val="left"/>
+      <w:pPr>
+        <w:ind w:left="6480" w:hanging="360"/>
+      </w:pPr>
+      <w:rPr>
+        <w:rFonts w:ascii="Wingdings" w:hAnsi="Wingdings" w:hint="default"/>
+      </w:rPr>
+    </w:lvl>
+  </w:abstractNum>
+  <w:abstractNum w:abstractNumId="1" w15:restartNumberingAfterBreak="0">
     <w:nsid w:val="0D924EA7"/>
     <w:multiLevelType w:val="multilevel"/>
     <w:tmpl w:val="4FE8E92A"/>
@@ -23852,7 +24086,7 @@
       </w:rPr>
     </w:lvl>
   </w:abstractNum>
-  <w:abstractNum w:abstractNumId="1" w15:restartNumberingAfterBreak="0">
+  <w:abstractNum w:abstractNumId="2" w15:restartNumberingAfterBreak="0">
     <w:nsid w:val="1D9E66DB"/>
     <w:multiLevelType w:val="multilevel"/>
     <w:tmpl w:val="51E8C350"/>
@@ -23938,7 +24172,7 @@
       </w:pPr>
     </w:lvl>
   </w:abstractNum>
-  <w:abstractNum w:abstractNumId="2" w15:restartNumberingAfterBreak="0">
+  <w:abstractNum w:abstractNumId="3" w15:restartNumberingAfterBreak="0">
     <w:nsid w:val="1F5E0BC0"/>
     <w:multiLevelType w:val="multilevel"/>
     <w:tmpl w:val="EB12B97E"/>
@@ -24024,7 +24258,7 @@
       </w:pPr>
     </w:lvl>
   </w:abstractNum>
-  <w:abstractNum w:abstractNumId="3" w15:restartNumberingAfterBreak="0">
+  <w:abstractNum w:abstractNumId="4" w15:restartNumberingAfterBreak="0">
     <w:nsid w:val="202A2137"/>
     <w:multiLevelType w:val="multilevel"/>
     <w:tmpl w:val="F97E06E0"/>
@@ -24110,7 +24344,7 @@
       </w:pPr>
     </w:lvl>
   </w:abstractNum>
-  <w:abstractNum w:abstractNumId="4" w15:restartNumberingAfterBreak="0">
+  <w:abstractNum w:abstractNumId="5" w15:restartNumberingAfterBreak="0">
     <w:nsid w:val="3029492B"/>
     <w:multiLevelType w:val="multilevel"/>
     <w:tmpl w:val="8FD45182"/>
@@ -24196,7 +24430,7 @@
       </w:pPr>
     </w:lvl>
   </w:abstractNum>
-  <w:abstractNum w:abstractNumId="5" w15:restartNumberingAfterBreak="0">
+  <w:abstractNum w:abstractNumId="6" w15:restartNumberingAfterBreak="0">
     <w:nsid w:val="30A26A8E"/>
     <w:multiLevelType w:val="multilevel"/>
     <w:tmpl w:val="4B22CB98"/>
@@ -24286,7 +24520,7 @@
       </w:pPr>
     </w:lvl>
   </w:abstractNum>
-  <w:abstractNum w:abstractNumId="6" w15:restartNumberingAfterBreak="0">
+  <w:abstractNum w:abstractNumId="7" w15:restartNumberingAfterBreak="0">
     <w:nsid w:val="35931984"/>
     <w:multiLevelType w:val="multilevel"/>
     <w:tmpl w:val="2D94DF96"/>
@@ -24372,7 +24606,7 @@
       </w:pPr>
     </w:lvl>
   </w:abstractNum>
-  <w:abstractNum w:abstractNumId="7" w15:restartNumberingAfterBreak="0">
+  <w:abstractNum w:abstractNumId="8" w15:restartNumberingAfterBreak="0">
     <w:nsid w:val="3A8719FC"/>
     <w:multiLevelType w:val="multilevel"/>
     <w:tmpl w:val="32787FEA"/>
@@ -24458,7 +24692,7 @@
       </w:pPr>
     </w:lvl>
   </w:abstractNum>
-  <w:abstractNum w:abstractNumId="8" w15:restartNumberingAfterBreak="0">
+  <w:abstractNum w:abstractNumId="9" w15:restartNumberingAfterBreak="0">
     <w:nsid w:val="3D6C1B57"/>
     <w:multiLevelType w:val="multilevel"/>
     <w:tmpl w:val="00306D14"/>
@@ -24544,7 +24778,7 @@
       </w:pPr>
     </w:lvl>
   </w:abstractNum>
-  <w:abstractNum w:abstractNumId="9" w15:restartNumberingAfterBreak="0">
+  <w:abstractNum w:abstractNumId="10" w15:restartNumberingAfterBreak="0">
     <w:nsid w:val="41EE0777"/>
     <w:multiLevelType w:val="multilevel"/>
     <w:tmpl w:val="FFDC2668"/>
@@ -24630,7 +24864,7 @@
       </w:pPr>
     </w:lvl>
   </w:abstractNum>
-  <w:abstractNum w:abstractNumId="10" w15:restartNumberingAfterBreak="0">
+  <w:abstractNum w:abstractNumId="11" w15:restartNumberingAfterBreak="0">
     <w:nsid w:val="431A11B3"/>
     <w:multiLevelType w:val="multilevel"/>
     <w:tmpl w:val="70DC4498"/>
@@ -24716,7 +24950,7 @@
       </w:pPr>
     </w:lvl>
   </w:abstractNum>
-  <w:abstractNum w:abstractNumId="11" w15:restartNumberingAfterBreak="0">
+  <w:abstractNum w:abstractNumId="12" w15:restartNumberingAfterBreak="0">
     <w:nsid w:val="43E72E06"/>
     <w:multiLevelType w:val="multilevel"/>
     <w:tmpl w:val="98A44CF0"/>
@@ -24829,7 +25063,7 @@
       </w:rPr>
     </w:lvl>
   </w:abstractNum>
-  <w:abstractNum w:abstractNumId="12" w15:restartNumberingAfterBreak="0">
+  <w:abstractNum w:abstractNumId="13" w15:restartNumberingAfterBreak="0">
     <w:nsid w:val="4EBE01BD"/>
     <w:multiLevelType w:val="multilevel"/>
     <w:tmpl w:val="A48CFA1E"/>
@@ -24915,7 +25149,7 @@
       </w:pPr>
     </w:lvl>
   </w:abstractNum>
-  <w:abstractNum w:abstractNumId="13" w15:restartNumberingAfterBreak="0">
+  <w:abstractNum w:abstractNumId="14" w15:restartNumberingAfterBreak="0">
     <w:nsid w:val="51101586"/>
     <w:multiLevelType w:val="multilevel"/>
     <w:tmpl w:val="CAF0E774"/>
@@ -25001,7 +25235,7 @@
       </w:pPr>
     </w:lvl>
   </w:abstractNum>
-  <w:abstractNum w:abstractNumId="14" w15:restartNumberingAfterBreak="0">
+  <w:abstractNum w:abstractNumId="15" w15:restartNumberingAfterBreak="0">
     <w:nsid w:val="56401C27"/>
     <w:multiLevelType w:val="multilevel"/>
     <w:tmpl w:val="9B220742"/>
@@ -25132,7 +25366,7 @@
       </w:rPr>
     </w:lvl>
   </w:abstractNum>
-  <w:abstractNum w:abstractNumId="15" w15:restartNumberingAfterBreak="0">
+  <w:abstractNum w:abstractNumId="16" w15:restartNumberingAfterBreak="0">
     <w:nsid w:val="5DFA170A"/>
     <w:multiLevelType w:val="multilevel"/>
     <w:tmpl w:val="3398C614"/>
@@ -25222,7 +25456,7 @@
       </w:pPr>
     </w:lvl>
   </w:abstractNum>
-  <w:abstractNum w:abstractNumId="16" w15:restartNumberingAfterBreak="0">
+  <w:abstractNum w:abstractNumId="17" w15:restartNumberingAfterBreak="0">
     <w:nsid w:val="606978BF"/>
     <w:multiLevelType w:val="multilevel"/>
     <w:tmpl w:val="2F30B028"/>
@@ -25308,7 +25542,7 @@
       </w:pPr>
     </w:lvl>
   </w:abstractNum>
-  <w:abstractNum w:abstractNumId="17" w15:restartNumberingAfterBreak="0">
+  <w:abstractNum w:abstractNumId="18" w15:restartNumberingAfterBreak="0">
     <w:nsid w:val="64556662"/>
     <w:multiLevelType w:val="multilevel"/>
     <w:tmpl w:val="04B6F568"/>
@@ -25439,7 +25673,7 @@
       </w:rPr>
     </w:lvl>
   </w:abstractNum>
-  <w:abstractNum w:abstractNumId="18" w15:restartNumberingAfterBreak="0">
+  <w:abstractNum w:abstractNumId="19" w15:restartNumberingAfterBreak="0">
     <w:nsid w:val="6712773A"/>
     <w:multiLevelType w:val="hybridMultilevel"/>
     <w:tmpl w:val="7A0ED900"/>
@@ -25552,7 +25786,7 @@
       </w:rPr>
     </w:lvl>
   </w:abstractNum>
-  <w:abstractNum w:abstractNumId="19" w15:restartNumberingAfterBreak="0">
+  <w:abstractNum w:abstractNumId="20" w15:restartNumberingAfterBreak="0">
     <w:nsid w:val="6CFC4606"/>
     <w:multiLevelType w:val="multilevel"/>
     <w:tmpl w:val="3D0ECC34"/>
@@ -25638,7 +25872,7 @@
       </w:pPr>
     </w:lvl>
   </w:abstractNum>
-  <w:abstractNum w:abstractNumId="20" w15:restartNumberingAfterBreak="0">
+  <w:abstractNum w:abstractNumId="21" w15:restartNumberingAfterBreak="0">
     <w:nsid w:val="729D3196"/>
     <w:multiLevelType w:val="multilevel"/>
     <w:tmpl w:val="F7ECD816"/>
@@ -25724,7 +25958,7 @@
       </w:pPr>
     </w:lvl>
   </w:abstractNum>
-  <w:abstractNum w:abstractNumId="21" w15:restartNumberingAfterBreak="0">
+  <w:abstractNum w:abstractNumId="22" w15:restartNumberingAfterBreak="0">
     <w:nsid w:val="78A22329"/>
     <w:multiLevelType w:val="multilevel"/>
     <w:tmpl w:val="2E389006"/>
@@ -25810,7 +26044,7 @@
       </w:pPr>
     </w:lvl>
   </w:abstractNum>
-  <w:abstractNum w:abstractNumId="22" w15:restartNumberingAfterBreak="0">
+  <w:abstractNum w:abstractNumId="23" w15:restartNumberingAfterBreak="0">
     <w:nsid w:val="790F097A"/>
     <w:multiLevelType w:val="multilevel"/>
     <w:tmpl w:val="7B3A0440"/>
@@ -25896,7 +26130,7 @@
       </w:pPr>
     </w:lvl>
   </w:abstractNum>
-  <w:abstractNum w:abstractNumId="23" w15:restartNumberingAfterBreak="0">
+  <w:abstractNum w:abstractNumId="24" w15:restartNumberingAfterBreak="0">
     <w:nsid w:val="7BD73D74"/>
     <w:multiLevelType w:val="multilevel"/>
     <w:tmpl w:val="A9887230"/>
@@ -25985,7 +26219,7 @@
       </w:pPr>
     </w:lvl>
   </w:abstractNum>
-  <w:abstractNum w:abstractNumId="24" w15:restartNumberingAfterBreak="0">
+  <w:abstractNum w:abstractNumId="25" w15:restartNumberingAfterBreak="0">
     <w:nsid w:val="7BD8625A"/>
     <w:multiLevelType w:val="multilevel"/>
     <w:tmpl w:val="DF0E9CD0"/>
@@ -26072,85 +26306,88 @@
     </w:lvl>
   </w:abstractNum>
   <w:num w:numId="1">
+    <w:abstractNumId w:val="5"/>
+  </w:num>
+  <w:num w:numId="2">
+    <w:abstractNumId w:val="9"/>
+  </w:num>
+  <w:num w:numId="3">
+    <w:abstractNumId w:val="2"/>
+  </w:num>
+  <w:num w:numId="4">
+    <w:abstractNumId w:val="10"/>
+  </w:num>
+  <w:num w:numId="5">
+    <w:abstractNumId w:val="17"/>
+  </w:num>
+  <w:num w:numId="6">
+    <w:abstractNumId w:val="14"/>
+  </w:num>
+  <w:num w:numId="7">
+    <w:abstractNumId w:val="23"/>
+  </w:num>
+  <w:num w:numId="8">
+    <w:abstractNumId w:val="8"/>
+  </w:num>
+  <w:num w:numId="9">
+    <w:abstractNumId w:val="20"/>
+  </w:num>
+  <w:num w:numId="10">
+    <w:abstractNumId w:val="11"/>
+  </w:num>
+  <w:num w:numId="11">
+    <w:abstractNumId w:val="21"/>
+  </w:num>
+  <w:num w:numId="12">
+    <w:abstractNumId w:val="7"/>
+  </w:num>
+  <w:num w:numId="13">
+    <w:abstractNumId w:val="25"/>
+  </w:num>
+  <w:num w:numId="14">
+    <w:abstractNumId w:val="12"/>
+  </w:num>
+  <w:num w:numId="15">
+    <w:abstractNumId w:val="22"/>
+  </w:num>
+  <w:num w:numId="16">
+    <w:abstractNumId w:val="15"/>
+  </w:num>
+  <w:num w:numId="17">
+    <w:abstractNumId w:val="16"/>
+  </w:num>
+  <w:num w:numId="18">
+    <w:abstractNumId w:val="6"/>
+  </w:num>
+  <w:num w:numId="19">
     <w:abstractNumId w:val="4"/>
   </w:num>
-  <w:num w:numId="2">
-    <w:abstractNumId w:val="8"/>
+  <w:num w:numId="20">
+    <w:abstractNumId w:val="24"/>
   </w:num>
-  <w:num w:numId="3">
+  <w:num w:numId="21">
+    <w:abstractNumId w:val="3"/>
+  </w:num>
+  <w:num w:numId="22">
+    <w:abstractNumId w:val="18"/>
+  </w:num>
+  <w:num w:numId="23">
     <w:abstractNumId w:val="1"/>
   </w:num>
-  <w:num w:numId="4">
-    <w:abstractNumId w:val="9"/>
-  </w:num>
-  <w:num w:numId="5">
-    <w:abstractNumId w:val="16"/>
-  </w:num>
-  <w:num w:numId="6">
+  <w:num w:numId="24">
     <w:abstractNumId w:val="13"/>
   </w:num>
-  <w:num w:numId="7">
-    <w:abstractNumId w:val="22"/>
-  </w:num>
-  <w:num w:numId="8">
-    <w:abstractNumId w:val="7"/>
-  </w:num>
-  <w:num w:numId="9">
+  <w:num w:numId="25">
     <w:abstractNumId w:val="19"/>
   </w:num>
-  <w:num w:numId="10">
-    <w:abstractNumId w:val="10"/>
-  </w:num>
-  <w:num w:numId="11">
-    <w:abstractNumId w:val="20"/>
-  </w:num>
-  <w:num w:numId="12">
-    <w:abstractNumId w:val="6"/>
-  </w:num>
-  <w:num w:numId="13">
-    <w:abstractNumId w:val="24"/>
-  </w:num>
-  <w:num w:numId="14">
-    <w:abstractNumId w:val="11"/>
-  </w:num>
-  <w:num w:numId="15">
-    <w:abstractNumId w:val="21"/>
-  </w:num>
-  <w:num w:numId="16">
-    <w:abstractNumId w:val="14"/>
-  </w:num>
-  <w:num w:numId="17">
-    <w:abstractNumId w:val="15"/>
-  </w:num>
-  <w:num w:numId="18">
-    <w:abstractNumId w:val="5"/>
-  </w:num>
-  <w:num w:numId="19">
-    <w:abstractNumId w:val="3"/>
-  </w:num>
-  <w:num w:numId="20">
-    <w:abstractNumId w:val="23"/>
-  </w:num>
-  <w:num w:numId="21">
-    <w:abstractNumId w:val="2"/>
-  </w:num>
-  <w:num w:numId="22">
-    <w:abstractNumId w:val="17"/>
-  </w:num>
-  <w:num w:numId="23">
+  <w:num w:numId="26">
     <w:abstractNumId w:val="0"/>
-  </w:num>
-  <w:num w:numId="24">
-    <w:abstractNumId w:val="12"/>
-  </w:num>
-  <w:num w:numId="25">
-    <w:abstractNumId w:val="18"/>
   </w:num>
 </w:numbering>
 </file>
 
 <file path=word/styles.xml><?xml version="1.0" encoding="utf-8"?>
-<w:styles xmlns:mc="http://schemas.openxmlformats.org/markup-compatibility/2006" xmlns:r="http://schemas.openxmlformats.org/officeDocument/2006/relationships" xmlns:w="http://schemas.openxmlformats.org/wordprocessingml/2006/main" xmlns:w14="http://schemas.microsoft.com/office/word/2010/wordml" xmlns:w15="http://schemas.microsoft.com/office/word/2012/wordml" xmlns:w16cid="http://schemas.microsoft.com/office/word/2016/wordml/cid" xmlns:w16se="http://schemas.microsoft.com/office/word/2015/wordml/symex" mc:Ignorable="w14 w15 w16se w16cid">
+<w:styles xmlns:mc="http://schemas.openxmlformats.org/markup-compatibility/2006" xmlns:r="http://schemas.openxmlformats.org/officeDocument/2006/relationships" xmlns:w="http://schemas.openxmlformats.org/wordprocessingml/2006/main" xmlns:w14="http://schemas.microsoft.com/office/word/2010/wordml" xmlns:w15="http://schemas.microsoft.com/office/word/2012/wordml" xmlns:w16se="http://schemas.microsoft.com/office/word/2015/wordml/symex" mc:Ignorable="w14 w15 w16se">
   <w:docDefaults>
     <w:rPrDefault>
       <w:rPr>
@@ -26162,7 +26399,7 @@
     </w:rPrDefault>
     <w:pPrDefault/>
   </w:docDefaults>
-  <w:latentStyles w:defLockedState="0" w:defUIPriority="99" w:defSemiHidden="0" w:defUnhideWhenUsed="0" w:defQFormat="0" w:count="375">
+  <w:latentStyles w:defLockedState="0" w:defUIPriority="99" w:defSemiHidden="0" w:defUnhideWhenUsed="0" w:defQFormat="0" w:count="371">
     <w:lsdException w:name="Normal" w:uiPriority="0" w:qFormat="1"/>
     <w:lsdException w:name="heading 1" w:uiPriority="9" w:qFormat="1"/>
     <w:lsdException w:name="heading 2" w:semiHidden="1" w:uiPriority="9" w:unhideWhenUsed="1" w:qFormat="1"/>
@@ -26534,10 +26771,6 @@
     <w:lsdException w:name="List Table 5 Dark Accent 6" w:uiPriority="50"/>
     <w:lsdException w:name="List Table 6 Colorful Accent 6" w:uiPriority="51"/>
     <w:lsdException w:name="List Table 7 Colorful Accent 6" w:uiPriority="52"/>
-    <w:lsdException w:name="Mention" w:semiHidden="1" w:unhideWhenUsed="1"/>
-    <w:lsdException w:name="Smart Hyperlink" w:semiHidden="1" w:unhideWhenUsed="1"/>
-    <w:lsdException w:name="Hashtag" w:semiHidden="1" w:unhideWhenUsed="1"/>
-    <w:lsdException w:name="Unresolved Mention" w:semiHidden="1" w:unhideWhenUsed="1"/>
   </w:latentStyles>
   <w:style w:type="paragraph" w:default="1" w:styleId="Normal">
     <w:name w:val="Normal"/>
@@ -27145,4 +27378,16 @@
   </a:objectDefaults>
   <a:extraClrSchemeLst/>
 </a:theme>
+</file>
+
+<file path=customXml/item1.xml><?xml version="1.0" encoding="utf-8"?>
+<b:Sources xmlns:b="http://schemas.openxmlformats.org/officeDocument/2006/bibliography" xmlns="http://schemas.openxmlformats.org/officeDocument/2006/bibliography" SelectedStyle="\APASixthEditionOfficeOnline.xsl" StyleName="APA" Version="6"/>
+</file>
+
+<file path=customXml/itemProps1.xml><?xml version="1.0" encoding="utf-8"?>
+<ds:datastoreItem xmlns:ds="http://schemas.openxmlformats.org/officeDocument/2006/customXml" ds:itemID="{B944F31A-EC19-41D4-92CF-C1FADC874867}">
+  <ds:schemaRefs>
+    <ds:schemaRef ds:uri="http://schemas.openxmlformats.org/officeDocument/2006/bibliography"/>
+  </ds:schemaRefs>
+</ds:datastoreItem>
 </file>
</xml_diff>

<commit_message>
dodan UC13, UML, sekv, UC9 popravljen i razdvojen, anonimni korisnik popravljen na svim dijagramima, što se mene tiče gotov ispravak grešaka
</commit_message>
<xml_diff>
--- a/Dokumentacija_v1.0.docx
+++ b/Dokumentacija_v1.0.docx
@@ -1287,7 +1287,7 @@
                 <w:noProof/>
                 <w:webHidden/>
               </w:rPr>
-              <w:t>24</w:t>
+              <w:t>25</w:t>
             </w:r>
             <w:r>
               <w:rPr>
@@ -1377,7 +1377,7 @@
                 <w:noProof/>
                 <w:webHidden/>
               </w:rPr>
-              <w:t>25</w:t>
+              <w:t>26</w:t>
             </w:r>
             <w:r>
               <w:rPr>
@@ -1467,7 +1467,7 @@
                 <w:noProof/>
                 <w:webHidden/>
               </w:rPr>
-              <w:t>25</w:t>
+              <w:t>26</w:t>
             </w:r>
             <w:r>
               <w:rPr>
@@ -1557,7 +1557,7 @@
                 <w:noProof/>
                 <w:webHidden/>
               </w:rPr>
-              <w:t>27</w:t>
+              <w:t>28</w:t>
             </w:r>
             <w:r>
               <w:rPr>
@@ -1647,7 +1647,7 @@
                 <w:noProof/>
                 <w:webHidden/>
               </w:rPr>
-              <w:t>29</w:t>
+              <w:t>30</w:t>
             </w:r>
             <w:r>
               <w:rPr>
@@ -1737,7 +1737,7 @@
                 <w:noProof/>
                 <w:webHidden/>
               </w:rPr>
-              <w:t>31</w:t>
+              <w:t>32</w:t>
             </w:r>
             <w:r>
               <w:rPr>
@@ -1827,7 +1827,7 @@
                 <w:noProof/>
                 <w:webHidden/>
               </w:rPr>
-              <w:t>32</w:t>
+              <w:t>33</w:t>
             </w:r>
             <w:r>
               <w:rPr>
@@ -1917,7 +1917,7 @@
                 <w:noProof/>
                 <w:webHidden/>
               </w:rPr>
-              <w:t>32</w:t>
+              <w:t>33</w:t>
             </w:r>
             <w:r>
               <w:rPr>
@@ -2007,7 +2007,7 @@
                 <w:noProof/>
                 <w:webHidden/>
               </w:rPr>
-              <w:t>33</w:t>
+              <w:t>34</w:t>
             </w:r>
             <w:r>
               <w:rPr>
@@ -2097,7 +2097,7 @@
                 <w:noProof/>
                 <w:webHidden/>
               </w:rPr>
-              <w:t>34</w:t>
+              <w:t>35</w:t>
             </w:r>
             <w:r>
               <w:rPr>
@@ -2187,7 +2187,7 @@
                 <w:noProof/>
                 <w:webHidden/>
               </w:rPr>
-              <w:t>35</w:t>
+              <w:t>36</w:t>
             </w:r>
             <w:r>
               <w:rPr>
@@ -2277,7 +2277,7 @@
                 <w:noProof/>
                 <w:webHidden/>
               </w:rPr>
-              <w:t>36</w:t>
+              <w:t>37</w:t>
             </w:r>
             <w:r>
               <w:rPr>
@@ -2367,7 +2367,7 @@
                 <w:noProof/>
                 <w:webHidden/>
               </w:rPr>
-              <w:t>37</w:t>
+              <w:t>38</w:t>
             </w:r>
             <w:r>
               <w:rPr>
@@ -2457,7 +2457,7 @@
                 <w:noProof/>
                 <w:webHidden/>
               </w:rPr>
-              <w:t>38</w:t>
+              <w:t>39</w:t>
             </w:r>
             <w:r>
               <w:rPr>
@@ -2547,7 +2547,7 @@
                 <w:noProof/>
                 <w:webHidden/>
               </w:rPr>
-              <w:t>39</w:t>
+              <w:t>40</w:t>
             </w:r>
             <w:r>
               <w:rPr>
@@ -2637,7 +2637,7 @@
                 <w:noProof/>
                 <w:webHidden/>
               </w:rPr>
-              <w:t>40</w:t>
+              <w:t>41</w:t>
             </w:r>
             <w:r>
               <w:rPr>
@@ -2727,7 +2727,7 @@
                 <w:noProof/>
                 <w:webHidden/>
               </w:rPr>
-              <w:t>41</w:t>
+              <w:t>42</w:t>
             </w:r>
             <w:r>
               <w:rPr>
@@ -2817,7 +2817,7 @@
                 <w:noProof/>
                 <w:webHidden/>
               </w:rPr>
-              <w:t>42</w:t>
+              <w:t>43</w:t>
             </w:r>
             <w:r>
               <w:rPr>
@@ -2907,7 +2907,7 @@
                 <w:noProof/>
                 <w:webHidden/>
               </w:rPr>
-              <w:t>44</w:t>
+              <w:t>45</w:t>
             </w:r>
             <w:r>
               <w:rPr>
@@ -9268,6 +9268,8 @@
         <w:lastRenderedPageBreak/>
         <w:t>Rbr.: UC9</w:t>
       </w:r>
+      <w:bookmarkStart w:id="10" w:name="_GoBack"/>
+      <w:bookmarkEnd w:id="10"/>
     </w:p>
     <w:p>
       <w:pPr>
@@ -10609,12 +10611,12 @@
           <w:numId w:val="3"/>
         </w:numPr>
       </w:pPr>
-      <w:bookmarkStart w:id="10" w:name="_Toc531131719"/>
+      <w:bookmarkStart w:id="11" w:name="_Toc531131719"/>
       <w:r>
         <w:lastRenderedPageBreak/>
         <w:t>4.2 Dijagrami obrazaca uporabe</w:t>
       </w:r>
-      <w:bookmarkEnd w:id="10"/>
+      <w:bookmarkEnd w:id="11"/>
     </w:p>
     <w:p>
       <w:pPr>
@@ -10671,7 +10673,7 @@
             <v:path o:extrusionok="f" gradientshapeok="t" o:connecttype="rect"/>
             <o:lock v:ext="edit" aspectratio="t"/>
           </v:shapetype>
-          <v:shape id="_x0000_i1025" type="#_x0000_t75" style="width:452.75pt;height:611.7pt">
+          <v:shape id="_x0000_i1025" type="#_x0000_t75" style="width:452.65pt;height:611.7pt">
             <v:imagedata r:id="rId8" o:title="full diagram"/>
           </v:shape>
         </w:pict>
@@ -10716,8 +10718,8 @@
           <w:color w:val="000000"/>
         </w:rPr>
       </w:pPr>
-      <w:bookmarkStart w:id="11" w:name="3rdcrjn" w:colFirst="0" w:colLast="0"/>
-      <w:bookmarkEnd w:id="11"/>
+      <w:bookmarkStart w:id="12" w:name="3rdcrjn" w:colFirst="0" w:colLast="0"/>
+      <w:bookmarkEnd w:id="12"/>
     </w:p>
     <w:p>
       <w:pPr>
@@ -10727,12 +10729,12 @@
           <w:numId w:val="3"/>
         </w:numPr>
       </w:pPr>
-      <w:bookmarkStart w:id="12" w:name="_Toc531131720"/>
+      <w:bookmarkStart w:id="13" w:name="_Toc531131720"/>
       <w:r>
         <w:lastRenderedPageBreak/>
         <w:t>4.3 Sekvencijski dijagrami</w:t>
       </w:r>
-      <w:bookmarkEnd w:id="12"/>
+      <w:bookmarkEnd w:id="13"/>
     </w:p>
     <w:p>
       <w:pPr>
@@ -10881,8 +10883,8 @@
           <w:color w:val="000000"/>
         </w:rPr>
       </w:pPr>
-      <w:bookmarkStart w:id="13" w:name="_lnxbz9" w:colFirst="0" w:colLast="0"/>
-      <w:bookmarkEnd w:id="13"/>
+      <w:bookmarkStart w:id="14" w:name="_lnxbz9" w:colFirst="0" w:colLast="0"/>
+      <w:bookmarkEnd w:id="14"/>
       <w:r>
         <w:rPr>
           <w:i/>
@@ -11080,8 +11082,8 @@
           <w:color w:val="000000"/>
         </w:rPr>
       </w:pPr>
-      <w:bookmarkStart w:id="14" w:name="_35nkun2" w:colFirst="0" w:colLast="0"/>
-      <w:bookmarkEnd w:id="14"/>
+      <w:bookmarkStart w:id="15" w:name="_35nkun2" w:colFirst="0" w:colLast="0"/>
+      <w:bookmarkEnd w:id="15"/>
       <w:r>
         <w:rPr>
           <w:i/>
@@ -11213,8 +11215,6 @@
           <w:color w:val="000000"/>
         </w:rPr>
       </w:pPr>
-      <w:bookmarkStart w:id="15" w:name="_GoBack"/>
-      <w:bookmarkEnd w:id="15"/>
     </w:p>
     <w:p>
       <w:pPr>
@@ -11299,7 +11299,7 @@
           <w:lang w:val="en-US"/>
         </w:rPr>
         <w:pict w14:anchorId="3247DCDA">
-          <v:shape id="_x0000_i1026" type="#_x0000_t75" style="width:435.45pt;height:513.8pt">
+          <v:shape id="_x0000_i1026" type="#_x0000_t75" style="width:435.75pt;height:514pt">
             <v:imagedata r:id="rId11" o:title="UC4-6 - Rezervacija"/>
           </v:shape>
         </w:pict>
@@ -11570,41 +11570,11 @@
           <w:color w:val="000000"/>
           <w:lang w:val="en-US"/>
         </w:rPr>
-        <w:drawing>
-          <wp:inline distT="0" distB="0" distL="0" distR="0" wp14:anchorId="79183F7F" wp14:editId="3248E053">
-            <wp:extent cx="5749925" cy="4272915"/>
-            <wp:effectExtent l="0" t="0" r="0" b="0"/>
-            <wp:docPr id="16" name="image3.png"/>
-            <wp:cNvGraphicFramePr/>
-            <a:graphic xmlns:a="http://schemas.openxmlformats.org/drawingml/2006/main">
-              <a:graphicData uri="http://schemas.openxmlformats.org/drawingml/2006/picture">
-                <pic:pic xmlns:pic="http://schemas.openxmlformats.org/drawingml/2006/picture">
-                  <pic:nvPicPr>
-                    <pic:cNvPr id="0" name="image3.png"/>
-                    <pic:cNvPicPr preferRelativeResize="0"/>
-                  </pic:nvPicPr>
-                  <pic:blipFill>
-                    <a:blip r:embed="rId13"/>
-                    <a:srcRect/>
-                    <a:stretch>
-                      <a:fillRect/>
-                    </a:stretch>
-                  </pic:blipFill>
-                  <pic:spPr>
-                    <a:xfrm>
-                      <a:off x="0" y="0"/>
-                      <a:ext cx="5749925" cy="4272915"/>
-                    </a:xfrm>
-                    <a:prstGeom prst="rect">
-                      <a:avLst/>
-                    </a:prstGeom>
-                    <a:ln/>
-                  </pic:spPr>
-                </pic:pic>
-              </a:graphicData>
-            </a:graphic>
-          </wp:inline>
-        </w:drawing>
+        <w:pict w14:anchorId="4CC3663B">
+          <v:shape id="_x0000_i1028" type="#_x0000_t75" style="width:452.65pt;height:336.85pt">
+            <v:imagedata r:id="rId13" o:title="UC8 -Traženje najbližeg parkirališta"/>
+          </v:shape>
+        </w:pict>
       </w:r>
     </w:p>
     <w:p>
@@ -11694,25 +11664,38 @@
         <w:rPr>
           <w:color w:val="000000"/>
         </w:rPr>
-        <w:t>Tvrtka može dodati novo parkiralište ili urediti podatke o postojećem. Klikom na uređivanje postojećeg parkirališta tvrtka ispunjava obrazac s promjenama te sprema promjene. Klikom na gumb za dodavanje novog parkirališta tvrtki se nudi obrazac s ispunjavanjem podataka o parkiralištu. Ako su podaci ispravni, novo parkiralište se dodaje u bazu podataka.</w:t>
-      </w:r>
-    </w:p>
-    <w:p>
-      <w:pPr>
-        <w:pBdr>
-          <w:top w:val="nil"/>
-          <w:left w:val="nil"/>
-          <w:bottom w:val="nil"/>
-          <w:right w:val="nil"/>
-          <w:between w:val="nil"/>
-        </w:pBdr>
-        <w:spacing w:line="360" w:lineRule="auto"/>
-        <w:ind w:firstLine="720"/>
-        <w:jc w:val="both"/>
-        <w:rPr>
-          <w:color w:val="000000"/>
-        </w:rPr>
-      </w:pPr>
+        <w:t xml:space="preserve">Tvrtka </w:t>
+      </w:r>
+      <w:r>
+        <w:rPr>
+          <w:color w:val="000000"/>
+        </w:rPr>
+        <w:t xml:space="preserve">može </w:t>
+      </w:r>
+      <w:r>
+        <w:rPr>
+          <w:color w:val="000000"/>
+        </w:rPr>
+        <w:t>urediti podatke o postojećem</w:t>
+      </w:r>
+      <w:r>
+        <w:rPr>
+          <w:color w:val="000000"/>
+        </w:rPr>
+        <w:t xml:space="preserve"> parkiralištu</w:t>
+      </w:r>
+      <w:r>
+        <w:rPr>
+          <w:color w:val="000000"/>
+        </w:rPr>
+        <w:t xml:space="preserve">. Klikom na </w:t>
+      </w:r>
+      <w:r>
+        <w:rPr>
+          <w:color w:val="000000"/>
+        </w:rPr>
+        <w:t>upravljanje parkiralištima te zatim klikom na gumb uređivanje parkinga tvrtki se izlistavaju sva parkirališta. Tvrtka odabire parkiralište čije podatke želi izmijeniti, upise nove podatke te ako su podatci ispravni, novo parkiralište se dodaje u bazu podataka.</w:t>
+      </w:r>
     </w:p>
     <w:p>
       <w:pPr>
@@ -11733,41 +11716,11 @@
           <w:color w:val="000000"/>
           <w:lang w:val="en-US"/>
         </w:rPr>
-        <w:drawing>
-          <wp:inline distT="0" distB="0" distL="0" distR="0" wp14:anchorId="30D2AD4A" wp14:editId="1D4EC142">
-            <wp:extent cx="5629275" cy="6924675"/>
-            <wp:effectExtent l="0" t="0" r="0" b="0"/>
-            <wp:docPr id="14" name="image4.png"/>
-            <wp:cNvGraphicFramePr/>
-            <a:graphic xmlns:a="http://schemas.openxmlformats.org/drawingml/2006/main">
-              <a:graphicData uri="http://schemas.openxmlformats.org/drawingml/2006/picture">
-                <pic:pic xmlns:pic="http://schemas.openxmlformats.org/drawingml/2006/picture">
-                  <pic:nvPicPr>
-                    <pic:cNvPr id="0" name="image4.png"/>
-                    <pic:cNvPicPr preferRelativeResize="0"/>
-                  </pic:nvPicPr>
-                  <pic:blipFill>
-                    <a:blip r:embed="rId14"/>
-                    <a:srcRect/>
-                    <a:stretch>
-                      <a:fillRect/>
-                    </a:stretch>
-                  </pic:blipFill>
-                  <pic:spPr>
-                    <a:xfrm>
-                      <a:off x="0" y="0"/>
-                      <a:ext cx="5629275" cy="6924675"/>
-                    </a:xfrm>
-                    <a:prstGeom prst="rect">
-                      <a:avLst/>
-                    </a:prstGeom>
-                    <a:ln/>
-                  </pic:spPr>
-                </pic:pic>
-              </a:graphicData>
-            </a:graphic>
-          </wp:inline>
-        </w:drawing>
+        <w:pict w14:anchorId="6119F099">
+          <v:shape id="_x0000_i1045" type="#_x0000_t75" style="width:452.65pt;height:346.85pt">
+            <v:imagedata r:id="rId14" o:title="UC9 - Uređivanje parkinga"/>
+          </v:shape>
+        </w:pict>
       </w:r>
     </w:p>
     <w:p>
@@ -11793,7 +11746,21 @@
           <w:i/>
           <w:color w:val="000000"/>
         </w:rPr>
-        <w:t>Slika 4.3.6 Sekvencijski dijagram za upravljanje parkiralištima – UC9</w:t>
+        <w:t xml:space="preserve">Slika 4.3.6 Sekvencijski dijagram za </w:t>
+      </w:r>
+      <w:r>
+        <w:rPr>
+          <w:i/>
+          <w:color w:val="000000"/>
+        </w:rPr>
+        <w:t>uređivanje parkinga</w:t>
+      </w:r>
+      <w:r>
+        <w:rPr>
+          <w:i/>
+          <w:color w:val="000000"/>
+        </w:rPr>
+        <w:t xml:space="preserve"> – UC9</w:t>
       </w:r>
       <w:r>
         <w:br w:type="page"/>
@@ -11867,7 +11834,7 @@
           <w:lang w:val="en-US"/>
         </w:rPr>
         <w:pict w14:anchorId="50402F4A">
-          <v:shape id="_x0000_i1027" type="#_x0000_t75" style="width:453.3pt;height:529.35pt">
+          <v:shape id="_x0000_i1027" type="#_x0000_t75" style="width:453.3pt;height:529.65pt">
             <v:imagedata r:id="rId15" o:title="UC10 - Pregled svih parkirališta"/>
           </v:shape>
         </w:pict>
@@ -12157,6 +12124,188 @@
     </w:p>
     <w:p>
       <w:pPr>
+        <w:pBdr>
+          <w:top w:val="nil"/>
+          <w:left w:val="nil"/>
+          <w:bottom w:val="nil"/>
+          <w:right w:val="nil"/>
+          <w:between w:val="nil"/>
+        </w:pBdr>
+        <w:rPr>
+          <w:b/>
+          <w:color w:val="000000"/>
+        </w:rPr>
+      </w:pPr>
+      <w:r>
+        <w:rPr>
+          <w:b/>
+          <w:color w:val="000000"/>
+        </w:rPr>
+        <w:lastRenderedPageBreak/>
+        <w:t>Obrasci uporabe UC13</w:t>
+      </w:r>
+      <w:r>
+        <w:rPr>
+          <w:b/>
+          <w:color w:val="000000"/>
+        </w:rPr>
+        <w:t>:</w:t>
+      </w:r>
+    </w:p>
+    <w:p>
+      <w:pPr>
+        <w:pBdr>
+          <w:top w:val="nil"/>
+          <w:left w:val="nil"/>
+          <w:bottom w:val="nil"/>
+          <w:right w:val="nil"/>
+          <w:between w:val="nil"/>
+        </w:pBdr>
+        <w:rPr>
+          <w:b/>
+          <w:color w:val="000000"/>
+        </w:rPr>
+      </w:pPr>
+    </w:p>
+    <w:p>
+      <w:pPr>
+        <w:pBdr>
+          <w:top w:val="nil"/>
+          <w:left w:val="nil"/>
+          <w:bottom w:val="nil"/>
+          <w:right w:val="nil"/>
+          <w:between w:val="nil"/>
+        </w:pBdr>
+        <w:spacing w:line="360" w:lineRule="auto"/>
+        <w:ind w:firstLine="720"/>
+        <w:jc w:val="both"/>
+        <w:rPr>
+          <w:color w:val="000000"/>
+        </w:rPr>
+      </w:pPr>
+      <w:r>
+        <w:rPr>
+          <w:color w:val="000000"/>
+        </w:rPr>
+        <w:t xml:space="preserve">Tvrtka može dodati novo parkiralište. Klikom na </w:t>
+      </w:r>
+      <w:r>
+        <w:rPr>
+          <w:color w:val="000000"/>
+        </w:rPr>
+        <w:t>upravljanje parkiralištima</w:t>
+      </w:r>
+      <w:r>
+        <w:rPr>
+          <w:color w:val="000000"/>
+        </w:rPr>
+        <w:t xml:space="preserve"> tvrtka </w:t>
+      </w:r>
+      <w:r>
+        <w:rPr>
+          <w:color w:val="000000"/>
+        </w:rPr>
+        <w:t>zatim odabi</w:t>
+      </w:r>
+      <w:r>
+        <w:rPr>
+          <w:color w:val="000000"/>
+        </w:rPr>
+        <w:t>re dodavanje novog parkinga</w:t>
+      </w:r>
+      <w:r>
+        <w:rPr>
+          <w:color w:val="000000"/>
+        </w:rPr>
+        <w:t>. Tvrtki se potom nudi obrazac s ispunjavanjem podataka o parkiralištu</w:t>
+      </w:r>
+      <w:r>
+        <w:rPr>
+          <w:color w:val="000000"/>
+        </w:rPr>
+        <w:t>. Ako su podaci ispravni, novo parkiralište se dodaje u bazu podataka.</w:t>
+      </w:r>
+    </w:p>
+    <w:p>
+      <w:pPr>
+        <w:pBdr>
+          <w:top w:val="nil"/>
+          <w:left w:val="nil"/>
+          <w:bottom w:val="nil"/>
+          <w:right w:val="nil"/>
+          <w:between w:val="nil"/>
+        </w:pBdr>
+        <w:spacing w:after="200"/>
+        <w:jc w:val="center"/>
+        <w:rPr>
+          <w:i/>
+          <w:color w:val="000000"/>
+        </w:rPr>
+      </w:pPr>
+      <w:r>
+        <w:rPr>
+          <w:color w:val="000000"/>
+        </w:rPr>
+        <w:pict w14:anchorId="3CA1851A">
+          <v:shape id="_x0000_i1042" type="#_x0000_t75" style="width:452.65pt;height:308.65pt">
+            <v:imagedata r:id="rId18" o:title="UC13 - Dodaj Parking"/>
+          </v:shape>
+        </w:pict>
+      </w:r>
+      <w:r>
+        <w:rPr>
+          <w:i/>
+          <w:color w:val="000000"/>
+        </w:rPr>
+        <w:t xml:space="preserve"> </w:t>
+      </w:r>
+      <w:r>
+        <w:rPr>
+          <w:i/>
+          <w:color w:val="000000"/>
+        </w:rPr>
+        <w:t xml:space="preserve">Slika 4.3.9 Sekvencijski dijagram za </w:t>
+      </w:r>
+      <w:r>
+        <w:rPr>
+          <w:i/>
+          <w:color w:val="000000"/>
+        </w:rPr>
+        <w:t>dodavanje parkirališta– UC13</w:t>
+      </w:r>
+    </w:p>
+    <w:p>
+      <w:pPr>
+        <w:pBdr>
+          <w:top w:val="nil"/>
+          <w:left w:val="nil"/>
+          <w:bottom w:val="nil"/>
+          <w:right w:val="nil"/>
+          <w:between w:val="nil"/>
+        </w:pBdr>
+        <w:spacing w:line="360" w:lineRule="auto"/>
+        <w:rPr>
+          <w:color w:val="000000"/>
+        </w:rPr>
+      </w:pPr>
+    </w:p>
+    <w:p>
+      <w:pPr>
+        <w:rPr>
+          <w:i/>
+          <w:color w:val="000000"/>
+        </w:rPr>
+      </w:pPr>
+      <w:r>
+        <w:rPr>
+          <w:i/>
+          <w:color w:val="000000"/>
+        </w:rPr>
+        <w:br w:type="page"/>
+      </w:r>
+    </w:p>
+    <w:p>
+      <w:pPr>
         <w:pStyle w:val="Heading1"/>
         <w:numPr>
           <w:ilvl w:val="0"/>
@@ -12594,7 +12743,7 @@
                     <pic:cNvPicPr/>
                   </pic:nvPicPr>
                   <pic:blipFill>
-                    <a:blip r:embed="rId18"/>
+                    <a:blip r:embed="rId19"/>
                     <a:stretch>
                       <a:fillRect/>
                     </a:stretch>
@@ -13005,7 +13154,7 @@
                     <pic:cNvPicPr preferRelativeResize="0"/>
                   </pic:nvPicPr>
                   <pic:blipFill>
-                    <a:blip r:embed="rId19"/>
+                    <a:blip r:embed="rId20"/>
                     <a:srcRect/>
                     <a:stretch>
                       <a:fillRect/>
@@ -15101,7 +15250,7 @@
                     <pic:cNvPicPr preferRelativeResize="0"/>
                   </pic:nvPicPr>
                   <pic:blipFill>
-                    <a:blip r:embed="rId20"/>
+                    <a:blip r:embed="rId21"/>
                     <a:srcRect/>
                     <a:stretch>
                       <a:fillRect/>
@@ -15283,7 +15432,7 @@
                     <pic:cNvPicPr preferRelativeResize="0"/>
                   </pic:nvPicPr>
                   <pic:blipFill>
-                    <a:blip r:embed="rId21"/>
+                    <a:blip r:embed="rId22"/>
                     <a:srcRect/>
                     <a:stretch>
                       <a:fillRect/>
@@ -16483,7 +16632,7 @@
         </w:rPr>
         <w:t xml:space="preserve">Oblikovanje programske potpore, FER ZEMRIS, </w:t>
       </w:r>
-      <w:hyperlink r:id="rId22">
+      <w:hyperlink r:id="rId23">
         <w:r>
           <w:rPr>
             <w:rFonts w:ascii="Arial" w:eastAsia="Arial" w:hAnsi="Arial" w:cs="Arial"/>
@@ -16520,7 +16669,7 @@
         </w:rPr>
         <w:t xml:space="preserve">Oblikovanje programske potpore, FER ZEMRIS, </w:t>
       </w:r>
-      <w:hyperlink r:id="rId23">
+      <w:hyperlink r:id="rId24">
         <w:r>
           <w:rPr>
             <w:rFonts w:ascii="Arial" w:eastAsia="Arial" w:hAnsi="Arial" w:cs="Arial"/>
@@ -16611,7 +16760,7 @@
         </w:rPr>
         <w:t xml:space="preserve">Software engineering ,Rutgers University, </w:t>
       </w:r>
-      <w:hyperlink r:id="rId24">
+      <w:hyperlink r:id="rId25">
         <w:r>
           <w:rPr>
             <w:rFonts w:ascii="Arial" w:eastAsia="Arial" w:hAnsi="Arial" w:cs="Arial"/>
@@ -16648,7 +16797,7 @@
         </w:rPr>
         <w:t xml:space="preserve">I. Marsic, „Software engineering book“, Department of Electrical and Computer Engineering, Rutgers University, </w:t>
       </w:r>
-      <w:hyperlink r:id="rId25">
+      <w:hyperlink r:id="rId26">
         <w:r>
           <w:rPr>
             <w:rFonts w:ascii="Arial" w:eastAsia="Arial" w:hAnsi="Arial" w:cs="Arial"/>
@@ -16685,7 +16834,7 @@
         </w:rPr>
         <w:t xml:space="preserve">Concepts:  Requirements, </w:t>
       </w:r>
-      <w:hyperlink r:id="rId26">
+      <w:hyperlink r:id="rId27">
         <w:r>
           <w:rPr>
             <w:rFonts w:ascii="Arial" w:eastAsia="Arial" w:hAnsi="Arial" w:cs="Arial"/>
@@ -16722,7 +16871,7 @@
         </w:rPr>
         <w:t xml:space="preserve">UML 2 Class Diagram Guidelines, </w:t>
       </w:r>
-      <w:hyperlink r:id="rId27">
+      <w:hyperlink r:id="rId28">
         <w:r>
           <w:rPr>
             <w:rFonts w:ascii="Arial" w:eastAsia="Arial" w:hAnsi="Arial" w:cs="Arial"/>
@@ -16759,7 +16908,7 @@
         </w:rPr>
         <w:t xml:space="preserve">Domain Class Diagram Modeling Standards and Guidelines, </w:t>
       </w:r>
-      <w:hyperlink r:id="rId28">
+      <w:hyperlink r:id="rId29">
         <w:r>
           <w:rPr>
             <w:rFonts w:ascii="Arial" w:eastAsia="Arial" w:hAnsi="Arial" w:cs="Arial"/>
@@ -16798,7 +16947,7 @@
         </w:rPr>
         <w:t xml:space="preserve">Astah Community, </w:t>
       </w:r>
-      <w:hyperlink r:id="rId29">
+      <w:hyperlink r:id="rId30">
         <w:r>
           <w:rPr>
             <w:rFonts w:ascii="Arial" w:eastAsia="Arial" w:hAnsi="Arial" w:cs="Arial"/>
@@ -23314,7 +23463,7 @@
                     <pic:cNvPicPr/>
                   </pic:nvPicPr>
                   <pic:blipFill>
-                    <a:blip r:embed="rId30"/>
+                    <a:blip r:embed="rId31"/>
                     <a:stretch>
                       <a:fillRect/>
                     </a:stretch>
@@ -23501,8 +23650,8 @@
       </w:pPr>
     </w:p>
     <w:sectPr>
-      <w:headerReference w:type="default" r:id="rId31"/>
-      <w:footerReference w:type="default" r:id="rId32"/>
+      <w:headerReference w:type="default" r:id="rId32"/>
+      <w:footerReference w:type="default" r:id="rId33"/>
       <w:pgSz w:w="11906" w:h="16838"/>
       <w:pgMar w:top="1417" w:right="1417" w:bottom="1417" w:left="1417" w:header="720" w:footer="720" w:gutter="0"/>
       <w:pgNumType w:start="1"/>
@@ -23602,7 +23751,7 @@
         <w:noProof/>
         <w:color w:val="000000"/>
       </w:rPr>
-      <w:t>26</w:t>
+      <w:t>23</w:t>
     </w:r>
     <w:r>
       <w:rPr>
@@ -23642,7 +23791,7 @@
         <w:noProof/>
         <w:color w:val="000000"/>
       </w:rPr>
-      <w:t>44</w:t>
+      <w:t>45</w:t>
     </w:r>
     <w:r>
       <w:rPr>
@@ -27407,7 +27556,7 @@
 </file>
 
 <file path=customXml/itemProps1.xml><?xml version="1.0" encoding="utf-8"?>
-<ds:datastoreItem xmlns:ds="http://schemas.openxmlformats.org/officeDocument/2006/customXml" ds:itemID="{DBC58EAE-62D3-4085-A96C-E22A5495758D}">
+<ds:datastoreItem xmlns:ds="http://schemas.openxmlformats.org/officeDocument/2006/customXml" ds:itemID="{6B84D56F-8015-4986-93D7-8FFA0A5DB6B2}">
   <ds:schemaRefs>
     <ds:schemaRef ds:uri="http://schemas.openxmlformats.org/officeDocument/2006/bibliography"/>
   </ds:schemaRefs>

</xml_diff>

<commit_message>
popravci anonimnog korisnika dijagram stanja
</commit_message>
<xml_diff>
--- a/Dokumentacija_v1.0.docx
+++ b/Dokumentacija_v1.0.docx
@@ -1,6 +1,6 @@
 
 <file path=word/document.xml><?xml version="1.0" encoding="utf-8"?>
-<w:document xmlns:wpc="http://schemas.microsoft.com/office/word/2010/wordprocessingCanvas" xmlns:cx="http://schemas.microsoft.com/office/drawing/2014/chartex" xmlns:cx1="http://schemas.microsoft.com/office/drawing/2015/9/8/chartex" xmlns:cx2="http://schemas.microsoft.com/office/drawing/2015/10/21/chartex" xmlns:cx3="http://schemas.microsoft.com/office/drawing/2016/5/9/chartex" xmlns:cx4="http://schemas.microsoft.com/office/drawing/2016/5/10/chartex" xmlns:cx5="http://schemas.microsoft.com/office/drawing/2016/5/11/chartex" xmlns:cx6="http://schemas.microsoft.com/office/drawing/2016/5/12/chartex" xmlns:cx7="http://schemas.microsoft.com/office/drawing/2016/5/13/chartex" xmlns:cx8="http://schemas.microsoft.com/office/drawing/2016/5/14/chartex" xmlns:mc="http://schemas.openxmlformats.org/markup-compatibility/2006" xmlns:aink="http://schemas.microsoft.com/office/drawing/2016/ink" xmlns:am3d="http://schemas.microsoft.com/office/drawing/2017/model3d" xmlns:o="urn:schemas-microsoft-com:office:office" xmlns:r="http://schemas.openxmlformats.org/officeDocument/2006/relationships" xmlns:m="http://schemas.openxmlformats.org/officeDocument/2006/math" xmlns:v="urn:schemas-microsoft-com:vml" xmlns:wp14="http://schemas.microsoft.com/office/word/2010/wordprocessingDrawing" xmlns:wp="http://schemas.openxmlformats.org/drawingml/2006/wordprocessingDrawing" xmlns:w10="urn:schemas-microsoft-com:office:word" xmlns:w="http://schemas.openxmlformats.org/wordprocessingml/2006/main" xmlns:w14="http://schemas.microsoft.com/office/word/2010/wordml" xmlns:w15="http://schemas.microsoft.com/office/word/2012/wordml" xmlns:w16cid="http://schemas.microsoft.com/office/word/2016/wordml/cid" xmlns:w16se="http://schemas.microsoft.com/office/word/2015/wordml/symex" xmlns:wpg="http://schemas.microsoft.com/office/word/2010/wordprocessingGroup" xmlns:wpi="http://schemas.microsoft.com/office/word/2010/wordprocessingInk" xmlns:wne="http://schemas.microsoft.com/office/word/2006/wordml" xmlns:wps="http://schemas.microsoft.com/office/word/2010/wordprocessingShape" mc:Ignorable="w14 w15 w16se w16cid wp14">
+<w:document xmlns:wpc="http://schemas.microsoft.com/office/word/2010/wordprocessingCanvas" xmlns:cx="http://schemas.microsoft.com/office/drawing/2014/chartex" xmlns:cx1="http://schemas.microsoft.com/office/drawing/2015/9/8/chartex" xmlns:mc="http://schemas.openxmlformats.org/markup-compatibility/2006" xmlns:o="urn:schemas-microsoft-com:office:office" xmlns:r="http://schemas.openxmlformats.org/officeDocument/2006/relationships" xmlns:m="http://schemas.openxmlformats.org/officeDocument/2006/math" xmlns:v="urn:schemas-microsoft-com:vml" xmlns:wp14="http://schemas.microsoft.com/office/word/2010/wordprocessingDrawing" xmlns:wp="http://schemas.openxmlformats.org/drawingml/2006/wordprocessingDrawing" xmlns:w10="urn:schemas-microsoft-com:office:word" xmlns:w="http://schemas.openxmlformats.org/wordprocessingml/2006/main" xmlns:w14="http://schemas.microsoft.com/office/word/2010/wordml" xmlns:w15="http://schemas.microsoft.com/office/word/2012/wordml" xmlns:w16se="http://schemas.microsoft.com/office/word/2015/wordml/symex" xmlns:wpg="http://schemas.microsoft.com/office/word/2010/wordprocessingGroup" xmlns:wpi="http://schemas.microsoft.com/office/word/2010/wordprocessingInk" xmlns:wne="http://schemas.microsoft.com/office/word/2006/wordml" xmlns:wps="http://schemas.microsoft.com/office/word/2010/wordprocessingShape" mc:Ignorable="w14 w15 w16se wp14">
   <w:background w:color="FFFFFF"/>
   <w:body>
     <w:p>
@@ -1425,7 +1425,21 @@
                 <w:rStyle w:val="Hyperlink"/>
                 <w:noProof/>
               </w:rPr>
-              <w:t>Svrha, opći prioriteti i skica sustava</w:t>
+              <w:t>Svrha, opći prio</w:t>
+            </w:r>
+            <w:r>
+              <w:rPr>
+                <w:rStyle w:val="Hyperlink"/>
+                <w:noProof/>
+              </w:rPr>
+              <w:t>r</w:t>
+            </w:r>
+            <w:r>
+              <w:rPr>
+                <w:rStyle w:val="Hyperlink"/>
+                <w:noProof/>
+              </w:rPr>
+              <w:t>iteti i skica sustava</w:t>
             </w:r>
             <w:r>
               <w:rPr>
@@ -5352,14 +5366,7 @@
                 <w:rFonts w:ascii="Arial" w:eastAsia="Arial" w:hAnsi="Arial" w:cs="Arial"/>
                 <w:color w:val="000000"/>
               </w:rPr>
-              <w:t>1.</w:t>
-            </w:r>
-            <w:r>
-              <w:rPr>
-                <w:rFonts w:ascii="Arial" w:eastAsia="Arial" w:hAnsi="Arial" w:cs="Arial"/>
-                <w:color w:val="000000"/>
-              </w:rPr>
-              <w:t>21</w:t>
+              <w:t>1.3</w:t>
             </w:r>
           </w:p>
         </w:tc>
@@ -5462,13 +5469,6 @@
                 <w:color w:val="000000"/>
               </w:rPr>
             </w:pPr>
-            <w:r>
-              <w:rPr>
-                <w:rFonts w:ascii="Arial" w:eastAsia="Arial" w:hAnsi="Arial" w:cs="Arial"/>
-                <w:color w:val="000000"/>
-              </w:rPr>
-              <w:t>9.1.2019.</w:t>
-            </w:r>
           </w:p>
         </w:tc>
       </w:tr>
@@ -5621,9 +5621,7 @@
         </w:rPr>
       </w:pPr>
       <w:bookmarkStart w:id="3" w:name="3znysh7" w:colFirst="0" w:colLast="0"/>
-      <w:bookmarkStart w:id="4" w:name="_GoBack"/>
       <w:bookmarkEnd w:id="3"/>
-      <w:bookmarkEnd w:id="4"/>
       <w:r>
         <w:br w:type="page"/>
       </w:r>
@@ -5636,12 +5634,12 @@
           <w:numId w:val="23"/>
         </w:numPr>
       </w:pPr>
-      <w:bookmarkStart w:id="5" w:name="_Toc534649219"/>
+      <w:bookmarkStart w:id="4" w:name="_Toc534649219"/>
       <w:r>
         <w:lastRenderedPageBreak/>
         <w:t>Opis projektnog zadatka</w:t>
       </w:r>
-      <w:bookmarkEnd w:id="5"/>
+      <w:bookmarkEnd w:id="4"/>
     </w:p>
     <w:p>
       <w:pPr>
@@ -6255,8 +6253,8 @@
           <w:color w:val="000000"/>
         </w:rPr>
       </w:pPr>
-      <w:bookmarkStart w:id="6" w:name="tyjcwt" w:colFirst="0" w:colLast="0"/>
-      <w:bookmarkEnd w:id="6"/>
+      <w:bookmarkStart w:id="5" w:name="tyjcwt" w:colFirst="0" w:colLast="0"/>
+      <w:bookmarkEnd w:id="5"/>
     </w:p>
     <w:p>
       <w:pPr>
@@ -6287,126 +6285,126 @@
         </w:tabs>
         <w:spacing w:line="360" w:lineRule="auto"/>
       </w:pPr>
-      <w:bookmarkStart w:id="7" w:name="_Toc534649220"/>
+      <w:bookmarkStart w:id="6" w:name="_Toc534649220"/>
       <w:r>
         <w:lastRenderedPageBreak/>
         <w:t>Pojmovnik</w:t>
       </w:r>
+      <w:bookmarkEnd w:id="6"/>
+    </w:p>
+    <w:p>
+      <w:pPr>
+        <w:pBdr>
+          <w:top w:val="nil"/>
+          <w:left w:val="nil"/>
+          <w:bottom w:val="nil"/>
+          <w:right w:val="nil"/>
+          <w:between w:val="nil"/>
+        </w:pBdr>
+        <w:ind w:left="360"/>
+        <w:jc w:val="both"/>
+        <w:rPr>
+          <w:color w:val="000000"/>
+        </w:rPr>
+      </w:pPr>
+      <w:r>
+        <w:rPr>
+          <w:color w:val="000000"/>
+        </w:rPr>
+        <w:t>WEB (World Wide Web) – najkorištenija usluga interneta koja omogućava dohvaćanje hipertekstualnih dokumenata.</w:t>
+      </w:r>
+    </w:p>
+    <w:p>
+      <w:pPr>
+        <w:pBdr>
+          <w:top w:val="nil"/>
+          <w:left w:val="nil"/>
+          <w:bottom w:val="nil"/>
+          <w:right w:val="nil"/>
+          <w:between w:val="nil"/>
+        </w:pBdr>
+        <w:ind w:left="360"/>
+        <w:jc w:val="both"/>
+        <w:rPr>
+          <w:color w:val="000000"/>
+        </w:rPr>
+      </w:pPr>
+    </w:p>
+    <w:p>
+      <w:pPr>
+        <w:pBdr>
+          <w:top w:val="nil"/>
+          <w:left w:val="nil"/>
+          <w:bottom w:val="nil"/>
+          <w:right w:val="nil"/>
+          <w:between w:val="nil"/>
+        </w:pBdr>
+        <w:ind w:left="360"/>
+        <w:jc w:val="both"/>
+        <w:rPr>
+          <w:color w:val="000000"/>
+        </w:rPr>
+      </w:pPr>
+      <w:r>
+        <w:rPr>
+          <w:color w:val="000000"/>
+        </w:rPr>
+        <w:t>Frontend – obuhvaća prezentacijski sloj aplikacije, točnije, onaj dio aplikacije koji je vidljiv korisniku i preko kojeg korisnik radi sa aplikacijom.</w:t>
+      </w:r>
+    </w:p>
+    <w:p>
+      <w:pPr>
+        <w:pBdr>
+          <w:top w:val="nil"/>
+          <w:left w:val="nil"/>
+          <w:bottom w:val="nil"/>
+          <w:right w:val="nil"/>
+          <w:between w:val="nil"/>
+        </w:pBdr>
+        <w:ind w:left="360"/>
+        <w:jc w:val="both"/>
+        <w:rPr>
+          <w:color w:val="000000"/>
+        </w:rPr>
+      </w:pPr>
+    </w:p>
+    <w:p>
+      <w:pPr>
+        <w:pBdr>
+          <w:top w:val="nil"/>
+          <w:left w:val="nil"/>
+          <w:bottom w:val="nil"/>
+          <w:right w:val="nil"/>
+          <w:between w:val="nil"/>
+        </w:pBdr>
+        <w:ind w:left="360"/>
+        <w:jc w:val="both"/>
+        <w:rPr>
+          <w:color w:val="000000"/>
+        </w:rPr>
+      </w:pPr>
+      <w:r>
+        <w:rPr>
+          <w:color w:val="000000"/>
+        </w:rPr>
+        <w:t>Backend – obuhvaća sloj podatkovne poveznice aplikacije, točnije, onaj dio aplikacije koji nije vidljiv korisniku i koji je zadužen za obavljanje večine operacija u aplikaciji.</w:t>
+      </w:r>
+    </w:p>
+    <w:p>
+      <w:pPr>
+        <w:pBdr>
+          <w:top w:val="nil"/>
+          <w:left w:val="nil"/>
+          <w:bottom w:val="nil"/>
+          <w:right w:val="nil"/>
+          <w:between w:val="nil"/>
+        </w:pBdr>
+        <w:rPr>
+          <w:color w:val="000000"/>
+        </w:rPr>
+      </w:pPr>
+      <w:bookmarkStart w:id="7" w:name="1t3h5sf" w:colFirst="0" w:colLast="0"/>
       <w:bookmarkEnd w:id="7"/>
-    </w:p>
-    <w:p>
-      <w:pPr>
-        <w:pBdr>
-          <w:top w:val="nil"/>
-          <w:left w:val="nil"/>
-          <w:bottom w:val="nil"/>
-          <w:right w:val="nil"/>
-          <w:between w:val="nil"/>
-        </w:pBdr>
-        <w:ind w:left="360"/>
-        <w:jc w:val="both"/>
-        <w:rPr>
-          <w:color w:val="000000"/>
-        </w:rPr>
-      </w:pPr>
-      <w:r>
-        <w:rPr>
-          <w:color w:val="000000"/>
-        </w:rPr>
-        <w:t>WEB (World Wide Web) – najkorištenija usluga interneta koja omogućava dohvaćanje hipertekstualnih dokumenata.</w:t>
-      </w:r>
-    </w:p>
-    <w:p>
-      <w:pPr>
-        <w:pBdr>
-          <w:top w:val="nil"/>
-          <w:left w:val="nil"/>
-          <w:bottom w:val="nil"/>
-          <w:right w:val="nil"/>
-          <w:between w:val="nil"/>
-        </w:pBdr>
-        <w:ind w:left="360"/>
-        <w:jc w:val="both"/>
-        <w:rPr>
-          <w:color w:val="000000"/>
-        </w:rPr>
-      </w:pPr>
-    </w:p>
-    <w:p>
-      <w:pPr>
-        <w:pBdr>
-          <w:top w:val="nil"/>
-          <w:left w:val="nil"/>
-          <w:bottom w:val="nil"/>
-          <w:right w:val="nil"/>
-          <w:between w:val="nil"/>
-        </w:pBdr>
-        <w:ind w:left="360"/>
-        <w:jc w:val="both"/>
-        <w:rPr>
-          <w:color w:val="000000"/>
-        </w:rPr>
-      </w:pPr>
-      <w:r>
-        <w:rPr>
-          <w:color w:val="000000"/>
-        </w:rPr>
-        <w:t>Frontend – obuhvaća prezentacijski sloj aplikacije, točnije, onaj dio aplikacije koji je vidljiv korisniku i preko kojeg korisnik radi sa aplikacijom.</w:t>
-      </w:r>
-    </w:p>
-    <w:p>
-      <w:pPr>
-        <w:pBdr>
-          <w:top w:val="nil"/>
-          <w:left w:val="nil"/>
-          <w:bottom w:val="nil"/>
-          <w:right w:val="nil"/>
-          <w:between w:val="nil"/>
-        </w:pBdr>
-        <w:ind w:left="360"/>
-        <w:jc w:val="both"/>
-        <w:rPr>
-          <w:color w:val="000000"/>
-        </w:rPr>
-      </w:pPr>
-    </w:p>
-    <w:p>
-      <w:pPr>
-        <w:pBdr>
-          <w:top w:val="nil"/>
-          <w:left w:val="nil"/>
-          <w:bottom w:val="nil"/>
-          <w:right w:val="nil"/>
-          <w:between w:val="nil"/>
-        </w:pBdr>
-        <w:ind w:left="360"/>
-        <w:jc w:val="both"/>
-        <w:rPr>
-          <w:color w:val="000000"/>
-        </w:rPr>
-      </w:pPr>
-      <w:r>
-        <w:rPr>
-          <w:color w:val="000000"/>
-        </w:rPr>
-        <w:t>Backend – obuhvaća sloj podatkovne poveznice aplikacije, točnije, onaj dio aplikacije koji nije vidljiv korisniku i koji je zadužen za obavljanje večine operacija u aplikaciji.</w:t>
-      </w:r>
-    </w:p>
-    <w:p>
-      <w:pPr>
-        <w:pBdr>
-          <w:top w:val="nil"/>
-          <w:left w:val="nil"/>
-          <w:bottom w:val="nil"/>
-          <w:right w:val="nil"/>
-          <w:between w:val="nil"/>
-        </w:pBdr>
-        <w:rPr>
-          <w:color w:val="000000"/>
-        </w:rPr>
-      </w:pPr>
-      <w:bookmarkStart w:id="8" w:name="1t3h5sf" w:colFirst="0" w:colLast="0"/>
-      <w:bookmarkEnd w:id="8"/>
     </w:p>
     <w:p>
       <w:pPr>
@@ -6437,12 +6435,12 @@
         </w:tabs>
         <w:spacing w:line="360" w:lineRule="auto"/>
       </w:pPr>
-      <w:bookmarkStart w:id="9" w:name="_Toc534649221"/>
+      <w:bookmarkStart w:id="8" w:name="_Toc534649221"/>
       <w:r>
         <w:lastRenderedPageBreak/>
         <w:t>Funkcionalni zahtjevi</w:t>
       </w:r>
-      <w:bookmarkEnd w:id="9"/>
+      <w:bookmarkEnd w:id="8"/>
     </w:p>
     <w:p>
       <w:pPr>
@@ -7257,12 +7255,12 @@
           <w:numId w:val="3"/>
         </w:numPr>
       </w:pPr>
-      <w:bookmarkStart w:id="10" w:name="_Toc534649222"/>
+      <w:bookmarkStart w:id="9" w:name="_Toc534649222"/>
       <w:r>
         <w:lastRenderedPageBreak/>
         <w:t>4.1 Opis obrazaca uporabe</w:t>
       </w:r>
-      <w:bookmarkEnd w:id="10"/>
+      <w:bookmarkEnd w:id="9"/>
     </w:p>
     <w:p>
       <w:pPr>
@@ -11169,12 +11167,12 @@
           <w:numId w:val="3"/>
         </w:numPr>
       </w:pPr>
-      <w:bookmarkStart w:id="11" w:name="_Toc534649223"/>
+      <w:bookmarkStart w:id="10" w:name="_Toc534649223"/>
       <w:r>
         <w:lastRenderedPageBreak/>
         <w:t>4.2 Dijagrami obrazaca uporabe</w:t>
       </w:r>
-      <w:bookmarkEnd w:id="11"/>
+      <w:bookmarkEnd w:id="10"/>
     </w:p>
     <w:p>
       <w:pPr>
@@ -11231,7 +11229,7 @@
             <v:path o:extrusionok="f" gradientshapeok="t" o:connecttype="rect"/>
             <o:lock v:ext="edit" aspectratio="t"/>
           </v:shapetype>
-          <v:shape id="_x0000_i1025" type="#_x0000_t75" style="width:453pt;height:612pt">
+          <v:shape id="_x0000_i1110" type="#_x0000_t75" style="width:452.65pt;height:611.7pt">
             <v:imagedata r:id="rId8" o:title="full diagram"/>
           </v:shape>
         </w:pict>
@@ -11276,8 +11274,8 @@
           <w:color w:val="000000"/>
         </w:rPr>
       </w:pPr>
-      <w:bookmarkStart w:id="12" w:name="3rdcrjn" w:colFirst="0" w:colLast="0"/>
-      <w:bookmarkEnd w:id="12"/>
+      <w:bookmarkStart w:id="11" w:name="3rdcrjn" w:colFirst="0" w:colLast="0"/>
+      <w:bookmarkEnd w:id="11"/>
     </w:p>
     <w:p>
       <w:pPr>
@@ -11287,12 +11285,12 @@
           <w:numId w:val="3"/>
         </w:numPr>
       </w:pPr>
-      <w:bookmarkStart w:id="13" w:name="_Toc534649224"/>
+      <w:bookmarkStart w:id="12" w:name="_Toc534649224"/>
       <w:r>
         <w:lastRenderedPageBreak/>
         <w:t>4.3 Sekvencijski dijagrami</w:t>
       </w:r>
-      <w:bookmarkEnd w:id="13"/>
+      <w:bookmarkEnd w:id="12"/>
     </w:p>
     <w:p>
       <w:pPr>
@@ -11441,8 +11439,8 @@
           <w:color w:val="000000"/>
         </w:rPr>
       </w:pPr>
-      <w:bookmarkStart w:id="14" w:name="_lnxbz9" w:colFirst="0" w:colLast="0"/>
-      <w:bookmarkEnd w:id="14"/>
+      <w:bookmarkStart w:id="13" w:name="_lnxbz9" w:colFirst="0" w:colLast="0"/>
+      <w:bookmarkEnd w:id="13"/>
       <w:r>
         <w:rPr>
           <w:i/>
@@ -11640,8 +11638,8 @@
           <w:color w:val="000000"/>
         </w:rPr>
       </w:pPr>
-      <w:bookmarkStart w:id="15" w:name="_35nkun2" w:colFirst="0" w:colLast="0"/>
-      <w:bookmarkEnd w:id="15"/>
+      <w:bookmarkStart w:id="14" w:name="_35nkun2" w:colFirst="0" w:colLast="0"/>
+      <w:bookmarkEnd w:id="14"/>
       <w:r>
         <w:rPr>
           <w:i/>
@@ -11857,7 +11855,7 @@
           <w:lang w:val="en-US"/>
         </w:rPr>
         <w:pict w14:anchorId="3247DCDA">
-          <v:shape id="_x0000_i1026" type="#_x0000_t75" style="width:435.5pt;height:514pt">
+          <v:shape id="_x0000_i1111" type="#_x0000_t75" style="width:435.75pt;height:514pt">
             <v:imagedata r:id="rId11" o:title="UC4-6 - Rezervacija"/>
           </v:shape>
         </w:pict>
@@ -11879,8 +11877,8 @@
           <w:color w:val="000000"/>
         </w:rPr>
       </w:pPr>
-      <w:bookmarkStart w:id="16" w:name="_1ksv4uv" w:colFirst="0" w:colLast="0"/>
-      <w:bookmarkEnd w:id="16"/>
+      <w:bookmarkStart w:id="15" w:name="_1ksv4uv" w:colFirst="0" w:colLast="0"/>
+      <w:bookmarkEnd w:id="15"/>
       <w:r>
         <w:rPr>
           <w:i/>
@@ -12024,8 +12022,8 @@
           <w:color w:val="000000"/>
         </w:rPr>
       </w:pPr>
-      <w:bookmarkStart w:id="17" w:name="_44sinio" w:colFirst="0" w:colLast="0"/>
-      <w:bookmarkEnd w:id="17"/>
+      <w:bookmarkStart w:id="16" w:name="_44sinio" w:colFirst="0" w:colLast="0"/>
+      <w:bookmarkEnd w:id="16"/>
       <w:r>
         <w:rPr>
           <w:i/>
@@ -12129,7 +12127,7 @@
           <w:lang w:val="en-US"/>
         </w:rPr>
         <w:pict w14:anchorId="4CC3663B">
-          <v:shape id="_x0000_i1027" type="#_x0000_t75" style="width:453pt;height:337pt">
+          <v:shape id="_x0000_i1112" type="#_x0000_t75" style="width:452.65pt;height:336.85pt">
             <v:imagedata r:id="rId13" o:title="UC8 -Traženje najbližeg parkirališta"/>
           </v:shape>
         </w:pict>
@@ -12151,8 +12149,8 @@
           <w:color w:val="000000"/>
         </w:rPr>
       </w:pPr>
-      <w:bookmarkStart w:id="18" w:name="_2jxsxqh" w:colFirst="0" w:colLast="0"/>
-      <w:bookmarkEnd w:id="18"/>
+      <w:bookmarkStart w:id="17" w:name="_2jxsxqh" w:colFirst="0" w:colLast="0"/>
+      <w:bookmarkEnd w:id="17"/>
       <w:r>
         <w:rPr>
           <w:i/>
@@ -12275,7 +12273,7 @@
           <w:lang w:val="en-US"/>
         </w:rPr>
         <w:pict w14:anchorId="6119F099">
-          <v:shape id="_x0000_i1028" type="#_x0000_t75" style="width:453pt;height:347pt">
+          <v:shape id="_x0000_i1113" type="#_x0000_t75" style="width:452.65pt;height:346.85pt">
             <v:imagedata r:id="rId14" o:title="UC9 - Uređivanje parkinga"/>
           </v:shape>
         </w:pict>
@@ -12297,8 +12295,8 @@
           <w:color w:val="000000"/>
         </w:rPr>
       </w:pPr>
-      <w:bookmarkStart w:id="19" w:name="_z337ya" w:colFirst="0" w:colLast="0"/>
-      <w:bookmarkEnd w:id="19"/>
+      <w:bookmarkStart w:id="18" w:name="_z337ya" w:colFirst="0" w:colLast="0"/>
+      <w:bookmarkEnd w:id="18"/>
       <w:r>
         <w:rPr>
           <w:i/>
@@ -12392,7 +12390,7 @@
           <w:lang w:val="en-US"/>
         </w:rPr>
         <w:pict w14:anchorId="50402F4A">
-          <v:shape id="_x0000_i1029" type="#_x0000_t75" style="width:453pt;height:529.5pt">
+          <v:shape id="_x0000_i1114" type="#_x0000_t75" style="width:453.3pt;height:529.65pt">
             <v:imagedata r:id="rId15" o:title="UC10 - Pregled svih parkirališta"/>
           </v:shape>
         </w:pict>
@@ -12414,8 +12412,8 @@
           <w:color w:val="000000"/>
         </w:rPr>
       </w:pPr>
-      <w:bookmarkStart w:id="20" w:name="_3j2qqm3" w:colFirst="0" w:colLast="0"/>
-      <w:bookmarkEnd w:id="20"/>
+      <w:bookmarkStart w:id="19" w:name="_3j2qqm3" w:colFirst="0" w:colLast="0"/>
+      <w:bookmarkEnd w:id="19"/>
       <w:r>
         <w:rPr>
           <w:i/>
@@ -12552,8 +12550,8 @@
           <w:color w:val="000000"/>
         </w:rPr>
       </w:pPr>
-      <w:bookmarkStart w:id="21" w:name="_1y810tw" w:colFirst="0" w:colLast="0"/>
-      <w:bookmarkEnd w:id="21"/>
+      <w:bookmarkStart w:id="20" w:name="_1y810tw" w:colFirst="0" w:colLast="0"/>
+      <w:bookmarkEnd w:id="20"/>
       <w:r>
         <w:rPr>
           <w:i/>
@@ -12670,8 +12668,8 @@
           <w:color w:val="000000"/>
         </w:rPr>
       </w:pPr>
-      <w:bookmarkStart w:id="22" w:name="_4i7ojhp" w:colFirst="0" w:colLast="0"/>
-      <w:bookmarkEnd w:id="22"/>
+      <w:bookmarkStart w:id="21" w:name="_4i7ojhp" w:colFirst="0" w:colLast="0"/>
+      <w:bookmarkEnd w:id="21"/>
       <w:r>
         <w:rPr>
           <w:i/>
@@ -12774,7 +12772,7 @@
           <w:color w:val="000000"/>
         </w:rPr>
         <w:pict w14:anchorId="3CA1851A">
-          <v:shape id="_x0000_i1030" type="#_x0000_t75" style="width:453pt;height:308.5pt">
+          <v:shape id="_x0000_i1115" type="#_x0000_t75" style="width:452.65pt;height:308.65pt">
             <v:imagedata r:id="rId18" o:title="UC13 - Dodaj Parking"/>
           </v:shape>
         </w:pict>
@@ -12836,12 +12834,12 @@
         </w:tabs>
         <w:spacing w:line="360" w:lineRule="auto"/>
       </w:pPr>
-      <w:bookmarkStart w:id="23" w:name="_Toc534649225"/>
+      <w:bookmarkStart w:id="22" w:name="_Toc534649225"/>
       <w:r>
         <w:lastRenderedPageBreak/>
         <w:t>Ostali zahtjevi</w:t>
       </w:r>
-      <w:bookmarkEnd w:id="23"/>
+      <w:bookmarkEnd w:id="22"/>
     </w:p>
     <w:p>
       <w:pPr>
@@ -13107,8 +13105,8 @@
           <w:color w:val="000000"/>
         </w:rPr>
       </w:pPr>
-      <w:bookmarkStart w:id="24" w:name="1ci93xb" w:colFirst="0" w:colLast="0"/>
-      <w:bookmarkEnd w:id="24"/>
+      <w:bookmarkStart w:id="23" w:name="1ci93xb" w:colFirst="0" w:colLast="0"/>
+      <w:bookmarkEnd w:id="23"/>
     </w:p>
     <w:p>
       <w:pPr>
@@ -13135,12 +13133,12 @@
           <w:numId w:val="23"/>
         </w:numPr>
       </w:pPr>
-      <w:bookmarkStart w:id="25" w:name="_Toc534649226"/>
+      <w:bookmarkStart w:id="24" w:name="_Toc534649226"/>
       <w:r>
         <w:lastRenderedPageBreak/>
         <w:t>Arhitektura i dizajn sustava</w:t>
       </w:r>
-      <w:bookmarkEnd w:id="25"/>
+      <w:bookmarkEnd w:id="24"/>
     </w:p>
     <w:p>
       <w:pPr>
@@ -13150,11 +13148,11 @@
           <w:numId w:val="23"/>
         </w:numPr>
       </w:pPr>
-      <w:bookmarkStart w:id="26" w:name="_Toc534649227"/>
+      <w:bookmarkStart w:id="25" w:name="_Toc534649227"/>
       <w:r>
         <w:t>Svrha, opći prioriteti i skica sustava</w:t>
       </w:r>
-      <w:bookmarkEnd w:id="26"/>
+      <w:bookmarkEnd w:id="25"/>
     </w:p>
     <w:p>
       <w:pPr>
@@ -13300,8 +13298,8 @@
           <w:color w:val="000000"/>
         </w:rPr>
       </w:pPr>
-      <w:bookmarkStart w:id="27" w:name="_qsh70q" w:colFirst="0" w:colLast="0"/>
-      <w:bookmarkEnd w:id="27"/>
+      <w:bookmarkStart w:id="26" w:name="_qsh70q" w:colFirst="0" w:colLast="0"/>
+      <w:bookmarkEnd w:id="26"/>
       <w:r>
         <w:rPr>
           <w:i/>
@@ -13652,8 +13650,8 @@
           <w:between w:val="nil"/>
         </w:pBdr>
       </w:pPr>
-      <w:bookmarkStart w:id="28" w:name="_3as4poj" w:colFirst="0" w:colLast="0"/>
-      <w:bookmarkEnd w:id="28"/>
+      <w:bookmarkStart w:id="27" w:name="_3as4poj" w:colFirst="0" w:colLast="0"/>
+      <w:bookmarkEnd w:id="27"/>
       <w:r>
         <w:rPr>
           <w:noProof/>
@@ -13713,8 +13711,8 @@
           <w:color w:val="000000"/>
         </w:rPr>
       </w:pPr>
-      <w:bookmarkStart w:id="29" w:name="_1pxezwc" w:colFirst="0" w:colLast="0"/>
-      <w:bookmarkEnd w:id="29"/>
+      <w:bookmarkStart w:id="28" w:name="_1pxezwc" w:colFirst="0" w:colLast="0"/>
+      <w:bookmarkEnd w:id="28"/>
       <w:r>
         <w:rPr>
           <w:i/>
@@ -13747,12 +13745,12 @@
           <w:numId w:val="23"/>
         </w:numPr>
       </w:pPr>
-      <w:bookmarkStart w:id="30" w:name="_Toc534649228"/>
+      <w:bookmarkStart w:id="29" w:name="_Toc534649228"/>
       <w:r>
         <w:lastRenderedPageBreak/>
         <w:t>Dijagram razreda s opisom</w:t>
       </w:r>
-      <w:bookmarkEnd w:id="30"/>
+      <w:bookmarkEnd w:id="29"/>
     </w:p>
     <w:p>
       <w:pPr>
@@ -13860,8 +13858,8 @@
           <w:color w:val="000000"/>
         </w:rPr>
       </w:pPr>
-      <w:bookmarkStart w:id="31" w:name="2p2csry" w:colFirst="0" w:colLast="0"/>
-      <w:bookmarkEnd w:id="31"/>
+      <w:bookmarkStart w:id="30" w:name="2p2csry" w:colFirst="0" w:colLast="0"/>
+      <w:bookmarkEnd w:id="30"/>
     </w:p>
     <w:p>
       <w:pPr>
@@ -15815,8 +15813,8 @@
           <w:color w:val="000000"/>
         </w:rPr>
       </w:pPr>
-      <w:bookmarkStart w:id="32" w:name="_147n2zr" w:colFirst="0" w:colLast="0"/>
-      <w:bookmarkEnd w:id="32"/>
+      <w:bookmarkStart w:id="31" w:name="_147n2zr" w:colFirst="0" w:colLast="0"/>
+      <w:bookmarkEnd w:id="31"/>
       <w:r>
         <w:rPr>
           <w:i/>
@@ -15897,12 +15895,12 @@
           <w:numId w:val="23"/>
         </w:numPr>
       </w:pPr>
-      <w:bookmarkStart w:id="33" w:name="_Toc534649229"/>
+      <w:bookmarkStart w:id="32" w:name="_Toc534649229"/>
       <w:r>
         <w:lastRenderedPageBreak/>
         <w:t>Dijagram objekata</w:t>
       </w:r>
-      <w:bookmarkEnd w:id="33"/>
+      <w:bookmarkEnd w:id="32"/>
     </w:p>
     <w:p>
       <w:pPr>
@@ -16008,8 +16006,8 @@
           <w:u w:val="single"/>
         </w:rPr>
       </w:pPr>
-      <w:bookmarkStart w:id="34" w:name="_23ckvvd" w:colFirst="0" w:colLast="0"/>
-      <w:bookmarkEnd w:id="34"/>
+      <w:bookmarkStart w:id="33" w:name="_23ckvvd" w:colFirst="0" w:colLast="0"/>
+      <w:bookmarkEnd w:id="33"/>
       <w:r>
         <w:rPr>
           <w:i/>
@@ -16060,11 +16058,11 @@
           <w:numId w:val="23"/>
         </w:numPr>
       </w:pPr>
-      <w:bookmarkStart w:id="35" w:name="_Toc534649230"/>
+      <w:bookmarkStart w:id="34" w:name="_Toc534649230"/>
       <w:r>
         <w:t>Ostali UML dijagrami</w:t>
       </w:r>
-      <w:bookmarkEnd w:id="35"/>
+      <w:bookmarkEnd w:id="34"/>
     </w:p>
     <w:p/>
     <w:p/>
@@ -16292,20 +16290,6 @@
         </w:rPr>
         <w:t>Slika 6.4.1 Komunikacijski dijagram</w:t>
       </w:r>
-      <w:r>
-        <w:rPr>
-          <w:i/>
-          <w:color w:val="000000"/>
-        </w:rPr>
-        <w:t xml:space="preserve"> </w:t>
-      </w:r>
-      <w:r>
-        <w:rPr>
-          <w:i/>
-          <w:color w:val="000000"/>
-        </w:rPr>
-        <w:t>(prijava korisnika i jednokratna rezervacija)</w:t>
-      </w:r>
     </w:p>
     <w:p>
       <w:pPr>
@@ -16528,7 +16512,7 @@
           <w:color w:val="000000"/>
         </w:rPr>
         <w:pict w14:anchorId="5B2281D5">
-          <v:shape id="_x0000_i1031" type="#_x0000_t75" style="width:453pt;height:299.5pt">
+          <v:shape id="_x0000_i1116" type="#_x0000_t75" style="width:452.65pt;height:299.25pt">
             <v:imagedata r:id="rId24" o:title="Anonimni korisnik"/>
           </v:shape>
         </w:pict>
@@ -16555,35 +16539,7 @@
           <w:i/>
           <w:color w:val="000000"/>
         </w:rPr>
-        <w:t>Slika 6.</w:t>
-      </w:r>
-      <w:r>
-        <w:rPr>
-          <w:i/>
-          <w:color w:val="000000"/>
-        </w:rPr>
-        <w:t>4</w:t>
-      </w:r>
-      <w:r>
-        <w:rPr>
-          <w:i/>
-          <w:color w:val="000000"/>
-        </w:rPr>
-        <w:t>.</w:t>
-      </w:r>
-      <w:r>
-        <w:rPr>
-          <w:i/>
-          <w:color w:val="000000"/>
-        </w:rPr>
-        <w:t>2</w:t>
-      </w:r>
-      <w:r>
-        <w:rPr>
-          <w:i/>
-          <w:color w:val="000000"/>
-        </w:rPr>
-        <w:t xml:space="preserve"> Dijagram stanja – anonimni korisnik</w:t>
+        <w:t>Slika 6.5.1 Dijagram stanja – anonimni korisnik</w:t>
       </w:r>
     </w:p>
     <w:p>
@@ -16648,7 +16604,7 @@
     <w:p>
       <w:r>
         <w:pict w14:anchorId="21BA9D94">
-          <v:shape id="_x0000_i1032" type="#_x0000_t75" style="width:453pt;height:251pt">
+          <v:shape id="_x0000_i1117" type="#_x0000_t75" style="width:453.3pt;height:251.05pt">
             <v:imagedata r:id="rId25" o:title="Korisnik"/>
           </v:shape>
         </w:pict>
@@ -16675,35 +16631,21 @@
           <w:i/>
           <w:color w:val="000000"/>
         </w:rPr>
-        <w:t>Slika 6.</w:t>
+        <w:t>Slika 6.5.2</w:t>
       </w:r>
       <w:r>
         <w:rPr>
           <w:i/>
           <w:color w:val="000000"/>
         </w:rPr>
-        <w:t>4</w:t>
+        <w:t xml:space="preserve"> Dijagram stanja – </w:t>
       </w:r>
       <w:r>
         <w:rPr>
           <w:i/>
           <w:color w:val="000000"/>
         </w:rPr>
-        <w:t>.</w:t>
-      </w:r>
-      <w:r>
-        <w:rPr>
-          <w:i/>
-          <w:color w:val="000000"/>
-        </w:rPr>
-        <w:t>3</w:t>
-      </w:r>
-      <w:r>
-        <w:rPr>
-          <w:i/>
-          <w:color w:val="000000"/>
-        </w:rPr>
-        <w:t xml:space="preserve"> Dijagram stanja – Korisnik</w:t>
+        <w:t>Korisnik</w:t>
       </w:r>
     </w:p>
     <w:p/>
@@ -16745,6 +16687,8 @@
         </w:rPr>
         <w:t>guće je odabirati parkirališta te</w:t>
       </w:r>
+      <w:bookmarkStart w:id="35" w:name="_GoBack"/>
+      <w:bookmarkEnd w:id="35"/>
       <w:r>
         <w:rPr>
           <w:color w:val="000000"/>
@@ -16786,7 +16730,7 @@
           <w:color w:val="000000"/>
         </w:rPr>
         <w:pict w14:anchorId="3D6A720C">
-          <v:shape id="_x0000_i1033" type="#_x0000_t75" style="width:453pt;height:306.5pt">
+          <v:shape id="_x0000_i1118" type="#_x0000_t75" style="width:452.65pt;height:306.8pt">
             <v:imagedata r:id="rId26" o:title="Tvrtka"/>
           </v:shape>
         </w:pict>
@@ -16819,35 +16763,21 @@
           <w:i/>
           <w:color w:val="000000"/>
         </w:rPr>
-        <w:t>Slika 6.</w:t>
+        <w:t>Slika 6.5.3</w:t>
       </w:r>
       <w:r>
         <w:rPr>
           <w:i/>
           <w:color w:val="000000"/>
         </w:rPr>
-        <w:t>4</w:t>
+        <w:t xml:space="preserve"> Dijagram stanja – </w:t>
       </w:r>
       <w:r>
         <w:rPr>
           <w:i/>
           <w:color w:val="000000"/>
         </w:rPr>
-        <w:t>.</w:t>
-      </w:r>
-      <w:r>
-        <w:rPr>
-          <w:i/>
-          <w:color w:val="000000"/>
-        </w:rPr>
-        <w:t>4</w:t>
-      </w:r>
-      <w:r>
-        <w:rPr>
-          <w:i/>
-          <w:color w:val="000000"/>
-        </w:rPr>
-        <w:t xml:space="preserve"> Dijagram stanja – Tvrtka</w:t>
+        <w:t>Tvrtka</w:t>
       </w:r>
     </w:p>
     <w:p>
@@ -16947,7 +16877,7 @@
           <w:color w:val="000000"/>
         </w:rPr>
         <w:pict w14:anchorId="2AB872AE">
-          <v:shape id="_x0000_i1034" type="#_x0000_t75" style="width:453pt;height:254.5pt">
+          <v:shape id="_x0000_i1119" type="#_x0000_t75" style="width:452.65pt;height:254.2pt">
             <v:imagedata r:id="rId27" o:title="Administrator"/>
           </v:shape>
         </w:pict>
@@ -16974,364 +16904,86 @@
           <w:i/>
           <w:color w:val="000000"/>
         </w:rPr>
-        <w:t>Slika 6.</w:t>
+        <w:t xml:space="preserve">Slika 6.5.3 Dijagram stanja – </w:t>
       </w:r>
       <w:r>
         <w:rPr>
           <w:i/>
           <w:color w:val="000000"/>
         </w:rPr>
-        <w:t>4</w:t>
-      </w:r>
-      <w:r>
-        <w:rPr>
-          <w:i/>
-          <w:color w:val="000000"/>
-        </w:rPr>
-        <w:t>.</w:t>
-      </w:r>
-      <w:r>
-        <w:rPr>
-          <w:i/>
-          <w:color w:val="000000"/>
-        </w:rPr>
-        <w:t>5</w:t>
-      </w:r>
-      <w:r>
-        <w:rPr>
-          <w:i/>
-          <w:color w:val="000000"/>
-        </w:rPr>
-        <w:t xml:space="preserve"> Dijagram stanja – Administrator</w:t>
-      </w:r>
-    </w:p>
-    <w:p>
-      <w:pPr>
-        <w:rPr>
-          <w:color w:val="000000"/>
-        </w:rPr>
-      </w:pPr>
-    </w:p>
-    <w:p>
-      <w:pPr>
-        <w:pBdr>
-          <w:top w:val="nil"/>
-          <w:left w:val="nil"/>
-          <w:bottom w:val="nil"/>
-          <w:right w:val="nil"/>
-          <w:between w:val="nil"/>
-        </w:pBdr>
-        <w:jc w:val="both"/>
-        <w:rPr>
-          <w:color w:val="000000"/>
-        </w:rPr>
-      </w:pPr>
-    </w:p>
-    <w:p>
-      <w:pPr>
-        <w:rPr>
-          <w:b/>
-        </w:rPr>
-      </w:pPr>
-      <w:r>
-        <w:rPr>
-          <w:b/>
-        </w:rPr>
+        <w:t>Administrator</w:t>
+      </w:r>
+    </w:p>
+    <w:p>
+      <w:pPr>
+        <w:pBdr>
+          <w:top w:val="nil"/>
+          <w:left w:val="nil"/>
+          <w:bottom w:val="nil"/>
+          <w:right w:val="nil"/>
+          <w:between w:val="nil"/>
+        </w:pBdr>
+        <w:ind w:firstLine="360"/>
+        <w:jc w:val="both"/>
+        <w:rPr>
+          <w:color w:val="000000"/>
+        </w:rPr>
+      </w:pPr>
+    </w:p>
+    <w:p>
+      <w:pPr>
+        <w:pBdr>
+          <w:top w:val="nil"/>
+          <w:left w:val="nil"/>
+          <w:bottom w:val="nil"/>
+          <w:right w:val="nil"/>
+          <w:between w:val="nil"/>
+        </w:pBdr>
+        <w:jc w:val="both"/>
+        <w:rPr>
+          <w:color w:val="000000"/>
+        </w:rPr>
+      </w:pPr>
+    </w:p>
+    <w:p>
+      <w:r>
         <w:br w:type="page"/>
       </w:r>
     </w:p>
-    <w:p>
-      <w:pPr>
-        <w:rPr>
-          <w:b/>
-        </w:rPr>
-      </w:pPr>
-      <w:r>
-        <w:rPr>
-          <w:b/>
-        </w:rPr>
-        <w:lastRenderedPageBreak/>
-        <w:t>Dijagram aktivnosti</w:t>
-      </w:r>
-    </w:p>
-    <w:p>
-      <w:pPr>
-        <w:rPr>
-          <w:b/>
-        </w:rPr>
-      </w:pPr>
-    </w:p>
-    <w:p>
-      <w:pPr>
-        <w:jc w:val="both"/>
-      </w:pPr>
-      <w:r>
-        <w:rPr>
-          <w:b/>
-        </w:rPr>
+    <w:p/>
+    <w:p>
+      <w:pPr>
+        <w:pBdr>
+          <w:top w:val="nil"/>
+          <w:left w:val="nil"/>
+          <w:bottom w:val="nil"/>
+          <w:right w:val="nil"/>
+          <w:between w:val="nil"/>
+        </w:pBdr>
+        <w:rPr>
+          <w:color w:val="000000"/>
+        </w:rPr>
+      </w:pPr>
+      <w:r>
         <w:tab/>
       </w:r>
-      <w:r>
-        <w:t>Dijagram aktivnosti, uz dijagram stanja, prikazuje softversku funkcionalnost iz perspektive sustava</w:t>
-      </w:r>
-      <w:r>
-        <w:t xml:space="preserve">, ne prikazujući aktore ili vanjsko korisničko sučelje.  </w:t>
-      </w:r>
-      <w:r>
-        <w:t>P</w:t>
-      </w:r>
-      <w:r>
-        <w:t xml:space="preserve">rikazuje korak po korak radni tok aktivnosti obavljanih u sustavu, stavljajući naglasak na jednostavnost i slijednost operacija. </w:t>
-      </w:r>
-    </w:p>
-    <w:p>
-      <w:pPr>
-        <w:jc w:val="both"/>
-      </w:pPr>
-    </w:p>
-    <w:p>
-      <w:pPr>
-        <w:jc w:val="both"/>
-      </w:pPr>
-      <w:r>
-        <w:tab/>
-        <w:t xml:space="preserve">Dijagram aktivnosti prikazan na slici predstavlja postupak registracije korisnika. </w:t>
-      </w:r>
-      <w:r>
-        <w:t>Korisnik početno unosi svoje podatke u polja za registraciju, koje sustav zatim provjerava slanjem upita bazi podataka. Baza provjerava podatke, a ovisno o ispavnosti podataka, proces može ići u dva smjera. Ako su podatci neispravni, sustav šalje obavijest korisniku i zahtjeva ponovan unos. Ako su ispravni, sustav šalje zahtjev za pohranom podataka bazi. U slučaju da je pohrana neuspješna, sustav će ponoviti zahtjev. Ako je pohrana podataka korisnika uspješna, a time i registracija, obavještava o uspješnoj registraciji.</w:t>
-      </w:r>
-    </w:p>
-    <w:p>
-      <w:pPr>
-        <w:jc w:val="both"/>
-      </w:pPr>
-    </w:p>
-    <w:p>
-      <w:pPr>
-        <w:jc w:val="both"/>
-      </w:pPr>
-    </w:p>
-    <w:p>
-      <w:pPr>
-        <w:jc w:val="both"/>
-      </w:pPr>
-    </w:p>
-    <w:p>
-      <w:pPr>
-        <w:jc w:val="both"/>
-      </w:pPr>
-      <w:r>
-        <w:rPr>
-          <w:noProof/>
-        </w:rPr>
-        <w:drawing>
-          <wp:inline distT="0" distB="0" distL="0" distR="0" wp14:anchorId="02182A6C" wp14:editId="4EC4F3DD">
-            <wp:extent cx="5911850" cy="4378423"/>
-            <wp:effectExtent l="0" t="0" r="0" b="3175"/>
-            <wp:docPr id="5" name="Picture 5"/>
-            <wp:cNvGraphicFramePr>
-              <a:graphicFrameLocks xmlns:a="http://schemas.openxmlformats.org/drawingml/2006/main" noChangeAspect="1"/>
-            </wp:cNvGraphicFramePr>
-            <a:graphic xmlns:a="http://schemas.openxmlformats.org/drawingml/2006/main">
-              <a:graphicData uri="http://schemas.openxmlformats.org/drawingml/2006/picture">
-                <pic:pic xmlns:pic="http://schemas.openxmlformats.org/drawingml/2006/picture">
-                  <pic:nvPicPr>
-                    <pic:cNvPr id="0" name="Picture 11"/>
-                    <pic:cNvPicPr>
-                      <a:picLocks noChangeAspect="1" noChangeArrowheads="1"/>
-                    </pic:cNvPicPr>
-                  </pic:nvPicPr>
-                  <pic:blipFill>
-                    <a:blip r:embed="rId28">
-                      <a:extLst>
-                        <a:ext uri="{28A0092B-C50C-407E-A947-70E740481C1C}">
-                          <a14:useLocalDpi xmlns:a14="http://schemas.microsoft.com/office/drawing/2010/main" val="0"/>
-                        </a:ext>
-                      </a:extLst>
-                    </a:blip>
-                    <a:srcRect/>
-                    <a:stretch>
-                      <a:fillRect/>
-                    </a:stretch>
-                  </pic:blipFill>
-                  <pic:spPr bwMode="auto">
-                    <a:xfrm>
-                      <a:off x="0" y="0"/>
-                      <a:ext cx="5915347" cy="4381013"/>
-                    </a:xfrm>
-                    <a:prstGeom prst="rect">
-                      <a:avLst/>
-                    </a:prstGeom>
-                    <a:noFill/>
-                    <a:ln>
-                      <a:noFill/>
-                    </a:ln>
-                  </pic:spPr>
-                </pic:pic>
-              </a:graphicData>
-            </a:graphic>
-          </wp:inline>
-        </w:drawing>
-      </w:r>
-    </w:p>
-    <w:p>
-      <w:pPr>
-        <w:jc w:val="both"/>
-      </w:pPr>
-    </w:p>
-    <w:p>
-      <w:pPr>
-        <w:jc w:val="center"/>
-        <w:rPr>
-          <w:i/>
-        </w:rPr>
-      </w:pPr>
-      <w:r>
-        <w:rPr>
-          <w:i/>
-        </w:rPr>
-        <w:t>Slika 6.4.6 Dijagram aktivnosti – Registracija korisnika</w:t>
-      </w:r>
-    </w:p>
-    <w:p>
-      <w:pPr>
-        <w:jc w:val="both"/>
-      </w:pPr>
-    </w:p>
-    <w:p>
-      <w:pPr>
-        <w:jc w:val="both"/>
-      </w:pPr>
-    </w:p>
-    <w:p>
-      <w:pPr>
-        <w:jc w:val="both"/>
-      </w:pPr>
-    </w:p>
-    <w:p>
-      <w:pPr>
-        <w:ind w:firstLine="720"/>
-        <w:jc w:val="both"/>
-      </w:pPr>
-    </w:p>
-    <w:p>
-      <w:pPr>
-        <w:ind w:firstLine="720"/>
-        <w:jc w:val="both"/>
-      </w:pPr>
-    </w:p>
-    <w:p>
-      <w:pPr>
-        <w:ind w:firstLine="720"/>
-        <w:jc w:val="both"/>
-      </w:pPr>
-      <w:r>
-        <w:lastRenderedPageBreak/>
-        <w:t xml:space="preserve">Sljedeći dijagram aktivnosti prikazuje postupak uređivanja parkinga. Uređivati podatke o parkiralištima mogu tvrtke koje su prijavljene te mogu uređivati podatke onih parkirališta čiji su vlasnici. Tvrtka odabire opciju upravljanja parkiralištima, na što sustav šalje upit bazi te izlistava popis parkirališta. Tvrtka odabire jedno parkiralište nakon čega sustav vraća detaljne podatke o odabranom parkiralištu. Nakon uređivanja podataka, tvrtka potvrđuje promjene koje, ako su podatci ispravni,  se upisuju u bazu. Ovisno o uspješnosti pohrane, dobiva se obavjest o uspješnoj izmjeni ili se unos ponavlja.  </w:t>
-      </w:r>
-    </w:p>
-    <w:p/>
-    <w:p>
-      <w:pPr>
-        <w:pBdr>
-          <w:top w:val="nil"/>
-          <w:left w:val="nil"/>
-          <w:bottom w:val="nil"/>
-          <w:right w:val="nil"/>
-          <w:between w:val="nil"/>
-        </w:pBdr>
-      </w:pPr>
-      <w:r>
-        <w:tab/>
-      </w:r>
-      <w:r>
-        <w:rPr>
-          <w:noProof/>
-        </w:rPr>
-        <w:drawing>
-          <wp:inline distT="0" distB="0" distL="0" distR="0" wp14:anchorId="0806C272" wp14:editId="04662FA7">
-            <wp:extent cx="6001495" cy="5746750"/>
-            <wp:effectExtent l="0" t="0" r="0" b="6350"/>
-            <wp:docPr id="6" name="Picture 6"/>
-            <wp:cNvGraphicFramePr>
-              <a:graphicFrameLocks xmlns:a="http://schemas.openxmlformats.org/drawingml/2006/main" noChangeAspect="1"/>
-            </wp:cNvGraphicFramePr>
-            <a:graphic xmlns:a="http://schemas.openxmlformats.org/drawingml/2006/main">
-              <a:graphicData uri="http://schemas.openxmlformats.org/drawingml/2006/picture">
-                <pic:pic xmlns:pic="http://schemas.openxmlformats.org/drawingml/2006/picture">
-                  <pic:nvPicPr>
-                    <pic:cNvPr id="0" name="Picture 12"/>
-                    <pic:cNvPicPr>
-                      <a:picLocks noChangeAspect="1" noChangeArrowheads="1"/>
-                    </pic:cNvPicPr>
-                  </pic:nvPicPr>
-                  <pic:blipFill>
-                    <a:blip r:embed="rId29">
-                      <a:extLst>
-                        <a:ext uri="{28A0092B-C50C-407E-A947-70E740481C1C}">
-                          <a14:useLocalDpi xmlns:a14="http://schemas.microsoft.com/office/drawing/2010/main" val="0"/>
-                        </a:ext>
-                      </a:extLst>
-                    </a:blip>
-                    <a:srcRect/>
-                    <a:stretch>
-                      <a:fillRect/>
-                    </a:stretch>
-                  </pic:blipFill>
-                  <pic:spPr bwMode="auto">
-                    <a:xfrm>
-                      <a:off x="0" y="0"/>
-                      <a:ext cx="6005485" cy="5750571"/>
-                    </a:xfrm>
-                    <a:prstGeom prst="rect">
-                      <a:avLst/>
-                    </a:prstGeom>
-                    <a:noFill/>
-                    <a:ln>
-                      <a:noFill/>
-                    </a:ln>
-                  </pic:spPr>
-                </pic:pic>
-              </a:graphicData>
-            </a:graphic>
-          </wp:inline>
-        </w:drawing>
-      </w:r>
-    </w:p>
-    <w:p>
-      <w:pPr>
-        <w:pBdr>
-          <w:top w:val="nil"/>
-          <w:left w:val="nil"/>
-          <w:bottom w:val="nil"/>
-          <w:right w:val="nil"/>
-          <w:between w:val="nil"/>
-        </w:pBdr>
-        <w:jc w:val="center"/>
-        <w:rPr>
-          <w:i/>
-          <w:color w:val="000000"/>
-        </w:rPr>
-      </w:pPr>
-      <w:r>
-        <w:rPr>
-          <w:i/>
-          <w:color w:val="000000"/>
-        </w:rPr>
-        <w:t>Slika 6.4.7 Dijagram aktivnosti – Uređivanje parkirališta</w:t>
-      </w:r>
-    </w:p>
-    <w:p>
-      <w:pPr>
-        <w:pBdr>
-          <w:top w:val="nil"/>
-          <w:left w:val="nil"/>
-          <w:bottom w:val="nil"/>
-          <w:right w:val="nil"/>
-          <w:between w:val="nil"/>
-        </w:pBdr>
-        <w:spacing w:line="360" w:lineRule="auto"/>
-        <w:jc w:val="both"/>
+    </w:p>
+    <w:p>
+      <w:pPr>
+        <w:pBdr>
+          <w:top w:val="nil"/>
+          <w:left w:val="nil"/>
+          <w:bottom w:val="nil"/>
+          <w:right w:val="nil"/>
+          <w:between w:val="nil"/>
+        </w:pBdr>
+        <w:spacing w:line="360" w:lineRule="auto"/>
+        <w:jc w:val="both"/>
+        <w:rPr>
+          <w:color w:val="000000"/>
+        </w:rPr>
+      </w:pPr>
+      <w:r>
         <w:rPr>
           <w:rFonts w:ascii="Arial" w:eastAsia="Arial" w:hAnsi="Arial" w:cs="Arial"/>
           <w:i/>
@@ -17339,132 +16991,6 @@
           <w:sz w:val="20"/>
           <w:szCs w:val="20"/>
         </w:rPr>
-      </w:pPr>
-    </w:p>
-    <w:p>
-      <w:pPr>
-        <w:pBdr>
-          <w:top w:val="nil"/>
-          <w:left w:val="nil"/>
-          <w:bottom w:val="nil"/>
-          <w:right w:val="nil"/>
-          <w:between w:val="nil"/>
-        </w:pBdr>
-        <w:spacing w:line="360" w:lineRule="auto"/>
-        <w:jc w:val="both"/>
-        <w:rPr>
-          <w:rFonts w:ascii="Arial" w:eastAsia="Arial" w:hAnsi="Arial" w:cs="Arial"/>
-          <w:i/>
-          <w:color w:val="000000"/>
-          <w:sz w:val="20"/>
-          <w:szCs w:val="20"/>
-        </w:rPr>
-      </w:pPr>
-    </w:p>
-    <w:p>
-      <w:pPr>
-        <w:pBdr>
-          <w:top w:val="nil"/>
-          <w:left w:val="nil"/>
-          <w:bottom w:val="nil"/>
-          <w:right w:val="nil"/>
-          <w:between w:val="nil"/>
-        </w:pBdr>
-        <w:spacing w:line="360" w:lineRule="auto"/>
-        <w:jc w:val="both"/>
-        <w:rPr>
-          <w:rFonts w:ascii="Arial" w:eastAsia="Arial" w:hAnsi="Arial" w:cs="Arial"/>
-          <w:i/>
-          <w:color w:val="000000"/>
-          <w:sz w:val="20"/>
-          <w:szCs w:val="20"/>
-        </w:rPr>
-      </w:pPr>
-    </w:p>
-    <w:p>
-      <w:pPr>
-        <w:pBdr>
-          <w:top w:val="nil"/>
-          <w:left w:val="nil"/>
-          <w:bottom w:val="nil"/>
-          <w:right w:val="nil"/>
-          <w:between w:val="nil"/>
-        </w:pBdr>
-        <w:spacing w:line="360" w:lineRule="auto"/>
-        <w:jc w:val="both"/>
-        <w:rPr>
-          <w:rFonts w:ascii="Arial" w:eastAsia="Arial" w:hAnsi="Arial" w:cs="Arial"/>
-          <w:i/>
-          <w:color w:val="000000"/>
-          <w:sz w:val="20"/>
-          <w:szCs w:val="20"/>
-        </w:rPr>
-      </w:pPr>
-    </w:p>
-    <w:p>
-      <w:pPr>
-        <w:pBdr>
-          <w:top w:val="nil"/>
-          <w:left w:val="nil"/>
-          <w:bottom w:val="nil"/>
-          <w:right w:val="nil"/>
-          <w:between w:val="nil"/>
-        </w:pBdr>
-        <w:spacing w:line="360" w:lineRule="auto"/>
-        <w:jc w:val="both"/>
-        <w:rPr>
-          <w:rFonts w:ascii="Arial" w:eastAsia="Arial" w:hAnsi="Arial" w:cs="Arial"/>
-          <w:i/>
-          <w:color w:val="000000"/>
-          <w:sz w:val="20"/>
-          <w:szCs w:val="20"/>
-        </w:rPr>
-      </w:pPr>
-    </w:p>
-    <w:p>
-      <w:pPr>
-        <w:pBdr>
-          <w:top w:val="nil"/>
-          <w:left w:val="nil"/>
-          <w:bottom w:val="nil"/>
-          <w:right w:val="nil"/>
-          <w:between w:val="nil"/>
-        </w:pBdr>
-        <w:spacing w:line="360" w:lineRule="auto"/>
-        <w:jc w:val="both"/>
-        <w:rPr>
-          <w:rFonts w:ascii="Arial" w:eastAsia="Arial" w:hAnsi="Arial" w:cs="Arial"/>
-          <w:i/>
-          <w:color w:val="000000"/>
-          <w:sz w:val="20"/>
-          <w:szCs w:val="20"/>
-        </w:rPr>
-      </w:pPr>
-    </w:p>
-    <w:p>
-      <w:pPr>
-        <w:pBdr>
-          <w:top w:val="nil"/>
-          <w:left w:val="nil"/>
-          <w:bottom w:val="nil"/>
-          <w:right w:val="nil"/>
-          <w:between w:val="nil"/>
-        </w:pBdr>
-        <w:spacing w:line="360" w:lineRule="auto"/>
-        <w:jc w:val="both"/>
-        <w:rPr>
-          <w:color w:val="000000"/>
-        </w:rPr>
-      </w:pPr>
-      <w:r>
-        <w:rPr>
-          <w:rFonts w:ascii="Arial" w:eastAsia="Arial" w:hAnsi="Arial" w:cs="Arial"/>
-          <w:i/>
-          <w:color w:val="000000"/>
-          <w:sz w:val="20"/>
-          <w:szCs w:val="20"/>
-        </w:rPr>
-        <w:lastRenderedPageBreak/>
         <w:t>Ovdje počinju sadržaji Revizije 2.</w:t>
       </w:r>
     </w:p>
@@ -18530,7 +18056,7 @@
         </w:rPr>
         <w:t xml:space="preserve">Oblikovanje programske potpore, FER ZEMRIS, </w:t>
       </w:r>
-      <w:hyperlink r:id="rId30">
+      <w:hyperlink r:id="rId28">
         <w:r>
           <w:rPr>
             <w:rFonts w:ascii="Arial" w:eastAsia="Arial" w:hAnsi="Arial" w:cs="Arial"/>
@@ -18567,7 +18093,7 @@
         </w:rPr>
         <w:t xml:space="preserve">Oblikovanje programske potpore, FER ZEMRIS, </w:t>
       </w:r>
-      <w:hyperlink r:id="rId31">
+      <w:hyperlink r:id="rId29">
         <w:r>
           <w:rPr>
             <w:rFonts w:ascii="Arial" w:eastAsia="Arial" w:hAnsi="Arial" w:cs="Arial"/>
@@ -18658,7 +18184,7 @@
         </w:rPr>
         <w:t xml:space="preserve">Software engineering ,Rutgers University, </w:t>
       </w:r>
-      <w:hyperlink r:id="rId32">
+      <w:hyperlink r:id="rId30">
         <w:r>
           <w:rPr>
             <w:rFonts w:ascii="Arial" w:eastAsia="Arial" w:hAnsi="Arial" w:cs="Arial"/>
@@ -18695,7 +18221,7 @@
         </w:rPr>
         <w:t xml:space="preserve">I. Marsic, „Software engineering book“, Department of Electrical and Computer Engineering, Rutgers University, </w:t>
       </w:r>
-      <w:hyperlink r:id="rId33">
+      <w:hyperlink r:id="rId31">
         <w:r>
           <w:rPr>
             <w:rFonts w:ascii="Arial" w:eastAsia="Arial" w:hAnsi="Arial" w:cs="Arial"/>
@@ -18732,7 +18258,7 @@
         </w:rPr>
         <w:t xml:space="preserve">Concepts:  Requirements, </w:t>
       </w:r>
-      <w:hyperlink r:id="rId34">
+      <w:hyperlink r:id="rId32">
         <w:r>
           <w:rPr>
             <w:rFonts w:ascii="Arial" w:eastAsia="Arial" w:hAnsi="Arial" w:cs="Arial"/>
@@ -18769,7 +18295,7 @@
         </w:rPr>
         <w:t xml:space="preserve">UML 2 Class Diagram Guidelines, </w:t>
       </w:r>
-      <w:hyperlink r:id="rId35">
+      <w:hyperlink r:id="rId33">
         <w:r>
           <w:rPr>
             <w:rFonts w:ascii="Arial" w:eastAsia="Arial" w:hAnsi="Arial" w:cs="Arial"/>
@@ -18806,7 +18332,7 @@
         </w:rPr>
         <w:t xml:space="preserve">Domain Class Diagram Modeling Standards and Guidelines, </w:t>
       </w:r>
-      <w:hyperlink r:id="rId36">
+      <w:hyperlink r:id="rId34">
         <w:r>
           <w:rPr>
             <w:rFonts w:ascii="Arial" w:eastAsia="Arial" w:hAnsi="Arial" w:cs="Arial"/>
@@ -18845,7 +18371,7 @@
         </w:rPr>
         <w:t xml:space="preserve">Astah Community, </w:t>
       </w:r>
-      <w:hyperlink r:id="rId37">
+      <w:hyperlink r:id="rId35">
         <w:r>
           <w:rPr>
             <w:rFonts w:ascii="Arial" w:eastAsia="Arial" w:hAnsi="Arial" w:cs="Arial"/>
@@ -25357,7 +24883,7 @@
                     <pic:cNvPicPr/>
                   </pic:nvPicPr>
                   <pic:blipFill>
-                    <a:blip r:embed="rId38"/>
+                    <a:blip r:embed="rId36"/>
                     <a:stretch>
                       <a:fillRect/>
                     </a:stretch>
@@ -25544,8 +25070,8 @@
       </w:pPr>
     </w:p>
     <w:sectPr>
-      <w:headerReference w:type="default" r:id="rId39"/>
-      <w:footerReference w:type="default" r:id="rId40"/>
+      <w:headerReference w:type="default" r:id="rId37"/>
+      <w:footerReference w:type="default" r:id="rId38"/>
       <w:pgSz w:w="11906" w:h="16838"/>
       <w:pgMar w:top="1417" w:right="1417" w:bottom="1417" w:left="1417" w:header="720" w:footer="720" w:gutter="0"/>
       <w:pgNumType w:start="1"/>
@@ -25556,7 +25082,7 @@
 </file>
 
 <file path=word/endnotes.xml><?xml version="1.0" encoding="utf-8"?>
-<w:endnotes xmlns:wpc="http://schemas.microsoft.com/office/word/2010/wordprocessingCanvas" xmlns:cx="http://schemas.microsoft.com/office/drawing/2014/chartex" xmlns:cx1="http://schemas.microsoft.com/office/drawing/2015/9/8/chartex" xmlns:cx2="http://schemas.microsoft.com/office/drawing/2015/10/21/chartex" xmlns:cx3="http://schemas.microsoft.com/office/drawing/2016/5/9/chartex" xmlns:cx4="http://schemas.microsoft.com/office/drawing/2016/5/10/chartex" xmlns:cx5="http://schemas.microsoft.com/office/drawing/2016/5/11/chartex" xmlns:cx6="http://schemas.microsoft.com/office/drawing/2016/5/12/chartex" xmlns:cx7="http://schemas.microsoft.com/office/drawing/2016/5/13/chartex" xmlns:cx8="http://schemas.microsoft.com/office/drawing/2016/5/14/chartex" xmlns:mc="http://schemas.openxmlformats.org/markup-compatibility/2006" xmlns:aink="http://schemas.microsoft.com/office/drawing/2016/ink" xmlns:am3d="http://schemas.microsoft.com/office/drawing/2017/model3d" xmlns:o="urn:schemas-microsoft-com:office:office" xmlns:r="http://schemas.openxmlformats.org/officeDocument/2006/relationships" xmlns:m="http://schemas.openxmlformats.org/officeDocument/2006/math" xmlns:v="urn:schemas-microsoft-com:vml" xmlns:wp14="http://schemas.microsoft.com/office/word/2010/wordprocessingDrawing" xmlns:wp="http://schemas.openxmlformats.org/drawingml/2006/wordprocessingDrawing" xmlns:w10="urn:schemas-microsoft-com:office:word" xmlns:w="http://schemas.openxmlformats.org/wordprocessingml/2006/main" xmlns:w14="http://schemas.microsoft.com/office/word/2010/wordml" xmlns:w15="http://schemas.microsoft.com/office/word/2012/wordml" xmlns:w16cid="http://schemas.microsoft.com/office/word/2016/wordml/cid" xmlns:w16se="http://schemas.microsoft.com/office/word/2015/wordml/symex" xmlns:wpg="http://schemas.microsoft.com/office/word/2010/wordprocessingGroup" xmlns:wpi="http://schemas.microsoft.com/office/word/2010/wordprocessingInk" xmlns:wne="http://schemas.microsoft.com/office/word/2006/wordml" xmlns:wps="http://schemas.microsoft.com/office/word/2010/wordprocessingShape" mc:Ignorable="w14 w15 w16se w16cid wp14">
+<w:endnotes xmlns:wpc="http://schemas.microsoft.com/office/word/2010/wordprocessingCanvas" xmlns:cx="http://schemas.microsoft.com/office/drawing/2014/chartex" xmlns:cx1="http://schemas.microsoft.com/office/drawing/2015/9/8/chartex" xmlns:mc="http://schemas.openxmlformats.org/markup-compatibility/2006" xmlns:o="urn:schemas-microsoft-com:office:office" xmlns:r="http://schemas.openxmlformats.org/officeDocument/2006/relationships" xmlns:m="http://schemas.openxmlformats.org/officeDocument/2006/math" xmlns:v="urn:schemas-microsoft-com:vml" xmlns:wp14="http://schemas.microsoft.com/office/word/2010/wordprocessingDrawing" xmlns:wp="http://schemas.openxmlformats.org/drawingml/2006/wordprocessingDrawing" xmlns:w10="urn:schemas-microsoft-com:office:word" xmlns:w="http://schemas.openxmlformats.org/wordprocessingml/2006/main" xmlns:w14="http://schemas.microsoft.com/office/word/2010/wordml" xmlns:w15="http://schemas.microsoft.com/office/word/2012/wordml" xmlns:w16se="http://schemas.microsoft.com/office/word/2015/wordml/symex" xmlns:wpg="http://schemas.microsoft.com/office/word/2010/wordprocessingGroup" xmlns:wpi="http://schemas.microsoft.com/office/word/2010/wordprocessingInk" xmlns:wne="http://schemas.microsoft.com/office/word/2006/wordml" xmlns:wps="http://schemas.microsoft.com/office/word/2010/wordprocessingShape" mc:Ignorable="w14 w15 w16se wp14">
   <w:endnote w:type="separator" w:id="-1">
     <w:p>
       <w:r>
@@ -25575,7 +25101,7 @@
 </file>
 
 <file path=word/footer1.xml><?xml version="1.0" encoding="utf-8"?>
-<w:ftr xmlns:wpc="http://schemas.microsoft.com/office/word/2010/wordprocessingCanvas" xmlns:cx="http://schemas.microsoft.com/office/drawing/2014/chartex" xmlns:cx1="http://schemas.microsoft.com/office/drawing/2015/9/8/chartex" xmlns:cx2="http://schemas.microsoft.com/office/drawing/2015/10/21/chartex" xmlns:cx3="http://schemas.microsoft.com/office/drawing/2016/5/9/chartex" xmlns:cx4="http://schemas.microsoft.com/office/drawing/2016/5/10/chartex" xmlns:cx5="http://schemas.microsoft.com/office/drawing/2016/5/11/chartex" xmlns:cx6="http://schemas.microsoft.com/office/drawing/2016/5/12/chartex" xmlns:cx7="http://schemas.microsoft.com/office/drawing/2016/5/13/chartex" xmlns:cx8="http://schemas.microsoft.com/office/drawing/2016/5/14/chartex" xmlns:mc="http://schemas.openxmlformats.org/markup-compatibility/2006" xmlns:aink="http://schemas.microsoft.com/office/drawing/2016/ink" xmlns:am3d="http://schemas.microsoft.com/office/drawing/2017/model3d" xmlns:o="urn:schemas-microsoft-com:office:office" xmlns:r="http://schemas.openxmlformats.org/officeDocument/2006/relationships" xmlns:m="http://schemas.openxmlformats.org/officeDocument/2006/math" xmlns:v="urn:schemas-microsoft-com:vml" xmlns:wp14="http://schemas.microsoft.com/office/word/2010/wordprocessingDrawing" xmlns:wp="http://schemas.openxmlformats.org/drawingml/2006/wordprocessingDrawing" xmlns:w10="urn:schemas-microsoft-com:office:word" xmlns:w="http://schemas.openxmlformats.org/wordprocessingml/2006/main" xmlns:w14="http://schemas.microsoft.com/office/word/2010/wordml" xmlns:w15="http://schemas.microsoft.com/office/word/2012/wordml" xmlns:w16cid="http://schemas.microsoft.com/office/word/2016/wordml/cid" xmlns:w16se="http://schemas.microsoft.com/office/word/2015/wordml/symex" xmlns:wpg="http://schemas.microsoft.com/office/word/2010/wordprocessingGroup" xmlns:wpi="http://schemas.microsoft.com/office/word/2010/wordprocessingInk" xmlns:wne="http://schemas.microsoft.com/office/word/2006/wordml" xmlns:wps="http://schemas.microsoft.com/office/word/2010/wordprocessingShape" mc:Ignorable="w14 w15 w16se w16cid wp14">
+<w:ftr xmlns:wpc="http://schemas.microsoft.com/office/word/2010/wordprocessingCanvas" xmlns:cx="http://schemas.microsoft.com/office/drawing/2014/chartex" xmlns:cx1="http://schemas.microsoft.com/office/drawing/2015/9/8/chartex" xmlns:mc="http://schemas.openxmlformats.org/markup-compatibility/2006" xmlns:o="urn:schemas-microsoft-com:office:office" xmlns:r="http://schemas.openxmlformats.org/officeDocument/2006/relationships" xmlns:m="http://schemas.openxmlformats.org/officeDocument/2006/math" xmlns:v="urn:schemas-microsoft-com:vml" xmlns:wp14="http://schemas.microsoft.com/office/word/2010/wordprocessingDrawing" xmlns:wp="http://schemas.openxmlformats.org/drawingml/2006/wordprocessingDrawing" xmlns:w10="urn:schemas-microsoft-com:office:word" xmlns:w="http://schemas.openxmlformats.org/wordprocessingml/2006/main" xmlns:w14="http://schemas.microsoft.com/office/word/2010/wordml" xmlns:w15="http://schemas.microsoft.com/office/word/2012/wordml" xmlns:w16se="http://schemas.microsoft.com/office/word/2015/wordml/symex" xmlns:wpg="http://schemas.microsoft.com/office/word/2010/wordprocessingGroup" xmlns:wpi="http://schemas.microsoft.com/office/word/2010/wordprocessingInk" xmlns:wne="http://schemas.microsoft.com/office/word/2006/wordml" xmlns:wps="http://schemas.microsoft.com/office/word/2010/wordprocessingShape" mc:Ignorable="w14 w15 w16se wp14">
   <w:p>
     <w:pPr>
       <w:pBdr>
@@ -25784,7 +25310,7 @@
 </file>
 
 <file path=word/footnotes.xml><?xml version="1.0" encoding="utf-8"?>
-<w:footnotes xmlns:wpc="http://schemas.microsoft.com/office/word/2010/wordprocessingCanvas" xmlns:cx="http://schemas.microsoft.com/office/drawing/2014/chartex" xmlns:cx1="http://schemas.microsoft.com/office/drawing/2015/9/8/chartex" xmlns:cx2="http://schemas.microsoft.com/office/drawing/2015/10/21/chartex" xmlns:cx3="http://schemas.microsoft.com/office/drawing/2016/5/9/chartex" xmlns:cx4="http://schemas.microsoft.com/office/drawing/2016/5/10/chartex" xmlns:cx5="http://schemas.microsoft.com/office/drawing/2016/5/11/chartex" xmlns:cx6="http://schemas.microsoft.com/office/drawing/2016/5/12/chartex" xmlns:cx7="http://schemas.microsoft.com/office/drawing/2016/5/13/chartex" xmlns:cx8="http://schemas.microsoft.com/office/drawing/2016/5/14/chartex" xmlns:mc="http://schemas.openxmlformats.org/markup-compatibility/2006" xmlns:aink="http://schemas.microsoft.com/office/drawing/2016/ink" xmlns:am3d="http://schemas.microsoft.com/office/drawing/2017/model3d" xmlns:o="urn:schemas-microsoft-com:office:office" xmlns:r="http://schemas.openxmlformats.org/officeDocument/2006/relationships" xmlns:m="http://schemas.openxmlformats.org/officeDocument/2006/math" xmlns:v="urn:schemas-microsoft-com:vml" xmlns:wp14="http://schemas.microsoft.com/office/word/2010/wordprocessingDrawing" xmlns:wp="http://schemas.openxmlformats.org/drawingml/2006/wordprocessingDrawing" xmlns:w10="urn:schemas-microsoft-com:office:word" xmlns:w="http://schemas.openxmlformats.org/wordprocessingml/2006/main" xmlns:w14="http://schemas.microsoft.com/office/word/2010/wordml" xmlns:w15="http://schemas.microsoft.com/office/word/2012/wordml" xmlns:w16cid="http://schemas.microsoft.com/office/word/2016/wordml/cid" xmlns:w16se="http://schemas.microsoft.com/office/word/2015/wordml/symex" xmlns:wpg="http://schemas.microsoft.com/office/word/2010/wordprocessingGroup" xmlns:wpi="http://schemas.microsoft.com/office/word/2010/wordprocessingInk" xmlns:wne="http://schemas.microsoft.com/office/word/2006/wordml" xmlns:wps="http://schemas.microsoft.com/office/word/2010/wordprocessingShape" mc:Ignorable="w14 w15 w16se w16cid wp14">
+<w:footnotes xmlns:wpc="http://schemas.microsoft.com/office/word/2010/wordprocessingCanvas" xmlns:cx="http://schemas.microsoft.com/office/drawing/2014/chartex" xmlns:cx1="http://schemas.microsoft.com/office/drawing/2015/9/8/chartex" xmlns:mc="http://schemas.openxmlformats.org/markup-compatibility/2006" xmlns:o="urn:schemas-microsoft-com:office:office" xmlns:r="http://schemas.openxmlformats.org/officeDocument/2006/relationships" xmlns:m="http://schemas.openxmlformats.org/officeDocument/2006/math" xmlns:v="urn:schemas-microsoft-com:vml" xmlns:wp14="http://schemas.microsoft.com/office/word/2010/wordprocessingDrawing" xmlns:wp="http://schemas.openxmlformats.org/drawingml/2006/wordprocessingDrawing" xmlns:w10="urn:schemas-microsoft-com:office:word" xmlns:w="http://schemas.openxmlformats.org/wordprocessingml/2006/main" xmlns:w14="http://schemas.microsoft.com/office/word/2010/wordml" xmlns:w15="http://schemas.microsoft.com/office/word/2012/wordml" xmlns:w16se="http://schemas.microsoft.com/office/word/2015/wordml/symex" xmlns:wpg="http://schemas.microsoft.com/office/word/2010/wordprocessingGroup" xmlns:wpi="http://schemas.microsoft.com/office/word/2010/wordprocessingInk" xmlns:wne="http://schemas.microsoft.com/office/word/2006/wordml" xmlns:wps="http://schemas.microsoft.com/office/word/2010/wordprocessingShape" mc:Ignorable="w14 w15 w16se wp14">
   <w:footnote w:type="separator" w:id="-1">
     <w:p>
       <w:r>
@@ -25803,7 +25329,7 @@
 </file>
 
 <file path=word/header1.xml><?xml version="1.0" encoding="utf-8"?>
-<w:hdr xmlns:wpc="http://schemas.microsoft.com/office/word/2010/wordprocessingCanvas" xmlns:cx="http://schemas.microsoft.com/office/drawing/2014/chartex" xmlns:cx1="http://schemas.microsoft.com/office/drawing/2015/9/8/chartex" xmlns:cx2="http://schemas.microsoft.com/office/drawing/2015/10/21/chartex" xmlns:cx3="http://schemas.microsoft.com/office/drawing/2016/5/9/chartex" xmlns:cx4="http://schemas.microsoft.com/office/drawing/2016/5/10/chartex" xmlns:cx5="http://schemas.microsoft.com/office/drawing/2016/5/11/chartex" xmlns:cx6="http://schemas.microsoft.com/office/drawing/2016/5/12/chartex" xmlns:cx7="http://schemas.microsoft.com/office/drawing/2016/5/13/chartex" xmlns:cx8="http://schemas.microsoft.com/office/drawing/2016/5/14/chartex" xmlns:mc="http://schemas.openxmlformats.org/markup-compatibility/2006" xmlns:aink="http://schemas.microsoft.com/office/drawing/2016/ink" xmlns:am3d="http://schemas.microsoft.com/office/drawing/2017/model3d" xmlns:o="urn:schemas-microsoft-com:office:office" xmlns:r="http://schemas.openxmlformats.org/officeDocument/2006/relationships" xmlns:m="http://schemas.openxmlformats.org/officeDocument/2006/math" xmlns:v="urn:schemas-microsoft-com:vml" xmlns:wp14="http://schemas.microsoft.com/office/word/2010/wordprocessingDrawing" xmlns:wp="http://schemas.openxmlformats.org/drawingml/2006/wordprocessingDrawing" xmlns:w10="urn:schemas-microsoft-com:office:word" xmlns:w="http://schemas.openxmlformats.org/wordprocessingml/2006/main" xmlns:w14="http://schemas.microsoft.com/office/word/2010/wordml" xmlns:w15="http://schemas.microsoft.com/office/word/2012/wordml" xmlns:w16cid="http://schemas.microsoft.com/office/word/2016/wordml/cid" xmlns:w16se="http://schemas.microsoft.com/office/word/2015/wordml/symex" xmlns:wpg="http://schemas.microsoft.com/office/word/2010/wordprocessingGroup" xmlns:wpi="http://schemas.microsoft.com/office/word/2010/wordprocessingInk" xmlns:wne="http://schemas.microsoft.com/office/word/2006/wordml" xmlns:wps="http://schemas.microsoft.com/office/word/2010/wordprocessingShape" mc:Ignorable="w14 w15 w16se w16cid wp14">
+<w:hdr xmlns:wpc="http://schemas.microsoft.com/office/word/2010/wordprocessingCanvas" xmlns:cx="http://schemas.microsoft.com/office/drawing/2014/chartex" xmlns:cx1="http://schemas.microsoft.com/office/drawing/2015/9/8/chartex" xmlns:mc="http://schemas.openxmlformats.org/markup-compatibility/2006" xmlns:o="urn:schemas-microsoft-com:office:office" xmlns:r="http://schemas.openxmlformats.org/officeDocument/2006/relationships" xmlns:m="http://schemas.openxmlformats.org/officeDocument/2006/math" xmlns:v="urn:schemas-microsoft-com:vml" xmlns:wp14="http://schemas.microsoft.com/office/word/2010/wordprocessingDrawing" xmlns:wp="http://schemas.openxmlformats.org/drawingml/2006/wordprocessingDrawing" xmlns:w10="urn:schemas-microsoft-com:office:word" xmlns:w="http://schemas.openxmlformats.org/wordprocessingml/2006/main" xmlns:w14="http://schemas.microsoft.com/office/word/2010/wordml" xmlns:w15="http://schemas.microsoft.com/office/word/2012/wordml" xmlns:w16se="http://schemas.microsoft.com/office/word/2015/wordml/symex" xmlns:wpg="http://schemas.microsoft.com/office/word/2010/wordprocessingGroup" xmlns:wpi="http://schemas.microsoft.com/office/word/2010/wordprocessingInk" xmlns:wne="http://schemas.microsoft.com/office/word/2006/wordml" xmlns:wps="http://schemas.microsoft.com/office/word/2010/wordprocessingShape" mc:Ignorable="w14 w15 w16se wp14">
   <w:p>
     <w:pPr>
       <w:pBdr>
@@ -25906,7 +25432,7 @@
 </file>
 
 <file path=word/numbering.xml><?xml version="1.0" encoding="utf-8"?>
-<w:numbering xmlns:wpc="http://schemas.microsoft.com/office/word/2010/wordprocessingCanvas" xmlns:cx="http://schemas.microsoft.com/office/drawing/2014/chartex" xmlns:cx1="http://schemas.microsoft.com/office/drawing/2015/9/8/chartex" xmlns:cx2="http://schemas.microsoft.com/office/drawing/2015/10/21/chartex" xmlns:cx3="http://schemas.microsoft.com/office/drawing/2016/5/9/chartex" xmlns:cx4="http://schemas.microsoft.com/office/drawing/2016/5/10/chartex" xmlns:cx5="http://schemas.microsoft.com/office/drawing/2016/5/11/chartex" xmlns:cx6="http://schemas.microsoft.com/office/drawing/2016/5/12/chartex" xmlns:cx7="http://schemas.microsoft.com/office/drawing/2016/5/13/chartex" xmlns:cx8="http://schemas.microsoft.com/office/drawing/2016/5/14/chartex" xmlns:mc="http://schemas.openxmlformats.org/markup-compatibility/2006" xmlns:aink="http://schemas.microsoft.com/office/drawing/2016/ink" xmlns:am3d="http://schemas.microsoft.com/office/drawing/2017/model3d" xmlns:o="urn:schemas-microsoft-com:office:office" xmlns:r="http://schemas.openxmlformats.org/officeDocument/2006/relationships" xmlns:m="http://schemas.openxmlformats.org/officeDocument/2006/math" xmlns:v="urn:schemas-microsoft-com:vml" xmlns:wp14="http://schemas.microsoft.com/office/word/2010/wordprocessingDrawing" xmlns:wp="http://schemas.openxmlformats.org/drawingml/2006/wordprocessingDrawing" xmlns:w10="urn:schemas-microsoft-com:office:word" xmlns:w="http://schemas.openxmlformats.org/wordprocessingml/2006/main" xmlns:w14="http://schemas.microsoft.com/office/word/2010/wordml" xmlns:w15="http://schemas.microsoft.com/office/word/2012/wordml" xmlns:w16cid="http://schemas.microsoft.com/office/word/2016/wordml/cid" xmlns:w16se="http://schemas.microsoft.com/office/word/2015/wordml/symex" xmlns:wpg="http://schemas.microsoft.com/office/word/2010/wordprocessingGroup" xmlns:wpi="http://schemas.microsoft.com/office/word/2010/wordprocessingInk" xmlns:wne="http://schemas.microsoft.com/office/word/2006/wordml" xmlns:wps="http://schemas.microsoft.com/office/word/2010/wordprocessingShape" mc:Ignorable="w14 w15 w16se w16cid wp14">
+<w:numbering xmlns:wpc="http://schemas.microsoft.com/office/word/2010/wordprocessingCanvas" xmlns:cx="http://schemas.microsoft.com/office/drawing/2014/chartex" xmlns:cx1="http://schemas.microsoft.com/office/drawing/2015/9/8/chartex" xmlns:mc="http://schemas.openxmlformats.org/markup-compatibility/2006" xmlns:o="urn:schemas-microsoft-com:office:office" xmlns:r="http://schemas.openxmlformats.org/officeDocument/2006/relationships" xmlns:m="http://schemas.openxmlformats.org/officeDocument/2006/math" xmlns:v="urn:schemas-microsoft-com:vml" xmlns:wp14="http://schemas.microsoft.com/office/word/2010/wordprocessingDrawing" xmlns:wp="http://schemas.openxmlformats.org/drawingml/2006/wordprocessingDrawing" xmlns:w10="urn:schemas-microsoft-com:office:word" xmlns:w="http://schemas.openxmlformats.org/wordprocessingml/2006/main" xmlns:w14="http://schemas.microsoft.com/office/word/2010/wordml" xmlns:w15="http://schemas.microsoft.com/office/word/2012/wordml" xmlns:w16se="http://schemas.microsoft.com/office/word/2015/wordml/symex" xmlns:wpg="http://schemas.microsoft.com/office/word/2010/wordprocessingGroup" xmlns:wpi="http://schemas.microsoft.com/office/word/2010/wordprocessingInk" xmlns:wne="http://schemas.microsoft.com/office/word/2006/wordml" xmlns:wps="http://schemas.microsoft.com/office/word/2010/wordprocessingShape" mc:Ignorable="w14 w15 w16se wp14">
   <w:abstractNum w:abstractNumId="0" w15:restartNumberingAfterBreak="0">
     <w:nsid w:val="088750BB"/>
     <w:multiLevelType w:val="hybridMultilevel"/>
@@ -28452,7 +27978,7 @@
 </file>
 
 <file path=word/styles.xml><?xml version="1.0" encoding="utf-8"?>
-<w:styles xmlns:mc="http://schemas.openxmlformats.org/markup-compatibility/2006" xmlns:r="http://schemas.openxmlformats.org/officeDocument/2006/relationships" xmlns:w="http://schemas.openxmlformats.org/wordprocessingml/2006/main" xmlns:w14="http://schemas.microsoft.com/office/word/2010/wordml" xmlns:w15="http://schemas.microsoft.com/office/word/2012/wordml" xmlns:w16cid="http://schemas.microsoft.com/office/word/2016/wordml/cid" xmlns:w16se="http://schemas.microsoft.com/office/word/2015/wordml/symex" mc:Ignorable="w14 w15 w16se w16cid">
+<w:styles xmlns:mc="http://schemas.openxmlformats.org/markup-compatibility/2006" xmlns:r="http://schemas.openxmlformats.org/officeDocument/2006/relationships" xmlns:w="http://schemas.openxmlformats.org/wordprocessingml/2006/main" xmlns:w14="http://schemas.microsoft.com/office/word/2010/wordml" xmlns:w15="http://schemas.microsoft.com/office/word/2012/wordml" xmlns:w16se="http://schemas.microsoft.com/office/word/2015/wordml/symex" mc:Ignorable="w14 w15 w16se">
   <w:docDefaults>
     <w:rPrDefault>
       <w:rPr>
@@ -28464,7 +27990,7 @@
     </w:rPrDefault>
     <w:pPrDefault/>
   </w:docDefaults>
-  <w:latentStyles w:defLockedState="0" w:defUIPriority="99" w:defSemiHidden="0" w:defUnhideWhenUsed="0" w:defQFormat="0" w:count="375">
+  <w:latentStyles w:defLockedState="0" w:defUIPriority="99" w:defSemiHidden="0" w:defUnhideWhenUsed="0" w:defQFormat="0" w:count="371">
     <w:lsdException w:name="Normal" w:uiPriority="0" w:qFormat="1"/>
     <w:lsdException w:name="heading 1" w:uiPriority="9" w:qFormat="1"/>
     <w:lsdException w:name="heading 2" w:semiHidden="1" w:uiPriority="9" w:unhideWhenUsed="1" w:qFormat="1"/>
@@ -28570,6 +28096,7 @@
     <w:lsdException w:name="HTML Sample" w:semiHidden="1" w:unhideWhenUsed="1"/>
     <w:lsdException w:name="HTML Typewriter" w:semiHidden="1" w:unhideWhenUsed="1"/>
     <w:lsdException w:name="HTML Variable" w:semiHidden="1" w:unhideWhenUsed="1"/>
+    <w:lsdException w:name="Normal Table" w:semiHidden="1" w:unhideWhenUsed="1"/>
     <w:lsdException w:name="annotation subject" w:semiHidden="1" w:unhideWhenUsed="1"/>
     <w:lsdException w:name="No List" w:semiHidden="1" w:unhideWhenUsed="1"/>
     <w:lsdException w:name="Outline List 1" w:semiHidden="1" w:unhideWhenUsed="1"/>
@@ -28613,8 +28140,10 @@
     <w:lsdException w:name="Table Elegant" w:semiHidden="1" w:unhideWhenUsed="1"/>
     <w:lsdException w:name="Table Professional" w:semiHidden="1" w:unhideWhenUsed="1"/>
     <w:lsdException w:name="Table Subtle 1" w:semiHidden="1" w:unhideWhenUsed="1"/>
+    <w:lsdException w:name="Table Subtle 2" w:semiHidden="1" w:unhideWhenUsed="1"/>
     <w:lsdException w:name="Table Web 1" w:semiHidden="1" w:unhideWhenUsed="1"/>
     <w:lsdException w:name="Table Web 2" w:semiHidden="1" w:unhideWhenUsed="1"/>
+    <w:lsdException w:name="Table Web 3" w:semiHidden="1" w:unhideWhenUsed="1"/>
     <w:lsdException w:name="Balloon Text" w:semiHidden="1" w:unhideWhenUsed="1"/>
     <w:lsdException w:name="Table Grid" w:uiPriority="39"/>
     <w:lsdException w:name="Table Theme" w:semiHidden="1" w:unhideWhenUsed="1"/>
@@ -28833,10 +28362,6 @@
     <w:lsdException w:name="List Table 5 Dark Accent 6" w:uiPriority="50"/>
     <w:lsdException w:name="List Table 6 Colorful Accent 6" w:uiPriority="51"/>
     <w:lsdException w:name="List Table 7 Colorful Accent 6" w:uiPriority="52"/>
-    <w:lsdException w:name="Mention" w:semiHidden="1" w:unhideWhenUsed="1"/>
-    <w:lsdException w:name="Smart Hyperlink" w:semiHidden="1" w:unhideWhenUsed="1"/>
-    <w:lsdException w:name="Hashtag" w:semiHidden="1" w:unhideWhenUsed="1"/>
-    <w:lsdException w:name="Unresolved Mention" w:semiHidden="1" w:unhideWhenUsed="1"/>
   </w:latentStyles>
   <w:style w:type="paragraph" w:default="1" w:styleId="Normal">
     <w:name w:val="Normal"/>
@@ -29451,7 +28976,7 @@
 </file>
 
 <file path=customXml/itemProps1.xml><?xml version="1.0" encoding="utf-8"?>
-<ds:datastoreItem xmlns:ds="http://schemas.openxmlformats.org/officeDocument/2006/customXml" ds:itemID="{0A14C53A-F09A-4B9D-B0A4-1BD393F2A362}">
+<ds:datastoreItem xmlns:ds="http://schemas.openxmlformats.org/officeDocument/2006/customXml" ds:itemID="{7A5AA062-7DFA-483C-AFA1-FE2958046410}">
   <ds:schemaRefs>
     <ds:schemaRef ds:uri="http://schemas.openxmlformats.org/officeDocument/2006/bibliography"/>
   </ds:schemaRefs>

</xml_diff>

<commit_message>
Dijagrami aktivnosti - ispravak
</commit_message>
<xml_diff>
--- a/Dokumentacija_v1.0.docx
+++ b/Dokumentacija_v1.0.docx
@@ -1,6 +1,6 @@
 
 <file path=word/document.xml><?xml version="1.0" encoding="utf-8"?>
-<w:document xmlns:wpc="http://schemas.microsoft.com/office/word/2010/wordprocessingCanvas" xmlns:cx="http://schemas.microsoft.com/office/drawing/2014/chartex" xmlns:cx1="http://schemas.microsoft.com/office/drawing/2015/9/8/chartex" xmlns:mc="http://schemas.openxmlformats.org/markup-compatibility/2006" xmlns:o="urn:schemas-microsoft-com:office:office" xmlns:r="http://schemas.openxmlformats.org/officeDocument/2006/relationships" xmlns:m="http://schemas.openxmlformats.org/officeDocument/2006/math" xmlns:v="urn:schemas-microsoft-com:vml" xmlns:wp14="http://schemas.microsoft.com/office/word/2010/wordprocessingDrawing" xmlns:wp="http://schemas.openxmlformats.org/drawingml/2006/wordprocessingDrawing" xmlns:w10="urn:schemas-microsoft-com:office:word" xmlns:w="http://schemas.openxmlformats.org/wordprocessingml/2006/main" xmlns:w14="http://schemas.microsoft.com/office/word/2010/wordml" xmlns:w15="http://schemas.microsoft.com/office/word/2012/wordml" xmlns:w16se="http://schemas.microsoft.com/office/word/2015/wordml/symex" xmlns:wpg="http://schemas.microsoft.com/office/word/2010/wordprocessingGroup" xmlns:wpi="http://schemas.microsoft.com/office/word/2010/wordprocessingInk" xmlns:wne="http://schemas.microsoft.com/office/word/2006/wordml" xmlns:wps="http://schemas.microsoft.com/office/word/2010/wordprocessingShape" mc:Ignorable="w14 w15 w16se wp14">
+<w:document xmlns:wpc="http://schemas.microsoft.com/office/word/2010/wordprocessingCanvas" xmlns:cx="http://schemas.microsoft.com/office/drawing/2014/chartex" xmlns:cx1="http://schemas.microsoft.com/office/drawing/2015/9/8/chartex" xmlns:cx2="http://schemas.microsoft.com/office/drawing/2015/10/21/chartex" xmlns:cx3="http://schemas.microsoft.com/office/drawing/2016/5/9/chartex" xmlns:cx4="http://schemas.microsoft.com/office/drawing/2016/5/10/chartex" xmlns:cx5="http://schemas.microsoft.com/office/drawing/2016/5/11/chartex" xmlns:cx6="http://schemas.microsoft.com/office/drawing/2016/5/12/chartex" xmlns:cx7="http://schemas.microsoft.com/office/drawing/2016/5/13/chartex" xmlns:cx8="http://schemas.microsoft.com/office/drawing/2016/5/14/chartex" xmlns:mc="http://schemas.openxmlformats.org/markup-compatibility/2006" xmlns:aink="http://schemas.microsoft.com/office/drawing/2016/ink" xmlns:am3d="http://schemas.microsoft.com/office/drawing/2017/model3d" xmlns:o="urn:schemas-microsoft-com:office:office" xmlns:r="http://schemas.openxmlformats.org/officeDocument/2006/relationships" xmlns:m="http://schemas.openxmlformats.org/officeDocument/2006/math" xmlns:v="urn:schemas-microsoft-com:vml" xmlns:wp14="http://schemas.microsoft.com/office/word/2010/wordprocessingDrawing" xmlns:wp="http://schemas.openxmlformats.org/drawingml/2006/wordprocessingDrawing" xmlns:w10="urn:schemas-microsoft-com:office:word" xmlns:w="http://schemas.openxmlformats.org/wordprocessingml/2006/main" xmlns:w14="http://schemas.microsoft.com/office/word/2010/wordml" xmlns:w15="http://schemas.microsoft.com/office/word/2012/wordml" xmlns:w16cid="http://schemas.microsoft.com/office/word/2016/wordml/cid" xmlns:w16se="http://schemas.microsoft.com/office/word/2015/wordml/symex" xmlns:wpg="http://schemas.microsoft.com/office/word/2010/wordprocessingGroup" xmlns:wpi="http://schemas.microsoft.com/office/word/2010/wordprocessingInk" xmlns:wne="http://schemas.microsoft.com/office/word/2006/wordml" xmlns:wps="http://schemas.microsoft.com/office/word/2010/wordprocessingShape" mc:Ignorable="w14 w15 w16se w16cid wp14">
   <w:background w:color="FFFFFF"/>
   <w:body>
     <w:p>
@@ -621,6 +621,7 @@
           <w:docPartUnique/>
         </w:docPartObj>
       </w:sdtPr>
+      <w:sdtEndPr/>
       <w:sdtContent>
         <w:p>
           <w:pPr>
@@ -1425,21 +1426,7 @@
                 <w:rStyle w:val="Hyperlink"/>
                 <w:noProof/>
               </w:rPr>
-              <w:t>Svrha, opći prio</w:t>
-            </w:r>
-            <w:r>
-              <w:rPr>
-                <w:rStyle w:val="Hyperlink"/>
-                <w:noProof/>
-              </w:rPr>
-              <w:t>r</w:t>
-            </w:r>
-            <w:r>
-              <w:rPr>
-                <w:rStyle w:val="Hyperlink"/>
-                <w:noProof/>
-              </w:rPr>
-              <w:t>iteti i skica sustava</w:t>
+              <w:t>Svrha, opći prioriteti i skica sustava</w:t>
             </w:r>
             <w:r>
               <w:rPr>
@@ -5469,6 +5456,13 @@
                 <w:color w:val="000000"/>
               </w:rPr>
             </w:pPr>
+            <w:r>
+              <w:rPr>
+                <w:rFonts w:ascii="Arial" w:eastAsia="Arial" w:hAnsi="Arial" w:cs="Arial"/>
+                <w:color w:val="000000"/>
+              </w:rPr>
+              <w:t>9.1.2019.</w:t>
+            </w:r>
           </w:p>
         </w:tc>
       </w:tr>
@@ -11229,7 +11223,7 @@
             <v:path o:extrusionok="f" gradientshapeok="t" o:connecttype="rect"/>
             <o:lock v:ext="edit" aspectratio="t"/>
           </v:shapetype>
-          <v:shape id="_x0000_i1110" type="#_x0000_t75" style="width:452.65pt;height:611.7pt">
+          <v:shape id="_x0000_i1025" type="#_x0000_t75" style="width:453pt;height:612pt">
             <v:imagedata r:id="rId8" o:title="full diagram"/>
           </v:shape>
         </w:pict>
@@ -11855,7 +11849,7 @@
           <w:lang w:val="en-US"/>
         </w:rPr>
         <w:pict w14:anchorId="3247DCDA">
-          <v:shape id="_x0000_i1111" type="#_x0000_t75" style="width:435.75pt;height:514pt">
+          <v:shape id="_x0000_i1026" type="#_x0000_t75" style="width:436pt;height:514pt">
             <v:imagedata r:id="rId11" o:title="UC4-6 - Rezervacija"/>
           </v:shape>
         </w:pict>
@@ -12127,7 +12121,7 @@
           <w:lang w:val="en-US"/>
         </w:rPr>
         <w:pict w14:anchorId="4CC3663B">
-          <v:shape id="_x0000_i1112" type="#_x0000_t75" style="width:452.65pt;height:336.85pt">
+          <v:shape id="_x0000_i1027" type="#_x0000_t75" style="width:453pt;height:337pt">
             <v:imagedata r:id="rId13" o:title="UC8 -Traženje najbližeg parkirališta"/>
           </v:shape>
         </w:pict>
@@ -12273,7 +12267,7 @@
           <w:lang w:val="en-US"/>
         </w:rPr>
         <w:pict w14:anchorId="6119F099">
-          <v:shape id="_x0000_i1113" type="#_x0000_t75" style="width:452.65pt;height:346.85pt">
+          <v:shape id="_x0000_i1028" type="#_x0000_t75" style="width:453pt;height:347pt">
             <v:imagedata r:id="rId14" o:title="UC9 - Uređivanje parkinga"/>
           </v:shape>
         </w:pict>
@@ -12390,7 +12384,7 @@
           <w:lang w:val="en-US"/>
         </w:rPr>
         <w:pict w14:anchorId="50402F4A">
-          <v:shape id="_x0000_i1114" type="#_x0000_t75" style="width:453.3pt;height:529.65pt">
+          <v:shape id="_x0000_i1029" type="#_x0000_t75" style="width:453pt;height:529.5pt">
             <v:imagedata r:id="rId15" o:title="UC10 - Pregled svih parkirališta"/>
           </v:shape>
         </w:pict>
@@ -12772,7 +12766,7 @@
           <w:color w:val="000000"/>
         </w:rPr>
         <w:pict w14:anchorId="3CA1851A">
-          <v:shape id="_x0000_i1115" type="#_x0000_t75" style="width:452.65pt;height:308.65pt">
+          <v:shape id="_x0000_i1030" type="#_x0000_t75" style="width:453pt;height:308.5pt">
             <v:imagedata r:id="rId18" o:title="UC13 - Dodaj Parking"/>
           </v:shape>
         </w:pict>
@@ -16512,7 +16506,7 @@
           <w:color w:val="000000"/>
         </w:rPr>
         <w:pict w14:anchorId="5B2281D5">
-          <v:shape id="_x0000_i1116" type="#_x0000_t75" style="width:452.65pt;height:299.25pt">
+          <v:shape id="_x0000_i1031" type="#_x0000_t75" style="width:453pt;height:299.5pt">
             <v:imagedata r:id="rId24" o:title="Anonimni korisnik"/>
           </v:shape>
         </w:pict>
@@ -16604,7 +16598,7 @@
     <w:p>
       <w:r>
         <w:pict w14:anchorId="21BA9D94">
-          <v:shape id="_x0000_i1117" type="#_x0000_t75" style="width:453.3pt;height:251.05pt">
+          <v:shape id="_x0000_i1032" type="#_x0000_t75" style="width:453pt;height:251pt">
             <v:imagedata r:id="rId25" o:title="Korisnik"/>
           </v:shape>
         </w:pict>
@@ -16631,21 +16625,7 @@
           <w:i/>
           <w:color w:val="000000"/>
         </w:rPr>
-        <w:t>Slika 6.5.2</w:t>
-      </w:r>
-      <w:r>
-        <w:rPr>
-          <w:i/>
-          <w:color w:val="000000"/>
-        </w:rPr>
-        <w:t xml:space="preserve"> Dijagram stanja – </w:t>
-      </w:r>
-      <w:r>
-        <w:rPr>
-          <w:i/>
-          <w:color w:val="000000"/>
-        </w:rPr>
-        <w:t>Korisnik</w:t>
+        <w:t>Slika 6.5.2 Dijagram stanja – Korisnik</w:t>
       </w:r>
     </w:p>
     <w:p/>
@@ -16687,8 +16667,6 @@
         </w:rPr>
         <w:t>guće je odabirati parkirališta te</w:t>
       </w:r>
-      <w:bookmarkStart w:id="35" w:name="_GoBack"/>
-      <w:bookmarkEnd w:id="35"/>
       <w:r>
         <w:rPr>
           <w:color w:val="000000"/>
@@ -16730,7 +16708,7 @@
           <w:color w:val="000000"/>
         </w:rPr>
         <w:pict w14:anchorId="3D6A720C">
-          <v:shape id="_x0000_i1118" type="#_x0000_t75" style="width:452.65pt;height:306.8pt">
+          <v:shape id="_x0000_i1033" type="#_x0000_t75" style="width:453pt;height:306.5pt">
             <v:imagedata r:id="rId26" o:title="Tvrtka"/>
           </v:shape>
         </w:pict>
@@ -16763,21 +16741,7 @@
           <w:i/>
           <w:color w:val="000000"/>
         </w:rPr>
-        <w:t>Slika 6.5.3</w:t>
-      </w:r>
-      <w:r>
-        <w:rPr>
-          <w:i/>
-          <w:color w:val="000000"/>
-        </w:rPr>
-        <w:t xml:space="preserve"> Dijagram stanja – </w:t>
-      </w:r>
-      <w:r>
-        <w:rPr>
-          <w:i/>
-          <w:color w:val="000000"/>
-        </w:rPr>
-        <w:t>Tvrtka</w:t>
+        <w:t>Slika 6.5.3 Dijagram stanja – Tvrtka</w:t>
       </w:r>
     </w:p>
     <w:p>
@@ -16877,7 +16841,7 @@
           <w:color w:val="000000"/>
         </w:rPr>
         <w:pict w14:anchorId="2AB872AE">
-          <v:shape id="_x0000_i1119" type="#_x0000_t75" style="width:452.65pt;height:254.2pt">
+          <v:shape id="_x0000_i1034" type="#_x0000_t75" style="width:452.5pt;height:254pt">
             <v:imagedata r:id="rId27" o:title="Administrator"/>
           </v:shape>
         </w:pict>
@@ -16904,14 +16868,7 @@
           <w:i/>
           <w:color w:val="000000"/>
         </w:rPr>
-        <w:t xml:space="preserve">Slika 6.5.3 Dijagram stanja – </w:t>
-      </w:r>
-      <w:r>
-        <w:rPr>
-          <w:i/>
-          <w:color w:val="000000"/>
-        </w:rPr>
-        <w:t>Administrator</w:t>
+        <w:t>Slika 6.5.3 Dijagram stanja – Administrator</w:t>
       </w:r>
     </w:p>
     <w:p>
@@ -16946,44 +16903,101 @@
       </w:pPr>
     </w:p>
     <w:p>
-      <w:r>
+      <w:pPr>
+        <w:pBdr>
+          <w:top w:val="nil"/>
+          <w:left w:val="nil"/>
+          <w:bottom w:val="nil"/>
+          <w:right w:val="nil"/>
+          <w:between w:val="nil"/>
+        </w:pBdr>
+        <w:jc w:val="both"/>
+        <w:rPr>
+          <w:color w:val="000000"/>
+        </w:rPr>
+      </w:pPr>
+    </w:p>
+    <w:p>
+      <w:pPr>
+        <w:rPr>
+          <w:b/>
+        </w:rPr>
+      </w:pPr>
+      <w:r>
+        <w:rPr>
+          <w:b/>
+        </w:rPr>
         <w:br w:type="page"/>
       </w:r>
     </w:p>
+    <w:p>
+      <w:pPr>
+        <w:rPr>
+          <w:b/>
+        </w:rPr>
+      </w:pPr>
+      <w:r>
+        <w:rPr>
+          <w:b/>
+        </w:rPr>
+        <w:lastRenderedPageBreak/>
+        <w:t>Dijagram aktivnosti</w:t>
+      </w:r>
+    </w:p>
     <w:p/>
     <w:p>
       <w:pPr>
-        <w:pBdr>
-          <w:top w:val="nil"/>
-          <w:left w:val="nil"/>
-          <w:bottom w:val="nil"/>
-          <w:right w:val="nil"/>
-          <w:between w:val="nil"/>
-        </w:pBdr>
-        <w:rPr>
-          <w:color w:val="000000"/>
-        </w:rPr>
+        <w:ind w:firstLine="720"/>
+        <w:jc w:val="both"/>
+      </w:pPr>
+      <w:r>
+        <w:t xml:space="preserve">Dijagram aktivnosti, uz dijagram stanja, prikazuje softversku funkcionalnost iz perspektive sustava, ne prikazujući aktore ili vanjsko korisničko sučelje.  </w:t>
+      </w:r>
+      <w:r>
+        <w:t>P</w:t>
+      </w:r>
+      <w:r>
+        <w:t xml:space="preserve">rikazuje korak po korak radni tok aktivnosti obavljanih u sustavu, stavljajući naglasak na jednostavnost i slijednost operacija. </w:t>
+      </w:r>
+    </w:p>
+    <w:p>
+      <w:pPr>
+        <w:jc w:val="both"/>
+      </w:pPr>
+    </w:p>
+    <w:p>
+      <w:pPr>
+        <w:jc w:val="both"/>
       </w:pPr>
       <w:r>
         <w:tab/>
-      </w:r>
-    </w:p>
-    <w:p>
-      <w:pPr>
-        <w:pBdr>
-          <w:top w:val="nil"/>
-          <w:left w:val="nil"/>
-          <w:bottom w:val="nil"/>
-          <w:right w:val="nil"/>
-          <w:between w:val="nil"/>
-        </w:pBdr>
-        <w:spacing w:line="360" w:lineRule="auto"/>
-        <w:jc w:val="both"/>
-        <w:rPr>
-          <w:color w:val="000000"/>
-        </w:rPr>
-      </w:pPr>
-      <w:r>
+        <w:t>Dijagram aktivnosti prikazan na slici predstavlja postupak registracije korisnika. Korisnik početno odabire polje Registracija, unosi svoje podatke u polja za registraciju, koje sustav zatim provjerava slanjem upita bazi podataka. Baza provjerava podatke, a ovisno o ispavnosti podataka, proces može ići u dva smjera. Ako su podatci neispravni, sustav šalje obavijest korisniku i zahtjeva ponovan unos. Ako su ispravni, sustav šalje zahtjev za pohranom podataka bazi. U slučaju da je pohrana neuspješna, sustav će ponoviti zahtjev. Ako je pohrana podataka korisnika uspješna, a time i registracija, obavještava o uspješnoj registraciji.</w:t>
+      </w:r>
+    </w:p>
+    <w:p>
+      <w:pPr>
+        <w:jc w:val="both"/>
+      </w:pPr>
+    </w:p>
+    <w:p>
+      <w:pPr>
+        <w:pBdr>
+          <w:top w:val="nil"/>
+          <w:left w:val="nil"/>
+          <w:bottom w:val="nil"/>
+          <w:right w:val="nil"/>
+          <w:between w:val="nil"/>
+        </w:pBdr>
+        <w:rPr>
+          <w:color w:val="000000"/>
+        </w:rPr>
+      </w:pPr>
+      <w:r>
+        <w:tab/>
+      </w:r>
+    </w:p>
+    <w:p>
+      <w:pPr>
         <w:rPr>
           <w:rFonts w:ascii="Arial" w:eastAsia="Arial" w:hAnsi="Arial" w:cs="Arial"/>
           <w:i/>
@@ -16991,6 +17005,346 @@
           <w:sz w:val="20"/>
           <w:szCs w:val="20"/>
         </w:rPr>
+      </w:pPr>
+      <w:r>
+        <w:rPr>
+          <w:noProof/>
+        </w:rPr>
+        <w:drawing>
+          <wp:inline distT="0" distB="0" distL="0" distR="0" wp14:anchorId="748B5CCD" wp14:editId="1285BB4D">
+            <wp:extent cx="5760720" cy="5256190"/>
+            <wp:effectExtent l="0" t="0" r="0" b="0"/>
+            <wp:docPr id="7" name="Picture 7" descr="A close up of a map&#10;&#10;Description automatically generated"/>
+            <wp:cNvGraphicFramePr>
+              <a:graphicFrameLocks xmlns:a="http://schemas.openxmlformats.org/drawingml/2006/main" noChangeAspect="1"/>
+            </wp:cNvGraphicFramePr>
+            <a:graphic xmlns:a="http://schemas.openxmlformats.org/drawingml/2006/main">
+              <a:graphicData uri="http://schemas.openxmlformats.org/drawingml/2006/picture">
+                <pic:pic xmlns:pic="http://schemas.openxmlformats.org/drawingml/2006/picture">
+                  <pic:nvPicPr>
+                    <pic:cNvPr id="7" name="aktivnosti2.png"/>
+                    <pic:cNvPicPr/>
+                  </pic:nvPicPr>
+                  <pic:blipFill rotWithShape="1">
+                    <a:blip r:embed="rId28">
+                      <a:extLst>
+                        <a:ext uri="{28A0092B-C50C-407E-A947-70E740481C1C}">
+                          <a14:useLocalDpi xmlns:a14="http://schemas.microsoft.com/office/drawing/2010/main" val="0"/>
+                        </a:ext>
+                      </a:extLst>
+                    </a:blip>
+                    <a:srcRect l="-1" t="-1" r="21926" b="-1821"/>
+                    <a:stretch/>
+                  </pic:blipFill>
+                  <pic:spPr bwMode="auto">
+                    <a:xfrm>
+                      <a:off x="0" y="0"/>
+                      <a:ext cx="5760720" cy="5256190"/>
+                    </a:xfrm>
+                    <a:prstGeom prst="rect">
+                      <a:avLst/>
+                    </a:prstGeom>
+                    <a:ln>
+                      <a:noFill/>
+                    </a:ln>
+                    <a:extLst>
+                      <a:ext uri="{53640926-AAD7-44D8-BBD7-CCE9431645EC}">
+                        <a14:shadowObscured xmlns:a14="http://schemas.microsoft.com/office/drawing/2010/main"/>
+                      </a:ext>
+                    </a:extLst>
+                  </pic:spPr>
+                </pic:pic>
+              </a:graphicData>
+            </a:graphic>
+          </wp:inline>
+        </w:drawing>
+      </w:r>
+    </w:p>
+    <w:p>
+      <w:pPr>
+        <w:jc w:val="center"/>
+        <w:rPr>
+          <w:i/>
+        </w:rPr>
+      </w:pPr>
+      <w:r>
+        <w:rPr>
+          <w:i/>
+        </w:rPr>
+        <w:t>Slika 6.4.6 Dijagram aktivnosti – Registracija korisnika</w:t>
+      </w:r>
+    </w:p>
+    <w:p>
+      <w:pPr>
+        <w:rPr>
+          <w:rFonts w:ascii="Arial" w:eastAsia="Arial" w:hAnsi="Arial" w:cs="Arial"/>
+          <w:i/>
+          <w:color w:val="000000"/>
+          <w:sz w:val="20"/>
+          <w:szCs w:val="20"/>
+        </w:rPr>
+      </w:pPr>
+      <w:r>
+        <w:rPr>
+          <w:rFonts w:ascii="Arial" w:eastAsia="Arial" w:hAnsi="Arial" w:cs="Arial"/>
+          <w:i/>
+          <w:color w:val="000000"/>
+          <w:sz w:val="20"/>
+          <w:szCs w:val="20"/>
+        </w:rPr>
+        <w:br w:type="page"/>
+      </w:r>
+    </w:p>
+    <w:p>
+      <w:pPr>
+        <w:rPr>
+          <w:rFonts w:ascii="Arial" w:eastAsia="Arial" w:hAnsi="Arial" w:cs="Arial"/>
+          <w:i/>
+          <w:color w:val="000000"/>
+          <w:sz w:val="20"/>
+          <w:szCs w:val="20"/>
+        </w:rPr>
+      </w:pPr>
+    </w:p>
+    <w:p>
+      <w:pPr>
+        <w:ind w:firstLine="720"/>
+        <w:jc w:val="both"/>
+      </w:pPr>
+      <w:r>
+        <w:t xml:space="preserve">Sljedeći dijagram aktivnosti prikazuje postupak uređivanja parkinga. Uređivati podatke o parkiralištima mogu tvrtke koje su prijavljene te mogu uređivati podatke onih parkirališta čiji su vlasnici. Tvrtka prilikom prijave vidi svoja parkirališta, odabere jedno za koje sustav vraća podatke i klikne na gumb Uredi podatke. Nakon uređivanja podataka, tvrtka potvrđuje promjene klikom na gumb Spremi koje, ako su podatci ispravni,  se upisuju u bazu. Ako tvrtka ipak ne želi spremiti promjene, odabire gumb Odustani. Ovisno o uspješnosti pohrane, dobiva se obavjest o uspješnoj izmjeni. </w:t>
+      </w:r>
+    </w:p>
+    <w:p/>
+    <w:p>
+      <w:pPr>
+        <w:pBdr>
+          <w:top w:val="nil"/>
+          <w:left w:val="nil"/>
+          <w:bottom w:val="nil"/>
+          <w:right w:val="nil"/>
+          <w:between w:val="nil"/>
+        </w:pBdr>
+        <w:rPr>
+          <w:noProof/>
+        </w:rPr>
+      </w:pPr>
+      <w:r>
+        <w:tab/>
+      </w:r>
+    </w:p>
+    <w:p>
+      <w:pPr>
+        <w:rPr>
+          <w:rFonts w:ascii="Arial" w:eastAsia="Arial" w:hAnsi="Arial" w:cs="Arial"/>
+          <w:i/>
+          <w:color w:val="000000"/>
+          <w:sz w:val="20"/>
+          <w:szCs w:val="20"/>
+        </w:rPr>
+      </w:pPr>
+      <w:r>
+        <w:rPr>
+          <w:noProof/>
+        </w:rPr>
+        <w:drawing>
+          <wp:inline distT="0" distB="0" distL="0" distR="0" wp14:anchorId="45B57B78" wp14:editId="1168EE0A">
+            <wp:extent cx="5760720" cy="5645383"/>
+            <wp:effectExtent l="0" t="0" r="0" b="0"/>
+            <wp:docPr id="8" name="Picture 8" descr="A close up of a map&#10;&#10;Description automatically generated"/>
+            <wp:cNvGraphicFramePr>
+              <a:graphicFrameLocks xmlns:a="http://schemas.openxmlformats.org/drawingml/2006/main" noChangeAspect="1"/>
+            </wp:cNvGraphicFramePr>
+            <a:graphic xmlns:a="http://schemas.openxmlformats.org/drawingml/2006/main">
+              <a:graphicData uri="http://schemas.openxmlformats.org/drawingml/2006/picture">
+                <pic:pic xmlns:pic="http://schemas.openxmlformats.org/drawingml/2006/picture">
+                  <pic:nvPicPr>
+                    <pic:cNvPr id="8" name="aktivnosti 1.png"/>
+                    <pic:cNvPicPr/>
+                  </pic:nvPicPr>
+                  <pic:blipFill rotWithShape="1">
+                    <a:blip r:embed="rId29">
+                      <a:extLst>
+                        <a:ext uri="{28A0092B-C50C-407E-A947-70E740481C1C}">
+                          <a14:useLocalDpi xmlns:a14="http://schemas.microsoft.com/office/drawing/2010/main" val="0"/>
+                        </a:ext>
+                      </a:extLst>
+                    </a:blip>
+                    <a:srcRect r="30996"/>
+                    <a:stretch/>
+                  </pic:blipFill>
+                  <pic:spPr bwMode="auto">
+                    <a:xfrm>
+                      <a:off x="0" y="0"/>
+                      <a:ext cx="5760720" cy="5645383"/>
+                    </a:xfrm>
+                    <a:prstGeom prst="rect">
+                      <a:avLst/>
+                    </a:prstGeom>
+                    <a:ln>
+                      <a:noFill/>
+                    </a:ln>
+                    <a:extLst>
+                      <a:ext uri="{53640926-AAD7-44D8-BBD7-CCE9431645EC}">
+                        <a14:shadowObscured xmlns:a14="http://schemas.microsoft.com/office/drawing/2010/main"/>
+                      </a:ext>
+                    </a:extLst>
+                  </pic:spPr>
+                </pic:pic>
+              </a:graphicData>
+            </a:graphic>
+          </wp:inline>
+        </w:drawing>
+      </w:r>
+    </w:p>
+    <w:p>
+      <w:pPr>
+        <w:pBdr>
+          <w:top w:val="nil"/>
+          <w:left w:val="nil"/>
+          <w:bottom w:val="nil"/>
+          <w:right w:val="nil"/>
+          <w:between w:val="nil"/>
+        </w:pBdr>
+        <w:jc w:val="center"/>
+        <w:rPr>
+          <w:i/>
+          <w:color w:val="000000"/>
+        </w:rPr>
+      </w:pPr>
+      <w:r>
+        <w:rPr>
+          <w:i/>
+          <w:color w:val="000000"/>
+        </w:rPr>
+        <w:t>Slika 6.4.7 Dijagram aktivnosti – Uređivanje parkirališta</w:t>
+      </w:r>
+    </w:p>
+    <w:p>
+      <w:pPr>
+        <w:rPr>
+          <w:rFonts w:ascii="Arial" w:eastAsia="Arial" w:hAnsi="Arial" w:cs="Arial"/>
+          <w:i/>
+          <w:color w:val="000000"/>
+          <w:sz w:val="20"/>
+          <w:szCs w:val="20"/>
+        </w:rPr>
+      </w:pPr>
+    </w:p>
+    <w:p>
+      <w:pPr>
+        <w:rPr>
+          <w:rFonts w:ascii="Arial" w:eastAsia="Arial" w:hAnsi="Arial" w:cs="Arial"/>
+          <w:i/>
+          <w:color w:val="000000"/>
+          <w:sz w:val="20"/>
+          <w:szCs w:val="20"/>
+        </w:rPr>
+      </w:pPr>
+    </w:p>
+    <w:p>
+      <w:pPr>
+        <w:rPr>
+          <w:rFonts w:ascii="Arial" w:eastAsia="Arial" w:hAnsi="Arial" w:cs="Arial"/>
+          <w:i/>
+          <w:color w:val="000000"/>
+          <w:sz w:val="20"/>
+          <w:szCs w:val="20"/>
+        </w:rPr>
+      </w:pPr>
+    </w:p>
+    <w:p>
+      <w:pPr>
+        <w:rPr>
+          <w:rFonts w:ascii="Arial" w:eastAsia="Arial" w:hAnsi="Arial" w:cs="Arial"/>
+          <w:i/>
+          <w:color w:val="000000"/>
+          <w:sz w:val="20"/>
+          <w:szCs w:val="20"/>
+        </w:rPr>
+      </w:pPr>
+    </w:p>
+    <w:p>
+      <w:pPr>
+        <w:rPr>
+          <w:rFonts w:ascii="Arial" w:eastAsia="Arial" w:hAnsi="Arial" w:cs="Arial"/>
+          <w:i/>
+          <w:color w:val="000000"/>
+          <w:sz w:val="20"/>
+          <w:szCs w:val="20"/>
+        </w:rPr>
+      </w:pPr>
+    </w:p>
+    <w:p>
+      <w:pPr>
+        <w:rPr>
+          <w:rFonts w:ascii="Arial" w:eastAsia="Arial" w:hAnsi="Arial" w:cs="Arial"/>
+          <w:i/>
+          <w:color w:val="000000"/>
+          <w:sz w:val="20"/>
+          <w:szCs w:val="20"/>
+        </w:rPr>
+      </w:pPr>
+    </w:p>
+    <w:p>
+      <w:pPr>
+        <w:rPr>
+          <w:rFonts w:ascii="Arial" w:eastAsia="Arial" w:hAnsi="Arial" w:cs="Arial"/>
+          <w:i/>
+          <w:color w:val="000000"/>
+          <w:sz w:val="20"/>
+          <w:szCs w:val="20"/>
+        </w:rPr>
+      </w:pPr>
+    </w:p>
+    <w:p>
+      <w:pPr>
+        <w:rPr>
+          <w:rFonts w:ascii="Arial" w:eastAsia="Arial" w:hAnsi="Arial" w:cs="Arial"/>
+          <w:i/>
+          <w:color w:val="000000"/>
+          <w:sz w:val="20"/>
+          <w:szCs w:val="20"/>
+        </w:rPr>
+      </w:pPr>
+    </w:p>
+    <w:p>
+      <w:pPr>
+        <w:rPr>
+          <w:rFonts w:ascii="Arial" w:eastAsia="Arial" w:hAnsi="Arial" w:cs="Arial"/>
+          <w:i/>
+          <w:color w:val="000000"/>
+          <w:sz w:val="20"/>
+          <w:szCs w:val="20"/>
+        </w:rPr>
+      </w:pPr>
+      <w:bookmarkStart w:id="35" w:name="_GoBack"/>
+      <w:bookmarkEnd w:id="35"/>
+    </w:p>
+    <w:p>
+      <w:pPr>
+        <w:pBdr>
+          <w:top w:val="nil"/>
+          <w:left w:val="nil"/>
+          <w:bottom w:val="nil"/>
+          <w:right w:val="nil"/>
+          <w:between w:val="nil"/>
+        </w:pBdr>
+        <w:spacing w:line="360" w:lineRule="auto"/>
+        <w:jc w:val="both"/>
+        <w:rPr>
+          <w:color w:val="000000"/>
+        </w:rPr>
+      </w:pPr>
+      <w:r>
+        <w:rPr>
+          <w:rFonts w:ascii="Arial" w:eastAsia="Arial" w:hAnsi="Arial" w:cs="Arial"/>
+          <w:i/>
+          <w:color w:val="000000"/>
+          <w:sz w:val="20"/>
+          <w:szCs w:val="20"/>
+        </w:rPr>
+        <w:lastRenderedPageBreak/>
         <w:t>Ovdje počinju sadržaji Revizije 2.</w:t>
       </w:r>
     </w:p>
@@ -18056,7 +18410,7 @@
         </w:rPr>
         <w:t xml:space="preserve">Oblikovanje programske potpore, FER ZEMRIS, </w:t>
       </w:r>
-      <w:hyperlink r:id="rId28">
+      <w:hyperlink r:id="rId30">
         <w:r>
           <w:rPr>
             <w:rFonts w:ascii="Arial" w:eastAsia="Arial" w:hAnsi="Arial" w:cs="Arial"/>
@@ -18093,7 +18447,7 @@
         </w:rPr>
         <w:t xml:space="preserve">Oblikovanje programske potpore, FER ZEMRIS, </w:t>
       </w:r>
-      <w:hyperlink r:id="rId29">
+      <w:hyperlink r:id="rId31">
         <w:r>
           <w:rPr>
             <w:rFonts w:ascii="Arial" w:eastAsia="Arial" w:hAnsi="Arial" w:cs="Arial"/>
@@ -18184,7 +18538,7 @@
         </w:rPr>
         <w:t xml:space="preserve">Software engineering ,Rutgers University, </w:t>
       </w:r>
-      <w:hyperlink r:id="rId30">
+      <w:hyperlink r:id="rId32">
         <w:r>
           <w:rPr>
             <w:rFonts w:ascii="Arial" w:eastAsia="Arial" w:hAnsi="Arial" w:cs="Arial"/>
@@ -18221,7 +18575,7 @@
         </w:rPr>
         <w:t xml:space="preserve">I. Marsic, „Software engineering book“, Department of Electrical and Computer Engineering, Rutgers University, </w:t>
       </w:r>
-      <w:hyperlink r:id="rId31">
+      <w:hyperlink r:id="rId33">
         <w:r>
           <w:rPr>
             <w:rFonts w:ascii="Arial" w:eastAsia="Arial" w:hAnsi="Arial" w:cs="Arial"/>
@@ -18258,7 +18612,7 @@
         </w:rPr>
         <w:t xml:space="preserve">Concepts:  Requirements, </w:t>
       </w:r>
-      <w:hyperlink r:id="rId32">
+      <w:hyperlink r:id="rId34">
         <w:r>
           <w:rPr>
             <w:rFonts w:ascii="Arial" w:eastAsia="Arial" w:hAnsi="Arial" w:cs="Arial"/>
@@ -18295,7 +18649,7 @@
         </w:rPr>
         <w:t xml:space="preserve">UML 2 Class Diagram Guidelines, </w:t>
       </w:r>
-      <w:hyperlink r:id="rId33">
+      <w:hyperlink r:id="rId35">
         <w:r>
           <w:rPr>
             <w:rFonts w:ascii="Arial" w:eastAsia="Arial" w:hAnsi="Arial" w:cs="Arial"/>
@@ -18332,7 +18686,7 @@
         </w:rPr>
         <w:t xml:space="preserve">Domain Class Diagram Modeling Standards and Guidelines, </w:t>
       </w:r>
-      <w:hyperlink r:id="rId34">
+      <w:hyperlink r:id="rId36">
         <w:r>
           <w:rPr>
             <w:rFonts w:ascii="Arial" w:eastAsia="Arial" w:hAnsi="Arial" w:cs="Arial"/>
@@ -18371,7 +18725,7 @@
         </w:rPr>
         <w:t xml:space="preserve">Astah Community, </w:t>
       </w:r>
-      <w:hyperlink r:id="rId35">
+      <w:hyperlink r:id="rId37">
         <w:r>
           <w:rPr>
             <w:rFonts w:ascii="Arial" w:eastAsia="Arial" w:hAnsi="Arial" w:cs="Arial"/>
@@ -18426,6 +18780,7 @@
           <w:docPartUnique/>
         </w:docPartObj>
       </w:sdtPr>
+      <w:sdtEndPr/>
       <w:sdtContent>
         <w:p>
           <w:pPr>
@@ -18753,6 +19108,7 @@
           <w:docPartUnique/>
         </w:docPartObj>
       </w:sdtPr>
+      <w:sdtEndPr/>
       <w:sdtContent>
         <w:p>
           <w:pPr>
@@ -18878,6 +19234,7 @@
           <w:docPartUnique/>
         </w:docPartObj>
       </w:sdtPr>
+      <w:sdtEndPr/>
       <w:sdtContent>
         <w:p>
           <w:pPr>
@@ -18968,6 +19325,7 @@
           <w:docPartUnique/>
         </w:docPartObj>
       </w:sdtPr>
+      <w:sdtEndPr/>
       <w:sdtContent>
         <w:p>
           <w:pPr>
@@ -21473,24 +21831,6 @@
                 <w:szCs w:val="20"/>
               </w:rPr>
             </w:pPr>
-            <w:r>
-              <w:rPr>
-                <w:rFonts w:ascii="Arial" w:eastAsia="Arial" w:hAnsi="Arial" w:cs="Arial"/>
-                <w:color w:val="000000"/>
-                <w:sz w:val="32"/>
-                <w:szCs w:val="20"/>
-              </w:rPr>
-              <w:t>80</w:t>
-            </w:r>
-            <w:r>
-              <w:rPr>
-                <w:rFonts w:ascii="Arial" w:eastAsia="Arial" w:hAnsi="Arial" w:cs="Arial"/>
-                <w:color w:val="000000"/>
-                <w:sz w:val="32"/>
-                <w:szCs w:val="20"/>
-              </w:rPr>
-              <w:t>%</w:t>
-            </w:r>
           </w:p>
         </w:tc>
         <w:tc>
@@ -21522,6 +21862,24 @@
                 <w:szCs w:val="20"/>
               </w:rPr>
             </w:pPr>
+            <w:r>
+              <w:rPr>
+                <w:rFonts w:ascii="Arial" w:eastAsia="Arial" w:hAnsi="Arial" w:cs="Arial"/>
+                <w:color w:val="000000"/>
+                <w:sz w:val="32"/>
+                <w:szCs w:val="20"/>
+              </w:rPr>
+              <w:t>50</w:t>
+            </w:r>
+            <w:r>
+              <w:rPr>
+                <w:rFonts w:ascii="Arial" w:eastAsia="Arial" w:hAnsi="Arial" w:cs="Arial"/>
+                <w:color w:val="000000"/>
+                <w:sz w:val="32"/>
+                <w:szCs w:val="20"/>
+              </w:rPr>
+              <w:t>%</w:t>
+            </w:r>
           </w:p>
         </w:tc>
         <w:tc>
@@ -21545,7 +21903,6 @@
                 <w:between w:val="nil"/>
               </w:pBdr>
               <w:spacing w:after="120"/>
-              <w:jc w:val="center"/>
               <w:rPr>
                 <w:rFonts w:ascii="Arial" w:eastAsia="Arial" w:hAnsi="Arial" w:cs="Arial"/>
                 <w:color w:val="000000"/>
@@ -21553,24 +21910,6 @@
                 <w:szCs w:val="20"/>
               </w:rPr>
             </w:pPr>
-            <w:r>
-              <w:rPr>
-                <w:rFonts w:ascii="Arial" w:eastAsia="Arial" w:hAnsi="Arial" w:cs="Arial"/>
-                <w:color w:val="000000"/>
-                <w:sz w:val="32"/>
-                <w:szCs w:val="20"/>
-              </w:rPr>
-              <w:t>5</w:t>
-            </w:r>
-            <w:r>
-              <w:rPr>
-                <w:rFonts w:ascii="Arial" w:eastAsia="Arial" w:hAnsi="Arial" w:cs="Arial"/>
-                <w:color w:val="000000"/>
-                <w:sz w:val="32"/>
-                <w:szCs w:val="20"/>
-              </w:rPr>
-              <w:t>%</w:t>
-            </w:r>
           </w:p>
         </w:tc>
         <w:tc>
@@ -21594,7 +21933,6 @@
                 <w:between w:val="nil"/>
               </w:pBdr>
               <w:spacing w:after="120"/>
-              <w:jc w:val="center"/>
               <w:rPr>
                 <w:rFonts w:ascii="Arial" w:eastAsia="Arial" w:hAnsi="Arial" w:cs="Arial"/>
                 <w:color w:val="000000"/>
@@ -21609,7 +21947,7 @@
                 <w:sz w:val="32"/>
                 <w:szCs w:val="20"/>
               </w:rPr>
-              <w:t>5</w:t>
+              <w:t>50</w:t>
             </w:r>
             <w:r>
               <w:rPr>
@@ -21651,15 +21989,6 @@
                 <w:szCs w:val="20"/>
               </w:rPr>
             </w:pPr>
-            <w:r>
-              <w:rPr>
-                <w:rFonts w:ascii="Arial" w:eastAsia="Arial" w:hAnsi="Arial" w:cs="Arial"/>
-                <w:color w:val="000000"/>
-                <w:sz w:val="32"/>
-                <w:szCs w:val="20"/>
-              </w:rPr>
-              <w:t>10%</w:t>
-            </w:r>
           </w:p>
         </w:tc>
         <w:tc>
@@ -24883,7 +25212,7 @@
                     <pic:cNvPicPr/>
                   </pic:nvPicPr>
                   <pic:blipFill>
-                    <a:blip r:embed="rId36"/>
+                    <a:blip r:embed="rId38"/>
                     <a:stretch>
                       <a:fillRect/>
                     </a:stretch>
@@ -25070,8 +25399,8 @@
       </w:pPr>
     </w:p>
     <w:sectPr>
-      <w:headerReference w:type="default" r:id="rId37"/>
-      <w:footerReference w:type="default" r:id="rId38"/>
+      <w:headerReference w:type="default" r:id="rId39"/>
+      <w:footerReference w:type="default" r:id="rId40"/>
       <w:pgSz w:w="11906" w:h="16838"/>
       <w:pgMar w:top="1417" w:right="1417" w:bottom="1417" w:left="1417" w:header="720" w:footer="720" w:gutter="0"/>
       <w:pgNumType w:start="1"/>
@@ -25082,7 +25411,7 @@
 </file>
 
 <file path=word/endnotes.xml><?xml version="1.0" encoding="utf-8"?>
-<w:endnotes xmlns:wpc="http://schemas.microsoft.com/office/word/2010/wordprocessingCanvas" xmlns:cx="http://schemas.microsoft.com/office/drawing/2014/chartex" xmlns:cx1="http://schemas.microsoft.com/office/drawing/2015/9/8/chartex" xmlns:mc="http://schemas.openxmlformats.org/markup-compatibility/2006" xmlns:o="urn:schemas-microsoft-com:office:office" xmlns:r="http://schemas.openxmlformats.org/officeDocument/2006/relationships" xmlns:m="http://schemas.openxmlformats.org/officeDocument/2006/math" xmlns:v="urn:schemas-microsoft-com:vml" xmlns:wp14="http://schemas.microsoft.com/office/word/2010/wordprocessingDrawing" xmlns:wp="http://schemas.openxmlformats.org/drawingml/2006/wordprocessingDrawing" xmlns:w10="urn:schemas-microsoft-com:office:word" xmlns:w="http://schemas.openxmlformats.org/wordprocessingml/2006/main" xmlns:w14="http://schemas.microsoft.com/office/word/2010/wordml" xmlns:w15="http://schemas.microsoft.com/office/word/2012/wordml" xmlns:w16se="http://schemas.microsoft.com/office/word/2015/wordml/symex" xmlns:wpg="http://schemas.microsoft.com/office/word/2010/wordprocessingGroup" xmlns:wpi="http://schemas.microsoft.com/office/word/2010/wordprocessingInk" xmlns:wne="http://schemas.microsoft.com/office/word/2006/wordml" xmlns:wps="http://schemas.microsoft.com/office/word/2010/wordprocessingShape" mc:Ignorable="w14 w15 w16se wp14">
+<w:endnotes xmlns:wpc="http://schemas.microsoft.com/office/word/2010/wordprocessingCanvas" xmlns:cx="http://schemas.microsoft.com/office/drawing/2014/chartex" xmlns:cx1="http://schemas.microsoft.com/office/drawing/2015/9/8/chartex" xmlns:cx2="http://schemas.microsoft.com/office/drawing/2015/10/21/chartex" xmlns:cx3="http://schemas.microsoft.com/office/drawing/2016/5/9/chartex" xmlns:cx4="http://schemas.microsoft.com/office/drawing/2016/5/10/chartex" xmlns:cx5="http://schemas.microsoft.com/office/drawing/2016/5/11/chartex" xmlns:cx6="http://schemas.microsoft.com/office/drawing/2016/5/12/chartex" xmlns:cx7="http://schemas.microsoft.com/office/drawing/2016/5/13/chartex" xmlns:cx8="http://schemas.microsoft.com/office/drawing/2016/5/14/chartex" xmlns:mc="http://schemas.openxmlformats.org/markup-compatibility/2006" xmlns:aink="http://schemas.microsoft.com/office/drawing/2016/ink" xmlns:am3d="http://schemas.microsoft.com/office/drawing/2017/model3d" xmlns:o="urn:schemas-microsoft-com:office:office" xmlns:r="http://schemas.openxmlformats.org/officeDocument/2006/relationships" xmlns:m="http://schemas.openxmlformats.org/officeDocument/2006/math" xmlns:v="urn:schemas-microsoft-com:vml" xmlns:wp14="http://schemas.microsoft.com/office/word/2010/wordprocessingDrawing" xmlns:wp="http://schemas.openxmlformats.org/drawingml/2006/wordprocessingDrawing" xmlns:w10="urn:schemas-microsoft-com:office:word" xmlns:w="http://schemas.openxmlformats.org/wordprocessingml/2006/main" xmlns:w14="http://schemas.microsoft.com/office/word/2010/wordml" xmlns:w15="http://schemas.microsoft.com/office/word/2012/wordml" xmlns:w16cid="http://schemas.microsoft.com/office/word/2016/wordml/cid" xmlns:w16se="http://schemas.microsoft.com/office/word/2015/wordml/symex" xmlns:wpg="http://schemas.microsoft.com/office/word/2010/wordprocessingGroup" xmlns:wpi="http://schemas.microsoft.com/office/word/2010/wordprocessingInk" xmlns:wne="http://schemas.microsoft.com/office/word/2006/wordml" xmlns:wps="http://schemas.microsoft.com/office/word/2010/wordprocessingShape" mc:Ignorable="w14 w15 w16se w16cid wp14">
   <w:endnote w:type="separator" w:id="-1">
     <w:p>
       <w:r>
@@ -25101,7 +25430,7 @@
 </file>
 
 <file path=word/footer1.xml><?xml version="1.0" encoding="utf-8"?>
-<w:ftr xmlns:wpc="http://schemas.microsoft.com/office/word/2010/wordprocessingCanvas" xmlns:cx="http://schemas.microsoft.com/office/drawing/2014/chartex" xmlns:cx1="http://schemas.microsoft.com/office/drawing/2015/9/8/chartex" xmlns:mc="http://schemas.openxmlformats.org/markup-compatibility/2006" xmlns:o="urn:schemas-microsoft-com:office:office" xmlns:r="http://schemas.openxmlformats.org/officeDocument/2006/relationships" xmlns:m="http://schemas.openxmlformats.org/officeDocument/2006/math" xmlns:v="urn:schemas-microsoft-com:vml" xmlns:wp14="http://schemas.microsoft.com/office/word/2010/wordprocessingDrawing" xmlns:wp="http://schemas.openxmlformats.org/drawingml/2006/wordprocessingDrawing" xmlns:w10="urn:schemas-microsoft-com:office:word" xmlns:w="http://schemas.openxmlformats.org/wordprocessingml/2006/main" xmlns:w14="http://schemas.microsoft.com/office/word/2010/wordml" xmlns:w15="http://schemas.microsoft.com/office/word/2012/wordml" xmlns:w16se="http://schemas.microsoft.com/office/word/2015/wordml/symex" xmlns:wpg="http://schemas.microsoft.com/office/word/2010/wordprocessingGroup" xmlns:wpi="http://schemas.microsoft.com/office/word/2010/wordprocessingInk" xmlns:wne="http://schemas.microsoft.com/office/word/2006/wordml" xmlns:wps="http://schemas.microsoft.com/office/word/2010/wordprocessingShape" mc:Ignorable="w14 w15 w16se wp14">
+<w:ftr xmlns:wpc="http://schemas.microsoft.com/office/word/2010/wordprocessingCanvas" xmlns:cx="http://schemas.microsoft.com/office/drawing/2014/chartex" xmlns:cx1="http://schemas.microsoft.com/office/drawing/2015/9/8/chartex" xmlns:cx2="http://schemas.microsoft.com/office/drawing/2015/10/21/chartex" xmlns:cx3="http://schemas.microsoft.com/office/drawing/2016/5/9/chartex" xmlns:cx4="http://schemas.microsoft.com/office/drawing/2016/5/10/chartex" xmlns:cx5="http://schemas.microsoft.com/office/drawing/2016/5/11/chartex" xmlns:cx6="http://schemas.microsoft.com/office/drawing/2016/5/12/chartex" xmlns:cx7="http://schemas.microsoft.com/office/drawing/2016/5/13/chartex" xmlns:cx8="http://schemas.microsoft.com/office/drawing/2016/5/14/chartex" xmlns:mc="http://schemas.openxmlformats.org/markup-compatibility/2006" xmlns:aink="http://schemas.microsoft.com/office/drawing/2016/ink" xmlns:am3d="http://schemas.microsoft.com/office/drawing/2017/model3d" xmlns:o="urn:schemas-microsoft-com:office:office" xmlns:r="http://schemas.openxmlformats.org/officeDocument/2006/relationships" xmlns:m="http://schemas.openxmlformats.org/officeDocument/2006/math" xmlns:v="urn:schemas-microsoft-com:vml" xmlns:wp14="http://schemas.microsoft.com/office/word/2010/wordprocessingDrawing" xmlns:wp="http://schemas.openxmlformats.org/drawingml/2006/wordprocessingDrawing" xmlns:w10="urn:schemas-microsoft-com:office:word" xmlns:w="http://schemas.openxmlformats.org/wordprocessingml/2006/main" xmlns:w14="http://schemas.microsoft.com/office/word/2010/wordml" xmlns:w15="http://schemas.microsoft.com/office/word/2012/wordml" xmlns:w16cid="http://schemas.microsoft.com/office/word/2016/wordml/cid" xmlns:w16se="http://schemas.microsoft.com/office/word/2015/wordml/symex" xmlns:wpg="http://schemas.microsoft.com/office/word/2010/wordprocessingGroup" xmlns:wpi="http://schemas.microsoft.com/office/word/2010/wordprocessingInk" xmlns:wne="http://schemas.microsoft.com/office/word/2006/wordml" xmlns:wps="http://schemas.microsoft.com/office/word/2010/wordprocessingShape" mc:Ignorable="w14 w15 w16se w16cid wp14">
   <w:p>
     <w:pPr>
       <w:pBdr>
@@ -25310,7 +25639,7 @@
 </file>
 
 <file path=word/footnotes.xml><?xml version="1.0" encoding="utf-8"?>
-<w:footnotes xmlns:wpc="http://schemas.microsoft.com/office/word/2010/wordprocessingCanvas" xmlns:cx="http://schemas.microsoft.com/office/drawing/2014/chartex" xmlns:cx1="http://schemas.microsoft.com/office/drawing/2015/9/8/chartex" xmlns:mc="http://schemas.openxmlformats.org/markup-compatibility/2006" xmlns:o="urn:schemas-microsoft-com:office:office" xmlns:r="http://schemas.openxmlformats.org/officeDocument/2006/relationships" xmlns:m="http://schemas.openxmlformats.org/officeDocument/2006/math" xmlns:v="urn:schemas-microsoft-com:vml" xmlns:wp14="http://schemas.microsoft.com/office/word/2010/wordprocessingDrawing" xmlns:wp="http://schemas.openxmlformats.org/drawingml/2006/wordprocessingDrawing" xmlns:w10="urn:schemas-microsoft-com:office:word" xmlns:w="http://schemas.openxmlformats.org/wordprocessingml/2006/main" xmlns:w14="http://schemas.microsoft.com/office/word/2010/wordml" xmlns:w15="http://schemas.microsoft.com/office/word/2012/wordml" xmlns:w16se="http://schemas.microsoft.com/office/word/2015/wordml/symex" xmlns:wpg="http://schemas.microsoft.com/office/word/2010/wordprocessingGroup" xmlns:wpi="http://schemas.microsoft.com/office/word/2010/wordprocessingInk" xmlns:wne="http://schemas.microsoft.com/office/word/2006/wordml" xmlns:wps="http://schemas.microsoft.com/office/word/2010/wordprocessingShape" mc:Ignorable="w14 w15 w16se wp14">
+<w:footnotes xmlns:wpc="http://schemas.microsoft.com/office/word/2010/wordprocessingCanvas" xmlns:cx="http://schemas.microsoft.com/office/drawing/2014/chartex" xmlns:cx1="http://schemas.microsoft.com/office/drawing/2015/9/8/chartex" xmlns:cx2="http://schemas.microsoft.com/office/drawing/2015/10/21/chartex" xmlns:cx3="http://schemas.microsoft.com/office/drawing/2016/5/9/chartex" xmlns:cx4="http://schemas.microsoft.com/office/drawing/2016/5/10/chartex" xmlns:cx5="http://schemas.microsoft.com/office/drawing/2016/5/11/chartex" xmlns:cx6="http://schemas.microsoft.com/office/drawing/2016/5/12/chartex" xmlns:cx7="http://schemas.microsoft.com/office/drawing/2016/5/13/chartex" xmlns:cx8="http://schemas.microsoft.com/office/drawing/2016/5/14/chartex" xmlns:mc="http://schemas.openxmlformats.org/markup-compatibility/2006" xmlns:aink="http://schemas.microsoft.com/office/drawing/2016/ink" xmlns:am3d="http://schemas.microsoft.com/office/drawing/2017/model3d" xmlns:o="urn:schemas-microsoft-com:office:office" xmlns:r="http://schemas.openxmlformats.org/officeDocument/2006/relationships" xmlns:m="http://schemas.openxmlformats.org/officeDocument/2006/math" xmlns:v="urn:schemas-microsoft-com:vml" xmlns:wp14="http://schemas.microsoft.com/office/word/2010/wordprocessingDrawing" xmlns:wp="http://schemas.openxmlformats.org/drawingml/2006/wordprocessingDrawing" xmlns:w10="urn:schemas-microsoft-com:office:word" xmlns:w="http://schemas.openxmlformats.org/wordprocessingml/2006/main" xmlns:w14="http://schemas.microsoft.com/office/word/2010/wordml" xmlns:w15="http://schemas.microsoft.com/office/word/2012/wordml" xmlns:w16cid="http://schemas.microsoft.com/office/word/2016/wordml/cid" xmlns:w16se="http://schemas.microsoft.com/office/word/2015/wordml/symex" xmlns:wpg="http://schemas.microsoft.com/office/word/2010/wordprocessingGroup" xmlns:wpi="http://schemas.microsoft.com/office/word/2010/wordprocessingInk" xmlns:wne="http://schemas.microsoft.com/office/word/2006/wordml" xmlns:wps="http://schemas.microsoft.com/office/word/2010/wordprocessingShape" mc:Ignorable="w14 w15 w16se w16cid wp14">
   <w:footnote w:type="separator" w:id="-1">
     <w:p>
       <w:r>
@@ -25329,7 +25658,7 @@
 </file>
 
 <file path=word/header1.xml><?xml version="1.0" encoding="utf-8"?>
-<w:hdr xmlns:wpc="http://schemas.microsoft.com/office/word/2010/wordprocessingCanvas" xmlns:cx="http://schemas.microsoft.com/office/drawing/2014/chartex" xmlns:cx1="http://schemas.microsoft.com/office/drawing/2015/9/8/chartex" xmlns:mc="http://schemas.openxmlformats.org/markup-compatibility/2006" xmlns:o="urn:schemas-microsoft-com:office:office" xmlns:r="http://schemas.openxmlformats.org/officeDocument/2006/relationships" xmlns:m="http://schemas.openxmlformats.org/officeDocument/2006/math" xmlns:v="urn:schemas-microsoft-com:vml" xmlns:wp14="http://schemas.microsoft.com/office/word/2010/wordprocessingDrawing" xmlns:wp="http://schemas.openxmlformats.org/drawingml/2006/wordprocessingDrawing" xmlns:w10="urn:schemas-microsoft-com:office:word" xmlns:w="http://schemas.openxmlformats.org/wordprocessingml/2006/main" xmlns:w14="http://schemas.microsoft.com/office/word/2010/wordml" xmlns:w15="http://schemas.microsoft.com/office/word/2012/wordml" xmlns:w16se="http://schemas.microsoft.com/office/word/2015/wordml/symex" xmlns:wpg="http://schemas.microsoft.com/office/word/2010/wordprocessingGroup" xmlns:wpi="http://schemas.microsoft.com/office/word/2010/wordprocessingInk" xmlns:wne="http://schemas.microsoft.com/office/word/2006/wordml" xmlns:wps="http://schemas.microsoft.com/office/word/2010/wordprocessingShape" mc:Ignorable="w14 w15 w16se wp14">
+<w:hdr xmlns:wpc="http://schemas.microsoft.com/office/word/2010/wordprocessingCanvas" xmlns:cx="http://schemas.microsoft.com/office/drawing/2014/chartex" xmlns:cx1="http://schemas.microsoft.com/office/drawing/2015/9/8/chartex" xmlns:cx2="http://schemas.microsoft.com/office/drawing/2015/10/21/chartex" xmlns:cx3="http://schemas.microsoft.com/office/drawing/2016/5/9/chartex" xmlns:cx4="http://schemas.microsoft.com/office/drawing/2016/5/10/chartex" xmlns:cx5="http://schemas.microsoft.com/office/drawing/2016/5/11/chartex" xmlns:cx6="http://schemas.microsoft.com/office/drawing/2016/5/12/chartex" xmlns:cx7="http://schemas.microsoft.com/office/drawing/2016/5/13/chartex" xmlns:cx8="http://schemas.microsoft.com/office/drawing/2016/5/14/chartex" xmlns:mc="http://schemas.openxmlformats.org/markup-compatibility/2006" xmlns:aink="http://schemas.microsoft.com/office/drawing/2016/ink" xmlns:am3d="http://schemas.microsoft.com/office/drawing/2017/model3d" xmlns:o="urn:schemas-microsoft-com:office:office" xmlns:r="http://schemas.openxmlformats.org/officeDocument/2006/relationships" xmlns:m="http://schemas.openxmlformats.org/officeDocument/2006/math" xmlns:v="urn:schemas-microsoft-com:vml" xmlns:wp14="http://schemas.microsoft.com/office/word/2010/wordprocessingDrawing" xmlns:wp="http://schemas.openxmlformats.org/drawingml/2006/wordprocessingDrawing" xmlns:w10="urn:schemas-microsoft-com:office:word" xmlns:w="http://schemas.openxmlformats.org/wordprocessingml/2006/main" xmlns:w14="http://schemas.microsoft.com/office/word/2010/wordml" xmlns:w15="http://schemas.microsoft.com/office/word/2012/wordml" xmlns:w16cid="http://schemas.microsoft.com/office/word/2016/wordml/cid" xmlns:w16se="http://schemas.microsoft.com/office/word/2015/wordml/symex" xmlns:wpg="http://schemas.microsoft.com/office/word/2010/wordprocessingGroup" xmlns:wpi="http://schemas.microsoft.com/office/word/2010/wordprocessingInk" xmlns:wne="http://schemas.microsoft.com/office/word/2006/wordml" xmlns:wps="http://schemas.microsoft.com/office/word/2010/wordprocessingShape" mc:Ignorable="w14 w15 w16se w16cid wp14">
   <w:p>
     <w:pPr>
       <w:pBdr>
@@ -25432,7 +25761,7 @@
 </file>
 
 <file path=word/numbering.xml><?xml version="1.0" encoding="utf-8"?>
-<w:numbering xmlns:wpc="http://schemas.microsoft.com/office/word/2010/wordprocessingCanvas" xmlns:cx="http://schemas.microsoft.com/office/drawing/2014/chartex" xmlns:cx1="http://schemas.microsoft.com/office/drawing/2015/9/8/chartex" xmlns:mc="http://schemas.openxmlformats.org/markup-compatibility/2006" xmlns:o="urn:schemas-microsoft-com:office:office" xmlns:r="http://schemas.openxmlformats.org/officeDocument/2006/relationships" xmlns:m="http://schemas.openxmlformats.org/officeDocument/2006/math" xmlns:v="urn:schemas-microsoft-com:vml" xmlns:wp14="http://schemas.microsoft.com/office/word/2010/wordprocessingDrawing" xmlns:wp="http://schemas.openxmlformats.org/drawingml/2006/wordprocessingDrawing" xmlns:w10="urn:schemas-microsoft-com:office:word" xmlns:w="http://schemas.openxmlformats.org/wordprocessingml/2006/main" xmlns:w14="http://schemas.microsoft.com/office/word/2010/wordml" xmlns:w15="http://schemas.microsoft.com/office/word/2012/wordml" xmlns:w16se="http://schemas.microsoft.com/office/word/2015/wordml/symex" xmlns:wpg="http://schemas.microsoft.com/office/word/2010/wordprocessingGroup" xmlns:wpi="http://schemas.microsoft.com/office/word/2010/wordprocessingInk" xmlns:wne="http://schemas.microsoft.com/office/word/2006/wordml" xmlns:wps="http://schemas.microsoft.com/office/word/2010/wordprocessingShape" mc:Ignorable="w14 w15 w16se wp14">
+<w:numbering xmlns:wpc="http://schemas.microsoft.com/office/word/2010/wordprocessingCanvas" xmlns:cx="http://schemas.microsoft.com/office/drawing/2014/chartex" xmlns:cx1="http://schemas.microsoft.com/office/drawing/2015/9/8/chartex" xmlns:cx2="http://schemas.microsoft.com/office/drawing/2015/10/21/chartex" xmlns:cx3="http://schemas.microsoft.com/office/drawing/2016/5/9/chartex" xmlns:cx4="http://schemas.microsoft.com/office/drawing/2016/5/10/chartex" xmlns:cx5="http://schemas.microsoft.com/office/drawing/2016/5/11/chartex" xmlns:cx6="http://schemas.microsoft.com/office/drawing/2016/5/12/chartex" xmlns:cx7="http://schemas.microsoft.com/office/drawing/2016/5/13/chartex" xmlns:cx8="http://schemas.microsoft.com/office/drawing/2016/5/14/chartex" xmlns:mc="http://schemas.openxmlformats.org/markup-compatibility/2006" xmlns:aink="http://schemas.microsoft.com/office/drawing/2016/ink" xmlns:am3d="http://schemas.microsoft.com/office/drawing/2017/model3d" xmlns:o="urn:schemas-microsoft-com:office:office" xmlns:r="http://schemas.openxmlformats.org/officeDocument/2006/relationships" xmlns:m="http://schemas.openxmlformats.org/officeDocument/2006/math" xmlns:v="urn:schemas-microsoft-com:vml" xmlns:wp14="http://schemas.microsoft.com/office/word/2010/wordprocessingDrawing" xmlns:wp="http://schemas.openxmlformats.org/drawingml/2006/wordprocessingDrawing" xmlns:w10="urn:schemas-microsoft-com:office:word" xmlns:w="http://schemas.openxmlformats.org/wordprocessingml/2006/main" xmlns:w14="http://schemas.microsoft.com/office/word/2010/wordml" xmlns:w15="http://schemas.microsoft.com/office/word/2012/wordml" xmlns:w16cid="http://schemas.microsoft.com/office/word/2016/wordml/cid" xmlns:w16se="http://schemas.microsoft.com/office/word/2015/wordml/symex" xmlns:wpg="http://schemas.microsoft.com/office/word/2010/wordprocessingGroup" xmlns:wpi="http://schemas.microsoft.com/office/word/2010/wordprocessingInk" xmlns:wne="http://schemas.microsoft.com/office/word/2006/wordml" xmlns:wps="http://schemas.microsoft.com/office/word/2010/wordprocessingShape" mc:Ignorable="w14 w15 w16se w16cid wp14">
   <w:abstractNum w:abstractNumId="0" w15:restartNumberingAfterBreak="0">
     <w:nsid w:val="088750BB"/>
     <w:multiLevelType w:val="hybridMultilevel"/>
@@ -27978,7 +28307,7 @@
 </file>
 
 <file path=word/styles.xml><?xml version="1.0" encoding="utf-8"?>
-<w:styles xmlns:mc="http://schemas.openxmlformats.org/markup-compatibility/2006" xmlns:r="http://schemas.openxmlformats.org/officeDocument/2006/relationships" xmlns:w="http://schemas.openxmlformats.org/wordprocessingml/2006/main" xmlns:w14="http://schemas.microsoft.com/office/word/2010/wordml" xmlns:w15="http://schemas.microsoft.com/office/word/2012/wordml" xmlns:w16se="http://schemas.microsoft.com/office/word/2015/wordml/symex" mc:Ignorable="w14 w15 w16se">
+<w:styles xmlns:mc="http://schemas.openxmlformats.org/markup-compatibility/2006" xmlns:r="http://schemas.openxmlformats.org/officeDocument/2006/relationships" xmlns:w="http://schemas.openxmlformats.org/wordprocessingml/2006/main" xmlns:w14="http://schemas.microsoft.com/office/word/2010/wordml" xmlns:w15="http://schemas.microsoft.com/office/word/2012/wordml" xmlns:w16cid="http://schemas.microsoft.com/office/word/2016/wordml/cid" xmlns:w16se="http://schemas.microsoft.com/office/word/2015/wordml/symex" mc:Ignorable="w14 w15 w16se w16cid">
   <w:docDefaults>
     <w:rPrDefault>
       <w:rPr>
@@ -27990,7 +28319,7 @@
     </w:rPrDefault>
     <w:pPrDefault/>
   </w:docDefaults>
-  <w:latentStyles w:defLockedState="0" w:defUIPriority="99" w:defSemiHidden="0" w:defUnhideWhenUsed="0" w:defQFormat="0" w:count="371">
+  <w:latentStyles w:defLockedState="0" w:defUIPriority="99" w:defSemiHidden="0" w:defUnhideWhenUsed="0" w:defQFormat="0" w:count="375">
     <w:lsdException w:name="Normal" w:uiPriority="0" w:qFormat="1"/>
     <w:lsdException w:name="heading 1" w:uiPriority="9" w:qFormat="1"/>
     <w:lsdException w:name="heading 2" w:semiHidden="1" w:uiPriority="9" w:unhideWhenUsed="1" w:qFormat="1"/>
@@ -28096,7 +28425,6 @@
     <w:lsdException w:name="HTML Sample" w:semiHidden="1" w:unhideWhenUsed="1"/>
     <w:lsdException w:name="HTML Typewriter" w:semiHidden="1" w:unhideWhenUsed="1"/>
     <w:lsdException w:name="HTML Variable" w:semiHidden="1" w:unhideWhenUsed="1"/>
-    <w:lsdException w:name="Normal Table" w:semiHidden="1" w:unhideWhenUsed="1"/>
     <w:lsdException w:name="annotation subject" w:semiHidden="1" w:unhideWhenUsed="1"/>
     <w:lsdException w:name="No List" w:semiHidden="1" w:unhideWhenUsed="1"/>
     <w:lsdException w:name="Outline List 1" w:semiHidden="1" w:unhideWhenUsed="1"/>
@@ -28140,10 +28468,8 @@
     <w:lsdException w:name="Table Elegant" w:semiHidden="1" w:unhideWhenUsed="1"/>
     <w:lsdException w:name="Table Professional" w:semiHidden="1" w:unhideWhenUsed="1"/>
     <w:lsdException w:name="Table Subtle 1" w:semiHidden="1" w:unhideWhenUsed="1"/>
-    <w:lsdException w:name="Table Subtle 2" w:semiHidden="1" w:unhideWhenUsed="1"/>
     <w:lsdException w:name="Table Web 1" w:semiHidden="1" w:unhideWhenUsed="1"/>
     <w:lsdException w:name="Table Web 2" w:semiHidden="1" w:unhideWhenUsed="1"/>
-    <w:lsdException w:name="Table Web 3" w:semiHidden="1" w:unhideWhenUsed="1"/>
     <w:lsdException w:name="Balloon Text" w:semiHidden="1" w:unhideWhenUsed="1"/>
     <w:lsdException w:name="Table Grid" w:uiPriority="39"/>
     <w:lsdException w:name="Table Theme" w:semiHidden="1" w:unhideWhenUsed="1"/>
@@ -28362,6 +28688,10 @@
     <w:lsdException w:name="List Table 5 Dark Accent 6" w:uiPriority="50"/>
     <w:lsdException w:name="List Table 6 Colorful Accent 6" w:uiPriority="51"/>
     <w:lsdException w:name="List Table 7 Colorful Accent 6" w:uiPriority="52"/>
+    <w:lsdException w:name="Mention" w:semiHidden="1" w:unhideWhenUsed="1"/>
+    <w:lsdException w:name="Smart Hyperlink" w:semiHidden="1" w:unhideWhenUsed="1"/>
+    <w:lsdException w:name="Hashtag" w:semiHidden="1" w:unhideWhenUsed="1"/>
+    <w:lsdException w:name="Unresolved Mention" w:semiHidden="1" w:unhideWhenUsed="1"/>
   </w:latentStyles>
   <w:style w:type="paragraph" w:default="1" w:styleId="Normal">
     <w:name w:val="Normal"/>
@@ -28976,7 +29306,7 @@
 </file>
 
 <file path=customXml/itemProps1.xml><?xml version="1.0" encoding="utf-8"?>
-<ds:datastoreItem xmlns:ds="http://schemas.openxmlformats.org/officeDocument/2006/customXml" ds:itemID="{7A5AA062-7DFA-483C-AFA1-FE2958046410}">
+<ds:datastoreItem xmlns:ds="http://schemas.openxmlformats.org/officeDocument/2006/customXml" ds:itemID="{6C0E123C-33C2-4AC1-BC81-DD5A08E13B7C}">
   <ds:schemaRefs>
     <ds:schemaRef ds:uri="http://schemas.openxmlformats.org/officeDocument/2006/bibliography"/>
   </ds:schemaRefs>

</xml_diff>

<commit_message>
Dodan dio uputa, ajmo Hrvatska
</commit_message>
<xml_diff>
--- a/Dokumentacija_v1.0.docx
+++ b/Dokumentacija_v1.0.docx
@@ -1,6 +1,6 @@
 
 <file path=word/document.xml><?xml version="1.0" encoding="utf-8"?>
-<w:document xmlns:wpc="http://schemas.microsoft.com/office/word/2010/wordprocessingCanvas" xmlns:cx="http://schemas.microsoft.com/office/drawing/2014/chartex" xmlns:cx1="http://schemas.microsoft.com/office/drawing/2015/9/8/chartex" xmlns:cx2="http://schemas.microsoft.com/office/drawing/2015/10/21/chartex" xmlns:cx3="http://schemas.microsoft.com/office/drawing/2016/5/9/chartex" xmlns:cx4="http://schemas.microsoft.com/office/drawing/2016/5/10/chartex" xmlns:cx5="http://schemas.microsoft.com/office/drawing/2016/5/11/chartex" xmlns:cx6="http://schemas.microsoft.com/office/drawing/2016/5/12/chartex" xmlns:cx7="http://schemas.microsoft.com/office/drawing/2016/5/13/chartex" xmlns:cx8="http://schemas.microsoft.com/office/drawing/2016/5/14/chartex" xmlns:mc="http://schemas.openxmlformats.org/markup-compatibility/2006" xmlns:aink="http://schemas.microsoft.com/office/drawing/2016/ink" xmlns:am3d="http://schemas.microsoft.com/office/drawing/2017/model3d" xmlns:o="urn:schemas-microsoft-com:office:office" xmlns:r="http://schemas.openxmlformats.org/officeDocument/2006/relationships" xmlns:m="http://schemas.openxmlformats.org/officeDocument/2006/math" xmlns:v="urn:schemas-microsoft-com:vml" xmlns:wp14="http://schemas.microsoft.com/office/word/2010/wordprocessingDrawing" xmlns:wp="http://schemas.openxmlformats.org/drawingml/2006/wordprocessingDrawing" xmlns:w10="urn:schemas-microsoft-com:office:word" xmlns:w="http://schemas.openxmlformats.org/wordprocessingml/2006/main" xmlns:w14="http://schemas.microsoft.com/office/word/2010/wordml" xmlns:w15="http://schemas.microsoft.com/office/word/2012/wordml" xmlns:w16cid="http://schemas.microsoft.com/office/word/2016/wordml/cid" xmlns:w16se="http://schemas.microsoft.com/office/word/2015/wordml/symex" xmlns:wpg="http://schemas.microsoft.com/office/word/2010/wordprocessingGroup" xmlns:wpi="http://schemas.microsoft.com/office/word/2010/wordprocessingInk" xmlns:wne="http://schemas.microsoft.com/office/word/2006/wordml" xmlns:wps="http://schemas.microsoft.com/office/word/2010/wordprocessingShape" mc:Ignorable="w14 w15 w16se w16cid wp14">
+<w:document xmlns:wpc="http://schemas.microsoft.com/office/word/2010/wordprocessingCanvas" xmlns:cx="http://schemas.microsoft.com/office/drawing/2014/chartex" xmlns:cx1="http://schemas.microsoft.com/office/drawing/2015/9/8/chartex" xmlns:mc="http://schemas.openxmlformats.org/markup-compatibility/2006" xmlns:o="urn:schemas-microsoft-com:office:office" xmlns:r="http://schemas.openxmlformats.org/officeDocument/2006/relationships" xmlns:m="http://schemas.openxmlformats.org/officeDocument/2006/math" xmlns:v="urn:schemas-microsoft-com:vml" xmlns:wp14="http://schemas.microsoft.com/office/word/2010/wordprocessingDrawing" xmlns:wp="http://schemas.openxmlformats.org/drawingml/2006/wordprocessingDrawing" xmlns:w10="urn:schemas-microsoft-com:office:word" xmlns:w="http://schemas.openxmlformats.org/wordprocessingml/2006/main" xmlns:w14="http://schemas.microsoft.com/office/word/2010/wordml" xmlns:w15="http://schemas.microsoft.com/office/word/2012/wordml" xmlns:w16se="http://schemas.microsoft.com/office/word/2015/wordml/symex" xmlns:wpg="http://schemas.microsoft.com/office/word/2010/wordprocessingGroup" xmlns:wpi="http://schemas.microsoft.com/office/word/2010/wordprocessingInk" xmlns:wne="http://schemas.microsoft.com/office/word/2006/wordml" xmlns:wps="http://schemas.microsoft.com/office/word/2010/wordprocessingShape" mc:Ignorable="w14 w15 w16se wp14">
   <w:background w:color="FFFFFF"/>
   <w:body>
     <w:p>
@@ -17008,6 +17008,7 @@
       <w:r>
         <w:rPr>
           <w:noProof/>
+          <w:lang w:val="en-US"/>
         </w:rPr>
         <w:drawing>
           <wp:inline distT="0" distB="0" distL="0" distR="0" wp14:anchorId="748B5CCD" wp14:editId="1285BB4D">
@@ -17145,6 +17146,7 @@
       <w:r>
         <w:rPr>
           <w:noProof/>
+          <w:lang w:val="en-US"/>
         </w:rPr>
         <w:drawing>
           <wp:inline distT="0" distB="0" distL="0" distR="0" wp14:anchorId="45B57B78" wp14:editId="1168EE0A">
@@ -17820,6 +17822,7 @@
           <w:between w:val="nil"/>
         </w:pBdr>
         <w:ind w:firstLine="720"/>
+        <w:jc w:val="both"/>
       </w:pPr>
       <w:r>
         <w:t xml:space="preserve">React je </w:t>
@@ -17883,6 +17886,7 @@
           <w:between w:val="nil"/>
         </w:pBdr>
         <w:ind w:firstLine="720"/>
+        <w:jc w:val="both"/>
       </w:pPr>
     </w:p>
     <w:p>
@@ -17895,6 +17899,7 @@
           <w:between w:val="nil"/>
         </w:pBdr>
         <w:ind w:firstLine="720"/>
+        <w:jc w:val="both"/>
       </w:pPr>
       <w:r>
         <w:t>Spr</w:t>
@@ -17946,6 +17951,7 @@
           <w:between w:val="nil"/>
         </w:pBdr>
         <w:ind w:firstLine="720"/>
+        <w:jc w:val="both"/>
       </w:pPr>
     </w:p>
     <w:p>
@@ -17958,6 +17964,7 @@
           <w:between w:val="nil"/>
         </w:pBdr>
         <w:ind w:firstLine="720"/>
+        <w:jc w:val="both"/>
       </w:pPr>
       <w:r>
         <w:t>Leaflet je vrlo proširena</w:t>
@@ -17994,6 +18001,7 @@
           <w:between w:val="nil"/>
         </w:pBdr>
         <w:ind w:firstLine="720"/>
+        <w:jc w:val="both"/>
       </w:pPr>
     </w:p>
     <w:p>
@@ -18006,6 +18014,7 @@
           <w:between w:val="nil"/>
         </w:pBdr>
         <w:ind w:firstLine="720"/>
+        <w:jc w:val="both"/>
       </w:pPr>
       <w:r>
         <w:t xml:space="preserve">JavaScript ili JS kako ga zovemo skraćeno je visoki programski jezik koji koristi </w:t>
@@ -18039,6 +18048,7 @@
           <w:between w:val="nil"/>
         </w:pBdr>
         <w:ind w:firstLine="720"/>
+        <w:jc w:val="both"/>
       </w:pPr>
     </w:p>
     <w:p>
@@ -18051,6 +18061,7 @@
           <w:between w:val="nil"/>
         </w:pBdr>
         <w:ind w:firstLine="720"/>
+        <w:jc w:val="both"/>
       </w:pPr>
       <w:r>
         <w:t xml:space="preserve">JSON (JavaScript Object Notation) je </w:t>
@@ -18084,6 +18095,7 @@
           <w:between w:val="nil"/>
         </w:pBdr>
         <w:ind w:firstLine="720"/>
+        <w:jc w:val="both"/>
       </w:pPr>
     </w:p>
     <w:p>
@@ -18096,6 +18108,7 @@
           <w:between w:val="nil"/>
         </w:pBdr>
         <w:ind w:firstLine="720"/>
+        <w:jc w:val="both"/>
       </w:pPr>
       <w:r>
         <w:t>REST je softverski stil arhitekture koji definira skup ograničenja koja se koriste za staranje web-usluga. Web stranice napravljene pomoću te arhitekture pružaju interoperabilnost između računalnih sustava na Internetu.</w:t>
@@ -18111,6 +18124,7 @@
           <w:between w:val="nil"/>
         </w:pBdr>
         <w:ind w:firstLine="720"/>
+        <w:jc w:val="both"/>
       </w:pPr>
     </w:p>
     <w:p>
@@ -18123,6 +18137,7 @@
           <w:between w:val="nil"/>
         </w:pBdr>
         <w:ind w:firstLine="720"/>
+        <w:jc w:val="both"/>
       </w:pPr>
       <w:r>
         <w:t xml:space="preserve">Fetch API omogućuje </w:t>
@@ -18140,12 +18155,7 @@
         <w:t xml:space="preserve"> </w:t>
       </w:r>
       <w:r>
-        <w:t>sučelje za pristupanje i manipuliranje dijelova HTTP-a kao npr upit i odgovor. API omoguć</w:t>
-      </w:r>
-      <w:bookmarkStart w:id="41" w:name="_GoBack"/>
-      <w:bookmarkEnd w:id="41"/>
-      <w:r>
-        <w:t>uje vrlo lagan logički način za dohvaćanje resursa kroz mrežu.</w:t>
+        <w:t>sučelje za pristupanje i manipuliranje dijelova HTTP-a kao npr upit i odgovor. API omogućuje vrlo lagan logički način za dohvaćanje resursa kroz mrežu.</w:t>
       </w:r>
     </w:p>
     <w:p>
@@ -18158,6 +18168,7 @@
           <w:between w:val="nil"/>
         </w:pBdr>
         <w:ind w:firstLine="720"/>
+        <w:jc w:val="both"/>
       </w:pPr>
     </w:p>
     <w:p>
@@ -18170,6 +18181,7 @@
           <w:between w:val="nil"/>
         </w:pBdr>
         <w:ind w:firstLine="720"/>
+        <w:jc w:val="both"/>
       </w:pPr>
       <w:r>
         <w:t>Hibernate H2 je sustav za upravljanje bazom podataka napisan u javi.</w:t>
@@ -18185,6 +18197,7 @@
           <w:between w:val="nil"/>
         </w:pBdr>
         <w:ind w:firstLine="720"/>
+        <w:jc w:val="both"/>
       </w:pPr>
     </w:p>
     <w:p>
@@ -18197,6 +18210,7 @@
           <w:between w:val="nil"/>
         </w:pBdr>
         <w:ind w:firstLine="720"/>
+        <w:jc w:val="both"/>
       </w:pPr>
       <w:r>
         <w:t>CSS (Cascading Style Sheets) je jezik koji se koristi za opisivanje prezentacije dokumenta pisanog u označni jezik kao što je HTML. Osmišljen je kako bi omogućio odvajanje prezentacije i sadržaja, uključujući izgled, boje i fontove.</w:t>
@@ -18215,6 +18229,7 @@
           <w:between w:val="nil"/>
         </w:pBdr>
         <w:ind w:firstLine="720"/>
+        <w:jc w:val="both"/>
       </w:pPr>
     </w:p>
     <w:p>
@@ -18227,6 +18242,7 @@
           <w:between w:val="nil"/>
         </w:pBdr>
         <w:ind w:firstLine="720"/>
+        <w:jc w:val="both"/>
       </w:pPr>
       <w:r>
         <w:t>HTML (Hypertext Markup Language) je standardni označni jezik za izradu web stranica i web aplikacija. Web-preglednici primaju HTML dokumente s web-poslužitelja ili iz lokalne pohrane i prenose dokumente na multimedijalne web-stranice. HTML opisuje strukturu web stranice semantički i izvorno uključuje znakove za izgled dokumenta.</w:t>
@@ -18242,6 +18258,7 @@
           <w:between w:val="nil"/>
         </w:pBdr>
         <w:ind w:firstLine="720"/>
+        <w:jc w:val="both"/>
       </w:pPr>
     </w:p>
     <w:p>
@@ -18254,6 +18271,7 @@
           <w:between w:val="nil"/>
         </w:pBdr>
         <w:ind w:firstLine="720"/>
+        <w:jc w:val="both"/>
       </w:pPr>
       <w:r>
         <w:t>InteliJ je integrirano razvojno okruženje za razoj računalnih softvera pisanih u javi..</w:t>
@@ -18269,6 +18287,7 @@
           <w:between w:val="nil"/>
         </w:pBdr>
         <w:ind w:firstLine="720"/>
+        <w:jc w:val="both"/>
       </w:pPr>
     </w:p>
     <w:p>
@@ -18281,6 +18300,7 @@
           <w:between w:val="nil"/>
         </w:pBdr>
         <w:ind w:firstLine="720"/>
+        <w:jc w:val="both"/>
       </w:pPr>
       <w:r>
         <w:t xml:space="preserve">Node.js je </w:t>
@@ -18315,14 +18335,14 @@
           <w:numId w:val="23"/>
         </w:numPr>
       </w:pPr>
-      <w:bookmarkStart w:id="42" w:name="1v1yuxt" w:colFirst="0" w:colLast="0"/>
-      <w:bookmarkStart w:id="43" w:name="_Toc534649234"/>
-      <w:bookmarkEnd w:id="42"/>
+      <w:bookmarkStart w:id="41" w:name="1v1yuxt" w:colFirst="0" w:colLast="0"/>
+      <w:bookmarkStart w:id="42" w:name="_Toc534649234"/>
+      <w:bookmarkEnd w:id="41"/>
       <w:r>
         <w:lastRenderedPageBreak/>
         <w:t>Isječak programskog koda vezan za temeljnu funkcionalnost sustava</w:t>
       </w:r>
-      <w:bookmarkEnd w:id="43"/>
+      <w:bookmarkEnd w:id="42"/>
     </w:p>
     <w:p>
       <w:pPr>
@@ -18407,14 +18427,14 @@
           <w:numId w:val="23"/>
         </w:numPr>
       </w:pPr>
-      <w:bookmarkStart w:id="44" w:name="2u6wntf" w:colFirst="0" w:colLast="0"/>
-      <w:bookmarkStart w:id="45" w:name="_Toc534649235"/>
-      <w:bookmarkEnd w:id="44"/>
+      <w:bookmarkStart w:id="43" w:name="2u6wntf" w:colFirst="0" w:colLast="0"/>
+      <w:bookmarkStart w:id="44" w:name="_Toc534649235"/>
+      <w:bookmarkEnd w:id="43"/>
       <w:r>
         <w:lastRenderedPageBreak/>
         <w:t>Ispitivanje programskog rješenja</w:t>
       </w:r>
-      <w:bookmarkEnd w:id="45"/>
+      <w:bookmarkEnd w:id="44"/>
     </w:p>
     <w:p>
       <w:pPr>
@@ -18563,14 +18583,14 @@
           <w:numId w:val="23"/>
         </w:numPr>
       </w:pPr>
-      <w:bookmarkStart w:id="46" w:name="3tbugp1" w:colFirst="0" w:colLast="0"/>
-      <w:bookmarkStart w:id="47" w:name="_Toc534649236"/>
-      <w:bookmarkEnd w:id="46"/>
+      <w:bookmarkStart w:id="45" w:name="3tbugp1" w:colFirst="0" w:colLast="0"/>
+      <w:bookmarkStart w:id="46" w:name="_Toc534649236"/>
+      <w:bookmarkEnd w:id="45"/>
       <w:r>
         <w:lastRenderedPageBreak/>
         <w:t>Upute za instalaciju</w:t>
       </w:r>
-      <w:bookmarkEnd w:id="47"/>
+      <w:bookmarkEnd w:id="46"/>
     </w:p>
     <w:p>
       <w:pPr>
@@ -18636,87 +18656,1059 @@
           <w:numId w:val="23"/>
         </w:numPr>
       </w:pPr>
-      <w:bookmarkStart w:id="48" w:name="nmf14n" w:colFirst="0" w:colLast="0"/>
-      <w:bookmarkStart w:id="49" w:name="_Toc534649237"/>
-      <w:bookmarkEnd w:id="48"/>
+      <w:bookmarkStart w:id="47" w:name="nmf14n" w:colFirst="0" w:colLast="0"/>
+      <w:bookmarkStart w:id="48" w:name="_Toc534649237"/>
+      <w:bookmarkEnd w:id="47"/>
       <w:r>
         <w:lastRenderedPageBreak/>
         <w:t>Korisničke upute</w:t>
       </w:r>
+      <w:bookmarkEnd w:id="48"/>
+    </w:p>
+    <w:p>
+      <w:pPr>
+        <w:pStyle w:val="Heading2"/>
+        <w:rPr>
+          <w:sz w:val="24"/>
+          <w:szCs w:val="24"/>
+        </w:rPr>
+      </w:pPr>
+      <w:bookmarkStart w:id="49" w:name="1mrcu09" w:colFirst="0" w:colLast="0"/>
       <w:bookmarkEnd w:id="49"/>
-    </w:p>
-    <w:p>
-      <w:pPr>
-        <w:pBdr>
-          <w:top w:val="nil"/>
-          <w:left w:val="nil"/>
-          <w:bottom w:val="nil"/>
-          <w:right w:val="nil"/>
-          <w:between w:val="nil"/>
-        </w:pBdr>
-        <w:rPr>
-          <w:color w:val="000000"/>
-        </w:rPr>
-      </w:pPr>
-    </w:p>
-    <w:p>
-      <w:pPr>
-        <w:pBdr>
-          <w:top w:val="nil"/>
-          <w:left w:val="nil"/>
-          <w:bottom w:val="nil"/>
-          <w:right w:val="nil"/>
-          <w:between w:val="nil"/>
-        </w:pBdr>
-        <w:spacing w:line="360" w:lineRule="auto"/>
-        <w:jc w:val="both"/>
-        <w:rPr>
-          <w:color w:val="000000"/>
-        </w:rPr>
-      </w:pPr>
-      <w:r>
-        <w:rPr>
-          <w:rFonts w:ascii="Arial" w:eastAsia="Arial" w:hAnsi="Arial" w:cs="Arial"/>
+      <w:r>
+        <w:rPr>
+          <w:sz w:val="24"/>
+          <w:szCs w:val="24"/>
+        </w:rPr>
+        <w:t>7.6.1 Anonimni korisnik</w:t>
+      </w:r>
+    </w:p>
+    <w:p>
+      <w:pPr>
+        <w:pBdr>
+          <w:top w:val="nil"/>
+          <w:left w:val="nil"/>
+          <w:bottom w:val="nil"/>
+          <w:right w:val="nil"/>
+          <w:between w:val="nil"/>
+        </w:pBdr>
+        <w:ind w:firstLine="720"/>
+      </w:pPr>
+    </w:p>
+    <w:p>
+      <w:pPr>
+        <w:pBdr>
+          <w:top w:val="nil"/>
+          <w:left w:val="nil"/>
+          <w:bottom w:val="nil"/>
+          <w:right w:val="nil"/>
+          <w:between w:val="nil"/>
+        </w:pBdr>
+        <w:ind w:firstLine="720"/>
+        <w:jc w:val="both"/>
+      </w:pPr>
+      <w:r>
+        <w:t xml:space="preserve">Najmanje mogućnosti na web aplikaciji ima anonimni korisnik. Sve što treba je upisati web adresu aplikacije i to je to. Anonimni korisnik može lijevim pritiskom miša kliziti po karti i gledati gdje sve ima parkirališta koje nudi aplikacija. </w:t>
+      </w:r>
+    </w:p>
+    <w:p>
+      <w:pPr>
+        <w:pBdr>
+          <w:top w:val="nil"/>
+          <w:left w:val="nil"/>
+          <w:bottom w:val="nil"/>
+          <w:right w:val="nil"/>
+          <w:between w:val="nil"/>
+        </w:pBdr>
+        <w:ind w:firstLine="720"/>
+        <w:jc w:val="both"/>
+      </w:pPr>
+    </w:p>
+    <w:p>
+      <w:pPr>
+        <w:pBdr>
+          <w:top w:val="nil"/>
+          <w:left w:val="nil"/>
+          <w:bottom w:val="nil"/>
+          <w:right w:val="nil"/>
+          <w:between w:val="nil"/>
+        </w:pBdr>
+        <w:ind w:firstLine="720"/>
+        <w:jc w:val="both"/>
+      </w:pPr>
+      <w:r>
+        <w:rPr>
+          <w:noProof/>
+          <w:lang w:val="en-US"/>
+        </w:rPr>
+        <w:drawing>
+          <wp:inline distT="0" distB="0" distL="0" distR="0" wp14:anchorId="21B09D08" wp14:editId="069A6B03">
+            <wp:extent cx="5369266" cy="3143250"/>
+            <wp:effectExtent l="0" t="0" r="3175" b="0"/>
+            <wp:docPr id="6" name="Picture 6" descr="C:\Users\Martin\Desktop\496f08335afd161a4c941189886f9f4d.png"/>
+            <wp:cNvGraphicFramePr>
+              <a:graphicFrameLocks xmlns:a="http://schemas.openxmlformats.org/drawingml/2006/main" noChangeAspect="1"/>
+            </wp:cNvGraphicFramePr>
+            <a:graphic xmlns:a="http://schemas.openxmlformats.org/drawingml/2006/main">
+              <a:graphicData uri="http://schemas.openxmlformats.org/drawingml/2006/picture">
+                <pic:pic xmlns:pic="http://schemas.openxmlformats.org/drawingml/2006/picture">
+                  <pic:nvPicPr>
+                    <pic:cNvPr id="0" name="Picture 12" descr="C:\Users\Martin\Desktop\496f08335afd161a4c941189886f9f4d.png"/>
+                    <pic:cNvPicPr>
+                      <a:picLocks noChangeAspect="1" noChangeArrowheads="1"/>
+                    </pic:cNvPicPr>
+                  </pic:nvPicPr>
+                  <pic:blipFill>
+                    <a:blip r:embed="rId30">
+                      <a:extLst>
+                        <a:ext uri="{28A0092B-C50C-407E-A947-70E740481C1C}">
+                          <a14:useLocalDpi xmlns:a14="http://schemas.microsoft.com/office/drawing/2010/main" val="0"/>
+                        </a:ext>
+                      </a:extLst>
+                    </a:blip>
+                    <a:srcRect/>
+                    <a:stretch>
+                      <a:fillRect/>
+                    </a:stretch>
+                  </pic:blipFill>
+                  <pic:spPr bwMode="auto">
+                    <a:xfrm>
+                      <a:off x="0" y="0"/>
+                      <a:ext cx="5410085" cy="3167146"/>
+                    </a:xfrm>
+                    <a:prstGeom prst="rect">
+                      <a:avLst/>
+                    </a:prstGeom>
+                    <a:noFill/>
+                    <a:ln>
+                      <a:noFill/>
+                    </a:ln>
+                  </pic:spPr>
+                </pic:pic>
+              </a:graphicData>
+            </a:graphic>
+          </wp:inline>
+        </w:drawing>
+      </w:r>
+    </w:p>
+    <w:p>
+      <w:pPr>
+        <w:jc w:val="center"/>
+        <w:rPr>
           <w:i/>
-          <w:color w:val="000000"/>
-          <w:sz w:val="20"/>
-          <w:szCs w:val="20"/>
-        </w:rPr>
-        <w:t>Korisničke upute ovisit će o količini implementirane funkcionalnosti. Očekuje se da upute budu na oko pet A4 stranica koje će dati potpuni opis funkcionalnosti sustava sa stajališta krajnjeg korisnika.</w:t>
-      </w:r>
-    </w:p>
-    <w:p>
-      <w:pPr>
-        <w:pBdr>
-          <w:top w:val="nil"/>
-          <w:left w:val="nil"/>
-          <w:bottom w:val="nil"/>
-          <w:right w:val="nil"/>
-          <w:between w:val="nil"/>
-        </w:pBdr>
-        <w:rPr>
-          <w:color w:val="000000"/>
-        </w:rPr>
-      </w:pPr>
-      <w:bookmarkStart w:id="50" w:name="1mrcu09" w:colFirst="0" w:colLast="0"/>
+        </w:rPr>
+      </w:pPr>
+    </w:p>
+    <w:p>
+      <w:pPr>
+        <w:jc w:val="center"/>
+        <w:rPr>
+          <w:i/>
+          <w:color w:val="000000"/>
+        </w:rPr>
+      </w:pPr>
+      <w:r>
+        <w:rPr>
+          <w:i/>
+        </w:rPr>
+        <w:t>Slika 7.6.1.1 – Početna stranica anonimnog korisnika</w:t>
+      </w:r>
+    </w:p>
+    <w:p>
+      <w:pPr>
+        <w:pBdr>
+          <w:top w:val="nil"/>
+          <w:left w:val="nil"/>
+          <w:bottom w:val="nil"/>
+          <w:right w:val="nil"/>
+          <w:between w:val="nil"/>
+        </w:pBdr>
+        <w:jc w:val="both"/>
+      </w:pPr>
+    </w:p>
+    <w:p>
+      <w:pPr>
+        <w:pBdr>
+          <w:top w:val="nil"/>
+          <w:left w:val="nil"/>
+          <w:bottom w:val="nil"/>
+          <w:right w:val="nil"/>
+          <w:between w:val="nil"/>
+        </w:pBdr>
+        <w:ind w:firstLine="720"/>
+        <w:jc w:val="both"/>
+      </w:pPr>
+      <w:r>
+        <w:t>Desnim pritiskom miša na parkiralište iskače prozorčić sa imenom parkirališta te cijenom po satu.</w:t>
+      </w:r>
+    </w:p>
+    <w:p>
+      <w:pPr>
+        <w:pBdr>
+          <w:top w:val="nil"/>
+          <w:left w:val="nil"/>
+          <w:bottom w:val="nil"/>
+          <w:right w:val="nil"/>
+          <w:between w:val="nil"/>
+        </w:pBdr>
+        <w:ind w:firstLine="720"/>
+        <w:jc w:val="center"/>
+      </w:pPr>
+      <w:r>
+        <w:rPr>
+          <w:noProof/>
+          <w:lang w:val="en-US"/>
+        </w:rPr>
+        <w:drawing>
+          <wp:inline distT="0" distB="0" distL="0" distR="0" wp14:anchorId="797ECBA3" wp14:editId="350B0A3E">
+            <wp:extent cx="2647950" cy="2493700"/>
+            <wp:effectExtent l="0" t="0" r="0" b="1905"/>
+            <wp:docPr id="14" name="Picture 14" descr="C:\Users\Martin\Desktop\a61f0f58eabcd7a4a293c572f2eec50c.png"/>
+            <wp:cNvGraphicFramePr>
+              <a:graphicFrameLocks xmlns:a="http://schemas.openxmlformats.org/drawingml/2006/main" noChangeAspect="1"/>
+            </wp:cNvGraphicFramePr>
+            <a:graphic xmlns:a="http://schemas.openxmlformats.org/drawingml/2006/main">
+              <a:graphicData uri="http://schemas.openxmlformats.org/drawingml/2006/picture">
+                <pic:pic xmlns:pic="http://schemas.openxmlformats.org/drawingml/2006/picture">
+                  <pic:nvPicPr>
+                    <pic:cNvPr id="0" name="Picture 18" descr="C:\Users\Martin\Desktop\a61f0f58eabcd7a4a293c572f2eec50c.png"/>
+                    <pic:cNvPicPr>
+                      <a:picLocks noChangeAspect="1" noChangeArrowheads="1"/>
+                    </pic:cNvPicPr>
+                  </pic:nvPicPr>
+                  <pic:blipFill>
+                    <a:blip r:embed="rId31">
+                      <a:extLst>
+                        <a:ext uri="{28A0092B-C50C-407E-A947-70E740481C1C}">
+                          <a14:useLocalDpi xmlns:a14="http://schemas.microsoft.com/office/drawing/2010/main" val="0"/>
+                        </a:ext>
+                      </a:extLst>
+                    </a:blip>
+                    <a:srcRect/>
+                    <a:stretch>
+                      <a:fillRect/>
+                    </a:stretch>
+                  </pic:blipFill>
+                  <pic:spPr bwMode="auto">
+                    <a:xfrm>
+                      <a:off x="0" y="0"/>
+                      <a:ext cx="2652956" cy="2498414"/>
+                    </a:xfrm>
+                    <a:prstGeom prst="rect">
+                      <a:avLst/>
+                    </a:prstGeom>
+                    <a:noFill/>
+                    <a:ln>
+                      <a:noFill/>
+                    </a:ln>
+                  </pic:spPr>
+                </pic:pic>
+              </a:graphicData>
+            </a:graphic>
+          </wp:inline>
+        </w:drawing>
+      </w:r>
+    </w:p>
+    <w:p>
+      <w:pPr>
+        <w:pBdr>
+          <w:top w:val="nil"/>
+          <w:left w:val="nil"/>
+          <w:bottom w:val="nil"/>
+          <w:right w:val="nil"/>
+          <w:between w:val="nil"/>
+        </w:pBdr>
+        <w:ind w:firstLine="720"/>
+        <w:jc w:val="center"/>
+        <w:rPr>
+          <w:i/>
+        </w:rPr>
+      </w:pPr>
+    </w:p>
+    <w:p>
+      <w:pPr>
+        <w:pBdr>
+          <w:top w:val="nil"/>
+          <w:left w:val="nil"/>
+          <w:bottom w:val="nil"/>
+          <w:right w:val="nil"/>
+          <w:between w:val="nil"/>
+        </w:pBdr>
+        <w:ind w:firstLine="720"/>
+        <w:jc w:val="center"/>
+      </w:pPr>
+      <w:r>
+        <w:rPr>
+          <w:i/>
+        </w:rPr>
+        <w:t xml:space="preserve">Slika </w:t>
+      </w:r>
+      <w:r>
+        <w:rPr>
+          <w:i/>
+        </w:rPr>
+        <w:t>7.6.1.2</w:t>
+      </w:r>
+      <w:r>
+        <w:rPr>
+          <w:i/>
+        </w:rPr>
+        <w:t xml:space="preserve"> –</w:t>
+      </w:r>
+      <w:r>
+        <w:rPr>
+          <w:i/>
+        </w:rPr>
+        <w:t>Info</w:t>
+      </w:r>
+      <w:r>
+        <w:rPr>
+          <w:i/>
+        </w:rPr>
+        <w:t>rmacije</w:t>
+      </w:r>
+      <w:r>
+        <w:rPr>
+          <w:i/>
+        </w:rPr>
+        <w:t xml:space="preserve"> o parkiralištu</w:t>
+      </w:r>
+    </w:p>
+    <w:p>
+      <w:pPr>
+        <w:pBdr>
+          <w:top w:val="nil"/>
+          <w:left w:val="nil"/>
+          <w:bottom w:val="nil"/>
+          <w:right w:val="nil"/>
+          <w:between w:val="nil"/>
+        </w:pBdr>
+        <w:ind w:firstLine="720"/>
+        <w:jc w:val="both"/>
+      </w:pPr>
+    </w:p>
+    <w:p>
+      <w:pPr>
+        <w:pBdr>
+          <w:top w:val="nil"/>
+          <w:left w:val="nil"/>
+          <w:bottom w:val="nil"/>
+          <w:right w:val="nil"/>
+          <w:between w:val="nil"/>
+        </w:pBdr>
+        <w:ind w:firstLine="720"/>
+        <w:jc w:val="both"/>
+      </w:pPr>
+    </w:p>
+    <w:p>
+      <w:pPr>
+        <w:pBdr>
+          <w:top w:val="nil"/>
+          <w:left w:val="nil"/>
+          <w:bottom w:val="nil"/>
+          <w:right w:val="nil"/>
+          <w:between w:val="nil"/>
+        </w:pBdr>
+        <w:ind w:firstLine="720"/>
+        <w:jc w:val="both"/>
+      </w:pPr>
+    </w:p>
+    <w:p>
+      <w:pPr>
+        <w:pBdr>
+          <w:top w:val="nil"/>
+          <w:left w:val="nil"/>
+          <w:bottom w:val="nil"/>
+          <w:right w:val="nil"/>
+          <w:between w:val="nil"/>
+        </w:pBdr>
+        <w:ind w:firstLine="720"/>
+        <w:jc w:val="both"/>
+      </w:pPr>
+      <w:r>
+        <w:lastRenderedPageBreak/>
+        <w:t xml:space="preserve">Jednim klikom miša na oznaku za aplikaciju korisnika se pozicionira na karti tj. odvede na njegovu lokaciju. Također pritiskom na gumb „ParkirajMe“ korisnika se pozicionira na njemu najoptimalniji parking koji nije popunjen. </w:t>
+      </w:r>
+      <w:r>
+        <w:tab/>
+      </w:r>
+    </w:p>
+    <w:p>
+      <w:pPr>
+        <w:pBdr>
+          <w:top w:val="nil"/>
+          <w:left w:val="nil"/>
+          <w:bottom w:val="nil"/>
+          <w:right w:val="nil"/>
+          <w:between w:val="nil"/>
+        </w:pBdr>
+        <w:ind w:firstLine="720"/>
+        <w:jc w:val="both"/>
+      </w:pPr>
+    </w:p>
+    <w:p>
+      <w:pPr>
+        <w:pBdr>
+          <w:top w:val="nil"/>
+          <w:left w:val="nil"/>
+          <w:bottom w:val="nil"/>
+          <w:right w:val="nil"/>
+          <w:between w:val="nil"/>
+        </w:pBdr>
+        <w:ind w:firstLine="720"/>
+        <w:jc w:val="center"/>
+      </w:pPr>
+      <w:r>
+        <w:pict w14:anchorId="7BE6BE01">
+          <v:shape id="_x0000_i1043" type="#_x0000_t75" style="width:417pt;height:211.5pt">
+            <v:imagedata r:id="rId32" o:title="Untitled"/>
+          </v:shape>
+        </w:pict>
+      </w:r>
+    </w:p>
+    <w:p>
+      <w:pPr>
+        <w:pBdr>
+          <w:top w:val="nil"/>
+          <w:left w:val="nil"/>
+          <w:bottom w:val="nil"/>
+          <w:right w:val="nil"/>
+          <w:between w:val="nil"/>
+        </w:pBdr>
+        <w:ind w:firstLine="720"/>
+        <w:jc w:val="center"/>
+      </w:pPr>
+    </w:p>
+    <w:p>
+      <w:pPr>
+        <w:pBdr>
+          <w:top w:val="nil"/>
+          <w:left w:val="nil"/>
+          <w:bottom w:val="nil"/>
+          <w:right w:val="nil"/>
+          <w:between w:val="nil"/>
+        </w:pBdr>
+        <w:ind w:firstLine="720"/>
+        <w:jc w:val="center"/>
+        <w:rPr>
+          <w:i/>
+        </w:rPr>
+      </w:pPr>
+      <w:r>
+        <w:rPr>
+          <w:i/>
+        </w:rPr>
+        <w:t xml:space="preserve">Slika </w:t>
+      </w:r>
+      <w:r>
+        <w:rPr>
+          <w:i/>
+        </w:rPr>
+        <w:t>7.6.1.3</w:t>
+      </w:r>
+      <w:r>
+        <w:rPr>
+          <w:i/>
+        </w:rPr>
+        <w:t xml:space="preserve"> –</w:t>
+      </w:r>
+      <w:r>
+        <w:rPr>
+          <w:i/>
+        </w:rPr>
+        <w:t>Mogućnost lociranja</w:t>
+      </w:r>
+    </w:p>
+    <w:p>
+      <w:pPr>
+        <w:pBdr>
+          <w:top w:val="nil"/>
+          <w:left w:val="nil"/>
+          <w:bottom w:val="nil"/>
+          <w:right w:val="nil"/>
+          <w:between w:val="nil"/>
+        </w:pBdr>
+        <w:ind w:firstLine="720"/>
+        <w:rPr>
+          <w:i/>
+        </w:rPr>
+      </w:pPr>
+    </w:p>
+    <w:p>
+      <w:pPr>
+        <w:pBdr>
+          <w:top w:val="nil"/>
+          <w:left w:val="nil"/>
+          <w:bottom w:val="nil"/>
+          <w:right w:val="nil"/>
+          <w:between w:val="nil"/>
+        </w:pBdr>
+        <w:ind w:firstLine="720"/>
+      </w:pPr>
+      <w:r>
+        <w:t xml:space="preserve">Prvi vrhu stranice nalazi se mogućnost prijave i mogućnost registracije. Klikom na gumb „Registriraj se“ korisniku se nude mogućnosti registracije kao tvrtka ili kao korisnik te je objašnjeno što će tko moći koristiti. </w:t>
+      </w:r>
+    </w:p>
+    <w:p>
+      <w:pPr>
+        <w:pBdr>
+          <w:top w:val="nil"/>
+          <w:left w:val="nil"/>
+          <w:bottom w:val="nil"/>
+          <w:right w:val="nil"/>
+          <w:between w:val="nil"/>
+        </w:pBdr>
+        <w:ind w:firstLine="720"/>
+      </w:pPr>
+    </w:p>
+    <w:p>
+      <w:pPr>
+        <w:pBdr>
+          <w:top w:val="nil"/>
+          <w:left w:val="nil"/>
+          <w:bottom w:val="nil"/>
+          <w:right w:val="nil"/>
+          <w:between w:val="nil"/>
+        </w:pBdr>
+        <w:ind w:firstLine="720"/>
+        <w:jc w:val="both"/>
+      </w:pPr>
+      <w:r>
+        <w:rPr>
+          <w:noProof/>
+          <w:lang w:val="en-US"/>
+        </w:rPr>
+        <w:drawing>
+          <wp:inline distT="0" distB="0" distL="0" distR="0" wp14:anchorId="188A89AF" wp14:editId="0B284F2C">
+            <wp:extent cx="5581650" cy="523875"/>
+            <wp:effectExtent l="0" t="0" r="0" b="9525"/>
+            <wp:docPr id="16" name="Picture 16" descr="C:\Users\Martin\Desktop\408a148a88099dd82f35a002501d5f43.png"/>
+            <wp:cNvGraphicFramePr>
+              <a:graphicFrameLocks xmlns:a="http://schemas.openxmlformats.org/drawingml/2006/main"/>
+            </wp:cNvGraphicFramePr>
+            <a:graphic xmlns:a="http://schemas.openxmlformats.org/drawingml/2006/main">
+              <a:graphicData uri="http://schemas.openxmlformats.org/drawingml/2006/picture">
+                <pic:pic xmlns:pic="http://schemas.openxmlformats.org/drawingml/2006/picture">
+                  <pic:nvPicPr>
+                    <pic:cNvPr id="0" name="Picture 27" descr="C:\Users\Martin\Desktop\408a148a88099dd82f35a002501d5f43.png"/>
+                    <pic:cNvPicPr preferRelativeResize="0">
+                      <a:picLocks noChangeAspect="1" noChangeArrowheads="1"/>
+                    </pic:cNvPicPr>
+                  </pic:nvPicPr>
+                  <pic:blipFill>
+                    <a:blip r:embed="rId33">
+                      <a:extLst>
+                        <a:ext uri="{28A0092B-C50C-407E-A947-70E740481C1C}">
+                          <a14:useLocalDpi xmlns:a14="http://schemas.microsoft.com/office/drawing/2010/main" val="0"/>
+                        </a:ext>
+                      </a:extLst>
+                    </a:blip>
+                    <a:srcRect/>
+                    <a:stretch>
+                      <a:fillRect/>
+                    </a:stretch>
+                  </pic:blipFill>
+                  <pic:spPr bwMode="auto">
+                    <a:xfrm>
+                      <a:off x="0" y="0"/>
+                      <a:ext cx="5588268" cy="524496"/>
+                    </a:xfrm>
+                    <a:prstGeom prst="rect">
+                      <a:avLst/>
+                    </a:prstGeom>
+                    <a:noFill/>
+                    <a:ln>
+                      <a:noFill/>
+                    </a:ln>
+                  </pic:spPr>
+                </pic:pic>
+              </a:graphicData>
+            </a:graphic>
+          </wp:inline>
+        </w:drawing>
+      </w:r>
+    </w:p>
+    <w:p>
+      <w:pPr>
+        <w:pBdr>
+          <w:top w:val="nil"/>
+          <w:left w:val="nil"/>
+          <w:bottom w:val="nil"/>
+          <w:right w:val="nil"/>
+          <w:between w:val="nil"/>
+        </w:pBdr>
+        <w:ind w:firstLine="720"/>
+        <w:jc w:val="center"/>
+      </w:pPr>
+    </w:p>
+    <w:p>
+      <w:pPr>
+        <w:pBdr>
+          <w:top w:val="nil"/>
+          <w:left w:val="nil"/>
+          <w:bottom w:val="nil"/>
+          <w:right w:val="nil"/>
+          <w:between w:val="nil"/>
+        </w:pBdr>
+        <w:ind w:firstLine="720"/>
+        <w:jc w:val="center"/>
+        <w:rPr>
+          <w:i/>
+        </w:rPr>
+      </w:pPr>
+      <w:r>
+        <w:rPr>
+          <w:i/>
+        </w:rPr>
+        <w:t xml:space="preserve">Slika </w:t>
+      </w:r>
+      <w:r>
+        <w:rPr>
+          <w:i/>
+        </w:rPr>
+        <w:t>7.6.1.4</w:t>
+      </w:r>
+      <w:r>
+        <w:rPr>
+          <w:i/>
+        </w:rPr>
+        <w:t xml:space="preserve"> –</w:t>
+      </w:r>
+      <w:r>
+        <w:rPr>
+          <w:i/>
+        </w:rPr>
+        <w:t>Prijava i registriranje</w:t>
+      </w:r>
+    </w:p>
+    <w:p>
+      <w:pPr>
+        <w:pBdr>
+          <w:top w:val="nil"/>
+          <w:left w:val="nil"/>
+          <w:bottom w:val="nil"/>
+          <w:right w:val="nil"/>
+          <w:between w:val="nil"/>
+        </w:pBdr>
+        <w:rPr>
+          <w:i/>
+        </w:rPr>
+      </w:pPr>
+      <w:r>
+        <w:rPr>
+          <w:i/>
+        </w:rPr>
+        <w:tab/>
+      </w:r>
+    </w:p>
+    <w:p>
+      <w:pPr>
+        <w:pBdr>
+          <w:top w:val="nil"/>
+          <w:left w:val="nil"/>
+          <w:bottom w:val="nil"/>
+          <w:right w:val="nil"/>
+          <w:between w:val="nil"/>
+        </w:pBdr>
+        <w:jc w:val="right"/>
+        <w:rPr>
+          <w:i/>
+        </w:rPr>
+      </w:pPr>
+      <w:r>
+        <w:rPr>
+          <w:i/>
+          <w:noProof/>
+          <w:lang w:val="en-US"/>
+        </w:rPr>
+        <w:drawing>
+          <wp:inline distT="0" distB="0" distL="0" distR="0" wp14:anchorId="65F2DE8B" wp14:editId="2BCD1D31">
+            <wp:extent cx="5353050" cy="1952625"/>
+            <wp:effectExtent l="0" t="0" r="0" b="9525"/>
+            <wp:docPr id="24" name="Picture 24" descr="C:\Users\Martin\Desktop\097c3dd882903ebc4fd8969b0ac9135a.png"/>
+            <wp:cNvGraphicFramePr>
+              <a:graphicFrameLocks xmlns:a="http://schemas.openxmlformats.org/drawingml/2006/main" noChangeAspect="1"/>
+            </wp:cNvGraphicFramePr>
+            <a:graphic xmlns:a="http://schemas.openxmlformats.org/drawingml/2006/main">
+              <a:graphicData uri="http://schemas.openxmlformats.org/drawingml/2006/picture">
+                <pic:pic xmlns:pic="http://schemas.openxmlformats.org/drawingml/2006/picture">
+                  <pic:nvPicPr>
+                    <pic:cNvPr id="0" name="Picture 30" descr="C:\Users\Martin\Desktop\097c3dd882903ebc4fd8969b0ac9135a.png"/>
+                    <pic:cNvPicPr>
+                      <a:picLocks noChangeAspect="1" noChangeArrowheads="1"/>
+                    </pic:cNvPicPr>
+                  </pic:nvPicPr>
+                  <pic:blipFill>
+                    <a:blip r:embed="rId34">
+                      <a:extLst>
+                        <a:ext uri="{28A0092B-C50C-407E-A947-70E740481C1C}">
+                          <a14:useLocalDpi xmlns:a14="http://schemas.microsoft.com/office/drawing/2010/main" val="0"/>
+                        </a:ext>
+                      </a:extLst>
+                    </a:blip>
+                    <a:srcRect/>
+                    <a:stretch>
+                      <a:fillRect/>
+                    </a:stretch>
+                  </pic:blipFill>
+                  <pic:spPr bwMode="auto">
+                    <a:xfrm>
+                      <a:off x="0" y="0"/>
+                      <a:ext cx="5353050" cy="1952625"/>
+                    </a:xfrm>
+                    <a:prstGeom prst="rect">
+                      <a:avLst/>
+                    </a:prstGeom>
+                    <a:noFill/>
+                    <a:ln>
+                      <a:noFill/>
+                    </a:ln>
+                  </pic:spPr>
+                </pic:pic>
+              </a:graphicData>
+            </a:graphic>
+          </wp:inline>
+        </w:drawing>
+      </w:r>
+    </w:p>
+    <w:p>
+      <w:pPr>
+        <w:pBdr>
+          <w:top w:val="nil"/>
+          <w:left w:val="nil"/>
+          <w:bottom w:val="nil"/>
+          <w:right w:val="nil"/>
+          <w:between w:val="nil"/>
+        </w:pBdr>
+        <w:rPr>
+          <w:i/>
+        </w:rPr>
+      </w:pPr>
+    </w:p>
+    <w:p>
+      <w:pPr>
+        <w:pBdr>
+          <w:top w:val="nil"/>
+          <w:left w:val="nil"/>
+          <w:bottom w:val="nil"/>
+          <w:right w:val="nil"/>
+          <w:between w:val="nil"/>
+        </w:pBdr>
+        <w:ind w:firstLine="720"/>
+        <w:jc w:val="center"/>
+        <w:rPr>
+          <w:i/>
+        </w:rPr>
+      </w:pPr>
+      <w:r>
+        <w:rPr>
+          <w:i/>
+        </w:rPr>
+        <w:t xml:space="preserve">Slika </w:t>
+      </w:r>
+      <w:r>
+        <w:rPr>
+          <w:i/>
+        </w:rPr>
+        <w:t>7.6.1.5</w:t>
+      </w:r>
+      <w:r>
+        <w:rPr>
+          <w:i/>
+        </w:rPr>
+        <w:t xml:space="preserve"> –</w:t>
+      </w:r>
+      <w:r>
+        <w:rPr>
+          <w:i/>
+        </w:rPr>
+        <w:t xml:space="preserve"> Vrsta registracije</w:t>
+      </w:r>
+    </w:p>
+    <w:p>
+      <w:pPr>
+        <w:pBdr>
+          <w:top w:val="nil"/>
+          <w:left w:val="nil"/>
+          <w:bottom w:val="nil"/>
+          <w:right w:val="nil"/>
+          <w:between w:val="nil"/>
+        </w:pBdr>
+      </w:pPr>
+    </w:p>
+    <w:p>
+      <w:pPr>
+        <w:pBdr>
+          <w:top w:val="nil"/>
+          <w:left w:val="nil"/>
+          <w:bottom w:val="nil"/>
+          <w:right w:val="nil"/>
+          <w:between w:val="nil"/>
+        </w:pBdr>
+      </w:pPr>
+      <w:r>
+        <w:tab/>
+      </w:r>
+    </w:p>
+    <w:p>
+      <w:r>
+        <w:tab/>
+      </w:r>
+      <w:r>
+        <w:t xml:space="preserve"> </w:t>
+      </w:r>
+      <w:r>
+        <w:br w:type="page"/>
+      </w:r>
+      <w:r>
+        <w:lastRenderedPageBreak/>
+        <w:tab/>
+        <w:t>Ovisno o odabiru vrste registracije potrebno je unijeti drugačije podatke u formular te pritiskom na gumb „Registriraj se“ potvrditi unos.</w:t>
+      </w:r>
+    </w:p>
+    <w:p>
+      <w:r>
+        <w:rPr>
+          <w:noProof/>
+          <w:lang w:val="en-US"/>
+        </w:rPr>
+        <w:drawing>
+          <wp:anchor distT="0" distB="0" distL="114300" distR="114300" simplePos="0" relativeHeight="251661312" behindDoc="1" locked="0" layoutInCell="1" allowOverlap="1" wp14:anchorId="68D1DD3C" wp14:editId="5BA89DB7">
+            <wp:simplePos x="0" y="0"/>
+            <wp:positionH relativeFrom="margin">
+              <wp:posOffset>2895402</wp:posOffset>
+            </wp:positionH>
+            <wp:positionV relativeFrom="paragraph">
+              <wp:posOffset>121285</wp:posOffset>
+            </wp:positionV>
+            <wp:extent cx="3061534" cy="3638550"/>
+            <wp:effectExtent l="0" t="0" r="5715" b="0"/>
+            <wp:wrapNone/>
+            <wp:docPr id="26" name="Picture 26" descr="C:\Users\Martin\Desktop\f5a8cf437aac2651c5bc9ed297648b8c.png"/>
+            <wp:cNvGraphicFramePr>
+              <a:graphicFrameLocks xmlns:a="http://schemas.openxmlformats.org/drawingml/2006/main" noChangeAspect="1"/>
+            </wp:cNvGraphicFramePr>
+            <a:graphic xmlns:a="http://schemas.openxmlformats.org/drawingml/2006/main">
+              <a:graphicData uri="http://schemas.openxmlformats.org/drawingml/2006/picture">
+                <pic:pic xmlns:pic="http://schemas.openxmlformats.org/drawingml/2006/picture">
+                  <pic:nvPicPr>
+                    <pic:cNvPr id="0" name="Picture 32" descr="C:\Users\Martin\Desktop\f5a8cf437aac2651c5bc9ed297648b8c.png"/>
+                    <pic:cNvPicPr>
+                      <a:picLocks noChangeAspect="1" noChangeArrowheads="1"/>
+                    </pic:cNvPicPr>
+                  </pic:nvPicPr>
+                  <pic:blipFill>
+                    <a:blip r:embed="rId35">
+                      <a:extLst>
+                        <a:ext uri="{28A0092B-C50C-407E-A947-70E740481C1C}">
+                          <a14:useLocalDpi xmlns:a14="http://schemas.microsoft.com/office/drawing/2010/main" val="0"/>
+                        </a:ext>
+                      </a:extLst>
+                    </a:blip>
+                    <a:srcRect/>
+                    <a:stretch>
+                      <a:fillRect/>
+                    </a:stretch>
+                  </pic:blipFill>
+                  <pic:spPr bwMode="auto">
+                    <a:xfrm>
+                      <a:off x="0" y="0"/>
+                      <a:ext cx="3063309" cy="3640660"/>
+                    </a:xfrm>
+                    <a:prstGeom prst="rect">
+                      <a:avLst/>
+                    </a:prstGeom>
+                    <a:noFill/>
+                    <a:ln>
+                      <a:noFill/>
+                    </a:ln>
+                  </pic:spPr>
+                </pic:pic>
+              </a:graphicData>
+            </a:graphic>
+            <wp14:sizeRelH relativeFrom="page">
+              <wp14:pctWidth>0</wp14:pctWidth>
+            </wp14:sizeRelH>
+            <wp14:sizeRelV relativeFrom="page">
+              <wp14:pctHeight>0</wp14:pctHeight>
+            </wp14:sizeRelV>
+          </wp:anchor>
+        </w:drawing>
+      </w:r>
+    </w:p>
+    <w:p>
+      <w:r>
+        <w:rPr>
+          <w:noProof/>
+          <w:lang w:val="en-US"/>
+        </w:rPr>
+        <w:drawing>
+          <wp:anchor distT="0" distB="0" distL="114300" distR="114300" simplePos="0" relativeHeight="251660288" behindDoc="1" locked="0" layoutInCell="1" allowOverlap="1" wp14:anchorId="722253A5" wp14:editId="49648B41">
+            <wp:simplePos x="0" y="0"/>
+            <wp:positionH relativeFrom="margin">
+              <wp:align>left</wp:align>
+            </wp:positionH>
+            <wp:positionV relativeFrom="paragraph">
+              <wp:posOffset>26035</wp:posOffset>
+            </wp:positionV>
+            <wp:extent cx="2771775" cy="3515995"/>
+            <wp:effectExtent l="0" t="0" r="9525" b="8255"/>
+            <wp:wrapNone/>
+            <wp:docPr id="25" name="Picture 25" descr="C:\Users\Martin\Desktop\124a524237c44112e428e397081aa8be.png"/>
+            <wp:cNvGraphicFramePr>
+              <a:graphicFrameLocks xmlns:a="http://schemas.openxmlformats.org/drawingml/2006/main" noChangeAspect="1"/>
+            </wp:cNvGraphicFramePr>
+            <a:graphic xmlns:a="http://schemas.openxmlformats.org/drawingml/2006/main">
+              <a:graphicData uri="http://schemas.openxmlformats.org/drawingml/2006/picture">
+                <pic:pic xmlns:pic="http://schemas.openxmlformats.org/drawingml/2006/picture">
+                  <pic:nvPicPr>
+                    <pic:cNvPr id="0" name="Picture 31" descr="C:\Users\Martin\Desktop\124a524237c44112e428e397081aa8be.png"/>
+                    <pic:cNvPicPr>
+                      <a:picLocks noChangeAspect="1" noChangeArrowheads="1"/>
+                    </pic:cNvPicPr>
+                  </pic:nvPicPr>
+                  <pic:blipFill>
+                    <a:blip r:embed="rId36">
+                      <a:extLst>
+                        <a:ext uri="{28A0092B-C50C-407E-A947-70E740481C1C}">
+                          <a14:useLocalDpi xmlns:a14="http://schemas.microsoft.com/office/drawing/2010/main" val="0"/>
+                        </a:ext>
+                      </a:extLst>
+                    </a:blip>
+                    <a:srcRect/>
+                    <a:stretch>
+                      <a:fillRect/>
+                    </a:stretch>
+                  </pic:blipFill>
+                  <pic:spPr bwMode="auto">
+                    <a:xfrm>
+                      <a:off x="0" y="0"/>
+                      <a:ext cx="2771775" cy="3515995"/>
+                    </a:xfrm>
+                    <a:prstGeom prst="rect">
+                      <a:avLst/>
+                    </a:prstGeom>
+                    <a:noFill/>
+                    <a:ln>
+                      <a:noFill/>
+                    </a:ln>
+                  </pic:spPr>
+                </pic:pic>
+              </a:graphicData>
+            </a:graphic>
+            <wp14:sizeRelH relativeFrom="page">
+              <wp14:pctWidth>0</wp14:pctWidth>
+            </wp14:sizeRelH>
+            <wp14:sizeRelV relativeFrom="page">
+              <wp14:pctHeight>0</wp14:pctHeight>
+            </wp14:sizeRelV>
+          </wp:anchor>
+        </w:drawing>
+      </w:r>
+    </w:p>
+    <w:p/>
+    <w:p/>
+    <w:p/>
+    <w:p/>
+    <w:p/>
+    <w:p>
+      <w:r>
+        <w:tab/>
+      </w:r>
+    </w:p>
+    <w:p/>
+    <w:p/>
+    <w:p/>
+    <w:p/>
+    <w:p/>
+    <w:p/>
+    <w:p/>
+    <w:p/>
+    <w:p/>
+    <w:p/>
+    <w:p/>
+    <w:p/>
+    <w:p/>
+    <w:p/>
+    <w:p>
+      <w:pPr>
+        <w:pBdr>
+          <w:top w:val="nil"/>
+          <w:left w:val="nil"/>
+          <w:bottom w:val="nil"/>
+          <w:right w:val="nil"/>
+          <w:between w:val="nil"/>
+        </w:pBdr>
+        <w:jc w:val="center"/>
+        <w:rPr>
+          <w:i/>
+        </w:rPr>
+      </w:pPr>
+      <w:r>
+        <w:rPr>
+          <w:i/>
+        </w:rPr>
+        <w:t xml:space="preserve">Slika </w:t>
+      </w:r>
+      <w:r>
+        <w:rPr>
+          <w:i/>
+        </w:rPr>
+        <w:t>7.6.1.6</w:t>
+      </w:r>
+      <w:r>
+        <w:rPr>
+          <w:i/>
+        </w:rPr>
+        <w:t xml:space="preserve"> –</w:t>
+      </w:r>
+      <w:r>
+        <w:rPr>
+          <w:i/>
+        </w:rPr>
+        <w:t xml:space="preserve"> </w:t>
+      </w:r>
+      <w:r>
+        <w:rPr>
+          <w:i/>
+        </w:rPr>
+        <w:t>Formular korisnika i tvrtke</w:t>
+      </w:r>
+    </w:p>
+    <w:p>
+      <w:pPr>
+        <w:pBdr>
+          <w:top w:val="nil"/>
+          <w:left w:val="nil"/>
+          <w:bottom w:val="nil"/>
+          <w:right w:val="nil"/>
+          <w:between w:val="nil"/>
+        </w:pBdr>
+        <w:rPr>
+          <w:i/>
+        </w:rPr>
+      </w:pPr>
+    </w:p>
+    <w:p/>
+    <w:p/>
+    <w:p>
+      <w:r>
+        <w:br w:type="page"/>
+      </w:r>
+      <w:bookmarkStart w:id="50" w:name="_GoBack"/>
       <w:bookmarkEnd w:id="50"/>
     </w:p>
-    <w:p>
-      <w:pPr>
-        <w:pBdr>
-          <w:top w:val="nil"/>
-          <w:left w:val="nil"/>
-          <w:bottom w:val="nil"/>
-          <w:right w:val="nil"/>
-          <w:between w:val="nil"/>
-        </w:pBdr>
-        <w:rPr>
-          <w:color w:val="000000"/>
-        </w:rPr>
-      </w:pPr>
-      <w:r>
-        <w:br w:type="page"/>
-      </w:r>
+    <w:p/>
+    <w:p>
+      <w:pPr>
+        <w:pBdr>
+          <w:top w:val="nil"/>
+          <w:left w:val="nil"/>
+          <w:bottom w:val="nil"/>
+          <w:right w:val="nil"/>
+          <w:between w:val="nil"/>
+        </w:pBdr>
+      </w:pPr>
     </w:p>
     <w:p>
       <w:pPr>
@@ -18728,7 +19720,6 @@
       </w:pPr>
       <w:bookmarkStart w:id="51" w:name="_Toc534649238"/>
       <w:r>
-        <w:lastRenderedPageBreak/>
         <w:t>Zaključak i budući rad</w:t>
       </w:r>
       <w:bookmarkEnd w:id="51"/>
@@ -18861,7 +19852,7 @@
         </w:rPr>
         <w:t xml:space="preserve">Oblikovanje programske potpore, FER ZEMRIS, </w:t>
       </w:r>
-      <w:hyperlink r:id="rId30">
+      <w:hyperlink r:id="rId37">
         <w:r>
           <w:rPr>
             <w:rFonts w:ascii="Arial" w:eastAsia="Arial" w:hAnsi="Arial" w:cs="Arial"/>
@@ -18898,7 +19889,7 @@
         </w:rPr>
         <w:t xml:space="preserve">Oblikovanje programske potpore, FER ZEMRIS, </w:t>
       </w:r>
-      <w:hyperlink r:id="rId31">
+      <w:hyperlink r:id="rId38">
         <w:r>
           <w:rPr>
             <w:rFonts w:ascii="Arial" w:eastAsia="Arial" w:hAnsi="Arial" w:cs="Arial"/>
@@ -18989,7 +19980,7 @@
         </w:rPr>
         <w:t xml:space="preserve">Software engineering ,Rutgers University, </w:t>
       </w:r>
-      <w:hyperlink r:id="rId32">
+      <w:hyperlink r:id="rId39">
         <w:r>
           <w:rPr>
             <w:rFonts w:ascii="Arial" w:eastAsia="Arial" w:hAnsi="Arial" w:cs="Arial"/>
@@ -19026,7 +20017,7 @@
         </w:rPr>
         <w:t xml:space="preserve">I. Marsic, „Software engineering book“, Department of Electrical and Computer Engineering, Rutgers University, </w:t>
       </w:r>
-      <w:hyperlink r:id="rId33">
+      <w:hyperlink r:id="rId40">
         <w:r>
           <w:rPr>
             <w:rFonts w:ascii="Arial" w:eastAsia="Arial" w:hAnsi="Arial" w:cs="Arial"/>
@@ -19063,7 +20054,7 @@
         </w:rPr>
         <w:t xml:space="preserve">Concepts:  Requirements, </w:t>
       </w:r>
-      <w:hyperlink r:id="rId34">
+      <w:hyperlink r:id="rId41">
         <w:r>
           <w:rPr>
             <w:rFonts w:ascii="Arial" w:eastAsia="Arial" w:hAnsi="Arial" w:cs="Arial"/>
@@ -19100,7 +20091,7 @@
         </w:rPr>
         <w:t xml:space="preserve">UML 2 Class Diagram Guidelines, </w:t>
       </w:r>
-      <w:hyperlink r:id="rId35">
+      <w:hyperlink r:id="rId42">
         <w:r>
           <w:rPr>
             <w:rFonts w:ascii="Arial" w:eastAsia="Arial" w:hAnsi="Arial" w:cs="Arial"/>
@@ -19137,7 +20128,7 @@
         </w:rPr>
         <w:t xml:space="preserve">Domain Class Diagram Modeling Standards and Guidelines, </w:t>
       </w:r>
-      <w:hyperlink r:id="rId36">
+      <w:hyperlink r:id="rId43">
         <w:r>
           <w:rPr>
             <w:rFonts w:ascii="Arial" w:eastAsia="Arial" w:hAnsi="Arial" w:cs="Arial"/>
@@ -19176,7 +20167,7 @@
         </w:rPr>
         <w:t xml:space="preserve">Astah Community, </w:t>
       </w:r>
-      <w:hyperlink r:id="rId37">
+      <w:hyperlink r:id="rId44">
         <w:r>
           <w:rPr>
             <w:rFonts w:ascii="Arial" w:eastAsia="Arial" w:hAnsi="Arial" w:cs="Arial"/>
@@ -25659,7 +26650,7 @@
                     <pic:cNvPicPr/>
                   </pic:nvPicPr>
                   <pic:blipFill>
-                    <a:blip r:embed="rId38"/>
+                    <a:blip r:embed="rId45"/>
                     <a:stretch>
                       <a:fillRect/>
                     </a:stretch>
@@ -25846,8 +26837,8 @@
       </w:pPr>
     </w:p>
     <w:sectPr>
-      <w:headerReference w:type="default" r:id="rId39"/>
-      <w:footerReference w:type="default" r:id="rId40"/>
+      <w:headerReference w:type="default" r:id="rId46"/>
+      <w:footerReference w:type="default" r:id="rId47"/>
       <w:pgSz w:w="11906" w:h="16838"/>
       <w:pgMar w:top="1417" w:right="1417" w:bottom="1417" w:left="1417" w:header="720" w:footer="720" w:gutter="0"/>
       <w:pgNumType w:start="1"/>
@@ -25858,7 +26849,7 @@
 </file>
 
 <file path=word/endnotes.xml><?xml version="1.0" encoding="utf-8"?>
-<w:endnotes xmlns:wpc="http://schemas.microsoft.com/office/word/2010/wordprocessingCanvas" xmlns:cx="http://schemas.microsoft.com/office/drawing/2014/chartex" xmlns:cx1="http://schemas.microsoft.com/office/drawing/2015/9/8/chartex" xmlns:cx2="http://schemas.microsoft.com/office/drawing/2015/10/21/chartex" xmlns:cx3="http://schemas.microsoft.com/office/drawing/2016/5/9/chartex" xmlns:cx4="http://schemas.microsoft.com/office/drawing/2016/5/10/chartex" xmlns:cx5="http://schemas.microsoft.com/office/drawing/2016/5/11/chartex" xmlns:cx6="http://schemas.microsoft.com/office/drawing/2016/5/12/chartex" xmlns:cx7="http://schemas.microsoft.com/office/drawing/2016/5/13/chartex" xmlns:cx8="http://schemas.microsoft.com/office/drawing/2016/5/14/chartex" xmlns:mc="http://schemas.openxmlformats.org/markup-compatibility/2006" xmlns:aink="http://schemas.microsoft.com/office/drawing/2016/ink" xmlns:am3d="http://schemas.microsoft.com/office/drawing/2017/model3d" xmlns:o="urn:schemas-microsoft-com:office:office" xmlns:r="http://schemas.openxmlformats.org/officeDocument/2006/relationships" xmlns:m="http://schemas.openxmlformats.org/officeDocument/2006/math" xmlns:v="urn:schemas-microsoft-com:vml" xmlns:wp14="http://schemas.microsoft.com/office/word/2010/wordprocessingDrawing" xmlns:wp="http://schemas.openxmlformats.org/drawingml/2006/wordprocessingDrawing" xmlns:w10="urn:schemas-microsoft-com:office:word" xmlns:w="http://schemas.openxmlformats.org/wordprocessingml/2006/main" xmlns:w14="http://schemas.microsoft.com/office/word/2010/wordml" xmlns:w15="http://schemas.microsoft.com/office/word/2012/wordml" xmlns:w16cid="http://schemas.microsoft.com/office/word/2016/wordml/cid" xmlns:w16se="http://schemas.microsoft.com/office/word/2015/wordml/symex" xmlns:wpg="http://schemas.microsoft.com/office/word/2010/wordprocessingGroup" xmlns:wpi="http://schemas.microsoft.com/office/word/2010/wordprocessingInk" xmlns:wne="http://schemas.microsoft.com/office/word/2006/wordml" xmlns:wps="http://schemas.microsoft.com/office/word/2010/wordprocessingShape" mc:Ignorable="w14 w15 w16se w16cid wp14">
+<w:endnotes xmlns:wpc="http://schemas.microsoft.com/office/word/2010/wordprocessingCanvas" xmlns:cx="http://schemas.microsoft.com/office/drawing/2014/chartex" xmlns:cx1="http://schemas.microsoft.com/office/drawing/2015/9/8/chartex" xmlns:mc="http://schemas.openxmlformats.org/markup-compatibility/2006" xmlns:o="urn:schemas-microsoft-com:office:office" xmlns:r="http://schemas.openxmlformats.org/officeDocument/2006/relationships" xmlns:m="http://schemas.openxmlformats.org/officeDocument/2006/math" xmlns:v="urn:schemas-microsoft-com:vml" xmlns:wp14="http://schemas.microsoft.com/office/word/2010/wordprocessingDrawing" xmlns:wp="http://schemas.openxmlformats.org/drawingml/2006/wordprocessingDrawing" xmlns:w10="urn:schemas-microsoft-com:office:word" xmlns:w="http://schemas.openxmlformats.org/wordprocessingml/2006/main" xmlns:w14="http://schemas.microsoft.com/office/word/2010/wordml" xmlns:w15="http://schemas.microsoft.com/office/word/2012/wordml" xmlns:w16se="http://schemas.microsoft.com/office/word/2015/wordml/symex" xmlns:wpg="http://schemas.microsoft.com/office/word/2010/wordprocessingGroup" xmlns:wpi="http://schemas.microsoft.com/office/word/2010/wordprocessingInk" xmlns:wne="http://schemas.microsoft.com/office/word/2006/wordml" xmlns:wps="http://schemas.microsoft.com/office/word/2010/wordprocessingShape" mc:Ignorable="w14 w15 w16se wp14">
   <w:endnote w:type="separator" w:id="-1">
     <w:p>
       <w:r>
@@ -25877,7 +26868,7 @@
 </file>
 
 <file path=word/footer1.xml><?xml version="1.0" encoding="utf-8"?>
-<w:ftr xmlns:wpc="http://schemas.microsoft.com/office/word/2010/wordprocessingCanvas" xmlns:cx="http://schemas.microsoft.com/office/drawing/2014/chartex" xmlns:cx1="http://schemas.microsoft.com/office/drawing/2015/9/8/chartex" xmlns:cx2="http://schemas.microsoft.com/office/drawing/2015/10/21/chartex" xmlns:cx3="http://schemas.microsoft.com/office/drawing/2016/5/9/chartex" xmlns:cx4="http://schemas.microsoft.com/office/drawing/2016/5/10/chartex" xmlns:cx5="http://schemas.microsoft.com/office/drawing/2016/5/11/chartex" xmlns:cx6="http://schemas.microsoft.com/office/drawing/2016/5/12/chartex" xmlns:cx7="http://schemas.microsoft.com/office/drawing/2016/5/13/chartex" xmlns:cx8="http://schemas.microsoft.com/office/drawing/2016/5/14/chartex" xmlns:mc="http://schemas.openxmlformats.org/markup-compatibility/2006" xmlns:aink="http://schemas.microsoft.com/office/drawing/2016/ink" xmlns:am3d="http://schemas.microsoft.com/office/drawing/2017/model3d" xmlns:o="urn:schemas-microsoft-com:office:office" xmlns:r="http://schemas.openxmlformats.org/officeDocument/2006/relationships" xmlns:m="http://schemas.openxmlformats.org/officeDocument/2006/math" xmlns:v="urn:schemas-microsoft-com:vml" xmlns:wp14="http://schemas.microsoft.com/office/word/2010/wordprocessingDrawing" xmlns:wp="http://schemas.openxmlformats.org/drawingml/2006/wordprocessingDrawing" xmlns:w10="urn:schemas-microsoft-com:office:word" xmlns:w="http://schemas.openxmlformats.org/wordprocessingml/2006/main" xmlns:w14="http://schemas.microsoft.com/office/word/2010/wordml" xmlns:w15="http://schemas.microsoft.com/office/word/2012/wordml" xmlns:w16cid="http://schemas.microsoft.com/office/word/2016/wordml/cid" xmlns:w16se="http://schemas.microsoft.com/office/word/2015/wordml/symex" xmlns:wpg="http://schemas.microsoft.com/office/word/2010/wordprocessingGroup" xmlns:wpi="http://schemas.microsoft.com/office/word/2010/wordprocessingInk" xmlns:wne="http://schemas.microsoft.com/office/word/2006/wordml" xmlns:wps="http://schemas.microsoft.com/office/word/2010/wordprocessingShape" mc:Ignorable="w14 w15 w16se w16cid wp14">
+<w:ftr xmlns:wpc="http://schemas.microsoft.com/office/word/2010/wordprocessingCanvas" xmlns:cx="http://schemas.microsoft.com/office/drawing/2014/chartex" xmlns:cx1="http://schemas.microsoft.com/office/drawing/2015/9/8/chartex" xmlns:mc="http://schemas.openxmlformats.org/markup-compatibility/2006" xmlns:o="urn:schemas-microsoft-com:office:office" xmlns:r="http://schemas.openxmlformats.org/officeDocument/2006/relationships" xmlns:m="http://schemas.openxmlformats.org/officeDocument/2006/math" xmlns:v="urn:schemas-microsoft-com:vml" xmlns:wp14="http://schemas.microsoft.com/office/word/2010/wordprocessingDrawing" xmlns:wp="http://schemas.openxmlformats.org/drawingml/2006/wordprocessingDrawing" xmlns:w10="urn:schemas-microsoft-com:office:word" xmlns:w="http://schemas.openxmlformats.org/wordprocessingml/2006/main" xmlns:w14="http://schemas.microsoft.com/office/word/2010/wordml" xmlns:w15="http://schemas.microsoft.com/office/word/2012/wordml" xmlns:w16se="http://schemas.microsoft.com/office/word/2015/wordml/symex" xmlns:wpg="http://schemas.microsoft.com/office/word/2010/wordprocessingGroup" xmlns:wpi="http://schemas.microsoft.com/office/word/2010/wordprocessingInk" xmlns:wne="http://schemas.microsoft.com/office/word/2006/wordml" xmlns:wps="http://schemas.microsoft.com/office/word/2010/wordprocessingShape" mc:Ignorable="w14 w15 w16se wp14">
   <w:p>
     <w:pPr>
       <w:pBdr>
@@ -25947,7 +26938,7 @@
         <w:noProof/>
         <w:color w:val="000000"/>
       </w:rPr>
-      <w:t>34</w:t>
+      <w:t>47</w:t>
     </w:r>
     <w:r>
       <w:rPr>
@@ -25987,7 +26978,7 @@
         <w:noProof/>
         <w:color w:val="000000"/>
       </w:rPr>
-      <w:t>49</w:t>
+      <w:t>53</w:t>
     </w:r>
     <w:r>
       <w:rPr>
@@ -26086,7 +27077,7 @@
 </file>
 
 <file path=word/footnotes.xml><?xml version="1.0" encoding="utf-8"?>
-<w:footnotes xmlns:wpc="http://schemas.microsoft.com/office/word/2010/wordprocessingCanvas" xmlns:cx="http://schemas.microsoft.com/office/drawing/2014/chartex" xmlns:cx1="http://schemas.microsoft.com/office/drawing/2015/9/8/chartex" xmlns:cx2="http://schemas.microsoft.com/office/drawing/2015/10/21/chartex" xmlns:cx3="http://schemas.microsoft.com/office/drawing/2016/5/9/chartex" xmlns:cx4="http://schemas.microsoft.com/office/drawing/2016/5/10/chartex" xmlns:cx5="http://schemas.microsoft.com/office/drawing/2016/5/11/chartex" xmlns:cx6="http://schemas.microsoft.com/office/drawing/2016/5/12/chartex" xmlns:cx7="http://schemas.microsoft.com/office/drawing/2016/5/13/chartex" xmlns:cx8="http://schemas.microsoft.com/office/drawing/2016/5/14/chartex" xmlns:mc="http://schemas.openxmlformats.org/markup-compatibility/2006" xmlns:aink="http://schemas.microsoft.com/office/drawing/2016/ink" xmlns:am3d="http://schemas.microsoft.com/office/drawing/2017/model3d" xmlns:o="urn:schemas-microsoft-com:office:office" xmlns:r="http://schemas.openxmlformats.org/officeDocument/2006/relationships" xmlns:m="http://schemas.openxmlformats.org/officeDocument/2006/math" xmlns:v="urn:schemas-microsoft-com:vml" xmlns:wp14="http://schemas.microsoft.com/office/word/2010/wordprocessingDrawing" xmlns:wp="http://schemas.openxmlformats.org/drawingml/2006/wordprocessingDrawing" xmlns:w10="urn:schemas-microsoft-com:office:word" xmlns:w="http://schemas.openxmlformats.org/wordprocessingml/2006/main" xmlns:w14="http://schemas.microsoft.com/office/word/2010/wordml" xmlns:w15="http://schemas.microsoft.com/office/word/2012/wordml" xmlns:w16cid="http://schemas.microsoft.com/office/word/2016/wordml/cid" xmlns:w16se="http://schemas.microsoft.com/office/word/2015/wordml/symex" xmlns:wpg="http://schemas.microsoft.com/office/word/2010/wordprocessingGroup" xmlns:wpi="http://schemas.microsoft.com/office/word/2010/wordprocessingInk" xmlns:wne="http://schemas.microsoft.com/office/word/2006/wordml" xmlns:wps="http://schemas.microsoft.com/office/word/2010/wordprocessingShape" mc:Ignorable="w14 w15 w16se w16cid wp14">
+<w:footnotes xmlns:wpc="http://schemas.microsoft.com/office/word/2010/wordprocessingCanvas" xmlns:cx="http://schemas.microsoft.com/office/drawing/2014/chartex" xmlns:cx1="http://schemas.microsoft.com/office/drawing/2015/9/8/chartex" xmlns:mc="http://schemas.openxmlformats.org/markup-compatibility/2006" xmlns:o="urn:schemas-microsoft-com:office:office" xmlns:r="http://schemas.openxmlformats.org/officeDocument/2006/relationships" xmlns:m="http://schemas.openxmlformats.org/officeDocument/2006/math" xmlns:v="urn:schemas-microsoft-com:vml" xmlns:wp14="http://schemas.microsoft.com/office/word/2010/wordprocessingDrawing" xmlns:wp="http://schemas.openxmlformats.org/drawingml/2006/wordprocessingDrawing" xmlns:w10="urn:schemas-microsoft-com:office:word" xmlns:w="http://schemas.openxmlformats.org/wordprocessingml/2006/main" xmlns:w14="http://schemas.microsoft.com/office/word/2010/wordml" xmlns:w15="http://schemas.microsoft.com/office/word/2012/wordml" xmlns:w16se="http://schemas.microsoft.com/office/word/2015/wordml/symex" xmlns:wpg="http://schemas.microsoft.com/office/word/2010/wordprocessingGroup" xmlns:wpi="http://schemas.microsoft.com/office/word/2010/wordprocessingInk" xmlns:wne="http://schemas.microsoft.com/office/word/2006/wordml" xmlns:wps="http://schemas.microsoft.com/office/word/2010/wordprocessingShape" mc:Ignorable="w14 w15 w16se wp14">
   <w:footnote w:type="separator" w:id="-1">
     <w:p>
       <w:r>
@@ -26105,7 +27096,7 @@
 </file>
 
 <file path=word/header1.xml><?xml version="1.0" encoding="utf-8"?>
-<w:hdr xmlns:wpc="http://schemas.microsoft.com/office/word/2010/wordprocessingCanvas" xmlns:cx="http://schemas.microsoft.com/office/drawing/2014/chartex" xmlns:cx1="http://schemas.microsoft.com/office/drawing/2015/9/8/chartex" xmlns:cx2="http://schemas.microsoft.com/office/drawing/2015/10/21/chartex" xmlns:cx3="http://schemas.microsoft.com/office/drawing/2016/5/9/chartex" xmlns:cx4="http://schemas.microsoft.com/office/drawing/2016/5/10/chartex" xmlns:cx5="http://schemas.microsoft.com/office/drawing/2016/5/11/chartex" xmlns:cx6="http://schemas.microsoft.com/office/drawing/2016/5/12/chartex" xmlns:cx7="http://schemas.microsoft.com/office/drawing/2016/5/13/chartex" xmlns:cx8="http://schemas.microsoft.com/office/drawing/2016/5/14/chartex" xmlns:mc="http://schemas.openxmlformats.org/markup-compatibility/2006" xmlns:aink="http://schemas.microsoft.com/office/drawing/2016/ink" xmlns:am3d="http://schemas.microsoft.com/office/drawing/2017/model3d" xmlns:o="urn:schemas-microsoft-com:office:office" xmlns:r="http://schemas.openxmlformats.org/officeDocument/2006/relationships" xmlns:m="http://schemas.openxmlformats.org/officeDocument/2006/math" xmlns:v="urn:schemas-microsoft-com:vml" xmlns:wp14="http://schemas.microsoft.com/office/word/2010/wordprocessingDrawing" xmlns:wp="http://schemas.openxmlformats.org/drawingml/2006/wordprocessingDrawing" xmlns:w10="urn:schemas-microsoft-com:office:word" xmlns:w="http://schemas.openxmlformats.org/wordprocessingml/2006/main" xmlns:w14="http://schemas.microsoft.com/office/word/2010/wordml" xmlns:w15="http://schemas.microsoft.com/office/word/2012/wordml" xmlns:w16cid="http://schemas.microsoft.com/office/word/2016/wordml/cid" xmlns:w16se="http://schemas.microsoft.com/office/word/2015/wordml/symex" xmlns:wpg="http://schemas.microsoft.com/office/word/2010/wordprocessingGroup" xmlns:wpi="http://schemas.microsoft.com/office/word/2010/wordprocessingInk" xmlns:wne="http://schemas.microsoft.com/office/word/2006/wordml" xmlns:wps="http://schemas.microsoft.com/office/word/2010/wordprocessingShape" mc:Ignorable="w14 w15 w16se w16cid wp14">
+<w:hdr xmlns:wpc="http://schemas.microsoft.com/office/word/2010/wordprocessingCanvas" xmlns:cx="http://schemas.microsoft.com/office/drawing/2014/chartex" xmlns:cx1="http://schemas.microsoft.com/office/drawing/2015/9/8/chartex" xmlns:mc="http://schemas.openxmlformats.org/markup-compatibility/2006" xmlns:o="urn:schemas-microsoft-com:office:office" xmlns:r="http://schemas.openxmlformats.org/officeDocument/2006/relationships" xmlns:m="http://schemas.openxmlformats.org/officeDocument/2006/math" xmlns:v="urn:schemas-microsoft-com:vml" xmlns:wp14="http://schemas.microsoft.com/office/word/2010/wordprocessingDrawing" xmlns:wp="http://schemas.openxmlformats.org/drawingml/2006/wordprocessingDrawing" xmlns:w10="urn:schemas-microsoft-com:office:word" xmlns:w="http://schemas.openxmlformats.org/wordprocessingml/2006/main" xmlns:w14="http://schemas.microsoft.com/office/word/2010/wordml" xmlns:w15="http://schemas.microsoft.com/office/word/2012/wordml" xmlns:w16se="http://schemas.microsoft.com/office/word/2015/wordml/symex" xmlns:wpg="http://schemas.microsoft.com/office/word/2010/wordprocessingGroup" xmlns:wpi="http://schemas.microsoft.com/office/word/2010/wordprocessingInk" xmlns:wne="http://schemas.microsoft.com/office/word/2006/wordml" xmlns:wps="http://schemas.microsoft.com/office/word/2010/wordprocessingShape" mc:Ignorable="w14 w15 w16se wp14">
   <w:p>
     <w:pPr>
       <w:pBdr>
@@ -26208,7 +27199,7 @@
 </file>
 
 <file path=word/numbering.xml><?xml version="1.0" encoding="utf-8"?>
-<w:numbering xmlns:wpc="http://schemas.microsoft.com/office/word/2010/wordprocessingCanvas" xmlns:cx="http://schemas.microsoft.com/office/drawing/2014/chartex" xmlns:cx1="http://schemas.microsoft.com/office/drawing/2015/9/8/chartex" xmlns:cx2="http://schemas.microsoft.com/office/drawing/2015/10/21/chartex" xmlns:cx3="http://schemas.microsoft.com/office/drawing/2016/5/9/chartex" xmlns:cx4="http://schemas.microsoft.com/office/drawing/2016/5/10/chartex" xmlns:cx5="http://schemas.microsoft.com/office/drawing/2016/5/11/chartex" xmlns:cx6="http://schemas.microsoft.com/office/drawing/2016/5/12/chartex" xmlns:cx7="http://schemas.microsoft.com/office/drawing/2016/5/13/chartex" xmlns:cx8="http://schemas.microsoft.com/office/drawing/2016/5/14/chartex" xmlns:mc="http://schemas.openxmlformats.org/markup-compatibility/2006" xmlns:aink="http://schemas.microsoft.com/office/drawing/2016/ink" xmlns:am3d="http://schemas.microsoft.com/office/drawing/2017/model3d" xmlns:o="urn:schemas-microsoft-com:office:office" xmlns:r="http://schemas.openxmlformats.org/officeDocument/2006/relationships" xmlns:m="http://schemas.openxmlformats.org/officeDocument/2006/math" xmlns:v="urn:schemas-microsoft-com:vml" xmlns:wp14="http://schemas.microsoft.com/office/word/2010/wordprocessingDrawing" xmlns:wp="http://schemas.openxmlformats.org/drawingml/2006/wordprocessingDrawing" xmlns:w10="urn:schemas-microsoft-com:office:word" xmlns:w="http://schemas.openxmlformats.org/wordprocessingml/2006/main" xmlns:w14="http://schemas.microsoft.com/office/word/2010/wordml" xmlns:w15="http://schemas.microsoft.com/office/word/2012/wordml" xmlns:w16cid="http://schemas.microsoft.com/office/word/2016/wordml/cid" xmlns:w16se="http://schemas.microsoft.com/office/word/2015/wordml/symex" xmlns:wpg="http://schemas.microsoft.com/office/word/2010/wordprocessingGroup" xmlns:wpi="http://schemas.microsoft.com/office/word/2010/wordprocessingInk" xmlns:wne="http://schemas.microsoft.com/office/word/2006/wordml" xmlns:wps="http://schemas.microsoft.com/office/word/2010/wordprocessingShape" mc:Ignorable="w14 w15 w16se w16cid wp14">
+<w:numbering xmlns:wpc="http://schemas.microsoft.com/office/word/2010/wordprocessingCanvas" xmlns:cx="http://schemas.microsoft.com/office/drawing/2014/chartex" xmlns:cx1="http://schemas.microsoft.com/office/drawing/2015/9/8/chartex" xmlns:mc="http://schemas.openxmlformats.org/markup-compatibility/2006" xmlns:o="urn:schemas-microsoft-com:office:office" xmlns:r="http://schemas.openxmlformats.org/officeDocument/2006/relationships" xmlns:m="http://schemas.openxmlformats.org/officeDocument/2006/math" xmlns:v="urn:schemas-microsoft-com:vml" xmlns:wp14="http://schemas.microsoft.com/office/word/2010/wordprocessingDrawing" xmlns:wp="http://schemas.openxmlformats.org/drawingml/2006/wordprocessingDrawing" xmlns:w10="urn:schemas-microsoft-com:office:word" xmlns:w="http://schemas.openxmlformats.org/wordprocessingml/2006/main" xmlns:w14="http://schemas.microsoft.com/office/word/2010/wordml" xmlns:w15="http://schemas.microsoft.com/office/word/2012/wordml" xmlns:w16se="http://schemas.microsoft.com/office/word/2015/wordml/symex" xmlns:wpg="http://schemas.microsoft.com/office/word/2010/wordprocessingGroup" xmlns:wpi="http://schemas.microsoft.com/office/word/2010/wordprocessingInk" xmlns:wne="http://schemas.microsoft.com/office/word/2006/wordml" xmlns:wps="http://schemas.microsoft.com/office/word/2010/wordprocessingShape" mc:Ignorable="w14 w15 w16se wp14">
   <w:abstractNum w:abstractNumId="0" w15:restartNumberingAfterBreak="0">
     <w:nsid w:val="088750BB"/>
     <w:multiLevelType w:val="hybridMultilevel"/>
@@ -28754,7 +29745,7 @@
 </file>
 
 <file path=word/styles.xml><?xml version="1.0" encoding="utf-8"?>
-<w:styles xmlns:mc="http://schemas.openxmlformats.org/markup-compatibility/2006" xmlns:r="http://schemas.openxmlformats.org/officeDocument/2006/relationships" xmlns:w="http://schemas.openxmlformats.org/wordprocessingml/2006/main" xmlns:w14="http://schemas.microsoft.com/office/word/2010/wordml" xmlns:w15="http://schemas.microsoft.com/office/word/2012/wordml" xmlns:w16cid="http://schemas.microsoft.com/office/word/2016/wordml/cid" xmlns:w16se="http://schemas.microsoft.com/office/word/2015/wordml/symex" mc:Ignorable="w14 w15 w16se w16cid">
+<w:styles xmlns:mc="http://schemas.openxmlformats.org/markup-compatibility/2006" xmlns:r="http://schemas.openxmlformats.org/officeDocument/2006/relationships" xmlns:w="http://schemas.openxmlformats.org/wordprocessingml/2006/main" xmlns:w14="http://schemas.microsoft.com/office/word/2010/wordml" xmlns:w15="http://schemas.microsoft.com/office/word/2012/wordml" xmlns:w16se="http://schemas.microsoft.com/office/word/2015/wordml/symex" mc:Ignorable="w14 w15 w16se">
   <w:docDefaults>
     <w:rPrDefault>
       <w:rPr>
@@ -28766,7 +29757,7 @@
     </w:rPrDefault>
     <w:pPrDefault/>
   </w:docDefaults>
-  <w:latentStyles w:defLockedState="0" w:defUIPriority="99" w:defSemiHidden="0" w:defUnhideWhenUsed="0" w:defQFormat="0" w:count="375">
+  <w:latentStyles w:defLockedState="0" w:defUIPriority="99" w:defSemiHidden="0" w:defUnhideWhenUsed="0" w:defQFormat="0" w:count="371">
     <w:lsdException w:name="Normal" w:uiPriority="0" w:qFormat="1"/>
     <w:lsdException w:name="heading 1" w:uiPriority="9" w:qFormat="1"/>
     <w:lsdException w:name="heading 2" w:semiHidden="1" w:uiPriority="9" w:unhideWhenUsed="1" w:qFormat="1"/>
@@ -29138,10 +30129,6 @@
     <w:lsdException w:name="List Table 5 Dark Accent 6" w:uiPriority="50"/>
     <w:lsdException w:name="List Table 6 Colorful Accent 6" w:uiPriority="51"/>
     <w:lsdException w:name="List Table 7 Colorful Accent 6" w:uiPriority="52"/>
-    <w:lsdException w:name="Mention" w:semiHidden="1" w:unhideWhenUsed="1"/>
-    <w:lsdException w:name="Smart Hyperlink" w:semiHidden="1" w:unhideWhenUsed="1"/>
-    <w:lsdException w:name="Hashtag" w:semiHidden="1" w:unhideWhenUsed="1"/>
-    <w:lsdException w:name="Unresolved Mention" w:semiHidden="1" w:unhideWhenUsed="1"/>
   </w:latentStyles>
   <w:style w:type="paragraph" w:default="1" w:styleId="Normal">
     <w:name w:val="Normal"/>
@@ -29195,7 +30182,6 @@
     <w:basedOn w:val="Normal"/>
     <w:next w:val="Normal"/>
     <w:uiPriority w:val="9"/>
-    <w:semiHidden/>
     <w:unhideWhenUsed/>
     <w:qFormat/>
     <w:pPr>
@@ -29219,7 +30205,6 @@
     <w:basedOn w:val="Normal"/>
     <w:next w:val="Normal"/>
     <w:uiPriority w:val="9"/>
-    <w:semiHidden/>
     <w:unhideWhenUsed/>
     <w:qFormat/>
     <w:pPr>
@@ -29241,7 +30226,6 @@
     <w:basedOn w:val="Normal"/>
     <w:next w:val="Normal"/>
     <w:uiPriority w:val="9"/>
-    <w:semiHidden/>
     <w:unhideWhenUsed/>
     <w:qFormat/>
     <w:pPr>
@@ -29264,7 +30248,6 @@
     <w:basedOn w:val="Normal"/>
     <w:next w:val="Normal"/>
     <w:uiPriority w:val="9"/>
-    <w:semiHidden/>
     <w:unhideWhenUsed/>
     <w:qFormat/>
     <w:pPr>
@@ -29427,6 +30410,31 @@
       <w:ind w:left="720"/>
       <w:contextualSpacing/>
     </w:pPr>
+  </w:style>
+  <w:style w:type="paragraph" w:styleId="NoSpacing">
+    <w:name w:val="No Spacing"/>
+    <w:uiPriority w:val="1"/>
+    <w:qFormat/>
+    <w:rsid w:val="002D293E"/>
+  </w:style>
+  <w:style w:type="paragraph" w:styleId="Caption">
+    <w:name w:val="caption"/>
+    <w:basedOn w:val="Normal"/>
+    <w:next w:val="Normal"/>
+    <w:uiPriority w:val="35"/>
+    <w:unhideWhenUsed/>
+    <w:qFormat/>
+    <w:rsid w:val="003008AB"/>
+    <w:pPr>
+      <w:spacing w:after="200"/>
+    </w:pPr>
+    <w:rPr>
+      <w:i/>
+      <w:iCs/>
+      <w:color w:val="1F497D" w:themeColor="text2"/>
+      <w:sz w:val="18"/>
+      <w:szCs w:val="18"/>
+    </w:rPr>
   </w:style>
 </w:styles>
 </file>
@@ -29756,7 +30764,7 @@
 </file>
 
 <file path=customXml/itemProps1.xml><?xml version="1.0" encoding="utf-8"?>
-<ds:datastoreItem xmlns:ds="http://schemas.openxmlformats.org/officeDocument/2006/customXml" ds:itemID="{B005B6DC-A2AD-4AAB-AA54-739D6FB5F756}">
+<ds:datastoreItem xmlns:ds="http://schemas.openxmlformats.org/officeDocument/2006/customXml" ds:itemID="{65E767D0-2BC0-467F-ACEE-750F02CE2648}">
   <ds:schemaRefs>
     <ds:schemaRef ds:uri="http://schemas.openxmlformats.org/officeDocument/2006/bibliography"/>
   </ds:schemaRefs>

</xml_diff>

<commit_message>
Skoro gotove korisničke upute
</commit_message>
<xml_diff>
--- a/Dokumentacija_v1.0.docx
+++ b/Dokumentacija_v1.0.docx
@@ -621,6 +621,7 @@
           <w:docPartUnique/>
         </w:docPartObj>
       </w:sdtPr>
+      <w:sdtEndPr/>
       <w:sdtContent>
         <w:p>
           <w:pPr>
@@ -11848,7 +11849,7 @@
           <w:lang w:val="en-US"/>
         </w:rPr>
         <w:pict w14:anchorId="3247DCDA">
-          <v:shape id="_x0000_i1026" type="#_x0000_t75" style="width:435.75pt;height:513.75pt">
+          <v:shape id="_x0000_i1026" type="#_x0000_t75" style="width:435.5pt;height:514pt">
             <v:imagedata r:id="rId11" o:title="UC4-6 - Rezervacija"/>
           </v:shape>
         </w:pict>
@@ -12120,7 +12121,7 @@
           <w:lang w:val="en-US"/>
         </w:rPr>
         <w:pict w14:anchorId="4CC3663B">
-          <v:shape id="_x0000_i1027" type="#_x0000_t75" style="width:453pt;height:336.75pt">
+          <v:shape id="_x0000_i1027" type="#_x0000_t75" style="width:453pt;height:336.5pt">
             <v:imagedata r:id="rId13" o:title="UC8 -Traženje najbližeg parkirališta"/>
           </v:shape>
         </w:pict>
@@ -12266,7 +12267,7 @@
           <w:lang w:val="en-US"/>
         </w:rPr>
         <w:pict w14:anchorId="6119F099">
-          <v:shape id="_x0000_i1028" type="#_x0000_t75" style="width:453pt;height:347.25pt">
+          <v:shape id="_x0000_i1028" type="#_x0000_t75" style="width:453pt;height:347.5pt">
             <v:imagedata r:id="rId14" o:title="UC9 - Uređivanje parkinga"/>
           </v:shape>
         </w:pict>
@@ -12765,7 +12766,7 @@
           <w:color w:val="000000"/>
         </w:rPr>
         <w:pict w14:anchorId="3CA1851A">
-          <v:shape id="_x0000_i1030" type="#_x0000_t75" style="width:453pt;height:309pt">
+          <v:shape id="_x0000_i1030" type="#_x0000_t75" style="width:453pt;height:308.5pt">
             <v:imagedata r:id="rId18" o:title="UC13 - Dodaj Parking"/>
           </v:shape>
         </w:pict>
@@ -16504,8 +16505,8 @@
         <w:rPr>
           <w:color w:val="000000"/>
         </w:rPr>
-        <w:pict w14:anchorId="5B2281D5">
-          <v:shape id="_x0000_i1031" type="#_x0000_t75" style="width:453pt;height:299.25pt">
+        <w:pict w14:anchorId="69064D38">
+          <v:shape id="_x0000_i1037" type="#_x0000_t75" style="width:453pt;height:280.5pt">
             <v:imagedata r:id="rId24" o:title="Anonimni korisnik"/>
           </v:shape>
         </w:pict>
@@ -16593,11 +16594,13 @@
           <w:color w:val="000000"/>
         </w:rPr>
       </w:pPr>
+      <w:bookmarkStart w:id="35" w:name="_GoBack"/>
+      <w:bookmarkEnd w:id="35"/>
     </w:p>
     <w:p>
       <w:r>
         <w:pict w14:anchorId="21BA9D94">
-          <v:shape id="_x0000_i1032" type="#_x0000_t75" style="width:453pt;height:251.25pt">
+          <v:shape id="_x0000_i1032" type="#_x0000_t75" style="width:453pt;height:251pt">
             <v:imagedata r:id="rId25" o:title="Korisnik"/>
           </v:shape>
         </w:pict>
@@ -16707,7 +16710,7 @@
           <w:color w:val="000000"/>
         </w:rPr>
         <w:pict w14:anchorId="3D6A720C">
-          <v:shape id="_x0000_i1033" type="#_x0000_t75" style="width:453pt;height:306.75pt">
+          <v:shape id="_x0000_i1033" type="#_x0000_t75" style="width:453pt;height:306.5pt">
             <v:imagedata r:id="rId26" o:title="Tvrtka"/>
           </v:shape>
         </w:pict>
@@ -17433,8 +17436,8 @@
           <w:color w:val="000000"/>
         </w:rPr>
       </w:pPr>
-      <w:bookmarkStart w:id="35" w:name="32hioqz" w:colFirst="0" w:colLast="0"/>
-      <w:bookmarkEnd w:id="35"/>
+      <w:bookmarkStart w:id="36" w:name="32hioqz" w:colFirst="0" w:colLast="0"/>
+      <w:bookmarkEnd w:id="36"/>
     </w:p>
     <w:p>
       <w:pPr>
@@ -17461,12 +17464,12 @@
           <w:numId w:val="23"/>
         </w:numPr>
       </w:pPr>
-      <w:bookmarkStart w:id="36" w:name="_Toc534649231"/>
+      <w:bookmarkStart w:id="37" w:name="_Toc534649231"/>
       <w:r>
         <w:lastRenderedPageBreak/>
         <w:t>Implementacija i korisničko sučelje</w:t>
       </w:r>
-      <w:bookmarkEnd w:id="36"/>
+      <w:bookmarkEnd w:id="37"/>
     </w:p>
     <w:p>
       <w:pPr>
@@ -17687,8 +17690,8 @@
           <w:color w:val="000000"/>
         </w:rPr>
       </w:pPr>
-      <w:bookmarkStart w:id="37" w:name="41mghml" w:colFirst="0" w:colLast="0"/>
-      <w:bookmarkEnd w:id="37"/>
+      <w:bookmarkStart w:id="38" w:name="41mghml" w:colFirst="0" w:colLast="0"/>
+      <w:bookmarkEnd w:id="38"/>
     </w:p>
     <w:p>
       <w:pPr>
@@ -17698,11 +17701,11 @@
           <w:numId w:val="23"/>
         </w:numPr>
       </w:pPr>
-      <w:bookmarkStart w:id="38" w:name="_Toc534649232"/>
+      <w:bookmarkStart w:id="39" w:name="_Toc534649232"/>
       <w:r>
         <w:t>Dijagram razmještaja</w:t>
       </w:r>
-      <w:bookmarkEnd w:id="38"/>
+      <w:bookmarkEnd w:id="39"/>
     </w:p>
     <w:p>
       <w:pPr>
@@ -17761,8 +17764,8 @@
           <w:color w:val="000000"/>
         </w:rPr>
       </w:pPr>
-      <w:bookmarkStart w:id="39" w:name="vx1227" w:colFirst="0" w:colLast="0"/>
-      <w:bookmarkEnd w:id="39"/>
+      <w:bookmarkStart w:id="40" w:name="vx1227" w:colFirst="0" w:colLast="0"/>
+      <w:bookmarkEnd w:id="40"/>
     </w:p>
     <w:p>
       <w:pPr>
@@ -17789,12 +17792,12 @@
           <w:numId w:val="23"/>
         </w:numPr>
       </w:pPr>
-      <w:bookmarkStart w:id="40" w:name="_Toc534649233"/>
+      <w:bookmarkStart w:id="41" w:name="_Toc534649233"/>
       <w:r>
         <w:lastRenderedPageBreak/>
         <w:t>Korištene tehnologije i alati</w:t>
       </w:r>
-      <w:bookmarkEnd w:id="40"/>
+      <w:bookmarkEnd w:id="41"/>
     </w:p>
     <w:p>
       <w:pPr>
@@ -18335,14 +18338,14 @@
           <w:numId w:val="23"/>
         </w:numPr>
       </w:pPr>
-      <w:bookmarkStart w:id="41" w:name="1v1yuxt" w:colFirst="0" w:colLast="0"/>
-      <w:bookmarkStart w:id="42" w:name="_Toc534649234"/>
-      <w:bookmarkEnd w:id="41"/>
+      <w:bookmarkStart w:id="42" w:name="1v1yuxt" w:colFirst="0" w:colLast="0"/>
+      <w:bookmarkStart w:id="43" w:name="_Toc534649234"/>
+      <w:bookmarkEnd w:id="42"/>
       <w:r>
         <w:lastRenderedPageBreak/>
         <w:t>Isječak programskog koda vezan za temeljnu funkcionalnost sustava</w:t>
       </w:r>
-      <w:bookmarkEnd w:id="42"/>
+      <w:bookmarkEnd w:id="43"/>
     </w:p>
     <w:p>
       <w:pPr>
@@ -18427,14 +18430,14 @@
           <w:numId w:val="23"/>
         </w:numPr>
       </w:pPr>
-      <w:bookmarkStart w:id="43" w:name="2u6wntf" w:colFirst="0" w:colLast="0"/>
-      <w:bookmarkStart w:id="44" w:name="_Toc534649235"/>
-      <w:bookmarkEnd w:id="43"/>
+      <w:bookmarkStart w:id="44" w:name="2u6wntf" w:colFirst="0" w:colLast="0"/>
+      <w:bookmarkStart w:id="45" w:name="_Toc534649235"/>
+      <w:bookmarkEnd w:id="44"/>
       <w:r>
         <w:lastRenderedPageBreak/>
         <w:t>Ispitivanje programskog rješenja</w:t>
       </w:r>
-      <w:bookmarkEnd w:id="44"/>
+      <w:bookmarkEnd w:id="45"/>
     </w:p>
     <w:p>
       <w:pPr>
@@ -18583,14 +18586,14 @@
           <w:numId w:val="23"/>
         </w:numPr>
       </w:pPr>
-      <w:bookmarkStart w:id="45" w:name="3tbugp1" w:colFirst="0" w:colLast="0"/>
-      <w:bookmarkStart w:id="46" w:name="_Toc534649236"/>
-      <w:bookmarkEnd w:id="45"/>
+      <w:bookmarkStart w:id="46" w:name="3tbugp1" w:colFirst="0" w:colLast="0"/>
+      <w:bookmarkStart w:id="47" w:name="_Toc534649236"/>
+      <w:bookmarkEnd w:id="46"/>
       <w:r>
         <w:lastRenderedPageBreak/>
         <w:t>Upute za instalaciju</w:t>
       </w:r>
-      <w:bookmarkEnd w:id="46"/>
+      <w:bookmarkEnd w:id="47"/>
     </w:p>
     <w:p>
       <w:pPr>
@@ -18656,14 +18659,14 @@
           <w:numId w:val="23"/>
         </w:numPr>
       </w:pPr>
-      <w:bookmarkStart w:id="47" w:name="nmf14n" w:colFirst="0" w:colLast="0"/>
-      <w:bookmarkStart w:id="48" w:name="_Toc534649237"/>
-      <w:bookmarkEnd w:id="47"/>
+      <w:bookmarkStart w:id="48" w:name="nmf14n" w:colFirst="0" w:colLast="0"/>
+      <w:bookmarkStart w:id="49" w:name="_Toc534649237"/>
+      <w:bookmarkEnd w:id="48"/>
       <w:r>
         <w:lastRenderedPageBreak/>
         <w:t>Korisničke upute</w:t>
       </w:r>
-      <w:bookmarkEnd w:id="48"/>
+      <w:bookmarkEnd w:id="49"/>
     </w:p>
     <w:p>
       <w:pPr>
@@ -18673,8 +18676,8 @@
           <w:szCs w:val="24"/>
         </w:rPr>
       </w:pPr>
-      <w:bookmarkStart w:id="49" w:name="1mrcu09" w:colFirst="0" w:colLast="0"/>
-      <w:bookmarkEnd w:id="49"/>
+      <w:bookmarkStart w:id="50" w:name="1mrcu09" w:colFirst="0" w:colLast="0"/>
+      <w:bookmarkEnd w:id="50"/>
       <w:r>
         <w:rPr>
           <w:sz w:val="24"/>
@@ -18708,7 +18711,13 @@
         <w:jc w:val="both"/>
       </w:pPr>
       <w:r>
-        <w:t xml:space="preserve">Najmanje mogućnosti na web aplikaciji ima anonimni korisnik. Sve što treba je upisati web adresu aplikacije i to je to. Anonimni korisnik može lijevim pritiskom miša kliziti po karti i gledati gdje sve ima parkirališta koje nudi aplikacija. </w:t>
+        <w:t>Najmanje mogućnosti na web aplikaciji ima anonimni korisnik. Sve što treba je upisati web adresu aplikacije i to je to</w:t>
+      </w:r>
+      <w:r>
+        <w:t>, spojen je</w:t>
+      </w:r>
+      <w:r>
+        <w:t xml:space="preserve">. Anonimni korisnik može lijevim pritiskom miša kliziti po karti i gledati gdje sve ima parkirališta koje nudi aplikacija. </w:t>
       </w:r>
     </w:p>
     <w:p>
@@ -19060,7 +19069,7 @@
       </w:pPr>
       <w:r>
         <w:pict w14:anchorId="7BE6BE01">
-          <v:shape id="_x0000_i1043" type="#_x0000_t75" style="width:417pt;height:211.5pt">
+          <v:shape id="_x0000_i1035" type="#_x0000_t75" style="width:417pt;height:211.5pt">
             <v:imagedata r:id="rId32" o:title="Untitled"/>
           </v:shape>
         </w:pict>
@@ -19666,28 +19675,180 @@
         <w:rPr>
           <w:i/>
         </w:rPr>
-        <w:t xml:space="preserve"> </w:t>
-      </w:r>
-      <w:r>
+        <w:t xml:space="preserve"> Formular korisnika i tvrtke</w:t>
+      </w:r>
+    </w:p>
+    <w:p>
+      <w:pPr>
+        <w:pBdr>
+          <w:top w:val="nil"/>
+          <w:left w:val="nil"/>
+          <w:bottom w:val="nil"/>
+          <w:right w:val="nil"/>
+          <w:between w:val="nil"/>
+        </w:pBdr>
         <w:rPr>
           <w:i/>
         </w:rPr>
-        <w:t>Formular korisnika i tvrtke</w:t>
-      </w:r>
-    </w:p>
-    <w:p>
-      <w:pPr>
-        <w:pBdr>
-          <w:top w:val="nil"/>
-          <w:left w:val="nil"/>
-          <w:bottom w:val="nil"/>
-          <w:right w:val="nil"/>
-          <w:between w:val="nil"/>
-        </w:pBdr>
+      </w:pPr>
+    </w:p>
+    <w:p>
+      <w:pPr>
+        <w:pBdr>
+          <w:top w:val="nil"/>
+          <w:left w:val="nil"/>
+          <w:bottom w:val="nil"/>
+          <w:right w:val="nil"/>
+          <w:between w:val="nil"/>
+        </w:pBdr>
+      </w:pPr>
+      <w:r>
+        <w:tab/>
+        <w:t>Zadnje što anonimni korisnik može je prijaviti se. U mjesto za prijavu upise svoj e-mail i lozinku te stisne na gumb „Prijavi se“. Ako su upisani podatci točni njega se odvodi na početnu stranicu prijavljenog korisnika te dobiva nove mogućnosti.</w:t>
+      </w:r>
+    </w:p>
+    <w:p>
+      <w:pPr>
+        <w:pBdr>
+          <w:top w:val="nil"/>
+          <w:left w:val="nil"/>
+          <w:bottom w:val="nil"/>
+          <w:right w:val="nil"/>
+          <w:between w:val="nil"/>
+        </w:pBdr>
+      </w:pPr>
+    </w:p>
+    <w:p>
+      <w:pPr>
+        <w:pBdr>
+          <w:top w:val="nil"/>
+          <w:left w:val="nil"/>
+          <w:bottom w:val="nil"/>
+          <w:right w:val="nil"/>
+          <w:between w:val="nil"/>
+        </w:pBdr>
+      </w:pPr>
+      <w:r>
+        <w:tab/>
+      </w:r>
+      <w:r>
+        <w:rPr>
+          <w:noProof/>
+          <w:lang w:val="en-US"/>
+        </w:rPr>
+        <w:drawing>
+          <wp:inline distT="0" distB="0" distL="0" distR="0" wp14:anchorId="21B36E6A" wp14:editId="525D4352">
+            <wp:extent cx="5762625" cy="466725"/>
+            <wp:effectExtent l="0" t="0" r="9525" b="9525"/>
+            <wp:docPr id="5" name="Picture 5" descr="C:\Users\Martin\Desktop\4f432774610679366cae87d10784734f.png"/>
+            <wp:cNvGraphicFramePr>
+              <a:graphicFrameLocks xmlns:a="http://schemas.openxmlformats.org/drawingml/2006/main" noChangeAspect="1"/>
+            </wp:cNvGraphicFramePr>
+            <a:graphic xmlns:a="http://schemas.openxmlformats.org/drawingml/2006/main">
+              <a:graphicData uri="http://schemas.openxmlformats.org/drawingml/2006/picture">
+                <pic:pic xmlns:pic="http://schemas.openxmlformats.org/drawingml/2006/picture">
+                  <pic:nvPicPr>
+                    <pic:cNvPr id="0" name="Picture 12" descr="C:\Users\Martin\Desktop\4f432774610679366cae87d10784734f.png"/>
+                    <pic:cNvPicPr>
+                      <a:picLocks noChangeAspect="1" noChangeArrowheads="1"/>
+                    </pic:cNvPicPr>
+                  </pic:nvPicPr>
+                  <pic:blipFill>
+                    <a:blip r:embed="rId37">
+                      <a:extLst>
+                        <a:ext uri="{28A0092B-C50C-407E-A947-70E740481C1C}">
+                          <a14:useLocalDpi xmlns:a14="http://schemas.microsoft.com/office/drawing/2010/main" val="0"/>
+                        </a:ext>
+                      </a:extLst>
+                    </a:blip>
+                    <a:srcRect/>
+                    <a:stretch>
+                      <a:fillRect/>
+                    </a:stretch>
+                  </pic:blipFill>
+                  <pic:spPr bwMode="auto">
+                    <a:xfrm>
+                      <a:off x="0" y="0"/>
+                      <a:ext cx="5762625" cy="466725"/>
+                    </a:xfrm>
+                    <a:prstGeom prst="rect">
+                      <a:avLst/>
+                    </a:prstGeom>
+                    <a:noFill/>
+                    <a:ln>
+                      <a:noFill/>
+                    </a:ln>
+                  </pic:spPr>
+                </pic:pic>
+              </a:graphicData>
+            </a:graphic>
+          </wp:inline>
+        </w:drawing>
+      </w:r>
+    </w:p>
+    <w:p>
+      <w:pPr>
+        <w:pBdr>
+          <w:top w:val="nil"/>
+          <w:left w:val="nil"/>
+          <w:bottom w:val="nil"/>
+          <w:right w:val="nil"/>
+          <w:between w:val="nil"/>
+        </w:pBdr>
+      </w:pPr>
+    </w:p>
+    <w:p>
+      <w:pPr>
+        <w:pBdr>
+          <w:top w:val="nil"/>
+          <w:left w:val="nil"/>
+          <w:bottom w:val="nil"/>
+          <w:right w:val="nil"/>
+          <w:between w:val="nil"/>
+        </w:pBdr>
+        <w:jc w:val="center"/>
         <w:rPr>
           <w:i/>
         </w:rPr>
       </w:pPr>
+      <w:r>
+        <w:rPr>
+          <w:i/>
+        </w:rPr>
+        <w:t xml:space="preserve">Slika </w:t>
+      </w:r>
+      <w:r>
+        <w:rPr>
+          <w:i/>
+        </w:rPr>
+        <w:t>7.6.1.7</w:t>
+      </w:r>
+      <w:r>
+        <w:rPr>
+          <w:i/>
+        </w:rPr>
+        <w:t xml:space="preserve"> –</w:t>
+      </w:r>
+      <w:r>
+        <w:rPr>
+          <w:i/>
+        </w:rPr>
+        <w:t xml:space="preserve"> Prijava korisnika</w:t>
+      </w:r>
+    </w:p>
+    <w:p>
+      <w:pPr>
+        <w:pBdr>
+          <w:top w:val="nil"/>
+          <w:left w:val="nil"/>
+          <w:bottom w:val="nil"/>
+          <w:right w:val="nil"/>
+          <w:between w:val="nil"/>
+        </w:pBdr>
+      </w:pPr>
+      <w:r>
+        <w:tab/>
+      </w:r>
     </w:p>
     <w:p/>
     <w:p/>
@@ -19695,21 +19856,1205 @@
       <w:r>
         <w:br w:type="page"/>
       </w:r>
-      <w:bookmarkStart w:id="50" w:name="_GoBack"/>
-      <w:bookmarkEnd w:id="50"/>
+    </w:p>
+    <w:p>
+      <w:pPr>
+        <w:pStyle w:val="Heading2"/>
+        <w:rPr>
+          <w:sz w:val="24"/>
+          <w:szCs w:val="24"/>
+        </w:rPr>
+      </w:pPr>
+      <w:r>
+        <w:rPr>
+          <w:sz w:val="24"/>
+          <w:szCs w:val="24"/>
+        </w:rPr>
+        <w:lastRenderedPageBreak/>
+        <w:t>7.6.2</w:t>
+      </w:r>
+      <w:r>
+        <w:rPr>
+          <w:sz w:val="24"/>
+          <w:szCs w:val="24"/>
+        </w:rPr>
+        <w:t xml:space="preserve"> </w:t>
+      </w:r>
+      <w:r>
+        <w:rPr>
+          <w:sz w:val="24"/>
+          <w:szCs w:val="24"/>
+        </w:rPr>
+        <w:t>Prijavljeni korisnik</w:t>
+      </w:r>
     </w:p>
     <w:p/>
     <w:p>
-      <w:pPr>
-        <w:pBdr>
-          <w:top w:val="nil"/>
-          <w:left w:val="nil"/>
-          <w:bottom w:val="nil"/>
-          <w:right w:val="nil"/>
-          <w:between w:val="nil"/>
-        </w:pBdr>
-      </w:pPr>
-    </w:p>
+      <w:r>
+        <w:tab/>
+      </w:r>
+      <w:r>
+        <w:t>Prijavljeni korisnik ima istu stranicu kao i anonimni korisnik samo bez prijave i registracije te sa novim mogućnostima.</w:t>
+      </w:r>
+      <w:r>
+        <w:t xml:space="preserve"> Mogućnost poput „Parkiraj me“ i „Lociraj me“ su mu omogućene ali su objašnjenje u prethodnom dijelu.</w:t>
+      </w:r>
+    </w:p>
+    <w:p/>
+    <w:p>
+      <w:r>
+        <w:tab/>
+      </w:r>
+      <w:r>
+        <w:rPr>
+          <w:noProof/>
+          <w:lang w:val="en-US"/>
+        </w:rPr>
+        <w:drawing>
+          <wp:inline distT="0" distB="0" distL="0" distR="0" wp14:anchorId="6F561A7A" wp14:editId="716AE11F">
+            <wp:extent cx="5753100" cy="438150"/>
+            <wp:effectExtent l="0" t="0" r="0" b="0"/>
+            <wp:docPr id="13" name="Picture 13" descr="C:\Users\Martin\Desktop\01e85ad4a3f6d2b99ebf7bc315c2b206.png"/>
+            <wp:cNvGraphicFramePr>
+              <a:graphicFrameLocks xmlns:a="http://schemas.openxmlformats.org/drawingml/2006/main" noChangeAspect="1"/>
+            </wp:cNvGraphicFramePr>
+            <a:graphic xmlns:a="http://schemas.openxmlformats.org/drawingml/2006/main">
+              <a:graphicData uri="http://schemas.openxmlformats.org/drawingml/2006/picture">
+                <pic:pic xmlns:pic="http://schemas.openxmlformats.org/drawingml/2006/picture">
+                  <pic:nvPicPr>
+                    <pic:cNvPr id="0" name="Picture 13" descr="C:\Users\Martin\Desktop\01e85ad4a3f6d2b99ebf7bc315c2b206.png"/>
+                    <pic:cNvPicPr>
+                      <a:picLocks noChangeAspect="1" noChangeArrowheads="1"/>
+                    </pic:cNvPicPr>
+                  </pic:nvPicPr>
+                  <pic:blipFill>
+                    <a:blip r:embed="rId38">
+                      <a:extLst>
+                        <a:ext uri="{28A0092B-C50C-407E-A947-70E740481C1C}">
+                          <a14:useLocalDpi xmlns:a14="http://schemas.microsoft.com/office/drawing/2010/main" val="0"/>
+                        </a:ext>
+                      </a:extLst>
+                    </a:blip>
+                    <a:srcRect/>
+                    <a:stretch>
+                      <a:fillRect/>
+                    </a:stretch>
+                  </pic:blipFill>
+                  <pic:spPr bwMode="auto">
+                    <a:xfrm>
+                      <a:off x="0" y="0"/>
+                      <a:ext cx="5753100" cy="438150"/>
+                    </a:xfrm>
+                    <a:prstGeom prst="rect">
+                      <a:avLst/>
+                    </a:prstGeom>
+                    <a:noFill/>
+                    <a:ln>
+                      <a:noFill/>
+                    </a:ln>
+                  </pic:spPr>
+                </pic:pic>
+              </a:graphicData>
+            </a:graphic>
+          </wp:inline>
+        </w:drawing>
+      </w:r>
+    </w:p>
+    <w:p/>
+    <w:p>
+      <w:pPr>
+        <w:pBdr>
+          <w:top w:val="nil"/>
+          <w:left w:val="nil"/>
+          <w:bottom w:val="nil"/>
+          <w:right w:val="nil"/>
+          <w:between w:val="nil"/>
+        </w:pBdr>
+        <w:ind w:firstLine="720"/>
+        <w:rPr>
+          <w:i/>
+        </w:rPr>
+      </w:pPr>
+      <w:r>
+        <w:tab/>
+      </w:r>
+      <w:r>
+        <w:tab/>
+      </w:r>
+      <w:r>
+        <w:rPr>
+          <w:i/>
+        </w:rPr>
+        <w:t xml:space="preserve">Slika </w:t>
+      </w:r>
+      <w:r>
+        <w:rPr>
+          <w:i/>
+        </w:rPr>
+        <w:t>7.6.1.8</w:t>
+      </w:r>
+      <w:r>
+        <w:rPr>
+          <w:i/>
+        </w:rPr>
+        <w:t xml:space="preserve"> –</w:t>
+      </w:r>
+      <w:r>
+        <w:rPr>
+          <w:i/>
+        </w:rPr>
+        <w:t xml:space="preserve"> Mogućnosti prijavljenog korisnika</w:t>
+      </w:r>
+    </w:p>
+    <w:p>
+      <w:pPr>
+        <w:pBdr>
+          <w:top w:val="nil"/>
+          <w:left w:val="nil"/>
+          <w:bottom w:val="nil"/>
+          <w:right w:val="nil"/>
+          <w:between w:val="nil"/>
+        </w:pBdr>
+        <w:ind w:firstLine="720"/>
+        <w:rPr>
+          <w:i/>
+        </w:rPr>
+      </w:pPr>
+    </w:p>
+    <w:p>
+      <w:pPr>
+        <w:pBdr>
+          <w:top w:val="nil"/>
+          <w:left w:val="nil"/>
+          <w:bottom w:val="nil"/>
+          <w:right w:val="nil"/>
+          <w:between w:val="nil"/>
+        </w:pBdr>
+        <w:ind w:firstLine="720"/>
+      </w:pPr>
+      <w:r>
+        <w:t>Odabirom automobili korisniku se izlistavaju svi automobili koje posjeduje te mu se nudi gumb „Dodaj automobil“. Nakon pritiska gumba za dodavanje automobila pojavljuje nam se form</w:t>
+      </w:r>
+      <w:r>
+        <w:t>ular za registraciju automobila. Potrebno ga je potvrditi i pritisnuti gumb „Registriraj automobil“ za potvrdu registracije.</w:t>
+      </w:r>
+    </w:p>
+    <w:p>
+      <w:pPr>
+        <w:pBdr>
+          <w:top w:val="nil"/>
+          <w:left w:val="nil"/>
+          <w:bottom w:val="nil"/>
+          <w:right w:val="nil"/>
+          <w:between w:val="nil"/>
+        </w:pBdr>
+        <w:ind w:firstLine="720"/>
+      </w:pPr>
+    </w:p>
+    <w:p>
+      <w:pPr>
+        <w:pBdr>
+          <w:top w:val="nil"/>
+          <w:left w:val="nil"/>
+          <w:bottom w:val="nil"/>
+          <w:right w:val="nil"/>
+          <w:between w:val="nil"/>
+        </w:pBdr>
+        <w:ind w:firstLine="720"/>
+      </w:pPr>
+      <w:r>
+        <w:rPr>
+          <w:noProof/>
+          <w:lang w:val="en-US"/>
+        </w:rPr>
+        <w:drawing>
+          <wp:inline distT="0" distB="0" distL="0" distR="0" wp14:anchorId="12D41D39" wp14:editId="108F111C">
+            <wp:extent cx="5267325" cy="1981200"/>
+            <wp:effectExtent l="0" t="0" r="9525" b="0"/>
+            <wp:docPr id="15" name="Picture 15" descr="C:\Users\Martin\Desktop\b5c486018b6efee4eced67d3e9ec2d79.png"/>
+            <wp:cNvGraphicFramePr>
+              <a:graphicFrameLocks xmlns:a="http://schemas.openxmlformats.org/drawingml/2006/main" noChangeAspect="1"/>
+            </wp:cNvGraphicFramePr>
+            <a:graphic xmlns:a="http://schemas.openxmlformats.org/drawingml/2006/main">
+              <a:graphicData uri="http://schemas.openxmlformats.org/drawingml/2006/picture">
+                <pic:pic xmlns:pic="http://schemas.openxmlformats.org/drawingml/2006/picture">
+                  <pic:nvPicPr>
+                    <pic:cNvPr id="0" name="Picture 14" descr="C:\Users\Martin\Desktop\b5c486018b6efee4eced67d3e9ec2d79.png"/>
+                    <pic:cNvPicPr>
+                      <a:picLocks noChangeAspect="1" noChangeArrowheads="1"/>
+                    </pic:cNvPicPr>
+                  </pic:nvPicPr>
+                  <pic:blipFill>
+                    <a:blip r:embed="rId39">
+                      <a:extLst>
+                        <a:ext uri="{28A0092B-C50C-407E-A947-70E740481C1C}">
+                          <a14:useLocalDpi xmlns:a14="http://schemas.microsoft.com/office/drawing/2010/main" val="0"/>
+                        </a:ext>
+                      </a:extLst>
+                    </a:blip>
+                    <a:srcRect/>
+                    <a:stretch>
+                      <a:fillRect/>
+                    </a:stretch>
+                  </pic:blipFill>
+                  <pic:spPr bwMode="auto">
+                    <a:xfrm>
+                      <a:off x="0" y="0"/>
+                      <a:ext cx="5267325" cy="1981200"/>
+                    </a:xfrm>
+                    <a:prstGeom prst="rect">
+                      <a:avLst/>
+                    </a:prstGeom>
+                    <a:noFill/>
+                    <a:ln>
+                      <a:noFill/>
+                    </a:ln>
+                  </pic:spPr>
+                </pic:pic>
+              </a:graphicData>
+            </a:graphic>
+          </wp:inline>
+        </w:drawing>
+      </w:r>
+    </w:p>
+    <w:p>
+      <w:pPr>
+        <w:pBdr>
+          <w:top w:val="nil"/>
+          <w:left w:val="nil"/>
+          <w:bottom w:val="nil"/>
+          <w:right w:val="nil"/>
+          <w:between w:val="nil"/>
+        </w:pBdr>
+        <w:jc w:val="center"/>
+      </w:pPr>
+      <w:r>
+        <w:rPr>
+          <w:i/>
+        </w:rPr>
+        <w:t xml:space="preserve">Slika </w:t>
+      </w:r>
+      <w:r>
+        <w:rPr>
+          <w:i/>
+        </w:rPr>
+        <w:t>7.6.1.9</w:t>
+      </w:r>
+      <w:r>
+        <w:rPr>
+          <w:i/>
+        </w:rPr>
+        <w:t xml:space="preserve"> –</w:t>
+      </w:r>
+      <w:r>
+        <w:rPr>
+          <w:i/>
+        </w:rPr>
+        <w:t xml:space="preserve"> Lista automobila</w:t>
+      </w:r>
+    </w:p>
+    <w:p/>
+    <w:p>
+      <w:r>
+        <w:rPr>
+          <w:noProof/>
+          <w:lang w:val="en-US"/>
+        </w:rPr>
+        <w:drawing>
+          <wp:inline distT="0" distB="0" distL="0" distR="0" wp14:anchorId="0DEC8E1B" wp14:editId="3BF47A6C">
+            <wp:extent cx="5657850" cy="2362200"/>
+            <wp:effectExtent l="0" t="0" r="0" b="0"/>
+            <wp:docPr id="19" name="Picture 19" descr="C:\Users\Martin\Desktop\639aa6d3275c08d001b0a6ded150e980.png"/>
+            <wp:cNvGraphicFramePr>
+              <a:graphicFrameLocks xmlns:a="http://schemas.openxmlformats.org/drawingml/2006/main" noChangeAspect="1"/>
+            </wp:cNvGraphicFramePr>
+            <a:graphic xmlns:a="http://schemas.openxmlformats.org/drawingml/2006/main">
+              <a:graphicData uri="http://schemas.openxmlformats.org/drawingml/2006/picture">
+                <pic:pic xmlns:pic="http://schemas.openxmlformats.org/drawingml/2006/picture">
+                  <pic:nvPicPr>
+                    <pic:cNvPr id="0" name="Picture 15" descr="C:\Users\Martin\Desktop\639aa6d3275c08d001b0a6ded150e980.png"/>
+                    <pic:cNvPicPr>
+                      <a:picLocks noChangeAspect="1" noChangeArrowheads="1"/>
+                    </pic:cNvPicPr>
+                  </pic:nvPicPr>
+                  <pic:blipFill>
+                    <a:blip r:embed="rId40">
+                      <a:extLst>
+                        <a:ext uri="{28A0092B-C50C-407E-A947-70E740481C1C}">
+                          <a14:useLocalDpi xmlns:a14="http://schemas.microsoft.com/office/drawing/2010/main" val="0"/>
+                        </a:ext>
+                      </a:extLst>
+                    </a:blip>
+                    <a:srcRect/>
+                    <a:stretch>
+                      <a:fillRect/>
+                    </a:stretch>
+                  </pic:blipFill>
+                  <pic:spPr bwMode="auto">
+                    <a:xfrm>
+                      <a:off x="0" y="0"/>
+                      <a:ext cx="5657850" cy="2362200"/>
+                    </a:xfrm>
+                    <a:prstGeom prst="rect">
+                      <a:avLst/>
+                    </a:prstGeom>
+                    <a:noFill/>
+                    <a:ln>
+                      <a:noFill/>
+                    </a:ln>
+                  </pic:spPr>
+                </pic:pic>
+              </a:graphicData>
+            </a:graphic>
+          </wp:inline>
+        </w:drawing>
+      </w:r>
+    </w:p>
+    <w:p>
+      <w:pPr>
+        <w:pBdr>
+          <w:top w:val="nil"/>
+          <w:left w:val="nil"/>
+          <w:bottom w:val="nil"/>
+          <w:right w:val="nil"/>
+          <w:between w:val="nil"/>
+        </w:pBdr>
+        <w:jc w:val="center"/>
+      </w:pPr>
+      <w:r>
+        <w:rPr>
+          <w:i/>
+        </w:rPr>
+        <w:t xml:space="preserve">Slika </w:t>
+      </w:r>
+      <w:r>
+        <w:rPr>
+          <w:i/>
+        </w:rPr>
+        <w:t>7.6.1.10</w:t>
+      </w:r>
+      <w:r>
+        <w:rPr>
+          <w:i/>
+        </w:rPr>
+        <w:t xml:space="preserve"> –</w:t>
+      </w:r>
+      <w:r>
+        <w:rPr>
+          <w:i/>
+        </w:rPr>
+        <w:t xml:space="preserve"> Formular za registraciju automobila</w:t>
+      </w:r>
+    </w:p>
+    <w:p/>
+    <w:p>
+      <w:r>
+        <w:br w:type="page"/>
+      </w:r>
+    </w:p>
+    <w:p>
+      <w:r>
+        <w:lastRenderedPageBreak/>
+        <w:tab/>
+        <w:t xml:space="preserve">Iduće što prijavljeni korisnik može je Rezervirati parkiralište. Klikom na željeno parkiralište korisnik dobije podatke o parkiralištu te mogućnost rezervacije. Klikom na gumb „Rezerviraj“ korisnik odabire hoće li rezervacija biti jednokratna, ponavljajuća ili trajna. Trajna vrijedi od trenutka kada pritisnemo gumb dok za jednokratnu i ponavljajuću treba </w:t>
+      </w:r>
+      <w:r>
+        <w:t>popuniti odgovarajuće formulare te potvrditi unos.</w:t>
+      </w:r>
+    </w:p>
+    <w:p/>
+    <w:p>
+      <w:pPr>
+        <w:jc w:val="center"/>
+      </w:pPr>
+      <w:r>
+        <w:rPr>
+          <w:noProof/>
+          <w:lang w:val="en-US"/>
+        </w:rPr>
+        <w:drawing>
+          <wp:inline distT="0" distB="0" distL="0" distR="0" wp14:anchorId="122EA228" wp14:editId="353CF5FE">
+            <wp:extent cx="2076450" cy="1600200"/>
+            <wp:effectExtent l="0" t="0" r="0" b="0"/>
+            <wp:docPr id="27" name="Picture 27" descr="C:\Users\Martin\Desktop\1ffdf5d367824513cdc025f37e054484.png"/>
+            <wp:cNvGraphicFramePr>
+              <a:graphicFrameLocks xmlns:a="http://schemas.openxmlformats.org/drawingml/2006/main" noChangeAspect="1"/>
+            </wp:cNvGraphicFramePr>
+            <a:graphic xmlns:a="http://schemas.openxmlformats.org/drawingml/2006/main">
+              <a:graphicData uri="http://schemas.openxmlformats.org/drawingml/2006/picture">
+                <pic:pic xmlns:pic="http://schemas.openxmlformats.org/drawingml/2006/picture">
+                  <pic:nvPicPr>
+                    <pic:cNvPr id="0" name="Picture 17" descr="C:\Users\Martin\Desktop\1ffdf5d367824513cdc025f37e054484.png"/>
+                    <pic:cNvPicPr>
+                      <a:picLocks noChangeAspect="1" noChangeArrowheads="1"/>
+                    </pic:cNvPicPr>
+                  </pic:nvPicPr>
+                  <pic:blipFill>
+                    <a:blip r:embed="rId41">
+                      <a:extLst>
+                        <a:ext uri="{28A0092B-C50C-407E-A947-70E740481C1C}">
+                          <a14:useLocalDpi xmlns:a14="http://schemas.microsoft.com/office/drawing/2010/main" val="0"/>
+                        </a:ext>
+                      </a:extLst>
+                    </a:blip>
+                    <a:srcRect/>
+                    <a:stretch>
+                      <a:fillRect/>
+                    </a:stretch>
+                  </pic:blipFill>
+                  <pic:spPr bwMode="auto">
+                    <a:xfrm>
+                      <a:off x="0" y="0"/>
+                      <a:ext cx="2076450" cy="1600200"/>
+                    </a:xfrm>
+                    <a:prstGeom prst="rect">
+                      <a:avLst/>
+                    </a:prstGeom>
+                    <a:noFill/>
+                    <a:ln>
+                      <a:noFill/>
+                    </a:ln>
+                  </pic:spPr>
+                </pic:pic>
+              </a:graphicData>
+            </a:graphic>
+          </wp:inline>
+        </w:drawing>
+      </w:r>
+    </w:p>
+    <w:p>
+      <w:pPr>
+        <w:jc w:val="center"/>
+        <w:rPr>
+          <w:i/>
+        </w:rPr>
+      </w:pPr>
+      <w:r>
+        <w:rPr>
+          <w:i/>
+        </w:rPr>
+        <w:t xml:space="preserve">Slika </w:t>
+      </w:r>
+      <w:r>
+        <w:rPr>
+          <w:i/>
+        </w:rPr>
+        <w:t>7.6.1.9</w:t>
+      </w:r>
+      <w:r>
+        <w:rPr>
+          <w:i/>
+        </w:rPr>
+        <w:t xml:space="preserve"> –</w:t>
+      </w:r>
+      <w:r>
+        <w:rPr>
+          <w:i/>
+        </w:rPr>
+        <w:t xml:space="preserve"> Mogućnost rezervacije</w:t>
+      </w:r>
+    </w:p>
+    <w:p>
+      <w:pPr>
+        <w:rPr>
+          <w:i/>
+        </w:rPr>
+      </w:pPr>
+      <w:r>
+        <w:rPr>
+          <w:i/>
+        </w:rPr>
+        <w:tab/>
+      </w:r>
+    </w:p>
+    <w:p>
+      <w:pPr>
+        <w:jc w:val="center"/>
+      </w:pPr>
+      <w:r>
+        <w:rPr>
+          <w:noProof/>
+          <w:lang w:val="en-US"/>
+        </w:rPr>
+        <w:drawing>
+          <wp:inline distT="0" distB="0" distL="0" distR="0" wp14:anchorId="6F7E9B8E" wp14:editId="64F5D2A9">
+            <wp:extent cx="5610225" cy="4838700"/>
+            <wp:effectExtent l="0" t="0" r="9525" b="0"/>
+            <wp:docPr id="28" name="Picture 28" descr="C:\Users\Martin\Desktop\79beed43306a5aca7213ef05f8c1f7ce.png"/>
+            <wp:cNvGraphicFramePr>
+              <a:graphicFrameLocks xmlns:a="http://schemas.openxmlformats.org/drawingml/2006/main" noChangeAspect="1"/>
+            </wp:cNvGraphicFramePr>
+            <a:graphic xmlns:a="http://schemas.openxmlformats.org/drawingml/2006/main">
+              <a:graphicData uri="http://schemas.openxmlformats.org/drawingml/2006/picture">
+                <pic:pic xmlns:pic="http://schemas.openxmlformats.org/drawingml/2006/picture">
+                  <pic:nvPicPr>
+                    <pic:cNvPr id="0" name="Picture 18" descr="C:\Users\Martin\Desktop\79beed43306a5aca7213ef05f8c1f7ce.png"/>
+                    <pic:cNvPicPr>
+                      <a:picLocks noChangeAspect="1" noChangeArrowheads="1"/>
+                    </pic:cNvPicPr>
+                  </pic:nvPicPr>
+                  <pic:blipFill>
+                    <a:blip r:embed="rId42">
+                      <a:extLst>
+                        <a:ext uri="{28A0092B-C50C-407E-A947-70E740481C1C}">
+                          <a14:useLocalDpi xmlns:a14="http://schemas.microsoft.com/office/drawing/2010/main" val="0"/>
+                        </a:ext>
+                      </a:extLst>
+                    </a:blip>
+                    <a:srcRect/>
+                    <a:stretch>
+                      <a:fillRect/>
+                    </a:stretch>
+                  </pic:blipFill>
+                  <pic:spPr bwMode="auto">
+                    <a:xfrm>
+                      <a:off x="0" y="0"/>
+                      <a:ext cx="5610225" cy="4838700"/>
+                    </a:xfrm>
+                    <a:prstGeom prst="rect">
+                      <a:avLst/>
+                    </a:prstGeom>
+                    <a:noFill/>
+                    <a:ln>
+                      <a:noFill/>
+                    </a:ln>
+                  </pic:spPr>
+                </pic:pic>
+              </a:graphicData>
+            </a:graphic>
+          </wp:inline>
+        </w:drawing>
+      </w:r>
+    </w:p>
+    <w:p>
+      <w:pPr>
+        <w:jc w:val="center"/>
+        <w:rPr>
+          <w:i/>
+        </w:rPr>
+      </w:pPr>
+      <w:r>
+        <w:rPr>
+          <w:i/>
+        </w:rPr>
+        <w:t xml:space="preserve">Slika </w:t>
+      </w:r>
+      <w:r>
+        <w:rPr>
+          <w:i/>
+        </w:rPr>
+        <w:t>7.6.1.10</w:t>
+      </w:r>
+      <w:r>
+        <w:rPr>
+          <w:i/>
+        </w:rPr>
+        <w:t xml:space="preserve"> –</w:t>
+      </w:r>
+      <w:r>
+        <w:rPr>
+          <w:i/>
+        </w:rPr>
+        <w:t xml:space="preserve"> Odabir vrste rezervacije</w:t>
+      </w:r>
+    </w:p>
+    <w:p>
+      <w:pPr>
+        <w:jc w:val="center"/>
+      </w:pPr>
+    </w:p>
+    <w:p>
+      <w:pPr>
+        <w:jc w:val="center"/>
+      </w:pPr>
+    </w:p>
+    <w:p>
+      <w:pPr>
+        <w:jc w:val="center"/>
+      </w:pPr>
+      <w:r>
+        <w:br w:type="page"/>
+      </w:r>
+    </w:p>
+    <w:p>
+      <w:r>
+        <w:lastRenderedPageBreak/>
+        <w:tab/>
+        <w:t xml:space="preserve">U svakom trenutku bilo korisnik, tvrtka, </w:t>
+      </w:r>
+      <w:proofErr w:type="spellStart"/>
+      <w:r>
+        <w:t>admin</w:t>
+      </w:r>
+      <w:proofErr w:type="spellEnd"/>
+      <w:r>
+        <w:t>, anonimni korisnik moguće je pritiskom na „X“ u gornjem desnom rubu skočnog prozora odustati od naše radnje ili se klikom na gumb „Natrag“ vratiti korak unatrag.</w:t>
+      </w:r>
+    </w:p>
+    <w:p/>
+    <w:p>
+      <w:r>
+        <w:rPr>
+          <w:noProof/>
+          <w:lang w:val="en-US"/>
+        </w:rPr>
+        <w:drawing>
+          <wp:inline distT="0" distB="0" distL="0" distR="0" wp14:anchorId="0B4A2E5D" wp14:editId="539747CE">
+            <wp:extent cx="5581650" cy="2828925"/>
+            <wp:effectExtent l="0" t="0" r="0" b="9525"/>
+            <wp:docPr id="30" name="Picture 30" descr="C:\Users\Martin\Desktop\6800b43149ebaa7b5dad25d3e03b39a4.png"/>
+            <wp:cNvGraphicFramePr>
+              <a:graphicFrameLocks xmlns:a="http://schemas.openxmlformats.org/drawingml/2006/main" noChangeAspect="1"/>
+            </wp:cNvGraphicFramePr>
+            <a:graphic xmlns:a="http://schemas.openxmlformats.org/drawingml/2006/main">
+              <a:graphicData uri="http://schemas.openxmlformats.org/drawingml/2006/picture">
+                <pic:pic xmlns:pic="http://schemas.openxmlformats.org/drawingml/2006/picture">
+                  <pic:nvPicPr>
+                    <pic:cNvPr id="0" name="Picture 20" descr="C:\Users\Martin\Desktop\6800b43149ebaa7b5dad25d3e03b39a4.png"/>
+                    <pic:cNvPicPr>
+                      <a:picLocks noChangeAspect="1" noChangeArrowheads="1"/>
+                    </pic:cNvPicPr>
+                  </pic:nvPicPr>
+                  <pic:blipFill>
+                    <a:blip r:embed="rId43">
+                      <a:extLst>
+                        <a:ext uri="{28A0092B-C50C-407E-A947-70E740481C1C}">
+                          <a14:useLocalDpi xmlns:a14="http://schemas.microsoft.com/office/drawing/2010/main" val="0"/>
+                        </a:ext>
+                      </a:extLst>
+                    </a:blip>
+                    <a:srcRect/>
+                    <a:stretch>
+                      <a:fillRect/>
+                    </a:stretch>
+                  </pic:blipFill>
+                  <pic:spPr bwMode="auto">
+                    <a:xfrm>
+                      <a:off x="0" y="0"/>
+                      <a:ext cx="5581650" cy="2828925"/>
+                    </a:xfrm>
+                    <a:prstGeom prst="rect">
+                      <a:avLst/>
+                    </a:prstGeom>
+                    <a:noFill/>
+                    <a:ln>
+                      <a:noFill/>
+                    </a:ln>
+                  </pic:spPr>
+                </pic:pic>
+              </a:graphicData>
+            </a:graphic>
+          </wp:inline>
+        </w:drawing>
+      </w:r>
+    </w:p>
+    <w:p>
+      <w:pPr>
+        <w:jc w:val="center"/>
+        <w:rPr>
+          <w:i/>
+        </w:rPr>
+      </w:pPr>
+      <w:r>
+        <w:rPr>
+          <w:i/>
+        </w:rPr>
+        <w:t xml:space="preserve">Slika </w:t>
+      </w:r>
+      <w:r>
+        <w:rPr>
+          <w:i/>
+        </w:rPr>
+        <w:t>7.6.1.11</w:t>
+      </w:r>
+      <w:r>
+        <w:rPr>
+          <w:i/>
+        </w:rPr>
+        <w:t xml:space="preserve"> –</w:t>
+      </w:r>
+      <w:r>
+        <w:rPr>
+          <w:i/>
+        </w:rPr>
+        <w:t xml:space="preserve"> Formular jednokratne rezervacije</w:t>
+      </w:r>
+    </w:p>
+    <w:p/>
+    <w:p>
+      <w:r>
+        <w:rPr>
+          <w:noProof/>
+          <w:lang w:val="en-US"/>
+        </w:rPr>
+        <w:drawing>
+          <wp:inline distT="0" distB="0" distL="0" distR="0" wp14:anchorId="1C33A9C4" wp14:editId="3FB88CBA">
+            <wp:extent cx="5543550" cy="3733800"/>
+            <wp:effectExtent l="0" t="0" r="0" b="0"/>
+            <wp:docPr id="31" name="Picture 31" descr="C:\Users\Martin\Desktop\dfa299dae63ee144a1edaa3390fcc191.png"/>
+            <wp:cNvGraphicFramePr>
+              <a:graphicFrameLocks xmlns:a="http://schemas.openxmlformats.org/drawingml/2006/main" noChangeAspect="1"/>
+            </wp:cNvGraphicFramePr>
+            <a:graphic xmlns:a="http://schemas.openxmlformats.org/drawingml/2006/main">
+              <a:graphicData uri="http://schemas.openxmlformats.org/drawingml/2006/picture">
+                <pic:pic xmlns:pic="http://schemas.openxmlformats.org/drawingml/2006/picture">
+                  <pic:nvPicPr>
+                    <pic:cNvPr id="0" name="Picture 21" descr="C:\Users\Martin\Desktop\dfa299dae63ee144a1edaa3390fcc191.png"/>
+                    <pic:cNvPicPr>
+                      <a:picLocks noChangeAspect="1" noChangeArrowheads="1"/>
+                    </pic:cNvPicPr>
+                  </pic:nvPicPr>
+                  <pic:blipFill>
+                    <a:blip r:embed="rId44">
+                      <a:extLst>
+                        <a:ext uri="{28A0092B-C50C-407E-A947-70E740481C1C}">
+                          <a14:useLocalDpi xmlns:a14="http://schemas.microsoft.com/office/drawing/2010/main" val="0"/>
+                        </a:ext>
+                      </a:extLst>
+                    </a:blip>
+                    <a:srcRect/>
+                    <a:stretch>
+                      <a:fillRect/>
+                    </a:stretch>
+                  </pic:blipFill>
+                  <pic:spPr bwMode="auto">
+                    <a:xfrm>
+                      <a:off x="0" y="0"/>
+                      <a:ext cx="5543550" cy="3733800"/>
+                    </a:xfrm>
+                    <a:prstGeom prst="rect">
+                      <a:avLst/>
+                    </a:prstGeom>
+                    <a:noFill/>
+                    <a:ln>
+                      <a:noFill/>
+                    </a:ln>
+                  </pic:spPr>
+                </pic:pic>
+              </a:graphicData>
+            </a:graphic>
+          </wp:inline>
+        </w:drawing>
+      </w:r>
+    </w:p>
+    <w:p>
+      <w:pPr>
+        <w:keepNext/>
+        <w:jc w:val="center"/>
+        <w:rPr>
+          <w:i/>
+        </w:rPr>
+      </w:pPr>
+      <w:r>
+        <w:rPr>
+          <w:i/>
+        </w:rPr>
+        <w:t>Slika 7.6.1.12 – Formular ponavljajuće rezervacije</w:t>
+      </w:r>
+    </w:p>
+    <w:p>
+      <w:pPr>
+        <w:keepNext/>
+        <w:jc w:val="center"/>
+        <w:rPr>
+          <w:i/>
+        </w:rPr>
+      </w:pPr>
+    </w:p>
+    <w:p/>
+    <w:p>
+      <w:r>
+        <w:br w:type="page"/>
+      </w:r>
+    </w:p>
+    <w:p/>
+    <w:p>
+      <w:r>
+        <w:rPr>
+          <w:noProof/>
+          <w:lang w:val="en-US"/>
+        </w:rPr>
+        <w:drawing>
+          <wp:inline distT="0" distB="0" distL="0" distR="0" wp14:anchorId="079D9892" wp14:editId="04FE5FD1">
+            <wp:extent cx="5553075" cy="1952625"/>
+            <wp:effectExtent l="0" t="0" r="9525" b="9525"/>
+            <wp:docPr id="33" name="Picture 33" descr="C:\Users\Martin\Desktop\e445445366b0cb281afa47da74a3d5f0.png"/>
+            <wp:cNvGraphicFramePr>
+              <a:graphicFrameLocks xmlns:a="http://schemas.openxmlformats.org/drawingml/2006/main" noChangeAspect="1"/>
+            </wp:cNvGraphicFramePr>
+            <a:graphic xmlns:a="http://schemas.openxmlformats.org/drawingml/2006/main">
+              <a:graphicData uri="http://schemas.openxmlformats.org/drawingml/2006/picture">
+                <pic:pic xmlns:pic="http://schemas.openxmlformats.org/drawingml/2006/picture">
+                  <pic:nvPicPr>
+                    <pic:cNvPr id="0" name="Picture 23" descr="C:\Users\Martin\Desktop\e445445366b0cb281afa47da74a3d5f0.png"/>
+                    <pic:cNvPicPr>
+                      <a:picLocks noChangeAspect="1" noChangeArrowheads="1"/>
+                    </pic:cNvPicPr>
+                  </pic:nvPicPr>
+                  <pic:blipFill>
+                    <a:blip r:embed="rId45">
+                      <a:extLst>
+                        <a:ext uri="{28A0092B-C50C-407E-A947-70E740481C1C}">
+                          <a14:useLocalDpi xmlns:a14="http://schemas.microsoft.com/office/drawing/2010/main" val="0"/>
+                        </a:ext>
+                      </a:extLst>
+                    </a:blip>
+                    <a:srcRect/>
+                    <a:stretch>
+                      <a:fillRect/>
+                    </a:stretch>
+                  </pic:blipFill>
+                  <pic:spPr bwMode="auto">
+                    <a:xfrm>
+                      <a:off x="0" y="0"/>
+                      <a:ext cx="5553075" cy="1952625"/>
+                    </a:xfrm>
+                    <a:prstGeom prst="rect">
+                      <a:avLst/>
+                    </a:prstGeom>
+                    <a:noFill/>
+                    <a:ln>
+                      <a:noFill/>
+                    </a:ln>
+                  </pic:spPr>
+                </pic:pic>
+              </a:graphicData>
+            </a:graphic>
+          </wp:inline>
+        </w:drawing>
+      </w:r>
+    </w:p>
+    <w:p>
+      <w:pPr>
+        <w:jc w:val="center"/>
+        <w:rPr>
+          <w:i/>
+        </w:rPr>
+      </w:pPr>
+      <w:r>
+        <w:rPr>
+          <w:i/>
+        </w:rPr>
+        <w:t xml:space="preserve">Slika </w:t>
+      </w:r>
+      <w:r>
+        <w:rPr>
+          <w:i/>
+        </w:rPr>
+        <w:t>7.6.1.13</w:t>
+      </w:r>
+      <w:r>
+        <w:rPr>
+          <w:i/>
+        </w:rPr>
+        <w:t xml:space="preserve"> –</w:t>
+      </w:r>
+      <w:r>
+        <w:rPr>
+          <w:i/>
+        </w:rPr>
+        <w:t xml:space="preserve"> Potvrda trajne rezervacije</w:t>
+      </w:r>
+    </w:p>
+    <w:p/>
+    <w:p>
+      <w:r>
+        <w:tab/>
+        <w:t>Nakon što je korisnik završio sa svojim radom</w:t>
+      </w:r>
+      <w:r>
+        <w:t xml:space="preserve"> klikom na gumb odjavi se on se vraća na početnu stranicu anonimnog korisnika te mu je ponovno dostupna prijava s nekim drugim računom.</w:t>
+      </w:r>
+    </w:p>
+    <w:p/>
+    <w:p>
+      <w:pPr>
+        <w:pStyle w:val="Heading2"/>
+        <w:rPr>
+          <w:sz w:val="24"/>
+          <w:szCs w:val="24"/>
+        </w:rPr>
+      </w:pPr>
+      <w:r>
+        <w:rPr>
+          <w:sz w:val="24"/>
+          <w:szCs w:val="24"/>
+        </w:rPr>
+        <w:t>7.6.3</w:t>
+      </w:r>
+      <w:r>
+        <w:rPr>
+          <w:sz w:val="24"/>
+          <w:szCs w:val="24"/>
+        </w:rPr>
+        <w:t xml:space="preserve"> </w:t>
+      </w:r>
+      <w:r>
+        <w:rPr>
+          <w:sz w:val="24"/>
+          <w:szCs w:val="24"/>
+        </w:rPr>
+        <w:t>Prijavljena tvrtka</w:t>
+      </w:r>
+    </w:p>
+    <w:p/>
+    <w:p>
+      <w:r>
+        <w:tab/>
+        <w:t xml:space="preserve">Prijavljena tvrtka nema mogućnost lociranja niti opcije „Parkiraj me“ nego može samo dodavati parkinge te mijenjati podatke o postojećim parkiralištima. </w:t>
+      </w:r>
+    </w:p>
+    <w:p>
+      <w:r>
+        <w:tab/>
+      </w:r>
+    </w:p>
+    <w:p>
+      <w:r>
+        <w:rPr>
+          <w:noProof/>
+          <w:lang w:val="en-US"/>
+        </w:rPr>
+        <w:drawing>
+          <wp:inline distT="0" distB="0" distL="0" distR="0" wp14:anchorId="015BAFD4" wp14:editId="19EAF465">
+            <wp:extent cx="5753100" cy="381000"/>
+            <wp:effectExtent l="0" t="0" r="0" b="0"/>
+            <wp:docPr id="34" name="Picture 34" descr="C:\Users\Martin\Desktop\5a417d00ab3d53f69afc673cb324011a (1).png"/>
+            <wp:cNvGraphicFramePr>
+              <a:graphicFrameLocks xmlns:a="http://schemas.openxmlformats.org/drawingml/2006/main" noChangeAspect="1"/>
+            </wp:cNvGraphicFramePr>
+            <a:graphic xmlns:a="http://schemas.openxmlformats.org/drawingml/2006/main">
+              <a:graphicData uri="http://schemas.openxmlformats.org/drawingml/2006/picture">
+                <pic:pic xmlns:pic="http://schemas.openxmlformats.org/drawingml/2006/picture">
+                  <pic:nvPicPr>
+                    <pic:cNvPr id="0" name="Picture 24" descr="C:\Users\Martin\Desktop\5a417d00ab3d53f69afc673cb324011a (1).png"/>
+                    <pic:cNvPicPr>
+                      <a:picLocks noChangeAspect="1" noChangeArrowheads="1"/>
+                    </pic:cNvPicPr>
+                  </pic:nvPicPr>
+                  <pic:blipFill>
+                    <a:blip r:embed="rId46">
+                      <a:extLst>
+                        <a:ext uri="{28A0092B-C50C-407E-A947-70E740481C1C}">
+                          <a14:useLocalDpi xmlns:a14="http://schemas.microsoft.com/office/drawing/2010/main" val="0"/>
+                        </a:ext>
+                      </a:extLst>
+                    </a:blip>
+                    <a:srcRect/>
+                    <a:stretch>
+                      <a:fillRect/>
+                    </a:stretch>
+                  </pic:blipFill>
+                  <pic:spPr bwMode="auto">
+                    <a:xfrm>
+                      <a:off x="0" y="0"/>
+                      <a:ext cx="5753100" cy="381000"/>
+                    </a:xfrm>
+                    <a:prstGeom prst="rect">
+                      <a:avLst/>
+                    </a:prstGeom>
+                    <a:noFill/>
+                    <a:ln>
+                      <a:noFill/>
+                    </a:ln>
+                  </pic:spPr>
+                </pic:pic>
+              </a:graphicData>
+            </a:graphic>
+          </wp:inline>
+        </w:drawing>
+      </w:r>
+    </w:p>
+    <w:p>
+      <w:pPr>
+        <w:jc w:val="center"/>
+        <w:rPr>
+          <w:i/>
+        </w:rPr>
+      </w:pPr>
+    </w:p>
+    <w:p>
+      <w:pPr>
+        <w:jc w:val="center"/>
+        <w:rPr>
+          <w:i/>
+        </w:rPr>
+      </w:pPr>
+      <w:r>
+        <w:rPr>
+          <w:i/>
+        </w:rPr>
+        <w:t xml:space="preserve">Slika </w:t>
+      </w:r>
+      <w:r>
+        <w:rPr>
+          <w:i/>
+        </w:rPr>
+        <w:t>7.6.1.14</w:t>
+      </w:r>
+      <w:r>
+        <w:rPr>
+          <w:i/>
+        </w:rPr>
+        <w:t xml:space="preserve"> –</w:t>
+      </w:r>
+      <w:r>
+        <w:rPr>
+          <w:i/>
+        </w:rPr>
+        <w:t xml:space="preserve"> Mogućnosti prijavljene tvrtke</w:t>
+      </w:r>
+    </w:p>
+    <w:p>
+      <w:pPr>
+        <w:rPr>
+          <w:i/>
+        </w:rPr>
+      </w:pPr>
+    </w:p>
+    <w:p>
+      <w:pPr>
+        <w:rPr>
+          <w:noProof/>
+          <w:lang w:val="en-US"/>
+        </w:rPr>
+      </w:pPr>
+      <w:r>
+        <w:rPr>
+          <w:i/>
+        </w:rPr>
+        <w:tab/>
+      </w:r>
+      <w:r>
+        <w:t>Tvrtka na karti vidi sva svoja parkirališta te pritiskom na neko od njih dobiva opciju uređivanja podataka te brisanje.</w:t>
+      </w:r>
+      <w:r>
+        <w:rPr>
+          <w:noProof/>
+          <w:lang w:val="en-US"/>
+        </w:rPr>
+        <w:t xml:space="preserve"> </w:t>
+      </w:r>
+    </w:p>
+    <w:p>
+      <w:pPr>
+        <w:rPr>
+          <w:noProof/>
+          <w:lang w:val="en-US"/>
+        </w:rPr>
+      </w:pPr>
+    </w:p>
+    <w:p>
+      <w:r>
+        <w:rPr>
+          <w:noProof/>
+          <w:lang w:val="en-US"/>
+        </w:rPr>
+        <w:drawing>
+          <wp:inline distT="0" distB="0" distL="0" distR="0" wp14:anchorId="155F8DE0" wp14:editId="76D7268D">
+            <wp:extent cx="5753100" cy="2857500"/>
+            <wp:effectExtent l="0" t="0" r="0" b="0"/>
+            <wp:docPr id="35" name="Picture 35" descr="C:\Users\Martin\Desktop\3672769d6678463f435135288926e247.png"/>
+            <wp:cNvGraphicFramePr>
+              <a:graphicFrameLocks xmlns:a="http://schemas.openxmlformats.org/drawingml/2006/main" noChangeAspect="1"/>
+            </wp:cNvGraphicFramePr>
+            <a:graphic xmlns:a="http://schemas.openxmlformats.org/drawingml/2006/main">
+              <a:graphicData uri="http://schemas.openxmlformats.org/drawingml/2006/picture">
+                <pic:pic xmlns:pic="http://schemas.openxmlformats.org/drawingml/2006/picture">
+                  <pic:nvPicPr>
+                    <pic:cNvPr id="0" name="Picture 25" descr="C:\Users\Martin\Desktop\3672769d6678463f435135288926e247.png"/>
+                    <pic:cNvPicPr>
+                      <a:picLocks noChangeAspect="1" noChangeArrowheads="1"/>
+                    </pic:cNvPicPr>
+                  </pic:nvPicPr>
+                  <pic:blipFill>
+                    <a:blip r:embed="rId47">
+                      <a:extLst>
+                        <a:ext uri="{28A0092B-C50C-407E-A947-70E740481C1C}">
+                          <a14:useLocalDpi xmlns:a14="http://schemas.microsoft.com/office/drawing/2010/main" val="0"/>
+                        </a:ext>
+                      </a:extLst>
+                    </a:blip>
+                    <a:srcRect/>
+                    <a:stretch>
+                      <a:fillRect/>
+                    </a:stretch>
+                  </pic:blipFill>
+                  <pic:spPr bwMode="auto">
+                    <a:xfrm>
+                      <a:off x="0" y="0"/>
+                      <a:ext cx="5753100" cy="2857500"/>
+                    </a:xfrm>
+                    <a:prstGeom prst="rect">
+                      <a:avLst/>
+                    </a:prstGeom>
+                    <a:noFill/>
+                    <a:ln>
+                      <a:noFill/>
+                    </a:ln>
+                  </pic:spPr>
+                </pic:pic>
+              </a:graphicData>
+            </a:graphic>
+          </wp:inline>
+        </w:drawing>
+      </w:r>
+    </w:p>
+    <w:p>
+      <w:pPr>
+        <w:jc w:val="center"/>
+        <w:rPr>
+          <w:i/>
+        </w:rPr>
+      </w:pPr>
+      <w:r>
+        <w:rPr>
+          <w:i/>
+        </w:rPr>
+        <w:t xml:space="preserve">Slika </w:t>
+      </w:r>
+      <w:r>
+        <w:rPr>
+          <w:i/>
+        </w:rPr>
+        <w:t>7.6.1.14</w:t>
+      </w:r>
+      <w:r>
+        <w:rPr>
+          <w:i/>
+        </w:rPr>
+        <w:t xml:space="preserve"> –</w:t>
+      </w:r>
+      <w:r>
+        <w:rPr>
+          <w:i/>
+        </w:rPr>
+        <w:t xml:space="preserve"> Uređivanje parkinga</w:t>
+      </w:r>
+    </w:p>
+    <w:p>
+      <w:r>
+        <w:rPr>
+          <w:i/>
+        </w:rPr>
+        <w:lastRenderedPageBreak/>
+        <w:tab/>
+      </w:r>
+    </w:p>
+    <w:p/>
+    <w:p/>
+    <w:p>
+      <w:r>
+        <w:br w:type="page"/>
+      </w:r>
+    </w:p>
+    <w:p/>
+    <w:p>
+      <w:r>
+        <w:br w:type="page"/>
+      </w:r>
+    </w:p>
+    <w:p/>
     <w:p>
       <w:pPr>
         <w:pStyle w:val="Heading1"/>
@@ -19852,7 +21197,7 @@
         </w:rPr>
         <w:t xml:space="preserve">Oblikovanje programske potpore, FER ZEMRIS, </w:t>
       </w:r>
-      <w:hyperlink r:id="rId37">
+      <w:hyperlink r:id="rId48">
         <w:r>
           <w:rPr>
             <w:rFonts w:ascii="Arial" w:eastAsia="Arial" w:hAnsi="Arial" w:cs="Arial"/>
@@ -19889,7 +21234,7 @@
         </w:rPr>
         <w:t xml:space="preserve">Oblikovanje programske potpore, FER ZEMRIS, </w:t>
       </w:r>
-      <w:hyperlink r:id="rId38">
+      <w:hyperlink r:id="rId49">
         <w:r>
           <w:rPr>
             <w:rFonts w:ascii="Arial" w:eastAsia="Arial" w:hAnsi="Arial" w:cs="Arial"/>
@@ -19980,7 +21325,7 @@
         </w:rPr>
         <w:t xml:space="preserve">Software engineering ,Rutgers University, </w:t>
       </w:r>
-      <w:hyperlink r:id="rId39">
+      <w:hyperlink r:id="rId50">
         <w:r>
           <w:rPr>
             <w:rFonts w:ascii="Arial" w:eastAsia="Arial" w:hAnsi="Arial" w:cs="Arial"/>
@@ -20017,7 +21362,7 @@
         </w:rPr>
         <w:t xml:space="preserve">I. Marsic, „Software engineering book“, Department of Electrical and Computer Engineering, Rutgers University, </w:t>
       </w:r>
-      <w:hyperlink r:id="rId40">
+      <w:hyperlink r:id="rId51">
         <w:r>
           <w:rPr>
             <w:rFonts w:ascii="Arial" w:eastAsia="Arial" w:hAnsi="Arial" w:cs="Arial"/>
@@ -20054,7 +21399,7 @@
         </w:rPr>
         <w:t xml:space="preserve">Concepts:  Requirements, </w:t>
       </w:r>
-      <w:hyperlink r:id="rId41">
+      <w:hyperlink r:id="rId52">
         <w:r>
           <w:rPr>
             <w:rFonts w:ascii="Arial" w:eastAsia="Arial" w:hAnsi="Arial" w:cs="Arial"/>
@@ -20091,7 +21436,7 @@
         </w:rPr>
         <w:t xml:space="preserve">UML 2 Class Diagram Guidelines, </w:t>
       </w:r>
-      <w:hyperlink r:id="rId42">
+      <w:hyperlink r:id="rId53">
         <w:r>
           <w:rPr>
             <w:rFonts w:ascii="Arial" w:eastAsia="Arial" w:hAnsi="Arial" w:cs="Arial"/>
@@ -20128,7 +21473,7 @@
         </w:rPr>
         <w:t xml:space="preserve">Domain Class Diagram Modeling Standards and Guidelines, </w:t>
       </w:r>
-      <w:hyperlink r:id="rId43">
+      <w:hyperlink r:id="rId54">
         <w:r>
           <w:rPr>
             <w:rFonts w:ascii="Arial" w:eastAsia="Arial" w:hAnsi="Arial" w:cs="Arial"/>
@@ -20167,7 +21512,7 @@
         </w:rPr>
         <w:t xml:space="preserve">Astah Community, </w:t>
       </w:r>
-      <w:hyperlink r:id="rId44">
+      <w:hyperlink r:id="rId55">
         <w:r>
           <w:rPr>
             <w:rFonts w:ascii="Arial" w:eastAsia="Arial" w:hAnsi="Arial" w:cs="Arial"/>
@@ -20222,6 +21567,7 @@
           <w:docPartUnique/>
         </w:docPartObj>
       </w:sdtPr>
+      <w:sdtEndPr/>
       <w:sdtContent>
         <w:p>
           <w:pPr>
@@ -20549,6 +21895,7 @@
           <w:docPartUnique/>
         </w:docPartObj>
       </w:sdtPr>
+      <w:sdtEndPr/>
       <w:sdtContent>
         <w:p>
           <w:pPr>
@@ -20674,6 +22021,7 @@
           <w:docPartUnique/>
         </w:docPartObj>
       </w:sdtPr>
+      <w:sdtEndPr/>
       <w:sdtContent>
         <w:p>
           <w:pPr>
@@ -20764,6 +22112,7 @@
           <w:docPartUnique/>
         </w:docPartObj>
       </w:sdtPr>
+      <w:sdtEndPr/>
       <w:sdtContent>
         <w:p>
           <w:pPr>
@@ -26650,7 +27999,7 @@
                     <pic:cNvPicPr/>
                   </pic:nvPicPr>
                   <pic:blipFill>
-                    <a:blip r:embed="rId45"/>
+                    <a:blip r:embed="rId56"/>
                     <a:stretch>
                       <a:fillRect/>
                     </a:stretch>
@@ -26837,8 +28186,8 @@
       </w:pPr>
     </w:p>
     <w:sectPr>
-      <w:headerReference w:type="default" r:id="rId46"/>
-      <w:footerReference w:type="default" r:id="rId47"/>
+      <w:headerReference w:type="default" r:id="rId57"/>
+      <w:footerReference w:type="default" r:id="rId58"/>
       <w:pgSz w:w="11906" w:h="16838"/>
       <w:pgMar w:top="1417" w:right="1417" w:bottom="1417" w:left="1417" w:header="720" w:footer="720" w:gutter="0"/>
       <w:pgNumType w:start="1"/>
@@ -26938,7 +28287,7 @@
         <w:noProof/>
         <w:color w:val="000000"/>
       </w:rPr>
-      <w:t>47</w:t>
+      <w:t>33</w:t>
     </w:r>
     <w:r>
       <w:rPr>
@@ -26978,7 +28327,7 @@
         <w:noProof/>
         <w:color w:val="000000"/>
       </w:rPr>
-      <w:t>53</w:t>
+      <w:t>59</w:t>
     </w:r>
     <w:r>
       <w:rPr>
@@ -30764,7 +32113,7 @@
 </file>
 
 <file path=customXml/itemProps1.xml><?xml version="1.0" encoding="utf-8"?>
-<ds:datastoreItem xmlns:ds="http://schemas.openxmlformats.org/officeDocument/2006/customXml" ds:itemID="{65E767D0-2BC0-467F-ACEE-750F02CE2648}">
+<ds:datastoreItem xmlns:ds="http://schemas.openxmlformats.org/officeDocument/2006/customXml" ds:itemID="{21177FBC-129D-4CB7-87DE-4782A629931C}">
   <ds:schemaRefs>
     <ds:schemaRef ds:uri="http://schemas.openxmlformats.org/officeDocument/2006/bibliography"/>
   </ds:schemaRefs>

</xml_diff>